<commit_message>
completed chapter on array field members
</commit_message>
<xml_diff>
--- a/JavaSerialization.docx
+++ b/JavaSerialization.docx
@@ -2165,6 +2165,94 @@
           <w:lang w:val="en-US"/>
         </w:rPr>
       </w:pPr>
+    </w:p>
+    <w:p>
+      <w:pPr>
+        <w:rPr>
+          <w:rFonts w:hint="default"/>
+          <w:b w:val="0"/>
+          <w:bCs w:val="0"/>
+          <w:sz w:val="22"/>
+          <w:szCs w:val="22"/>
+          <w:lang w:val="en-US"/>
+        </w:rPr>
+      </w:pPr>
+    </w:p>
+    <w:p>
+      <w:pPr>
+        <w:rPr>
+          <w:rFonts w:hint="default"/>
+          <w:b w:val="0"/>
+          <w:bCs w:val="0"/>
+          <w:sz w:val="22"/>
+          <w:szCs w:val="22"/>
+          <w:lang w:val="en-US"/>
+        </w:rPr>
+      </w:pPr>
+    </w:p>
+    <w:p>
+      <w:pPr>
+        <w:rPr>
+          <w:rFonts w:hint="default"/>
+          <w:b w:val="0"/>
+          <w:bCs w:val="0"/>
+          <w:sz w:val="22"/>
+          <w:szCs w:val="22"/>
+          <w:lang w:val="en-US"/>
+        </w:rPr>
+      </w:pPr>
+    </w:p>
+    <w:p>
+      <w:pPr>
+        <w:rPr>
+          <w:rFonts w:hint="default"/>
+          <w:b w:val="0"/>
+          <w:bCs w:val="0"/>
+          <w:sz w:val="22"/>
+          <w:szCs w:val="22"/>
+          <w:lang w:val="en-US"/>
+        </w:rPr>
+      </w:pPr>
+    </w:p>
+    <w:p>
+      <w:pPr>
+        <w:pStyle w:val="3"/>
+        <w:bidi w:val="0"/>
+        <w:rPr>
+          <w:rFonts w:hint="default"/>
+          <w:lang w:val="en-US"/>
+        </w:rPr>
+      </w:pPr>
+      <w:r>
+        <w:rPr>
+          <w:rFonts w:hint="default"/>
+          <w:lang w:val="en-US"/>
+        </w:rPr>
+        <w:t>Chapter 05 - Serialization with array field members</w:t>
+      </w:r>
+    </w:p>
+    <w:p>
+      <w:pPr>
+        <w:rPr>
+          <w:rFonts w:hint="default"/>
+          <w:b w:val="0"/>
+          <w:bCs w:val="0"/>
+          <w:sz w:val="22"/>
+          <w:szCs w:val="22"/>
+          <w:lang w:val="en-US"/>
+        </w:rPr>
+      </w:pPr>
+      <w:r>
+        <w:rPr>
+          <w:rFonts w:hint="default"/>
+          <w:b w:val="0"/>
+          <w:bCs w:val="0"/>
+          <w:sz w:val="22"/>
+          <w:szCs w:val="22"/>
+          <w:lang w:val="en-US"/>
+        </w:rPr>
+        <w:t>Suppose we have a class which has array of primitives or array of Objects as its field members. In this scenario, we need to ensure that every element in the array is Serializable, otherwise the serialization will fail.</w:t>
+      </w:r>
     </w:p>
     <w:p>
       <w:pPr>
@@ -2416,7 +2504,7 @@
     <w:lsdException w:unhideWhenUsed="0" w:uiPriority="0" w:semiHidden="0" w:name="Normal Indent"/>
     <w:lsdException w:unhideWhenUsed="0" w:uiPriority="0" w:semiHidden="0" w:name="footnote text"/>
     <w:lsdException w:unhideWhenUsed="0" w:uiPriority="0" w:semiHidden="0" w:name="annotation text"/>
-    <w:lsdException w:unhideWhenUsed="0" w:uiPriority="0" w:semiHidden="0" w:name="header"/>
+    <w:lsdException w:qFormat="1" w:unhideWhenUsed="0" w:uiPriority="0" w:semiHidden="0" w:name="header"/>
     <w:lsdException w:unhideWhenUsed="0" w:uiPriority="0" w:semiHidden="0" w:name="footer"/>
     <w:lsdException w:unhideWhenUsed="0" w:uiPriority="0" w:semiHidden="0" w:name="index heading"/>
     <w:lsdException w:qFormat="1" w:uiPriority="0" w:name="caption"/>
@@ -2488,7 +2576,7 @@
     <w:lsdException w:unhideWhenUsed="0" w:uiPriority="0" w:semiHidden="0" w:name="HTML Sample"/>
     <w:lsdException w:unhideWhenUsed="0" w:uiPriority="0" w:semiHidden="0" w:name="HTML Typewriter"/>
     <w:lsdException w:unhideWhenUsed="0" w:uiPriority="0" w:semiHidden="0" w:name="HTML Variable"/>
-    <w:lsdException w:unhideWhenUsed="0" w:uiPriority="0" w:name="Normal Table"/>
+    <w:lsdException w:qFormat="1" w:unhideWhenUsed="0" w:uiPriority="0" w:name="Normal Table"/>
     <w:lsdException w:unhideWhenUsed="0" w:uiPriority="0" w:semiHidden="0" w:name="annotation subject"/>
     <w:lsdException w:unhideWhenUsed="0" w:uiPriority="0" w:semiHidden="0" w:name="Table Simple 1"/>
     <w:lsdException w:unhideWhenUsed="0" w:uiPriority="0" w:semiHidden="0" w:name="Table Simple 2"/>
@@ -2691,6 +2779,7 @@
   <w:style w:type="table" w:default="1" w:styleId="5">
     <w:name w:val="Normal Table"/>
     <w:semiHidden/>
+    <w:qFormat/>
     <w:uiPriority w:val="0"/>
     <w:tblPr>
       <w:tblCellMar>
@@ -2721,6 +2810,7 @@
   <w:style w:type="paragraph" w:styleId="7">
     <w:name w:val="header"/>
     <w:basedOn w:val="1"/>
+    <w:qFormat/>
     <w:uiPriority w:val="0"/>
     <w:pPr>
       <w:tabs>

</xml_diff>

<commit_message>
completed till chapter 8
</commit_message>
<xml_diff>
--- a/JavaSerialization.docx
+++ b/JavaSerialization.docx
@@ -721,7 +721,7 @@
           <w:szCs w:val="22"/>
           <w:lang w:val="en-US"/>
         </w:rPr>
-        <w:t>This class contains an internal buffer that contains bytes that may be read from the stream. An internal counter keeps track of the next byte to be supplied by the read method.</w:t>
+        <w:t>This class contains an internal buffer that contains bytes that may be read from the stream. An internal counter keeps track of the next byte to be supplied by the read method.</w:t>
       </w:r>
     </w:p>
     <w:p>
@@ -1957,6 +1957,143 @@
           <w:szCs w:val="22"/>
           <w:lang w:val="en-US"/>
         </w:rPr>
+        <w:t>OR</w:t>
+      </w:r>
+    </w:p>
+    <w:p>
+      <w:pPr>
+        <w:rPr>
+          <w:rFonts w:hint="default"/>
+          <w:b w:val="0"/>
+          <w:bCs w:val="0"/>
+          <w:sz w:val="22"/>
+          <w:szCs w:val="22"/>
+          <w:lang w:val="en-US"/>
+        </w:rPr>
+      </w:pPr>
+      <w:r>
+        <w:rPr>
+          <w:rFonts w:hint="default"/>
+          <w:b w:val="0"/>
+          <w:bCs w:val="0"/>
+          <w:sz w:val="22"/>
+          <w:szCs w:val="22"/>
+          <w:lang w:val="en-US"/>
+        </w:rPr>
+        <w:t>File -&gt; Settings -&gt; Editor -&gt; Inspections -&gt; Java -&gt; Serialization issues:</w:t>
+      </w:r>
+    </w:p>
+    <w:p>
+      <w:pPr>
+        <w:rPr>
+          <w:rFonts w:hint="default"/>
+          <w:b w:val="0"/>
+          <w:bCs w:val="0"/>
+          <w:sz w:val="22"/>
+          <w:szCs w:val="22"/>
+          <w:lang w:val="en-US"/>
+        </w:rPr>
+      </w:pPr>
+      <w:r>
+        <w:rPr>
+          <w:rFonts w:hint="default"/>
+          <w:b w:val="0"/>
+          <w:bCs w:val="0"/>
+          <w:sz w:val="22"/>
+          <w:szCs w:val="22"/>
+          <w:lang w:val="en-US"/>
+        </w:rPr>
+        <w:t>Find ‘</w:t>
+      </w:r>
+      <w:r>
+        <w:rPr>
+          <w:rFonts w:hint="default"/>
+          <w:b/>
+          <w:bCs/>
+          <w:sz w:val="22"/>
+          <w:szCs w:val="22"/>
+          <w:lang w:val="en-US"/>
+        </w:rPr>
+        <w:t>Serializable class without</w:t>
+      </w:r>
+      <w:r>
+        <w:rPr>
+          <w:rFonts w:hint="default"/>
+          <w:b w:val="0"/>
+          <w:bCs w:val="0"/>
+          <w:sz w:val="22"/>
+          <w:szCs w:val="22"/>
+          <w:lang w:val="en-US"/>
+        </w:rPr>
+        <w:t xml:space="preserve"> </w:t>
+      </w:r>
+      <w:r>
+        <w:rPr>
+          <w:rFonts w:hint="default"/>
+          <w:b/>
+          <w:bCs/>
+          <w:sz w:val="22"/>
+          <w:szCs w:val="22"/>
+          <w:lang w:val="en-US"/>
+        </w:rPr>
+        <w:t>serialVersionUID</w:t>
+      </w:r>
+      <w:r>
+        <w:rPr>
+          <w:rFonts w:hint="default"/>
+          <w:b w:val="0"/>
+          <w:bCs w:val="0"/>
+          <w:sz w:val="22"/>
+          <w:szCs w:val="22"/>
+          <w:lang w:val="en-US"/>
+        </w:rPr>
+        <w:t>’ and check it.</w:t>
+      </w:r>
+    </w:p>
+    <w:p>
+      <w:pPr>
+        <w:rPr>
+          <w:rFonts w:hint="default"/>
+          <w:b w:val="0"/>
+          <w:bCs w:val="0"/>
+          <w:sz w:val="22"/>
+          <w:szCs w:val="22"/>
+          <w:lang w:val="en-US"/>
+        </w:rPr>
+      </w:pPr>
+    </w:p>
+    <w:p>
+      <w:pPr>
+        <w:rPr>
+          <w:rFonts w:hint="default"/>
+          <w:b w:val="0"/>
+          <w:bCs w:val="0"/>
+          <w:sz w:val="22"/>
+          <w:szCs w:val="22"/>
+          <w:lang w:val="en-US"/>
+        </w:rPr>
+      </w:pPr>
+    </w:p>
+    <w:p>
+      <w:pPr>
+        <w:rPr>
+          <w:rFonts w:hint="default"/>
+          <w:b w:val="0"/>
+          <w:bCs w:val="0"/>
+          <w:sz w:val="22"/>
+          <w:szCs w:val="22"/>
+          <w:lang w:val="en-US"/>
+        </w:rPr>
+      </w:pPr>
+      <w:r>
+        <w:rPr>
+          <w:rFonts w:hint="default"/>
+          <w:b w:val="0"/>
+          <w:bCs w:val="0"/>
+          <w:sz w:val="22"/>
+          <w:szCs w:val="22"/>
+          <w:lang w:val="en-US"/>
+        </w:rPr>
         <w:t xml:space="preserve">Now, for each class implementing </w:t>
       </w:r>
       <w:r>
@@ -2253,6 +2390,753 @@
         </w:rPr>
         <w:t>Suppose we have a class which has array of primitives or array of Objects as its field members. In this scenario, we need to ensure that every element in the array is Serializable, otherwise the serialization will fail.</w:t>
       </w:r>
+    </w:p>
+    <w:p>
+      <w:pPr>
+        <w:rPr>
+          <w:rFonts w:hint="default"/>
+          <w:b w:val="0"/>
+          <w:bCs w:val="0"/>
+          <w:sz w:val="22"/>
+          <w:szCs w:val="22"/>
+          <w:lang w:val="en-US"/>
+        </w:rPr>
+      </w:pPr>
+    </w:p>
+    <w:p>
+      <w:pPr>
+        <w:rPr>
+          <w:rFonts w:hint="default"/>
+          <w:b w:val="0"/>
+          <w:bCs w:val="0"/>
+          <w:sz w:val="22"/>
+          <w:szCs w:val="22"/>
+          <w:lang w:val="en-US"/>
+        </w:rPr>
+      </w:pPr>
+    </w:p>
+    <w:p>
+      <w:pPr>
+        <w:rPr>
+          <w:rFonts w:hint="default"/>
+          <w:b w:val="0"/>
+          <w:bCs w:val="0"/>
+          <w:sz w:val="22"/>
+          <w:szCs w:val="22"/>
+          <w:lang w:val="en-US"/>
+        </w:rPr>
+      </w:pPr>
+    </w:p>
+    <w:p>
+      <w:pPr>
+        <w:rPr>
+          <w:rFonts w:hint="default"/>
+          <w:b w:val="0"/>
+          <w:bCs w:val="0"/>
+          <w:sz w:val="22"/>
+          <w:szCs w:val="22"/>
+          <w:lang w:val="en-US"/>
+        </w:rPr>
+      </w:pPr>
+    </w:p>
+    <w:p>
+      <w:pPr>
+        <w:rPr>
+          <w:rFonts w:hint="default"/>
+          <w:b w:val="0"/>
+          <w:bCs w:val="0"/>
+          <w:sz w:val="22"/>
+          <w:szCs w:val="22"/>
+          <w:lang w:val="en-US"/>
+        </w:rPr>
+      </w:pPr>
+    </w:p>
+    <w:p>
+      <w:pPr>
+        <w:pStyle w:val="3"/>
+        <w:bidi w:val="0"/>
+        <w:rPr>
+          <w:rFonts w:hint="default"/>
+          <w:lang w:val="en-US"/>
+        </w:rPr>
+      </w:pPr>
+      <w:r>
+        <w:rPr>
+          <w:rFonts w:hint="default"/>
+          <w:lang w:val="en-US"/>
+        </w:rPr>
+        <w:t>Chapter 06 - Serialization with Java Objects as array</w:t>
+      </w:r>
+    </w:p>
+    <w:p>
+      <w:pPr>
+        <w:rPr>
+          <w:rFonts w:hint="default"/>
+          <w:b w:val="0"/>
+          <w:bCs w:val="0"/>
+          <w:sz w:val="22"/>
+          <w:szCs w:val="22"/>
+          <w:lang w:val="en-US"/>
+        </w:rPr>
+      </w:pPr>
+      <w:r>
+        <w:rPr>
+          <w:rFonts w:hint="default"/>
+          <w:b w:val="0"/>
+          <w:bCs w:val="0"/>
+          <w:sz w:val="22"/>
+          <w:szCs w:val="22"/>
+          <w:lang w:val="en-US"/>
+        </w:rPr>
+        <w:t xml:space="preserve">If we have an array of a serializable class objects, the whole array can be serialized in one go by just calling </w:t>
+      </w:r>
+      <w:r>
+        <w:rPr>
+          <w:rFonts w:hint="default"/>
+          <w:b/>
+          <w:bCs/>
+          <w:sz w:val="22"/>
+          <w:szCs w:val="22"/>
+          <w:lang w:val="en-US"/>
+        </w:rPr>
+        <w:t xml:space="preserve">writeObject() </w:t>
+      </w:r>
+      <w:r>
+        <w:rPr>
+          <w:rFonts w:hint="default"/>
+          <w:b w:val="0"/>
+          <w:bCs w:val="0"/>
+          <w:sz w:val="22"/>
+          <w:szCs w:val="22"/>
+          <w:lang w:val="en-US"/>
+        </w:rPr>
+        <w:t xml:space="preserve">method from </w:t>
+      </w:r>
+      <w:r>
+        <w:rPr>
+          <w:rFonts w:hint="default"/>
+          <w:b/>
+          <w:bCs/>
+          <w:sz w:val="22"/>
+          <w:szCs w:val="22"/>
+          <w:lang w:val="en-US"/>
+        </w:rPr>
+        <w:t xml:space="preserve">ObjectOutputStream </w:t>
+      </w:r>
+      <w:r>
+        <w:rPr>
+          <w:rFonts w:hint="default"/>
+          <w:b w:val="0"/>
+          <w:bCs w:val="0"/>
+          <w:sz w:val="22"/>
+          <w:szCs w:val="22"/>
+          <w:lang w:val="en-US"/>
+        </w:rPr>
+        <w:t>class. We need to ensure that every element in the array is Serializable, otherwise the serialization will fail.</w:t>
+      </w:r>
+    </w:p>
+    <w:p>
+      <w:pPr>
+        <w:rPr>
+          <w:rFonts w:hint="default"/>
+          <w:b w:val="0"/>
+          <w:bCs w:val="0"/>
+          <w:sz w:val="22"/>
+          <w:szCs w:val="22"/>
+          <w:lang w:val="en-US"/>
+        </w:rPr>
+      </w:pPr>
+    </w:p>
+    <w:p>
+      <w:pPr>
+        <w:rPr>
+          <w:rFonts w:hint="default"/>
+          <w:b w:val="0"/>
+          <w:bCs w:val="0"/>
+          <w:sz w:val="22"/>
+          <w:szCs w:val="22"/>
+          <w:lang w:val="en-US"/>
+        </w:rPr>
+      </w:pPr>
+      <w:r>
+        <w:rPr>
+          <w:rFonts w:hint="default"/>
+          <w:b w:val="0"/>
+          <w:bCs w:val="0"/>
+          <w:sz w:val="22"/>
+          <w:szCs w:val="22"/>
+          <w:lang w:val="en-US"/>
+        </w:rPr>
+        <w:t xml:space="preserve">Similarly, while deserialization, the whole array object can be read by calling </w:t>
+      </w:r>
+      <w:r>
+        <w:rPr>
+          <w:rFonts w:hint="default"/>
+          <w:b/>
+          <w:bCs/>
+          <w:sz w:val="22"/>
+          <w:szCs w:val="22"/>
+          <w:lang w:val="en-US"/>
+        </w:rPr>
+        <w:t>readObject()</w:t>
+      </w:r>
+      <w:r>
+        <w:rPr>
+          <w:rFonts w:hint="default"/>
+          <w:b w:val="0"/>
+          <w:bCs w:val="0"/>
+          <w:sz w:val="22"/>
+          <w:szCs w:val="22"/>
+          <w:lang w:val="en-US"/>
+        </w:rPr>
+        <w:t xml:space="preserve"> method from </w:t>
+      </w:r>
+      <w:r>
+        <w:rPr>
+          <w:rFonts w:hint="default"/>
+          <w:b/>
+          <w:bCs/>
+          <w:sz w:val="22"/>
+          <w:szCs w:val="22"/>
+          <w:lang w:val="en-US"/>
+        </w:rPr>
+        <w:t xml:space="preserve">ObjectInputStream </w:t>
+      </w:r>
+      <w:r>
+        <w:rPr>
+          <w:rFonts w:hint="default"/>
+          <w:b w:val="0"/>
+          <w:bCs w:val="0"/>
+          <w:sz w:val="22"/>
+          <w:szCs w:val="22"/>
+          <w:lang w:val="en-US"/>
+        </w:rPr>
+        <w:t>class.</w:t>
+      </w:r>
+    </w:p>
+    <w:p>
+      <w:pPr>
+        <w:rPr>
+          <w:rFonts w:hint="default"/>
+          <w:b w:val="0"/>
+          <w:bCs w:val="0"/>
+          <w:sz w:val="22"/>
+          <w:szCs w:val="22"/>
+          <w:lang w:val="en-US"/>
+        </w:rPr>
+      </w:pPr>
+    </w:p>
+    <w:p>
+      <w:pPr>
+        <w:rPr>
+          <w:rFonts w:hint="default"/>
+          <w:b w:val="0"/>
+          <w:bCs w:val="0"/>
+          <w:sz w:val="22"/>
+          <w:szCs w:val="22"/>
+          <w:lang w:val="en-US"/>
+        </w:rPr>
+      </w:pPr>
+    </w:p>
+    <w:p>
+      <w:pPr>
+        <w:rPr>
+          <w:rFonts w:hint="default"/>
+          <w:b w:val="0"/>
+          <w:bCs w:val="0"/>
+          <w:sz w:val="22"/>
+          <w:szCs w:val="22"/>
+          <w:lang w:val="en-US"/>
+        </w:rPr>
+      </w:pPr>
+    </w:p>
+    <w:p>
+      <w:pPr>
+        <w:rPr>
+          <w:rFonts w:hint="default"/>
+          <w:b w:val="0"/>
+          <w:bCs w:val="0"/>
+          <w:sz w:val="22"/>
+          <w:szCs w:val="22"/>
+          <w:lang w:val="en-US"/>
+        </w:rPr>
+      </w:pPr>
+    </w:p>
+    <w:p>
+      <w:pPr>
+        <w:rPr>
+          <w:rFonts w:hint="default"/>
+          <w:b w:val="0"/>
+          <w:bCs w:val="0"/>
+          <w:sz w:val="22"/>
+          <w:szCs w:val="22"/>
+          <w:lang w:val="en-US"/>
+        </w:rPr>
+      </w:pPr>
+    </w:p>
+    <w:p>
+      <w:pPr>
+        <w:pStyle w:val="3"/>
+        <w:bidi w:val="0"/>
+        <w:rPr>
+          <w:rFonts w:hint="default"/>
+          <w:lang w:val="en-US"/>
+        </w:rPr>
+      </w:pPr>
+      <w:r>
+        <w:rPr>
+          <w:rFonts w:hint="default"/>
+          <w:lang w:val="en-US"/>
+        </w:rPr>
+        <w:t>Chapter 07 - Serialization with Collection field members</w:t>
+      </w:r>
+    </w:p>
+    <w:p>
+      <w:pPr>
+        <w:rPr>
+          <w:rFonts w:hint="default"/>
+          <w:b w:val="0"/>
+          <w:bCs w:val="0"/>
+          <w:sz w:val="22"/>
+          <w:szCs w:val="22"/>
+          <w:lang w:val="en-US"/>
+        </w:rPr>
+      </w:pPr>
+      <w:r>
+        <w:rPr>
+          <w:rFonts w:hint="default"/>
+          <w:b w:val="0"/>
+          <w:bCs w:val="0"/>
+          <w:sz w:val="22"/>
+          <w:szCs w:val="22"/>
+          <w:lang w:val="en-US"/>
+        </w:rPr>
+        <w:t xml:space="preserve">Suppose we have a class which has collection of objects say </w:t>
+      </w:r>
+      <w:r>
+        <w:rPr>
+          <w:rFonts w:hint="default"/>
+          <w:b/>
+          <w:bCs/>
+          <w:sz w:val="22"/>
+          <w:szCs w:val="22"/>
+          <w:lang w:val="en-US"/>
+        </w:rPr>
+        <w:t>List</w:t>
+      </w:r>
+      <w:r>
+        <w:rPr>
+          <w:rFonts w:hint="default"/>
+          <w:b w:val="0"/>
+          <w:bCs w:val="0"/>
+          <w:sz w:val="22"/>
+          <w:szCs w:val="22"/>
+          <w:lang w:val="en-US"/>
+        </w:rPr>
+        <w:t xml:space="preserve"> as its field members. In this scenario, we need to ensure that every element in the collection is Serializable, otherwise the serialization will fail.</w:t>
+      </w:r>
+    </w:p>
+    <w:p>
+      <w:pPr>
+        <w:rPr>
+          <w:rFonts w:hint="default"/>
+          <w:b w:val="0"/>
+          <w:bCs w:val="0"/>
+          <w:sz w:val="22"/>
+          <w:szCs w:val="22"/>
+          <w:lang w:val="en-US"/>
+        </w:rPr>
+      </w:pPr>
+    </w:p>
+    <w:p>
+      <w:pPr>
+        <w:rPr>
+          <w:rFonts w:hint="default"/>
+          <w:b w:val="0"/>
+          <w:bCs w:val="0"/>
+          <w:sz w:val="22"/>
+          <w:szCs w:val="22"/>
+          <w:lang w:val="en-US"/>
+        </w:rPr>
+      </w:pPr>
+      <w:r>
+        <w:rPr>
+          <w:rFonts w:hint="default"/>
+          <w:b w:val="0"/>
+          <w:bCs w:val="0"/>
+          <w:sz w:val="22"/>
+          <w:szCs w:val="22"/>
+          <w:lang w:val="en-US"/>
+        </w:rPr>
+        <w:t xml:space="preserve">Please note that while the collection interfaces like </w:t>
+      </w:r>
+      <w:r>
+        <w:rPr>
+          <w:rFonts w:hint="default"/>
+          <w:b/>
+          <w:bCs/>
+          <w:sz w:val="22"/>
+          <w:szCs w:val="22"/>
+          <w:lang w:val="en-US"/>
+        </w:rPr>
+        <w:t>List</w:t>
+      </w:r>
+      <w:r>
+        <w:rPr>
+          <w:rFonts w:hint="default"/>
+          <w:b w:val="0"/>
+          <w:bCs w:val="0"/>
+          <w:sz w:val="22"/>
+          <w:szCs w:val="22"/>
+          <w:lang w:val="en-US"/>
+        </w:rPr>
+        <w:t xml:space="preserve">, </w:t>
+      </w:r>
+      <w:r>
+        <w:rPr>
+          <w:rFonts w:hint="default"/>
+          <w:b/>
+          <w:bCs/>
+          <w:sz w:val="22"/>
+          <w:szCs w:val="22"/>
+          <w:lang w:val="en-US"/>
+        </w:rPr>
+        <w:t>Set</w:t>
+      </w:r>
+      <w:r>
+        <w:rPr>
+          <w:rFonts w:hint="default"/>
+          <w:b w:val="0"/>
+          <w:bCs w:val="0"/>
+          <w:sz w:val="22"/>
+          <w:szCs w:val="22"/>
+          <w:lang w:val="en-US"/>
+        </w:rPr>
+        <w:t xml:space="preserve">, etc. are </w:t>
+      </w:r>
+      <w:r>
+        <w:rPr>
+          <w:rFonts w:hint="default"/>
+          <w:b/>
+          <w:bCs/>
+          <w:sz w:val="22"/>
+          <w:szCs w:val="22"/>
+          <w:lang w:val="en-US"/>
+        </w:rPr>
+        <w:t>NOT</w:t>
+      </w:r>
+      <w:r>
+        <w:rPr>
+          <w:rFonts w:hint="default"/>
+          <w:b w:val="0"/>
+          <w:bCs w:val="0"/>
+          <w:sz w:val="22"/>
+          <w:szCs w:val="22"/>
+          <w:lang w:val="en-US"/>
+        </w:rPr>
+        <w:t xml:space="preserve"> serializable, the concrete collection classes like </w:t>
+      </w:r>
+      <w:r>
+        <w:rPr>
+          <w:rFonts w:hint="default"/>
+          <w:b/>
+          <w:bCs/>
+          <w:sz w:val="22"/>
+          <w:szCs w:val="22"/>
+          <w:lang w:val="en-US"/>
+        </w:rPr>
+        <w:t>ArrayList</w:t>
+      </w:r>
+      <w:r>
+        <w:rPr>
+          <w:rFonts w:hint="default"/>
+          <w:b w:val="0"/>
+          <w:bCs w:val="0"/>
+          <w:sz w:val="22"/>
+          <w:szCs w:val="22"/>
+          <w:lang w:val="en-US"/>
+        </w:rPr>
+        <w:t xml:space="preserve">, </w:t>
+      </w:r>
+      <w:r>
+        <w:rPr>
+          <w:rFonts w:hint="default"/>
+          <w:b/>
+          <w:bCs/>
+          <w:sz w:val="22"/>
+          <w:szCs w:val="22"/>
+          <w:lang w:val="en-US"/>
+        </w:rPr>
+        <w:t>HashSet</w:t>
+      </w:r>
+      <w:r>
+        <w:rPr>
+          <w:rFonts w:hint="default"/>
+          <w:b w:val="0"/>
+          <w:bCs w:val="0"/>
+          <w:sz w:val="22"/>
+          <w:szCs w:val="22"/>
+          <w:lang w:val="en-US"/>
+        </w:rPr>
+        <w:t xml:space="preserve"> etc. </w:t>
+      </w:r>
+      <w:r>
+        <w:rPr>
+          <w:rFonts w:hint="default"/>
+          <w:b/>
+          <w:bCs/>
+          <w:sz w:val="22"/>
+          <w:szCs w:val="22"/>
+          <w:lang w:val="en-US"/>
+        </w:rPr>
+        <w:t>ARE</w:t>
+      </w:r>
+      <w:r>
+        <w:rPr>
+          <w:rFonts w:hint="default"/>
+          <w:b w:val="0"/>
+          <w:bCs w:val="0"/>
+          <w:sz w:val="22"/>
+          <w:szCs w:val="22"/>
+          <w:lang w:val="en-US"/>
+        </w:rPr>
+        <w:t xml:space="preserve"> serializable.</w:t>
+      </w:r>
+    </w:p>
+    <w:p>
+      <w:pPr>
+        <w:rPr>
+          <w:rFonts w:hint="default"/>
+          <w:b w:val="0"/>
+          <w:bCs w:val="0"/>
+          <w:sz w:val="22"/>
+          <w:szCs w:val="22"/>
+          <w:lang w:val="en-US"/>
+        </w:rPr>
+      </w:pPr>
+    </w:p>
+    <w:p>
+      <w:pPr>
+        <w:rPr>
+          <w:rFonts w:hint="default"/>
+          <w:b w:val="0"/>
+          <w:bCs w:val="0"/>
+          <w:sz w:val="22"/>
+          <w:szCs w:val="22"/>
+          <w:lang w:val="en-US"/>
+        </w:rPr>
+      </w:pPr>
+    </w:p>
+    <w:p>
+      <w:pPr>
+        <w:rPr>
+          <w:rFonts w:hint="default"/>
+          <w:b w:val="0"/>
+          <w:bCs w:val="0"/>
+          <w:sz w:val="22"/>
+          <w:szCs w:val="22"/>
+          <w:lang w:val="en-US"/>
+        </w:rPr>
+      </w:pPr>
+    </w:p>
+    <w:p>
+      <w:pPr>
+        <w:rPr>
+          <w:rFonts w:hint="default"/>
+          <w:b w:val="0"/>
+          <w:bCs w:val="0"/>
+          <w:sz w:val="22"/>
+          <w:szCs w:val="22"/>
+          <w:lang w:val="en-US"/>
+        </w:rPr>
+      </w:pPr>
+    </w:p>
+    <w:p>
+      <w:pPr>
+        <w:rPr>
+          <w:rFonts w:hint="default"/>
+          <w:b w:val="0"/>
+          <w:bCs w:val="0"/>
+          <w:sz w:val="22"/>
+          <w:szCs w:val="22"/>
+          <w:lang w:val="en-US"/>
+        </w:rPr>
+      </w:pPr>
+    </w:p>
+    <w:p>
+      <w:pPr>
+        <w:pStyle w:val="3"/>
+        <w:bidi w:val="0"/>
+        <w:rPr>
+          <w:rFonts w:hint="default"/>
+          <w:lang w:val="en-US"/>
+        </w:rPr>
+      </w:pPr>
+      <w:r>
+        <w:rPr>
+          <w:rFonts w:hint="default"/>
+          <w:lang w:val="en-US"/>
+        </w:rPr>
+        <w:t>Chapter 08 - Serialization with Java Objects as Collection</w:t>
+      </w:r>
+    </w:p>
+    <w:p>
+      <w:pPr>
+        <w:rPr>
+          <w:rFonts w:hint="default"/>
+          <w:b w:val="0"/>
+          <w:bCs w:val="0"/>
+          <w:sz w:val="22"/>
+          <w:szCs w:val="22"/>
+          <w:lang w:val="en-US"/>
+        </w:rPr>
+      </w:pPr>
+      <w:r>
+        <w:rPr>
+          <w:rFonts w:hint="default"/>
+          <w:b w:val="0"/>
+          <w:bCs w:val="0"/>
+          <w:sz w:val="22"/>
+          <w:szCs w:val="22"/>
+          <w:lang w:val="en-US"/>
+        </w:rPr>
+        <w:t xml:space="preserve">If we have a collection (List, Set, etc) of a serializable class objects, the whole collection can be serialized in one go by just calling </w:t>
+      </w:r>
+      <w:r>
+        <w:rPr>
+          <w:rFonts w:hint="default"/>
+          <w:b/>
+          <w:bCs/>
+          <w:sz w:val="22"/>
+          <w:szCs w:val="22"/>
+          <w:lang w:val="en-US"/>
+        </w:rPr>
+        <w:t xml:space="preserve">writeObject() </w:t>
+      </w:r>
+      <w:r>
+        <w:rPr>
+          <w:rFonts w:hint="default"/>
+          <w:b w:val="0"/>
+          <w:bCs w:val="0"/>
+          <w:sz w:val="22"/>
+          <w:szCs w:val="22"/>
+          <w:lang w:val="en-US"/>
+        </w:rPr>
+        <w:t xml:space="preserve">method from </w:t>
+      </w:r>
+      <w:r>
+        <w:rPr>
+          <w:rFonts w:hint="default"/>
+          <w:b/>
+          <w:bCs/>
+          <w:sz w:val="22"/>
+          <w:szCs w:val="22"/>
+          <w:lang w:val="en-US"/>
+        </w:rPr>
+        <w:t xml:space="preserve">ObjectOutputStream </w:t>
+      </w:r>
+      <w:r>
+        <w:rPr>
+          <w:rFonts w:hint="default"/>
+          <w:b w:val="0"/>
+          <w:bCs w:val="0"/>
+          <w:sz w:val="22"/>
+          <w:szCs w:val="22"/>
+          <w:lang w:val="en-US"/>
+        </w:rPr>
+        <w:t>class. We need to ensure that every element in the collection is Serializable, otherwise the serialization will fail.</w:t>
+      </w:r>
+    </w:p>
+    <w:p>
+      <w:pPr>
+        <w:rPr>
+          <w:rFonts w:hint="default"/>
+          <w:b w:val="0"/>
+          <w:bCs w:val="0"/>
+          <w:sz w:val="22"/>
+          <w:szCs w:val="22"/>
+          <w:lang w:val="en-US"/>
+        </w:rPr>
+      </w:pPr>
+    </w:p>
+    <w:p>
+      <w:pPr>
+        <w:rPr>
+          <w:rFonts w:hint="default"/>
+          <w:b w:val="0"/>
+          <w:bCs w:val="0"/>
+          <w:sz w:val="22"/>
+          <w:szCs w:val="22"/>
+          <w:lang w:val="en-US"/>
+        </w:rPr>
+      </w:pPr>
+      <w:r>
+        <w:rPr>
+          <w:rFonts w:hint="default"/>
+          <w:b w:val="0"/>
+          <w:bCs w:val="0"/>
+          <w:sz w:val="22"/>
+          <w:szCs w:val="22"/>
+          <w:lang w:val="en-US"/>
+        </w:rPr>
+        <w:t xml:space="preserve">Similarly, while deserialization, the whole collection object can be read by calling </w:t>
+      </w:r>
+      <w:r>
+        <w:rPr>
+          <w:rFonts w:hint="default"/>
+          <w:b/>
+          <w:bCs/>
+          <w:sz w:val="22"/>
+          <w:szCs w:val="22"/>
+          <w:lang w:val="en-US"/>
+        </w:rPr>
+        <w:t>readObject()</w:t>
+      </w:r>
+      <w:r>
+        <w:rPr>
+          <w:rFonts w:hint="default"/>
+          <w:b w:val="0"/>
+          <w:bCs w:val="0"/>
+          <w:sz w:val="22"/>
+          <w:szCs w:val="22"/>
+          <w:lang w:val="en-US"/>
+        </w:rPr>
+        <w:t xml:space="preserve"> method from </w:t>
+      </w:r>
+      <w:r>
+        <w:rPr>
+          <w:rFonts w:hint="default"/>
+          <w:b/>
+          <w:bCs/>
+          <w:sz w:val="22"/>
+          <w:szCs w:val="22"/>
+          <w:lang w:val="en-US"/>
+        </w:rPr>
+        <w:t xml:space="preserve">ObjectInputStream </w:t>
+      </w:r>
+      <w:r>
+        <w:rPr>
+          <w:rFonts w:hint="default"/>
+          <w:b w:val="0"/>
+          <w:bCs w:val="0"/>
+          <w:sz w:val="22"/>
+          <w:szCs w:val="22"/>
+          <w:lang w:val="en-US"/>
+        </w:rPr>
+        <w:t>class.</w:t>
+      </w:r>
+    </w:p>
+    <w:p>
+      <w:pPr>
+        <w:rPr>
+          <w:rFonts w:hint="default"/>
+          <w:b w:val="0"/>
+          <w:bCs w:val="0"/>
+          <w:sz w:val="22"/>
+          <w:szCs w:val="22"/>
+          <w:lang w:val="en-US"/>
+        </w:rPr>
+      </w:pPr>
     </w:p>
     <w:p>
       <w:pPr>

</xml_diff>

<commit_message>
completed till chapter 10
</commit_message>
<xml_diff>
--- a/JavaSerialization.docx
+++ b/JavaSerialization.docx
@@ -3152,6 +3152,1070 @@
     </w:p>
     <w:p>
       <w:pPr>
+        <w:rPr>
+          <w:rFonts w:hint="default"/>
+          <w:b w:val="0"/>
+          <w:bCs w:val="0"/>
+          <w:sz w:val="22"/>
+          <w:szCs w:val="22"/>
+          <w:lang w:val="en-US"/>
+        </w:rPr>
+      </w:pPr>
+    </w:p>
+    <w:p>
+      <w:pPr>
+        <w:rPr>
+          <w:rFonts w:hint="default"/>
+          <w:b w:val="0"/>
+          <w:bCs w:val="0"/>
+          <w:sz w:val="22"/>
+          <w:szCs w:val="22"/>
+          <w:lang w:val="en-US"/>
+        </w:rPr>
+      </w:pPr>
+    </w:p>
+    <w:p>
+      <w:pPr>
+        <w:rPr>
+          <w:rFonts w:hint="default"/>
+          <w:b w:val="0"/>
+          <w:bCs w:val="0"/>
+          <w:sz w:val="22"/>
+          <w:szCs w:val="22"/>
+          <w:lang w:val="en-US"/>
+        </w:rPr>
+      </w:pPr>
+    </w:p>
+    <w:p>
+      <w:pPr>
+        <w:pStyle w:val="3"/>
+        <w:bidi w:val="0"/>
+        <w:rPr>
+          <w:rFonts w:hint="default"/>
+          <w:lang w:val="en-US"/>
+        </w:rPr>
+      </w:pPr>
+      <w:r>
+        <w:rPr>
+          <w:rFonts w:hint="default"/>
+          <w:lang w:val="en-US"/>
+        </w:rPr>
+        <w:t>Chapter 09 - Serialization with Enum Constants</w:t>
+      </w:r>
+    </w:p>
+    <w:p>
+      <w:pPr>
+        <w:rPr>
+          <w:rFonts w:hint="default"/>
+          <w:b w:val="0"/>
+          <w:bCs w:val="0"/>
+          <w:sz w:val="22"/>
+          <w:szCs w:val="22"/>
+          <w:lang w:val="en-US"/>
+        </w:rPr>
+      </w:pPr>
+      <w:r>
+        <w:rPr>
+          <w:rFonts w:hint="default"/>
+          <w:b w:val="0"/>
+          <w:bCs w:val="0"/>
+          <w:sz w:val="22"/>
+          <w:szCs w:val="22"/>
+          <w:lang w:val="en-US"/>
+        </w:rPr>
+        <w:t xml:space="preserve">As per Java specifications, Enum constants are serialized differently than ordinary serializable objects. </w:t>
+      </w:r>
+    </w:p>
+    <w:p>
+      <w:pPr>
+        <w:rPr>
+          <w:rFonts w:hint="default"/>
+          <w:b w:val="0"/>
+          <w:bCs w:val="0"/>
+          <w:sz w:val="22"/>
+          <w:szCs w:val="22"/>
+          <w:lang w:val="en-US"/>
+        </w:rPr>
+      </w:pPr>
+    </w:p>
+    <w:p>
+      <w:pPr>
+        <w:rPr>
+          <w:rFonts w:hint="default"/>
+          <w:b w:val="0"/>
+          <w:bCs w:val="0"/>
+          <w:sz w:val="22"/>
+          <w:szCs w:val="22"/>
+          <w:lang w:val="en-US"/>
+        </w:rPr>
+      </w:pPr>
+      <w:r>
+        <w:rPr>
+          <w:rFonts w:hint="default"/>
+          <w:b w:val="0"/>
+          <w:bCs w:val="0"/>
+          <w:sz w:val="22"/>
+          <w:szCs w:val="22"/>
+          <w:lang w:val="en-US"/>
+        </w:rPr>
+        <w:t xml:space="preserve">The serialized form of an enum constant consists solely of its </w:t>
+      </w:r>
+      <w:r>
+        <w:rPr>
+          <w:rFonts w:hint="default"/>
+          <w:b/>
+          <w:bCs/>
+          <w:sz w:val="22"/>
+          <w:szCs w:val="22"/>
+          <w:lang w:val="en-US"/>
+        </w:rPr>
+        <w:t>name</w:t>
+      </w:r>
+      <w:r>
+        <w:rPr>
+          <w:rFonts w:hint="default"/>
+          <w:b w:val="0"/>
+          <w:bCs w:val="0"/>
+          <w:sz w:val="22"/>
+          <w:szCs w:val="22"/>
+          <w:lang w:val="en-US"/>
+        </w:rPr>
+        <w:t xml:space="preserve">; field values of the constant are not present in the form. </w:t>
+      </w:r>
+    </w:p>
+    <w:p>
+      <w:pPr>
+        <w:rPr>
+          <w:rFonts w:hint="default"/>
+          <w:b w:val="0"/>
+          <w:bCs w:val="0"/>
+          <w:sz w:val="22"/>
+          <w:szCs w:val="22"/>
+          <w:lang w:val="en-US"/>
+        </w:rPr>
+      </w:pPr>
+    </w:p>
+    <w:p>
+      <w:pPr>
+        <w:rPr>
+          <w:rFonts w:hint="default"/>
+          <w:b w:val="0"/>
+          <w:bCs w:val="0"/>
+          <w:sz w:val="22"/>
+          <w:szCs w:val="22"/>
+          <w:lang w:val="en-US"/>
+        </w:rPr>
+      </w:pPr>
+      <w:r>
+        <w:rPr>
+          <w:rFonts w:hint="default"/>
+          <w:b w:val="0"/>
+          <w:bCs w:val="0"/>
+          <w:sz w:val="22"/>
+          <w:szCs w:val="22"/>
+          <w:lang w:val="en-US"/>
+        </w:rPr>
+        <w:t xml:space="preserve">To </w:t>
+      </w:r>
+      <w:r>
+        <w:rPr>
+          <w:rFonts w:hint="default"/>
+          <w:b/>
+          <w:bCs/>
+          <w:i w:val="0"/>
+          <w:iCs w:val="0"/>
+          <w:sz w:val="22"/>
+          <w:szCs w:val="22"/>
+          <w:lang w:val="en-US"/>
+        </w:rPr>
+        <w:t xml:space="preserve">serialize </w:t>
+      </w:r>
+      <w:r>
+        <w:rPr>
+          <w:rFonts w:hint="default"/>
+          <w:b w:val="0"/>
+          <w:bCs w:val="0"/>
+          <w:sz w:val="22"/>
+          <w:szCs w:val="22"/>
+          <w:lang w:val="en-US"/>
+        </w:rPr>
+        <w:t>an enum constant, </w:t>
+      </w:r>
+      <w:r>
+        <w:rPr>
+          <w:rFonts w:hint="default"/>
+          <w:b/>
+          <w:bCs/>
+          <w:sz w:val="22"/>
+          <w:szCs w:val="22"/>
+          <w:lang w:val="en-US"/>
+        </w:rPr>
+        <w:t>ObjectOutputStream </w:t>
+      </w:r>
+      <w:r>
+        <w:rPr>
+          <w:rFonts w:hint="default"/>
+          <w:b w:val="0"/>
+          <w:bCs w:val="0"/>
+          <w:sz w:val="22"/>
+          <w:szCs w:val="22"/>
+          <w:lang w:val="en-US"/>
+        </w:rPr>
+        <w:t>writes the value returned by the enum constant’s </w:t>
+      </w:r>
+      <w:r>
+        <w:rPr>
+          <w:rFonts w:hint="default"/>
+          <w:b/>
+          <w:bCs/>
+          <w:sz w:val="22"/>
+          <w:szCs w:val="22"/>
+          <w:lang w:val="en-US"/>
+        </w:rPr>
+        <w:t>name() </w:t>
+      </w:r>
+      <w:r>
+        <w:rPr>
+          <w:rFonts w:hint="default"/>
+          <w:b w:val="0"/>
+          <w:bCs w:val="0"/>
+          <w:sz w:val="22"/>
+          <w:szCs w:val="22"/>
+          <w:lang w:val="en-US"/>
+        </w:rPr>
+        <w:t>method.</w:t>
+      </w:r>
+    </w:p>
+    <w:p>
+      <w:pPr>
+        <w:rPr>
+          <w:rFonts w:hint="default"/>
+          <w:b w:val="0"/>
+          <w:bCs w:val="0"/>
+          <w:sz w:val="22"/>
+          <w:szCs w:val="22"/>
+          <w:lang w:val="en-US"/>
+        </w:rPr>
+      </w:pPr>
+    </w:p>
+    <w:p>
+      <w:pPr>
+        <w:rPr>
+          <w:rFonts w:hint="default"/>
+          <w:b w:val="0"/>
+          <w:bCs w:val="0"/>
+          <w:sz w:val="22"/>
+          <w:szCs w:val="22"/>
+          <w:lang w:val="en-US"/>
+        </w:rPr>
+      </w:pPr>
+      <w:r>
+        <w:rPr>
+          <w:rFonts w:hint="default"/>
+          <w:b w:val="0"/>
+          <w:bCs w:val="0"/>
+          <w:sz w:val="22"/>
+          <w:szCs w:val="22"/>
+          <w:lang w:val="en-US"/>
+        </w:rPr>
+        <w:t>For reference,</w:t>
+      </w:r>
+    </w:p>
+    <w:p>
+      <w:pPr>
+        <w:numPr>
+          <w:ilvl w:val="0"/>
+          <w:numId w:val="2"/>
+        </w:numPr>
+        <w:tabs>
+          <w:tab w:val="clear" w:pos="420"/>
+        </w:tabs>
+        <w:ind w:left="420" w:leftChars="0" w:hanging="420" w:firstLineChars="0"/>
+        <w:rPr>
+          <w:rFonts w:hint="default"/>
+          <w:b w:val="0"/>
+          <w:bCs w:val="0"/>
+          <w:sz w:val="22"/>
+          <w:szCs w:val="22"/>
+          <w:lang w:val="en-US"/>
+        </w:rPr>
+      </w:pPr>
+      <w:r>
+        <w:rPr>
+          <w:rFonts w:hint="default"/>
+          <w:b/>
+          <w:bCs/>
+          <w:sz w:val="22"/>
+          <w:szCs w:val="22"/>
+          <w:lang w:val="en-US"/>
+        </w:rPr>
+        <w:t>name()</w:t>
+      </w:r>
+      <w:r>
+        <w:rPr>
+          <w:rFonts w:hint="default"/>
+          <w:b w:val="0"/>
+          <w:bCs w:val="0"/>
+          <w:sz w:val="22"/>
+          <w:szCs w:val="22"/>
+          <w:lang w:val="en-US"/>
+        </w:rPr>
+        <w:t xml:space="preserve"> is an instance method which returns the name of the instance.</w:t>
+      </w:r>
+    </w:p>
+    <w:p>
+      <w:pPr>
+        <w:numPr>
+          <w:ilvl w:val="0"/>
+          <w:numId w:val="2"/>
+        </w:numPr>
+        <w:tabs>
+          <w:tab w:val="clear" w:pos="420"/>
+        </w:tabs>
+        <w:ind w:left="420" w:leftChars="0" w:hanging="420" w:firstLineChars="0"/>
+        <w:rPr>
+          <w:rFonts w:hint="default"/>
+          <w:b w:val="0"/>
+          <w:bCs w:val="0"/>
+          <w:sz w:val="22"/>
+          <w:szCs w:val="22"/>
+          <w:lang w:val="en-US"/>
+        </w:rPr>
+      </w:pPr>
+      <w:r>
+        <w:rPr>
+          <w:rFonts w:hint="default"/>
+          <w:b/>
+          <w:bCs/>
+          <w:sz w:val="22"/>
+          <w:szCs w:val="22"/>
+          <w:lang w:val="en-US"/>
+        </w:rPr>
+        <w:t>valueOf()</w:t>
+      </w:r>
+      <w:r>
+        <w:rPr>
+          <w:rFonts w:hint="default"/>
+          <w:b w:val="0"/>
+          <w:bCs w:val="0"/>
+          <w:sz w:val="22"/>
+          <w:szCs w:val="22"/>
+          <w:lang w:val="en-US"/>
+        </w:rPr>
+        <w:t xml:space="preserve"> is a static method taking a String and returning the enum instance with that name.</w:t>
+      </w:r>
+    </w:p>
+    <w:p>
+      <w:pPr>
+        <w:numPr>
+          <w:ilvl w:val="0"/>
+          <w:numId w:val="2"/>
+        </w:numPr>
+        <w:tabs>
+          <w:tab w:val="clear" w:pos="420"/>
+        </w:tabs>
+        <w:ind w:left="420" w:leftChars="0" w:hanging="420" w:firstLineChars="0"/>
+        <w:rPr>
+          <w:rFonts w:hint="default"/>
+          <w:b w:val="0"/>
+          <w:bCs w:val="0"/>
+          <w:sz w:val="22"/>
+          <w:szCs w:val="22"/>
+          <w:lang w:val="en-US"/>
+        </w:rPr>
+      </w:pPr>
+      <w:r>
+        <w:rPr>
+          <w:rFonts w:hint="default"/>
+          <w:b/>
+          <w:bCs/>
+          <w:sz w:val="22"/>
+          <w:szCs w:val="22"/>
+          <w:lang w:val="en-US"/>
+        </w:rPr>
+        <w:t>values()</w:t>
+      </w:r>
+      <w:r>
+        <w:rPr>
+          <w:rFonts w:hint="default"/>
+          <w:b w:val="0"/>
+          <w:bCs w:val="0"/>
+          <w:sz w:val="22"/>
+          <w:szCs w:val="22"/>
+          <w:lang w:val="en-US"/>
+        </w:rPr>
+        <w:t xml:space="preserve"> is a static method returning all the enum instances.</w:t>
+      </w:r>
+    </w:p>
+    <w:p>
+      <w:pPr>
+        <w:numPr>
+          <w:numId w:val="0"/>
+        </w:numPr>
+        <w:rPr>
+          <w:rFonts w:hint="default"/>
+          <w:b w:val="0"/>
+          <w:bCs w:val="0"/>
+          <w:sz w:val="22"/>
+          <w:szCs w:val="22"/>
+          <w:lang w:val="en-US"/>
+        </w:rPr>
+      </w:pPr>
+    </w:p>
+    <w:p>
+      <w:pPr>
+        <w:numPr>
+          <w:numId w:val="0"/>
+        </w:numPr>
+        <w:rPr>
+          <w:rFonts w:hint="default"/>
+          <w:b w:val="0"/>
+          <w:bCs w:val="0"/>
+          <w:sz w:val="22"/>
+          <w:szCs w:val="22"/>
+          <w:lang w:val="en-US"/>
+        </w:rPr>
+      </w:pPr>
+      <w:r>
+        <w:rPr>
+          <w:rFonts w:hint="default"/>
+          <w:b w:val="0"/>
+          <w:bCs w:val="0"/>
+          <w:sz w:val="22"/>
+          <w:szCs w:val="22"/>
+          <w:lang w:val="en-US"/>
+        </w:rPr>
+        <w:t xml:space="preserve">To </w:t>
+      </w:r>
+      <w:r>
+        <w:rPr>
+          <w:rFonts w:hint="default"/>
+          <w:b/>
+          <w:bCs/>
+          <w:sz w:val="22"/>
+          <w:szCs w:val="22"/>
+          <w:lang w:val="en-US"/>
+        </w:rPr>
+        <w:t xml:space="preserve">deserialize </w:t>
+      </w:r>
+      <w:r>
+        <w:rPr>
+          <w:rFonts w:hint="default"/>
+          <w:b w:val="0"/>
+          <w:bCs w:val="0"/>
+          <w:sz w:val="22"/>
+          <w:szCs w:val="22"/>
+          <w:lang w:val="en-US"/>
+        </w:rPr>
+        <w:t>an enum constant, </w:t>
+      </w:r>
+      <w:r>
+        <w:rPr>
+          <w:rFonts w:hint="default"/>
+          <w:b/>
+          <w:bCs/>
+          <w:sz w:val="22"/>
+          <w:szCs w:val="22"/>
+          <w:lang w:val="en-US"/>
+        </w:rPr>
+        <w:t>ObjectInputStream </w:t>
+      </w:r>
+      <w:r>
+        <w:rPr>
+          <w:rFonts w:hint="default"/>
+          <w:b w:val="0"/>
+          <w:bCs w:val="0"/>
+          <w:sz w:val="22"/>
+          <w:szCs w:val="22"/>
+          <w:lang w:val="en-US"/>
+        </w:rPr>
+        <w:t>reads the constant name from the stream; the deserialized constant is then obtained by calling the </w:t>
+      </w:r>
+      <w:r>
+        <w:rPr>
+          <w:rFonts w:hint="default"/>
+          <w:b/>
+          <w:bCs/>
+          <w:sz w:val="22"/>
+          <w:szCs w:val="22"/>
+          <w:lang w:val="en-US"/>
+        </w:rPr>
+        <w:t>valueOf()</w:t>
+      </w:r>
+      <w:r>
+        <w:rPr>
+          <w:rFonts w:hint="default"/>
+          <w:b w:val="0"/>
+          <w:bCs w:val="0"/>
+          <w:sz w:val="22"/>
+          <w:szCs w:val="22"/>
+          <w:lang w:val="en-US"/>
+        </w:rPr>
+        <w:t> method, passing the constant’s enum type along with the received constant name as arguments.</w:t>
+      </w:r>
+    </w:p>
+    <w:p>
+      <w:pPr>
+        <w:numPr>
+          <w:numId w:val="0"/>
+        </w:numPr>
+        <w:rPr>
+          <w:rFonts w:hint="default"/>
+          <w:b w:val="0"/>
+          <w:bCs w:val="0"/>
+          <w:sz w:val="22"/>
+          <w:szCs w:val="22"/>
+          <w:lang w:val="en-US"/>
+        </w:rPr>
+      </w:pPr>
+    </w:p>
+    <w:p>
+      <w:pPr>
+        <w:numPr>
+          <w:numId w:val="0"/>
+        </w:numPr>
+        <w:rPr>
+          <w:rFonts w:hint="default"/>
+          <w:b w:val="0"/>
+          <w:bCs w:val="0"/>
+          <w:sz w:val="22"/>
+          <w:szCs w:val="22"/>
+          <w:lang w:val="en-US"/>
+        </w:rPr>
+      </w:pPr>
+      <w:r>
+        <w:rPr>
+          <w:rFonts w:hint="default"/>
+          <w:b w:val="0"/>
+          <w:bCs w:val="0"/>
+          <w:sz w:val="22"/>
+          <w:szCs w:val="22"/>
+          <w:lang w:val="en-US"/>
+        </w:rPr>
+        <w:t>Few more points to take note of:</w:t>
+      </w:r>
+    </w:p>
+    <w:p>
+      <w:pPr>
+        <w:numPr>
+          <w:ilvl w:val="0"/>
+          <w:numId w:val="2"/>
+        </w:numPr>
+        <w:tabs>
+          <w:tab w:val="clear" w:pos="420"/>
+        </w:tabs>
+        <w:ind w:left="420" w:leftChars="0" w:hanging="420" w:firstLineChars="0"/>
+        <w:rPr>
+          <w:rFonts w:hint="default"/>
+          <w:b w:val="0"/>
+          <w:bCs w:val="0"/>
+          <w:sz w:val="22"/>
+          <w:szCs w:val="22"/>
+          <w:lang w:val="en-US"/>
+        </w:rPr>
+      </w:pPr>
+      <w:r>
+        <w:rPr>
+          <w:rFonts w:hint="default"/>
+          <w:b w:val="0"/>
+          <w:bCs w:val="0"/>
+          <w:sz w:val="22"/>
+          <w:szCs w:val="22"/>
+          <w:lang w:val="en-US"/>
+        </w:rPr>
+        <w:t>enum types have a fixed </w:t>
+      </w:r>
+      <w:r>
+        <w:rPr>
+          <w:rFonts w:hint="default"/>
+          <w:b/>
+          <w:bCs/>
+          <w:sz w:val="22"/>
+          <w:szCs w:val="22"/>
+          <w:lang w:val="en-US"/>
+        </w:rPr>
+        <w:t>serialVersionUID </w:t>
+      </w:r>
+      <w:r>
+        <w:rPr>
+          <w:rFonts w:hint="default"/>
+          <w:b w:val="0"/>
+          <w:bCs w:val="0"/>
+          <w:sz w:val="22"/>
+          <w:szCs w:val="22"/>
+          <w:lang w:val="en-US"/>
+        </w:rPr>
+        <w:t>of </w:t>
+      </w:r>
+      <w:r>
+        <w:rPr>
+          <w:rFonts w:hint="default"/>
+          <w:b/>
+          <w:bCs/>
+          <w:sz w:val="22"/>
+          <w:szCs w:val="22"/>
+          <w:lang w:val="en-US"/>
+        </w:rPr>
+        <w:t xml:space="preserve">0L </w:t>
+      </w:r>
+      <w:r>
+        <w:rPr>
+          <w:rFonts w:hint="default"/>
+          <w:b w:val="0"/>
+          <w:bCs w:val="0"/>
+          <w:sz w:val="22"/>
+          <w:szCs w:val="22"/>
+          <w:lang w:val="en-US"/>
+        </w:rPr>
+        <w:t>and cannot be changed</w:t>
+      </w:r>
+    </w:p>
+    <w:p>
+      <w:pPr>
+        <w:numPr>
+          <w:ilvl w:val="0"/>
+          <w:numId w:val="2"/>
+        </w:numPr>
+        <w:tabs>
+          <w:tab w:val="clear" w:pos="420"/>
+        </w:tabs>
+        <w:ind w:left="420" w:leftChars="0" w:hanging="420" w:firstLineChars="0"/>
+        <w:rPr>
+          <w:rFonts w:hint="default"/>
+          <w:b w:val="0"/>
+          <w:bCs w:val="0"/>
+          <w:sz w:val="22"/>
+          <w:szCs w:val="22"/>
+          <w:lang w:val="en-US"/>
+        </w:rPr>
+      </w:pPr>
+      <w:r>
+        <w:rPr>
+          <w:rFonts w:hint="default"/>
+          <w:b w:val="0"/>
+          <w:bCs w:val="0"/>
+          <w:sz w:val="22"/>
+          <w:szCs w:val="22"/>
+          <w:lang w:val="en-US"/>
+        </w:rPr>
+        <w:t xml:space="preserve">process by which enum constants are serialized </w:t>
+      </w:r>
+      <w:r>
+        <w:rPr>
+          <w:rFonts w:hint="default"/>
+          <w:b/>
+          <w:bCs/>
+          <w:sz w:val="22"/>
+          <w:szCs w:val="22"/>
+          <w:lang w:val="en-US"/>
+        </w:rPr>
+        <w:t xml:space="preserve">cannot </w:t>
+      </w:r>
+      <w:r>
+        <w:rPr>
+          <w:rFonts w:hint="default"/>
+          <w:b w:val="0"/>
+          <w:bCs w:val="0"/>
+          <w:sz w:val="22"/>
+          <w:szCs w:val="22"/>
+          <w:lang w:val="en-US"/>
+        </w:rPr>
+        <w:t>be customized: any class-specific </w:t>
+      </w:r>
+      <w:r>
+        <w:rPr>
+          <w:rFonts w:hint="default"/>
+          <w:b/>
+          <w:bCs/>
+          <w:sz w:val="22"/>
+          <w:szCs w:val="22"/>
+          <w:lang w:val="en-US"/>
+        </w:rPr>
+        <w:t>writeObject()</w:t>
+      </w:r>
+      <w:r>
+        <w:rPr>
+          <w:rFonts w:hint="default"/>
+          <w:b w:val="0"/>
+          <w:bCs w:val="0"/>
+          <w:sz w:val="22"/>
+          <w:szCs w:val="22"/>
+          <w:lang w:val="en-US"/>
+        </w:rPr>
+        <w:t>, </w:t>
+      </w:r>
+      <w:r>
+        <w:rPr>
+          <w:rFonts w:hint="default"/>
+          <w:b/>
+          <w:bCs/>
+          <w:sz w:val="22"/>
+          <w:szCs w:val="22"/>
+          <w:lang w:val="en-US"/>
+        </w:rPr>
+        <w:t>readObject()</w:t>
+      </w:r>
+      <w:r>
+        <w:rPr>
+          <w:rFonts w:hint="default"/>
+          <w:b w:val="0"/>
+          <w:bCs w:val="0"/>
+          <w:sz w:val="22"/>
+          <w:szCs w:val="22"/>
+          <w:lang w:val="en-US"/>
+        </w:rPr>
+        <w:t>, </w:t>
+      </w:r>
+      <w:r>
+        <w:rPr>
+          <w:rFonts w:hint="default"/>
+          <w:b/>
+          <w:bCs/>
+          <w:sz w:val="22"/>
+          <w:szCs w:val="22"/>
+          <w:lang w:val="en-US"/>
+        </w:rPr>
+        <w:t>readObjectNoData()</w:t>
+      </w:r>
+      <w:r>
+        <w:rPr>
+          <w:rFonts w:hint="default"/>
+          <w:b w:val="0"/>
+          <w:bCs w:val="0"/>
+          <w:sz w:val="22"/>
+          <w:szCs w:val="22"/>
+          <w:lang w:val="en-US"/>
+        </w:rPr>
+        <w:t>, </w:t>
+      </w:r>
+      <w:r>
+        <w:rPr>
+          <w:rFonts w:hint="default"/>
+          <w:b/>
+          <w:bCs/>
+          <w:sz w:val="22"/>
+          <w:szCs w:val="22"/>
+          <w:lang w:val="en-US"/>
+        </w:rPr>
+        <w:t>writeReplace()</w:t>
+      </w:r>
+      <w:r>
+        <w:rPr>
+          <w:rFonts w:hint="default"/>
+          <w:b w:val="0"/>
+          <w:bCs w:val="0"/>
+          <w:sz w:val="22"/>
+          <w:szCs w:val="22"/>
+          <w:lang w:val="en-US"/>
+        </w:rPr>
+        <w:t>, and </w:t>
+      </w:r>
+      <w:r>
+        <w:rPr>
+          <w:rFonts w:hint="default"/>
+          <w:b/>
+          <w:bCs/>
+          <w:sz w:val="22"/>
+          <w:szCs w:val="22"/>
+          <w:lang w:val="en-US"/>
+        </w:rPr>
+        <w:t>readResolve() </w:t>
+      </w:r>
+      <w:r>
+        <w:rPr>
+          <w:rFonts w:hint="default"/>
+          <w:b w:val="0"/>
+          <w:bCs w:val="0"/>
+          <w:sz w:val="22"/>
+          <w:szCs w:val="22"/>
+          <w:lang w:val="en-US"/>
+        </w:rPr>
+        <w:t>methods defined by enum types are ignored during serialization and deserialization</w:t>
+      </w:r>
+    </w:p>
+    <w:p>
+      <w:pPr>
+        <w:numPr>
+          <w:numId w:val="0"/>
+        </w:numPr>
+        <w:rPr>
+          <w:rFonts w:hint="default"/>
+          <w:b w:val="0"/>
+          <w:bCs w:val="0"/>
+          <w:sz w:val="22"/>
+          <w:szCs w:val="22"/>
+          <w:lang w:val="en-US"/>
+        </w:rPr>
+      </w:pPr>
+    </w:p>
+    <w:p>
+      <w:pPr>
+        <w:rPr>
+          <w:rFonts w:hint="default"/>
+          <w:b w:val="0"/>
+          <w:bCs w:val="0"/>
+          <w:sz w:val="22"/>
+          <w:szCs w:val="22"/>
+          <w:lang w:val="en-US"/>
+        </w:rPr>
+      </w:pPr>
+    </w:p>
+    <w:p>
+      <w:pPr>
+        <w:rPr>
+          <w:rFonts w:hint="default"/>
+          <w:b w:val="0"/>
+          <w:bCs w:val="0"/>
+          <w:sz w:val="22"/>
+          <w:szCs w:val="22"/>
+          <w:lang w:val="en-US"/>
+        </w:rPr>
+      </w:pPr>
+    </w:p>
+    <w:p>
+      <w:pPr>
+        <w:rPr>
+          <w:rFonts w:hint="default"/>
+          <w:b w:val="0"/>
+          <w:bCs w:val="0"/>
+          <w:sz w:val="22"/>
+          <w:szCs w:val="22"/>
+          <w:lang w:val="en-US"/>
+        </w:rPr>
+      </w:pPr>
+    </w:p>
+    <w:p>
+      <w:pPr>
+        <w:rPr>
+          <w:rFonts w:hint="default"/>
+          <w:b w:val="0"/>
+          <w:bCs w:val="0"/>
+          <w:sz w:val="22"/>
+          <w:szCs w:val="22"/>
+          <w:lang w:val="en-US"/>
+        </w:rPr>
+      </w:pPr>
+    </w:p>
+    <w:p>
+      <w:pPr>
+        <w:rPr>
+          <w:rFonts w:hint="default"/>
+          <w:b w:val="0"/>
+          <w:bCs w:val="0"/>
+          <w:sz w:val="22"/>
+          <w:szCs w:val="22"/>
+          <w:lang w:val="en-US"/>
+        </w:rPr>
+      </w:pPr>
+    </w:p>
+    <w:p>
+      <w:pPr>
+        <w:pStyle w:val="3"/>
+        <w:bidi w:val="0"/>
+        <w:rPr>
+          <w:rFonts w:hint="default"/>
+          <w:lang w:val="en-US"/>
+        </w:rPr>
+      </w:pPr>
+      <w:r>
+        <w:rPr>
+          <w:rFonts w:hint="default"/>
+          <w:lang w:val="en-US"/>
+        </w:rPr>
+        <w:t>Chapter 10 - Serialization with static fields</w:t>
+      </w:r>
+    </w:p>
+    <w:p>
+      <w:pPr>
+        <w:numPr>
+          <w:numId w:val="0"/>
+        </w:numPr>
+        <w:rPr>
+          <w:rFonts w:hint="default"/>
+          <w:b w:val="0"/>
+          <w:bCs w:val="0"/>
+          <w:sz w:val="22"/>
+          <w:szCs w:val="22"/>
+          <w:lang w:val="en-US"/>
+        </w:rPr>
+      </w:pPr>
+      <w:r>
+        <w:rPr>
+          <w:rFonts w:hint="default"/>
+          <w:b w:val="0"/>
+          <w:bCs w:val="0"/>
+          <w:sz w:val="22"/>
+          <w:szCs w:val="22"/>
+          <w:lang w:val="en-US"/>
+        </w:rPr>
+        <w:t>Static fields are NEVER saved as part of the object’s state.</w:t>
+      </w:r>
+    </w:p>
+    <w:p>
+      <w:pPr>
+        <w:numPr>
+          <w:numId w:val="0"/>
+        </w:numPr>
+        <w:rPr>
+          <w:rFonts w:hint="default"/>
+          <w:b w:val="0"/>
+          <w:bCs w:val="0"/>
+          <w:sz w:val="22"/>
+          <w:szCs w:val="22"/>
+          <w:lang w:val="en-US"/>
+        </w:rPr>
+      </w:pPr>
+    </w:p>
+    <w:p>
+      <w:pPr>
+        <w:numPr>
+          <w:numId w:val="0"/>
+        </w:numPr>
+        <w:rPr>
+          <w:rFonts w:hint="default"/>
+          <w:b w:val="0"/>
+          <w:bCs w:val="0"/>
+          <w:sz w:val="22"/>
+          <w:szCs w:val="22"/>
+          <w:lang w:val="en-US"/>
+        </w:rPr>
+      </w:pPr>
+      <w:r>
+        <w:rPr>
+          <w:rFonts w:hint="default"/>
+          <w:b w:val="0"/>
+          <w:bCs w:val="0"/>
+          <w:sz w:val="22"/>
+          <w:szCs w:val="22"/>
+          <w:lang w:val="en-US"/>
+        </w:rPr>
+        <w:t>We should think of static variables purely as CLASS variables. They have nothing to do with individual instances. And serialization applies only to OBJECTS.</w:t>
+      </w:r>
+    </w:p>
+    <w:p>
+      <w:pPr>
+        <w:numPr>
+          <w:numId w:val="0"/>
+        </w:numPr>
+        <w:rPr>
+          <w:rFonts w:hint="default"/>
+          <w:b w:val="0"/>
+          <w:bCs w:val="0"/>
+          <w:sz w:val="22"/>
+          <w:szCs w:val="22"/>
+          <w:lang w:val="en-US"/>
+        </w:rPr>
+      </w:pPr>
+    </w:p>
+    <w:p>
+      <w:pPr>
+        <w:numPr>
+          <w:numId w:val="0"/>
+        </w:numPr>
+        <w:rPr>
+          <w:rFonts w:hint="default"/>
+          <w:b w:val="0"/>
+          <w:bCs w:val="0"/>
+          <w:sz w:val="22"/>
+          <w:szCs w:val="22"/>
+          <w:lang w:val="en-US"/>
+        </w:rPr>
+      </w:pPr>
+      <w:r>
+        <w:rPr>
+          <w:rFonts w:hint="default"/>
+          <w:b w:val="0"/>
+          <w:bCs w:val="0"/>
+          <w:sz w:val="22"/>
+          <w:szCs w:val="22"/>
+          <w:lang w:val="en-US"/>
+        </w:rPr>
+        <w:t xml:space="preserve">Suppose we have 3 instances of a Serializable class =&gt; all of which were serialized at </w:t>
+      </w:r>
+      <w:r>
+        <w:rPr>
+          <w:rFonts w:hint="default"/>
+          <w:b/>
+          <w:bCs/>
+          <w:sz w:val="22"/>
+          <w:szCs w:val="22"/>
+          <w:lang w:val="en-US"/>
+        </w:rPr>
+        <w:t>different</w:t>
+      </w:r>
+      <w:r>
+        <w:rPr>
+          <w:rFonts w:hint="default"/>
+          <w:b w:val="0"/>
+          <w:bCs w:val="0"/>
+          <w:sz w:val="22"/>
+          <w:szCs w:val="22"/>
+          <w:lang w:val="en-US"/>
+        </w:rPr>
+        <w:t xml:space="preserve"> times, and thus all of which were saved when the value of a static variable in the class was different. </w:t>
+      </w:r>
+    </w:p>
+    <w:p>
+      <w:pPr>
+        <w:numPr>
+          <w:numId w:val="0"/>
+        </w:numPr>
+        <w:rPr>
+          <w:rFonts w:hint="default"/>
+          <w:b w:val="0"/>
+          <w:bCs w:val="0"/>
+          <w:sz w:val="22"/>
+          <w:szCs w:val="22"/>
+          <w:lang w:val="en-US"/>
+        </w:rPr>
+      </w:pPr>
+    </w:p>
+    <w:p>
+      <w:pPr>
+        <w:numPr>
+          <w:numId w:val="0"/>
+        </w:numPr>
+        <w:rPr>
+          <w:rFonts w:hint="default"/>
+          <w:b w:val="0"/>
+          <w:bCs w:val="0"/>
+          <w:sz w:val="22"/>
+          <w:szCs w:val="22"/>
+          <w:lang w:val="en-US"/>
+        </w:rPr>
+      </w:pPr>
+      <w:r>
+        <w:rPr>
+          <w:rFonts w:hint="default"/>
+          <w:b w:val="0"/>
+          <w:bCs w:val="0"/>
+          <w:sz w:val="22"/>
+          <w:szCs w:val="22"/>
+          <w:lang w:val="en-US"/>
+        </w:rPr>
+        <w:t>Now, if static variables were serializable, which of the 3 instances would win ? OR, Which instance’s static value would be used to replace the one currently in the one and only class that’s currently loaded ? =&gt; this is a problem… that’s why, static fields are never part of serialization / deserialization process.</w:t>
+      </w:r>
+    </w:p>
+    <w:p>
+      <w:pPr>
+        <w:numPr>
+          <w:numId w:val="0"/>
+        </w:numPr>
+        <w:rPr>
+          <w:rFonts w:hint="default"/>
+          <w:b w:val="0"/>
+          <w:bCs w:val="0"/>
+          <w:sz w:val="22"/>
+          <w:szCs w:val="22"/>
+          <w:lang w:val="en-US"/>
+        </w:rPr>
+      </w:pPr>
+    </w:p>
+    <w:p>
+      <w:pPr>
+        <w:numPr>
+          <w:numId w:val="0"/>
+        </w:numPr>
         <w:rPr>
           <w:rFonts w:hint="default"/>
           <w:b w:val="0"/>
@@ -3320,6 +4384,27 @@
 <file path=word/numbering.xml><?xml version="1.0" encoding="utf-8"?>
 <w:numbering xmlns:wpc="http://schemas.microsoft.com/office/word/2010/wordprocessingCanvas" xmlns:mc="http://schemas.openxmlformats.org/markup-compatibility/2006" xmlns:o="urn:schemas-microsoft-com:office:office" xmlns:r="http://schemas.openxmlformats.org/officeDocument/2006/relationships" xmlns:m="http://schemas.openxmlformats.org/officeDocument/2006/math" xmlns:v="urn:schemas-microsoft-com:vml" xmlns:wp14="http://schemas.microsoft.com/office/word/2010/wordprocessingDrawing" xmlns:wp="http://schemas.openxmlformats.org/drawingml/2006/wordprocessingDrawing" xmlns:w10="urn:schemas-microsoft-com:office:word" xmlns:w="http://schemas.openxmlformats.org/wordprocessingml/2006/main" xmlns:w14="http://schemas.microsoft.com/office/word/2010/wordml" xmlns:wpg="http://schemas.microsoft.com/office/word/2010/wordprocessingGroup" xmlns:wpi="http://schemas.microsoft.com/office/word/2010/wordprocessingInk" xmlns:wne="http://schemas.microsoft.com/office/word/2006/wordml" xmlns:wps="http://schemas.microsoft.com/office/word/2010/wordprocessingShape" xmlns:wpsCustomData="http://www.wps.cn/officeDocument/2013/wpsCustomData" mc:Ignorable="w14 wp14">
   <w:abstractNum w:abstractNumId="0">
+    <w:nsid w:val="FC7127B9"/>
+    <w:multiLevelType w:val="singleLevel"/>
+    <w:tmpl w:val="FC7127B9"/>
+    <w:lvl w:ilvl="0" w:tentative="0">
+      <w:start w:val="1"/>
+      <w:numFmt w:val="bullet"/>
+      <w:lvlText w:val=""/>
+      <w:lvlJc w:val="left"/>
+      <w:pPr>
+        <w:tabs>
+          <w:tab w:val="left" w:pos="420"/>
+        </w:tabs>
+        <w:ind w:left="420" w:leftChars="0" w:hanging="420" w:firstLineChars="0"/>
+      </w:pPr>
+      <w:rPr>
+        <w:rFonts w:hint="default" w:ascii="Wingdings" w:hAnsi="Wingdings"/>
+        <w:sz w:val="16"/>
+      </w:rPr>
+    </w:lvl>
+  </w:abstractNum>
+  <w:abstractNum w:abstractNumId="1">
     <w:nsid w:val="20079D25"/>
     <w:multiLevelType w:val="singleLevel"/>
     <w:tmpl w:val="20079D25"/>
@@ -3341,6 +4426,9 @@
     </w:lvl>
   </w:abstractNum>
   <w:num w:numId="1">
+    <w:abstractNumId w:val="1"/>
+  </w:num>
+  <w:num w:numId="2">
     <w:abstractNumId w:val="0"/>
   </w:num>
 </w:numbering>
@@ -3389,7 +4477,7 @@
     <w:lsdException w:unhideWhenUsed="0" w:uiPriority="0" w:semiHidden="0" w:name="footnote text"/>
     <w:lsdException w:unhideWhenUsed="0" w:uiPriority="0" w:semiHidden="0" w:name="annotation text"/>
     <w:lsdException w:qFormat="1" w:unhideWhenUsed="0" w:uiPriority="0" w:semiHidden="0" w:name="header"/>
-    <w:lsdException w:unhideWhenUsed="0" w:uiPriority="0" w:semiHidden="0" w:name="footer"/>
+    <w:lsdException w:qFormat="1" w:unhideWhenUsed="0" w:uiPriority="0" w:semiHidden="0" w:name="footer"/>
     <w:lsdException w:unhideWhenUsed="0" w:uiPriority="0" w:semiHidden="0" w:name="index heading"/>
     <w:lsdException w:qFormat="1" w:uiPriority="0" w:name="caption"/>
     <w:lsdException w:unhideWhenUsed="0" w:uiPriority="0" w:semiHidden="0" w:name="table of figures"/>
@@ -3422,7 +4510,7 @@
     <w:lsdException w:qFormat="1" w:unhideWhenUsed="0" w:uiPriority="0" w:semiHidden="0" w:name="Title"/>
     <w:lsdException w:unhideWhenUsed="0" w:uiPriority="0" w:semiHidden="0" w:name="Closing"/>
     <w:lsdException w:unhideWhenUsed="0" w:uiPriority="0" w:semiHidden="0" w:name="Signature"/>
-    <w:lsdException w:unhideWhenUsed="0" w:uiPriority="0" w:name="Default Paragraph Font"/>
+    <w:lsdException w:qFormat="1" w:unhideWhenUsed="0" w:uiPriority="0" w:name="Default Paragraph Font"/>
     <w:lsdException w:unhideWhenUsed="0" w:uiPriority="0" w:semiHidden="0" w:name="Body Text"/>
     <w:lsdException w:unhideWhenUsed="0" w:uiPriority="0" w:semiHidden="0" w:name="Body Text Indent"/>
     <w:lsdException w:unhideWhenUsed="0" w:uiPriority="0" w:semiHidden="0" w:name="List Continue"/>
@@ -3449,14 +4537,14 @@
     <w:lsdException w:unhideWhenUsed="0" w:uiPriority="0" w:semiHidden="0" w:name="Document Map"/>
     <w:lsdException w:unhideWhenUsed="0" w:uiPriority="0" w:semiHidden="0" w:name="Plain Text"/>
     <w:lsdException w:unhideWhenUsed="0" w:uiPriority="0" w:semiHidden="0" w:name="E-mail Signature"/>
-    <w:lsdException w:unhideWhenUsed="0" w:uiPriority="0" w:semiHidden="0" w:name="Normal (Web)"/>
+    <w:lsdException w:qFormat="1" w:unhideWhenUsed="0" w:uiPriority="0" w:semiHidden="0" w:name="Normal (Web)"/>
     <w:lsdException w:unhideWhenUsed="0" w:uiPriority="0" w:semiHidden="0" w:name="HTML Acronym"/>
     <w:lsdException w:unhideWhenUsed="0" w:uiPriority="0" w:semiHidden="0" w:name="HTML Address"/>
     <w:lsdException w:unhideWhenUsed="0" w:uiPriority="0" w:semiHidden="0" w:name="HTML Cite"/>
-    <w:lsdException w:unhideWhenUsed="0" w:uiPriority="0" w:semiHidden="0" w:name="HTML Code"/>
+    <w:lsdException w:qFormat="1" w:unhideWhenUsed="0" w:uiPriority="0" w:semiHidden="0" w:name="HTML Code"/>
     <w:lsdException w:unhideWhenUsed="0" w:uiPriority="0" w:semiHidden="0" w:name="HTML Definition"/>
     <w:lsdException w:unhideWhenUsed="0" w:uiPriority="0" w:semiHidden="0" w:name="HTML Keyboard"/>
-    <w:lsdException w:unhideWhenUsed="0" w:uiPriority="0" w:semiHidden="0" w:name="HTML Preformatted"/>
+    <w:lsdException w:qFormat="1" w:unhideWhenUsed="0" w:uiPriority="0" w:semiHidden="0" w:name="HTML Preformatted"/>
     <w:lsdException w:unhideWhenUsed="0" w:uiPriority="0" w:semiHidden="0" w:name="HTML Sample"/>
     <w:lsdException w:unhideWhenUsed="0" w:uiPriority="0" w:semiHidden="0" w:name="HTML Typewriter"/>
     <w:lsdException w:unhideWhenUsed="0" w:uiPriority="0" w:semiHidden="0" w:name="HTML Variable"/>
@@ -3658,6 +4746,7 @@
   <w:style w:type="character" w:default="1" w:styleId="4">
     <w:name w:val="Default Paragraph Font"/>
     <w:semiHidden/>
+    <w:qFormat/>
     <w:uiPriority w:val="0"/>
   </w:style>
   <w:style w:type="table" w:default="1" w:styleId="5">
@@ -3677,6 +4766,7 @@
   <w:style w:type="paragraph" w:styleId="6">
     <w:name w:val="footer"/>
     <w:basedOn w:val="1"/>
+    <w:qFormat/>
     <w:uiPriority w:val="0"/>
     <w:pPr>
       <w:tabs>
@@ -3711,6 +4801,7 @@
   <w:style w:type="character" w:styleId="8">
     <w:name w:val="HTML Code"/>
     <w:basedOn w:val="4"/>
+    <w:qFormat/>
     <w:uiPriority w:val="0"/>
     <w:rPr>
       <w:rFonts w:ascii="Courier New" w:hAnsi="Courier New" w:cs="Courier New"/>
@@ -3720,6 +4811,7 @@
   </w:style>
   <w:style w:type="paragraph" w:styleId="9">
     <w:name w:val="HTML Preformatted"/>
+    <w:qFormat/>
     <w:uiPriority w:val="0"/>
     <w:pPr>
       <w:tabs>
@@ -3752,6 +4844,7 @@
   </w:style>
   <w:style w:type="paragraph" w:styleId="10">
     <w:name w:val="Normal (Web)"/>
+    <w:qFormat/>
     <w:uiPriority w:val="0"/>
     <w:pPr>
       <w:spacing w:before="0" w:beforeAutospacing="1" w:after="0" w:afterAutospacing="1"/>
@@ -3768,6 +4861,7 @@
   </w:style>
   <w:style w:type="character" w:customStyle="1" w:styleId="11">
     <w:name w:val="fontstyle01"/>
+    <w:qFormat/>
     <w:uiPriority w:val="0"/>
     <w:rPr>
       <w:rFonts w:ascii="Georgia" w:hAnsi="Georgia" w:eastAsia="Georgia" w:cs="Georgia"/>
@@ -3791,6 +4885,7 @@
   </w:style>
   <w:style w:type="character" w:customStyle="1" w:styleId="13">
     <w:name w:val="fontstyle31"/>
+    <w:qFormat/>
     <w:uiPriority w:val="0"/>
     <w:rPr>
       <w:rFonts w:ascii="Georgia-Bold" w:hAnsi="Georgia-Bold" w:eastAsia="Georgia-Bold" w:cs="Georgia-Bold"/>

</xml_diff>

<commit_message>
completed dev for chapter 12
</commit_message>
<xml_diff>
--- a/JavaSerialization.docx
+++ b/JavaSerialization.docx
@@ -3550,6 +3550,7 @@
     <w:p>
       <w:pPr>
         <w:numPr>
+          <w:ilvl w:val="0"/>
           <w:numId w:val="0"/>
         </w:numPr>
         <w:rPr>
@@ -3565,6 +3566,7 @@
     <w:p>
       <w:pPr>
         <w:numPr>
+          <w:ilvl w:val="0"/>
           <w:numId w:val="0"/>
         </w:numPr>
         <w:rPr>
@@ -3657,6 +3659,7 @@
     <w:p>
       <w:pPr>
         <w:numPr>
+          <w:ilvl w:val="0"/>
           <w:numId w:val="0"/>
         </w:numPr>
         <w:rPr>
@@ -3672,6 +3675,7 @@
     <w:p>
       <w:pPr>
         <w:numPr>
+          <w:ilvl w:val="0"/>
           <w:numId w:val="0"/>
         </w:numPr>
         <w:rPr>
@@ -3936,6 +3940,7 @@
     <w:p>
       <w:pPr>
         <w:numPr>
+          <w:ilvl w:val="0"/>
           <w:numId w:val="0"/>
         </w:numPr>
         <w:rPr>
@@ -4028,6 +4033,7 @@
     <w:p>
       <w:pPr>
         <w:numPr>
+          <w:ilvl w:val="0"/>
           <w:numId w:val="0"/>
         </w:numPr>
         <w:rPr>
@@ -4054,6 +4060,7 @@
     <w:p>
       <w:pPr>
         <w:numPr>
+          <w:ilvl w:val="0"/>
           <w:numId w:val="0"/>
         </w:numPr>
         <w:rPr>
@@ -4069,6 +4076,7 @@
     <w:p>
       <w:pPr>
         <w:numPr>
+          <w:ilvl w:val="0"/>
           <w:numId w:val="0"/>
         </w:numPr>
         <w:rPr>
@@ -4095,6 +4103,7 @@
     <w:p>
       <w:pPr>
         <w:numPr>
+          <w:ilvl w:val="0"/>
           <w:numId w:val="0"/>
         </w:numPr>
         <w:rPr>
@@ -4110,6 +4119,7 @@
     <w:p>
       <w:pPr>
         <w:numPr>
+          <w:ilvl w:val="0"/>
           <w:numId w:val="0"/>
         </w:numPr>
         <w:rPr>
@@ -4158,6 +4168,7 @@
     <w:p>
       <w:pPr>
         <w:numPr>
+          <w:ilvl w:val="0"/>
           <w:numId w:val="0"/>
         </w:numPr>
         <w:rPr>
@@ -4173,6 +4184,7 @@
     <w:p>
       <w:pPr>
         <w:numPr>
+          <w:ilvl w:val="0"/>
           <w:numId w:val="0"/>
         </w:numPr>
         <w:rPr>
@@ -4199,6 +4211,7 @@
     <w:p>
       <w:pPr>
         <w:numPr>
+          <w:ilvl w:val="0"/>
           <w:numId w:val="0"/>
         </w:numPr>
         <w:rPr>
@@ -4213,7 +4226,85 @@
     </w:p>
     <w:p>
       <w:pPr>
+        <w:rPr>
+          <w:rFonts w:hint="default"/>
+          <w:b w:val="0"/>
+          <w:bCs w:val="0"/>
+          <w:sz w:val="22"/>
+          <w:szCs w:val="22"/>
+          <w:lang w:val="en-US"/>
+        </w:rPr>
+      </w:pPr>
+    </w:p>
+    <w:p>
+      <w:pPr>
+        <w:rPr>
+          <w:rFonts w:hint="default"/>
+          <w:b w:val="0"/>
+          <w:bCs w:val="0"/>
+          <w:sz w:val="22"/>
+          <w:szCs w:val="22"/>
+          <w:lang w:val="en-US"/>
+        </w:rPr>
+      </w:pPr>
+    </w:p>
+    <w:p>
+      <w:pPr>
+        <w:rPr>
+          <w:rFonts w:hint="default"/>
+          <w:b w:val="0"/>
+          <w:bCs w:val="0"/>
+          <w:sz w:val="22"/>
+          <w:szCs w:val="22"/>
+          <w:lang w:val="en-US"/>
+        </w:rPr>
+      </w:pPr>
+    </w:p>
+    <w:p>
+      <w:pPr>
+        <w:rPr>
+          <w:rFonts w:hint="default"/>
+          <w:b w:val="0"/>
+          <w:bCs w:val="0"/>
+          <w:sz w:val="22"/>
+          <w:szCs w:val="22"/>
+          <w:lang w:val="en-US"/>
+        </w:rPr>
+      </w:pPr>
+    </w:p>
+    <w:p>
+      <w:pPr>
+        <w:rPr>
+          <w:rFonts w:hint="default"/>
+          <w:b w:val="0"/>
+          <w:bCs w:val="0"/>
+          <w:sz w:val="22"/>
+          <w:szCs w:val="22"/>
+          <w:lang w:val="en-US"/>
+        </w:rPr>
+      </w:pPr>
+    </w:p>
+    <w:p>
+      <w:pPr>
+        <w:pStyle w:val="3"/>
+        <w:bidi w:val="0"/>
+        <w:rPr>
+          <w:rFonts w:hint="default"/>
+          <w:lang w:val="en-US"/>
+        </w:rPr>
+      </w:pPr>
+      <w:r>
+        <w:rPr>
+          <w:rFonts w:hint="default"/>
+          <w:lang w:val="en-US"/>
+        </w:rPr>
+        <w:t>Chapter 11 - Object graphs</w:t>
+      </w:r>
+    </w:p>
+    <w:p>
+      <w:pPr>
         <w:numPr>
+          <w:ilvl w:val="0"/>
           <w:numId w:val="0"/>
         </w:numPr>
         <w:rPr>
@@ -4225,8 +4316,932 @@
           <w:lang w:val="en-US"/>
         </w:rPr>
       </w:pPr>
+      <w:r>
+        <w:rPr>
+          <w:rFonts w:hint="default"/>
+          <w:b w:val="0"/>
+          <w:bCs w:val="0"/>
+          <w:sz w:val="22"/>
+          <w:szCs w:val="22"/>
+          <w:lang w:val="en-US"/>
+        </w:rPr>
+        <w:t xml:space="preserve">Java's default serialization process is fully </w:t>
+      </w:r>
+      <w:r>
+        <w:rPr>
+          <w:rFonts w:hint="default"/>
+          <w:b/>
+          <w:bCs/>
+          <w:sz w:val="22"/>
+          <w:szCs w:val="22"/>
+          <w:lang w:val="en-US"/>
+        </w:rPr>
+        <w:t>recursive</w:t>
+      </w:r>
+      <w:r>
+        <w:rPr>
+          <w:rFonts w:hint="default"/>
+          <w:b w:val="0"/>
+          <w:bCs w:val="0"/>
+          <w:sz w:val="22"/>
+          <w:szCs w:val="22"/>
+          <w:lang w:val="en-US"/>
+        </w:rPr>
+        <w:t>, so whenever we try to serialize one object, the serialization process try to serialize all the fields (primitive and reference) with our class (except </w:t>
+      </w:r>
+      <w:r>
+        <w:rPr>
+          <w:rFonts w:hint="default"/>
+          <w:b/>
+          <w:bCs/>
+          <w:sz w:val="22"/>
+          <w:szCs w:val="22"/>
+          <w:lang w:val="en-US"/>
+        </w:rPr>
+        <w:t>static </w:t>
+      </w:r>
+      <w:r>
+        <w:rPr>
+          <w:rFonts w:hint="default"/>
+          <w:b w:val="0"/>
+          <w:bCs w:val="0"/>
+          <w:sz w:val="22"/>
+          <w:szCs w:val="22"/>
+          <w:lang w:val="en-US"/>
+        </w:rPr>
+        <w:t>and </w:t>
+      </w:r>
+      <w:r>
+        <w:rPr>
+          <w:rFonts w:hint="default"/>
+          <w:b/>
+          <w:bCs/>
+          <w:sz w:val="22"/>
+          <w:szCs w:val="22"/>
+          <w:lang w:val="en-US"/>
+        </w:rPr>
+        <w:t>transient </w:t>
+      </w:r>
+      <w:r>
+        <w:rPr>
+          <w:rFonts w:hint="default"/>
+          <w:b w:val="0"/>
+          <w:bCs w:val="0"/>
+          <w:sz w:val="22"/>
+          <w:szCs w:val="22"/>
+          <w:lang w:val="en-US"/>
+        </w:rPr>
+        <w:t>fields).</w:t>
+      </w:r>
+    </w:p>
+    <w:p>
+      <w:pPr>
+        <w:numPr>
+          <w:ilvl w:val="0"/>
+          <w:numId w:val="0"/>
+        </w:numPr>
+        <w:rPr>
+          <w:rFonts w:hint="default"/>
+          <w:b w:val="0"/>
+          <w:bCs w:val="0"/>
+          <w:sz w:val="22"/>
+          <w:szCs w:val="22"/>
+          <w:lang w:val="en-US"/>
+        </w:rPr>
+      </w:pPr>
+    </w:p>
+    <w:p>
+      <w:pPr>
+        <w:numPr>
+          <w:ilvl w:val="0"/>
+          <w:numId w:val="0"/>
+        </w:numPr>
+        <w:rPr>
+          <w:rFonts w:hint="default"/>
+          <w:b w:val="0"/>
+          <w:bCs w:val="0"/>
+          <w:sz w:val="22"/>
+          <w:szCs w:val="22"/>
+          <w:lang w:val="en-US"/>
+        </w:rPr>
+      </w:pPr>
+      <w:r>
+        <w:rPr>
+          <w:rFonts w:hint="default"/>
+          <w:b w:val="0"/>
+          <w:bCs w:val="0"/>
+          <w:sz w:val="22"/>
+          <w:szCs w:val="22"/>
+          <w:lang w:val="en-US"/>
+        </w:rPr>
+        <w:t xml:space="preserve">The reference to objects fields are serialized and Java serialization takes care of saving that object’s entire “object graph”. That means a deep copy of everything the saved objects needs to be stored. </w:t>
+      </w:r>
+    </w:p>
+    <w:p>
+      <w:pPr>
+        <w:numPr>
+          <w:ilvl w:val="0"/>
+          <w:numId w:val="0"/>
+        </w:numPr>
+        <w:rPr>
+          <w:rFonts w:hint="default"/>
+          <w:b w:val="0"/>
+          <w:bCs w:val="0"/>
+          <w:sz w:val="22"/>
+          <w:szCs w:val="22"/>
+          <w:lang w:val="en-US"/>
+        </w:rPr>
+      </w:pPr>
+    </w:p>
+    <w:p>
+      <w:pPr>
+        <w:numPr>
+          <w:ilvl w:val="0"/>
+          <w:numId w:val="0"/>
+        </w:numPr>
+        <w:rPr>
+          <w:rFonts w:hint="default"/>
+          <w:b w:val="0"/>
+          <w:bCs w:val="0"/>
+          <w:sz w:val="22"/>
+          <w:szCs w:val="22"/>
+          <w:lang w:val="en-US"/>
+        </w:rPr>
+      </w:pPr>
+      <w:r>
+        <w:rPr>
+          <w:rFonts w:hint="default"/>
+          <w:b w:val="0"/>
+          <w:bCs w:val="0"/>
+          <w:sz w:val="22"/>
+          <w:szCs w:val="22"/>
+          <w:lang w:val="en-US"/>
+        </w:rPr>
+        <w:t xml:space="preserve">Just remember to implement the Serialization interface for all the objects in the “object graph” - otherwise we will get </w:t>
+      </w:r>
+      <w:r>
+        <w:rPr>
+          <w:rFonts w:hint="default"/>
+          <w:b/>
+          <w:bCs/>
+          <w:sz w:val="22"/>
+          <w:szCs w:val="22"/>
+          <w:lang w:val="en-US"/>
+        </w:rPr>
+        <w:t>NotSerializableException</w:t>
+      </w:r>
+      <w:r>
+        <w:rPr>
+          <w:rFonts w:hint="default"/>
+          <w:b w:val="0"/>
+          <w:bCs w:val="0"/>
+          <w:sz w:val="22"/>
+          <w:szCs w:val="22"/>
+          <w:lang w:val="en-US"/>
+        </w:rPr>
+        <w:t>.</w:t>
+      </w:r>
+    </w:p>
+    <w:p>
+      <w:pPr>
+        <w:numPr>
+          <w:ilvl w:val="0"/>
+          <w:numId w:val="0"/>
+        </w:numPr>
+        <w:rPr>
+          <w:rFonts w:hint="default"/>
+          <w:b w:val="0"/>
+          <w:bCs w:val="0"/>
+          <w:sz w:val="22"/>
+          <w:szCs w:val="22"/>
+          <w:lang w:val="en-US"/>
+        </w:rPr>
+      </w:pPr>
+    </w:p>
+    <w:p>
+      <w:pPr>
+        <w:rPr>
+          <w:rFonts w:hint="default"/>
+          <w:b w:val="0"/>
+          <w:bCs w:val="0"/>
+          <w:sz w:val="22"/>
+          <w:szCs w:val="22"/>
+          <w:lang w:val="en-US"/>
+        </w:rPr>
+      </w:pPr>
+    </w:p>
+    <w:p>
+      <w:pPr>
+        <w:rPr>
+          <w:rFonts w:hint="default"/>
+          <w:b w:val="0"/>
+          <w:bCs w:val="0"/>
+          <w:sz w:val="22"/>
+          <w:szCs w:val="22"/>
+          <w:lang w:val="en-US"/>
+        </w:rPr>
+      </w:pPr>
+    </w:p>
+    <w:p>
+      <w:pPr>
+        <w:rPr>
+          <w:rFonts w:hint="default"/>
+          <w:b w:val="0"/>
+          <w:bCs w:val="0"/>
+          <w:sz w:val="22"/>
+          <w:szCs w:val="22"/>
+          <w:lang w:val="en-US"/>
+        </w:rPr>
+      </w:pPr>
+    </w:p>
+    <w:p>
+      <w:pPr>
+        <w:rPr>
+          <w:rFonts w:hint="default"/>
+          <w:b w:val="0"/>
+          <w:bCs w:val="0"/>
+          <w:sz w:val="22"/>
+          <w:szCs w:val="22"/>
+          <w:lang w:val="en-US"/>
+        </w:rPr>
+      </w:pPr>
+    </w:p>
+    <w:p>
+      <w:pPr>
+        <w:rPr>
+          <w:rFonts w:hint="default"/>
+          <w:b w:val="0"/>
+          <w:bCs w:val="0"/>
+          <w:sz w:val="22"/>
+          <w:szCs w:val="22"/>
+          <w:lang w:val="en-US"/>
+        </w:rPr>
+      </w:pPr>
+    </w:p>
+    <w:p>
+      <w:pPr>
+        <w:pStyle w:val="3"/>
+        <w:bidi w:val="0"/>
+        <w:rPr>
+          <w:rFonts w:hint="default"/>
+          <w:lang w:val="en-US"/>
+        </w:rPr>
+      </w:pPr>
+      <w:r>
+        <w:rPr>
+          <w:rFonts w:hint="default"/>
+          <w:lang w:val="en-US"/>
+        </w:rPr>
+        <w:t xml:space="preserve">Chapter 12 - Using </w:t>
+      </w:r>
+      <w:r>
+        <w:rPr>
+          <w:rFonts w:hint="default" w:ascii="Baskerville Old Face" w:hAnsi="Baskerville Old Face" w:cs="Baskerville Old Face"/>
+          <w:lang w:val="en-US"/>
+        </w:rPr>
+        <w:t xml:space="preserve">transient </w:t>
+      </w:r>
+      <w:r>
+        <w:rPr>
+          <w:rFonts w:hint="default"/>
+          <w:lang w:val="en-US"/>
+        </w:rPr>
+        <w:t>keyword</w:t>
+      </w:r>
+    </w:p>
+    <w:p>
+      <w:pPr>
+        <w:numPr>
+          <w:ilvl w:val="0"/>
+          <w:numId w:val="0"/>
+        </w:numPr>
+        <w:rPr>
+          <w:rFonts w:hint="default"/>
+          <w:b w:val="0"/>
+          <w:bCs w:val="0"/>
+          <w:sz w:val="22"/>
+          <w:szCs w:val="22"/>
+          <w:lang w:val="en-US"/>
+        </w:rPr>
+      </w:pPr>
+      <w:r>
+        <w:rPr>
+          <w:rFonts w:hint="default"/>
+          <w:b w:val="0"/>
+          <w:bCs w:val="0"/>
+          <w:sz w:val="22"/>
+          <w:szCs w:val="22"/>
+          <w:lang w:val="en-US"/>
+        </w:rPr>
+        <w:t>Suppose one of the objects in the “object graph” is not accessible (meaning we can’t modify it due to permission issues) and not marked as Serializable. In that case, are we blocked to Serialize our main class which has reference to that read-only object?</w:t>
+      </w:r>
+    </w:p>
+    <w:p>
+      <w:pPr>
+        <w:numPr>
+          <w:ilvl w:val="0"/>
+          <w:numId w:val="0"/>
+        </w:numPr>
+        <w:rPr>
+          <w:rFonts w:hint="default"/>
+          <w:b w:val="0"/>
+          <w:bCs w:val="0"/>
+          <w:sz w:val="22"/>
+          <w:szCs w:val="22"/>
+          <w:lang w:val="en-US"/>
+        </w:rPr>
+      </w:pPr>
+    </w:p>
+    <w:p>
+      <w:pPr>
+        <w:numPr>
+          <w:ilvl w:val="0"/>
+          <w:numId w:val="0"/>
+        </w:numPr>
+        <w:rPr>
+          <w:rFonts w:hint="default"/>
+          <w:b w:val="0"/>
+          <w:bCs w:val="0"/>
+          <w:sz w:val="22"/>
+          <w:szCs w:val="22"/>
+          <w:lang w:val="en-US"/>
+        </w:rPr>
+      </w:pPr>
+      <w:r>
+        <w:rPr>
+          <w:rFonts w:hint="default"/>
+          <w:b w:val="0"/>
+          <w:bCs w:val="0"/>
+          <w:sz w:val="22"/>
+          <w:szCs w:val="22"/>
+          <w:lang w:val="en-US"/>
+        </w:rPr>
+        <w:t xml:space="preserve">One option is to subclass that read-only class, but it may be marked as </w:t>
+      </w:r>
+      <w:r>
+        <w:rPr>
+          <w:rFonts w:hint="default"/>
+          <w:b/>
+          <w:bCs/>
+          <w:sz w:val="22"/>
+          <w:szCs w:val="22"/>
+          <w:lang w:val="en-US"/>
+        </w:rPr>
+        <w:t>final</w:t>
+      </w:r>
+      <w:r>
+        <w:rPr>
+          <w:rFonts w:hint="default"/>
+          <w:b w:val="0"/>
+          <w:bCs w:val="0"/>
+          <w:sz w:val="22"/>
+          <w:szCs w:val="22"/>
+          <w:lang w:val="en-US"/>
+        </w:rPr>
+        <w:t>.</w:t>
+      </w:r>
+    </w:p>
+    <w:p>
+      <w:pPr>
+        <w:numPr>
+          <w:ilvl w:val="0"/>
+          <w:numId w:val="0"/>
+        </w:numPr>
+        <w:rPr>
+          <w:rFonts w:hint="default"/>
+          <w:b w:val="0"/>
+          <w:bCs w:val="0"/>
+          <w:sz w:val="22"/>
+          <w:szCs w:val="22"/>
+          <w:lang w:val="en-US"/>
+        </w:rPr>
+      </w:pPr>
+      <w:r>
+        <w:rPr>
+          <w:rFonts w:hint="default"/>
+          <w:b w:val="0"/>
+          <w:bCs w:val="0"/>
+          <w:sz w:val="22"/>
+          <w:szCs w:val="22"/>
+          <w:lang w:val="en-US"/>
+        </w:rPr>
+        <w:t>OR, we don’t know if the read-only class object has other similar objects in its own “object graph”.</w:t>
+      </w:r>
+    </w:p>
+    <w:p>
+      <w:pPr>
+        <w:numPr>
+          <w:ilvl w:val="0"/>
+          <w:numId w:val="0"/>
+        </w:numPr>
+        <w:rPr>
+          <w:rFonts w:hint="default"/>
+          <w:b w:val="0"/>
+          <w:bCs w:val="0"/>
+          <w:sz w:val="22"/>
+          <w:szCs w:val="22"/>
+          <w:lang w:val="en-US"/>
+        </w:rPr>
+      </w:pPr>
+    </w:p>
+    <w:p>
+      <w:pPr>
+        <w:numPr>
+          <w:ilvl w:val="0"/>
+          <w:numId w:val="0"/>
+        </w:numPr>
+        <w:rPr>
+          <w:rFonts w:hint="default"/>
+          <w:b w:val="0"/>
+          <w:bCs w:val="0"/>
+          <w:sz w:val="22"/>
+          <w:szCs w:val="22"/>
+          <w:lang w:val="en-US"/>
+        </w:rPr>
+      </w:pPr>
+      <w:r>
+        <w:rPr>
+          <w:rFonts w:hint="default"/>
+          <w:b w:val="0"/>
+          <w:bCs w:val="0"/>
+          <w:sz w:val="22"/>
+          <w:szCs w:val="22"/>
+          <w:lang w:val="en-US"/>
+        </w:rPr>
+        <w:t>There are other private members fields (primitive and reference) of a class which contains sensitive data like passwords,</w:t>
+      </w:r>
       <w:bookmarkStart w:id="0" w:name="_GoBack"/>
       <w:bookmarkEnd w:id="0"/>
+      <w:r>
+        <w:rPr>
+          <w:rFonts w:hint="default"/>
+          <w:b w:val="0"/>
+          <w:bCs w:val="0"/>
+          <w:sz w:val="22"/>
+          <w:szCs w:val="22"/>
+          <w:lang w:val="en-US"/>
+        </w:rPr>
+        <w:t xml:space="preserve"> or it doesn’t make sense to serialize it - like the state of an in-memory Thread. </w:t>
+      </w:r>
+    </w:p>
+    <w:p>
+      <w:pPr>
+        <w:numPr>
+          <w:ilvl w:val="0"/>
+          <w:numId w:val="0"/>
+        </w:numPr>
+        <w:rPr>
+          <w:rFonts w:hint="default"/>
+          <w:b w:val="0"/>
+          <w:bCs w:val="0"/>
+          <w:sz w:val="22"/>
+          <w:szCs w:val="22"/>
+          <w:lang w:val="en-US"/>
+        </w:rPr>
+      </w:pPr>
+    </w:p>
+    <w:p>
+      <w:pPr>
+        <w:numPr>
+          <w:ilvl w:val="0"/>
+          <w:numId w:val="0"/>
+        </w:numPr>
+        <w:rPr>
+          <w:rFonts w:hint="default"/>
+          <w:b w:val="0"/>
+          <w:bCs w:val="0"/>
+          <w:sz w:val="22"/>
+          <w:szCs w:val="22"/>
+          <w:lang w:val="en-US"/>
+        </w:rPr>
+      </w:pPr>
+      <w:r>
+        <w:rPr>
+          <w:rFonts w:hint="default"/>
+          <w:b w:val="0"/>
+          <w:bCs w:val="0"/>
+          <w:sz w:val="22"/>
+          <w:szCs w:val="22"/>
+          <w:lang w:val="en-US"/>
+        </w:rPr>
+        <w:t xml:space="preserve">That’s where the </w:t>
+      </w:r>
+      <w:r>
+        <w:rPr>
+          <w:rFonts w:hint="default"/>
+          <w:b/>
+          <w:bCs/>
+          <w:sz w:val="22"/>
+          <w:szCs w:val="22"/>
+          <w:lang w:val="en-US"/>
+        </w:rPr>
+        <w:t xml:space="preserve">transient </w:t>
+      </w:r>
+      <w:r>
+        <w:rPr>
+          <w:rFonts w:hint="default"/>
+          <w:b w:val="0"/>
+          <w:bCs w:val="0"/>
+          <w:sz w:val="22"/>
+          <w:szCs w:val="22"/>
+          <w:lang w:val="en-US"/>
+        </w:rPr>
+        <w:t xml:space="preserve">modifier comes in. By marking the members fields (primitive and reference) as transient, these fields are NOT serialized just like </w:t>
+      </w:r>
+      <w:r>
+        <w:rPr>
+          <w:rFonts w:hint="default"/>
+          <w:b/>
+          <w:bCs/>
+          <w:sz w:val="22"/>
+          <w:szCs w:val="22"/>
+          <w:lang w:val="en-US"/>
+        </w:rPr>
+        <w:t xml:space="preserve">static </w:t>
+      </w:r>
+      <w:r>
+        <w:rPr>
+          <w:rFonts w:hint="default"/>
+          <w:b w:val="0"/>
+          <w:bCs w:val="0"/>
+          <w:sz w:val="22"/>
+          <w:szCs w:val="22"/>
+          <w:lang w:val="en-US"/>
+        </w:rPr>
+        <w:t xml:space="preserve">fields. </w:t>
+      </w:r>
+    </w:p>
+    <w:p>
+      <w:pPr>
+        <w:numPr>
+          <w:ilvl w:val="0"/>
+          <w:numId w:val="0"/>
+        </w:numPr>
+        <w:rPr>
+          <w:rFonts w:hint="default"/>
+          <w:b w:val="0"/>
+          <w:bCs w:val="0"/>
+          <w:sz w:val="22"/>
+          <w:szCs w:val="22"/>
+          <w:lang w:val="en-US"/>
+        </w:rPr>
+      </w:pPr>
+    </w:p>
+    <w:p>
+      <w:pPr>
+        <w:numPr>
+          <w:ilvl w:val="0"/>
+          <w:numId w:val="0"/>
+        </w:numPr>
+        <w:rPr>
+          <w:rFonts w:hint="default"/>
+          <w:b w:val="0"/>
+          <w:bCs w:val="0"/>
+          <w:sz w:val="22"/>
+          <w:szCs w:val="22"/>
+          <w:lang w:val="en-US"/>
+        </w:rPr>
+      </w:pPr>
+      <w:r>
+        <w:rPr>
+          <w:rFonts w:hint="default"/>
+          <w:b w:val="0"/>
+          <w:bCs w:val="0"/>
+          <w:sz w:val="22"/>
+          <w:szCs w:val="22"/>
+          <w:lang w:val="en-US"/>
+        </w:rPr>
+        <w:t xml:space="preserve">What happens to data marked </w:t>
+      </w:r>
+      <w:r>
+        <w:rPr>
+          <w:rFonts w:hint="default"/>
+          <w:b/>
+          <w:bCs/>
+          <w:sz w:val="22"/>
+          <w:szCs w:val="22"/>
+          <w:lang w:val="en-US"/>
+        </w:rPr>
+        <w:t xml:space="preserve">transient </w:t>
+      </w:r>
+      <w:r>
+        <w:rPr>
+          <w:rFonts w:hint="default"/>
+          <w:b w:val="0"/>
+          <w:bCs w:val="0"/>
+          <w:sz w:val="22"/>
+          <w:szCs w:val="22"/>
+          <w:lang w:val="en-US"/>
+        </w:rPr>
+        <w:t xml:space="preserve">on </w:t>
+      </w:r>
+      <w:r>
+        <w:rPr>
+          <w:rFonts w:hint="default"/>
+          <w:b/>
+          <w:bCs/>
+          <w:sz w:val="22"/>
+          <w:szCs w:val="22"/>
+          <w:lang w:val="en-US"/>
+        </w:rPr>
+        <w:t>deserialization</w:t>
+      </w:r>
+      <w:r>
+        <w:rPr>
+          <w:rFonts w:hint="default"/>
+          <w:b w:val="0"/>
+          <w:bCs w:val="0"/>
+          <w:sz w:val="22"/>
+          <w:szCs w:val="22"/>
+          <w:lang w:val="en-US"/>
+        </w:rPr>
+        <w:t>? It reverts to</w:t>
+      </w:r>
+      <w:r>
+        <w:rPr>
+          <w:rFonts w:hint="default"/>
+          <w:b w:val="0"/>
+          <w:bCs w:val="0"/>
+          <w:sz w:val="22"/>
+          <w:szCs w:val="22"/>
+          <w:lang w:val="en-US"/>
+        </w:rPr>
+        <w:br w:type="textWrapping"/>
+      </w:r>
+      <w:r>
+        <w:rPr>
+          <w:rFonts w:hint="default"/>
+          <w:b w:val="0"/>
+          <w:bCs w:val="0"/>
+          <w:sz w:val="22"/>
+          <w:szCs w:val="22"/>
+          <w:lang w:val="en-US"/>
+        </w:rPr>
+        <w:t xml:space="preserve">its default Java values, such as </w:t>
+      </w:r>
+      <w:r>
+        <w:rPr>
+          <w:rFonts w:hint="default"/>
+          <w:b/>
+          <w:bCs/>
+          <w:sz w:val="22"/>
+          <w:szCs w:val="22"/>
+          <w:lang w:val="en-US"/>
+        </w:rPr>
+        <w:t>0.0D</w:t>
+      </w:r>
+      <w:r>
+        <w:rPr>
+          <w:rFonts w:hint="default"/>
+          <w:b w:val="0"/>
+          <w:bCs w:val="0"/>
+          <w:sz w:val="22"/>
+          <w:szCs w:val="22"/>
+          <w:lang w:val="en-US"/>
+        </w:rPr>
+        <w:t xml:space="preserve"> for </w:t>
+      </w:r>
+      <w:r>
+        <w:rPr>
+          <w:rFonts w:hint="default"/>
+          <w:b/>
+          <w:bCs/>
+          <w:sz w:val="22"/>
+          <w:szCs w:val="22"/>
+          <w:lang w:val="en-US"/>
+        </w:rPr>
+        <w:t>double</w:t>
+      </w:r>
+      <w:r>
+        <w:rPr>
+          <w:rFonts w:hint="default"/>
+          <w:b w:val="0"/>
+          <w:bCs w:val="0"/>
+          <w:sz w:val="22"/>
+          <w:szCs w:val="22"/>
+          <w:lang w:val="en-US"/>
+        </w:rPr>
+        <w:t xml:space="preserve">, </w:t>
+      </w:r>
+      <w:r>
+        <w:rPr>
+          <w:rFonts w:hint="default"/>
+          <w:b/>
+          <w:bCs/>
+          <w:sz w:val="22"/>
+          <w:szCs w:val="22"/>
+          <w:lang w:val="en-US"/>
+        </w:rPr>
+        <w:t>false</w:t>
+      </w:r>
+      <w:r>
+        <w:rPr>
+          <w:rFonts w:hint="default"/>
+          <w:b w:val="0"/>
+          <w:bCs w:val="0"/>
+          <w:sz w:val="22"/>
+          <w:szCs w:val="22"/>
+          <w:lang w:val="en-US"/>
+        </w:rPr>
+        <w:t xml:space="preserve"> for </w:t>
+      </w:r>
+      <w:r>
+        <w:rPr>
+          <w:rFonts w:hint="default"/>
+          <w:b/>
+          <w:bCs/>
+          <w:sz w:val="22"/>
+          <w:szCs w:val="22"/>
+          <w:lang w:val="en-US"/>
+        </w:rPr>
+        <w:t>boolean</w:t>
+      </w:r>
+      <w:r>
+        <w:rPr>
+          <w:rFonts w:hint="default"/>
+          <w:b w:val="0"/>
+          <w:bCs w:val="0"/>
+          <w:sz w:val="22"/>
+          <w:szCs w:val="22"/>
+          <w:lang w:val="en-US"/>
+        </w:rPr>
+        <w:t xml:space="preserve"> or </w:t>
+      </w:r>
+      <w:r>
+        <w:rPr>
+          <w:rFonts w:hint="default"/>
+          <w:b/>
+          <w:bCs/>
+          <w:sz w:val="22"/>
+          <w:szCs w:val="22"/>
+          <w:lang w:val="en-US"/>
+        </w:rPr>
+        <w:t>null</w:t>
+      </w:r>
+      <w:r>
+        <w:rPr>
+          <w:rFonts w:hint="default"/>
+          <w:b w:val="0"/>
+          <w:bCs w:val="0"/>
+          <w:sz w:val="22"/>
+          <w:szCs w:val="22"/>
+          <w:lang w:val="en-US"/>
+        </w:rPr>
+        <w:t xml:space="preserve"> for an </w:t>
+      </w:r>
+      <w:r>
+        <w:rPr>
+          <w:rFonts w:hint="default"/>
+          <w:b/>
+          <w:bCs/>
+          <w:sz w:val="22"/>
+          <w:szCs w:val="22"/>
+          <w:lang w:val="en-US"/>
+        </w:rPr>
+        <w:t>object</w:t>
+      </w:r>
+      <w:r>
+        <w:rPr>
+          <w:rFonts w:hint="default"/>
+          <w:b w:val="0"/>
+          <w:bCs w:val="0"/>
+          <w:sz w:val="22"/>
+          <w:szCs w:val="22"/>
+          <w:lang w:val="en-US"/>
+        </w:rPr>
+        <w:t>.</w:t>
+      </w:r>
+    </w:p>
+    <w:p>
+      <w:pPr>
+        <w:numPr>
+          <w:ilvl w:val="0"/>
+          <w:numId w:val="0"/>
+        </w:numPr>
+        <w:rPr>
+          <w:rFonts w:hint="default"/>
+          <w:b w:val="0"/>
+          <w:bCs w:val="0"/>
+          <w:sz w:val="22"/>
+          <w:szCs w:val="22"/>
+          <w:lang w:val="en-US"/>
+        </w:rPr>
+      </w:pPr>
+    </w:p>
+    <w:p>
+      <w:pPr>
+        <w:numPr>
+          <w:ilvl w:val="0"/>
+          <w:numId w:val="0"/>
+        </w:numPr>
+        <w:rPr>
+          <w:rFonts w:hint="default"/>
+          <w:b w:val="0"/>
+          <w:bCs w:val="0"/>
+          <w:sz w:val="22"/>
+          <w:szCs w:val="22"/>
+          <w:lang w:val="en-US"/>
+        </w:rPr>
+      </w:pPr>
+      <w:r>
+        <w:rPr>
+          <w:rFonts w:hint="default"/>
+          <w:b w:val="0"/>
+          <w:bCs w:val="0"/>
+          <w:sz w:val="22"/>
+          <w:szCs w:val="22"/>
+          <w:lang w:val="en-US"/>
+        </w:rPr>
+        <w:t xml:space="preserve"> </w:t>
+      </w:r>
+    </w:p>
+    <w:p>
+      <w:pPr>
+        <w:numPr>
+          <w:ilvl w:val="0"/>
+          <w:numId w:val="0"/>
+        </w:numPr>
+        <w:rPr>
+          <w:rFonts w:hint="default"/>
+          <w:b w:val="0"/>
+          <w:bCs w:val="0"/>
+          <w:sz w:val="22"/>
+          <w:szCs w:val="22"/>
+          <w:lang w:val="en-US"/>
+        </w:rPr>
+      </w:pPr>
+    </w:p>
+    <w:p>
+      <w:pPr>
+        <w:rPr>
+          <w:rFonts w:hint="default"/>
+          <w:lang w:val="en-US"/>
+        </w:rPr>
+      </w:pPr>
+    </w:p>
+    <w:p>
+      <w:pPr>
+        <w:numPr>
+          <w:ilvl w:val="0"/>
+          <w:numId w:val="0"/>
+        </w:numPr>
+        <w:rPr>
+          <w:rFonts w:hint="default"/>
+          <w:b w:val="0"/>
+          <w:bCs w:val="0"/>
+          <w:sz w:val="22"/>
+          <w:szCs w:val="22"/>
+          <w:lang w:val="en-US"/>
+        </w:rPr>
+      </w:pPr>
+    </w:p>
+    <w:p>
+      <w:pPr>
+        <w:numPr>
+          <w:ilvl w:val="0"/>
+          <w:numId w:val="0"/>
+        </w:numPr>
+        <w:rPr>
+          <w:rFonts w:hint="default"/>
+          <w:b w:val="0"/>
+          <w:bCs w:val="0"/>
+          <w:sz w:val="22"/>
+          <w:szCs w:val="22"/>
+          <w:lang w:val="en-US"/>
+        </w:rPr>
+      </w:pPr>
+    </w:p>
+    <w:p>
+      <w:pPr>
+        <w:numPr>
+          <w:ilvl w:val="0"/>
+          <w:numId w:val="0"/>
+        </w:numPr>
+        <w:rPr>
+          <w:rFonts w:hint="default"/>
+          <w:b w:val="0"/>
+          <w:bCs w:val="0"/>
+          <w:sz w:val="22"/>
+          <w:szCs w:val="22"/>
+          <w:lang w:val="en-US"/>
+        </w:rPr>
+      </w:pPr>
+    </w:p>
+    <w:p>
+      <w:pPr>
+        <w:numPr>
+          <w:ilvl w:val="0"/>
+          <w:numId w:val="0"/>
+        </w:numPr>
+        <w:rPr>
+          <w:rFonts w:hint="default"/>
+          <w:b w:val="0"/>
+          <w:bCs w:val="0"/>
+          <w:sz w:val="22"/>
+          <w:szCs w:val="22"/>
+          <w:lang w:val="en-US"/>
+        </w:rPr>
+      </w:pPr>
     </w:p>
     <w:sectPr>
       <w:headerReference r:id="rId3" w:type="default"/>

</xml_diff>

<commit_message>
completed chapter on externalizable
</commit_message>
<xml_diff>
--- a/JavaSerialization.docx
+++ b/JavaSerialization.docx
@@ -5466,6 +5466,366 @@
     </w:p>
     <w:p>
       <w:pPr>
+        <w:rPr>
+          <w:rFonts w:hint="default"/>
+          <w:b w:val="0"/>
+          <w:bCs w:val="0"/>
+          <w:sz w:val="22"/>
+          <w:szCs w:val="22"/>
+          <w:lang w:val="en-US"/>
+        </w:rPr>
+      </w:pPr>
+    </w:p>
+    <w:p>
+      <w:pPr>
+        <w:rPr>
+          <w:rFonts w:hint="default"/>
+          <w:b w:val="0"/>
+          <w:bCs w:val="0"/>
+          <w:sz w:val="22"/>
+          <w:szCs w:val="22"/>
+          <w:lang w:val="en-US"/>
+        </w:rPr>
+      </w:pPr>
+    </w:p>
+    <w:p>
+      <w:pPr>
+        <w:rPr>
+          <w:rFonts w:hint="default"/>
+          <w:b w:val="0"/>
+          <w:bCs w:val="0"/>
+          <w:sz w:val="22"/>
+          <w:szCs w:val="22"/>
+          <w:lang w:val="en-US"/>
+        </w:rPr>
+      </w:pPr>
+    </w:p>
+    <w:p>
+      <w:pPr>
+        <w:rPr>
+          <w:rFonts w:hint="default"/>
+          <w:b w:val="0"/>
+          <w:bCs w:val="0"/>
+          <w:sz w:val="22"/>
+          <w:szCs w:val="22"/>
+          <w:lang w:val="en-US"/>
+        </w:rPr>
+      </w:pPr>
+    </w:p>
+    <w:p>
+      <w:pPr>
+        <w:rPr>
+          <w:rFonts w:hint="default"/>
+          <w:b w:val="0"/>
+          <w:bCs w:val="0"/>
+          <w:sz w:val="22"/>
+          <w:szCs w:val="22"/>
+          <w:lang w:val="en-US"/>
+        </w:rPr>
+      </w:pPr>
+    </w:p>
+    <w:p>
+      <w:pPr>
+        <w:rPr>
+          <w:rFonts w:hint="default"/>
+          <w:b w:val="0"/>
+          <w:bCs w:val="0"/>
+          <w:sz w:val="22"/>
+          <w:szCs w:val="22"/>
+          <w:lang w:val="en-US"/>
+        </w:rPr>
+      </w:pPr>
+    </w:p>
+    <w:p>
+      <w:pPr>
+        <w:rPr>
+          <w:rFonts w:hint="default"/>
+          <w:b w:val="0"/>
+          <w:bCs w:val="0"/>
+          <w:sz w:val="22"/>
+          <w:szCs w:val="22"/>
+          <w:lang w:val="en-US"/>
+        </w:rPr>
+      </w:pPr>
+    </w:p>
+    <w:p>
+      <w:pPr>
+        <w:rPr>
+          <w:rFonts w:hint="default"/>
+          <w:b w:val="0"/>
+          <w:bCs w:val="0"/>
+          <w:sz w:val="22"/>
+          <w:szCs w:val="22"/>
+          <w:lang w:val="en-US"/>
+        </w:rPr>
+      </w:pPr>
+    </w:p>
+    <w:p>
+      <w:pPr>
+        <w:rPr>
+          <w:rFonts w:hint="default"/>
+          <w:b w:val="0"/>
+          <w:bCs w:val="0"/>
+          <w:sz w:val="22"/>
+          <w:szCs w:val="22"/>
+          <w:lang w:val="en-US"/>
+        </w:rPr>
+      </w:pPr>
+    </w:p>
+    <w:p>
+      <w:pPr>
+        <w:rPr>
+          <w:rFonts w:hint="default"/>
+          <w:b w:val="0"/>
+          <w:bCs w:val="0"/>
+          <w:sz w:val="22"/>
+          <w:szCs w:val="22"/>
+          <w:lang w:val="en-US"/>
+        </w:rPr>
+      </w:pPr>
+    </w:p>
+    <w:p>
+      <w:pPr>
+        <w:rPr>
+          <w:rFonts w:hint="default"/>
+          <w:b w:val="0"/>
+          <w:bCs w:val="0"/>
+          <w:sz w:val="22"/>
+          <w:szCs w:val="22"/>
+          <w:lang w:val="en-US"/>
+        </w:rPr>
+      </w:pPr>
+    </w:p>
+    <w:p>
+      <w:pPr>
+        <w:rPr>
+          <w:rFonts w:hint="default"/>
+          <w:b w:val="0"/>
+          <w:bCs w:val="0"/>
+          <w:sz w:val="22"/>
+          <w:szCs w:val="22"/>
+          <w:lang w:val="en-US"/>
+        </w:rPr>
+      </w:pPr>
+    </w:p>
+    <w:p>
+      <w:pPr>
+        <w:rPr>
+          <w:rFonts w:hint="default"/>
+          <w:b w:val="0"/>
+          <w:bCs w:val="0"/>
+          <w:sz w:val="22"/>
+          <w:szCs w:val="22"/>
+          <w:lang w:val="en-US"/>
+        </w:rPr>
+      </w:pPr>
+    </w:p>
+    <w:p>
+      <w:pPr>
+        <w:rPr>
+          <w:rFonts w:hint="default"/>
+          <w:b w:val="0"/>
+          <w:bCs w:val="0"/>
+          <w:sz w:val="22"/>
+          <w:szCs w:val="22"/>
+          <w:lang w:val="en-US"/>
+        </w:rPr>
+      </w:pPr>
+    </w:p>
+    <w:p>
+      <w:pPr>
+        <w:rPr>
+          <w:rFonts w:hint="default"/>
+          <w:b w:val="0"/>
+          <w:bCs w:val="0"/>
+          <w:sz w:val="22"/>
+          <w:szCs w:val="22"/>
+          <w:lang w:val="en-US"/>
+        </w:rPr>
+      </w:pPr>
+    </w:p>
+    <w:p>
+      <w:pPr>
+        <w:rPr>
+          <w:rFonts w:hint="default"/>
+          <w:b w:val="0"/>
+          <w:bCs w:val="0"/>
+          <w:sz w:val="22"/>
+          <w:szCs w:val="22"/>
+          <w:lang w:val="en-US"/>
+        </w:rPr>
+      </w:pPr>
+    </w:p>
+    <w:p>
+      <w:pPr>
+        <w:rPr>
+          <w:rFonts w:hint="default"/>
+          <w:b w:val="0"/>
+          <w:bCs w:val="0"/>
+          <w:sz w:val="22"/>
+          <w:szCs w:val="22"/>
+          <w:lang w:val="en-US"/>
+        </w:rPr>
+      </w:pPr>
+    </w:p>
+    <w:p>
+      <w:pPr>
+        <w:rPr>
+          <w:rFonts w:hint="default"/>
+          <w:b w:val="0"/>
+          <w:bCs w:val="0"/>
+          <w:sz w:val="22"/>
+          <w:szCs w:val="22"/>
+          <w:lang w:val="en-US"/>
+        </w:rPr>
+      </w:pPr>
+    </w:p>
+    <w:p>
+      <w:pPr>
+        <w:rPr>
+          <w:rFonts w:hint="default"/>
+          <w:b w:val="0"/>
+          <w:bCs w:val="0"/>
+          <w:sz w:val="22"/>
+          <w:szCs w:val="22"/>
+          <w:lang w:val="en-US"/>
+        </w:rPr>
+      </w:pPr>
+    </w:p>
+    <w:p>
+      <w:pPr>
+        <w:rPr>
+          <w:rFonts w:hint="default"/>
+          <w:b w:val="0"/>
+          <w:bCs w:val="0"/>
+          <w:sz w:val="22"/>
+          <w:szCs w:val="22"/>
+          <w:lang w:val="en-US"/>
+        </w:rPr>
+      </w:pPr>
+    </w:p>
+    <w:p>
+      <w:pPr>
+        <w:rPr>
+          <w:rFonts w:hint="default"/>
+          <w:b w:val="0"/>
+          <w:bCs w:val="0"/>
+          <w:sz w:val="22"/>
+          <w:szCs w:val="22"/>
+          <w:lang w:val="en-US"/>
+        </w:rPr>
+      </w:pPr>
+    </w:p>
+    <w:p>
+      <w:pPr>
+        <w:rPr>
+          <w:rFonts w:hint="default"/>
+          <w:b w:val="0"/>
+          <w:bCs w:val="0"/>
+          <w:sz w:val="22"/>
+          <w:szCs w:val="22"/>
+          <w:lang w:val="en-US"/>
+        </w:rPr>
+      </w:pPr>
+    </w:p>
+    <w:p>
+      <w:pPr>
+        <w:rPr>
+          <w:rFonts w:hint="default"/>
+          <w:b w:val="0"/>
+          <w:bCs w:val="0"/>
+          <w:sz w:val="22"/>
+          <w:szCs w:val="22"/>
+          <w:lang w:val="en-US"/>
+        </w:rPr>
+      </w:pPr>
+    </w:p>
+    <w:p>
+      <w:pPr>
+        <w:rPr>
+          <w:rFonts w:hint="default"/>
+          <w:b w:val="0"/>
+          <w:bCs w:val="0"/>
+          <w:sz w:val="22"/>
+          <w:szCs w:val="22"/>
+          <w:lang w:val="en-US"/>
+        </w:rPr>
+      </w:pPr>
+    </w:p>
+    <w:p>
+      <w:pPr>
+        <w:rPr>
+          <w:rFonts w:hint="default"/>
+          <w:b w:val="0"/>
+          <w:bCs w:val="0"/>
+          <w:sz w:val="22"/>
+          <w:szCs w:val="22"/>
+          <w:lang w:val="en-US"/>
+        </w:rPr>
+      </w:pPr>
+    </w:p>
+    <w:p>
+      <w:pPr>
+        <w:rPr>
+          <w:rFonts w:hint="default"/>
+          <w:b w:val="0"/>
+          <w:bCs w:val="0"/>
+          <w:sz w:val="22"/>
+          <w:szCs w:val="22"/>
+          <w:lang w:val="en-US"/>
+        </w:rPr>
+      </w:pPr>
+    </w:p>
+    <w:p>
+      <w:pPr>
+        <w:rPr>
+          <w:rFonts w:hint="default"/>
+          <w:b w:val="0"/>
+          <w:bCs w:val="0"/>
+          <w:sz w:val="22"/>
+          <w:szCs w:val="22"/>
+          <w:lang w:val="en-US"/>
+        </w:rPr>
+      </w:pPr>
+    </w:p>
+    <w:p>
+      <w:pPr>
+        <w:rPr>
+          <w:rFonts w:hint="default"/>
+          <w:b w:val="0"/>
+          <w:bCs w:val="0"/>
+          <w:sz w:val="22"/>
+          <w:szCs w:val="22"/>
+          <w:lang w:val="en-US"/>
+        </w:rPr>
+      </w:pPr>
+    </w:p>
+    <w:p>
+      <w:pPr>
+        <w:rPr>
+          <w:rFonts w:hint="default"/>
+          <w:b w:val="0"/>
+          <w:bCs w:val="0"/>
+          <w:sz w:val="22"/>
+          <w:szCs w:val="22"/>
+          <w:lang w:val="en-US"/>
+        </w:rPr>
+      </w:pPr>
+    </w:p>
+    <w:p>
+      <w:pPr>
+        <w:rPr>
+          <w:rFonts w:hint="default"/>
+          <w:b w:val="0"/>
+          <w:bCs w:val="0"/>
+          <w:sz w:val="22"/>
+          <w:szCs w:val="22"/>
+          <w:lang w:val="en-US"/>
+        </w:rPr>
+      </w:pPr>
+    </w:p>
+    <w:p>
+      <w:pPr>
         <w:pStyle w:val="3"/>
         <w:bidi w:val="0"/>
         <w:rPr>
@@ -5791,8 +6151,6 @@
           <w:lang w:val="en-US"/>
         </w:rPr>
       </w:pPr>
-      <w:bookmarkStart w:id="51" w:name="_GoBack"/>
-      <w:bookmarkEnd w:id="51"/>
     </w:p>
     <w:p>
       <w:pPr>
@@ -6326,6 +6684,390 @@
     </w:p>
     <w:p>
       <w:pPr>
+        <w:rPr>
+          <w:rFonts w:hint="default"/>
+          <w:b w:val="0"/>
+          <w:bCs w:val="0"/>
+          <w:sz w:val="22"/>
+          <w:szCs w:val="22"/>
+          <w:lang w:val="en-US"/>
+        </w:rPr>
+      </w:pPr>
+    </w:p>
+    <w:p>
+      <w:pPr>
+        <w:rPr>
+          <w:rFonts w:hint="default"/>
+          <w:b w:val="0"/>
+          <w:bCs w:val="0"/>
+          <w:sz w:val="22"/>
+          <w:szCs w:val="22"/>
+          <w:lang w:val="en-US"/>
+        </w:rPr>
+      </w:pPr>
+    </w:p>
+    <w:p>
+      <w:pPr>
+        <w:rPr>
+          <w:rFonts w:hint="default"/>
+          <w:b w:val="0"/>
+          <w:bCs w:val="0"/>
+          <w:sz w:val="22"/>
+          <w:szCs w:val="22"/>
+          <w:lang w:val="en-US"/>
+        </w:rPr>
+      </w:pPr>
+    </w:p>
+    <w:p>
+      <w:pPr>
+        <w:rPr>
+          <w:rFonts w:hint="default"/>
+          <w:b w:val="0"/>
+          <w:bCs w:val="0"/>
+          <w:sz w:val="22"/>
+          <w:szCs w:val="22"/>
+          <w:lang w:val="en-US"/>
+        </w:rPr>
+      </w:pPr>
+    </w:p>
+    <w:p>
+      <w:pPr>
+        <w:rPr>
+          <w:rFonts w:hint="default"/>
+          <w:b w:val="0"/>
+          <w:bCs w:val="0"/>
+          <w:sz w:val="22"/>
+          <w:szCs w:val="22"/>
+          <w:lang w:val="en-US"/>
+        </w:rPr>
+      </w:pPr>
+    </w:p>
+    <w:p>
+      <w:pPr>
+        <w:rPr>
+          <w:rFonts w:hint="default"/>
+          <w:b w:val="0"/>
+          <w:bCs w:val="0"/>
+          <w:sz w:val="22"/>
+          <w:szCs w:val="22"/>
+          <w:lang w:val="en-US"/>
+        </w:rPr>
+      </w:pPr>
+    </w:p>
+    <w:p>
+      <w:pPr>
+        <w:rPr>
+          <w:rFonts w:hint="default"/>
+          <w:b w:val="0"/>
+          <w:bCs w:val="0"/>
+          <w:sz w:val="22"/>
+          <w:szCs w:val="22"/>
+          <w:lang w:val="en-US"/>
+        </w:rPr>
+      </w:pPr>
+    </w:p>
+    <w:p>
+      <w:pPr>
+        <w:rPr>
+          <w:rFonts w:hint="default"/>
+          <w:b w:val="0"/>
+          <w:bCs w:val="0"/>
+          <w:sz w:val="22"/>
+          <w:szCs w:val="22"/>
+          <w:lang w:val="en-US"/>
+        </w:rPr>
+      </w:pPr>
+    </w:p>
+    <w:p>
+      <w:pPr>
+        <w:rPr>
+          <w:rFonts w:hint="default"/>
+          <w:b w:val="0"/>
+          <w:bCs w:val="0"/>
+          <w:sz w:val="22"/>
+          <w:szCs w:val="22"/>
+          <w:lang w:val="en-US"/>
+        </w:rPr>
+      </w:pPr>
+    </w:p>
+    <w:p>
+      <w:pPr>
+        <w:rPr>
+          <w:rFonts w:hint="default"/>
+          <w:b w:val="0"/>
+          <w:bCs w:val="0"/>
+          <w:sz w:val="22"/>
+          <w:szCs w:val="22"/>
+          <w:lang w:val="en-US"/>
+        </w:rPr>
+      </w:pPr>
+    </w:p>
+    <w:p>
+      <w:pPr>
+        <w:rPr>
+          <w:rFonts w:hint="default"/>
+          <w:b w:val="0"/>
+          <w:bCs w:val="0"/>
+          <w:sz w:val="22"/>
+          <w:szCs w:val="22"/>
+          <w:lang w:val="en-US"/>
+        </w:rPr>
+      </w:pPr>
+    </w:p>
+    <w:p>
+      <w:pPr>
+        <w:rPr>
+          <w:rFonts w:hint="default"/>
+          <w:b w:val="0"/>
+          <w:bCs w:val="0"/>
+          <w:sz w:val="22"/>
+          <w:szCs w:val="22"/>
+          <w:lang w:val="en-US"/>
+        </w:rPr>
+      </w:pPr>
+    </w:p>
+    <w:p>
+      <w:pPr>
+        <w:rPr>
+          <w:rFonts w:hint="default"/>
+          <w:b w:val="0"/>
+          <w:bCs w:val="0"/>
+          <w:sz w:val="22"/>
+          <w:szCs w:val="22"/>
+          <w:lang w:val="en-US"/>
+        </w:rPr>
+      </w:pPr>
+    </w:p>
+    <w:p>
+      <w:pPr>
+        <w:rPr>
+          <w:rFonts w:hint="default"/>
+          <w:b w:val="0"/>
+          <w:bCs w:val="0"/>
+          <w:sz w:val="22"/>
+          <w:szCs w:val="22"/>
+          <w:lang w:val="en-US"/>
+        </w:rPr>
+      </w:pPr>
+    </w:p>
+    <w:p>
+      <w:pPr>
+        <w:rPr>
+          <w:rFonts w:hint="default"/>
+          <w:b w:val="0"/>
+          <w:bCs w:val="0"/>
+          <w:sz w:val="22"/>
+          <w:szCs w:val="22"/>
+          <w:lang w:val="en-US"/>
+        </w:rPr>
+      </w:pPr>
+    </w:p>
+    <w:p>
+      <w:pPr>
+        <w:rPr>
+          <w:rFonts w:hint="default"/>
+          <w:b w:val="0"/>
+          <w:bCs w:val="0"/>
+          <w:sz w:val="22"/>
+          <w:szCs w:val="22"/>
+          <w:lang w:val="en-US"/>
+        </w:rPr>
+      </w:pPr>
+    </w:p>
+    <w:p>
+      <w:pPr>
+        <w:rPr>
+          <w:rFonts w:hint="default"/>
+          <w:b w:val="0"/>
+          <w:bCs w:val="0"/>
+          <w:sz w:val="22"/>
+          <w:szCs w:val="22"/>
+          <w:lang w:val="en-US"/>
+        </w:rPr>
+      </w:pPr>
+    </w:p>
+    <w:p>
+      <w:pPr>
+        <w:rPr>
+          <w:rFonts w:hint="default"/>
+          <w:b w:val="0"/>
+          <w:bCs w:val="0"/>
+          <w:sz w:val="22"/>
+          <w:szCs w:val="22"/>
+          <w:lang w:val="en-US"/>
+        </w:rPr>
+      </w:pPr>
+    </w:p>
+    <w:p>
+      <w:pPr>
+        <w:rPr>
+          <w:rFonts w:hint="default"/>
+          <w:b w:val="0"/>
+          <w:bCs w:val="0"/>
+          <w:sz w:val="22"/>
+          <w:szCs w:val="22"/>
+          <w:lang w:val="en-US"/>
+        </w:rPr>
+      </w:pPr>
+    </w:p>
+    <w:p>
+      <w:pPr>
+        <w:rPr>
+          <w:rFonts w:hint="default"/>
+          <w:b w:val="0"/>
+          <w:bCs w:val="0"/>
+          <w:sz w:val="22"/>
+          <w:szCs w:val="22"/>
+          <w:lang w:val="en-US"/>
+        </w:rPr>
+      </w:pPr>
+    </w:p>
+    <w:p>
+      <w:pPr>
+        <w:rPr>
+          <w:rFonts w:hint="default"/>
+          <w:b w:val="0"/>
+          <w:bCs w:val="0"/>
+          <w:sz w:val="22"/>
+          <w:szCs w:val="22"/>
+          <w:lang w:val="en-US"/>
+        </w:rPr>
+      </w:pPr>
+    </w:p>
+    <w:p>
+      <w:pPr>
+        <w:rPr>
+          <w:rFonts w:hint="default"/>
+          <w:b w:val="0"/>
+          <w:bCs w:val="0"/>
+          <w:sz w:val="22"/>
+          <w:szCs w:val="22"/>
+          <w:lang w:val="en-US"/>
+        </w:rPr>
+      </w:pPr>
+    </w:p>
+    <w:p>
+      <w:pPr>
+        <w:rPr>
+          <w:rFonts w:hint="default"/>
+          <w:b w:val="0"/>
+          <w:bCs w:val="0"/>
+          <w:sz w:val="22"/>
+          <w:szCs w:val="22"/>
+          <w:lang w:val="en-US"/>
+        </w:rPr>
+      </w:pPr>
+    </w:p>
+    <w:p>
+      <w:pPr>
+        <w:rPr>
+          <w:rFonts w:hint="default"/>
+          <w:b w:val="0"/>
+          <w:bCs w:val="0"/>
+          <w:sz w:val="22"/>
+          <w:szCs w:val="22"/>
+          <w:lang w:val="en-US"/>
+        </w:rPr>
+      </w:pPr>
+    </w:p>
+    <w:p>
+      <w:pPr>
+        <w:rPr>
+          <w:rFonts w:hint="default"/>
+          <w:b w:val="0"/>
+          <w:bCs w:val="0"/>
+          <w:sz w:val="22"/>
+          <w:szCs w:val="22"/>
+          <w:lang w:val="en-US"/>
+        </w:rPr>
+      </w:pPr>
+    </w:p>
+    <w:p>
+      <w:pPr>
+        <w:rPr>
+          <w:rFonts w:hint="default"/>
+          <w:b w:val="0"/>
+          <w:bCs w:val="0"/>
+          <w:sz w:val="22"/>
+          <w:szCs w:val="22"/>
+          <w:lang w:val="en-US"/>
+        </w:rPr>
+      </w:pPr>
+    </w:p>
+    <w:p>
+      <w:pPr>
+        <w:rPr>
+          <w:rFonts w:hint="default"/>
+          <w:b w:val="0"/>
+          <w:bCs w:val="0"/>
+          <w:sz w:val="22"/>
+          <w:szCs w:val="22"/>
+          <w:lang w:val="en-US"/>
+        </w:rPr>
+      </w:pPr>
+    </w:p>
+    <w:p>
+      <w:pPr>
+        <w:rPr>
+          <w:rFonts w:hint="default"/>
+          <w:b w:val="0"/>
+          <w:bCs w:val="0"/>
+          <w:sz w:val="22"/>
+          <w:szCs w:val="22"/>
+          <w:lang w:val="en-US"/>
+        </w:rPr>
+      </w:pPr>
+    </w:p>
+    <w:p>
+      <w:pPr>
+        <w:rPr>
+          <w:rFonts w:hint="default"/>
+          <w:b w:val="0"/>
+          <w:bCs w:val="0"/>
+          <w:sz w:val="22"/>
+          <w:szCs w:val="22"/>
+          <w:lang w:val="en-US"/>
+        </w:rPr>
+      </w:pPr>
+    </w:p>
+    <w:p>
+      <w:pPr>
+        <w:rPr>
+          <w:rFonts w:hint="default"/>
+          <w:b w:val="0"/>
+          <w:bCs w:val="0"/>
+          <w:sz w:val="22"/>
+          <w:szCs w:val="22"/>
+          <w:lang w:val="en-US"/>
+        </w:rPr>
+      </w:pPr>
+    </w:p>
+    <w:p>
+      <w:pPr>
+        <w:rPr>
+          <w:rFonts w:hint="default"/>
+          <w:b w:val="0"/>
+          <w:bCs w:val="0"/>
+          <w:sz w:val="22"/>
+          <w:szCs w:val="22"/>
+          <w:lang w:val="en-US"/>
+        </w:rPr>
+      </w:pPr>
+    </w:p>
+    <w:p>
+      <w:pPr>
+        <w:rPr>
+          <w:rFonts w:hint="default"/>
+          <w:b w:val="0"/>
+          <w:bCs w:val="0"/>
+          <w:sz w:val="22"/>
+          <w:szCs w:val="22"/>
+          <w:lang w:val="en-US"/>
+        </w:rPr>
+      </w:pPr>
+    </w:p>
+    <w:p>
+      <w:pPr>
         <w:pStyle w:val="3"/>
         <w:bidi w:val="0"/>
         <w:rPr>
@@ -6919,6 +7661,66 @@
     </w:p>
     <w:p>
       <w:pPr>
+        <w:rPr>
+          <w:rFonts w:hint="default"/>
+          <w:b w:val="0"/>
+          <w:bCs w:val="0"/>
+          <w:sz w:val="22"/>
+          <w:szCs w:val="22"/>
+          <w:lang w:val="en-US"/>
+        </w:rPr>
+      </w:pPr>
+    </w:p>
+    <w:p>
+      <w:pPr>
+        <w:rPr>
+          <w:rFonts w:hint="default"/>
+          <w:b w:val="0"/>
+          <w:bCs w:val="0"/>
+          <w:sz w:val="22"/>
+          <w:szCs w:val="22"/>
+          <w:lang w:val="en-US"/>
+        </w:rPr>
+      </w:pPr>
+    </w:p>
+    <w:p>
+      <w:pPr>
+        <w:rPr>
+          <w:rFonts w:hint="default"/>
+          <w:b w:val="0"/>
+          <w:bCs w:val="0"/>
+          <w:sz w:val="22"/>
+          <w:szCs w:val="22"/>
+          <w:lang w:val="en-US"/>
+        </w:rPr>
+      </w:pPr>
+    </w:p>
+    <w:p>
+      <w:pPr>
+        <w:rPr>
+          <w:rFonts w:hint="default"/>
+          <w:b w:val="0"/>
+          <w:bCs w:val="0"/>
+          <w:sz w:val="22"/>
+          <w:szCs w:val="22"/>
+          <w:lang w:val="en-US"/>
+        </w:rPr>
+      </w:pPr>
+    </w:p>
+    <w:p>
+      <w:pPr>
+        <w:rPr>
+          <w:rFonts w:hint="default"/>
+          <w:b w:val="0"/>
+          <w:bCs w:val="0"/>
+          <w:sz w:val="22"/>
+          <w:szCs w:val="22"/>
+          <w:lang w:val="en-US"/>
+        </w:rPr>
+      </w:pPr>
+    </w:p>
+    <w:p>
+      <w:pPr>
         <w:pStyle w:val="3"/>
         <w:bidi w:val="0"/>
         <w:rPr>
@@ -7542,6 +8344,18 @@
     </w:p>
     <w:p>
       <w:pPr>
+        <w:rPr>
+          <w:rFonts w:hint="default"/>
+          <w:b w:val="0"/>
+          <w:bCs w:val="0"/>
+          <w:sz w:val="22"/>
+          <w:szCs w:val="22"/>
+          <w:lang w:val="en-US"/>
+        </w:rPr>
+      </w:pPr>
+    </w:p>
+    <w:p>
+      <w:pPr>
         <w:pStyle w:val="3"/>
         <w:bidi w:val="0"/>
         <w:rPr>
@@ -8964,6 +9778,246 @@
     </w:p>
     <w:p>
       <w:pPr>
+        <w:rPr>
+          <w:rFonts w:hint="default"/>
+          <w:b w:val="0"/>
+          <w:bCs w:val="0"/>
+          <w:sz w:val="22"/>
+          <w:szCs w:val="22"/>
+          <w:lang w:val="en-US"/>
+        </w:rPr>
+      </w:pPr>
+    </w:p>
+    <w:p>
+      <w:pPr>
+        <w:rPr>
+          <w:rFonts w:hint="default"/>
+          <w:b w:val="0"/>
+          <w:bCs w:val="0"/>
+          <w:sz w:val="22"/>
+          <w:szCs w:val="22"/>
+          <w:lang w:val="en-US"/>
+        </w:rPr>
+      </w:pPr>
+    </w:p>
+    <w:p>
+      <w:pPr>
+        <w:rPr>
+          <w:rFonts w:hint="default"/>
+          <w:b w:val="0"/>
+          <w:bCs w:val="0"/>
+          <w:sz w:val="22"/>
+          <w:szCs w:val="22"/>
+          <w:lang w:val="en-US"/>
+        </w:rPr>
+      </w:pPr>
+    </w:p>
+    <w:p>
+      <w:pPr>
+        <w:rPr>
+          <w:rFonts w:hint="default"/>
+          <w:b w:val="0"/>
+          <w:bCs w:val="0"/>
+          <w:sz w:val="22"/>
+          <w:szCs w:val="22"/>
+          <w:lang w:val="en-US"/>
+        </w:rPr>
+      </w:pPr>
+    </w:p>
+    <w:p>
+      <w:pPr>
+        <w:rPr>
+          <w:rFonts w:hint="default"/>
+          <w:b w:val="0"/>
+          <w:bCs w:val="0"/>
+          <w:sz w:val="22"/>
+          <w:szCs w:val="22"/>
+          <w:lang w:val="en-US"/>
+        </w:rPr>
+      </w:pPr>
+    </w:p>
+    <w:p>
+      <w:pPr>
+        <w:rPr>
+          <w:rFonts w:hint="default"/>
+          <w:b w:val="0"/>
+          <w:bCs w:val="0"/>
+          <w:sz w:val="22"/>
+          <w:szCs w:val="22"/>
+          <w:lang w:val="en-US"/>
+        </w:rPr>
+      </w:pPr>
+    </w:p>
+    <w:p>
+      <w:pPr>
+        <w:rPr>
+          <w:rFonts w:hint="default"/>
+          <w:b w:val="0"/>
+          <w:bCs w:val="0"/>
+          <w:sz w:val="22"/>
+          <w:szCs w:val="22"/>
+          <w:lang w:val="en-US"/>
+        </w:rPr>
+      </w:pPr>
+    </w:p>
+    <w:p>
+      <w:pPr>
+        <w:rPr>
+          <w:rFonts w:hint="default"/>
+          <w:b w:val="0"/>
+          <w:bCs w:val="0"/>
+          <w:sz w:val="22"/>
+          <w:szCs w:val="22"/>
+          <w:lang w:val="en-US"/>
+        </w:rPr>
+      </w:pPr>
+    </w:p>
+    <w:p>
+      <w:pPr>
+        <w:rPr>
+          <w:rFonts w:hint="default"/>
+          <w:b w:val="0"/>
+          <w:bCs w:val="0"/>
+          <w:sz w:val="22"/>
+          <w:szCs w:val="22"/>
+          <w:lang w:val="en-US"/>
+        </w:rPr>
+      </w:pPr>
+    </w:p>
+    <w:p>
+      <w:pPr>
+        <w:rPr>
+          <w:rFonts w:hint="default"/>
+          <w:b w:val="0"/>
+          <w:bCs w:val="0"/>
+          <w:sz w:val="22"/>
+          <w:szCs w:val="22"/>
+          <w:lang w:val="en-US"/>
+        </w:rPr>
+      </w:pPr>
+    </w:p>
+    <w:p>
+      <w:pPr>
+        <w:rPr>
+          <w:rFonts w:hint="default"/>
+          <w:b w:val="0"/>
+          <w:bCs w:val="0"/>
+          <w:sz w:val="22"/>
+          <w:szCs w:val="22"/>
+          <w:lang w:val="en-US"/>
+        </w:rPr>
+      </w:pPr>
+    </w:p>
+    <w:p>
+      <w:pPr>
+        <w:rPr>
+          <w:rFonts w:hint="default"/>
+          <w:b w:val="0"/>
+          <w:bCs w:val="0"/>
+          <w:sz w:val="22"/>
+          <w:szCs w:val="22"/>
+          <w:lang w:val="en-US"/>
+        </w:rPr>
+      </w:pPr>
+    </w:p>
+    <w:p>
+      <w:pPr>
+        <w:rPr>
+          <w:rFonts w:hint="default"/>
+          <w:b w:val="0"/>
+          <w:bCs w:val="0"/>
+          <w:sz w:val="22"/>
+          <w:szCs w:val="22"/>
+          <w:lang w:val="en-US"/>
+        </w:rPr>
+      </w:pPr>
+    </w:p>
+    <w:p>
+      <w:pPr>
+        <w:rPr>
+          <w:rFonts w:hint="default"/>
+          <w:b w:val="0"/>
+          <w:bCs w:val="0"/>
+          <w:sz w:val="22"/>
+          <w:szCs w:val="22"/>
+          <w:lang w:val="en-US"/>
+        </w:rPr>
+      </w:pPr>
+    </w:p>
+    <w:p>
+      <w:pPr>
+        <w:rPr>
+          <w:rFonts w:hint="default"/>
+          <w:b w:val="0"/>
+          <w:bCs w:val="0"/>
+          <w:sz w:val="22"/>
+          <w:szCs w:val="22"/>
+          <w:lang w:val="en-US"/>
+        </w:rPr>
+      </w:pPr>
+    </w:p>
+    <w:p>
+      <w:pPr>
+        <w:rPr>
+          <w:rFonts w:hint="default"/>
+          <w:b w:val="0"/>
+          <w:bCs w:val="0"/>
+          <w:sz w:val="22"/>
+          <w:szCs w:val="22"/>
+          <w:lang w:val="en-US"/>
+        </w:rPr>
+      </w:pPr>
+    </w:p>
+    <w:p>
+      <w:pPr>
+        <w:rPr>
+          <w:rFonts w:hint="default"/>
+          <w:b w:val="0"/>
+          <w:bCs w:val="0"/>
+          <w:sz w:val="22"/>
+          <w:szCs w:val="22"/>
+          <w:lang w:val="en-US"/>
+        </w:rPr>
+      </w:pPr>
+    </w:p>
+    <w:p>
+      <w:pPr>
+        <w:rPr>
+          <w:rFonts w:hint="default"/>
+          <w:b w:val="0"/>
+          <w:bCs w:val="0"/>
+          <w:sz w:val="22"/>
+          <w:szCs w:val="22"/>
+          <w:lang w:val="en-US"/>
+        </w:rPr>
+      </w:pPr>
+    </w:p>
+    <w:p>
+      <w:pPr>
+        <w:rPr>
+          <w:rFonts w:hint="default"/>
+          <w:b w:val="0"/>
+          <w:bCs w:val="0"/>
+          <w:sz w:val="22"/>
+          <w:szCs w:val="22"/>
+          <w:lang w:val="en-US"/>
+        </w:rPr>
+      </w:pPr>
+    </w:p>
+    <w:p>
+      <w:pPr>
+        <w:rPr>
+          <w:rFonts w:hint="default"/>
+          <w:b w:val="0"/>
+          <w:bCs w:val="0"/>
+          <w:sz w:val="22"/>
+          <w:szCs w:val="22"/>
+          <w:lang w:val="en-US"/>
+        </w:rPr>
+      </w:pPr>
+    </w:p>
+    <w:p>
+      <w:pPr>
         <w:pStyle w:val="3"/>
         <w:bidi w:val="0"/>
         <w:rPr>
@@ -9327,6 +10381,246 @@
     </w:p>
     <w:p>
       <w:pPr>
+        <w:rPr>
+          <w:rFonts w:hint="default"/>
+          <w:b w:val="0"/>
+          <w:bCs w:val="0"/>
+          <w:sz w:val="22"/>
+          <w:szCs w:val="22"/>
+          <w:lang w:val="en-US"/>
+        </w:rPr>
+      </w:pPr>
+    </w:p>
+    <w:p>
+      <w:pPr>
+        <w:rPr>
+          <w:rFonts w:hint="default"/>
+          <w:b w:val="0"/>
+          <w:bCs w:val="0"/>
+          <w:sz w:val="22"/>
+          <w:szCs w:val="22"/>
+          <w:lang w:val="en-US"/>
+        </w:rPr>
+      </w:pPr>
+    </w:p>
+    <w:p>
+      <w:pPr>
+        <w:rPr>
+          <w:rFonts w:hint="default"/>
+          <w:b w:val="0"/>
+          <w:bCs w:val="0"/>
+          <w:sz w:val="22"/>
+          <w:szCs w:val="22"/>
+          <w:lang w:val="en-US"/>
+        </w:rPr>
+      </w:pPr>
+    </w:p>
+    <w:p>
+      <w:pPr>
+        <w:rPr>
+          <w:rFonts w:hint="default"/>
+          <w:b w:val="0"/>
+          <w:bCs w:val="0"/>
+          <w:sz w:val="22"/>
+          <w:szCs w:val="22"/>
+          <w:lang w:val="en-US"/>
+        </w:rPr>
+      </w:pPr>
+    </w:p>
+    <w:p>
+      <w:pPr>
+        <w:rPr>
+          <w:rFonts w:hint="default"/>
+          <w:b w:val="0"/>
+          <w:bCs w:val="0"/>
+          <w:sz w:val="22"/>
+          <w:szCs w:val="22"/>
+          <w:lang w:val="en-US"/>
+        </w:rPr>
+      </w:pPr>
+    </w:p>
+    <w:p>
+      <w:pPr>
+        <w:rPr>
+          <w:rFonts w:hint="default"/>
+          <w:b w:val="0"/>
+          <w:bCs w:val="0"/>
+          <w:sz w:val="22"/>
+          <w:szCs w:val="22"/>
+          <w:lang w:val="en-US"/>
+        </w:rPr>
+      </w:pPr>
+    </w:p>
+    <w:p>
+      <w:pPr>
+        <w:rPr>
+          <w:rFonts w:hint="default"/>
+          <w:b w:val="0"/>
+          <w:bCs w:val="0"/>
+          <w:sz w:val="22"/>
+          <w:szCs w:val="22"/>
+          <w:lang w:val="en-US"/>
+        </w:rPr>
+      </w:pPr>
+    </w:p>
+    <w:p>
+      <w:pPr>
+        <w:rPr>
+          <w:rFonts w:hint="default"/>
+          <w:b w:val="0"/>
+          <w:bCs w:val="0"/>
+          <w:sz w:val="22"/>
+          <w:szCs w:val="22"/>
+          <w:lang w:val="en-US"/>
+        </w:rPr>
+      </w:pPr>
+    </w:p>
+    <w:p>
+      <w:pPr>
+        <w:rPr>
+          <w:rFonts w:hint="default"/>
+          <w:b w:val="0"/>
+          <w:bCs w:val="0"/>
+          <w:sz w:val="22"/>
+          <w:szCs w:val="22"/>
+          <w:lang w:val="en-US"/>
+        </w:rPr>
+      </w:pPr>
+    </w:p>
+    <w:p>
+      <w:pPr>
+        <w:rPr>
+          <w:rFonts w:hint="default"/>
+          <w:b w:val="0"/>
+          <w:bCs w:val="0"/>
+          <w:sz w:val="22"/>
+          <w:szCs w:val="22"/>
+          <w:lang w:val="en-US"/>
+        </w:rPr>
+      </w:pPr>
+    </w:p>
+    <w:p>
+      <w:pPr>
+        <w:rPr>
+          <w:rFonts w:hint="default"/>
+          <w:b w:val="0"/>
+          <w:bCs w:val="0"/>
+          <w:sz w:val="22"/>
+          <w:szCs w:val="22"/>
+          <w:lang w:val="en-US"/>
+        </w:rPr>
+      </w:pPr>
+    </w:p>
+    <w:p>
+      <w:pPr>
+        <w:rPr>
+          <w:rFonts w:hint="default"/>
+          <w:b w:val="0"/>
+          <w:bCs w:val="0"/>
+          <w:sz w:val="22"/>
+          <w:szCs w:val="22"/>
+          <w:lang w:val="en-US"/>
+        </w:rPr>
+      </w:pPr>
+    </w:p>
+    <w:p>
+      <w:pPr>
+        <w:rPr>
+          <w:rFonts w:hint="default"/>
+          <w:b w:val="0"/>
+          <w:bCs w:val="0"/>
+          <w:sz w:val="22"/>
+          <w:szCs w:val="22"/>
+          <w:lang w:val="en-US"/>
+        </w:rPr>
+      </w:pPr>
+    </w:p>
+    <w:p>
+      <w:pPr>
+        <w:rPr>
+          <w:rFonts w:hint="default"/>
+          <w:b w:val="0"/>
+          <w:bCs w:val="0"/>
+          <w:sz w:val="22"/>
+          <w:szCs w:val="22"/>
+          <w:lang w:val="en-US"/>
+        </w:rPr>
+      </w:pPr>
+    </w:p>
+    <w:p>
+      <w:pPr>
+        <w:rPr>
+          <w:rFonts w:hint="default"/>
+          <w:b w:val="0"/>
+          <w:bCs w:val="0"/>
+          <w:sz w:val="22"/>
+          <w:szCs w:val="22"/>
+          <w:lang w:val="en-US"/>
+        </w:rPr>
+      </w:pPr>
+    </w:p>
+    <w:p>
+      <w:pPr>
+        <w:rPr>
+          <w:rFonts w:hint="default"/>
+          <w:b w:val="0"/>
+          <w:bCs w:val="0"/>
+          <w:sz w:val="22"/>
+          <w:szCs w:val="22"/>
+          <w:lang w:val="en-US"/>
+        </w:rPr>
+      </w:pPr>
+    </w:p>
+    <w:p>
+      <w:pPr>
+        <w:rPr>
+          <w:rFonts w:hint="default"/>
+          <w:b w:val="0"/>
+          <w:bCs w:val="0"/>
+          <w:sz w:val="22"/>
+          <w:szCs w:val="22"/>
+          <w:lang w:val="en-US"/>
+        </w:rPr>
+      </w:pPr>
+    </w:p>
+    <w:p>
+      <w:pPr>
+        <w:rPr>
+          <w:rFonts w:hint="default"/>
+          <w:b w:val="0"/>
+          <w:bCs w:val="0"/>
+          <w:sz w:val="22"/>
+          <w:szCs w:val="22"/>
+          <w:lang w:val="en-US"/>
+        </w:rPr>
+      </w:pPr>
+    </w:p>
+    <w:p>
+      <w:pPr>
+        <w:rPr>
+          <w:rFonts w:hint="default"/>
+          <w:b w:val="0"/>
+          <w:bCs w:val="0"/>
+          <w:sz w:val="22"/>
+          <w:szCs w:val="22"/>
+          <w:lang w:val="en-US"/>
+        </w:rPr>
+      </w:pPr>
+    </w:p>
+    <w:p>
+      <w:pPr>
+        <w:rPr>
+          <w:rFonts w:hint="default"/>
+          <w:b w:val="0"/>
+          <w:bCs w:val="0"/>
+          <w:sz w:val="22"/>
+          <w:szCs w:val="22"/>
+          <w:lang w:val="en-US"/>
+        </w:rPr>
+      </w:pPr>
+    </w:p>
+    <w:p>
+      <w:pPr>
         <w:pStyle w:val="3"/>
         <w:bidi w:val="0"/>
         <w:rPr>
@@ -9813,6 +11107,198 @@
     </w:p>
     <w:p>
       <w:pPr>
+        <w:rPr>
+          <w:rFonts w:hint="default"/>
+          <w:b w:val="0"/>
+          <w:bCs w:val="0"/>
+          <w:sz w:val="22"/>
+          <w:szCs w:val="22"/>
+          <w:lang w:val="en-US"/>
+        </w:rPr>
+      </w:pPr>
+    </w:p>
+    <w:p>
+      <w:pPr>
+        <w:rPr>
+          <w:rFonts w:hint="default"/>
+          <w:b w:val="0"/>
+          <w:bCs w:val="0"/>
+          <w:sz w:val="22"/>
+          <w:szCs w:val="22"/>
+          <w:lang w:val="en-US"/>
+        </w:rPr>
+      </w:pPr>
+    </w:p>
+    <w:p>
+      <w:pPr>
+        <w:rPr>
+          <w:rFonts w:hint="default"/>
+          <w:b w:val="0"/>
+          <w:bCs w:val="0"/>
+          <w:sz w:val="22"/>
+          <w:szCs w:val="22"/>
+          <w:lang w:val="en-US"/>
+        </w:rPr>
+      </w:pPr>
+    </w:p>
+    <w:p>
+      <w:pPr>
+        <w:rPr>
+          <w:rFonts w:hint="default"/>
+          <w:b w:val="0"/>
+          <w:bCs w:val="0"/>
+          <w:sz w:val="22"/>
+          <w:szCs w:val="22"/>
+          <w:lang w:val="en-US"/>
+        </w:rPr>
+      </w:pPr>
+    </w:p>
+    <w:p>
+      <w:pPr>
+        <w:rPr>
+          <w:rFonts w:hint="default"/>
+          <w:b w:val="0"/>
+          <w:bCs w:val="0"/>
+          <w:sz w:val="22"/>
+          <w:szCs w:val="22"/>
+          <w:lang w:val="en-US"/>
+        </w:rPr>
+      </w:pPr>
+    </w:p>
+    <w:p>
+      <w:pPr>
+        <w:rPr>
+          <w:rFonts w:hint="default"/>
+          <w:b w:val="0"/>
+          <w:bCs w:val="0"/>
+          <w:sz w:val="22"/>
+          <w:szCs w:val="22"/>
+          <w:lang w:val="en-US"/>
+        </w:rPr>
+      </w:pPr>
+    </w:p>
+    <w:p>
+      <w:pPr>
+        <w:rPr>
+          <w:rFonts w:hint="default"/>
+          <w:b w:val="0"/>
+          <w:bCs w:val="0"/>
+          <w:sz w:val="22"/>
+          <w:szCs w:val="22"/>
+          <w:lang w:val="en-US"/>
+        </w:rPr>
+      </w:pPr>
+    </w:p>
+    <w:p>
+      <w:pPr>
+        <w:rPr>
+          <w:rFonts w:hint="default"/>
+          <w:b w:val="0"/>
+          <w:bCs w:val="0"/>
+          <w:sz w:val="22"/>
+          <w:szCs w:val="22"/>
+          <w:lang w:val="en-US"/>
+        </w:rPr>
+      </w:pPr>
+    </w:p>
+    <w:p>
+      <w:pPr>
+        <w:rPr>
+          <w:rFonts w:hint="default"/>
+          <w:b w:val="0"/>
+          <w:bCs w:val="0"/>
+          <w:sz w:val="22"/>
+          <w:szCs w:val="22"/>
+          <w:lang w:val="en-US"/>
+        </w:rPr>
+      </w:pPr>
+    </w:p>
+    <w:p>
+      <w:pPr>
+        <w:rPr>
+          <w:rFonts w:hint="default"/>
+          <w:b w:val="0"/>
+          <w:bCs w:val="0"/>
+          <w:sz w:val="22"/>
+          <w:szCs w:val="22"/>
+          <w:lang w:val="en-US"/>
+        </w:rPr>
+      </w:pPr>
+    </w:p>
+    <w:p>
+      <w:pPr>
+        <w:rPr>
+          <w:rFonts w:hint="default"/>
+          <w:b w:val="0"/>
+          <w:bCs w:val="0"/>
+          <w:sz w:val="22"/>
+          <w:szCs w:val="22"/>
+          <w:lang w:val="en-US"/>
+        </w:rPr>
+      </w:pPr>
+    </w:p>
+    <w:p>
+      <w:pPr>
+        <w:rPr>
+          <w:rFonts w:hint="default"/>
+          <w:b w:val="0"/>
+          <w:bCs w:val="0"/>
+          <w:sz w:val="22"/>
+          <w:szCs w:val="22"/>
+          <w:lang w:val="en-US"/>
+        </w:rPr>
+      </w:pPr>
+    </w:p>
+    <w:p>
+      <w:pPr>
+        <w:rPr>
+          <w:rFonts w:hint="default"/>
+          <w:b w:val="0"/>
+          <w:bCs w:val="0"/>
+          <w:sz w:val="22"/>
+          <w:szCs w:val="22"/>
+          <w:lang w:val="en-US"/>
+        </w:rPr>
+      </w:pPr>
+    </w:p>
+    <w:p>
+      <w:pPr>
+        <w:rPr>
+          <w:rFonts w:hint="default"/>
+          <w:b w:val="0"/>
+          <w:bCs w:val="0"/>
+          <w:sz w:val="22"/>
+          <w:szCs w:val="22"/>
+          <w:lang w:val="en-US"/>
+        </w:rPr>
+      </w:pPr>
+    </w:p>
+    <w:p>
+      <w:pPr>
+        <w:rPr>
+          <w:rFonts w:hint="default"/>
+          <w:b w:val="0"/>
+          <w:bCs w:val="0"/>
+          <w:sz w:val="22"/>
+          <w:szCs w:val="22"/>
+          <w:lang w:val="en-US"/>
+        </w:rPr>
+      </w:pPr>
+    </w:p>
+    <w:p>
+      <w:pPr>
+        <w:rPr>
+          <w:rFonts w:hint="default"/>
+          <w:b w:val="0"/>
+          <w:bCs w:val="0"/>
+          <w:sz w:val="22"/>
+          <w:szCs w:val="22"/>
+          <w:lang w:val="en-US"/>
+        </w:rPr>
+      </w:pPr>
+    </w:p>
+    <w:p>
+      <w:pPr>
         <w:pStyle w:val="3"/>
         <w:bidi w:val="0"/>
         <w:rPr>
@@ -10366,6 +11852,222 @@
     </w:p>
     <w:p>
       <w:pPr>
+        <w:rPr>
+          <w:rFonts w:hint="default"/>
+          <w:b w:val="0"/>
+          <w:bCs w:val="0"/>
+          <w:sz w:val="22"/>
+          <w:szCs w:val="22"/>
+          <w:lang w:val="en-US"/>
+        </w:rPr>
+      </w:pPr>
+    </w:p>
+    <w:p>
+      <w:pPr>
+        <w:rPr>
+          <w:rFonts w:hint="default"/>
+          <w:b w:val="0"/>
+          <w:bCs w:val="0"/>
+          <w:sz w:val="22"/>
+          <w:szCs w:val="22"/>
+          <w:lang w:val="en-US"/>
+        </w:rPr>
+      </w:pPr>
+    </w:p>
+    <w:p>
+      <w:pPr>
+        <w:rPr>
+          <w:rFonts w:hint="default"/>
+          <w:b w:val="0"/>
+          <w:bCs w:val="0"/>
+          <w:sz w:val="22"/>
+          <w:szCs w:val="22"/>
+          <w:lang w:val="en-US"/>
+        </w:rPr>
+      </w:pPr>
+    </w:p>
+    <w:p>
+      <w:pPr>
+        <w:rPr>
+          <w:rFonts w:hint="default"/>
+          <w:b w:val="0"/>
+          <w:bCs w:val="0"/>
+          <w:sz w:val="22"/>
+          <w:szCs w:val="22"/>
+          <w:lang w:val="en-US"/>
+        </w:rPr>
+      </w:pPr>
+    </w:p>
+    <w:p>
+      <w:pPr>
+        <w:rPr>
+          <w:rFonts w:hint="default"/>
+          <w:b w:val="0"/>
+          <w:bCs w:val="0"/>
+          <w:sz w:val="22"/>
+          <w:szCs w:val="22"/>
+          <w:lang w:val="en-US"/>
+        </w:rPr>
+      </w:pPr>
+    </w:p>
+    <w:p>
+      <w:pPr>
+        <w:rPr>
+          <w:rFonts w:hint="default"/>
+          <w:b w:val="0"/>
+          <w:bCs w:val="0"/>
+          <w:sz w:val="22"/>
+          <w:szCs w:val="22"/>
+          <w:lang w:val="en-US"/>
+        </w:rPr>
+      </w:pPr>
+    </w:p>
+    <w:p>
+      <w:pPr>
+        <w:rPr>
+          <w:rFonts w:hint="default"/>
+          <w:b w:val="0"/>
+          <w:bCs w:val="0"/>
+          <w:sz w:val="22"/>
+          <w:szCs w:val="22"/>
+          <w:lang w:val="en-US"/>
+        </w:rPr>
+      </w:pPr>
+    </w:p>
+    <w:p>
+      <w:pPr>
+        <w:rPr>
+          <w:rFonts w:hint="default"/>
+          <w:b w:val="0"/>
+          <w:bCs w:val="0"/>
+          <w:sz w:val="22"/>
+          <w:szCs w:val="22"/>
+          <w:lang w:val="en-US"/>
+        </w:rPr>
+      </w:pPr>
+    </w:p>
+    <w:p>
+      <w:pPr>
+        <w:rPr>
+          <w:rFonts w:hint="default"/>
+          <w:b w:val="0"/>
+          <w:bCs w:val="0"/>
+          <w:sz w:val="22"/>
+          <w:szCs w:val="22"/>
+          <w:lang w:val="en-US"/>
+        </w:rPr>
+      </w:pPr>
+    </w:p>
+    <w:p>
+      <w:pPr>
+        <w:rPr>
+          <w:rFonts w:hint="default"/>
+          <w:b w:val="0"/>
+          <w:bCs w:val="0"/>
+          <w:sz w:val="22"/>
+          <w:szCs w:val="22"/>
+          <w:lang w:val="en-US"/>
+        </w:rPr>
+      </w:pPr>
+    </w:p>
+    <w:p>
+      <w:pPr>
+        <w:rPr>
+          <w:rFonts w:hint="default"/>
+          <w:b w:val="0"/>
+          <w:bCs w:val="0"/>
+          <w:sz w:val="22"/>
+          <w:szCs w:val="22"/>
+          <w:lang w:val="en-US"/>
+        </w:rPr>
+      </w:pPr>
+    </w:p>
+    <w:p>
+      <w:pPr>
+        <w:rPr>
+          <w:rFonts w:hint="default"/>
+          <w:b w:val="0"/>
+          <w:bCs w:val="0"/>
+          <w:sz w:val="22"/>
+          <w:szCs w:val="22"/>
+          <w:lang w:val="en-US"/>
+        </w:rPr>
+      </w:pPr>
+    </w:p>
+    <w:p>
+      <w:pPr>
+        <w:rPr>
+          <w:rFonts w:hint="default"/>
+          <w:b w:val="0"/>
+          <w:bCs w:val="0"/>
+          <w:sz w:val="22"/>
+          <w:szCs w:val="22"/>
+          <w:lang w:val="en-US"/>
+        </w:rPr>
+      </w:pPr>
+    </w:p>
+    <w:p>
+      <w:pPr>
+        <w:rPr>
+          <w:rFonts w:hint="default"/>
+          <w:b w:val="0"/>
+          <w:bCs w:val="0"/>
+          <w:sz w:val="22"/>
+          <w:szCs w:val="22"/>
+          <w:lang w:val="en-US"/>
+        </w:rPr>
+      </w:pPr>
+    </w:p>
+    <w:p>
+      <w:pPr>
+        <w:rPr>
+          <w:rFonts w:hint="default"/>
+          <w:b w:val="0"/>
+          <w:bCs w:val="0"/>
+          <w:sz w:val="22"/>
+          <w:szCs w:val="22"/>
+          <w:lang w:val="en-US"/>
+        </w:rPr>
+      </w:pPr>
+    </w:p>
+    <w:p>
+      <w:pPr>
+        <w:rPr>
+          <w:rFonts w:hint="default"/>
+          <w:b w:val="0"/>
+          <w:bCs w:val="0"/>
+          <w:sz w:val="22"/>
+          <w:szCs w:val="22"/>
+          <w:lang w:val="en-US"/>
+        </w:rPr>
+      </w:pPr>
+    </w:p>
+    <w:p>
+      <w:pPr>
+        <w:rPr>
+          <w:rFonts w:hint="default"/>
+          <w:b w:val="0"/>
+          <w:bCs w:val="0"/>
+          <w:sz w:val="22"/>
+          <w:szCs w:val="22"/>
+          <w:lang w:val="en-US"/>
+        </w:rPr>
+      </w:pPr>
+    </w:p>
+    <w:p>
+      <w:pPr>
+        <w:rPr>
+          <w:rFonts w:hint="default"/>
+          <w:b w:val="0"/>
+          <w:bCs w:val="0"/>
+          <w:sz w:val="22"/>
+          <w:szCs w:val="22"/>
+          <w:lang w:val="en-US"/>
+        </w:rPr>
+      </w:pPr>
+    </w:p>
+    <w:p>
+      <w:pPr>
         <w:pStyle w:val="3"/>
         <w:bidi w:val="0"/>
         <w:rPr>
@@ -10785,6 +12487,198 @@
       <w:pPr>
         <w:rPr>
           <w:rFonts w:hint="default"/>
+          <w:sz w:val="22"/>
+          <w:szCs w:val="22"/>
+          <w:lang w:val="en-US"/>
+        </w:rPr>
+      </w:pPr>
+    </w:p>
+    <w:p>
+      <w:pPr>
+        <w:rPr>
+          <w:rFonts w:hint="default"/>
+          <w:b w:val="0"/>
+          <w:bCs w:val="0"/>
+          <w:sz w:val="22"/>
+          <w:szCs w:val="22"/>
+          <w:lang w:val="en-US"/>
+        </w:rPr>
+      </w:pPr>
+    </w:p>
+    <w:p>
+      <w:pPr>
+        <w:rPr>
+          <w:rFonts w:hint="default"/>
+          <w:b w:val="0"/>
+          <w:bCs w:val="0"/>
+          <w:sz w:val="22"/>
+          <w:szCs w:val="22"/>
+          <w:lang w:val="en-US"/>
+        </w:rPr>
+      </w:pPr>
+    </w:p>
+    <w:p>
+      <w:pPr>
+        <w:rPr>
+          <w:rFonts w:hint="default"/>
+          <w:b w:val="0"/>
+          <w:bCs w:val="0"/>
+          <w:sz w:val="22"/>
+          <w:szCs w:val="22"/>
+          <w:lang w:val="en-US"/>
+        </w:rPr>
+      </w:pPr>
+    </w:p>
+    <w:p>
+      <w:pPr>
+        <w:rPr>
+          <w:rFonts w:hint="default"/>
+          <w:b w:val="0"/>
+          <w:bCs w:val="0"/>
+          <w:sz w:val="22"/>
+          <w:szCs w:val="22"/>
+          <w:lang w:val="en-US"/>
+        </w:rPr>
+      </w:pPr>
+    </w:p>
+    <w:p>
+      <w:pPr>
+        <w:rPr>
+          <w:rFonts w:hint="default"/>
+          <w:b w:val="0"/>
+          <w:bCs w:val="0"/>
+          <w:sz w:val="22"/>
+          <w:szCs w:val="22"/>
+          <w:lang w:val="en-US"/>
+        </w:rPr>
+      </w:pPr>
+    </w:p>
+    <w:p>
+      <w:pPr>
+        <w:rPr>
+          <w:rFonts w:hint="default"/>
+          <w:b w:val="0"/>
+          <w:bCs w:val="0"/>
+          <w:sz w:val="22"/>
+          <w:szCs w:val="22"/>
+          <w:lang w:val="en-US"/>
+        </w:rPr>
+      </w:pPr>
+    </w:p>
+    <w:p>
+      <w:pPr>
+        <w:rPr>
+          <w:rFonts w:hint="default"/>
+          <w:b w:val="0"/>
+          <w:bCs w:val="0"/>
+          <w:sz w:val="22"/>
+          <w:szCs w:val="22"/>
+          <w:lang w:val="en-US"/>
+        </w:rPr>
+      </w:pPr>
+    </w:p>
+    <w:p>
+      <w:pPr>
+        <w:rPr>
+          <w:rFonts w:hint="default"/>
+          <w:b w:val="0"/>
+          <w:bCs w:val="0"/>
+          <w:sz w:val="22"/>
+          <w:szCs w:val="22"/>
+          <w:lang w:val="en-US"/>
+        </w:rPr>
+      </w:pPr>
+    </w:p>
+    <w:p>
+      <w:pPr>
+        <w:rPr>
+          <w:rFonts w:hint="default"/>
+          <w:b w:val="0"/>
+          <w:bCs w:val="0"/>
+          <w:sz w:val="22"/>
+          <w:szCs w:val="22"/>
+          <w:lang w:val="en-US"/>
+        </w:rPr>
+      </w:pPr>
+    </w:p>
+    <w:p>
+      <w:pPr>
+        <w:rPr>
+          <w:rFonts w:hint="default"/>
+          <w:b w:val="0"/>
+          <w:bCs w:val="0"/>
+          <w:sz w:val="22"/>
+          <w:szCs w:val="22"/>
+          <w:lang w:val="en-US"/>
+        </w:rPr>
+      </w:pPr>
+    </w:p>
+    <w:p>
+      <w:pPr>
+        <w:rPr>
+          <w:rFonts w:hint="default"/>
+          <w:b w:val="0"/>
+          <w:bCs w:val="0"/>
+          <w:sz w:val="22"/>
+          <w:szCs w:val="22"/>
+          <w:lang w:val="en-US"/>
+        </w:rPr>
+      </w:pPr>
+    </w:p>
+    <w:p>
+      <w:pPr>
+        <w:rPr>
+          <w:rFonts w:hint="default"/>
+          <w:b w:val="0"/>
+          <w:bCs w:val="0"/>
+          <w:sz w:val="22"/>
+          <w:szCs w:val="22"/>
+          <w:lang w:val="en-US"/>
+        </w:rPr>
+      </w:pPr>
+    </w:p>
+    <w:p>
+      <w:pPr>
+        <w:rPr>
+          <w:rFonts w:hint="default"/>
+          <w:b w:val="0"/>
+          <w:bCs w:val="0"/>
+          <w:sz w:val="22"/>
+          <w:szCs w:val="22"/>
+          <w:lang w:val="en-US"/>
+        </w:rPr>
+      </w:pPr>
+    </w:p>
+    <w:p>
+      <w:pPr>
+        <w:rPr>
+          <w:rFonts w:hint="default"/>
+          <w:b w:val="0"/>
+          <w:bCs w:val="0"/>
+          <w:sz w:val="22"/>
+          <w:szCs w:val="22"/>
+          <w:lang w:val="en-US"/>
+        </w:rPr>
+      </w:pPr>
+    </w:p>
+    <w:p>
+      <w:pPr>
+        <w:rPr>
+          <w:rFonts w:hint="default"/>
+          <w:b w:val="0"/>
+          <w:bCs w:val="0"/>
+          <w:sz w:val="22"/>
+          <w:szCs w:val="22"/>
+          <w:lang w:val="en-US"/>
+        </w:rPr>
+      </w:pPr>
+    </w:p>
+    <w:p>
+      <w:pPr>
+        <w:rPr>
+          <w:rFonts w:hint="default"/>
+          <w:b w:val="0"/>
+          <w:bCs w:val="0"/>
           <w:sz w:val="22"/>
           <w:szCs w:val="22"/>
           <w:lang w:val="en-US"/>
@@ -12491,6 +14385,114 @@
     </w:p>
     <w:p>
       <w:pPr>
+        <w:rPr>
+          <w:rFonts w:hint="default"/>
+          <w:b w:val="0"/>
+          <w:bCs w:val="0"/>
+          <w:sz w:val="22"/>
+          <w:szCs w:val="22"/>
+          <w:lang w:val="en-US"/>
+        </w:rPr>
+      </w:pPr>
+    </w:p>
+    <w:p>
+      <w:pPr>
+        <w:rPr>
+          <w:rFonts w:hint="default"/>
+          <w:b w:val="0"/>
+          <w:bCs w:val="0"/>
+          <w:sz w:val="22"/>
+          <w:szCs w:val="22"/>
+          <w:lang w:val="en-US"/>
+        </w:rPr>
+      </w:pPr>
+    </w:p>
+    <w:p>
+      <w:pPr>
+        <w:rPr>
+          <w:rFonts w:hint="default"/>
+          <w:b w:val="0"/>
+          <w:bCs w:val="0"/>
+          <w:sz w:val="22"/>
+          <w:szCs w:val="22"/>
+          <w:lang w:val="en-US"/>
+        </w:rPr>
+      </w:pPr>
+    </w:p>
+    <w:p>
+      <w:pPr>
+        <w:rPr>
+          <w:rFonts w:hint="default"/>
+          <w:b w:val="0"/>
+          <w:bCs w:val="0"/>
+          <w:sz w:val="22"/>
+          <w:szCs w:val="22"/>
+          <w:lang w:val="en-US"/>
+        </w:rPr>
+      </w:pPr>
+    </w:p>
+    <w:p>
+      <w:pPr>
+        <w:rPr>
+          <w:rFonts w:hint="default"/>
+          <w:b w:val="0"/>
+          <w:bCs w:val="0"/>
+          <w:sz w:val="22"/>
+          <w:szCs w:val="22"/>
+          <w:lang w:val="en-US"/>
+        </w:rPr>
+      </w:pPr>
+    </w:p>
+    <w:p>
+      <w:pPr>
+        <w:rPr>
+          <w:rFonts w:hint="default"/>
+          <w:b w:val="0"/>
+          <w:bCs w:val="0"/>
+          <w:sz w:val="22"/>
+          <w:szCs w:val="22"/>
+          <w:lang w:val="en-US"/>
+        </w:rPr>
+      </w:pPr>
+    </w:p>
+    <w:p>
+      <w:pPr>
+        <w:rPr>
+          <w:rFonts w:hint="default"/>
+          <w:b w:val="0"/>
+          <w:bCs w:val="0"/>
+          <w:sz w:val="22"/>
+          <w:szCs w:val="22"/>
+          <w:lang w:val="en-US"/>
+        </w:rPr>
+      </w:pPr>
+    </w:p>
+    <w:p>
+      <w:pPr>
+        <w:rPr>
+          <w:rFonts w:hint="default"/>
+          <w:b w:val="0"/>
+          <w:bCs w:val="0"/>
+          <w:sz w:val="22"/>
+          <w:szCs w:val="22"/>
+          <w:lang w:val="en-US"/>
+        </w:rPr>
+      </w:pPr>
+    </w:p>
+    <w:p>
+      <w:pPr>
+        <w:rPr>
+          <w:rFonts w:hint="default"/>
+          <w:b w:val="0"/>
+          <w:bCs w:val="0"/>
+          <w:sz w:val="22"/>
+          <w:szCs w:val="22"/>
+          <w:lang w:val="en-US"/>
+        </w:rPr>
+      </w:pPr>
+    </w:p>
+    <w:p>
+      <w:pPr>
         <w:pStyle w:val="3"/>
         <w:bidi w:val="0"/>
         <w:rPr>
@@ -13039,6 +15041,174 @@
     </w:p>
     <w:p>
       <w:pPr>
+        <w:rPr>
+          <w:rFonts w:hint="default"/>
+          <w:b w:val="0"/>
+          <w:bCs w:val="0"/>
+          <w:sz w:val="22"/>
+          <w:szCs w:val="22"/>
+          <w:lang w:val="en-US"/>
+        </w:rPr>
+      </w:pPr>
+    </w:p>
+    <w:p>
+      <w:pPr>
+        <w:rPr>
+          <w:rFonts w:hint="default"/>
+          <w:b w:val="0"/>
+          <w:bCs w:val="0"/>
+          <w:sz w:val="22"/>
+          <w:szCs w:val="22"/>
+          <w:lang w:val="en-US"/>
+        </w:rPr>
+      </w:pPr>
+    </w:p>
+    <w:p>
+      <w:pPr>
+        <w:rPr>
+          <w:rFonts w:hint="default"/>
+          <w:b w:val="0"/>
+          <w:bCs w:val="0"/>
+          <w:sz w:val="22"/>
+          <w:szCs w:val="22"/>
+          <w:lang w:val="en-US"/>
+        </w:rPr>
+      </w:pPr>
+    </w:p>
+    <w:p>
+      <w:pPr>
+        <w:rPr>
+          <w:rFonts w:hint="default"/>
+          <w:b w:val="0"/>
+          <w:bCs w:val="0"/>
+          <w:sz w:val="22"/>
+          <w:szCs w:val="22"/>
+          <w:lang w:val="en-US"/>
+        </w:rPr>
+      </w:pPr>
+    </w:p>
+    <w:p>
+      <w:pPr>
+        <w:rPr>
+          <w:rFonts w:hint="default"/>
+          <w:b w:val="0"/>
+          <w:bCs w:val="0"/>
+          <w:sz w:val="22"/>
+          <w:szCs w:val="22"/>
+          <w:lang w:val="en-US"/>
+        </w:rPr>
+      </w:pPr>
+    </w:p>
+    <w:p>
+      <w:pPr>
+        <w:rPr>
+          <w:rFonts w:hint="default"/>
+          <w:b w:val="0"/>
+          <w:bCs w:val="0"/>
+          <w:sz w:val="22"/>
+          <w:szCs w:val="22"/>
+          <w:lang w:val="en-US"/>
+        </w:rPr>
+      </w:pPr>
+    </w:p>
+    <w:p>
+      <w:pPr>
+        <w:rPr>
+          <w:rFonts w:hint="default"/>
+          <w:b w:val="0"/>
+          <w:bCs w:val="0"/>
+          <w:sz w:val="22"/>
+          <w:szCs w:val="22"/>
+          <w:lang w:val="en-US"/>
+        </w:rPr>
+      </w:pPr>
+    </w:p>
+    <w:p>
+      <w:pPr>
+        <w:rPr>
+          <w:rFonts w:hint="default"/>
+          <w:b w:val="0"/>
+          <w:bCs w:val="0"/>
+          <w:sz w:val="22"/>
+          <w:szCs w:val="22"/>
+          <w:lang w:val="en-US"/>
+        </w:rPr>
+      </w:pPr>
+    </w:p>
+    <w:p>
+      <w:pPr>
+        <w:rPr>
+          <w:rFonts w:hint="default"/>
+          <w:b w:val="0"/>
+          <w:bCs w:val="0"/>
+          <w:sz w:val="22"/>
+          <w:szCs w:val="22"/>
+          <w:lang w:val="en-US"/>
+        </w:rPr>
+      </w:pPr>
+    </w:p>
+    <w:p>
+      <w:pPr>
+        <w:rPr>
+          <w:rFonts w:hint="default"/>
+          <w:b w:val="0"/>
+          <w:bCs w:val="0"/>
+          <w:sz w:val="22"/>
+          <w:szCs w:val="22"/>
+          <w:lang w:val="en-US"/>
+        </w:rPr>
+      </w:pPr>
+    </w:p>
+    <w:p>
+      <w:pPr>
+        <w:rPr>
+          <w:rFonts w:hint="default"/>
+          <w:b w:val="0"/>
+          <w:bCs w:val="0"/>
+          <w:sz w:val="22"/>
+          <w:szCs w:val="22"/>
+          <w:lang w:val="en-US"/>
+        </w:rPr>
+      </w:pPr>
+    </w:p>
+    <w:p>
+      <w:pPr>
+        <w:rPr>
+          <w:rFonts w:hint="default"/>
+          <w:b w:val="0"/>
+          <w:bCs w:val="0"/>
+          <w:sz w:val="22"/>
+          <w:szCs w:val="22"/>
+          <w:lang w:val="en-US"/>
+        </w:rPr>
+      </w:pPr>
+    </w:p>
+    <w:p>
+      <w:pPr>
+        <w:rPr>
+          <w:rFonts w:hint="default"/>
+          <w:b w:val="0"/>
+          <w:bCs w:val="0"/>
+          <w:sz w:val="22"/>
+          <w:szCs w:val="22"/>
+          <w:lang w:val="en-US"/>
+        </w:rPr>
+      </w:pPr>
+    </w:p>
+    <w:p>
+      <w:pPr>
+        <w:rPr>
+          <w:rFonts w:hint="default"/>
+          <w:b w:val="0"/>
+          <w:bCs w:val="0"/>
+          <w:sz w:val="22"/>
+          <w:szCs w:val="22"/>
+          <w:lang w:val="en-US"/>
+        </w:rPr>
+      </w:pPr>
+    </w:p>
+    <w:p>
+      <w:pPr>
         <w:pStyle w:val="3"/>
         <w:bidi w:val="0"/>
         <w:rPr>
@@ -13820,6 +15990,90 @@
           <w:ilvl w:val="0"/>
           <w:numId w:val="0"/>
         </w:numPr>
+        <w:rPr>
+          <w:rFonts w:hint="default"/>
+          <w:b w:val="0"/>
+          <w:bCs w:val="0"/>
+          <w:sz w:val="22"/>
+          <w:szCs w:val="22"/>
+          <w:lang w:val="en-US"/>
+        </w:rPr>
+      </w:pPr>
+    </w:p>
+    <w:p>
+      <w:pPr>
+        <w:rPr>
+          <w:rFonts w:hint="default"/>
+          <w:b w:val="0"/>
+          <w:bCs w:val="0"/>
+          <w:sz w:val="22"/>
+          <w:szCs w:val="22"/>
+          <w:lang w:val="en-US"/>
+        </w:rPr>
+      </w:pPr>
+    </w:p>
+    <w:p>
+      <w:pPr>
+        <w:rPr>
+          <w:rFonts w:hint="default"/>
+          <w:b w:val="0"/>
+          <w:bCs w:val="0"/>
+          <w:sz w:val="22"/>
+          <w:szCs w:val="22"/>
+          <w:lang w:val="en-US"/>
+        </w:rPr>
+      </w:pPr>
+    </w:p>
+    <w:p>
+      <w:pPr>
+        <w:rPr>
+          <w:rFonts w:hint="default"/>
+          <w:b w:val="0"/>
+          <w:bCs w:val="0"/>
+          <w:sz w:val="22"/>
+          <w:szCs w:val="22"/>
+          <w:lang w:val="en-US"/>
+        </w:rPr>
+      </w:pPr>
+    </w:p>
+    <w:p>
+      <w:pPr>
+        <w:rPr>
+          <w:rFonts w:hint="default"/>
+          <w:b w:val="0"/>
+          <w:bCs w:val="0"/>
+          <w:sz w:val="22"/>
+          <w:szCs w:val="22"/>
+          <w:lang w:val="en-US"/>
+        </w:rPr>
+      </w:pPr>
+    </w:p>
+    <w:p>
+      <w:pPr>
+        <w:rPr>
+          <w:rFonts w:hint="default"/>
+          <w:b w:val="0"/>
+          <w:bCs w:val="0"/>
+          <w:sz w:val="22"/>
+          <w:szCs w:val="22"/>
+          <w:lang w:val="en-US"/>
+        </w:rPr>
+      </w:pPr>
+    </w:p>
+    <w:p>
+      <w:pPr>
+        <w:rPr>
+          <w:rFonts w:hint="default"/>
+          <w:b w:val="0"/>
+          <w:bCs w:val="0"/>
+          <w:sz w:val="22"/>
+          <w:szCs w:val="22"/>
+          <w:lang w:val="en-US"/>
+        </w:rPr>
+      </w:pPr>
+    </w:p>
+    <w:p>
+      <w:pPr>
         <w:rPr>
           <w:rFonts w:hint="default"/>
           <w:b w:val="0"/>
@@ -15550,6 +17804,126 @@
     </w:p>
     <w:p>
       <w:pPr>
+        <w:rPr>
+          <w:rFonts w:hint="default"/>
+          <w:b w:val="0"/>
+          <w:bCs w:val="0"/>
+          <w:sz w:val="22"/>
+          <w:szCs w:val="22"/>
+          <w:lang w:val="en-US"/>
+        </w:rPr>
+      </w:pPr>
+    </w:p>
+    <w:p>
+      <w:pPr>
+        <w:rPr>
+          <w:rFonts w:hint="default"/>
+          <w:b w:val="0"/>
+          <w:bCs w:val="0"/>
+          <w:sz w:val="22"/>
+          <w:szCs w:val="22"/>
+          <w:lang w:val="en-US"/>
+        </w:rPr>
+      </w:pPr>
+    </w:p>
+    <w:p>
+      <w:pPr>
+        <w:rPr>
+          <w:rFonts w:hint="default"/>
+          <w:b w:val="0"/>
+          <w:bCs w:val="0"/>
+          <w:sz w:val="22"/>
+          <w:szCs w:val="22"/>
+          <w:lang w:val="en-US"/>
+        </w:rPr>
+      </w:pPr>
+    </w:p>
+    <w:p>
+      <w:pPr>
+        <w:rPr>
+          <w:rFonts w:hint="default"/>
+          <w:b w:val="0"/>
+          <w:bCs w:val="0"/>
+          <w:sz w:val="22"/>
+          <w:szCs w:val="22"/>
+          <w:lang w:val="en-US"/>
+        </w:rPr>
+      </w:pPr>
+    </w:p>
+    <w:p>
+      <w:pPr>
+        <w:rPr>
+          <w:rFonts w:hint="default"/>
+          <w:b w:val="0"/>
+          <w:bCs w:val="0"/>
+          <w:sz w:val="22"/>
+          <w:szCs w:val="22"/>
+          <w:lang w:val="en-US"/>
+        </w:rPr>
+      </w:pPr>
+    </w:p>
+    <w:p>
+      <w:pPr>
+        <w:rPr>
+          <w:rFonts w:hint="default"/>
+          <w:b w:val="0"/>
+          <w:bCs w:val="0"/>
+          <w:sz w:val="22"/>
+          <w:szCs w:val="22"/>
+          <w:lang w:val="en-US"/>
+        </w:rPr>
+      </w:pPr>
+    </w:p>
+    <w:p>
+      <w:pPr>
+        <w:rPr>
+          <w:rFonts w:hint="default"/>
+          <w:b w:val="0"/>
+          <w:bCs w:val="0"/>
+          <w:sz w:val="22"/>
+          <w:szCs w:val="22"/>
+          <w:lang w:val="en-US"/>
+        </w:rPr>
+      </w:pPr>
+    </w:p>
+    <w:p>
+      <w:pPr>
+        <w:rPr>
+          <w:rFonts w:hint="default"/>
+          <w:b w:val="0"/>
+          <w:bCs w:val="0"/>
+          <w:sz w:val="22"/>
+          <w:szCs w:val="22"/>
+          <w:lang w:val="en-US"/>
+        </w:rPr>
+      </w:pPr>
+    </w:p>
+    <w:p>
+      <w:pPr>
+        <w:rPr>
+          <w:rFonts w:hint="default"/>
+          <w:b w:val="0"/>
+          <w:bCs w:val="0"/>
+          <w:sz w:val="22"/>
+          <w:szCs w:val="22"/>
+          <w:lang w:val="en-US"/>
+        </w:rPr>
+      </w:pPr>
+    </w:p>
+    <w:p>
+      <w:pPr>
+        <w:rPr>
+          <w:rFonts w:hint="default"/>
+          <w:b w:val="0"/>
+          <w:bCs w:val="0"/>
+          <w:sz w:val="22"/>
+          <w:szCs w:val="22"/>
+          <w:lang w:val="en-US"/>
+        </w:rPr>
+      </w:pPr>
+    </w:p>
+    <w:p>
+      <w:pPr>
         <w:pStyle w:val="3"/>
         <w:bidi w:val="0"/>
         <w:rPr>
@@ -16061,6 +18435,126 @@
     </w:p>
     <w:p>
       <w:pPr>
+        <w:rPr>
+          <w:rFonts w:hint="default"/>
+          <w:b w:val="0"/>
+          <w:bCs w:val="0"/>
+          <w:sz w:val="22"/>
+          <w:szCs w:val="22"/>
+          <w:lang w:val="en-US"/>
+        </w:rPr>
+      </w:pPr>
+    </w:p>
+    <w:p>
+      <w:pPr>
+        <w:rPr>
+          <w:rFonts w:hint="default"/>
+          <w:b w:val="0"/>
+          <w:bCs w:val="0"/>
+          <w:sz w:val="22"/>
+          <w:szCs w:val="22"/>
+          <w:lang w:val="en-US"/>
+        </w:rPr>
+      </w:pPr>
+    </w:p>
+    <w:p>
+      <w:pPr>
+        <w:rPr>
+          <w:rFonts w:hint="default"/>
+          <w:b w:val="0"/>
+          <w:bCs w:val="0"/>
+          <w:sz w:val="22"/>
+          <w:szCs w:val="22"/>
+          <w:lang w:val="en-US"/>
+        </w:rPr>
+      </w:pPr>
+    </w:p>
+    <w:p>
+      <w:pPr>
+        <w:rPr>
+          <w:rFonts w:hint="default"/>
+          <w:b w:val="0"/>
+          <w:bCs w:val="0"/>
+          <w:sz w:val="22"/>
+          <w:szCs w:val="22"/>
+          <w:lang w:val="en-US"/>
+        </w:rPr>
+      </w:pPr>
+    </w:p>
+    <w:p>
+      <w:pPr>
+        <w:rPr>
+          <w:rFonts w:hint="default"/>
+          <w:b w:val="0"/>
+          <w:bCs w:val="0"/>
+          <w:sz w:val="22"/>
+          <w:szCs w:val="22"/>
+          <w:lang w:val="en-US"/>
+        </w:rPr>
+      </w:pPr>
+    </w:p>
+    <w:p>
+      <w:pPr>
+        <w:rPr>
+          <w:rFonts w:hint="default"/>
+          <w:b w:val="0"/>
+          <w:bCs w:val="0"/>
+          <w:sz w:val="22"/>
+          <w:szCs w:val="22"/>
+          <w:lang w:val="en-US"/>
+        </w:rPr>
+      </w:pPr>
+    </w:p>
+    <w:p>
+      <w:pPr>
+        <w:rPr>
+          <w:rFonts w:hint="default"/>
+          <w:b w:val="0"/>
+          <w:bCs w:val="0"/>
+          <w:sz w:val="22"/>
+          <w:szCs w:val="22"/>
+          <w:lang w:val="en-US"/>
+        </w:rPr>
+      </w:pPr>
+    </w:p>
+    <w:p>
+      <w:pPr>
+        <w:rPr>
+          <w:rFonts w:hint="default"/>
+          <w:b w:val="0"/>
+          <w:bCs w:val="0"/>
+          <w:sz w:val="22"/>
+          <w:szCs w:val="22"/>
+          <w:lang w:val="en-US"/>
+        </w:rPr>
+      </w:pPr>
+    </w:p>
+    <w:p>
+      <w:pPr>
+        <w:rPr>
+          <w:rFonts w:hint="default"/>
+          <w:b w:val="0"/>
+          <w:bCs w:val="0"/>
+          <w:sz w:val="22"/>
+          <w:szCs w:val="22"/>
+          <w:lang w:val="en-US"/>
+        </w:rPr>
+      </w:pPr>
+    </w:p>
+    <w:p>
+      <w:pPr>
+        <w:rPr>
+          <w:rFonts w:hint="default"/>
+          <w:b w:val="0"/>
+          <w:bCs w:val="0"/>
+          <w:sz w:val="22"/>
+          <w:szCs w:val="22"/>
+          <w:lang w:val="en-US"/>
+        </w:rPr>
+      </w:pPr>
+    </w:p>
+    <w:p>
+      <w:pPr>
         <w:pStyle w:val="3"/>
         <w:bidi w:val="0"/>
         <w:rPr>
@@ -17304,6 +19798,1239 @@
           <w:lang w:val="en-US"/>
         </w:rPr>
       </w:pPr>
+    </w:p>
+    <w:p>
+      <w:pPr>
+        <w:rPr>
+          <w:rFonts w:hint="default"/>
+          <w:b w:val="0"/>
+          <w:bCs w:val="0"/>
+          <w:sz w:val="22"/>
+          <w:szCs w:val="22"/>
+          <w:lang w:val="en-US"/>
+        </w:rPr>
+      </w:pPr>
+    </w:p>
+    <w:p>
+      <w:pPr>
+        <w:rPr>
+          <w:rFonts w:hint="default"/>
+          <w:b w:val="0"/>
+          <w:bCs w:val="0"/>
+          <w:sz w:val="22"/>
+          <w:szCs w:val="22"/>
+          <w:lang w:val="en-US"/>
+        </w:rPr>
+      </w:pPr>
+    </w:p>
+    <w:p>
+      <w:pPr>
+        <w:rPr>
+          <w:rFonts w:hint="default"/>
+          <w:b w:val="0"/>
+          <w:bCs w:val="0"/>
+          <w:sz w:val="22"/>
+          <w:szCs w:val="22"/>
+          <w:lang w:val="en-US"/>
+        </w:rPr>
+      </w:pPr>
+    </w:p>
+    <w:p>
+      <w:pPr>
+        <w:rPr>
+          <w:rFonts w:hint="default"/>
+          <w:b w:val="0"/>
+          <w:bCs w:val="0"/>
+          <w:sz w:val="22"/>
+          <w:szCs w:val="22"/>
+          <w:lang w:val="en-US"/>
+        </w:rPr>
+      </w:pPr>
+    </w:p>
+    <w:p>
+      <w:pPr>
+        <w:rPr>
+          <w:rFonts w:hint="default"/>
+          <w:b w:val="0"/>
+          <w:bCs w:val="0"/>
+          <w:sz w:val="22"/>
+          <w:szCs w:val="22"/>
+          <w:lang w:val="en-US"/>
+        </w:rPr>
+      </w:pPr>
+    </w:p>
+    <w:p>
+      <w:pPr>
+        <w:rPr>
+          <w:rFonts w:hint="default"/>
+          <w:b w:val="0"/>
+          <w:bCs w:val="0"/>
+          <w:sz w:val="22"/>
+          <w:szCs w:val="22"/>
+          <w:lang w:val="en-US"/>
+        </w:rPr>
+      </w:pPr>
+    </w:p>
+    <w:p>
+      <w:pPr>
+        <w:rPr>
+          <w:rFonts w:hint="default"/>
+          <w:b w:val="0"/>
+          <w:bCs w:val="0"/>
+          <w:sz w:val="22"/>
+          <w:szCs w:val="22"/>
+          <w:lang w:val="en-US"/>
+        </w:rPr>
+      </w:pPr>
+    </w:p>
+    <w:p>
+      <w:pPr>
+        <w:rPr>
+          <w:rFonts w:hint="default"/>
+          <w:b w:val="0"/>
+          <w:bCs w:val="0"/>
+          <w:sz w:val="22"/>
+          <w:szCs w:val="22"/>
+          <w:lang w:val="en-US"/>
+        </w:rPr>
+      </w:pPr>
+    </w:p>
+    <w:p>
+      <w:pPr>
+        <w:rPr>
+          <w:rFonts w:hint="default"/>
+          <w:b w:val="0"/>
+          <w:bCs w:val="0"/>
+          <w:sz w:val="22"/>
+          <w:szCs w:val="22"/>
+          <w:lang w:val="en-US"/>
+        </w:rPr>
+      </w:pPr>
+    </w:p>
+    <w:p>
+      <w:pPr>
+        <w:rPr>
+          <w:rFonts w:hint="default"/>
+          <w:b w:val="0"/>
+          <w:bCs w:val="0"/>
+          <w:sz w:val="22"/>
+          <w:szCs w:val="22"/>
+          <w:lang w:val="en-US"/>
+        </w:rPr>
+      </w:pPr>
+    </w:p>
+    <w:p>
+      <w:pPr>
+        <w:rPr>
+          <w:rFonts w:hint="default"/>
+          <w:b w:val="0"/>
+          <w:bCs w:val="0"/>
+          <w:sz w:val="22"/>
+          <w:szCs w:val="22"/>
+          <w:lang w:val="en-US"/>
+        </w:rPr>
+      </w:pPr>
+    </w:p>
+    <w:p>
+      <w:pPr>
+        <w:rPr>
+          <w:rFonts w:hint="default"/>
+          <w:b w:val="0"/>
+          <w:bCs w:val="0"/>
+          <w:sz w:val="22"/>
+          <w:szCs w:val="22"/>
+          <w:lang w:val="en-US"/>
+        </w:rPr>
+      </w:pPr>
+    </w:p>
+    <w:p>
+      <w:pPr>
+        <w:rPr>
+          <w:rFonts w:hint="default"/>
+          <w:b w:val="0"/>
+          <w:bCs w:val="0"/>
+          <w:sz w:val="22"/>
+          <w:szCs w:val="22"/>
+          <w:lang w:val="en-US"/>
+        </w:rPr>
+      </w:pPr>
+    </w:p>
+    <w:p>
+      <w:pPr>
+        <w:rPr>
+          <w:rFonts w:hint="default"/>
+          <w:b w:val="0"/>
+          <w:bCs w:val="0"/>
+          <w:sz w:val="22"/>
+          <w:szCs w:val="22"/>
+          <w:lang w:val="en-US"/>
+        </w:rPr>
+      </w:pPr>
+    </w:p>
+    <w:p>
+      <w:pPr>
+        <w:rPr>
+          <w:rFonts w:hint="default"/>
+          <w:b w:val="0"/>
+          <w:bCs w:val="0"/>
+          <w:sz w:val="22"/>
+          <w:szCs w:val="22"/>
+          <w:lang w:val="en-US"/>
+        </w:rPr>
+      </w:pPr>
+    </w:p>
+    <w:p>
+      <w:pPr>
+        <w:rPr>
+          <w:rFonts w:hint="default"/>
+          <w:b w:val="0"/>
+          <w:bCs w:val="0"/>
+          <w:sz w:val="22"/>
+          <w:szCs w:val="22"/>
+          <w:lang w:val="en-US"/>
+        </w:rPr>
+      </w:pPr>
+    </w:p>
+    <w:p>
+      <w:pPr>
+        <w:rPr>
+          <w:rFonts w:hint="default"/>
+          <w:b w:val="0"/>
+          <w:bCs w:val="0"/>
+          <w:sz w:val="22"/>
+          <w:szCs w:val="22"/>
+          <w:lang w:val="en-US"/>
+        </w:rPr>
+      </w:pPr>
+    </w:p>
+    <w:p>
+      <w:pPr>
+        <w:rPr>
+          <w:rFonts w:hint="default"/>
+          <w:b w:val="0"/>
+          <w:bCs w:val="0"/>
+          <w:sz w:val="22"/>
+          <w:szCs w:val="22"/>
+          <w:lang w:val="en-US"/>
+        </w:rPr>
+      </w:pPr>
+    </w:p>
+    <w:p>
+      <w:pPr>
+        <w:rPr>
+          <w:rFonts w:hint="default"/>
+          <w:b w:val="0"/>
+          <w:bCs w:val="0"/>
+          <w:sz w:val="22"/>
+          <w:szCs w:val="22"/>
+          <w:lang w:val="en-US"/>
+        </w:rPr>
+      </w:pPr>
+    </w:p>
+    <w:p>
+      <w:pPr>
+        <w:rPr>
+          <w:rFonts w:hint="default"/>
+          <w:b w:val="0"/>
+          <w:bCs w:val="0"/>
+          <w:sz w:val="22"/>
+          <w:szCs w:val="22"/>
+          <w:lang w:val="en-US"/>
+        </w:rPr>
+      </w:pPr>
+    </w:p>
+    <w:p>
+      <w:pPr>
+        <w:rPr>
+          <w:rFonts w:hint="default"/>
+          <w:b w:val="0"/>
+          <w:bCs w:val="0"/>
+          <w:sz w:val="22"/>
+          <w:szCs w:val="22"/>
+          <w:lang w:val="en-US"/>
+        </w:rPr>
+      </w:pPr>
+    </w:p>
+    <w:p>
+      <w:pPr>
+        <w:rPr>
+          <w:rFonts w:hint="default"/>
+          <w:b w:val="0"/>
+          <w:bCs w:val="0"/>
+          <w:sz w:val="22"/>
+          <w:szCs w:val="22"/>
+          <w:lang w:val="en-US"/>
+        </w:rPr>
+      </w:pPr>
+    </w:p>
+    <w:p>
+      <w:pPr>
+        <w:rPr>
+          <w:rFonts w:hint="default"/>
+          <w:b w:val="0"/>
+          <w:bCs w:val="0"/>
+          <w:sz w:val="22"/>
+          <w:szCs w:val="22"/>
+          <w:lang w:val="en-US"/>
+        </w:rPr>
+      </w:pPr>
+    </w:p>
+    <w:p>
+      <w:pPr>
+        <w:rPr>
+          <w:rFonts w:hint="default"/>
+          <w:b w:val="0"/>
+          <w:bCs w:val="0"/>
+          <w:sz w:val="22"/>
+          <w:szCs w:val="22"/>
+          <w:lang w:val="en-US"/>
+        </w:rPr>
+      </w:pPr>
+    </w:p>
+    <w:p>
+      <w:pPr>
+        <w:rPr>
+          <w:rFonts w:hint="default"/>
+          <w:b w:val="0"/>
+          <w:bCs w:val="0"/>
+          <w:sz w:val="22"/>
+          <w:szCs w:val="22"/>
+          <w:lang w:val="en-US"/>
+        </w:rPr>
+      </w:pPr>
+    </w:p>
+    <w:p>
+      <w:pPr>
+        <w:rPr>
+          <w:rFonts w:hint="default"/>
+          <w:b w:val="0"/>
+          <w:bCs w:val="0"/>
+          <w:sz w:val="22"/>
+          <w:szCs w:val="22"/>
+          <w:lang w:val="en-US"/>
+        </w:rPr>
+      </w:pPr>
+    </w:p>
+    <w:p>
+      <w:pPr>
+        <w:rPr>
+          <w:rFonts w:hint="default"/>
+          <w:b w:val="0"/>
+          <w:bCs w:val="0"/>
+          <w:sz w:val="22"/>
+          <w:szCs w:val="22"/>
+          <w:lang w:val="en-US"/>
+        </w:rPr>
+      </w:pPr>
+    </w:p>
+    <w:p>
+      <w:pPr>
+        <w:rPr>
+          <w:rFonts w:hint="default"/>
+          <w:b w:val="0"/>
+          <w:bCs w:val="0"/>
+          <w:sz w:val="22"/>
+          <w:szCs w:val="22"/>
+          <w:lang w:val="en-US"/>
+        </w:rPr>
+      </w:pPr>
+    </w:p>
+    <w:p>
+      <w:pPr>
+        <w:pStyle w:val="3"/>
+        <w:bidi w:val="0"/>
+        <w:rPr>
+          <w:rFonts w:hint="default"/>
+          <w:color w:val="843C0B" w:themeColor="accent2" w:themeShade="80"/>
+          <w:lang w:val="en-US"/>
+        </w:rPr>
+      </w:pPr>
+      <w:r>
+        <w:rPr>
+          <w:rFonts w:hint="default"/>
+          <w:color w:val="843C0B" w:themeColor="accent2" w:themeShade="80"/>
+          <w:lang w:val="en-US"/>
+        </w:rPr>
+        <w:t xml:space="preserve">Chapter 17 - Using </w:t>
+      </w:r>
+      <w:r>
+        <w:rPr>
+          <w:rFonts w:hint="default" w:ascii="Baskerville Old Face" w:hAnsi="Baskerville Old Face" w:cs="Baskerville Old Face"/>
+          <w:color w:val="843C0B" w:themeColor="accent2" w:themeShade="80"/>
+          <w:lang w:val="en-US"/>
+        </w:rPr>
+        <w:t xml:space="preserve">Externalizable </w:t>
+      </w:r>
+    </w:p>
+    <w:p>
+      <w:pPr>
+        <w:numPr>
+          <w:ilvl w:val="0"/>
+          <w:numId w:val="0"/>
+        </w:numPr>
+        <w:rPr>
+          <w:rFonts w:hint="default"/>
+          <w:b w:val="0"/>
+          <w:bCs w:val="0"/>
+          <w:sz w:val="22"/>
+          <w:szCs w:val="22"/>
+          <w:lang w:val="en-US"/>
+        </w:rPr>
+      </w:pPr>
+      <w:r>
+        <w:rPr>
+          <w:rFonts w:hint="default"/>
+          <w:b w:val="0"/>
+          <w:bCs w:val="0"/>
+          <w:sz w:val="22"/>
+          <w:szCs w:val="22"/>
+          <w:lang w:val="en-US"/>
+        </w:rPr>
+        <w:t xml:space="preserve">If we want to fully control serialization and override JVM default serialization process, we can implement the </w:t>
+      </w:r>
+      <w:r>
+        <w:rPr>
+          <w:rFonts w:hint="default"/>
+          <w:b/>
+          <w:bCs/>
+          <w:sz w:val="22"/>
+          <w:szCs w:val="22"/>
+          <w:lang w:val="en-US"/>
+        </w:rPr>
+        <w:t xml:space="preserve">Externalizable </w:t>
+      </w:r>
+      <w:r>
+        <w:rPr>
+          <w:rFonts w:hint="default"/>
+          <w:b w:val="0"/>
+          <w:bCs w:val="0"/>
+          <w:sz w:val="22"/>
+          <w:szCs w:val="22"/>
+          <w:lang w:val="en-US"/>
+        </w:rPr>
+        <w:t xml:space="preserve">interface and override its methods </w:t>
+      </w:r>
+      <w:r>
+        <w:rPr>
+          <w:rFonts w:hint="default"/>
+          <w:b/>
+          <w:bCs/>
+          <w:sz w:val="22"/>
+          <w:szCs w:val="22"/>
+          <w:lang w:val="en-US"/>
+        </w:rPr>
+        <w:t xml:space="preserve">writeExternal() </w:t>
+      </w:r>
+      <w:r>
+        <w:rPr>
+          <w:rFonts w:hint="default"/>
+          <w:b w:val="0"/>
+          <w:bCs w:val="0"/>
+          <w:sz w:val="22"/>
+          <w:szCs w:val="22"/>
+          <w:lang w:val="en-US"/>
+        </w:rPr>
+        <w:t xml:space="preserve">and </w:t>
+      </w:r>
+      <w:r>
+        <w:rPr>
+          <w:rFonts w:hint="default"/>
+          <w:b/>
+          <w:bCs/>
+          <w:sz w:val="22"/>
+          <w:szCs w:val="22"/>
+          <w:lang w:val="en-US"/>
+        </w:rPr>
+        <w:t>readExternal()</w:t>
+      </w:r>
+      <w:r>
+        <w:rPr>
+          <w:rFonts w:hint="default"/>
+          <w:b w:val="0"/>
+          <w:bCs w:val="0"/>
+          <w:sz w:val="22"/>
+          <w:szCs w:val="22"/>
+          <w:lang w:val="en-US"/>
+        </w:rPr>
+        <w:t>.</w:t>
+      </w:r>
+    </w:p>
+    <w:p>
+      <w:pPr>
+        <w:numPr>
+          <w:ilvl w:val="0"/>
+          <w:numId w:val="0"/>
+        </w:numPr>
+        <w:rPr>
+          <w:rFonts w:hint="default"/>
+          <w:b w:val="0"/>
+          <w:bCs w:val="0"/>
+          <w:sz w:val="22"/>
+          <w:szCs w:val="22"/>
+          <w:lang w:val="en-US"/>
+        </w:rPr>
+      </w:pPr>
+    </w:p>
+    <w:p>
+      <w:pPr>
+        <w:numPr>
+          <w:ilvl w:val="0"/>
+          <w:numId w:val="0"/>
+        </w:numPr>
+        <w:rPr>
+          <w:rFonts w:hint="default"/>
+          <w:b w:val="0"/>
+          <w:bCs w:val="0"/>
+          <w:sz w:val="22"/>
+          <w:szCs w:val="22"/>
+          <w:lang w:val="en-US"/>
+        </w:rPr>
+      </w:pPr>
+      <w:r>
+        <w:rPr>
+          <w:rFonts w:hint="default"/>
+          <w:b w:val="0"/>
+          <w:bCs w:val="0"/>
+          <w:sz w:val="22"/>
+          <w:szCs w:val="22"/>
+          <w:lang w:val="en-US"/>
+        </w:rPr>
+        <w:t xml:space="preserve">Using </w:t>
+      </w:r>
+      <w:r>
+        <w:rPr>
+          <w:rFonts w:hint="default"/>
+          <w:b/>
+          <w:bCs/>
+          <w:sz w:val="22"/>
+          <w:szCs w:val="22"/>
+          <w:lang w:val="en-US"/>
+        </w:rPr>
+        <w:t>Externalizable</w:t>
+      </w:r>
+      <w:r>
+        <w:rPr>
+          <w:rFonts w:hint="default"/>
+          <w:b w:val="0"/>
+          <w:bCs w:val="0"/>
+          <w:sz w:val="22"/>
+          <w:szCs w:val="22"/>
+          <w:lang w:val="en-US"/>
+        </w:rPr>
+        <w:t xml:space="preserve">, complete serialization/deserialization logic becomes our responsibility. </w:t>
+      </w:r>
+    </w:p>
+    <w:p>
+      <w:pPr>
+        <w:numPr>
+          <w:ilvl w:val="0"/>
+          <w:numId w:val="0"/>
+        </w:numPr>
+        <w:rPr>
+          <w:rFonts w:hint="default"/>
+          <w:b w:val="0"/>
+          <w:bCs w:val="0"/>
+          <w:sz w:val="22"/>
+          <w:szCs w:val="22"/>
+          <w:lang w:val="en-US"/>
+        </w:rPr>
+      </w:pPr>
+    </w:p>
+    <w:p>
+      <w:pPr>
+        <w:numPr>
+          <w:ilvl w:val="0"/>
+          <w:numId w:val="0"/>
+        </w:numPr>
+        <w:rPr>
+          <w:rFonts w:hint="default"/>
+          <w:b w:val="0"/>
+          <w:bCs w:val="0"/>
+          <w:sz w:val="22"/>
+          <w:szCs w:val="22"/>
+          <w:lang w:val="en-US"/>
+        </w:rPr>
+      </w:pPr>
+      <w:r>
+        <w:rPr>
+          <w:rFonts w:hint="default"/>
+          <w:b w:val="0"/>
+          <w:bCs w:val="0"/>
+          <w:sz w:val="22"/>
+          <w:szCs w:val="22"/>
+          <w:lang w:val="en-US"/>
+        </w:rPr>
+        <w:t xml:space="preserve">We need to tell what to serialize using </w:t>
+      </w:r>
+      <w:r>
+        <w:rPr>
+          <w:rFonts w:hint="default"/>
+          <w:b/>
+          <w:bCs/>
+          <w:sz w:val="22"/>
+          <w:szCs w:val="22"/>
+          <w:lang w:val="en-US"/>
+        </w:rPr>
+        <w:t>writeExternal()</w:t>
+      </w:r>
+      <w:r>
+        <w:rPr>
+          <w:rFonts w:hint="default"/>
+          <w:b w:val="0"/>
+          <w:bCs w:val="0"/>
+          <w:sz w:val="22"/>
+          <w:szCs w:val="22"/>
+          <w:lang w:val="en-US"/>
+        </w:rPr>
+        <w:t xml:space="preserve"> method and what to deserialize using </w:t>
+      </w:r>
+      <w:r>
+        <w:rPr>
+          <w:rFonts w:hint="default"/>
+          <w:b/>
+          <w:bCs/>
+          <w:sz w:val="22"/>
+          <w:szCs w:val="22"/>
+          <w:lang w:val="en-US"/>
+        </w:rPr>
+        <w:t xml:space="preserve">readExternal(). </w:t>
+      </w:r>
+      <w:r>
+        <w:rPr>
+          <w:rFonts w:hint="default"/>
+          <w:b w:val="0"/>
+          <w:bCs w:val="0"/>
+          <w:sz w:val="22"/>
+          <w:szCs w:val="22"/>
+          <w:lang w:val="en-US"/>
+        </w:rPr>
+        <w:t xml:space="preserve">With implementation of </w:t>
+      </w:r>
+      <w:r>
+        <w:rPr>
+          <w:rFonts w:hint="default"/>
+          <w:b/>
+          <w:bCs/>
+          <w:sz w:val="22"/>
+          <w:szCs w:val="22"/>
+          <w:lang w:val="en-US"/>
+        </w:rPr>
+        <w:t>writeExternal()</w:t>
+      </w:r>
+      <w:r>
+        <w:rPr>
+          <w:rFonts w:hint="default"/>
+          <w:b w:val="0"/>
+          <w:bCs w:val="0"/>
+          <w:sz w:val="22"/>
+          <w:szCs w:val="22"/>
+          <w:lang w:val="en-US"/>
+        </w:rPr>
+        <w:t xml:space="preserve"> and</w:t>
+      </w:r>
+      <w:r>
+        <w:rPr>
+          <w:rFonts w:hint="default"/>
+          <w:b/>
+          <w:bCs/>
+          <w:sz w:val="22"/>
+          <w:szCs w:val="22"/>
+          <w:lang w:val="en-US"/>
+        </w:rPr>
+        <w:t xml:space="preserve"> readExternal()</w:t>
+      </w:r>
+      <w:r>
+        <w:rPr>
+          <w:rFonts w:hint="default"/>
+          <w:b w:val="0"/>
+          <w:bCs w:val="0"/>
+          <w:sz w:val="22"/>
+          <w:szCs w:val="22"/>
+          <w:lang w:val="en-US"/>
+        </w:rPr>
+        <w:t xml:space="preserve">, methods </w:t>
+      </w:r>
+      <w:r>
+        <w:rPr>
+          <w:rFonts w:hint="default"/>
+          <w:b/>
+          <w:bCs/>
+          <w:sz w:val="22"/>
+          <w:szCs w:val="22"/>
+          <w:lang w:val="en-US"/>
+        </w:rPr>
+        <w:t>writeObject()</w:t>
+      </w:r>
+      <w:r>
+        <w:rPr>
+          <w:rFonts w:hint="default"/>
+          <w:b w:val="0"/>
+          <w:bCs w:val="0"/>
+          <w:sz w:val="22"/>
+          <w:szCs w:val="22"/>
+          <w:lang w:val="en-US"/>
+        </w:rPr>
+        <w:t xml:space="preserve"> and </w:t>
+      </w:r>
+      <w:r>
+        <w:rPr>
+          <w:rFonts w:hint="default"/>
+          <w:b/>
+          <w:bCs/>
+          <w:sz w:val="22"/>
+          <w:szCs w:val="22"/>
+          <w:lang w:val="en-US"/>
+        </w:rPr>
+        <w:t>readObject()</w:t>
+      </w:r>
+      <w:r>
+        <w:rPr>
+          <w:rFonts w:hint="default"/>
+          <w:b w:val="0"/>
+          <w:bCs w:val="0"/>
+          <w:sz w:val="22"/>
+          <w:szCs w:val="22"/>
+          <w:lang w:val="en-US"/>
+        </w:rPr>
+        <w:t xml:space="preserve"> becomes redundant and do not get called.</w:t>
+      </w:r>
+    </w:p>
+    <w:p>
+      <w:pPr>
+        <w:numPr>
+          <w:ilvl w:val="0"/>
+          <w:numId w:val="0"/>
+        </w:numPr>
+        <w:rPr>
+          <w:rFonts w:hint="default"/>
+          <w:b/>
+          <w:bCs/>
+          <w:sz w:val="22"/>
+          <w:szCs w:val="22"/>
+          <w:lang w:val="en-US"/>
+        </w:rPr>
+      </w:pPr>
+    </w:p>
+    <w:p>
+      <w:pPr>
+        <w:numPr>
+          <w:ilvl w:val="0"/>
+          <w:numId w:val="0"/>
+        </w:numPr>
+        <w:rPr>
+          <w:rFonts w:hint="default"/>
+          <w:b w:val="0"/>
+          <w:bCs w:val="0"/>
+          <w:sz w:val="22"/>
+          <w:szCs w:val="22"/>
+          <w:lang w:val="en-US"/>
+        </w:rPr>
+      </w:pPr>
+      <w:r>
+        <w:rPr>
+          <w:rFonts w:hint="default"/>
+          <w:b w:val="0"/>
+          <w:bCs w:val="0"/>
+          <w:sz w:val="22"/>
+          <w:szCs w:val="22"/>
+          <w:lang w:val="en-US"/>
+        </w:rPr>
+        <w:t xml:space="preserve">We can even serialize/deserialize </w:t>
+      </w:r>
+      <w:r>
+        <w:rPr>
+          <w:rFonts w:hint="default"/>
+          <w:b/>
+          <w:bCs/>
+          <w:sz w:val="22"/>
+          <w:szCs w:val="22"/>
+          <w:lang w:val="en-US"/>
+        </w:rPr>
+        <w:t xml:space="preserve">static </w:t>
+      </w:r>
+      <w:r>
+        <w:rPr>
+          <w:rFonts w:hint="default"/>
+          <w:b w:val="0"/>
+          <w:bCs w:val="0"/>
+          <w:sz w:val="22"/>
+          <w:szCs w:val="22"/>
+          <w:lang w:val="en-US"/>
+        </w:rPr>
+        <w:t xml:space="preserve">and </w:t>
+      </w:r>
+      <w:r>
+        <w:rPr>
+          <w:rFonts w:hint="default"/>
+          <w:b/>
+          <w:bCs/>
+          <w:sz w:val="22"/>
+          <w:szCs w:val="22"/>
+          <w:lang w:val="en-US"/>
+        </w:rPr>
+        <w:t xml:space="preserve">transient </w:t>
+      </w:r>
+      <w:r>
+        <w:rPr>
+          <w:rFonts w:hint="default"/>
+          <w:b w:val="0"/>
+          <w:bCs w:val="0"/>
+          <w:sz w:val="22"/>
+          <w:szCs w:val="22"/>
+          <w:lang w:val="en-US"/>
+        </w:rPr>
+        <w:t>variables although it will be a bad practice to do so.</w:t>
+      </w:r>
+    </w:p>
+    <w:p>
+      <w:pPr>
+        <w:numPr>
+          <w:ilvl w:val="0"/>
+          <w:numId w:val="0"/>
+        </w:numPr>
+        <w:rPr>
+          <w:rFonts w:hint="default"/>
+          <w:b w:val="0"/>
+          <w:bCs w:val="0"/>
+          <w:sz w:val="22"/>
+          <w:szCs w:val="22"/>
+          <w:lang w:val="en-US"/>
+        </w:rPr>
+      </w:pPr>
+    </w:p>
+    <w:p>
+      <w:pPr>
+        <w:numPr>
+          <w:ilvl w:val="0"/>
+          <w:numId w:val="0"/>
+        </w:numPr>
+        <w:rPr>
+          <w:rFonts w:hint="default"/>
+          <w:b w:val="0"/>
+          <w:bCs w:val="0"/>
+          <w:sz w:val="22"/>
+          <w:szCs w:val="22"/>
+          <w:lang w:val="en-US"/>
+        </w:rPr>
+      </w:pPr>
+      <w:r>
+        <w:rPr>
+          <w:rFonts w:hint="default"/>
+          <w:b w:val="0"/>
+          <w:bCs w:val="0"/>
+          <w:sz w:val="22"/>
+          <w:szCs w:val="22"/>
+          <w:lang w:val="en-US"/>
+        </w:rPr>
+        <w:t xml:space="preserve">When an </w:t>
+      </w:r>
+      <w:r>
+        <w:rPr>
+          <w:rFonts w:hint="default"/>
+          <w:b/>
+          <w:bCs/>
+          <w:sz w:val="22"/>
+          <w:szCs w:val="22"/>
+          <w:lang w:val="en-US"/>
+        </w:rPr>
+        <w:t xml:space="preserve">Externalizable </w:t>
+      </w:r>
+      <w:r>
+        <w:rPr>
+          <w:rFonts w:hint="default"/>
+          <w:b w:val="0"/>
+          <w:bCs w:val="0"/>
+          <w:sz w:val="22"/>
+          <w:szCs w:val="22"/>
+          <w:lang w:val="en-US"/>
+        </w:rPr>
+        <w:t xml:space="preserve">object is reconstructed, the object is created using public no-arg constructor </w:t>
+      </w:r>
+      <w:r>
+        <w:rPr>
+          <w:rFonts w:hint="default"/>
+          <w:b/>
+          <w:bCs/>
+          <w:i/>
+          <w:iCs/>
+          <w:sz w:val="22"/>
+          <w:szCs w:val="22"/>
+          <w:lang w:val="en-US"/>
+        </w:rPr>
+        <w:t>before</w:t>
+      </w:r>
+      <w:r>
+        <w:rPr>
+          <w:rFonts w:hint="default"/>
+          <w:b w:val="0"/>
+          <w:bCs w:val="0"/>
+          <w:sz w:val="22"/>
+          <w:szCs w:val="22"/>
+          <w:lang w:val="en-US"/>
+        </w:rPr>
+        <w:t xml:space="preserve"> the </w:t>
+      </w:r>
+      <w:r>
+        <w:rPr>
+          <w:rFonts w:hint="default"/>
+          <w:b/>
+          <w:bCs/>
+          <w:sz w:val="22"/>
+          <w:szCs w:val="22"/>
+          <w:lang w:val="en-US"/>
+        </w:rPr>
+        <w:t>readExternal()</w:t>
+      </w:r>
+      <w:r>
+        <w:rPr>
+          <w:rFonts w:hint="default"/>
+          <w:b w:val="0"/>
+          <w:bCs w:val="0"/>
+          <w:sz w:val="22"/>
+          <w:szCs w:val="22"/>
+          <w:lang w:val="en-US"/>
+        </w:rPr>
+        <w:t xml:space="preserve"> method is called.</w:t>
+      </w:r>
+    </w:p>
+    <w:p>
+      <w:pPr>
+        <w:numPr>
+          <w:ilvl w:val="0"/>
+          <w:numId w:val="0"/>
+        </w:numPr>
+        <w:rPr>
+          <w:rFonts w:hint="default"/>
+          <w:b w:val="0"/>
+          <w:bCs w:val="0"/>
+          <w:sz w:val="22"/>
+          <w:szCs w:val="22"/>
+          <w:lang w:val="en-US"/>
+        </w:rPr>
+      </w:pPr>
+    </w:p>
+    <w:p>
+      <w:pPr>
+        <w:numPr>
+          <w:ilvl w:val="0"/>
+          <w:numId w:val="0"/>
+        </w:numPr>
+        <w:rPr>
+          <w:rFonts w:hint="default"/>
+          <w:b w:val="0"/>
+          <w:bCs w:val="0"/>
+          <w:sz w:val="22"/>
+          <w:szCs w:val="22"/>
+          <w:lang w:val="en-US"/>
+        </w:rPr>
+      </w:pPr>
+      <w:r>
+        <w:rPr>
+          <w:rFonts w:hint="default"/>
+          <w:b w:val="0"/>
+          <w:bCs w:val="0"/>
+          <w:sz w:val="22"/>
+          <w:szCs w:val="22"/>
+          <w:lang w:val="en-US"/>
+        </w:rPr>
+        <w:t xml:space="preserve">If a public no-arg constructor is not present then a </w:t>
+      </w:r>
+      <w:r>
+        <w:rPr>
+          <w:rFonts w:hint="default"/>
+          <w:b/>
+          <w:bCs/>
+          <w:sz w:val="22"/>
+          <w:szCs w:val="22"/>
+          <w:lang w:val="en-US"/>
+        </w:rPr>
+        <w:t>InvalidClassException</w:t>
+      </w:r>
+      <w:r>
+        <w:rPr>
+          <w:rFonts w:hint="default"/>
+          <w:b w:val="0"/>
+          <w:bCs w:val="0"/>
+          <w:sz w:val="22"/>
+          <w:szCs w:val="22"/>
+          <w:lang w:val="en-US"/>
+        </w:rPr>
+        <w:t xml:space="preserve"> is thrown at runtime.</w:t>
+      </w:r>
+    </w:p>
+    <w:p>
+      <w:pPr>
+        <w:numPr>
+          <w:ilvl w:val="0"/>
+          <w:numId w:val="0"/>
+        </w:numPr>
+        <w:rPr>
+          <w:rFonts w:hint="default"/>
+          <w:b w:val="0"/>
+          <w:bCs w:val="0"/>
+          <w:sz w:val="22"/>
+          <w:szCs w:val="22"/>
+          <w:lang w:val="en-US"/>
+        </w:rPr>
+      </w:pPr>
+    </w:p>
+    <w:p>
+      <w:pPr>
+        <w:numPr>
+          <w:ilvl w:val="0"/>
+          <w:numId w:val="0"/>
+        </w:numPr>
+        <w:rPr>
+          <w:rFonts w:hint="default"/>
+          <w:b w:val="0"/>
+          <w:bCs w:val="0"/>
+          <w:sz w:val="22"/>
+          <w:szCs w:val="22"/>
+          <w:lang w:val="en-US"/>
+        </w:rPr>
+      </w:pPr>
+    </w:p>
+    <w:p>
+      <w:pPr>
+        <w:pStyle w:val="5"/>
+        <w:bidi w:val="0"/>
+        <w:rPr>
+          <w:rFonts w:hint="default"/>
+          <w:szCs w:val="22"/>
+          <w:lang w:val="en-US"/>
+        </w:rPr>
+      </w:pPr>
+      <w:r>
+        <w:rPr>
+          <w:rFonts w:hint="default"/>
+          <w:lang w:val="en-US"/>
+        </w:rPr>
+        <w:t>Youtube</w:t>
+      </w:r>
+    </w:p>
+    <w:p>
+      <w:pPr>
+        <w:rPr>
+          <w:rFonts w:hint="default"/>
+          <w:sz w:val="22"/>
+          <w:szCs w:val="22"/>
+          <w:lang w:val="en-US"/>
+        </w:rPr>
+      </w:pPr>
+      <w:r>
+        <w:rPr>
+          <w:rFonts w:hint="default"/>
+          <w:sz w:val="22"/>
+          <w:szCs w:val="22"/>
+          <w:lang w:val="en-US"/>
+        </w:rPr>
+        <w:fldChar w:fldCharType="begin"/>
+      </w:r>
+      <w:r>
+        <w:rPr>
+          <w:rFonts w:hint="default"/>
+          <w:sz w:val="22"/>
+          <w:szCs w:val="22"/>
+          <w:lang w:val="en-US"/>
+        </w:rPr>
+        <w:instrText xml:space="preserve"> HYPERLINK "https://www.youtube.com/playlist?list=PLQDzPczdXrTjGLkI8kd2d0bfNHx0v7dTy" </w:instrText>
+      </w:r>
+      <w:r>
+        <w:rPr>
+          <w:rFonts w:hint="default"/>
+          <w:sz w:val="22"/>
+          <w:szCs w:val="22"/>
+          <w:lang w:val="en-US"/>
+        </w:rPr>
+        <w:fldChar w:fldCharType="separate"/>
+      </w:r>
+      <w:r>
+        <w:rPr>
+          <w:rStyle w:val="14"/>
+          <w:rFonts w:hint="default"/>
+          <w:sz w:val="22"/>
+          <w:szCs w:val="22"/>
+          <w:lang w:val="en-US"/>
+        </w:rPr>
+        <w:t>https://www.youtube.com/playlist?list=PLQDzPczdXrTjGLkI8kd2d0bfNHx0v7dTy</w:t>
+      </w:r>
+      <w:r>
+        <w:rPr>
+          <w:rFonts w:hint="default"/>
+          <w:sz w:val="22"/>
+          <w:szCs w:val="22"/>
+          <w:lang w:val="en-US"/>
+        </w:rPr>
+        <w:fldChar w:fldCharType="end"/>
+      </w:r>
+    </w:p>
+    <w:p>
+      <w:pPr>
+        <w:rPr>
+          <w:rFonts w:hint="default"/>
+          <w:sz w:val="22"/>
+          <w:szCs w:val="22"/>
+          <w:lang w:val="en-US"/>
+        </w:rPr>
+      </w:pPr>
+    </w:p>
+    <w:p>
+      <w:pPr>
+        <w:pStyle w:val="5"/>
+        <w:bidi w:val="0"/>
+        <w:rPr>
+          <w:rFonts w:hint="default"/>
+          <w:szCs w:val="22"/>
+          <w:lang w:val="en-US"/>
+        </w:rPr>
+      </w:pPr>
+      <w:r>
+        <w:rPr>
+          <w:rFonts w:hint="default"/>
+          <w:lang w:val="en-US"/>
+        </w:rPr>
+        <w:t>Github</w:t>
+      </w:r>
+    </w:p>
+    <w:p>
+      <w:pPr>
+        <w:rPr>
+          <w:rFonts w:hint="default"/>
+          <w:sz w:val="22"/>
+          <w:szCs w:val="22"/>
+          <w:lang w:val="en-US"/>
+        </w:rPr>
+      </w:pPr>
+    </w:p>
+    <w:p>
+      <w:pPr>
+        <w:rPr>
+          <w:rFonts w:hint="default"/>
+          <w:sz w:val="22"/>
+          <w:szCs w:val="22"/>
+          <w:lang w:val="en-US"/>
+        </w:rPr>
+      </w:pPr>
+      <w:r>
+        <w:rPr>
+          <w:rFonts w:hint="default"/>
+          <w:sz w:val="22"/>
+          <w:szCs w:val="22"/>
+          <w:lang w:val="en-US"/>
+        </w:rPr>
+        <w:fldChar w:fldCharType="begin"/>
+      </w:r>
+      <w:r>
+        <w:rPr>
+          <w:rFonts w:hint="default"/>
+          <w:sz w:val="22"/>
+          <w:szCs w:val="22"/>
+          <w:lang w:val="en-US"/>
+        </w:rPr>
+        <w:instrText xml:space="preserve"> HYPERLINK "https://github.com/backstreetbrogrammer/05_Persistence/tree/main/src/main/java/com/backstreetbrogrammer/chapter16_inheritance" </w:instrText>
+      </w:r>
+      <w:r>
+        <w:rPr>
+          <w:rFonts w:hint="default"/>
+          <w:sz w:val="22"/>
+          <w:szCs w:val="22"/>
+          <w:lang w:val="en-US"/>
+        </w:rPr>
+        <w:fldChar w:fldCharType="separate"/>
+      </w:r>
+      <w:r>
+        <w:rPr>
+          <w:rStyle w:val="14"/>
+          <w:rFonts w:hint="default"/>
+          <w:sz w:val="22"/>
+          <w:szCs w:val="22"/>
+          <w:lang w:val="en-US"/>
+        </w:rPr>
+        <w:t>https://github.com/backstreetbrogrammer/05_Persistence/tree/main/src/main/java/com/backstreetbrogrammer/chapter16_inheritance</w:t>
+      </w:r>
+      <w:r>
+        <w:rPr>
+          <w:rFonts w:hint="default"/>
+          <w:sz w:val="22"/>
+          <w:szCs w:val="22"/>
+          <w:lang w:val="en-US"/>
+        </w:rPr>
+        <w:fldChar w:fldCharType="end"/>
+      </w:r>
+    </w:p>
+    <w:p>
+      <w:pPr>
+        <w:rPr>
+          <w:rFonts w:hint="default"/>
+          <w:sz w:val="22"/>
+          <w:szCs w:val="22"/>
+          <w:lang w:val="en-US"/>
+        </w:rPr>
+      </w:pPr>
+    </w:p>
+    <w:p>
+      <w:pPr>
+        <w:numPr>
+          <w:ilvl w:val="0"/>
+          <w:numId w:val="0"/>
+        </w:numPr>
+        <w:rPr>
+          <w:rFonts w:hint="default"/>
+          <w:b w:val="0"/>
+          <w:bCs w:val="0"/>
+          <w:sz w:val="22"/>
+          <w:szCs w:val="22"/>
+          <w:lang w:val="en-US"/>
+        </w:rPr>
+      </w:pPr>
+      <w:r>
+        <w:rPr>
+          <w:rFonts w:hint="default"/>
+          <w:sz w:val="22"/>
+          <w:szCs w:val="22"/>
+          <w:lang w:val="en-US"/>
+        </w:rPr>
+        <w:fldChar w:fldCharType="begin"/>
+      </w:r>
+      <w:r>
+        <w:rPr>
+          <w:rFonts w:hint="default"/>
+          <w:sz w:val="22"/>
+          <w:szCs w:val="22"/>
+          <w:lang w:val="en-US"/>
+        </w:rPr>
+        <w:instrText xml:space="preserve"> HYPERLINK "https://github.com/backstreetbrogrammer/05_Persistence/tree/main/src/test/java/com/backstreetbrogrammer/chapter16_inheritance" </w:instrText>
+      </w:r>
+      <w:r>
+        <w:rPr>
+          <w:rFonts w:hint="default"/>
+          <w:sz w:val="22"/>
+          <w:szCs w:val="22"/>
+          <w:lang w:val="en-US"/>
+        </w:rPr>
+        <w:fldChar w:fldCharType="separate"/>
+      </w:r>
+      <w:r>
+        <w:rPr>
+          <w:rStyle w:val="14"/>
+          <w:rFonts w:hint="default"/>
+          <w:sz w:val="22"/>
+          <w:szCs w:val="22"/>
+          <w:lang w:val="en-US"/>
+        </w:rPr>
+        <w:t>https://github.com/backstreetbrogrammer/05_Persistence/tree/main/src/test/java/com/backstreetbrogrammer/chapter16_inheritance</w:t>
+      </w:r>
+      <w:r>
+        <w:rPr>
+          <w:rFonts w:hint="default"/>
+          <w:sz w:val="22"/>
+          <w:szCs w:val="22"/>
+          <w:lang w:val="en-US"/>
+        </w:rPr>
+        <w:fldChar w:fldCharType="end"/>
+      </w:r>
+      <w:bookmarkStart w:id="51" w:name="_GoBack"/>
+      <w:bookmarkEnd w:id="51"/>
     </w:p>
     <w:p>
       <w:pPr>
@@ -17739,7 +21466,7 @@
     <w:lsdException w:unhideWhenUsed="0" w:uiPriority="0" w:semiHidden="0" w:name="toc 1"/>
     <w:lsdException w:unhideWhenUsed="0" w:uiPriority="0" w:semiHidden="0" w:name="toc 2"/>
     <w:lsdException w:unhideWhenUsed="0" w:uiPriority="0" w:semiHidden="0" w:name="toc 3"/>
-    <w:lsdException w:unhideWhenUsed="0" w:uiPriority="0" w:semiHidden="0" w:name="toc 4"/>
+    <w:lsdException w:qFormat="1" w:unhideWhenUsed="0" w:uiPriority="0" w:semiHidden="0" w:name="toc 4"/>
     <w:lsdException w:unhideWhenUsed="0" w:uiPriority="0" w:semiHidden="0" w:name="toc 5"/>
     <w:lsdException w:unhideWhenUsed="0" w:uiPriority="0" w:semiHidden="0" w:name="toc 6"/>
     <w:lsdException w:unhideWhenUsed="0" w:uiPriority="0" w:semiHidden="0" w:name="toc 7"/>
@@ -18212,6 +21939,7 @@
     <w:name w:val="toc 4"/>
     <w:basedOn w:val="1"/>
     <w:next w:val="1"/>
+    <w:qFormat/>
     <w:uiPriority w:val="0"/>
     <w:pPr>
       <w:ind w:left="1260" w:leftChars="600"/>

</xml_diff>

<commit_message>
completed chapter on ObjectInputValidation
</commit_message>
<xml_diff>
--- a/JavaSerialization.docx
+++ b/JavaSerialization.docx
@@ -5879,8 +5879,6 @@
           <w:lang w:val="en-US"/>
         </w:rPr>
       </w:pPr>
-      <w:bookmarkStart w:id="54" w:name="_GoBack"/>
-      <w:bookmarkEnd w:id="54"/>
     </w:p>
     <w:p>
       <w:pPr>
@@ -21461,8 +21459,464 @@
     </w:p>
     <w:p>
       <w:pPr>
-        <w:rPr>
-          <w:rFonts w:hint="default"/>
+        <w:numPr>
+          <w:ilvl w:val="0"/>
+          <w:numId w:val="0"/>
+        </w:numPr>
+        <w:rPr>
+          <w:rFonts w:hint="default"/>
+          <w:b w:val="0"/>
+          <w:bCs w:val="0"/>
+          <w:sz w:val="22"/>
+          <w:szCs w:val="22"/>
+          <w:lang w:val="en-US"/>
+        </w:rPr>
+      </w:pPr>
+    </w:p>
+    <w:p>
+      <w:pPr>
+        <w:numPr>
+          <w:ilvl w:val="0"/>
+          <w:numId w:val="0"/>
+        </w:numPr>
+        <w:rPr>
+          <w:rFonts w:hint="default"/>
+          <w:b w:val="0"/>
+          <w:bCs w:val="0"/>
+          <w:sz w:val="22"/>
+          <w:szCs w:val="22"/>
+          <w:lang w:val="en-US"/>
+        </w:rPr>
+      </w:pPr>
+    </w:p>
+    <w:p>
+      <w:pPr>
+        <w:numPr>
+          <w:ilvl w:val="0"/>
+          <w:numId w:val="0"/>
+        </w:numPr>
+        <w:rPr>
+          <w:rFonts w:hint="default"/>
+          <w:b w:val="0"/>
+          <w:bCs w:val="0"/>
+          <w:sz w:val="22"/>
+          <w:szCs w:val="22"/>
+          <w:lang w:val="en-US"/>
+        </w:rPr>
+      </w:pPr>
+    </w:p>
+    <w:p>
+      <w:pPr>
+        <w:numPr>
+          <w:ilvl w:val="0"/>
+          <w:numId w:val="0"/>
+        </w:numPr>
+        <w:rPr>
+          <w:rFonts w:hint="default"/>
+          <w:b w:val="0"/>
+          <w:bCs w:val="0"/>
+          <w:sz w:val="22"/>
+          <w:szCs w:val="22"/>
+          <w:lang w:val="en-US"/>
+        </w:rPr>
+      </w:pPr>
+    </w:p>
+    <w:p>
+      <w:pPr>
+        <w:pStyle w:val="3"/>
+        <w:bidi w:val="0"/>
+        <w:rPr>
+          <w:rFonts w:hint="default"/>
+          <w:color w:val="843C0B" w:themeColor="accent2" w:themeShade="80"/>
+          <w:lang w:val="en-US"/>
+        </w:rPr>
+      </w:pPr>
+      <w:r>
+        <w:rPr>
+          <w:rFonts w:hint="default"/>
+          <w:color w:val="843C0B" w:themeColor="accent2" w:themeShade="80"/>
+          <w:lang w:val="en-US"/>
+        </w:rPr>
+        <w:t xml:space="preserve">Chapter 18 - Using </w:t>
+      </w:r>
+      <w:r>
+        <w:rPr>
+          <w:rFonts w:hint="default" w:ascii="Baskerville Old Face" w:hAnsi="Baskerville Old Face"/>
+          <w:color w:val="843C0B" w:themeColor="accent2" w:themeShade="80"/>
+          <w:lang w:val="en-US"/>
+        </w:rPr>
+        <w:t>ObjectInputValidation</w:t>
+      </w:r>
+      <w:r>
+        <w:rPr>
+          <w:rFonts w:hint="default" w:ascii="Baskerville Old Face" w:hAnsi="Baskerville Old Face" w:cs="Baskerville Old Face"/>
+          <w:color w:val="843C0B" w:themeColor="accent2" w:themeShade="80"/>
+          <w:lang w:val="en-US"/>
+        </w:rPr>
+        <w:t xml:space="preserve"> </w:t>
+      </w:r>
+    </w:p>
+    <w:p>
+      <w:pPr>
+        <w:rPr>
+          <w:rFonts w:hint="default"/>
+          <w:b w:val="0"/>
+          <w:bCs w:val="0"/>
+          <w:sz w:val="22"/>
+          <w:szCs w:val="22"/>
+          <w:lang w:val="en-US"/>
+        </w:rPr>
+      </w:pPr>
+      <w:r>
+        <w:rPr>
+          <w:rFonts w:hint="default"/>
+          <w:b w:val="0"/>
+          <w:bCs w:val="0"/>
+          <w:sz w:val="22"/>
+          <w:szCs w:val="22"/>
+          <w:lang w:val="en-US"/>
+        </w:rPr>
+        <w:t xml:space="preserve">Suppose we have done the deserialization of a complete object graph and now we want to validate the invariants of the objects. </w:t>
+      </w:r>
+    </w:p>
+    <w:p>
+      <w:pPr>
+        <w:rPr>
+          <w:rFonts w:hint="default"/>
+          <w:b w:val="0"/>
+          <w:bCs w:val="0"/>
+          <w:sz w:val="22"/>
+          <w:szCs w:val="22"/>
+          <w:lang w:val="en-US"/>
+        </w:rPr>
+      </w:pPr>
+    </w:p>
+    <w:p>
+      <w:pPr>
+        <w:rPr>
+          <w:rFonts w:hint="default"/>
+          <w:b w:val="0"/>
+          <w:bCs w:val="0"/>
+          <w:sz w:val="22"/>
+          <w:szCs w:val="22"/>
+          <w:lang w:val="en-US"/>
+        </w:rPr>
+      </w:pPr>
+      <w:r>
+        <w:rPr>
+          <w:rFonts w:hint="default"/>
+          <w:b w:val="0"/>
+          <w:bCs w:val="0"/>
+          <w:sz w:val="22"/>
+          <w:szCs w:val="22"/>
+          <w:lang w:val="en-US"/>
+        </w:rPr>
+        <w:t xml:space="preserve">We can do that by implementing </w:t>
+      </w:r>
+      <w:r>
+        <w:rPr>
+          <w:rFonts w:hint="default"/>
+          <w:b/>
+          <w:bCs/>
+          <w:sz w:val="22"/>
+          <w:szCs w:val="22"/>
+          <w:lang w:val="en-US"/>
+        </w:rPr>
+        <w:t xml:space="preserve">ObjectInputValidation </w:t>
+      </w:r>
+      <w:r>
+        <w:rPr>
+          <w:rFonts w:hint="default"/>
+          <w:b w:val="0"/>
+          <w:bCs w:val="0"/>
+          <w:sz w:val="22"/>
+          <w:szCs w:val="22"/>
+          <w:lang w:val="en-US"/>
+        </w:rPr>
+        <w:t xml:space="preserve">interface and overriding the </w:t>
+      </w:r>
+      <w:r>
+        <w:rPr>
+          <w:rFonts w:hint="default"/>
+          <w:b/>
+          <w:bCs/>
+          <w:sz w:val="22"/>
+          <w:szCs w:val="22"/>
+          <w:lang w:val="en-US"/>
+        </w:rPr>
+        <w:t>validateObject()</w:t>
+      </w:r>
+      <w:r>
+        <w:rPr>
+          <w:rFonts w:hint="default"/>
+          <w:b w:val="0"/>
+          <w:bCs w:val="0"/>
+          <w:sz w:val="22"/>
+          <w:szCs w:val="22"/>
+          <w:lang w:val="en-US"/>
+        </w:rPr>
+        <w:t xml:space="preserve"> method from it. </w:t>
+      </w:r>
+    </w:p>
+    <w:p>
+      <w:pPr>
+        <w:rPr>
+          <w:rFonts w:hint="default"/>
+          <w:b w:val="0"/>
+          <w:bCs w:val="0"/>
+          <w:sz w:val="22"/>
+          <w:szCs w:val="22"/>
+          <w:lang w:val="en-US"/>
+        </w:rPr>
+      </w:pPr>
+    </w:p>
+    <w:p>
+      <w:pPr>
+        <w:rPr>
+          <w:rFonts w:hint="default"/>
+          <w:b w:val="0"/>
+          <w:bCs w:val="0"/>
+          <w:sz w:val="22"/>
+          <w:szCs w:val="22"/>
+          <w:lang w:val="en-US"/>
+        </w:rPr>
+      </w:pPr>
+      <w:r>
+        <w:rPr>
+          <w:rFonts w:hint="default"/>
+          <w:b w:val="0"/>
+          <w:bCs w:val="0"/>
+          <w:sz w:val="22"/>
+          <w:szCs w:val="22"/>
+          <w:lang w:val="en-US"/>
+        </w:rPr>
+        <w:t xml:space="preserve">The method </w:t>
+      </w:r>
+      <w:r>
+        <w:rPr>
+          <w:rFonts w:hint="default"/>
+          <w:b/>
+          <w:bCs/>
+          <w:sz w:val="22"/>
+          <w:szCs w:val="22"/>
+          <w:lang w:val="en-US"/>
+        </w:rPr>
+        <w:t>validateObject()</w:t>
+      </w:r>
+      <w:r>
+        <w:rPr>
+          <w:rFonts w:hint="default"/>
+          <w:b w:val="0"/>
+          <w:bCs w:val="0"/>
+          <w:sz w:val="22"/>
+          <w:szCs w:val="22"/>
+          <w:lang w:val="en-US"/>
+        </w:rPr>
+        <w:t xml:space="preserve"> will automatically get called when we register this validation by calling </w:t>
+      </w:r>
+      <w:r>
+        <w:rPr>
+          <w:rFonts w:hint="default"/>
+          <w:b/>
+          <w:bCs/>
+          <w:sz w:val="22"/>
+          <w:szCs w:val="22"/>
+          <w:lang w:val="en-US"/>
+        </w:rPr>
+        <w:t>ObjectInputStream.registerValidation()</w:t>
+      </w:r>
+      <w:r>
+        <w:rPr>
+          <w:rFonts w:hint="default"/>
+          <w:b w:val="0"/>
+          <w:bCs w:val="0"/>
+          <w:sz w:val="22"/>
+          <w:szCs w:val="22"/>
+          <w:lang w:val="en-US"/>
+        </w:rPr>
+        <w:t xml:space="preserve"> from </w:t>
+      </w:r>
+      <w:r>
+        <w:rPr>
+          <w:rFonts w:hint="default"/>
+          <w:b/>
+          <w:bCs/>
+          <w:sz w:val="22"/>
+          <w:szCs w:val="22"/>
+          <w:lang w:val="en-US"/>
+        </w:rPr>
+        <w:t xml:space="preserve">readObject() </w:t>
+      </w:r>
+      <w:r>
+        <w:rPr>
+          <w:rFonts w:hint="default"/>
+          <w:b w:val="0"/>
+          <w:bCs w:val="0"/>
+          <w:sz w:val="22"/>
+          <w:szCs w:val="22"/>
+          <w:lang w:val="en-US"/>
+        </w:rPr>
+        <w:t xml:space="preserve">method. </w:t>
+      </w:r>
+    </w:p>
+    <w:p>
+      <w:pPr>
+        <w:rPr>
+          <w:rFonts w:hint="default"/>
+          <w:b w:val="0"/>
+          <w:bCs w:val="0"/>
+          <w:sz w:val="22"/>
+          <w:szCs w:val="22"/>
+          <w:lang w:val="en-US"/>
+        </w:rPr>
+      </w:pPr>
+    </w:p>
+    <w:p>
+      <w:pPr>
+        <w:rPr>
+          <w:rFonts w:hint="default"/>
+          <w:b w:val="0"/>
+          <w:bCs w:val="0"/>
+          <w:sz w:val="22"/>
+          <w:szCs w:val="22"/>
+          <w:lang w:val="en-US"/>
+        </w:rPr>
+      </w:pPr>
+      <w:r>
+        <w:rPr>
+          <w:rFonts w:hint="default"/>
+          <w:b w:val="0"/>
+          <w:bCs w:val="0"/>
+          <w:sz w:val="22"/>
+          <w:szCs w:val="22"/>
+          <w:lang w:val="en-US"/>
+        </w:rPr>
+        <w:t>It is very useful to verify that stream has not been tampered with, or that the data makes sense before handing it back to your application.</w:t>
+      </w:r>
+    </w:p>
+    <w:p>
+      <w:pPr>
+        <w:rPr>
+          <w:rFonts w:hint="default"/>
+          <w:b w:val="0"/>
+          <w:bCs w:val="0"/>
+          <w:sz w:val="22"/>
+          <w:szCs w:val="22"/>
+          <w:lang w:val="en-US"/>
+        </w:rPr>
+      </w:pPr>
+    </w:p>
+    <w:p>
+      <w:pPr>
+        <w:rPr>
+          <w:rFonts w:hint="default"/>
+          <w:b w:val="0"/>
+          <w:bCs w:val="0"/>
+          <w:sz w:val="22"/>
+          <w:szCs w:val="22"/>
+          <w:lang w:val="en-US"/>
+        </w:rPr>
+      </w:pPr>
+      <w:r>
+        <w:rPr>
+          <w:rFonts w:hint="default"/>
+          <w:b w:val="0"/>
+          <w:bCs w:val="0"/>
+          <w:sz w:val="22"/>
+          <w:szCs w:val="22"/>
+          <w:lang w:val="en-US"/>
+        </w:rPr>
+        <w:t xml:space="preserve">If the object cannot be made valid, it should throw the </w:t>
+      </w:r>
+      <w:r>
+        <w:rPr>
+          <w:rFonts w:hint="default"/>
+          <w:b/>
+          <w:bCs/>
+          <w:sz w:val="22"/>
+          <w:szCs w:val="22"/>
+          <w:lang w:val="en-US"/>
+        </w:rPr>
+        <w:t>InvalidObjectException</w:t>
+      </w:r>
+      <w:bookmarkStart w:id="54" w:name="_GoBack"/>
+      <w:bookmarkEnd w:id="54"/>
+      <w:r>
+        <w:rPr>
+          <w:rFonts w:hint="default"/>
+          <w:b w:val="0"/>
+          <w:bCs w:val="0"/>
+          <w:sz w:val="22"/>
+          <w:szCs w:val="22"/>
+          <w:lang w:val="en-US"/>
+        </w:rPr>
+        <w:t xml:space="preserve">. Any exception that occurs during a call to </w:t>
+      </w:r>
+      <w:r>
+        <w:rPr>
+          <w:rFonts w:hint="default"/>
+          <w:b/>
+          <w:bCs/>
+          <w:sz w:val="22"/>
+          <w:szCs w:val="22"/>
+          <w:lang w:val="en-US"/>
+        </w:rPr>
+        <w:t xml:space="preserve">validateObject() </w:t>
+      </w:r>
+      <w:r>
+        <w:rPr>
+          <w:rFonts w:hint="default"/>
+          <w:b w:val="0"/>
+          <w:bCs w:val="0"/>
+          <w:sz w:val="22"/>
+          <w:szCs w:val="22"/>
+          <w:lang w:val="en-US"/>
+        </w:rPr>
+        <w:t xml:space="preserve">will terminate the validation process, and the </w:t>
+      </w:r>
+      <w:r>
+        <w:rPr>
+          <w:rFonts w:hint="default"/>
+          <w:b/>
+          <w:bCs/>
+          <w:sz w:val="22"/>
+          <w:szCs w:val="22"/>
+          <w:lang w:val="en-US"/>
+        </w:rPr>
+        <w:t xml:space="preserve">InvalidObjectException </w:t>
+      </w:r>
+      <w:r>
+        <w:rPr>
+          <w:rFonts w:hint="default"/>
+          <w:b w:val="0"/>
+          <w:bCs w:val="0"/>
+          <w:sz w:val="22"/>
+          <w:szCs w:val="22"/>
+          <w:lang w:val="en-US"/>
+        </w:rPr>
+        <w:t>will be thrown.</w:t>
+      </w:r>
+    </w:p>
+    <w:p>
+      <w:pPr>
+        <w:rPr>
+          <w:rFonts w:hint="default"/>
+          <w:b w:val="0"/>
+          <w:bCs w:val="0"/>
+          <w:sz w:val="22"/>
+          <w:szCs w:val="22"/>
+          <w:lang w:val="en-US"/>
+        </w:rPr>
+      </w:pPr>
+    </w:p>
+    <w:p>
+      <w:pPr>
+        <w:rPr>
+          <w:rFonts w:hint="default"/>
+          <w:b w:val="0"/>
+          <w:bCs w:val="0"/>
+          <w:sz w:val="22"/>
+          <w:szCs w:val="22"/>
           <w:lang w:val="en-US"/>
         </w:rPr>
       </w:pPr>

</xml_diff>

<commit_message>
updated document for object validation
</commit_message>
<xml_diff>
--- a/JavaSerialization.docx
+++ b/JavaSerialization.docx
@@ -12,7 +12,7 @@
           <w:lang w:val="en-US"/>
         </w:rPr>
       </w:pPr>
-      <w:bookmarkStart w:id="0" w:name="_Toc18783"/>
+      <w:bookmarkStart w:id="0" w:name="_Toc16066"/>
       <w:r>
         <w:rPr>
           <w:rFonts w:hint="default"/>
@@ -77,7 +77,7 @@
           <w:bCs/>
           <w:lang w:val="en-US"/>
         </w:rPr>
-        <w:instrText xml:space="preserve"> HYPERLINK \l _Toc18783 </w:instrText>
+        <w:instrText xml:space="preserve"> HYPERLINK \l _Toc16066 </w:instrText>
       </w:r>
       <w:r>
         <w:rPr>
@@ -117,7 +117,7 @@
           <w:b/>
           <w:bCs/>
         </w:rPr>
-        <w:instrText xml:space="preserve"> PAGEREF _Toc18783 \h </w:instrText>
+        <w:instrText xml:space="preserve"> PAGEREF _Toc16066 \h </w:instrText>
       </w:r>
       <w:r>
         <w:rPr>
@@ -177,7 +177,7 @@
           <w:bCs/>
           <w:lang w:val="en-US"/>
         </w:rPr>
-        <w:instrText xml:space="preserve"> HYPERLINK \l _Toc1965 </w:instrText>
+        <w:instrText xml:space="preserve"> HYPERLINK \l _Toc11151 </w:instrText>
       </w:r>
       <w:r>
         <w:rPr>
@@ -217,7 +217,7 @@
           <w:b/>
           <w:bCs/>
         </w:rPr>
-        <w:instrText xml:space="preserve"> PAGEREF _Toc1965 \h </w:instrText>
+        <w:instrText xml:space="preserve"> PAGEREF _Toc11151 \h </w:instrText>
       </w:r>
       <w:r>
         <w:rPr>
@@ -277,7 +277,7 @@
           <w:bCs/>
           <w:lang w:val="en-US"/>
         </w:rPr>
-        <w:instrText xml:space="preserve"> HYPERLINK \l _Toc11779 </w:instrText>
+        <w:instrText xml:space="preserve"> HYPERLINK \l _Toc31515 </w:instrText>
       </w:r>
       <w:r>
         <w:rPr>
@@ -317,7 +317,7 @@
           <w:b/>
           <w:bCs/>
         </w:rPr>
-        <w:instrText xml:space="preserve"> PAGEREF _Toc11779 \h </w:instrText>
+        <w:instrText xml:space="preserve"> PAGEREF _Toc31515 \h </w:instrText>
       </w:r>
       <w:r>
         <w:rPr>
@@ -377,7 +377,7 @@
           <w:bCs/>
           <w:lang w:val="en-US"/>
         </w:rPr>
-        <w:instrText xml:space="preserve"> HYPERLINK \l _Toc15342 </w:instrText>
+        <w:instrText xml:space="preserve"> HYPERLINK \l _Toc23504 </w:instrText>
       </w:r>
       <w:r>
         <w:rPr>
@@ -418,7 +418,7 @@
           <w:b/>
           <w:bCs/>
         </w:rPr>
-        <w:instrText xml:space="preserve"> PAGEREF _Toc15342 \h </w:instrText>
+        <w:instrText xml:space="preserve"> PAGEREF _Toc23504 \h </w:instrText>
       </w:r>
       <w:r>
         <w:rPr>
@@ -478,7 +478,7 @@
           <w:bCs/>
           <w:lang w:val="en-US"/>
         </w:rPr>
-        <w:instrText xml:space="preserve"> HYPERLINK \l _Toc24921 </w:instrText>
+        <w:instrText xml:space="preserve"> HYPERLINK \l _Toc22552 </w:instrText>
       </w:r>
       <w:r>
         <w:rPr>
@@ -517,7 +517,7 @@
           <w:b/>
           <w:bCs/>
         </w:rPr>
-        <w:instrText xml:space="preserve"> PAGEREF _Toc24921 \h </w:instrText>
+        <w:instrText xml:space="preserve"> PAGEREF _Toc22552 \h </w:instrText>
       </w:r>
       <w:r>
         <w:rPr>
@@ -577,7 +577,7 @@
           <w:bCs/>
           <w:lang w:val="en-US"/>
         </w:rPr>
-        <w:instrText xml:space="preserve"> HYPERLINK \l _Toc19907 </w:instrText>
+        <w:instrText xml:space="preserve"> HYPERLINK \l _Toc8889 </w:instrText>
       </w:r>
       <w:r>
         <w:rPr>
@@ -616,7 +616,7 @@
           <w:b/>
           <w:bCs/>
         </w:rPr>
-        <w:instrText xml:space="preserve"> PAGEREF _Toc19907 \h </w:instrText>
+        <w:instrText xml:space="preserve"> PAGEREF _Toc8889 \h </w:instrText>
       </w:r>
       <w:r>
         <w:rPr>
@@ -676,7 +676,7 @@
           <w:bCs/>
           <w:lang w:val="en-US"/>
         </w:rPr>
-        <w:instrText xml:space="preserve"> HYPERLINK \l _Toc21496 </w:instrText>
+        <w:instrText xml:space="preserve"> HYPERLINK \l _Toc29781 </w:instrText>
       </w:r>
       <w:r>
         <w:rPr>
@@ -717,7 +717,7 @@
           <w:b/>
           <w:bCs/>
         </w:rPr>
-        <w:instrText xml:space="preserve"> PAGEREF _Toc21496 \h </w:instrText>
+        <w:instrText xml:space="preserve"> PAGEREF _Toc29781 \h </w:instrText>
       </w:r>
       <w:r>
         <w:rPr>
@@ -777,7 +777,7 @@
           <w:bCs/>
           <w:lang w:val="en-US"/>
         </w:rPr>
-        <w:instrText xml:space="preserve"> HYPERLINK \l _Toc31407 </w:instrText>
+        <w:instrText xml:space="preserve"> HYPERLINK \l _Toc23351 </w:instrText>
       </w:r>
       <w:r>
         <w:rPr>
@@ -816,7 +816,7 @@
           <w:b/>
           <w:bCs/>
         </w:rPr>
-        <w:instrText xml:space="preserve"> PAGEREF _Toc31407 \h </w:instrText>
+        <w:instrText xml:space="preserve"> PAGEREF _Toc23351 \h </w:instrText>
       </w:r>
       <w:r>
         <w:rPr>
@@ -876,7 +876,7 @@
           <w:bCs/>
           <w:lang w:val="en-US"/>
         </w:rPr>
-        <w:instrText xml:space="preserve"> HYPERLINK \l _Toc18294 </w:instrText>
+        <w:instrText xml:space="preserve"> HYPERLINK \l _Toc738 </w:instrText>
       </w:r>
       <w:r>
         <w:rPr>
@@ -915,7 +915,7 @@
           <w:b/>
           <w:bCs/>
         </w:rPr>
-        <w:instrText xml:space="preserve"> PAGEREF _Toc18294 \h </w:instrText>
+        <w:instrText xml:space="preserve"> PAGEREF _Toc738 \h </w:instrText>
       </w:r>
       <w:r>
         <w:rPr>
@@ -975,7 +975,7 @@
           <w:bCs/>
           <w:lang w:val="en-US"/>
         </w:rPr>
-        <w:instrText xml:space="preserve"> HYPERLINK \l _Toc6029 </w:instrText>
+        <w:instrText xml:space="preserve"> HYPERLINK \l _Toc26781 </w:instrText>
       </w:r>
       <w:r>
         <w:rPr>
@@ -1016,7 +1016,7 @@
           <w:b/>
           <w:bCs/>
         </w:rPr>
-        <w:instrText xml:space="preserve"> PAGEREF _Toc6029 \h </w:instrText>
+        <w:instrText xml:space="preserve"> PAGEREF _Toc26781 \h </w:instrText>
       </w:r>
       <w:r>
         <w:rPr>
@@ -1076,7 +1076,7 @@
           <w:bCs/>
           <w:lang w:val="en-US"/>
         </w:rPr>
-        <w:instrText xml:space="preserve"> HYPERLINK \l _Toc22649 </w:instrText>
+        <w:instrText xml:space="preserve"> HYPERLINK \l _Toc3107 </w:instrText>
       </w:r>
       <w:r>
         <w:rPr>
@@ -1115,7 +1115,7 @@
           <w:b/>
           <w:bCs/>
         </w:rPr>
-        <w:instrText xml:space="preserve"> PAGEREF _Toc22649 \h </w:instrText>
+        <w:instrText xml:space="preserve"> PAGEREF _Toc3107 \h </w:instrText>
       </w:r>
       <w:r>
         <w:rPr>
@@ -1175,7 +1175,7 @@
           <w:bCs/>
           <w:lang w:val="en-US"/>
         </w:rPr>
-        <w:instrText xml:space="preserve"> HYPERLINK \l _Toc17617 </w:instrText>
+        <w:instrText xml:space="preserve"> HYPERLINK \l _Toc8863 </w:instrText>
       </w:r>
       <w:r>
         <w:rPr>
@@ -1214,7 +1214,7 @@
           <w:b/>
           <w:bCs/>
         </w:rPr>
-        <w:instrText xml:space="preserve"> PAGEREF _Toc17617 \h </w:instrText>
+        <w:instrText xml:space="preserve"> PAGEREF _Toc8863 \h </w:instrText>
       </w:r>
       <w:r>
         <w:rPr>
@@ -1274,7 +1274,7 @@
           <w:bCs/>
           <w:lang w:val="en-US"/>
         </w:rPr>
-        <w:instrText xml:space="preserve"> HYPERLINK \l _Toc27233 </w:instrText>
+        <w:instrText xml:space="preserve"> HYPERLINK \l _Toc7793 </w:instrText>
       </w:r>
       <w:r>
         <w:rPr>
@@ -1314,7 +1314,7 @@
           <w:b/>
           <w:bCs/>
         </w:rPr>
-        <w:instrText xml:space="preserve"> PAGEREF _Toc27233 \h </w:instrText>
+        <w:instrText xml:space="preserve"> PAGEREF _Toc7793 \h </w:instrText>
       </w:r>
       <w:r>
         <w:rPr>
@@ -1374,7 +1374,7 @@
           <w:bCs/>
           <w:lang w:val="en-US"/>
         </w:rPr>
-        <w:instrText xml:space="preserve"> HYPERLINK \l _Toc4634 </w:instrText>
+        <w:instrText xml:space="preserve"> HYPERLINK \l _Toc26074 </w:instrText>
       </w:r>
       <w:r>
         <w:rPr>
@@ -1413,7 +1413,7 @@
           <w:b/>
           <w:bCs/>
         </w:rPr>
-        <w:instrText xml:space="preserve"> PAGEREF _Toc4634 \h </w:instrText>
+        <w:instrText xml:space="preserve"> PAGEREF _Toc26074 \h </w:instrText>
       </w:r>
       <w:r>
         <w:rPr>
@@ -1473,7 +1473,7 @@
           <w:bCs/>
           <w:lang w:val="en-US"/>
         </w:rPr>
-        <w:instrText xml:space="preserve"> HYPERLINK \l _Toc2345 </w:instrText>
+        <w:instrText xml:space="preserve"> HYPERLINK \l _Toc13560 </w:instrText>
       </w:r>
       <w:r>
         <w:rPr>
@@ -1512,7 +1512,7 @@
           <w:b/>
           <w:bCs/>
         </w:rPr>
-        <w:instrText xml:space="preserve"> PAGEREF _Toc2345 \h </w:instrText>
+        <w:instrText xml:space="preserve"> PAGEREF _Toc13560 \h </w:instrText>
       </w:r>
       <w:r>
         <w:rPr>
@@ -1572,7 +1572,7 @@
           <w:bCs/>
           <w:lang w:val="en-US"/>
         </w:rPr>
-        <w:instrText xml:space="preserve"> HYPERLINK \l _Toc29435 </w:instrText>
+        <w:instrText xml:space="preserve"> HYPERLINK \l _Toc5567 </w:instrText>
       </w:r>
       <w:r>
         <w:rPr>
@@ -1612,7 +1612,7 @@
           <w:b/>
           <w:bCs/>
         </w:rPr>
-        <w:instrText xml:space="preserve"> PAGEREF _Toc29435 \h </w:instrText>
+        <w:instrText xml:space="preserve"> PAGEREF _Toc5567 \h </w:instrText>
       </w:r>
       <w:r>
         <w:rPr>
@@ -1672,7 +1672,7 @@
           <w:bCs/>
           <w:lang w:val="en-US"/>
         </w:rPr>
-        <w:instrText xml:space="preserve"> HYPERLINK \l _Toc15222 </w:instrText>
+        <w:instrText xml:space="preserve"> HYPERLINK \l _Toc3699 </w:instrText>
       </w:r>
       <w:r>
         <w:rPr>
@@ -1711,7 +1711,7 @@
           <w:b/>
           <w:bCs/>
         </w:rPr>
-        <w:instrText xml:space="preserve"> PAGEREF _Toc15222 \h </w:instrText>
+        <w:instrText xml:space="preserve"> PAGEREF _Toc3699 \h </w:instrText>
       </w:r>
       <w:r>
         <w:rPr>
@@ -1771,7 +1771,7 @@
           <w:bCs/>
           <w:lang w:val="en-US"/>
         </w:rPr>
-        <w:instrText xml:space="preserve"> HYPERLINK \l _Toc14181 </w:instrText>
+        <w:instrText xml:space="preserve"> HYPERLINK \l _Toc752 </w:instrText>
       </w:r>
       <w:r>
         <w:rPr>
@@ -1810,7 +1810,7 @@
           <w:b/>
           <w:bCs/>
         </w:rPr>
-        <w:instrText xml:space="preserve"> PAGEREF _Toc14181 \h </w:instrText>
+        <w:instrText xml:space="preserve"> PAGEREF _Toc752 \h </w:instrText>
       </w:r>
       <w:r>
         <w:rPr>
@@ -1870,7 +1870,7 @@
           <w:bCs/>
           <w:lang w:val="en-US"/>
         </w:rPr>
-        <w:instrText xml:space="preserve"> HYPERLINK \l _Toc19943 </w:instrText>
+        <w:instrText xml:space="preserve"> HYPERLINK \l _Toc15010 </w:instrText>
       </w:r>
       <w:r>
         <w:rPr>
@@ -1910,7 +1910,7 @@
           <w:b/>
           <w:bCs/>
         </w:rPr>
-        <w:instrText xml:space="preserve"> PAGEREF _Toc19943 \h </w:instrText>
+        <w:instrText xml:space="preserve"> PAGEREF _Toc15010 \h </w:instrText>
       </w:r>
       <w:r>
         <w:rPr>
@@ -1970,7 +1970,7 @@
           <w:bCs/>
           <w:lang w:val="en-US"/>
         </w:rPr>
-        <w:instrText xml:space="preserve"> HYPERLINK \l _Toc3105 </w:instrText>
+        <w:instrText xml:space="preserve"> HYPERLINK \l _Toc320 </w:instrText>
       </w:r>
       <w:r>
         <w:rPr>
@@ -2009,7 +2009,7 @@
           <w:b/>
           <w:bCs/>
         </w:rPr>
-        <w:instrText xml:space="preserve"> PAGEREF _Toc3105 \h </w:instrText>
+        <w:instrText xml:space="preserve"> PAGEREF _Toc320 \h </w:instrText>
       </w:r>
       <w:r>
         <w:rPr>
@@ -2069,7 +2069,7 @@
           <w:bCs/>
           <w:lang w:val="en-US"/>
         </w:rPr>
-        <w:instrText xml:space="preserve"> HYPERLINK \l _Toc10790 </w:instrText>
+        <w:instrText xml:space="preserve"> HYPERLINK \l _Toc7355 </w:instrText>
       </w:r>
       <w:r>
         <w:rPr>
@@ -2108,7 +2108,7 @@
           <w:b/>
           <w:bCs/>
         </w:rPr>
-        <w:instrText xml:space="preserve"> PAGEREF _Toc10790 \h </w:instrText>
+        <w:instrText xml:space="preserve"> PAGEREF _Toc7355 \h </w:instrText>
       </w:r>
       <w:r>
         <w:rPr>
@@ -2168,7 +2168,7 @@
           <w:bCs/>
           <w:lang w:val="en-US"/>
         </w:rPr>
-        <w:instrText xml:space="preserve"> HYPERLINK \l _Toc27691 </w:instrText>
+        <w:instrText xml:space="preserve"> HYPERLINK \l _Toc4855 </w:instrText>
       </w:r>
       <w:r>
         <w:rPr>
@@ -2208,7 +2208,7 @@
           <w:b/>
           <w:bCs/>
         </w:rPr>
-        <w:instrText xml:space="preserve"> PAGEREF _Toc27691 \h </w:instrText>
+        <w:instrText xml:space="preserve"> PAGEREF _Toc4855 \h </w:instrText>
       </w:r>
       <w:r>
         <w:rPr>
@@ -2268,7 +2268,7 @@
           <w:bCs/>
           <w:lang w:val="en-US"/>
         </w:rPr>
-        <w:instrText xml:space="preserve"> HYPERLINK \l _Toc8016 </w:instrText>
+        <w:instrText xml:space="preserve"> HYPERLINK \l _Toc21033 </w:instrText>
       </w:r>
       <w:r>
         <w:rPr>
@@ -2307,7 +2307,7 @@
           <w:b/>
           <w:bCs/>
         </w:rPr>
-        <w:instrText xml:space="preserve"> PAGEREF _Toc8016 \h </w:instrText>
+        <w:instrText xml:space="preserve"> PAGEREF _Toc21033 \h </w:instrText>
       </w:r>
       <w:r>
         <w:rPr>
@@ -2367,7 +2367,7 @@
           <w:bCs/>
           <w:lang w:val="en-US"/>
         </w:rPr>
-        <w:instrText xml:space="preserve"> HYPERLINK \l _Toc29178 </w:instrText>
+        <w:instrText xml:space="preserve"> HYPERLINK \l _Toc31507 </w:instrText>
       </w:r>
       <w:r>
         <w:rPr>
@@ -2406,7 +2406,7 @@
           <w:b/>
           <w:bCs/>
         </w:rPr>
-        <w:instrText xml:space="preserve"> PAGEREF _Toc29178 \h </w:instrText>
+        <w:instrText xml:space="preserve"> PAGEREF _Toc31507 \h </w:instrText>
       </w:r>
       <w:r>
         <w:rPr>
@@ -2466,7 +2466,7 @@
           <w:bCs/>
           <w:lang w:val="en-US"/>
         </w:rPr>
-        <w:instrText xml:space="preserve"> HYPERLINK \l _Toc28317 </w:instrText>
+        <w:instrText xml:space="preserve"> HYPERLINK \l _Toc10309 </w:instrText>
       </w:r>
       <w:r>
         <w:rPr>
@@ -2506,7 +2506,7 @@
           <w:b/>
           <w:bCs/>
         </w:rPr>
-        <w:instrText xml:space="preserve"> PAGEREF _Toc28317 \h </w:instrText>
+        <w:instrText xml:space="preserve"> PAGEREF _Toc10309 \h </w:instrText>
       </w:r>
       <w:r>
         <w:rPr>
@@ -2566,7 +2566,7 @@
           <w:bCs/>
           <w:lang w:val="en-US"/>
         </w:rPr>
-        <w:instrText xml:space="preserve"> HYPERLINK \l _Toc12282 </w:instrText>
+        <w:instrText xml:space="preserve"> HYPERLINK \l _Toc22161 </w:instrText>
       </w:r>
       <w:r>
         <w:rPr>
@@ -2605,7 +2605,7 @@
           <w:b/>
           <w:bCs/>
         </w:rPr>
-        <w:instrText xml:space="preserve"> PAGEREF _Toc12282 \h </w:instrText>
+        <w:instrText xml:space="preserve"> PAGEREF _Toc22161 \h </w:instrText>
       </w:r>
       <w:r>
         <w:rPr>
@@ -2665,7 +2665,7 @@
           <w:bCs/>
           <w:lang w:val="en-US"/>
         </w:rPr>
-        <w:instrText xml:space="preserve"> HYPERLINK \l _Toc18052 </w:instrText>
+        <w:instrText xml:space="preserve"> HYPERLINK \l _Toc24826 </w:instrText>
       </w:r>
       <w:r>
         <w:rPr>
@@ -2704,7 +2704,7 @@
           <w:b/>
           <w:bCs/>
         </w:rPr>
-        <w:instrText xml:space="preserve"> PAGEREF _Toc18052 \h </w:instrText>
+        <w:instrText xml:space="preserve"> PAGEREF _Toc24826 \h </w:instrText>
       </w:r>
       <w:r>
         <w:rPr>
@@ -2764,7 +2764,7 @@
           <w:bCs/>
           <w:lang w:val="en-US"/>
         </w:rPr>
-        <w:instrText xml:space="preserve"> HYPERLINK \l _Toc12725 </w:instrText>
+        <w:instrText xml:space="preserve"> HYPERLINK \l _Toc7431 </w:instrText>
       </w:r>
       <w:r>
         <w:rPr>
@@ -2824,7 +2824,7 @@
           <w:b/>
           <w:bCs/>
         </w:rPr>
-        <w:instrText xml:space="preserve"> PAGEREF _Toc12725 \h </w:instrText>
+        <w:instrText xml:space="preserve"> PAGEREF _Toc7431 \h </w:instrText>
       </w:r>
       <w:r>
         <w:rPr>
@@ -2884,7 +2884,7 @@
           <w:bCs/>
           <w:lang w:val="en-US"/>
         </w:rPr>
-        <w:instrText xml:space="preserve"> HYPERLINK \l _Toc26531 </w:instrText>
+        <w:instrText xml:space="preserve"> HYPERLINK \l _Toc17780 </w:instrText>
       </w:r>
       <w:r>
         <w:rPr>
@@ -2923,7 +2923,7 @@
           <w:b/>
           <w:bCs/>
         </w:rPr>
-        <w:instrText xml:space="preserve"> PAGEREF _Toc26531 \h </w:instrText>
+        <w:instrText xml:space="preserve"> PAGEREF _Toc17780 \h </w:instrText>
       </w:r>
       <w:r>
         <w:rPr>
@@ -2983,7 +2983,7 @@
           <w:bCs/>
           <w:lang w:val="en-US"/>
         </w:rPr>
-        <w:instrText xml:space="preserve"> HYPERLINK \l _Toc5003 </w:instrText>
+        <w:instrText xml:space="preserve"> HYPERLINK \l _Toc11037 </w:instrText>
       </w:r>
       <w:r>
         <w:rPr>
@@ -3022,7 +3022,7 @@
           <w:b/>
           <w:bCs/>
         </w:rPr>
-        <w:instrText xml:space="preserve"> PAGEREF _Toc5003 \h </w:instrText>
+        <w:instrText xml:space="preserve"> PAGEREF _Toc11037 \h </w:instrText>
       </w:r>
       <w:r>
         <w:rPr>
@@ -3082,7 +3082,7 @@
           <w:bCs/>
           <w:lang w:val="en-US"/>
         </w:rPr>
-        <w:instrText xml:space="preserve"> HYPERLINK \l _Toc18989 </w:instrText>
+        <w:instrText xml:space="preserve"> HYPERLINK \l _Toc16196 </w:instrText>
       </w:r>
       <w:r>
         <w:rPr>
@@ -3142,7 +3142,7 @@
           <w:b/>
           <w:bCs/>
         </w:rPr>
-        <w:instrText xml:space="preserve"> PAGEREF _Toc18989 \h </w:instrText>
+        <w:instrText xml:space="preserve"> PAGEREF _Toc16196 \h </w:instrText>
       </w:r>
       <w:r>
         <w:rPr>
@@ -3202,7 +3202,7 @@
           <w:bCs/>
           <w:lang w:val="en-US"/>
         </w:rPr>
-        <w:instrText xml:space="preserve"> HYPERLINK \l _Toc19688 </w:instrText>
+        <w:instrText xml:space="preserve"> HYPERLINK \l _Toc19867 </w:instrText>
       </w:r>
       <w:r>
         <w:rPr>
@@ -3241,7 +3241,7 @@
           <w:b/>
           <w:bCs/>
         </w:rPr>
-        <w:instrText xml:space="preserve"> PAGEREF _Toc19688 \h </w:instrText>
+        <w:instrText xml:space="preserve"> PAGEREF _Toc19867 \h </w:instrText>
       </w:r>
       <w:r>
         <w:rPr>
@@ -3301,7 +3301,7 @@
           <w:bCs/>
           <w:lang w:val="en-US"/>
         </w:rPr>
-        <w:instrText xml:space="preserve"> HYPERLINK \l _Toc4032 </w:instrText>
+        <w:instrText xml:space="preserve"> HYPERLINK \l _Toc13215 </w:instrText>
       </w:r>
       <w:r>
         <w:rPr>
@@ -3340,7 +3340,7 @@
           <w:b/>
           <w:bCs/>
         </w:rPr>
-        <w:instrText xml:space="preserve"> PAGEREF _Toc4032 \h </w:instrText>
+        <w:instrText xml:space="preserve"> PAGEREF _Toc13215 \h </w:instrText>
       </w:r>
       <w:r>
         <w:rPr>
@@ -3400,7 +3400,7 @@
           <w:bCs/>
           <w:lang w:val="en-US"/>
         </w:rPr>
-        <w:instrText xml:space="preserve"> HYPERLINK \l _Toc26961 </w:instrText>
+        <w:instrText xml:space="preserve"> HYPERLINK \l _Toc14893 </w:instrText>
       </w:r>
       <w:r>
         <w:rPr>
@@ -3440,7 +3440,7 @@
           <w:b/>
           <w:bCs/>
         </w:rPr>
-        <w:instrText xml:space="preserve"> PAGEREF _Toc26961 \h </w:instrText>
+        <w:instrText xml:space="preserve"> PAGEREF _Toc14893 \h </w:instrText>
       </w:r>
       <w:r>
         <w:rPr>
@@ -3500,7 +3500,7 @@
           <w:bCs/>
           <w:lang w:val="en-US"/>
         </w:rPr>
-        <w:instrText xml:space="preserve"> HYPERLINK \l _Toc11454 </w:instrText>
+        <w:instrText xml:space="preserve"> HYPERLINK \l _Toc31139 </w:instrText>
       </w:r>
       <w:r>
         <w:rPr>
@@ -3539,7 +3539,7 @@
           <w:b/>
           <w:bCs/>
         </w:rPr>
-        <w:instrText xml:space="preserve"> PAGEREF _Toc11454 \h </w:instrText>
+        <w:instrText xml:space="preserve"> PAGEREF _Toc31139 \h </w:instrText>
       </w:r>
       <w:r>
         <w:rPr>
@@ -3599,7 +3599,7 @@
           <w:bCs/>
           <w:lang w:val="en-US"/>
         </w:rPr>
-        <w:instrText xml:space="preserve"> HYPERLINK \l _Toc3785 </w:instrText>
+        <w:instrText xml:space="preserve"> HYPERLINK \l _Toc2832 </w:instrText>
       </w:r>
       <w:r>
         <w:rPr>
@@ -3638,7 +3638,7 @@
           <w:b/>
           <w:bCs/>
         </w:rPr>
-        <w:instrText xml:space="preserve"> PAGEREF _Toc3785 \h </w:instrText>
+        <w:instrText xml:space="preserve"> PAGEREF _Toc2832 \h </w:instrText>
       </w:r>
       <w:r>
         <w:rPr>
@@ -3698,7 +3698,7 @@
           <w:bCs/>
           <w:lang w:val="en-US"/>
         </w:rPr>
-        <w:instrText xml:space="preserve"> HYPERLINK \l _Toc19876 </w:instrText>
+        <w:instrText xml:space="preserve"> HYPERLINK \l _Toc19404 </w:instrText>
       </w:r>
       <w:r>
         <w:rPr>
@@ -3758,7 +3758,7 @@
           <w:b/>
           <w:bCs/>
         </w:rPr>
-        <w:instrText xml:space="preserve"> PAGEREF _Toc19876 \h </w:instrText>
+        <w:instrText xml:space="preserve"> PAGEREF _Toc19404 \h </w:instrText>
       </w:r>
       <w:r>
         <w:rPr>
@@ -3818,7 +3818,7 @@
           <w:bCs/>
           <w:lang w:val="en-US"/>
         </w:rPr>
-        <w:instrText xml:space="preserve"> HYPERLINK \l _Toc25682 </w:instrText>
+        <w:instrText xml:space="preserve"> HYPERLINK \l _Toc15674 </w:instrText>
       </w:r>
       <w:r>
         <w:rPr>
@@ -3857,7 +3857,7 @@
           <w:b/>
           <w:bCs/>
         </w:rPr>
-        <w:instrText xml:space="preserve"> PAGEREF _Toc25682 \h </w:instrText>
+        <w:instrText xml:space="preserve"> PAGEREF _Toc15674 \h </w:instrText>
       </w:r>
       <w:r>
         <w:rPr>
@@ -3917,7 +3917,7 @@
           <w:bCs/>
           <w:lang w:val="en-US"/>
         </w:rPr>
-        <w:instrText xml:space="preserve"> HYPERLINK \l _Toc24569 </w:instrText>
+        <w:instrText xml:space="preserve"> HYPERLINK \l _Toc22012 </w:instrText>
       </w:r>
       <w:r>
         <w:rPr>
@@ -3956,7 +3956,7 @@
           <w:b/>
           <w:bCs/>
         </w:rPr>
-        <w:instrText xml:space="preserve"> PAGEREF _Toc24569 \h </w:instrText>
+        <w:instrText xml:space="preserve"> PAGEREF _Toc22012 \h </w:instrText>
       </w:r>
       <w:r>
         <w:rPr>
@@ -4016,7 +4016,7 @@
           <w:bCs/>
           <w:lang w:val="en-US"/>
         </w:rPr>
-        <w:instrText xml:space="preserve"> HYPERLINK \l _Toc16800 </w:instrText>
+        <w:instrText xml:space="preserve"> HYPERLINK \l _Toc27843 </w:instrText>
       </w:r>
       <w:r>
         <w:rPr>
@@ -4086,7 +4086,7 @@
           <w:b/>
           <w:bCs/>
         </w:rPr>
-        <w:instrText xml:space="preserve"> PAGEREF _Toc16800 \h </w:instrText>
+        <w:instrText xml:space="preserve"> PAGEREF _Toc27843 \h </w:instrText>
       </w:r>
       <w:r>
         <w:rPr>
@@ -4146,7 +4146,7 @@
           <w:bCs/>
           <w:lang w:val="en-US"/>
         </w:rPr>
-        <w:instrText xml:space="preserve"> HYPERLINK \l _Toc9157 </w:instrText>
+        <w:instrText xml:space="preserve"> HYPERLINK \l _Toc19643 </w:instrText>
       </w:r>
       <w:r>
         <w:rPr>
@@ -4185,7 +4185,7 @@
           <w:b/>
           <w:bCs/>
         </w:rPr>
-        <w:instrText xml:space="preserve"> PAGEREF _Toc9157 \h </w:instrText>
+        <w:instrText xml:space="preserve"> PAGEREF _Toc19643 \h </w:instrText>
       </w:r>
       <w:r>
         <w:rPr>
@@ -4245,7 +4245,7 @@
           <w:bCs/>
           <w:lang w:val="en-US"/>
         </w:rPr>
-        <w:instrText xml:space="preserve"> HYPERLINK \l _Toc6454 </w:instrText>
+        <w:instrText xml:space="preserve"> HYPERLINK \l _Toc10647 </w:instrText>
       </w:r>
       <w:r>
         <w:rPr>
@@ -4284,7 +4284,7 @@
           <w:b/>
           <w:bCs/>
         </w:rPr>
-        <w:instrText xml:space="preserve"> PAGEREF _Toc6454 \h </w:instrText>
+        <w:instrText xml:space="preserve"> PAGEREF _Toc10647 \h </w:instrText>
       </w:r>
       <w:r>
         <w:rPr>
@@ -4344,7 +4344,7 @@
           <w:bCs/>
           <w:lang w:val="en-US"/>
         </w:rPr>
-        <w:instrText xml:space="preserve"> HYPERLINK \l _Toc4532 </w:instrText>
+        <w:instrText xml:space="preserve"> HYPERLINK \l _Toc8104 </w:instrText>
       </w:r>
       <w:r>
         <w:rPr>
@@ -4394,7 +4394,7 @@
           <w:b/>
           <w:bCs/>
         </w:rPr>
-        <w:instrText xml:space="preserve"> PAGEREF _Toc4532 \h </w:instrText>
+        <w:instrText xml:space="preserve"> PAGEREF _Toc8104 \h </w:instrText>
       </w:r>
       <w:r>
         <w:rPr>
@@ -4454,7 +4454,7 @@
           <w:bCs/>
           <w:lang w:val="en-US"/>
         </w:rPr>
-        <w:instrText xml:space="preserve"> HYPERLINK \l _Toc22652 </w:instrText>
+        <w:instrText xml:space="preserve"> HYPERLINK \l _Toc20154 </w:instrText>
       </w:r>
       <w:r>
         <w:rPr>
@@ -4493,7 +4493,7 @@
           <w:b/>
           <w:bCs/>
         </w:rPr>
-        <w:instrText xml:space="preserve"> PAGEREF _Toc22652 \h </w:instrText>
+        <w:instrText xml:space="preserve"> PAGEREF _Toc20154 \h </w:instrText>
       </w:r>
       <w:r>
         <w:rPr>
@@ -4553,7 +4553,7 @@
           <w:bCs/>
           <w:lang w:val="en-US"/>
         </w:rPr>
-        <w:instrText xml:space="preserve"> HYPERLINK \l _Toc842 </w:instrText>
+        <w:instrText xml:space="preserve"> HYPERLINK \l _Toc10279 </w:instrText>
       </w:r>
       <w:r>
         <w:rPr>
@@ -4592,7 +4592,7 @@
           <w:b/>
           <w:bCs/>
         </w:rPr>
-        <w:instrText xml:space="preserve"> PAGEREF _Toc842 \h </w:instrText>
+        <w:instrText xml:space="preserve"> PAGEREF _Toc10279 \h </w:instrText>
       </w:r>
       <w:r>
         <w:rPr>
@@ -4652,7 +4652,7 @@
           <w:bCs/>
           <w:lang w:val="en-US"/>
         </w:rPr>
-        <w:instrText xml:space="preserve"> HYPERLINK \l _Toc5533 </w:instrText>
+        <w:instrText xml:space="preserve"> HYPERLINK \l _Toc22692 </w:instrText>
       </w:r>
       <w:r>
         <w:rPr>
@@ -4692,7 +4692,7 @@
           <w:b/>
           <w:bCs/>
         </w:rPr>
-        <w:instrText xml:space="preserve"> PAGEREF _Toc5533 \h </w:instrText>
+        <w:instrText xml:space="preserve"> PAGEREF _Toc22692 \h </w:instrText>
       </w:r>
       <w:r>
         <w:rPr>
@@ -4752,7 +4752,7 @@
           <w:bCs/>
           <w:lang w:val="en-US"/>
         </w:rPr>
-        <w:instrText xml:space="preserve"> HYPERLINK \l _Toc13788 </w:instrText>
+        <w:instrText xml:space="preserve"> HYPERLINK \l _Toc32468 </w:instrText>
       </w:r>
       <w:r>
         <w:rPr>
@@ -4791,7 +4791,7 @@
           <w:b/>
           <w:bCs/>
         </w:rPr>
-        <w:instrText xml:space="preserve"> PAGEREF _Toc13788 \h </w:instrText>
+        <w:instrText xml:space="preserve"> PAGEREF _Toc32468 \h </w:instrText>
       </w:r>
       <w:r>
         <w:rPr>
@@ -4851,7 +4851,7 @@
           <w:bCs/>
           <w:lang w:val="en-US"/>
         </w:rPr>
-        <w:instrText xml:space="preserve"> HYPERLINK \l _Toc24869 </w:instrText>
+        <w:instrText xml:space="preserve"> HYPERLINK \l _Toc23421 </w:instrText>
       </w:r>
       <w:r>
         <w:rPr>
@@ -4890,7 +4890,7 @@
           <w:b/>
           <w:bCs/>
         </w:rPr>
-        <w:instrText xml:space="preserve"> PAGEREF _Toc24869 \h </w:instrText>
+        <w:instrText xml:space="preserve"> PAGEREF _Toc23421 \h </w:instrText>
       </w:r>
       <w:r>
         <w:rPr>
@@ -4950,7 +4950,7 @@
           <w:bCs/>
           <w:lang w:val="en-US"/>
         </w:rPr>
-        <w:instrText xml:space="preserve"> HYPERLINK \l _Toc17960 </w:instrText>
+        <w:instrText xml:space="preserve"> HYPERLINK \l _Toc13640 </w:instrText>
       </w:r>
       <w:r>
         <w:rPr>
@@ -4990,7 +4990,7 @@
           <w:b/>
           <w:bCs/>
         </w:rPr>
-        <w:instrText xml:space="preserve"> PAGEREF _Toc17960 \h </w:instrText>
+        <w:instrText xml:space="preserve"> PAGEREF _Toc13640 \h </w:instrText>
       </w:r>
       <w:r>
         <w:rPr>
@@ -5050,7 +5050,7 @@
           <w:bCs/>
           <w:lang w:val="en-US"/>
         </w:rPr>
-        <w:instrText xml:space="preserve"> HYPERLINK \l _Toc438 </w:instrText>
+        <w:instrText xml:space="preserve"> HYPERLINK \l _Toc68 </w:instrText>
       </w:r>
       <w:r>
         <w:rPr>
@@ -5089,7 +5089,7 @@
           <w:b/>
           <w:bCs/>
         </w:rPr>
-        <w:instrText xml:space="preserve"> PAGEREF _Toc438 \h </w:instrText>
+        <w:instrText xml:space="preserve"> PAGEREF _Toc68 \h </w:instrText>
       </w:r>
       <w:r>
         <w:rPr>
@@ -5149,7 +5149,7 @@
           <w:bCs/>
           <w:lang w:val="en-US"/>
         </w:rPr>
-        <w:instrText xml:space="preserve"> HYPERLINK \l _Toc29114 </w:instrText>
+        <w:instrText xml:space="preserve"> HYPERLINK \l _Toc24359 </w:instrText>
       </w:r>
       <w:r>
         <w:rPr>
@@ -5188,7 +5188,7 @@
           <w:b/>
           <w:bCs/>
         </w:rPr>
-        <w:instrText xml:space="preserve"> PAGEREF _Toc29114 \h </w:instrText>
+        <w:instrText xml:space="preserve"> PAGEREF _Toc24359 \h </w:instrText>
       </w:r>
       <w:r>
         <w:rPr>
@@ -5248,7 +5248,7 @@
           <w:bCs/>
           <w:lang w:val="en-US"/>
         </w:rPr>
-        <w:instrText xml:space="preserve"> HYPERLINK \l _Toc21075 </w:instrText>
+        <w:instrText xml:space="preserve"> HYPERLINK \l _Toc26663 </w:instrText>
       </w:r>
       <w:r>
         <w:rPr>
@@ -5298,7 +5298,7 @@
           <w:b/>
           <w:bCs/>
         </w:rPr>
-        <w:instrText xml:space="preserve"> PAGEREF _Toc21075 \h </w:instrText>
+        <w:instrText xml:space="preserve"> PAGEREF _Toc26663 \h </w:instrText>
       </w:r>
       <w:r>
         <w:rPr>
@@ -5358,7 +5358,7 @@
           <w:bCs/>
           <w:lang w:val="en-US"/>
         </w:rPr>
-        <w:instrText xml:space="preserve"> HYPERLINK \l _Toc5259 </w:instrText>
+        <w:instrText xml:space="preserve"> HYPERLINK \l _Toc27804 </w:instrText>
       </w:r>
       <w:r>
         <w:rPr>
@@ -5397,7 +5397,7 @@
           <w:b/>
           <w:bCs/>
         </w:rPr>
-        <w:instrText xml:space="preserve"> PAGEREF _Toc5259 \h </w:instrText>
+        <w:instrText xml:space="preserve"> PAGEREF _Toc27804 \h </w:instrText>
       </w:r>
       <w:r>
         <w:rPr>
@@ -5457,7 +5457,7 @@
           <w:bCs/>
           <w:lang w:val="en-US"/>
         </w:rPr>
-        <w:instrText xml:space="preserve"> HYPERLINK \l _Toc14 </w:instrText>
+        <w:instrText xml:space="preserve"> HYPERLINK \l _Toc3985 </w:instrText>
       </w:r>
       <w:r>
         <w:rPr>
@@ -5496,7 +5496,7 @@
           <w:b/>
           <w:bCs/>
         </w:rPr>
-        <w:instrText xml:space="preserve"> PAGEREF _Toc14 \h </w:instrText>
+        <w:instrText xml:space="preserve"> PAGEREF _Toc3985 \h </w:instrText>
       </w:r>
       <w:r>
         <w:rPr>
@@ -5511,6 +5511,314 @@
           <w:bCs/>
         </w:rPr>
         <w:t>22</w:t>
+      </w:r>
+      <w:r>
+        <w:rPr>
+          <w:b/>
+          <w:bCs/>
+        </w:rPr>
+        <w:fldChar w:fldCharType="end"/>
+      </w:r>
+      <w:r>
+        <w:rPr>
+          <w:rFonts w:hint="default"/>
+          <w:b/>
+          <w:bCs/>
+          <w:lang w:val="en-US"/>
+        </w:rPr>
+        <w:fldChar w:fldCharType="end"/>
+      </w:r>
+    </w:p>
+    <w:p>
+      <w:pPr>
+        <w:pStyle w:val="17"/>
+        <w:tabs>
+          <w:tab w:val="right" w:leader="dot" w:pos="8306"/>
+        </w:tabs>
+        <w:rPr>
+          <w:b/>
+          <w:bCs/>
+        </w:rPr>
+      </w:pPr>
+      <w:r>
+        <w:rPr>
+          <w:rFonts w:hint="default"/>
+          <w:b/>
+          <w:bCs/>
+          <w:lang w:val="en-US"/>
+        </w:rPr>
+        <w:fldChar w:fldCharType="begin"/>
+      </w:r>
+      <w:r>
+        <w:rPr>
+          <w:rFonts w:hint="default"/>
+          <w:b/>
+          <w:bCs/>
+          <w:lang w:val="en-US"/>
+        </w:rPr>
+        <w:instrText xml:space="preserve"> HYPERLINK \l _Toc10662 </w:instrText>
+      </w:r>
+      <w:r>
+        <w:rPr>
+          <w:rFonts w:hint="default"/>
+          <w:b/>
+          <w:bCs/>
+          <w:lang w:val="en-US"/>
+        </w:rPr>
+        <w:fldChar w:fldCharType="separate"/>
+      </w:r>
+      <w:r>
+        <w:rPr>
+          <w:rFonts w:hint="default"/>
+          <w:b/>
+          <w:bCs/>
+          <w:color w:val="033261" w:themeColor="hyperlink" w:themeShade="80"/>
+          <w:lang w:val="en-US"/>
+        </w:rPr>
+        <w:t xml:space="preserve">Chapter 18 - Using </w:t>
+      </w:r>
+      <w:r>
+        <w:rPr>
+          <w:rFonts w:hint="default" w:ascii="Baskerville Old Face" w:hAnsi="Baskerville Old Face"/>
+          <w:b/>
+          <w:bCs/>
+          <w:color w:val="033261" w:themeColor="hyperlink" w:themeShade="80"/>
+          <w:lang w:val="en-US"/>
+        </w:rPr>
+        <w:t>ObjectInputValidation</w:t>
+      </w:r>
+      <w:r>
+        <w:rPr>
+          <w:b/>
+          <w:bCs/>
+        </w:rPr>
+        <w:tab/>
+      </w:r>
+      <w:r>
+        <w:rPr>
+          <w:b/>
+          <w:bCs/>
+        </w:rPr>
+        <w:fldChar w:fldCharType="begin"/>
+      </w:r>
+      <w:r>
+        <w:rPr>
+          <w:b/>
+          <w:bCs/>
+        </w:rPr>
+        <w:instrText xml:space="preserve"> PAGEREF _Toc10662 \h </w:instrText>
+      </w:r>
+      <w:r>
+        <w:rPr>
+          <w:b/>
+          <w:bCs/>
+        </w:rPr>
+        <w:fldChar w:fldCharType="separate"/>
+      </w:r>
+      <w:r>
+        <w:rPr>
+          <w:b/>
+          <w:bCs/>
+        </w:rPr>
+        <w:t>23</w:t>
+      </w:r>
+      <w:r>
+        <w:rPr>
+          <w:b/>
+          <w:bCs/>
+        </w:rPr>
+        <w:fldChar w:fldCharType="end"/>
+      </w:r>
+      <w:r>
+        <w:rPr>
+          <w:rFonts w:hint="default"/>
+          <w:b/>
+          <w:bCs/>
+          <w:lang w:val="en-US"/>
+        </w:rPr>
+        <w:fldChar w:fldCharType="end"/>
+      </w:r>
+    </w:p>
+    <w:p>
+      <w:pPr>
+        <w:pStyle w:val="18"/>
+        <w:tabs>
+          <w:tab w:val="right" w:leader="dot" w:pos="8306"/>
+        </w:tabs>
+        <w:rPr>
+          <w:b/>
+          <w:bCs/>
+        </w:rPr>
+      </w:pPr>
+      <w:r>
+        <w:rPr>
+          <w:rFonts w:hint="default"/>
+          <w:b/>
+          <w:bCs/>
+          <w:lang w:val="en-US"/>
+        </w:rPr>
+        <w:fldChar w:fldCharType="begin"/>
+      </w:r>
+      <w:r>
+        <w:rPr>
+          <w:rFonts w:hint="default"/>
+          <w:b/>
+          <w:bCs/>
+          <w:lang w:val="en-US"/>
+        </w:rPr>
+        <w:instrText xml:space="preserve"> HYPERLINK \l _Toc22204 </w:instrText>
+      </w:r>
+      <w:r>
+        <w:rPr>
+          <w:rFonts w:hint="default"/>
+          <w:b/>
+          <w:bCs/>
+          <w:lang w:val="en-US"/>
+        </w:rPr>
+        <w:fldChar w:fldCharType="separate"/>
+      </w:r>
+      <w:r>
+        <w:rPr>
+          <w:rFonts w:hint="default"/>
+          <w:b/>
+          <w:bCs/>
+          <w:lang w:val="en-US"/>
+        </w:rPr>
+        <w:t>Youtube</w:t>
+      </w:r>
+      <w:r>
+        <w:rPr>
+          <w:b/>
+          <w:bCs/>
+        </w:rPr>
+        <w:tab/>
+      </w:r>
+      <w:r>
+        <w:rPr>
+          <w:b/>
+          <w:bCs/>
+        </w:rPr>
+        <w:fldChar w:fldCharType="begin"/>
+      </w:r>
+      <w:r>
+        <w:rPr>
+          <w:b/>
+          <w:bCs/>
+        </w:rPr>
+        <w:instrText xml:space="preserve"> PAGEREF _Toc22204 \h </w:instrText>
+      </w:r>
+      <w:r>
+        <w:rPr>
+          <w:b/>
+          <w:bCs/>
+        </w:rPr>
+        <w:fldChar w:fldCharType="separate"/>
+      </w:r>
+      <w:r>
+        <w:rPr>
+          <w:b/>
+          <w:bCs/>
+        </w:rPr>
+        <w:t>23</w:t>
+      </w:r>
+      <w:r>
+        <w:rPr>
+          <w:b/>
+          <w:bCs/>
+        </w:rPr>
+        <w:fldChar w:fldCharType="end"/>
+      </w:r>
+      <w:r>
+        <w:rPr>
+          <w:rFonts w:hint="default"/>
+          <w:b/>
+          <w:bCs/>
+          <w:lang w:val="en-US"/>
+        </w:rPr>
+        <w:fldChar w:fldCharType="end"/>
+      </w:r>
+    </w:p>
+    <w:p>
+      <w:pPr>
+        <w:pStyle w:val="18"/>
+        <w:tabs>
+          <w:tab w:val="right" w:leader="dot" w:pos="8306"/>
+        </w:tabs>
+        <w:rPr>
+          <w:b/>
+          <w:bCs/>
+        </w:rPr>
+      </w:pPr>
+      <w:r>
+        <w:rPr>
+          <w:rFonts w:hint="default"/>
+          <w:b/>
+          <w:bCs/>
+          <w:lang w:val="en-US"/>
+        </w:rPr>
+        <w:fldChar w:fldCharType="begin"/>
+      </w:r>
+      <w:r>
+        <w:rPr>
+          <w:rFonts w:hint="default"/>
+          <w:b/>
+          <w:bCs/>
+          <w:lang w:val="en-US"/>
+        </w:rPr>
+        <w:instrText xml:space="preserve"> HYPERLINK \l _Toc4327 </w:instrText>
+      </w:r>
+      <w:r>
+        <w:rPr>
+          <w:rFonts w:hint="default"/>
+          <w:b/>
+          <w:bCs/>
+          <w:lang w:val="en-US"/>
+        </w:rPr>
+        <w:fldChar w:fldCharType="separate"/>
+      </w:r>
+      <w:r>
+        <w:rPr>
+          <w:rFonts w:hint="default"/>
+          <w:b/>
+          <w:bCs/>
+          <w:lang w:val="en-US"/>
+        </w:rPr>
+        <w:t>Github</w:t>
+      </w:r>
+      <w:r>
+        <w:rPr>
+          <w:b/>
+          <w:bCs/>
+        </w:rPr>
+        <w:tab/>
+      </w:r>
+      <w:r>
+        <w:rPr>
+          <w:b/>
+          <w:bCs/>
+        </w:rPr>
+        <w:fldChar w:fldCharType="begin"/>
+      </w:r>
+      <w:r>
+        <w:rPr>
+          <w:b/>
+          <w:bCs/>
+        </w:rPr>
+        <w:instrText xml:space="preserve"> PAGEREF _Toc4327 \h </w:instrText>
+      </w:r>
+      <w:r>
+        <w:rPr>
+          <w:b/>
+          <w:bCs/>
+        </w:rPr>
+        <w:fldChar w:fldCharType="separate"/>
+      </w:r>
+      <w:r>
+        <w:rPr>
+          <w:b/>
+          <w:bCs/>
+        </w:rPr>
+        <w:t>23</w:t>
       </w:r>
       <w:r>
         <w:rPr>
@@ -5557,7 +5865,7 @@
           <w:lang w:val="en-US"/>
         </w:rPr>
       </w:pPr>
-      <w:bookmarkStart w:id="1" w:name="_Toc1965"/>
+      <w:bookmarkStart w:id="1" w:name="_Toc11151"/>
       <w:r>
         <w:rPr>
           <w:rFonts w:hint="default"/>
@@ -5645,7 +5953,7 @@
           <w:lang w:val="en-US"/>
         </w:rPr>
       </w:pPr>
-      <w:bookmarkStart w:id="2" w:name="_Toc11779"/>
+      <w:bookmarkStart w:id="2" w:name="_Toc31515"/>
       <w:r>
         <w:rPr>
           <w:rFonts w:hint="default"/>
@@ -5855,6 +6163,8 @@
           <w:lang w:val="en-US"/>
         </w:rPr>
       </w:pPr>
+      <w:bookmarkStart w:id="57" w:name="_GoBack"/>
+      <w:bookmarkEnd w:id="57"/>
     </w:p>
     <w:p>
       <w:pPr>
@@ -6142,7 +6452,7 @@
           <w:lang w:val="en-US"/>
         </w:rPr>
       </w:pPr>
-      <w:bookmarkStart w:id="3" w:name="_Toc15342"/>
+      <w:bookmarkStart w:id="3" w:name="_Toc23504"/>
       <w:r>
         <w:rPr>
           <w:rFonts w:hint="default"/>
@@ -6692,7 +7002,7 @@
           <w:lang w:val="en-US"/>
         </w:rPr>
       </w:pPr>
-      <w:bookmarkStart w:id="4" w:name="_Toc24921"/>
+      <w:bookmarkStart w:id="4" w:name="_Toc22552"/>
       <w:r>
         <w:rPr>
           <w:rFonts w:hint="default"/>
@@ -6778,7 +7088,7 @@
           <w:lang w:val="en-US"/>
         </w:rPr>
       </w:pPr>
-      <w:bookmarkStart w:id="5" w:name="_Toc19907"/>
+      <w:bookmarkStart w:id="5" w:name="_Toc8889"/>
       <w:r>
         <w:rPr>
           <w:rFonts w:hint="default"/>
@@ -7383,7 +7693,7 @@
           <w:lang w:val="en-US"/>
         </w:rPr>
       </w:pPr>
-      <w:bookmarkStart w:id="6" w:name="_Toc21496"/>
+      <w:bookmarkStart w:id="6" w:name="_Toc29781"/>
       <w:r>
         <w:rPr>
           <w:rFonts w:hint="default"/>
@@ -7695,7 +8005,7 @@
           <w:lang w:val="en-US"/>
         </w:rPr>
       </w:pPr>
-      <w:bookmarkStart w:id="7" w:name="_Toc31407"/>
+      <w:bookmarkStart w:id="7" w:name="_Toc23351"/>
       <w:r>
         <w:rPr>
           <w:rFonts w:hint="default"/>
@@ -7781,7 +8091,7 @@
           <w:lang w:val="en-US"/>
         </w:rPr>
       </w:pPr>
-      <w:bookmarkStart w:id="8" w:name="_Toc18294"/>
+      <w:bookmarkStart w:id="8" w:name="_Toc738"/>
       <w:r>
         <w:rPr>
           <w:rFonts w:hint="default"/>
@@ -8036,7 +8346,7 @@
           <w:lang w:val="en-US"/>
         </w:rPr>
       </w:pPr>
-      <w:bookmarkStart w:id="9" w:name="_Toc6029"/>
+      <w:bookmarkStart w:id="9" w:name="_Toc26781"/>
       <w:r>
         <w:rPr>
           <w:rFonts w:hint="default"/>
@@ -8366,7 +8676,7 @@
           <w:lang w:val="en-US"/>
         </w:rPr>
       </w:pPr>
-      <w:bookmarkStart w:id="10" w:name="_Toc22649"/>
+      <w:bookmarkStart w:id="10" w:name="_Toc3107"/>
       <w:r>
         <w:rPr>
           <w:rFonts w:hint="default"/>
@@ -8452,7 +8762,7 @@
           <w:lang w:val="en-US"/>
         </w:rPr>
       </w:pPr>
-      <w:bookmarkStart w:id="11" w:name="_Toc17617"/>
+      <w:bookmarkStart w:id="11" w:name="_Toc8863"/>
       <w:r>
         <w:rPr>
           <w:rFonts w:hint="default"/>
@@ -8671,7 +8981,7 @@
           <w:lang w:val="en-US"/>
         </w:rPr>
       </w:pPr>
-      <w:bookmarkStart w:id="12" w:name="_Toc27233"/>
+      <w:bookmarkStart w:id="12" w:name="_Toc7793"/>
       <w:r>
         <w:rPr>
           <w:rFonts w:hint="default"/>
@@ -9786,7 +10096,7 @@
           <w:lang w:val="en-US"/>
         </w:rPr>
       </w:pPr>
-      <w:bookmarkStart w:id="13" w:name="_Toc4634"/>
+      <w:bookmarkStart w:id="13" w:name="_Toc26074"/>
       <w:r>
         <w:rPr>
           <w:rFonts w:hint="default"/>
@@ -9872,7 +10182,7 @@
           <w:lang w:val="en-US"/>
         </w:rPr>
       </w:pPr>
-      <w:bookmarkStart w:id="14" w:name="_Toc2345"/>
+      <w:bookmarkStart w:id="14" w:name="_Toc13560"/>
       <w:r>
         <w:rPr>
           <w:rFonts w:hint="default"/>
@@ -10333,7 +10643,7 @@
           <w:lang w:val="en-US"/>
         </w:rPr>
       </w:pPr>
-      <w:bookmarkStart w:id="15" w:name="_Toc29435"/>
+      <w:bookmarkStart w:id="15" w:name="_Toc5567"/>
       <w:r>
         <w:rPr>
           <w:rFonts w:hint="default"/>
@@ -10389,7 +10699,7 @@
           <w:lang w:val="en-US"/>
         </w:rPr>
       </w:pPr>
-      <w:bookmarkStart w:id="16" w:name="_Toc15222"/>
+      <w:bookmarkStart w:id="16" w:name="_Toc3699"/>
       <w:r>
         <w:rPr>
           <w:rFonts w:hint="default"/>
@@ -10475,7 +10785,7 @@
           <w:lang w:val="en-US"/>
         </w:rPr>
       </w:pPr>
-      <w:bookmarkStart w:id="17" w:name="_Toc14181"/>
+      <w:bookmarkStart w:id="17" w:name="_Toc752"/>
       <w:r>
         <w:rPr>
           <w:rFonts w:hint="default"/>
@@ -10936,7 +11246,7 @@
           <w:lang w:val="en-US"/>
         </w:rPr>
       </w:pPr>
-      <w:bookmarkStart w:id="18" w:name="_Toc19943"/>
+      <w:bookmarkStart w:id="18" w:name="_Toc15010"/>
       <w:r>
         <w:rPr>
           <w:rFonts w:hint="default"/>
@@ -11115,7 +11425,7 @@
           <w:lang w:val="en-US"/>
         </w:rPr>
       </w:pPr>
-      <w:bookmarkStart w:id="19" w:name="_Toc3105"/>
+      <w:bookmarkStart w:id="19" w:name="_Toc320"/>
       <w:r>
         <w:rPr>
           <w:rFonts w:hint="default"/>
@@ -11201,7 +11511,7 @@
           <w:lang w:val="en-US"/>
         </w:rPr>
       </w:pPr>
-      <w:bookmarkStart w:id="20" w:name="_Toc10790"/>
+      <w:bookmarkStart w:id="20" w:name="_Toc7355"/>
       <w:r>
         <w:rPr>
           <w:rFonts w:hint="default"/>
@@ -11615,7 +11925,7 @@
           <w:lang w:val="en-US"/>
         </w:rPr>
       </w:pPr>
-      <w:bookmarkStart w:id="21" w:name="_Toc27691"/>
+      <w:bookmarkStart w:id="21" w:name="_Toc4855"/>
       <w:r>
         <w:rPr>
           <w:rFonts w:hint="default"/>
@@ -11860,7 +12170,7 @@
           <w:lang w:val="en-US"/>
         </w:rPr>
       </w:pPr>
-      <w:bookmarkStart w:id="22" w:name="_Toc8016"/>
+      <w:bookmarkStart w:id="22" w:name="_Toc21033"/>
       <w:r>
         <w:rPr>
           <w:rFonts w:hint="default"/>
@@ -11946,7 +12256,7 @@
           <w:lang w:val="en-US"/>
         </w:rPr>
       </w:pPr>
-      <w:bookmarkStart w:id="23" w:name="_Toc29178"/>
+      <w:bookmarkStart w:id="23" w:name="_Toc31507"/>
       <w:r>
         <w:rPr>
           <w:rFonts w:hint="default"/>
@@ -12384,7 +12694,7 @@
           <w:lang w:val="en-US"/>
         </w:rPr>
       </w:pPr>
-      <w:bookmarkStart w:id="24" w:name="_Toc28317"/>
+      <w:bookmarkStart w:id="24" w:name="_Toc10309"/>
       <w:r>
         <w:rPr>
           <w:rFonts w:hint="default"/>
@@ -12563,7 +12873,7 @@
           <w:lang w:val="en-US"/>
         </w:rPr>
       </w:pPr>
-      <w:bookmarkStart w:id="25" w:name="_Toc12282"/>
+      <w:bookmarkStart w:id="25" w:name="_Toc22161"/>
       <w:r>
         <w:rPr>
           <w:rFonts w:hint="default"/>
@@ -12649,7 +12959,7 @@
           <w:lang w:val="en-US"/>
         </w:rPr>
       </w:pPr>
-      <w:bookmarkStart w:id="26" w:name="_Toc18052"/>
+      <w:bookmarkStart w:id="26" w:name="_Toc24826"/>
       <w:r>
         <w:rPr>
           <w:rFonts w:hint="default"/>
@@ -13063,7 +13373,7 @@
           <w:lang w:val="en-US"/>
         </w:rPr>
       </w:pPr>
-      <w:bookmarkStart w:id="27" w:name="_Toc12725"/>
+      <w:bookmarkStart w:id="27" w:name="_Toc7431"/>
       <w:r>
         <w:rPr>
           <w:rFonts w:hint="default"/>
@@ -13846,7 +14156,7 @@
           <w:lang w:val="en-US"/>
         </w:rPr>
       </w:pPr>
-      <w:bookmarkStart w:id="28" w:name="_Toc26531"/>
+      <w:bookmarkStart w:id="28" w:name="_Toc17780"/>
       <w:r>
         <w:rPr>
           <w:rFonts w:hint="default"/>
@@ -13932,7 +14242,7 @@
           <w:lang w:val="en-US"/>
         </w:rPr>
       </w:pPr>
-      <w:bookmarkStart w:id="29" w:name="_Toc5003"/>
+      <w:bookmarkStart w:id="29" w:name="_Toc11037"/>
       <w:r>
         <w:rPr>
           <w:rFonts w:hint="default"/>
@@ -14160,7 +14470,7 @@
           <w:lang w:val="en-US"/>
         </w:rPr>
       </w:pPr>
-      <w:bookmarkStart w:id="30" w:name="_Toc18989"/>
+      <w:bookmarkStart w:id="30" w:name="_Toc16196"/>
       <w:r>
         <w:rPr>
           <w:rFonts w:hint="default"/>
@@ -14387,7 +14697,7 @@
           <w:lang w:val="en-US"/>
         </w:rPr>
       </w:pPr>
-      <w:bookmarkStart w:id="31" w:name="_Toc19688"/>
+      <w:bookmarkStart w:id="31" w:name="_Toc19867"/>
       <w:r>
         <w:rPr>
           <w:rFonts w:hint="default"/>
@@ -14473,7 +14783,7 @@
           <w:lang w:val="en-US"/>
         </w:rPr>
       </w:pPr>
-      <w:bookmarkStart w:id="32" w:name="_Toc4032"/>
+      <w:bookmarkStart w:id="32" w:name="_Toc13215"/>
       <w:r>
         <w:rPr>
           <w:rFonts w:hint="default"/>
@@ -14809,7 +15119,7 @@
           <w:lang w:val="en-US"/>
         </w:rPr>
       </w:pPr>
-      <w:bookmarkStart w:id="33" w:name="_Toc26961"/>
+      <w:bookmarkStart w:id="33" w:name="_Toc14893"/>
       <w:r>
         <w:rPr>
           <w:rFonts w:hint="default"/>
@@ -15043,7 +15353,7 @@
           <w:lang w:val="en-US"/>
         </w:rPr>
       </w:pPr>
-      <w:bookmarkStart w:id="34" w:name="_Toc11454"/>
+      <w:bookmarkStart w:id="34" w:name="_Toc31139"/>
       <w:r>
         <w:rPr>
           <w:rFonts w:hint="default"/>
@@ -15129,7 +15439,7 @@
           <w:lang w:val="en-US"/>
         </w:rPr>
       </w:pPr>
-      <w:bookmarkStart w:id="35" w:name="_Toc3785"/>
+      <w:bookmarkStart w:id="35" w:name="_Toc2832"/>
       <w:r>
         <w:rPr>
           <w:rFonts w:hint="default"/>
@@ -15525,7 +15835,7 @@
           <w:lang w:val="en-US"/>
         </w:rPr>
       </w:pPr>
-      <w:bookmarkStart w:id="36" w:name="_Toc19876"/>
+      <w:bookmarkStart w:id="36" w:name="_Toc19404"/>
       <w:r>
         <w:rPr>
           <w:rFonts w:hint="default"/>
@@ -16064,7 +16374,7 @@
           <w:lang w:val="en-US"/>
         </w:rPr>
       </w:pPr>
-      <w:bookmarkStart w:id="37" w:name="_Toc25682"/>
+      <w:bookmarkStart w:id="37" w:name="_Toc15674"/>
       <w:r>
         <w:rPr>
           <w:rFonts w:hint="default"/>
@@ -16150,7 +16460,7 @@
           <w:lang w:val="en-US"/>
         </w:rPr>
       </w:pPr>
-      <w:bookmarkStart w:id="38" w:name="_Toc24569"/>
+      <w:bookmarkStart w:id="38" w:name="_Toc22012"/>
       <w:r>
         <w:rPr>
           <w:rFonts w:hint="default"/>
@@ -16462,7 +16772,7 @@
           <w:lang w:val="en-US"/>
         </w:rPr>
       </w:pPr>
-      <w:bookmarkStart w:id="39" w:name="_Toc16800"/>
+      <w:bookmarkStart w:id="39" w:name="_Toc27843"/>
       <w:r>
         <w:rPr>
           <w:rFonts w:hint="default"/>
@@ -17131,7 +17441,7 @@
           <w:lang w:val="en-US"/>
         </w:rPr>
       </w:pPr>
-      <w:bookmarkStart w:id="40" w:name="_Toc9157"/>
+      <w:bookmarkStart w:id="40" w:name="_Toc19643"/>
       <w:r>
         <w:rPr>
           <w:rFonts w:hint="default"/>
@@ -17217,7 +17527,7 @@
           <w:lang w:val="en-US"/>
         </w:rPr>
       </w:pPr>
-      <w:bookmarkStart w:id="41" w:name="_Toc6454"/>
+      <w:bookmarkStart w:id="41" w:name="_Toc10647"/>
       <w:r>
         <w:rPr>
           <w:rFonts w:hint="default"/>
@@ -17445,7 +17755,7 @@
           <w:lang w:val="en-US"/>
         </w:rPr>
       </w:pPr>
-      <w:bookmarkStart w:id="42" w:name="_Toc4532"/>
+      <w:bookmarkStart w:id="42" w:name="_Toc8104"/>
       <w:r>
         <w:rPr>
           <w:rFonts w:hint="default"/>
@@ -17796,7 +18106,7 @@
           <w:lang w:val="en-US"/>
         </w:rPr>
       </w:pPr>
-      <w:bookmarkStart w:id="43" w:name="_Toc22652"/>
+      <w:bookmarkStart w:id="43" w:name="_Toc20154"/>
       <w:r>
         <w:rPr>
           <w:rFonts w:hint="default"/>
@@ -17882,7 +18192,7 @@
           <w:lang w:val="en-US"/>
         </w:rPr>
       </w:pPr>
-      <w:bookmarkStart w:id="44" w:name="_Toc842"/>
+      <w:bookmarkStart w:id="44" w:name="_Toc10279"/>
       <w:r>
         <w:rPr>
           <w:rFonts w:hint="default"/>
@@ -18240,7 +18550,7 @@
           <w:lang w:val="en-US"/>
         </w:rPr>
       </w:pPr>
-      <w:bookmarkStart w:id="45" w:name="_Toc5533"/>
+      <w:bookmarkStart w:id="45" w:name="_Toc22692"/>
       <w:r>
         <w:rPr>
           <w:rFonts w:hint="default"/>
@@ -18437,7 +18747,7 @@
           <w:lang w:val="en-US"/>
         </w:rPr>
       </w:pPr>
-      <w:bookmarkStart w:id="46" w:name="_Toc13788"/>
+      <w:bookmarkStart w:id="46" w:name="_Toc32468"/>
       <w:r>
         <w:rPr>
           <w:rFonts w:hint="default"/>
@@ -18523,7 +18833,7 @@
           <w:lang w:val="en-US"/>
         </w:rPr>
       </w:pPr>
-      <w:bookmarkStart w:id="47" w:name="_Toc24869"/>
+      <w:bookmarkStart w:id="47" w:name="_Toc23421"/>
       <w:r>
         <w:rPr>
           <w:rFonts w:hint="default"/>
@@ -18871,7 +19181,7 @@
           <w:lang w:val="en-US"/>
         </w:rPr>
       </w:pPr>
-      <w:bookmarkStart w:id="48" w:name="_Toc17960"/>
+      <w:bookmarkStart w:id="48" w:name="_Toc13640"/>
       <w:r>
         <w:rPr>
           <w:rFonts w:hint="default"/>
@@ -19853,7 +20163,7 @@
           <w:lang w:val="en-US"/>
         </w:rPr>
       </w:pPr>
-      <w:bookmarkStart w:id="49" w:name="_Toc438"/>
+      <w:bookmarkStart w:id="49" w:name="_Toc68"/>
       <w:r>
         <w:rPr>
           <w:rFonts w:hint="default"/>
@@ -19939,7 +20249,7 @@
           <w:lang w:val="en-US"/>
         </w:rPr>
       </w:pPr>
-      <w:bookmarkStart w:id="50" w:name="_Toc29114"/>
+      <w:bookmarkStart w:id="50" w:name="_Toc24359"/>
       <w:r>
         <w:rPr>
           <w:rFonts w:hint="default"/>
@@ -20453,7 +20763,7 @@
           <w:lang w:val="en-US"/>
         </w:rPr>
       </w:pPr>
-      <w:bookmarkStart w:id="51" w:name="_Toc21075"/>
+      <w:bookmarkStart w:id="51" w:name="_Toc26663"/>
       <w:r>
         <w:rPr>
           <w:rFonts w:hint="default"/>
@@ -21118,7 +21428,7 @@
           <w:lang w:val="en-US"/>
         </w:rPr>
       </w:pPr>
-      <w:bookmarkStart w:id="52" w:name="_Toc5259"/>
+      <w:bookmarkStart w:id="52" w:name="_Toc27804"/>
       <w:r>
         <w:rPr>
           <w:rFonts w:hint="default"/>
@@ -21204,7 +21514,7 @@
           <w:lang w:val="en-US"/>
         </w:rPr>
       </w:pPr>
-      <w:bookmarkStart w:id="53" w:name="_Toc14"/>
+      <w:bookmarkStart w:id="53" w:name="_Toc3985"/>
       <w:r>
         <w:rPr>
           <w:rFonts w:hint="default"/>
@@ -21531,6 +21841,7 @@
           <w:lang w:val="en-US"/>
         </w:rPr>
       </w:pPr>
+      <w:bookmarkStart w:id="54" w:name="_Toc10662"/>
       <w:r>
         <w:rPr>
           <w:rFonts w:hint="default"/>
@@ -21547,6 +21858,7 @@
         </w:rPr>
         <w:t>ObjectInputValidation</w:t>
       </w:r>
+      <w:bookmarkEnd w:id="54"/>
       <w:r>
         <w:rPr>
           <w:rFonts w:hint="default" w:ascii="Baskerville Old Face" w:hAnsi="Baskerville Old Face" w:cs="Baskerville Old Face"/>
@@ -21839,8 +22151,6 @@
         </w:rPr>
         <w:t>InvalidObjectException</w:t>
       </w:r>
-      <w:bookmarkStart w:id="54" w:name="_GoBack"/>
-      <w:bookmarkEnd w:id="54"/>
       <w:r>
         <w:rPr>
           <w:rFonts w:hint="default"/>
@@ -21915,6 +22225,262 @@
           <w:rFonts w:hint="default"/>
           <w:b w:val="0"/>
           <w:bCs w:val="0"/>
+          <w:sz w:val="22"/>
+          <w:szCs w:val="22"/>
+          <w:lang w:val="en-US"/>
+        </w:rPr>
+      </w:pPr>
+    </w:p>
+    <w:p>
+      <w:pPr>
+        <w:pStyle w:val="5"/>
+        <w:bidi w:val="0"/>
+        <w:rPr>
+          <w:rFonts w:hint="default"/>
+          <w:szCs w:val="22"/>
+          <w:lang w:val="en-US"/>
+        </w:rPr>
+      </w:pPr>
+      <w:bookmarkStart w:id="55" w:name="_Toc22204"/>
+      <w:r>
+        <w:rPr>
+          <w:rFonts w:hint="default"/>
+          <w:lang w:val="en-US"/>
+        </w:rPr>
+        <w:t>Youtube</w:t>
+      </w:r>
+      <w:bookmarkEnd w:id="55"/>
+    </w:p>
+    <w:p>
+      <w:pPr>
+        <w:rPr>
+          <w:rFonts w:hint="default"/>
+          <w:sz w:val="22"/>
+          <w:szCs w:val="22"/>
+          <w:lang w:val="en-US"/>
+        </w:rPr>
+      </w:pPr>
+      <w:r>
+        <w:rPr>
+          <w:rFonts w:hint="default"/>
+          <w:sz w:val="22"/>
+          <w:szCs w:val="22"/>
+          <w:lang w:val="en-US"/>
+        </w:rPr>
+        <w:fldChar w:fldCharType="begin"/>
+      </w:r>
+      <w:r>
+        <w:rPr>
+          <w:rFonts w:hint="default"/>
+          <w:sz w:val="22"/>
+          <w:szCs w:val="22"/>
+          <w:lang w:val="en-US"/>
+        </w:rPr>
+        <w:instrText xml:space="preserve"> HYPERLINK "https://www.youtube.com/playlist?list=PLQDzPczdXrTjGLkI8kd2d0bfNHx0v7dTy" </w:instrText>
+      </w:r>
+      <w:r>
+        <w:rPr>
+          <w:rFonts w:hint="default"/>
+          <w:sz w:val="22"/>
+          <w:szCs w:val="22"/>
+          <w:lang w:val="en-US"/>
+        </w:rPr>
+        <w:fldChar w:fldCharType="separate"/>
+      </w:r>
+      <w:r>
+        <w:rPr>
+          <w:rStyle w:val="14"/>
+          <w:rFonts w:hint="default"/>
+          <w:sz w:val="22"/>
+          <w:szCs w:val="22"/>
+          <w:lang w:val="en-US"/>
+        </w:rPr>
+        <w:t>https://www.youtube.com/playlist?list=PLQDzPczdXrTjGLkI8kd2d0bfNHx0v7dTy</w:t>
+      </w:r>
+      <w:r>
+        <w:rPr>
+          <w:rFonts w:hint="default"/>
+          <w:sz w:val="22"/>
+          <w:szCs w:val="22"/>
+          <w:lang w:val="en-US"/>
+        </w:rPr>
+        <w:fldChar w:fldCharType="end"/>
+      </w:r>
+    </w:p>
+    <w:p>
+      <w:pPr>
+        <w:rPr>
+          <w:rFonts w:hint="default"/>
+          <w:sz w:val="22"/>
+          <w:szCs w:val="22"/>
+          <w:lang w:val="en-US"/>
+        </w:rPr>
+      </w:pPr>
+    </w:p>
+    <w:p>
+      <w:pPr>
+        <w:pStyle w:val="5"/>
+        <w:bidi w:val="0"/>
+        <w:rPr>
+          <w:rFonts w:hint="default"/>
+          <w:szCs w:val="22"/>
+          <w:lang w:val="en-US"/>
+        </w:rPr>
+      </w:pPr>
+      <w:bookmarkStart w:id="56" w:name="_Toc4327"/>
+      <w:r>
+        <w:rPr>
+          <w:rFonts w:hint="default"/>
+          <w:lang w:val="en-US"/>
+        </w:rPr>
+        <w:t>Github</w:t>
+      </w:r>
+      <w:bookmarkEnd w:id="56"/>
+    </w:p>
+    <w:p>
+      <w:pPr>
+        <w:rPr>
+          <w:rFonts w:hint="default"/>
+          <w:sz w:val="22"/>
+          <w:szCs w:val="22"/>
+          <w:lang w:val="en-US"/>
+        </w:rPr>
+      </w:pPr>
+    </w:p>
+    <w:p>
+      <w:pPr>
+        <w:rPr>
+          <w:rFonts w:hint="default"/>
+          <w:sz w:val="22"/>
+          <w:szCs w:val="22"/>
+          <w:lang w:val="en-US"/>
+        </w:rPr>
+      </w:pPr>
+      <w:r>
+        <w:rPr>
+          <w:rFonts w:hint="default"/>
+          <w:sz w:val="22"/>
+          <w:szCs w:val="22"/>
+          <w:lang w:val="en-US"/>
+        </w:rPr>
+        <w:fldChar w:fldCharType="begin"/>
+      </w:r>
+      <w:r>
+        <w:rPr>
+          <w:rFonts w:hint="default"/>
+          <w:sz w:val="22"/>
+          <w:szCs w:val="22"/>
+          <w:lang w:val="en-US"/>
+        </w:rPr>
+        <w:instrText xml:space="preserve"> HYPERLINK "https://github.com/backstreetbrogrammer/05_Persistence/tree/main/src/main/java/com/backstreetbrogrammer/chapter18_objectinputvalidation" </w:instrText>
+      </w:r>
+      <w:r>
+        <w:rPr>
+          <w:rFonts w:hint="default"/>
+          <w:sz w:val="22"/>
+          <w:szCs w:val="22"/>
+          <w:lang w:val="en-US"/>
+        </w:rPr>
+        <w:fldChar w:fldCharType="separate"/>
+      </w:r>
+      <w:r>
+        <w:rPr>
+          <w:rStyle w:val="14"/>
+          <w:rFonts w:hint="default"/>
+          <w:sz w:val="22"/>
+          <w:szCs w:val="22"/>
+          <w:lang w:val="en-US"/>
+        </w:rPr>
+        <w:t>https://github.com/backstreetbrogrammer/05_Persistence/tree/main/src/main/java/com/backstreetbrogrammer/chapter18_objectinputvalidation</w:t>
+      </w:r>
+      <w:r>
+        <w:rPr>
+          <w:rFonts w:hint="default"/>
+          <w:sz w:val="22"/>
+          <w:szCs w:val="22"/>
+          <w:lang w:val="en-US"/>
+        </w:rPr>
+        <w:fldChar w:fldCharType="end"/>
+      </w:r>
+    </w:p>
+    <w:p>
+      <w:pPr>
+        <w:rPr>
+          <w:rFonts w:hint="default"/>
+          <w:sz w:val="22"/>
+          <w:szCs w:val="22"/>
+          <w:lang w:val="en-US"/>
+        </w:rPr>
+      </w:pPr>
+    </w:p>
+    <w:p>
+      <w:pPr>
+        <w:numPr>
+          <w:ilvl w:val="0"/>
+          <w:numId w:val="0"/>
+        </w:numPr>
+        <w:rPr>
+          <w:rFonts w:hint="default"/>
+          <w:sz w:val="22"/>
+          <w:szCs w:val="22"/>
+          <w:lang w:val="en-US"/>
+        </w:rPr>
+      </w:pPr>
+      <w:r>
+        <w:rPr>
+          <w:rFonts w:hint="default"/>
+          <w:sz w:val="22"/>
+          <w:szCs w:val="22"/>
+          <w:lang w:val="en-US"/>
+        </w:rPr>
+        <w:fldChar w:fldCharType="begin"/>
+      </w:r>
+      <w:r>
+        <w:rPr>
+          <w:rFonts w:hint="default"/>
+          <w:sz w:val="22"/>
+          <w:szCs w:val="22"/>
+          <w:lang w:val="en-US"/>
+        </w:rPr>
+        <w:instrText xml:space="preserve"> HYPERLINK "https://github.com/backstreetbrogrammer/05_Persistence/tree/main/src/test/java/com/backstreetbrogrammer/chapter18_objectinputvalidation" </w:instrText>
+      </w:r>
+      <w:r>
+        <w:rPr>
+          <w:rFonts w:hint="default"/>
+          <w:sz w:val="22"/>
+          <w:szCs w:val="22"/>
+          <w:lang w:val="en-US"/>
+        </w:rPr>
+        <w:fldChar w:fldCharType="separate"/>
+      </w:r>
+      <w:r>
+        <w:rPr>
+          <w:rStyle w:val="14"/>
+          <w:rFonts w:hint="default"/>
+          <w:sz w:val="22"/>
+          <w:szCs w:val="22"/>
+          <w:lang w:val="en-US"/>
+        </w:rPr>
+        <w:t>https://github.com/backstreetbrogrammer/05_Persistence/tree/main/src/test/java/com/backstreetbrogrammer/chapter18_objectinputvalidation</w:t>
+      </w:r>
+      <w:r>
+        <w:rPr>
+          <w:rFonts w:hint="default"/>
+          <w:sz w:val="22"/>
+          <w:szCs w:val="22"/>
+          <w:lang w:val="en-US"/>
+        </w:rPr>
+        <w:fldChar w:fldCharType="end"/>
+      </w:r>
+    </w:p>
+    <w:p>
+      <w:pPr>
+        <w:numPr>
+          <w:ilvl w:val="0"/>
+          <w:numId w:val="0"/>
+        </w:numPr>
+        <w:rPr>
+          <w:rFonts w:hint="default"/>
           <w:sz w:val="22"/>
           <w:szCs w:val="22"/>
           <w:lang w:val="en-US"/>
@@ -22317,7 +22883,7 @@
     <w:lsdException w:unhideWhenUsed="0" w:uiPriority="0" w:semiHidden="0" w:name="Body Text Indent 2"/>
     <w:lsdException w:unhideWhenUsed="0" w:uiPriority="0" w:semiHidden="0" w:name="Body Text Indent 3"/>
     <w:lsdException w:unhideWhenUsed="0" w:uiPriority="0" w:semiHidden="0" w:name="Block Text"/>
-    <w:lsdException w:unhideWhenUsed="0" w:uiPriority="0" w:semiHidden="0" w:name="Hyperlink"/>
+    <w:lsdException w:qFormat="1" w:unhideWhenUsed="0" w:uiPriority="0" w:semiHidden="0" w:name="Hyperlink"/>
     <w:lsdException w:unhideWhenUsed="0" w:uiPriority="0" w:semiHidden="0" w:name="FollowedHyperlink"/>
     <w:lsdException w:qFormat="1" w:unhideWhenUsed="0" w:uiPriority="0" w:semiHidden="0" w:name="Strong"/>
     <w:lsdException w:qFormat="1" w:unhideWhenUsed="0" w:uiPriority="0" w:semiHidden="0" w:name="Emphasis"/>
@@ -22691,6 +23257,7 @@
   <w:style w:type="character" w:styleId="14">
     <w:name w:val="Hyperlink"/>
     <w:basedOn w:val="6"/>
+    <w:qFormat/>
     <w:uiPriority w:val="0"/>
     <w:rPr>
       <w:color w:val="0000FF"/>

</xml_diff>

<commit_message>
added youtube video for introduction
</commit_message>
<xml_diff>
--- a/JavaSerialization.docx
+++ b/JavaSerialization.docx
@@ -12,7 +12,7 @@
           <w:lang w:val="en-US"/>
         </w:rPr>
       </w:pPr>
-      <w:bookmarkStart w:id="0" w:name="_Toc10142"/>
+      <w:bookmarkStart w:id="0" w:name="_Toc18338"/>
       <w:r>
         <w:rPr>
           <w:rFonts w:hint="default"/>
@@ -77,7 +77,7 @@
           <w:bCs/>
           <w:lang w:val="en-US"/>
         </w:rPr>
-        <w:instrText xml:space="preserve"> HYPERLINK \l _Toc10142 </w:instrText>
+        <w:instrText xml:space="preserve"> HYPERLINK \l _Toc18338 </w:instrText>
       </w:r>
       <w:r>
         <w:rPr>
@@ -117,7 +117,7 @@
           <w:b/>
           <w:bCs/>
         </w:rPr>
-        <w:instrText xml:space="preserve"> PAGEREF _Toc10142 \h </w:instrText>
+        <w:instrText xml:space="preserve"> PAGEREF _Toc18338 \h </w:instrText>
       </w:r>
       <w:r>
         <w:rPr>
@@ -177,7 +177,7 @@
           <w:bCs/>
           <w:lang w:val="en-US"/>
         </w:rPr>
-        <w:instrText xml:space="preserve"> HYPERLINK \l _Toc14659 </w:instrText>
+        <w:instrText xml:space="preserve"> HYPERLINK \l _Toc8106 </w:instrText>
       </w:r>
       <w:r>
         <w:rPr>
@@ -217,7 +217,7 @@
           <w:b/>
           <w:bCs/>
         </w:rPr>
-        <w:instrText xml:space="preserve"> PAGEREF _Toc14659 \h </w:instrText>
+        <w:instrText xml:space="preserve"> PAGEREF _Toc8106 \h </w:instrText>
       </w:r>
       <w:r>
         <w:rPr>
@@ -277,7 +277,7 @@
           <w:bCs/>
           <w:lang w:val="en-US"/>
         </w:rPr>
-        <w:instrText xml:space="preserve"> HYPERLINK \l _Toc11112 </w:instrText>
+        <w:instrText xml:space="preserve"> HYPERLINK \l _Toc16508 </w:instrText>
       </w:r>
       <w:r>
         <w:rPr>
@@ -317,7 +317,7 @@
           <w:b/>
           <w:bCs/>
         </w:rPr>
-        <w:instrText xml:space="preserve"> PAGEREF _Toc11112 \h </w:instrText>
+        <w:instrText xml:space="preserve"> PAGEREF _Toc16508 \h </w:instrText>
       </w:r>
       <w:r>
         <w:rPr>
@@ -377,7 +377,7 @@
           <w:bCs/>
           <w:lang w:val="en-US"/>
         </w:rPr>
-        <w:instrText xml:space="preserve"> HYPERLINK \l _Toc10221 </w:instrText>
+        <w:instrText xml:space="preserve"> HYPERLINK \l _Toc15605 </w:instrText>
       </w:r>
       <w:r>
         <w:rPr>
@@ -418,7 +418,7 @@
           <w:b/>
           <w:bCs/>
         </w:rPr>
-        <w:instrText xml:space="preserve"> PAGEREF _Toc10221 \h </w:instrText>
+        <w:instrText xml:space="preserve"> PAGEREF _Toc15605 \h </w:instrText>
       </w:r>
       <w:r>
         <w:rPr>
@@ -478,7 +478,7 @@
           <w:bCs/>
           <w:lang w:val="en-US"/>
         </w:rPr>
-        <w:instrText xml:space="preserve"> HYPERLINK \l _Toc8435 </w:instrText>
+        <w:instrText xml:space="preserve"> HYPERLINK \l _Toc23980 </w:instrText>
       </w:r>
       <w:r>
         <w:rPr>
@@ -517,7 +517,7 @@
           <w:b/>
           <w:bCs/>
         </w:rPr>
-        <w:instrText xml:space="preserve"> PAGEREF _Toc8435 \h </w:instrText>
+        <w:instrText xml:space="preserve"> PAGEREF _Toc23980 \h </w:instrText>
       </w:r>
       <w:r>
         <w:rPr>
@@ -531,7 +531,7 @@
           <w:b/>
           <w:bCs/>
         </w:rPr>
-        <w:t>4</w:t>
+        <w:t>3</w:t>
       </w:r>
       <w:r>
         <w:rPr>
@@ -577,7 +577,7 @@
           <w:bCs/>
           <w:lang w:val="en-US"/>
         </w:rPr>
-        <w:instrText xml:space="preserve"> HYPERLINK \l _Toc29645 </w:instrText>
+        <w:instrText xml:space="preserve"> HYPERLINK \l _Toc24661 </w:instrText>
       </w:r>
       <w:r>
         <w:rPr>
@@ -616,7 +616,7 @@
           <w:b/>
           <w:bCs/>
         </w:rPr>
-        <w:instrText xml:space="preserve"> PAGEREF _Toc29645 \h </w:instrText>
+        <w:instrText xml:space="preserve"> PAGEREF _Toc24661 \h </w:instrText>
       </w:r>
       <w:r>
         <w:rPr>
@@ -676,7 +676,7 @@
           <w:bCs/>
           <w:lang w:val="en-US"/>
         </w:rPr>
-        <w:instrText xml:space="preserve"> HYPERLINK \l _Toc25709 </w:instrText>
+        <w:instrText xml:space="preserve"> HYPERLINK \l _Toc29788 </w:instrText>
       </w:r>
       <w:r>
         <w:rPr>
@@ -717,7 +717,7 @@
           <w:b/>
           <w:bCs/>
         </w:rPr>
-        <w:instrText xml:space="preserve"> PAGEREF _Toc25709 \h </w:instrText>
+        <w:instrText xml:space="preserve"> PAGEREF _Toc29788 \h </w:instrText>
       </w:r>
       <w:r>
         <w:rPr>
@@ -777,7 +777,7 @@
           <w:bCs/>
           <w:lang w:val="en-US"/>
         </w:rPr>
-        <w:instrText xml:space="preserve"> HYPERLINK \l _Toc11833 </w:instrText>
+        <w:instrText xml:space="preserve"> HYPERLINK \l _Toc17652 </w:instrText>
       </w:r>
       <w:r>
         <w:rPr>
@@ -816,7 +816,7 @@
           <w:b/>
           <w:bCs/>
         </w:rPr>
-        <w:instrText xml:space="preserve"> PAGEREF _Toc11833 \h </w:instrText>
+        <w:instrText xml:space="preserve"> PAGEREF _Toc17652 \h </w:instrText>
       </w:r>
       <w:r>
         <w:rPr>
@@ -876,7 +876,7 @@
           <w:bCs/>
           <w:lang w:val="en-US"/>
         </w:rPr>
-        <w:instrText xml:space="preserve"> HYPERLINK \l _Toc14401 </w:instrText>
+        <w:instrText xml:space="preserve"> HYPERLINK \l _Toc19216 </w:instrText>
       </w:r>
       <w:r>
         <w:rPr>
@@ -915,7 +915,7 @@
           <w:b/>
           <w:bCs/>
         </w:rPr>
-        <w:instrText xml:space="preserve"> PAGEREF _Toc14401 \h </w:instrText>
+        <w:instrText xml:space="preserve"> PAGEREF _Toc19216 \h </w:instrText>
       </w:r>
       <w:r>
         <w:rPr>
@@ -975,7 +975,7 @@
           <w:bCs/>
           <w:lang w:val="en-US"/>
         </w:rPr>
-        <w:instrText xml:space="preserve"> HYPERLINK \l _Toc29844 </w:instrText>
+        <w:instrText xml:space="preserve"> HYPERLINK \l _Toc14146 </w:instrText>
       </w:r>
       <w:r>
         <w:rPr>
@@ -1016,7 +1016,7 @@
           <w:b/>
           <w:bCs/>
         </w:rPr>
-        <w:instrText xml:space="preserve"> PAGEREF _Toc29844 \h </w:instrText>
+        <w:instrText xml:space="preserve"> PAGEREF _Toc14146 \h </w:instrText>
       </w:r>
       <w:r>
         <w:rPr>
@@ -1076,7 +1076,7 @@
           <w:bCs/>
           <w:lang w:val="en-US"/>
         </w:rPr>
-        <w:instrText xml:space="preserve"> HYPERLINK \l _Toc15946 </w:instrText>
+        <w:instrText xml:space="preserve"> HYPERLINK \l _Toc1164 </w:instrText>
       </w:r>
       <w:r>
         <w:rPr>
@@ -1115,7 +1115,7 @@
           <w:b/>
           <w:bCs/>
         </w:rPr>
-        <w:instrText xml:space="preserve"> PAGEREF _Toc15946 \h </w:instrText>
+        <w:instrText xml:space="preserve"> PAGEREF _Toc1164 \h </w:instrText>
       </w:r>
       <w:r>
         <w:rPr>
@@ -1175,7 +1175,7 @@
           <w:bCs/>
           <w:lang w:val="en-US"/>
         </w:rPr>
-        <w:instrText xml:space="preserve"> HYPERLINK \l _Toc31562 </w:instrText>
+        <w:instrText xml:space="preserve"> HYPERLINK \l _Toc32441 </w:instrText>
       </w:r>
       <w:r>
         <w:rPr>
@@ -1214,7 +1214,7 @@
           <w:b/>
           <w:bCs/>
         </w:rPr>
-        <w:instrText xml:space="preserve"> PAGEREF _Toc31562 \h </w:instrText>
+        <w:instrText xml:space="preserve"> PAGEREF _Toc32441 \h </w:instrText>
       </w:r>
       <w:r>
         <w:rPr>
@@ -1274,7 +1274,7 @@
           <w:bCs/>
           <w:lang w:val="en-US"/>
         </w:rPr>
-        <w:instrText xml:space="preserve"> HYPERLINK \l _Toc29527 </w:instrText>
+        <w:instrText xml:space="preserve"> HYPERLINK \l _Toc25350 </w:instrText>
       </w:r>
       <w:r>
         <w:rPr>
@@ -1314,7 +1314,7 @@
           <w:b/>
           <w:bCs/>
         </w:rPr>
-        <w:instrText xml:space="preserve"> PAGEREF _Toc29527 \h </w:instrText>
+        <w:instrText xml:space="preserve"> PAGEREF _Toc25350 \h </w:instrText>
       </w:r>
       <w:r>
         <w:rPr>
@@ -1374,7 +1374,7 @@
           <w:bCs/>
           <w:lang w:val="en-US"/>
         </w:rPr>
-        <w:instrText xml:space="preserve"> HYPERLINK \l _Toc17844 </w:instrText>
+        <w:instrText xml:space="preserve"> HYPERLINK \l _Toc4819 </w:instrText>
       </w:r>
       <w:r>
         <w:rPr>
@@ -1413,7 +1413,7 @@
           <w:b/>
           <w:bCs/>
         </w:rPr>
-        <w:instrText xml:space="preserve"> PAGEREF _Toc17844 \h </w:instrText>
+        <w:instrText xml:space="preserve"> PAGEREF _Toc4819 \h </w:instrText>
       </w:r>
       <w:r>
         <w:rPr>
@@ -1473,7 +1473,7 @@
           <w:bCs/>
           <w:lang w:val="en-US"/>
         </w:rPr>
-        <w:instrText xml:space="preserve"> HYPERLINK \l _Toc2045 </w:instrText>
+        <w:instrText xml:space="preserve"> HYPERLINK \l _Toc11709 </w:instrText>
       </w:r>
       <w:r>
         <w:rPr>
@@ -1512,7 +1512,7 @@
           <w:b/>
           <w:bCs/>
         </w:rPr>
-        <w:instrText xml:space="preserve"> PAGEREF _Toc2045 \h </w:instrText>
+        <w:instrText xml:space="preserve"> PAGEREF _Toc11709 \h </w:instrText>
       </w:r>
       <w:r>
         <w:rPr>
@@ -1572,7 +1572,7 @@
           <w:bCs/>
           <w:lang w:val="en-US"/>
         </w:rPr>
-        <w:instrText xml:space="preserve"> HYPERLINK \l _Toc6708 </w:instrText>
+        <w:instrText xml:space="preserve"> HYPERLINK \l _Toc23743 </w:instrText>
       </w:r>
       <w:r>
         <w:rPr>
@@ -1612,7 +1612,7 @@
           <w:b/>
           <w:bCs/>
         </w:rPr>
-        <w:instrText xml:space="preserve"> PAGEREF _Toc6708 \h </w:instrText>
+        <w:instrText xml:space="preserve"> PAGEREF _Toc23743 \h </w:instrText>
       </w:r>
       <w:r>
         <w:rPr>
@@ -1672,7 +1672,7 @@
           <w:bCs/>
           <w:lang w:val="en-US"/>
         </w:rPr>
-        <w:instrText xml:space="preserve"> HYPERLINK \l _Toc2252 </w:instrText>
+        <w:instrText xml:space="preserve"> HYPERLINK \l _Toc5224 </w:instrText>
       </w:r>
       <w:r>
         <w:rPr>
@@ -1711,7 +1711,7 @@
           <w:b/>
           <w:bCs/>
         </w:rPr>
-        <w:instrText xml:space="preserve"> PAGEREF _Toc2252 \h </w:instrText>
+        <w:instrText xml:space="preserve"> PAGEREF _Toc5224 \h </w:instrText>
       </w:r>
       <w:r>
         <w:rPr>
@@ -1771,7 +1771,7 @@
           <w:bCs/>
           <w:lang w:val="en-US"/>
         </w:rPr>
-        <w:instrText xml:space="preserve"> HYPERLINK \l _Toc31742 </w:instrText>
+        <w:instrText xml:space="preserve"> HYPERLINK \l _Toc5006 </w:instrText>
       </w:r>
       <w:r>
         <w:rPr>
@@ -1810,7 +1810,7 @@
           <w:b/>
           <w:bCs/>
         </w:rPr>
-        <w:instrText xml:space="preserve"> PAGEREF _Toc31742 \h </w:instrText>
+        <w:instrText xml:space="preserve"> PAGEREF _Toc5006 \h </w:instrText>
       </w:r>
       <w:r>
         <w:rPr>
@@ -1870,7 +1870,7 @@
           <w:bCs/>
           <w:lang w:val="en-US"/>
         </w:rPr>
-        <w:instrText xml:space="preserve"> HYPERLINK \l _Toc6499 </w:instrText>
+        <w:instrText xml:space="preserve"> HYPERLINK \l _Toc1831 </w:instrText>
       </w:r>
       <w:r>
         <w:rPr>
@@ -1910,7 +1910,7 @@
           <w:b/>
           <w:bCs/>
         </w:rPr>
-        <w:instrText xml:space="preserve"> PAGEREF _Toc6499 \h </w:instrText>
+        <w:instrText xml:space="preserve"> PAGEREF _Toc1831 \h </w:instrText>
       </w:r>
       <w:r>
         <w:rPr>
@@ -1970,7 +1970,7 @@
           <w:bCs/>
           <w:lang w:val="en-US"/>
         </w:rPr>
-        <w:instrText xml:space="preserve"> HYPERLINK \l _Toc114 </w:instrText>
+        <w:instrText xml:space="preserve"> HYPERLINK \l _Toc28399 </w:instrText>
       </w:r>
       <w:r>
         <w:rPr>
@@ -2009,7 +2009,7 @@
           <w:b/>
           <w:bCs/>
         </w:rPr>
-        <w:instrText xml:space="preserve"> PAGEREF _Toc114 \h </w:instrText>
+        <w:instrText xml:space="preserve"> PAGEREF _Toc28399 \h </w:instrText>
       </w:r>
       <w:r>
         <w:rPr>
@@ -2069,7 +2069,7 @@
           <w:bCs/>
           <w:lang w:val="en-US"/>
         </w:rPr>
-        <w:instrText xml:space="preserve"> HYPERLINK \l _Toc24828 </w:instrText>
+        <w:instrText xml:space="preserve"> HYPERLINK \l _Toc28367 </w:instrText>
       </w:r>
       <w:r>
         <w:rPr>
@@ -2108,7 +2108,7 @@
           <w:b/>
           <w:bCs/>
         </w:rPr>
-        <w:instrText xml:space="preserve"> PAGEREF _Toc24828 \h </w:instrText>
+        <w:instrText xml:space="preserve"> PAGEREF _Toc28367 \h </w:instrText>
       </w:r>
       <w:r>
         <w:rPr>
@@ -2168,7 +2168,7 @@
           <w:bCs/>
           <w:lang w:val="en-US"/>
         </w:rPr>
-        <w:instrText xml:space="preserve"> HYPERLINK \l _Toc17390 </w:instrText>
+        <w:instrText xml:space="preserve"> HYPERLINK \l _Toc3256 </w:instrText>
       </w:r>
       <w:r>
         <w:rPr>
@@ -2208,7 +2208,7 @@
           <w:b/>
           <w:bCs/>
         </w:rPr>
-        <w:instrText xml:space="preserve"> PAGEREF _Toc17390 \h </w:instrText>
+        <w:instrText xml:space="preserve"> PAGEREF _Toc3256 \h </w:instrText>
       </w:r>
       <w:r>
         <w:rPr>
@@ -2268,7 +2268,7 @@
           <w:bCs/>
           <w:lang w:val="en-US"/>
         </w:rPr>
-        <w:instrText xml:space="preserve"> HYPERLINK \l _Toc31834 </w:instrText>
+        <w:instrText xml:space="preserve"> HYPERLINK \l _Toc20686 </w:instrText>
       </w:r>
       <w:r>
         <w:rPr>
@@ -2307,7 +2307,7 @@
           <w:b/>
           <w:bCs/>
         </w:rPr>
-        <w:instrText xml:space="preserve"> PAGEREF _Toc31834 \h </w:instrText>
+        <w:instrText xml:space="preserve"> PAGEREF _Toc20686 \h </w:instrText>
       </w:r>
       <w:r>
         <w:rPr>
@@ -2367,7 +2367,7 @@
           <w:bCs/>
           <w:lang w:val="en-US"/>
         </w:rPr>
-        <w:instrText xml:space="preserve"> HYPERLINK \l _Toc8830 </w:instrText>
+        <w:instrText xml:space="preserve"> HYPERLINK \l _Toc1997 </w:instrText>
       </w:r>
       <w:r>
         <w:rPr>
@@ -2406,7 +2406,7 @@
           <w:b/>
           <w:bCs/>
         </w:rPr>
-        <w:instrText xml:space="preserve"> PAGEREF _Toc8830 \h </w:instrText>
+        <w:instrText xml:space="preserve"> PAGEREF _Toc1997 \h </w:instrText>
       </w:r>
       <w:r>
         <w:rPr>
@@ -2466,7 +2466,7 @@
           <w:bCs/>
           <w:lang w:val="en-US"/>
         </w:rPr>
-        <w:instrText xml:space="preserve"> HYPERLINK \l _Toc10317 </w:instrText>
+        <w:instrText xml:space="preserve"> HYPERLINK \l _Toc762 </w:instrText>
       </w:r>
       <w:r>
         <w:rPr>
@@ -2506,7 +2506,7 @@
           <w:b/>
           <w:bCs/>
         </w:rPr>
-        <w:instrText xml:space="preserve"> PAGEREF _Toc10317 \h </w:instrText>
+        <w:instrText xml:space="preserve"> PAGEREF _Toc762 \h </w:instrText>
       </w:r>
       <w:r>
         <w:rPr>
@@ -2566,7 +2566,7 @@
           <w:bCs/>
           <w:lang w:val="en-US"/>
         </w:rPr>
-        <w:instrText xml:space="preserve"> HYPERLINK \l _Toc15069 </w:instrText>
+        <w:instrText xml:space="preserve"> HYPERLINK \l _Toc29477 </w:instrText>
       </w:r>
       <w:r>
         <w:rPr>
@@ -2605,7 +2605,7 @@
           <w:b/>
           <w:bCs/>
         </w:rPr>
-        <w:instrText xml:space="preserve"> PAGEREF _Toc15069 \h </w:instrText>
+        <w:instrText xml:space="preserve"> PAGEREF _Toc29477 \h </w:instrText>
       </w:r>
       <w:r>
         <w:rPr>
@@ -2665,7 +2665,7 @@
           <w:bCs/>
           <w:lang w:val="en-US"/>
         </w:rPr>
-        <w:instrText xml:space="preserve"> HYPERLINK \l _Toc12578 </w:instrText>
+        <w:instrText xml:space="preserve"> HYPERLINK \l _Toc30468 </w:instrText>
       </w:r>
       <w:r>
         <w:rPr>
@@ -2704,7 +2704,7 @@
           <w:b/>
           <w:bCs/>
         </w:rPr>
-        <w:instrText xml:space="preserve"> PAGEREF _Toc12578 \h </w:instrText>
+        <w:instrText xml:space="preserve"> PAGEREF _Toc30468 \h </w:instrText>
       </w:r>
       <w:r>
         <w:rPr>
@@ -2764,7 +2764,7 @@
           <w:bCs/>
           <w:lang w:val="en-US"/>
         </w:rPr>
-        <w:instrText xml:space="preserve"> HYPERLINK \l _Toc13983 </w:instrText>
+        <w:instrText xml:space="preserve"> HYPERLINK \l _Toc16884 </w:instrText>
       </w:r>
       <w:r>
         <w:rPr>
@@ -2824,7 +2824,7 @@
           <w:b/>
           <w:bCs/>
         </w:rPr>
-        <w:instrText xml:space="preserve"> PAGEREF _Toc13983 \h </w:instrText>
+        <w:instrText xml:space="preserve"> PAGEREF _Toc16884 \h </w:instrText>
       </w:r>
       <w:r>
         <w:rPr>
@@ -2884,7 +2884,7 @@
           <w:bCs/>
           <w:lang w:val="en-US"/>
         </w:rPr>
-        <w:instrText xml:space="preserve"> HYPERLINK \l _Toc22199 </w:instrText>
+        <w:instrText xml:space="preserve"> HYPERLINK \l _Toc8815 </w:instrText>
       </w:r>
       <w:r>
         <w:rPr>
@@ -2923,7 +2923,7 @@
           <w:b/>
           <w:bCs/>
         </w:rPr>
-        <w:instrText xml:space="preserve"> PAGEREF _Toc22199 \h </w:instrText>
+        <w:instrText xml:space="preserve"> PAGEREF _Toc8815 \h </w:instrText>
       </w:r>
       <w:r>
         <w:rPr>
@@ -2983,7 +2983,7 @@
           <w:bCs/>
           <w:lang w:val="en-US"/>
         </w:rPr>
-        <w:instrText xml:space="preserve"> HYPERLINK \l _Toc26744 </w:instrText>
+        <w:instrText xml:space="preserve"> HYPERLINK \l _Toc11854 </w:instrText>
       </w:r>
       <w:r>
         <w:rPr>
@@ -3022,7 +3022,7 @@
           <w:b/>
           <w:bCs/>
         </w:rPr>
-        <w:instrText xml:space="preserve"> PAGEREF _Toc26744 \h </w:instrText>
+        <w:instrText xml:space="preserve"> PAGEREF _Toc11854 \h </w:instrText>
       </w:r>
       <w:r>
         <w:rPr>
@@ -3082,7 +3082,7 @@
           <w:bCs/>
           <w:lang w:val="en-US"/>
         </w:rPr>
-        <w:instrText xml:space="preserve"> HYPERLINK \l _Toc4618 </w:instrText>
+        <w:instrText xml:space="preserve"> HYPERLINK \l _Toc28463 </w:instrText>
       </w:r>
       <w:r>
         <w:rPr>
@@ -3142,7 +3142,7 @@
           <w:b/>
           <w:bCs/>
         </w:rPr>
-        <w:instrText xml:space="preserve"> PAGEREF _Toc4618 \h </w:instrText>
+        <w:instrText xml:space="preserve"> PAGEREF _Toc28463 \h </w:instrText>
       </w:r>
       <w:r>
         <w:rPr>
@@ -3202,7 +3202,7 @@
           <w:bCs/>
           <w:lang w:val="en-US"/>
         </w:rPr>
-        <w:instrText xml:space="preserve"> HYPERLINK \l _Toc6658 </w:instrText>
+        <w:instrText xml:space="preserve"> HYPERLINK \l _Toc31168 </w:instrText>
       </w:r>
       <w:r>
         <w:rPr>
@@ -3241,7 +3241,7 @@
           <w:b/>
           <w:bCs/>
         </w:rPr>
-        <w:instrText xml:space="preserve"> PAGEREF _Toc6658 \h </w:instrText>
+        <w:instrText xml:space="preserve"> PAGEREF _Toc31168 \h </w:instrText>
       </w:r>
       <w:r>
         <w:rPr>
@@ -3301,7 +3301,7 @@
           <w:bCs/>
           <w:lang w:val="en-US"/>
         </w:rPr>
-        <w:instrText xml:space="preserve"> HYPERLINK \l _Toc20611 </w:instrText>
+        <w:instrText xml:space="preserve"> HYPERLINK \l _Toc16996 </w:instrText>
       </w:r>
       <w:r>
         <w:rPr>
@@ -3340,7 +3340,7 @@
           <w:b/>
           <w:bCs/>
         </w:rPr>
-        <w:instrText xml:space="preserve"> PAGEREF _Toc20611 \h </w:instrText>
+        <w:instrText xml:space="preserve"> PAGEREF _Toc16996 \h </w:instrText>
       </w:r>
       <w:r>
         <w:rPr>
@@ -3400,7 +3400,7 @@
           <w:bCs/>
           <w:lang w:val="en-US"/>
         </w:rPr>
-        <w:instrText xml:space="preserve"> HYPERLINK \l _Toc27761 </w:instrText>
+        <w:instrText xml:space="preserve"> HYPERLINK \l _Toc32676 </w:instrText>
       </w:r>
       <w:r>
         <w:rPr>
@@ -3440,7 +3440,7 @@
           <w:b/>
           <w:bCs/>
         </w:rPr>
-        <w:instrText xml:space="preserve"> PAGEREF _Toc27761 \h </w:instrText>
+        <w:instrText xml:space="preserve"> PAGEREF _Toc32676 \h </w:instrText>
       </w:r>
       <w:r>
         <w:rPr>
@@ -3500,7 +3500,7 @@
           <w:bCs/>
           <w:lang w:val="en-US"/>
         </w:rPr>
-        <w:instrText xml:space="preserve"> HYPERLINK \l _Toc6728 </w:instrText>
+        <w:instrText xml:space="preserve"> HYPERLINK \l _Toc20940 </w:instrText>
       </w:r>
       <w:r>
         <w:rPr>
@@ -3539,7 +3539,7 @@
           <w:b/>
           <w:bCs/>
         </w:rPr>
-        <w:instrText xml:space="preserve"> PAGEREF _Toc6728 \h </w:instrText>
+        <w:instrText xml:space="preserve"> PAGEREF _Toc20940 \h </w:instrText>
       </w:r>
       <w:r>
         <w:rPr>
@@ -3599,7 +3599,7 @@
           <w:bCs/>
           <w:lang w:val="en-US"/>
         </w:rPr>
-        <w:instrText xml:space="preserve"> HYPERLINK \l _Toc3085 </w:instrText>
+        <w:instrText xml:space="preserve"> HYPERLINK \l _Toc3914 </w:instrText>
       </w:r>
       <w:r>
         <w:rPr>
@@ -3638,7 +3638,7 @@
           <w:b/>
           <w:bCs/>
         </w:rPr>
-        <w:instrText xml:space="preserve"> PAGEREF _Toc3085 \h </w:instrText>
+        <w:instrText xml:space="preserve"> PAGEREF _Toc3914 \h </w:instrText>
       </w:r>
       <w:r>
         <w:rPr>
@@ -3698,7 +3698,7 @@
           <w:bCs/>
           <w:lang w:val="en-US"/>
         </w:rPr>
-        <w:instrText xml:space="preserve"> HYPERLINK \l _Toc1106 </w:instrText>
+        <w:instrText xml:space="preserve"> HYPERLINK \l _Toc1503 </w:instrText>
       </w:r>
       <w:r>
         <w:rPr>
@@ -3758,7 +3758,7 @@
           <w:b/>
           <w:bCs/>
         </w:rPr>
-        <w:instrText xml:space="preserve"> PAGEREF _Toc1106 \h </w:instrText>
+        <w:instrText xml:space="preserve"> PAGEREF _Toc1503 \h </w:instrText>
       </w:r>
       <w:r>
         <w:rPr>
@@ -3818,7 +3818,7 @@
           <w:bCs/>
           <w:lang w:val="en-US"/>
         </w:rPr>
-        <w:instrText xml:space="preserve"> HYPERLINK \l _Toc13429 </w:instrText>
+        <w:instrText xml:space="preserve"> HYPERLINK \l _Toc29732 </w:instrText>
       </w:r>
       <w:r>
         <w:rPr>
@@ -3857,7 +3857,7 @@
           <w:b/>
           <w:bCs/>
         </w:rPr>
-        <w:instrText xml:space="preserve"> PAGEREF _Toc13429 \h </w:instrText>
+        <w:instrText xml:space="preserve"> PAGEREF _Toc29732 \h </w:instrText>
       </w:r>
       <w:r>
         <w:rPr>
@@ -3917,7 +3917,7 @@
           <w:bCs/>
           <w:lang w:val="en-US"/>
         </w:rPr>
-        <w:instrText xml:space="preserve"> HYPERLINK \l _Toc5160 </w:instrText>
+        <w:instrText xml:space="preserve"> HYPERLINK \l _Toc21940 </w:instrText>
       </w:r>
       <w:r>
         <w:rPr>
@@ -3956,7 +3956,7 @@
           <w:b/>
           <w:bCs/>
         </w:rPr>
-        <w:instrText xml:space="preserve"> PAGEREF _Toc5160 \h </w:instrText>
+        <w:instrText xml:space="preserve"> PAGEREF _Toc21940 \h </w:instrText>
       </w:r>
       <w:r>
         <w:rPr>
@@ -4016,7 +4016,7 @@
           <w:bCs/>
           <w:lang w:val="en-US"/>
         </w:rPr>
-        <w:instrText xml:space="preserve"> HYPERLINK \l _Toc13296 </w:instrText>
+        <w:instrText xml:space="preserve"> HYPERLINK \l _Toc1177 </w:instrText>
       </w:r>
       <w:r>
         <w:rPr>
@@ -4086,7 +4086,7 @@
           <w:b/>
           <w:bCs/>
         </w:rPr>
-        <w:instrText xml:space="preserve"> PAGEREF _Toc13296 \h </w:instrText>
+        <w:instrText xml:space="preserve"> PAGEREF _Toc1177 \h </w:instrText>
       </w:r>
       <w:r>
         <w:rPr>
@@ -4146,7 +4146,7 @@
           <w:bCs/>
           <w:lang w:val="en-US"/>
         </w:rPr>
-        <w:instrText xml:space="preserve"> HYPERLINK \l _Toc10850 </w:instrText>
+        <w:instrText xml:space="preserve"> HYPERLINK \l _Toc13085 </w:instrText>
       </w:r>
       <w:r>
         <w:rPr>
@@ -4185,7 +4185,7 @@
           <w:b/>
           <w:bCs/>
         </w:rPr>
-        <w:instrText xml:space="preserve"> PAGEREF _Toc10850 \h </w:instrText>
+        <w:instrText xml:space="preserve"> PAGEREF _Toc13085 \h </w:instrText>
       </w:r>
       <w:r>
         <w:rPr>
@@ -4245,7 +4245,7 @@
           <w:bCs/>
           <w:lang w:val="en-US"/>
         </w:rPr>
-        <w:instrText xml:space="preserve"> HYPERLINK \l _Toc20061 </w:instrText>
+        <w:instrText xml:space="preserve"> HYPERLINK \l _Toc5164 </w:instrText>
       </w:r>
       <w:r>
         <w:rPr>
@@ -4284,7 +4284,7 @@
           <w:b/>
           <w:bCs/>
         </w:rPr>
-        <w:instrText xml:space="preserve"> PAGEREF _Toc20061 \h </w:instrText>
+        <w:instrText xml:space="preserve"> PAGEREF _Toc5164 \h </w:instrText>
       </w:r>
       <w:r>
         <w:rPr>
@@ -4344,7 +4344,7 @@
           <w:bCs/>
           <w:lang w:val="en-US"/>
         </w:rPr>
-        <w:instrText xml:space="preserve"> HYPERLINK \l _Toc29289 </w:instrText>
+        <w:instrText xml:space="preserve"> HYPERLINK \l _Toc4254 </w:instrText>
       </w:r>
       <w:r>
         <w:rPr>
@@ -4394,7 +4394,7 @@
           <w:b/>
           <w:bCs/>
         </w:rPr>
-        <w:instrText xml:space="preserve"> PAGEREF _Toc29289 \h </w:instrText>
+        <w:instrText xml:space="preserve"> PAGEREF _Toc4254 \h </w:instrText>
       </w:r>
       <w:r>
         <w:rPr>
@@ -4454,7 +4454,7 @@
           <w:bCs/>
           <w:lang w:val="en-US"/>
         </w:rPr>
-        <w:instrText xml:space="preserve"> HYPERLINK \l _Toc9341 </w:instrText>
+        <w:instrText xml:space="preserve"> HYPERLINK \l _Toc19478 </w:instrText>
       </w:r>
       <w:r>
         <w:rPr>
@@ -4493,7 +4493,7 @@
           <w:b/>
           <w:bCs/>
         </w:rPr>
-        <w:instrText xml:space="preserve"> PAGEREF _Toc9341 \h </w:instrText>
+        <w:instrText xml:space="preserve"> PAGEREF _Toc19478 \h </w:instrText>
       </w:r>
       <w:r>
         <w:rPr>
@@ -4553,7 +4553,7 @@
           <w:bCs/>
           <w:lang w:val="en-US"/>
         </w:rPr>
-        <w:instrText xml:space="preserve"> HYPERLINK \l _Toc2317 </w:instrText>
+        <w:instrText xml:space="preserve"> HYPERLINK \l _Toc6193 </w:instrText>
       </w:r>
       <w:r>
         <w:rPr>
@@ -4592,7 +4592,7 @@
           <w:b/>
           <w:bCs/>
         </w:rPr>
-        <w:instrText xml:space="preserve"> PAGEREF _Toc2317 \h </w:instrText>
+        <w:instrText xml:space="preserve"> PAGEREF _Toc6193 \h </w:instrText>
       </w:r>
       <w:r>
         <w:rPr>
@@ -4652,7 +4652,7 @@
           <w:bCs/>
           <w:lang w:val="en-US"/>
         </w:rPr>
-        <w:instrText xml:space="preserve"> HYPERLINK \l _Toc10920 </w:instrText>
+        <w:instrText xml:space="preserve"> HYPERLINK \l _Toc17805 </w:instrText>
       </w:r>
       <w:r>
         <w:rPr>
@@ -4692,7 +4692,7 @@
           <w:b/>
           <w:bCs/>
         </w:rPr>
-        <w:instrText xml:space="preserve"> PAGEREF _Toc10920 \h </w:instrText>
+        <w:instrText xml:space="preserve"> PAGEREF _Toc17805 \h </w:instrText>
       </w:r>
       <w:r>
         <w:rPr>
@@ -4752,7 +4752,7 @@
           <w:bCs/>
           <w:lang w:val="en-US"/>
         </w:rPr>
-        <w:instrText xml:space="preserve"> HYPERLINK \l _Toc22755 </w:instrText>
+        <w:instrText xml:space="preserve"> HYPERLINK \l _Toc8422 </w:instrText>
       </w:r>
       <w:r>
         <w:rPr>
@@ -4791,7 +4791,7 @@
           <w:b/>
           <w:bCs/>
         </w:rPr>
-        <w:instrText xml:space="preserve"> PAGEREF _Toc22755 \h </w:instrText>
+        <w:instrText xml:space="preserve"> PAGEREF _Toc8422 \h </w:instrText>
       </w:r>
       <w:r>
         <w:rPr>
@@ -4851,7 +4851,7 @@
           <w:bCs/>
           <w:lang w:val="en-US"/>
         </w:rPr>
-        <w:instrText xml:space="preserve"> HYPERLINK \l _Toc21049 </w:instrText>
+        <w:instrText xml:space="preserve"> HYPERLINK \l _Toc23361 </w:instrText>
       </w:r>
       <w:r>
         <w:rPr>
@@ -4890,7 +4890,7 @@
           <w:b/>
           <w:bCs/>
         </w:rPr>
-        <w:instrText xml:space="preserve"> PAGEREF _Toc21049 \h </w:instrText>
+        <w:instrText xml:space="preserve"> PAGEREF _Toc23361 \h </w:instrText>
       </w:r>
       <w:r>
         <w:rPr>
@@ -4950,7 +4950,7 @@
           <w:bCs/>
           <w:lang w:val="en-US"/>
         </w:rPr>
-        <w:instrText xml:space="preserve"> HYPERLINK \l _Toc25234 </w:instrText>
+        <w:instrText xml:space="preserve"> HYPERLINK \l _Toc8941 </w:instrText>
       </w:r>
       <w:r>
         <w:rPr>
@@ -4990,7 +4990,7 @@
           <w:b/>
           <w:bCs/>
         </w:rPr>
-        <w:instrText xml:space="preserve"> PAGEREF _Toc25234 \h </w:instrText>
+        <w:instrText xml:space="preserve"> PAGEREF _Toc8941 \h </w:instrText>
       </w:r>
       <w:r>
         <w:rPr>
@@ -5050,7 +5050,7 @@
           <w:bCs/>
           <w:lang w:val="en-US"/>
         </w:rPr>
-        <w:instrText xml:space="preserve"> HYPERLINK \l _Toc25385 </w:instrText>
+        <w:instrText xml:space="preserve"> HYPERLINK \l _Toc5089 </w:instrText>
       </w:r>
       <w:r>
         <w:rPr>
@@ -5089,7 +5089,7 @@
           <w:b/>
           <w:bCs/>
         </w:rPr>
-        <w:instrText xml:space="preserve"> PAGEREF _Toc25385 \h </w:instrText>
+        <w:instrText xml:space="preserve"> PAGEREF _Toc5089 \h </w:instrText>
       </w:r>
       <w:r>
         <w:rPr>
@@ -5149,7 +5149,7 @@
           <w:bCs/>
           <w:lang w:val="en-US"/>
         </w:rPr>
-        <w:instrText xml:space="preserve"> HYPERLINK \l _Toc6254 </w:instrText>
+        <w:instrText xml:space="preserve"> HYPERLINK \l _Toc9357 </w:instrText>
       </w:r>
       <w:r>
         <w:rPr>
@@ -5188,7 +5188,7 @@
           <w:b/>
           <w:bCs/>
         </w:rPr>
-        <w:instrText xml:space="preserve"> PAGEREF _Toc6254 \h </w:instrText>
+        <w:instrText xml:space="preserve"> PAGEREF _Toc9357 \h </w:instrText>
       </w:r>
       <w:r>
         <w:rPr>
@@ -5248,7 +5248,7 @@
           <w:bCs/>
           <w:lang w:val="en-US"/>
         </w:rPr>
-        <w:instrText xml:space="preserve"> HYPERLINK \l _Toc12211 </w:instrText>
+        <w:instrText xml:space="preserve"> HYPERLINK \l _Toc21923 </w:instrText>
       </w:r>
       <w:r>
         <w:rPr>
@@ -5298,7 +5298,7 @@
           <w:b/>
           <w:bCs/>
         </w:rPr>
-        <w:instrText xml:space="preserve"> PAGEREF _Toc12211 \h </w:instrText>
+        <w:instrText xml:space="preserve"> PAGEREF _Toc21923 \h </w:instrText>
       </w:r>
       <w:r>
         <w:rPr>
@@ -5358,7 +5358,7 @@
           <w:bCs/>
           <w:lang w:val="en-US"/>
         </w:rPr>
-        <w:instrText xml:space="preserve"> HYPERLINK \l _Toc28696 </w:instrText>
+        <w:instrText xml:space="preserve"> HYPERLINK \l _Toc12293 </w:instrText>
       </w:r>
       <w:r>
         <w:rPr>
@@ -5397,7 +5397,7 @@
           <w:b/>
           <w:bCs/>
         </w:rPr>
-        <w:instrText xml:space="preserve"> PAGEREF _Toc28696 \h </w:instrText>
+        <w:instrText xml:space="preserve"> PAGEREF _Toc12293 \h </w:instrText>
       </w:r>
       <w:r>
         <w:rPr>
@@ -5457,7 +5457,7 @@
           <w:bCs/>
           <w:lang w:val="en-US"/>
         </w:rPr>
-        <w:instrText xml:space="preserve"> HYPERLINK \l _Toc23037 </w:instrText>
+        <w:instrText xml:space="preserve"> HYPERLINK \l _Toc21279 </w:instrText>
       </w:r>
       <w:r>
         <w:rPr>
@@ -5496,7 +5496,7 @@
           <w:b/>
           <w:bCs/>
         </w:rPr>
-        <w:instrText xml:space="preserve"> PAGEREF _Toc23037 \h </w:instrText>
+        <w:instrText xml:space="preserve"> PAGEREF _Toc21279 \h </w:instrText>
       </w:r>
       <w:r>
         <w:rPr>
@@ -5556,7 +5556,7 @@
           <w:bCs/>
           <w:lang w:val="en-US"/>
         </w:rPr>
-        <w:instrText xml:space="preserve"> HYPERLINK \l _Toc8704 </w:instrText>
+        <w:instrText xml:space="preserve"> HYPERLINK \l _Toc8576 </w:instrText>
       </w:r>
       <w:r>
         <w:rPr>
@@ -5606,7 +5606,7 @@
           <w:b/>
           <w:bCs/>
         </w:rPr>
-        <w:instrText xml:space="preserve"> PAGEREF _Toc8704 \h </w:instrText>
+        <w:instrText xml:space="preserve"> PAGEREF _Toc8576 \h </w:instrText>
       </w:r>
       <w:r>
         <w:rPr>
@@ -5666,7 +5666,7 @@
           <w:bCs/>
           <w:lang w:val="en-US"/>
         </w:rPr>
-        <w:instrText xml:space="preserve"> HYPERLINK \l _Toc25620 </w:instrText>
+        <w:instrText xml:space="preserve"> HYPERLINK \l _Toc25603 </w:instrText>
       </w:r>
       <w:r>
         <w:rPr>
@@ -5705,7 +5705,7 @@
           <w:b/>
           <w:bCs/>
         </w:rPr>
-        <w:instrText xml:space="preserve"> PAGEREF _Toc25620 \h </w:instrText>
+        <w:instrText xml:space="preserve"> PAGEREF _Toc25603 \h </w:instrText>
       </w:r>
       <w:r>
         <w:rPr>
@@ -5765,7 +5765,7 @@
           <w:bCs/>
           <w:lang w:val="en-US"/>
         </w:rPr>
-        <w:instrText xml:space="preserve"> HYPERLINK \l _Toc3568 </w:instrText>
+        <w:instrText xml:space="preserve"> HYPERLINK \l _Toc21874 </w:instrText>
       </w:r>
       <w:r>
         <w:rPr>
@@ -5804,7 +5804,7 @@
           <w:b/>
           <w:bCs/>
         </w:rPr>
-        <w:instrText xml:space="preserve"> PAGEREF _Toc3568 \h </w:instrText>
+        <w:instrText xml:space="preserve"> PAGEREF _Toc21874 \h </w:instrText>
       </w:r>
       <w:r>
         <w:rPr>
@@ -5864,7 +5864,7 @@
           <w:bCs/>
           <w:lang w:val="en-US"/>
         </w:rPr>
-        <w:instrText xml:space="preserve"> HYPERLINK \l _Toc17600 </w:instrText>
+        <w:instrText xml:space="preserve"> HYPERLINK \l _Toc20588 </w:instrText>
       </w:r>
       <w:r>
         <w:rPr>
@@ -5944,7 +5944,7 @@
           <w:b/>
           <w:bCs/>
         </w:rPr>
-        <w:instrText xml:space="preserve"> PAGEREF _Toc17600 \h </w:instrText>
+        <w:instrText xml:space="preserve"> PAGEREF _Toc20588 \h </w:instrText>
       </w:r>
       <w:r>
         <w:rPr>
@@ -6004,7 +6004,7 @@
           <w:bCs/>
           <w:lang w:val="en-US"/>
         </w:rPr>
-        <w:instrText xml:space="preserve"> HYPERLINK \l _Toc13589 </w:instrText>
+        <w:instrText xml:space="preserve"> HYPERLINK \l _Toc17181 </w:instrText>
       </w:r>
       <w:r>
         <w:rPr>
@@ -6043,7 +6043,7 @@
           <w:b/>
           <w:bCs/>
         </w:rPr>
-        <w:instrText xml:space="preserve"> PAGEREF _Toc13589 \h </w:instrText>
+        <w:instrText xml:space="preserve"> PAGEREF _Toc17181 \h </w:instrText>
       </w:r>
       <w:r>
         <w:rPr>
@@ -6103,7 +6103,7 @@
           <w:bCs/>
           <w:lang w:val="en-US"/>
         </w:rPr>
-        <w:instrText xml:space="preserve"> HYPERLINK \l _Toc20472 </w:instrText>
+        <w:instrText xml:space="preserve"> HYPERLINK \l _Toc3037 </w:instrText>
       </w:r>
       <w:r>
         <w:rPr>
@@ -6142,7 +6142,7 @@
           <w:b/>
           <w:bCs/>
         </w:rPr>
-        <w:instrText xml:space="preserve"> PAGEREF _Toc20472 \h </w:instrText>
+        <w:instrText xml:space="preserve"> PAGEREF _Toc3037 \h </w:instrText>
       </w:r>
       <w:r>
         <w:rPr>
@@ -6203,7 +6203,7 @@
           <w:lang w:val="en-US"/>
         </w:rPr>
       </w:pPr>
-      <w:bookmarkStart w:id="1" w:name="_Toc14659"/>
+      <w:bookmarkStart w:id="1" w:name="_Toc8106"/>
       <w:r>
         <w:rPr>
           <w:rFonts w:hint="default"/>
@@ -6291,7 +6291,7 @@
           <w:lang w:val="en-US"/>
         </w:rPr>
       </w:pPr>
-      <w:bookmarkStart w:id="2" w:name="_Toc11112"/>
+      <w:bookmarkStart w:id="2" w:name="_Toc16508"/>
       <w:r>
         <w:rPr>
           <w:rFonts w:hint="default"/>
@@ -6357,42 +6357,6 @@
         </w:rPr>
         <w:fldChar w:fldCharType="end"/>
       </w:r>
-    </w:p>
-    <w:p>
-      <w:pPr>
-        <w:rPr>
-          <w:rFonts w:hint="default"/>
-          <w:b w:val="0"/>
-          <w:bCs w:val="0"/>
-          <w:sz w:val="22"/>
-          <w:szCs w:val="22"/>
-          <w:lang w:val="en-US"/>
-        </w:rPr>
-      </w:pPr>
-    </w:p>
-    <w:p>
-      <w:pPr>
-        <w:rPr>
-          <w:rFonts w:hint="default"/>
-          <w:b w:val="0"/>
-          <w:bCs w:val="0"/>
-          <w:sz w:val="22"/>
-          <w:szCs w:val="22"/>
-          <w:lang w:val="en-US"/>
-        </w:rPr>
-      </w:pPr>
-    </w:p>
-    <w:p>
-      <w:pPr>
-        <w:rPr>
-          <w:rFonts w:hint="default"/>
-          <w:b w:val="0"/>
-          <w:bCs w:val="0"/>
-          <w:sz w:val="22"/>
-          <w:szCs w:val="22"/>
-          <w:lang w:val="en-US"/>
-        </w:rPr>
-      </w:pPr>
     </w:p>
     <w:p>
       <w:pPr>
@@ -6788,7 +6752,7 @@
           <w:lang w:val="en-US"/>
         </w:rPr>
       </w:pPr>
-      <w:bookmarkStart w:id="3" w:name="_Toc10221"/>
+      <w:bookmarkStart w:id="3" w:name="_Toc15605"/>
       <w:r>
         <w:rPr>
           <w:rFonts w:hint="default"/>
@@ -6983,7 +6947,18 @@
           <w:szCs w:val="22"/>
           <w:lang w:val="en-US"/>
         </w:rPr>
-        <w:t>Java’s object serialization allows us to take any object that implements the Serializable</w:t>
+        <w:t xml:space="preserve">Java’s object serialization allows us to take any object that implements the </w:t>
+      </w:r>
+      <w:r>
+        <w:rPr>
+          <w:rFonts w:hint="default"/>
+          <w:b/>
+          <w:bCs/>
+          <w:sz w:val="22"/>
+          <w:szCs w:val="22"/>
+          <w:lang w:val="en-US"/>
+        </w:rPr>
+        <w:t>Serializable</w:t>
       </w:r>
       <w:r>
         <w:rPr>
@@ -7338,7 +7313,7 @@
           <w:lang w:val="en-US"/>
         </w:rPr>
       </w:pPr>
-      <w:bookmarkStart w:id="4" w:name="_Toc8435"/>
+      <w:bookmarkStart w:id="4" w:name="_Toc23980"/>
       <w:r>
         <w:rPr>
           <w:rFonts w:hint="default"/>
@@ -7667,6 +7642,91 @@
           <w:lang w:val="en-US"/>
         </w:rPr>
         <w:t>https://youtu.be/eXezwNStAfU</w:t>
+      </w:r>
+      <w:r>
+        <w:rPr>
+          <w:rFonts w:hint="default"/>
+          <w:sz w:val="22"/>
+          <w:szCs w:val="22"/>
+          <w:lang w:val="en-US"/>
+        </w:rPr>
+        <w:fldChar w:fldCharType="end"/>
+      </w:r>
+    </w:p>
+    <w:p>
+      <w:pPr>
+        <w:rPr>
+          <w:rFonts w:hint="default"/>
+          <w:sz w:val="22"/>
+          <w:szCs w:val="22"/>
+          <w:lang w:val="en-US"/>
+        </w:rPr>
+      </w:pPr>
+    </w:p>
+    <w:p>
+      <w:pPr>
+        <w:rPr>
+          <w:rFonts w:hint="default"/>
+          <w:sz w:val="22"/>
+          <w:szCs w:val="22"/>
+          <w:lang w:val="en-US"/>
+        </w:rPr>
+      </w:pPr>
+      <w:r>
+        <w:rPr>
+          <w:rFonts w:hint="default"/>
+          <w:sz w:val="22"/>
+          <w:szCs w:val="22"/>
+          <w:lang w:val="en-US"/>
+        </w:rPr>
+        <w:t>05 - Java Serialization - Introduction - Theory</w:t>
+      </w:r>
+    </w:p>
+    <w:p>
+      <w:pPr>
+        <w:rPr>
+          <w:rFonts w:hint="default"/>
+          <w:sz w:val="22"/>
+          <w:szCs w:val="22"/>
+          <w:lang w:val="en-US"/>
+        </w:rPr>
+      </w:pPr>
+      <w:r>
+        <w:rPr>
+          <w:rFonts w:hint="default"/>
+          <w:sz w:val="22"/>
+          <w:szCs w:val="22"/>
+          <w:lang w:val="en-US"/>
+        </w:rPr>
+        <w:fldChar w:fldCharType="begin"/>
+      </w:r>
+      <w:r>
+        <w:rPr>
+          <w:rFonts w:hint="default"/>
+          <w:sz w:val="22"/>
+          <w:szCs w:val="22"/>
+          <w:lang w:val="en-US"/>
+        </w:rPr>
+        <w:instrText xml:space="preserve"> HYPERLINK "https://youtu.be/Zas-PqxXNE8" </w:instrText>
+      </w:r>
+      <w:r>
+        <w:rPr>
+          <w:rFonts w:hint="default"/>
+          <w:sz w:val="22"/>
+          <w:szCs w:val="22"/>
+          <w:lang w:val="en-US"/>
+        </w:rPr>
+        <w:fldChar w:fldCharType="separate"/>
+      </w:r>
+      <w:r>
+        <w:rPr>
+          <w:rStyle w:val="14"/>
+          <w:rFonts w:hint="default"/>
+          <w:sz w:val="22"/>
+          <w:szCs w:val="22"/>
+          <w:lang w:val="en-US"/>
+        </w:rPr>
+        <w:t>https://youtu.be/Zas-PqxXNE8</w:t>
       </w:r>
       <w:r>
         <w:rPr>
@@ -7708,7 +7768,7 @@
           <w:lang w:val="en-US"/>
         </w:rPr>
       </w:pPr>
-      <w:bookmarkStart w:id="5" w:name="_Toc29645"/>
+      <w:bookmarkStart w:id="5" w:name="_Toc24661"/>
       <w:r>
         <w:rPr>
           <w:rFonts w:hint="default"/>
@@ -8181,9 +8241,7 @@
           <w:lang w:val="en-US"/>
         </w:rPr>
       </w:pPr>
-      <w:bookmarkStart w:id="6" w:name="_Toc25709"/>
-      <w:bookmarkStart w:id="60" w:name="_GoBack"/>
-      <w:bookmarkEnd w:id="60"/>
+      <w:bookmarkStart w:id="6" w:name="_Toc29788"/>
       <w:r>
         <w:rPr>
           <w:rFonts w:hint="default"/>
@@ -8495,7 +8553,7 @@
           <w:lang w:val="en-US"/>
         </w:rPr>
       </w:pPr>
-      <w:bookmarkStart w:id="7" w:name="_Toc11833"/>
+      <w:bookmarkStart w:id="7" w:name="_Toc17652"/>
       <w:r>
         <w:rPr>
           <w:rFonts w:hint="default"/>
@@ -8581,7 +8639,7 @@
           <w:lang w:val="en-US"/>
         </w:rPr>
       </w:pPr>
-      <w:bookmarkStart w:id="8" w:name="_Toc14401"/>
+      <w:bookmarkStart w:id="8" w:name="_Toc19216"/>
       <w:r>
         <w:rPr>
           <w:rFonts w:hint="default"/>
@@ -8836,7 +8894,7 @@
           <w:lang w:val="en-US"/>
         </w:rPr>
       </w:pPr>
-      <w:bookmarkStart w:id="9" w:name="_Toc29844"/>
+      <w:bookmarkStart w:id="9" w:name="_Toc14146"/>
       <w:r>
         <w:rPr>
           <w:rFonts w:hint="default"/>
@@ -9166,7 +9224,7 @@
           <w:lang w:val="en-US"/>
         </w:rPr>
       </w:pPr>
-      <w:bookmarkStart w:id="10" w:name="_Toc15946"/>
+      <w:bookmarkStart w:id="10" w:name="_Toc1164"/>
       <w:r>
         <w:rPr>
           <w:rFonts w:hint="default"/>
@@ -9252,7 +9310,7 @@
           <w:lang w:val="en-US"/>
         </w:rPr>
       </w:pPr>
-      <w:bookmarkStart w:id="11" w:name="_Toc31562"/>
+      <w:bookmarkStart w:id="11" w:name="_Toc32441"/>
       <w:r>
         <w:rPr>
           <w:rFonts w:hint="default"/>
@@ -9471,7 +9529,7 @@
           <w:lang w:val="en-US"/>
         </w:rPr>
       </w:pPr>
-      <w:bookmarkStart w:id="12" w:name="_Toc29527"/>
+      <w:bookmarkStart w:id="12" w:name="_Toc25350"/>
       <w:r>
         <w:rPr>
           <w:rFonts w:hint="default"/>
@@ -10586,7 +10644,7 @@
           <w:lang w:val="en-US"/>
         </w:rPr>
       </w:pPr>
-      <w:bookmarkStart w:id="13" w:name="_Toc17844"/>
+      <w:bookmarkStart w:id="13" w:name="_Toc4819"/>
       <w:r>
         <w:rPr>
           <w:rFonts w:hint="default"/>
@@ -10672,7 +10730,7 @@
           <w:lang w:val="en-US"/>
         </w:rPr>
       </w:pPr>
-      <w:bookmarkStart w:id="14" w:name="_Toc2045"/>
+      <w:bookmarkStart w:id="14" w:name="_Toc11709"/>
       <w:r>
         <w:rPr>
           <w:rFonts w:hint="default"/>
@@ -11133,7 +11191,7 @@
           <w:lang w:val="en-US"/>
         </w:rPr>
       </w:pPr>
-      <w:bookmarkStart w:id="15" w:name="_Toc6708"/>
+      <w:bookmarkStart w:id="15" w:name="_Toc23743"/>
       <w:r>
         <w:rPr>
           <w:rFonts w:hint="default"/>
@@ -11189,7 +11247,7 @@
           <w:lang w:val="en-US"/>
         </w:rPr>
       </w:pPr>
-      <w:bookmarkStart w:id="16" w:name="_Toc2252"/>
+      <w:bookmarkStart w:id="16" w:name="_Toc5224"/>
       <w:r>
         <w:rPr>
           <w:rFonts w:hint="default"/>
@@ -11275,7 +11333,7 @@
           <w:lang w:val="en-US"/>
         </w:rPr>
       </w:pPr>
-      <w:bookmarkStart w:id="17" w:name="_Toc31742"/>
+      <w:bookmarkStart w:id="17" w:name="_Toc5006"/>
       <w:r>
         <w:rPr>
           <w:rFonts w:hint="default"/>
@@ -11736,7 +11794,7 @@
           <w:lang w:val="en-US"/>
         </w:rPr>
       </w:pPr>
-      <w:bookmarkStart w:id="18" w:name="_Toc6499"/>
+      <w:bookmarkStart w:id="18" w:name="_Toc1831"/>
       <w:r>
         <w:rPr>
           <w:rFonts w:hint="default"/>
@@ -11915,7 +11973,7 @@
           <w:lang w:val="en-US"/>
         </w:rPr>
       </w:pPr>
-      <w:bookmarkStart w:id="19" w:name="_Toc114"/>
+      <w:bookmarkStart w:id="19" w:name="_Toc28399"/>
       <w:r>
         <w:rPr>
           <w:rFonts w:hint="default"/>
@@ -12001,7 +12059,7 @@
           <w:lang w:val="en-US"/>
         </w:rPr>
       </w:pPr>
-      <w:bookmarkStart w:id="20" w:name="_Toc24828"/>
+      <w:bookmarkStart w:id="20" w:name="_Toc28367"/>
       <w:r>
         <w:rPr>
           <w:rFonts w:hint="default"/>
@@ -12415,7 +12473,7 @@
           <w:lang w:val="en-US"/>
         </w:rPr>
       </w:pPr>
-      <w:bookmarkStart w:id="21" w:name="_Toc17390"/>
+      <w:bookmarkStart w:id="21" w:name="_Toc3256"/>
       <w:r>
         <w:rPr>
           <w:rFonts w:hint="default"/>
@@ -12660,7 +12718,7 @@
           <w:lang w:val="en-US"/>
         </w:rPr>
       </w:pPr>
-      <w:bookmarkStart w:id="22" w:name="_Toc31834"/>
+      <w:bookmarkStart w:id="22" w:name="_Toc20686"/>
       <w:r>
         <w:rPr>
           <w:rFonts w:hint="default"/>
@@ -12746,7 +12804,7 @@
           <w:lang w:val="en-US"/>
         </w:rPr>
       </w:pPr>
-      <w:bookmarkStart w:id="23" w:name="_Toc8830"/>
+      <w:bookmarkStart w:id="23" w:name="_Toc1997"/>
       <w:r>
         <w:rPr>
           <w:rFonts w:hint="default"/>
@@ -13184,7 +13242,7 @@
           <w:lang w:val="en-US"/>
         </w:rPr>
       </w:pPr>
-      <w:bookmarkStart w:id="24" w:name="_Toc10317"/>
+      <w:bookmarkStart w:id="24" w:name="_Toc762"/>
       <w:r>
         <w:rPr>
           <w:rFonts w:hint="default"/>
@@ -13363,7 +13421,7 @@
           <w:lang w:val="en-US"/>
         </w:rPr>
       </w:pPr>
-      <w:bookmarkStart w:id="25" w:name="_Toc15069"/>
+      <w:bookmarkStart w:id="25" w:name="_Toc29477"/>
       <w:r>
         <w:rPr>
           <w:rFonts w:hint="default"/>
@@ -13449,7 +13507,7 @@
           <w:lang w:val="en-US"/>
         </w:rPr>
       </w:pPr>
-      <w:bookmarkStart w:id="26" w:name="_Toc12578"/>
+      <w:bookmarkStart w:id="26" w:name="_Toc30468"/>
       <w:r>
         <w:rPr>
           <w:rFonts w:hint="default"/>
@@ -13863,7 +13921,7 @@
           <w:lang w:val="en-US"/>
         </w:rPr>
       </w:pPr>
-      <w:bookmarkStart w:id="27" w:name="_Toc13983"/>
+      <w:bookmarkStart w:id="27" w:name="_Toc16884"/>
       <w:r>
         <w:rPr>
           <w:rFonts w:hint="default"/>
@@ -14646,7 +14704,7 @@
           <w:lang w:val="en-US"/>
         </w:rPr>
       </w:pPr>
-      <w:bookmarkStart w:id="28" w:name="_Toc22199"/>
+      <w:bookmarkStart w:id="28" w:name="_Toc8815"/>
       <w:r>
         <w:rPr>
           <w:rFonts w:hint="default"/>
@@ -14732,7 +14790,7 @@
           <w:lang w:val="en-US"/>
         </w:rPr>
       </w:pPr>
-      <w:bookmarkStart w:id="29" w:name="_Toc26744"/>
+      <w:bookmarkStart w:id="29" w:name="_Toc11854"/>
       <w:r>
         <w:rPr>
           <w:rFonts w:hint="default"/>
@@ -14960,7 +15018,7 @@
           <w:lang w:val="en-US"/>
         </w:rPr>
       </w:pPr>
-      <w:bookmarkStart w:id="30" w:name="_Toc4618"/>
+      <w:bookmarkStart w:id="30" w:name="_Toc28463"/>
       <w:r>
         <w:rPr>
           <w:rFonts w:hint="default"/>
@@ -15187,7 +15245,7 @@
           <w:lang w:val="en-US"/>
         </w:rPr>
       </w:pPr>
-      <w:bookmarkStart w:id="31" w:name="_Toc6658"/>
+      <w:bookmarkStart w:id="31" w:name="_Toc31168"/>
       <w:r>
         <w:rPr>
           <w:rFonts w:hint="default"/>
@@ -15273,7 +15331,7 @@
           <w:lang w:val="en-US"/>
         </w:rPr>
       </w:pPr>
-      <w:bookmarkStart w:id="32" w:name="_Toc20611"/>
+      <w:bookmarkStart w:id="32" w:name="_Toc16996"/>
       <w:r>
         <w:rPr>
           <w:rFonts w:hint="default"/>
@@ -15609,7 +15667,7 @@
           <w:lang w:val="en-US"/>
         </w:rPr>
       </w:pPr>
-      <w:bookmarkStart w:id="33" w:name="_Toc27761"/>
+      <w:bookmarkStart w:id="33" w:name="_Toc32676"/>
       <w:r>
         <w:rPr>
           <w:rFonts w:hint="default"/>
@@ -15843,7 +15901,7 @@
           <w:lang w:val="en-US"/>
         </w:rPr>
       </w:pPr>
-      <w:bookmarkStart w:id="34" w:name="_Toc6728"/>
+      <w:bookmarkStart w:id="34" w:name="_Toc20940"/>
       <w:r>
         <w:rPr>
           <w:rFonts w:hint="default"/>
@@ -15929,7 +15987,7 @@
           <w:lang w:val="en-US"/>
         </w:rPr>
       </w:pPr>
-      <w:bookmarkStart w:id="35" w:name="_Toc3085"/>
+      <w:bookmarkStart w:id="35" w:name="_Toc3914"/>
       <w:r>
         <w:rPr>
           <w:rFonts w:hint="default"/>
@@ -16325,7 +16383,7 @@
           <w:lang w:val="en-US"/>
         </w:rPr>
       </w:pPr>
-      <w:bookmarkStart w:id="36" w:name="_Toc1106"/>
+      <w:bookmarkStart w:id="36" w:name="_Toc1503"/>
       <w:r>
         <w:rPr>
           <w:rFonts w:hint="default"/>
@@ -16864,7 +16922,7 @@
           <w:lang w:val="en-US"/>
         </w:rPr>
       </w:pPr>
-      <w:bookmarkStart w:id="37" w:name="_Toc13429"/>
+      <w:bookmarkStart w:id="37" w:name="_Toc29732"/>
       <w:r>
         <w:rPr>
           <w:rFonts w:hint="default"/>
@@ -16950,7 +17008,7 @@
           <w:lang w:val="en-US"/>
         </w:rPr>
       </w:pPr>
-      <w:bookmarkStart w:id="38" w:name="_Toc5160"/>
+      <w:bookmarkStart w:id="38" w:name="_Toc21940"/>
       <w:r>
         <w:rPr>
           <w:rFonts w:hint="default"/>
@@ -17262,7 +17320,7 @@
           <w:lang w:val="en-US"/>
         </w:rPr>
       </w:pPr>
-      <w:bookmarkStart w:id="39" w:name="_Toc13296"/>
+      <w:bookmarkStart w:id="39" w:name="_Toc1177"/>
       <w:r>
         <w:rPr>
           <w:rFonts w:hint="default"/>
@@ -17931,7 +17989,7 @@
           <w:lang w:val="en-US"/>
         </w:rPr>
       </w:pPr>
-      <w:bookmarkStart w:id="40" w:name="_Toc10850"/>
+      <w:bookmarkStart w:id="40" w:name="_Toc13085"/>
       <w:r>
         <w:rPr>
           <w:rFonts w:hint="default"/>
@@ -18017,7 +18075,7 @@
           <w:lang w:val="en-US"/>
         </w:rPr>
       </w:pPr>
-      <w:bookmarkStart w:id="41" w:name="_Toc20061"/>
+      <w:bookmarkStart w:id="41" w:name="_Toc5164"/>
       <w:r>
         <w:rPr>
           <w:rFonts w:hint="default"/>
@@ -18225,18 +18283,6 @@
     </w:p>
     <w:p>
       <w:pPr>
-        <w:rPr>
-          <w:rFonts w:hint="default"/>
-          <w:b w:val="0"/>
-          <w:bCs w:val="0"/>
-          <w:sz w:val="22"/>
-          <w:szCs w:val="22"/>
-          <w:lang w:val="en-US"/>
-        </w:rPr>
-      </w:pPr>
-    </w:p>
-    <w:p>
-      <w:pPr>
         <w:pStyle w:val="3"/>
         <w:bidi w:val="0"/>
         <w:rPr>
@@ -18245,7 +18291,7 @@
           <w:lang w:val="en-US"/>
         </w:rPr>
       </w:pPr>
-      <w:bookmarkStart w:id="42" w:name="_Toc29289"/>
+      <w:bookmarkStart w:id="42" w:name="_Toc4254"/>
       <w:r>
         <w:rPr>
           <w:rFonts w:hint="default"/>
@@ -18596,7 +18642,7 @@
           <w:lang w:val="en-US"/>
         </w:rPr>
       </w:pPr>
-      <w:bookmarkStart w:id="43" w:name="_Toc9341"/>
+      <w:bookmarkStart w:id="43" w:name="_Toc19478"/>
       <w:r>
         <w:rPr>
           <w:rFonts w:hint="default"/>
@@ -18682,7 +18728,7 @@
           <w:lang w:val="en-US"/>
         </w:rPr>
       </w:pPr>
-      <w:bookmarkStart w:id="44" w:name="_Toc2317"/>
+      <w:bookmarkStart w:id="44" w:name="_Toc6193"/>
       <w:r>
         <w:rPr>
           <w:rFonts w:hint="default"/>
@@ -19040,7 +19086,20 @@
           <w:lang w:val="en-US"/>
         </w:rPr>
       </w:pPr>
-      <w:bookmarkStart w:id="45" w:name="_Toc10920"/>
+    </w:p>
+    <w:p>
+      <w:pPr>
+        <w:pStyle w:val="3"/>
+        <w:bidi w:val="0"/>
+        <w:rPr>
+          <w:rFonts w:hint="default"/>
+          <w:color w:val="843C0B" w:themeColor="accent2" w:themeShade="80"/>
+          <w:lang w:val="en-US"/>
+        </w:rPr>
+      </w:pPr>
+      <w:bookmarkStart w:id="60" w:name="_GoBack"/>
+      <w:bookmarkEnd w:id="60"/>
+      <w:bookmarkStart w:id="45" w:name="_Toc17805"/>
       <w:r>
         <w:rPr>
           <w:rFonts w:hint="default"/>
@@ -19237,7 +19296,7 @@
           <w:lang w:val="en-US"/>
         </w:rPr>
       </w:pPr>
-      <w:bookmarkStart w:id="46" w:name="_Toc22755"/>
+      <w:bookmarkStart w:id="46" w:name="_Toc8422"/>
       <w:r>
         <w:rPr>
           <w:rFonts w:hint="default"/>
@@ -19323,7 +19382,7 @@
           <w:lang w:val="en-US"/>
         </w:rPr>
       </w:pPr>
-      <w:bookmarkStart w:id="47" w:name="_Toc21049"/>
+      <w:bookmarkStart w:id="47" w:name="_Toc23361"/>
       <w:r>
         <w:rPr>
           <w:rFonts w:hint="default"/>
@@ -19671,7 +19730,7 @@
           <w:lang w:val="en-US"/>
         </w:rPr>
       </w:pPr>
-      <w:bookmarkStart w:id="48" w:name="_Toc25234"/>
+      <w:bookmarkStart w:id="48" w:name="_Toc8941"/>
       <w:r>
         <w:rPr>
           <w:rFonts w:hint="default"/>
@@ -20653,7 +20712,7 @@
           <w:lang w:val="en-US"/>
         </w:rPr>
       </w:pPr>
-      <w:bookmarkStart w:id="49" w:name="_Toc25385"/>
+      <w:bookmarkStart w:id="49" w:name="_Toc5089"/>
       <w:r>
         <w:rPr>
           <w:rFonts w:hint="default"/>
@@ -20739,7 +20798,7 @@
           <w:lang w:val="en-US"/>
         </w:rPr>
       </w:pPr>
-      <w:bookmarkStart w:id="50" w:name="_Toc6254"/>
+      <w:bookmarkStart w:id="50" w:name="_Toc9357"/>
       <w:r>
         <w:rPr>
           <w:rFonts w:hint="default"/>
@@ -21253,7 +21312,7 @@
           <w:lang w:val="en-US"/>
         </w:rPr>
       </w:pPr>
-      <w:bookmarkStart w:id="51" w:name="_Toc12211"/>
+      <w:bookmarkStart w:id="51" w:name="_Toc21923"/>
       <w:r>
         <w:rPr>
           <w:rFonts w:hint="default"/>
@@ -21918,7 +21977,7 @@
           <w:lang w:val="en-US"/>
         </w:rPr>
       </w:pPr>
-      <w:bookmarkStart w:id="52" w:name="_Toc28696"/>
+      <w:bookmarkStart w:id="52" w:name="_Toc12293"/>
       <w:r>
         <w:rPr>
           <w:rFonts w:hint="default"/>
@@ -22004,7 +22063,7 @@
           <w:lang w:val="en-US"/>
         </w:rPr>
       </w:pPr>
-      <w:bookmarkStart w:id="53" w:name="_Toc23037"/>
+      <w:bookmarkStart w:id="53" w:name="_Toc21279"/>
       <w:r>
         <w:rPr>
           <w:rFonts w:hint="default"/>
@@ -22331,7 +22390,7 @@
           <w:lang w:val="en-US"/>
         </w:rPr>
       </w:pPr>
-      <w:bookmarkStart w:id="54" w:name="_Toc8704"/>
+      <w:bookmarkStart w:id="54" w:name="_Toc8576"/>
       <w:r>
         <w:rPr>
           <w:rFonts w:hint="default"/>
@@ -22731,7 +22790,7 @@
           <w:lang w:val="en-US"/>
         </w:rPr>
       </w:pPr>
-      <w:bookmarkStart w:id="55" w:name="_Toc25620"/>
+      <w:bookmarkStart w:id="55" w:name="_Toc25603"/>
       <w:r>
         <w:rPr>
           <w:rFonts w:hint="default"/>
@@ -22817,7 +22876,7 @@
           <w:lang w:val="en-US"/>
         </w:rPr>
       </w:pPr>
-      <w:bookmarkStart w:id="56" w:name="_Toc3568"/>
+      <w:bookmarkStart w:id="56" w:name="_Toc21874"/>
       <w:r>
         <w:rPr>
           <w:rFonts w:hint="default"/>
@@ -23259,7 +23318,7 @@
           <w:lang w:val="en-US"/>
         </w:rPr>
       </w:pPr>
-      <w:bookmarkStart w:id="57" w:name="_Toc17600"/>
+      <w:bookmarkStart w:id="57" w:name="_Toc20588"/>
       <w:r>
         <w:rPr>
           <w:rFonts w:hint="default"/>
@@ -23591,7 +23650,7 @@
           <w:lang w:val="en-US"/>
         </w:rPr>
       </w:pPr>
-      <w:bookmarkStart w:id="58" w:name="_Toc13589"/>
+      <w:bookmarkStart w:id="58" w:name="_Toc17181"/>
       <w:r>
         <w:rPr>
           <w:rFonts w:hint="default"/>
@@ -23677,7 +23736,7 @@
           <w:lang w:val="en-US"/>
         </w:rPr>
       </w:pPr>
-      <w:bookmarkStart w:id="59" w:name="_Toc20472"/>
+      <w:bookmarkStart w:id="59" w:name="_Toc3037"/>
       <w:r>
         <w:rPr>
           <w:rFonts w:hint="default"/>

</xml_diff>

<commit_message>
added chapter 19 and youtube links in README
</commit_message>
<xml_diff>
--- a/JavaSerialization.docx
+++ b/JavaSerialization.docx
@@ -12,7 +12,7 @@
           <w:lang w:val="en-US"/>
         </w:rPr>
       </w:pPr>
-      <w:bookmarkStart w:id="0" w:name="_Toc18338"/>
+      <w:bookmarkStart w:id="0" w:name="_Toc26578"/>
       <w:r>
         <w:rPr>
           <w:rFonts w:hint="default"/>
@@ -77,7 +77,7 @@
           <w:bCs/>
           <w:lang w:val="en-US"/>
         </w:rPr>
-        <w:instrText xml:space="preserve"> HYPERLINK \l _Toc18338 </w:instrText>
+        <w:instrText xml:space="preserve"> HYPERLINK \l _Toc26578 </w:instrText>
       </w:r>
       <w:r>
         <w:rPr>
@@ -117,7 +117,7 @@
           <w:b/>
           <w:bCs/>
         </w:rPr>
-        <w:instrText xml:space="preserve"> PAGEREF _Toc18338 \h </w:instrText>
+        <w:instrText xml:space="preserve"> PAGEREF _Toc26578 \h </w:instrText>
       </w:r>
       <w:r>
         <w:rPr>
@@ -177,7 +177,7 @@
           <w:bCs/>
           <w:lang w:val="en-US"/>
         </w:rPr>
-        <w:instrText xml:space="preserve"> HYPERLINK \l _Toc8106 </w:instrText>
+        <w:instrText xml:space="preserve"> HYPERLINK \l _Toc11434 </w:instrText>
       </w:r>
       <w:r>
         <w:rPr>
@@ -217,7 +217,7 @@
           <w:b/>
           <w:bCs/>
         </w:rPr>
-        <w:instrText xml:space="preserve"> PAGEREF _Toc8106 \h </w:instrText>
+        <w:instrText xml:space="preserve"> PAGEREF _Toc11434 \h </w:instrText>
       </w:r>
       <w:r>
         <w:rPr>
@@ -277,7 +277,7 @@
           <w:bCs/>
           <w:lang w:val="en-US"/>
         </w:rPr>
-        <w:instrText xml:space="preserve"> HYPERLINK \l _Toc16508 </w:instrText>
+        <w:instrText xml:space="preserve"> HYPERLINK \l _Toc22390 </w:instrText>
       </w:r>
       <w:r>
         <w:rPr>
@@ -317,7 +317,7 @@
           <w:b/>
           <w:bCs/>
         </w:rPr>
-        <w:instrText xml:space="preserve"> PAGEREF _Toc16508 \h </w:instrText>
+        <w:instrText xml:space="preserve"> PAGEREF _Toc22390 \h </w:instrText>
       </w:r>
       <w:r>
         <w:rPr>
@@ -377,7 +377,7 @@
           <w:bCs/>
           <w:lang w:val="en-US"/>
         </w:rPr>
-        <w:instrText xml:space="preserve"> HYPERLINK \l _Toc15605 </w:instrText>
+        <w:instrText xml:space="preserve"> HYPERLINK \l _Toc27147 </w:instrText>
       </w:r>
       <w:r>
         <w:rPr>
@@ -418,7 +418,7 @@
           <w:b/>
           <w:bCs/>
         </w:rPr>
-        <w:instrText xml:space="preserve"> PAGEREF _Toc15605 \h </w:instrText>
+        <w:instrText xml:space="preserve"> PAGEREF _Toc27147 \h </w:instrText>
       </w:r>
       <w:r>
         <w:rPr>
@@ -478,7 +478,7 @@
           <w:bCs/>
           <w:lang w:val="en-US"/>
         </w:rPr>
-        <w:instrText xml:space="preserve"> HYPERLINK \l _Toc23980 </w:instrText>
+        <w:instrText xml:space="preserve"> HYPERLINK \l _Toc15510 </w:instrText>
       </w:r>
       <w:r>
         <w:rPr>
@@ -517,7 +517,7 @@
           <w:b/>
           <w:bCs/>
         </w:rPr>
-        <w:instrText xml:space="preserve"> PAGEREF _Toc23980 \h </w:instrText>
+        <w:instrText xml:space="preserve"> PAGEREF _Toc15510 \h </w:instrText>
       </w:r>
       <w:r>
         <w:rPr>
@@ -577,7 +577,7 @@
           <w:bCs/>
           <w:lang w:val="en-US"/>
         </w:rPr>
-        <w:instrText xml:space="preserve"> HYPERLINK \l _Toc24661 </w:instrText>
+        <w:instrText xml:space="preserve"> HYPERLINK \l _Toc7298 </w:instrText>
       </w:r>
       <w:r>
         <w:rPr>
@@ -616,7 +616,7 @@
           <w:b/>
           <w:bCs/>
         </w:rPr>
-        <w:instrText xml:space="preserve"> PAGEREF _Toc24661 \h </w:instrText>
+        <w:instrText xml:space="preserve"> PAGEREF _Toc7298 \h </w:instrText>
       </w:r>
       <w:r>
         <w:rPr>
@@ -676,7 +676,7 @@
           <w:bCs/>
           <w:lang w:val="en-US"/>
         </w:rPr>
-        <w:instrText xml:space="preserve"> HYPERLINK \l _Toc29788 </w:instrText>
+        <w:instrText xml:space="preserve"> HYPERLINK \l _Toc21185 </w:instrText>
       </w:r>
       <w:r>
         <w:rPr>
@@ -717,7 +717,7 @@
           <w:b/>
           <w:bCs/>
         </w:rPr>
-        <w:instrText xml:space="preserve"> PAGEREF _Toc29788 \h </w:instrText>
+        <w:instrText xml:space="preserve"> PAGEREF _Toc21185 \h </w:instrText>
       </w:r>
       <w:r>
         <w:rPr>
@@ -777,7 +777,7 @@
           <w:bCs/>
           <w:lang w:val="en-US"/>
         </w:rPr>
-        <w:instrText xml:space="preserve"> HYPERLINK \l _Toc17652 </w:instrText>
+        <w:instrText xml:space="preserve"> HYPERLINK \l _Toc22512 </w:instrText>
       </w:r>
       <w:r>
         <w:rPr>
@@ -816,7 +816,7 @@
           <w:b/>
           <w:bCs/>
         </w:rPr>
-        <w:instrText xml:space="preserve"> PAGEREF _Toc17652 \h </w:instrText>
+        <w:instrText xml:space="preserve"> PAGEREF _Toc22512 \h </w:instrText>
       </w:r>
       <w:r>
         <w:rPr>
@@ -876,7 +876,7 @@
           <w:bCs/>
           <w:lang w:val="en-US"/>
         </w:rPr>
-        <w:instrText xml:space="preserve"> HYPERLINK \l _Toc19216 </w:instrText>
+        <w:instrText xml:space="preserve"> HYPERLINK \l _Toc4818 </w:instrText>
       </w:r>
       <w:r>
         <w:rPr>
@@ -915,7 +915,7 @@
           <w:b/>
           <w:bCs/>
         </w:rPr>
-        <w:instrText xml:space="preserve"> PAGEREF _Toc19216 \h </w:instrText>
+        <w:instrText xml:space="preserve"> PAGEREF _Toc4818 \h </w:instrText>
       </w:r>
       <w:r>
         <w:rPr>
@@ -975,7 +975,7 @@
           <w:bCs/>
           <w:lang w:val="en-US"/>
         </w:rPr>
-        <w:instrText xml:space="preserve"> HYPERLINK \l _Toc14146 </w:instrText>
+        <w:instrText xml:space="preserve"> HYPERLINK \l _Toc31821 </w:instrText>
       </w:r>
       <w:r>
         <w:rPr>
@@ -1016,7 +1016,7 @@
           <w:b/>
           <w:bCs/>
         </w:rPr>
-        <w:instrText xml:space="preserve"> PAGEREF _Toc14146 \h </w:instrText>
+        <w:instrText xml:space="preserve"> PAGEREF _Toc31821 \h </w:instrText>
       </w:r>
       <w:r>
         <w:rPr>
@@ -1076,7 +1076,7 @@
           <w:bCs/>
           <w:lang w:val="en-US"/>
         </w:rPr>
-        <w:instrText xml:space="preserve"> HYPERLINK \l _Toc1164 </w:instrText>
+        <w:instrText xml:space="preserve"> HYPERLINK \l _Toc17703 </w:instrText>
       </w:r>
       <w:r>
         <w:rPr>
@@ -1115,7 +1115,7 @@
           <w:b/>
           <w:bCs/>
         </w:rPr>
-        <w:instrText xml:space="preserve"> PAGEREF _Toc1164 \h </w:instrText>
+        <w:instrText xml:space="preserve"> PAGEREF _Toc17703 \h </w:instrText>
       </w:r>
       <w:r>
         <w:rPr>
@@ -1175,7 +1175,7 @@
           <w:bCs/>
           <w:lang w:val="en-US"/>
         </w:rPr>
-        <w:instrText xml:space="preserve"> HYPERLINK \l _Toc32441 </w:instrText>
+        <w:instrText xml:space="preserve"> HYPERLINK \l _Toc8100 </w:instrText>
       </w:r>
       <w:r>
         <w:rPr>
@@ -1214,7 +1214,7 @@
           <w:b/>
           <w:bCs/>
         </w:rPr>
-        <w:instrText xml:space="preserve"> PAGEREF _Toc32441 \h </w:instrText>
+        <w:instrText xml:space="preserve"> PAGEREF _Toc8100 \h </w:instrText>
       </w:r>
       <w:r>
         <w:rPr>
@@ -1274,7 +1274,7 @@
           <w:bCs/>
           <w:lang w:val="en-US"/>
         </w:rPr>
-        <w:instrText xml:space="preserve"> HYPERLINK \l _Toc25350 </w:instrText>
+        <w:instrText xml:space="preserve"> HYPERLINK \l _Toc25149 </w:instrText>
       </w:r>
       <w:r>
         <w:rPr>
@@ -1314,7 +1314,7 @@
           <w:b/>
           <w:bCs/>
         </w:rPr>
-        <w:instrText xml:space="preserve"> PAGEREF _Toc25350 \h </w:instrText>
+        <w:instrText xml:space="preserve"> PAGEREF _Toc25149 \h </w:instrText>
       </w:r>
       <w:r>
         <w:rPr>
@@ -1374,7 +1374,7 @@
           <w:bCs/>
           <w:lang w:val="en-US"/>
         </w:rPr>
-        <w:instrText xml:space="preserve"> HYPERLINK \l _Toc4819 </w:instrText>
+        <w:instrText xml:space="preserve"> HYPERLINK \l _Toc4274 </w:instrText>
       </w:r>
       <w:r>
         <w:rPr>
@@ -1413,7 +1413,7 @@
           <w:b/>
           <w:bCs/>
         </w:rPr>
-        <w:instrText xml:space="preserve"> PAGEREF _Toc4819 \h </w:instrText>
+        <w:instrText xml:space="preserve"> PAGEREF _Toc4274 \h </w:instrText>
       </w:r>
       <w:r>
         <w:rPr>
@@ -1473,7 +1473,7 @@
           <w:bCs/>
           <w:lang w:val="en-US"/>
         </w:rPr>
-        <w:instrText xml:space="preserve"> HYPERLINK \l _Toc11709 </w:instrText>
+        <w:instrText xml:space="preserve"> HYPERLINK \l _Toc7495 </w:instrText>
       </w:r>
       <w:r>
         <w:rPr>
@@ -1512,7 +1512,7 @@
           <w:b/>
           <w:bCs/>
         </w:rPr>
-        <w:instrText xml:space="preserve"> PAGEREF _Toc11709 \h </w:instrText>
+        <w:instrText xml:space="preserve"> PAGEREF _Toc7495 \h </w:instrText>
       </w:r>
       <w:r>
         <w:rPr>
@@ -1572,7 +1572,7 @@
           <w:bCs/>
           <w:lang w:val="en-US"/>
         </w:rPr>
-        <w:instrText xml:space="preserve"> HYPERLINK \l _Toc23743 </w:instrText>
+        <w:instrText xml:space="preserve"> HYPERLINK \l _Toc32669 </w:instrText>
       </w:r>
       <w:r>
         <w:rPr>
@@ -1612,7 +1612,7 @@
           <w:b/>
           <w:bCs/>
         </w:rPr>
-        <w:instrText xml:space="preserve"> PAGEREF _Toc23743 \h </w:instrText>
+        <w:instrText xml:space="preserve"> PAGEREF _Toc32669 \h </w:instrText>
       </w:r>
       <w:r>
         <w:rPr>
@@ -1672,7 +1672,7 @@
           <w:bCs/>
           <w:lang w:val="en-US"/>
         </w:rPr>
-        <w:instrText xml:space="preserve"> HYPERLINK \l _Toc5224 </w:instrText>
+        <w:instrText xml:space="preserve"> HYPERLINK \l _Toc4233 </w:instrText>
       </w:r>
       <w:r>
         <w:rPr>
@@ -1711,7 +1711,7 @@
           <w:b/>
           <w:bCs/>
         </w:rPr>
-        <w:instrText xml:space="preserve"> PAGEREF _Toc5224 \h </w:instrText>
+        <w:instrText xml:space="preserve"> PAGEREF _Toc4233 \h </w:instrText>
       </w:r>
       <w:r>
         <w:rPr>
@@ -1771,7 +1771,7 @@
           <w:bCs/>
           <w:lang w:val="en-US"/>
         </w:rPr>
-        <w:instrText xml:space="preserve"> HYPERLINK \l _Toc5006 </w:instrText>
+        <w:instrText xml:space="preserve"> HYPERLINK \l _Toc1388 </w:instrText>
       </w:r>
       <w:r>
         <w:rPr>
@@ -1810,7 +1810,7 @@
           <w:b/>
           <w:bCs/>
         </w:rPr>
-        <w:instrText xml:space="preserve"> PAGEREF _Toc5006 \h </w:instrText>
+        <w:instrText xml:space="preserve"> PAGEREF _Toc1388 \h </w:instrText>
       </w:r>
       <w:r>
         <w:rPr>
@@ -1870,7 +1870,7 @@
           <w:bCs/>
           <w:lang w:val="en-US"/>
         </w:rPr>
-        <w:instrText xml:space="preserve"> HYPERLINK \l _Toc1831 </w:instrText>
+        <w:instrText xml:space="preserve"> HYPERLINK \l _Toc378 </w:instrText>
       </w:r>
       <w:r>
         <w:rPr>
@@ -1910,7 +1910,7 @@
           <w:b/>
           <w:bCs/>
         </w:rPr>
-        <w:instrText xml:space="preserve"> PAGEREF _Toc1831 \h </w:instrText>
+        <w:instrText xml:space="preserve"> PAGEREF _Toc378 \h </w:instrText>
       </w:r>
       <w:r>
         <w:rPr>
@@ -1970,7 +1970,7 @@
           <w:bCs/>
           <w:lang w:val="en-US"/>
         </w:rPr>
-        <w:instrText xml:space="preserve"> HYPERLINK \l _Toc28399 </w:instrText>
+        <w:instrText xml:space="preserve"> HYPERLINK \l _Toc18463 </w:instrText>
       </w:r>
       <w:r>
         <w:rPr>
@@ -2009,7 +2009,7 @@
           <w:b/>
           <w:bCs/>
         </w:rPr>
-        <w:instrText xml:space="preserve"> PAGEREF _Toc28399 \h </w:instrText>
+        <w:instrText xml:space="preserve"> PAGEREF _Toc18463 \h </w:instrText>
       </w:r>
       <w:r>
         <w:rPr>
@@ -2069,7 +2069,7 @@
           <w:bCs/>
           <w:lang w:val="en-US"/>
         </w:rPr>
-        <w:instrText xml:space="preserve"> HYPERLINK \l _Toc28367 </w:instrText>
+        <w:instrText xml:space="preserve"> HYPERLINK \l _Toc8948 </w:instrText>
       </w:r>
       <w:r>
         <w:rPr>
@@ -2108,7 +2108,7 @@
           <w:b/>
           <w:bCs/>
         </w:rPr>
-        <w:instrText xml:space="preserve"> PAGEREF _Toc28367 \h </w:instrText>
+        <w:instrText xml:space="preserve"> PAGEREF _Toc8948 \h </w:instrText>
       </w:r>
       <w:r>
         <w:rPr>
@@ -2168,7 +2168,7 @@
           <w:bCs/>
           <w:lang w:val="en-US"/>
         </w:rPr>
-        <w:instrText xml:space="preserve"> HYPERLINK \l _Toc3256 </w:instrText>
+        <w:instrText xml:space="preserve"> HYPERLINK \l _Toc10389 </w:instrText>
       </w:r>
       <w:r>
         <w:rPr>
@@ -2208,7 +2208,7 @@
           <w:b/>
           <w:bCs/>
         </w:rPr>
-        <w:instrText xml:space="preserve"> PAGEREF _Toc3256 \h </w:instrText>
+        <w:instrText xml:space="preserve"> PAGEREF _Toc10389 \h </w:instrText>
       </w:r>
       <w:r>
         <w:rPr>
@@ -2268,7 +2268,7 @@
           <w:bCs/>
           <w:lang w:val="en-US"/>
         </w:rPr>
-        <w:instrText xml:space="preserve"> HYPERLINK \l _Toc20686 </w:instrText>
+        <w:instrText xml:space="preserve"> HYPERLINK \l _Toc11781 </w:instrText>
       </w:r>
       <w:r>
         <w:rPr>
@@ -2307,7 +2307,7 @@
           <w:b/>
           <w:bCs/>
         </w:rPr>
-        <w:instrText xml:space="preserve"> PAGEREF _Toc20686 \h </w:instrText>
+        <w:instrText xml:space="preserve"> PAGEREF _Toc11781 \h </w:instrText>
       </w:r>
       <w:r>
         <w:rPr>
@@ -2367,7 +2367,7 @@
           <w:bCs/>
           <w:lang w:val="en-US"/>
         </w:rPr>
-        <w:instrText xml:space="preserve"> HYPERLINK \l _Toc1997 </w:instrText>
+        <w:instrText xml:space="preserve"> HYPERLINK \l _Toc4264 </w:instrText>
       </w:r>
       <w:r>
         <w:rPr>
@@ -2406,7 +2406,7 @@
           <w:b/>
           <w:bCs/>
         </w:rPr>
-        <w:instrText xml:space="preserve"> PAGEREF _Toc1997 \h </w:instrText>
+        <w:instrText xml:space="preserve"> PAGEREF _Toc4264 \h </w:instrText>
       </w:r>
       <w:r>
         <w:rPr>
@@ -2466,7 +2466,7 @@
           <w:bCs/>
           <w:lang w:val="en-US"/>
         </w:rPr>
-        <w:instrText xml:space="preserve"> HYPERLINK \l _Toc762 </w:instrText>
+        <w:instrText xml:space="preserve"> HYPERLINK \l _Toc11802 </w:instrText>
       </w:r>
       <w:r>
         <w:rPr>
@@ -2506,7 +2506,7 @@
           <w:b/>
           <w:bCs/>
         </w:rPr>
-        <w:instrText xml:space="preserve"> PAGEREF _Toc762 \h </w:instrText>
+        <w:instrText xml:space="preserve"> PAGEREF _Toc11802 \h </w:instrText>
       </w:r>
       <w:r>
         <w:rPr>
@@ -2566,7 +2566,7 @@
           <w:bCs/>
           <w:lang w:val="en-US"/>
         </w:rPr>
-        <w:instrText xml:space="preserve"> HYPERLINK \l _Toc29477 </w:instrText>
+        <w:instrText xml:space="preserve"> HYPERLINK \l _Toc27429 </w:instrText>
       </w:r>
       <w:r>
         <w:rPr>
@@ -2605,7 +2605,7 @@
           <w:b/>
           <w:bCs/>
         </w:rPr>
-        <w:instrText xml:space="preserve"> PAGEREF _Toc29477 \h </w:instrText>
+        <w:instrText xml:space="preserve"> PAGEREF _Toc27429 \h </w:instrText>
       </w:r>
       <w:r>
         <w:rPr>
@@ -2665,7 +2665,7 @@
           <w:bCs/>
           <w:lang w:val="en-US"/>
         </w:rPr>
-        <w:instrText xml:space="preserve"> HYPERLINK \l _Toc30468 </w:instrText>
+        <w:instrText xml:space="preserve"> HYPERLINK \l _Toc915 </w:instrText>
       </w:r>
       <w:r>
         <w:rPr>
@@ -2704,7 +2704,7 @@
           <w:b/>
           <w:bCs/>
         </w:rPr>
-        <w:instrText xml:space="preserve"> PAGEREF _Toc30468 \h </w:instrText>
+        <w:instrText xml:space="preserve"> PAGEREF _Toc915 \h </w:instrText>
       </w:r>
       <w:r>
         <w:rPr>
@@ -2764,7 +2764,7 @@
           <w:bCs/>
           <w:lang w:val="en-US"/>
         </w:rPr>
-        <w:instrText xml:space="preserve"> HYPERLINK \l _Toc16884 </w:instrText>
+        <w:instrText xml:space="preserve"> HYPERLINK \l _Toc23691 </w:instrText>
       </w:r>
       <w:r>
         <w:rPr>
@@ -2824,7 +2824,7 @@
           <w:b/>
           <w:bCs/>
         </w:rPr>
-        <w:instrText xml:space="preserve"> PAGEREF _Toc16884 \h </w:instrText>
+        <w:instrText xml:space="preserve"> PAGEREF _Toc23691 \h </w:instrText>
       </w:r>
       <w:r>
         <w:rPr>
@@ -2884,7 +2884,7 @@
           <w:bCs/>
           <w:lang w:val="en-US"/>
         </w:rPr>
-        <w:instrText xml:space="preserve"> HYPERLINK \l _Toc8815 </w:instrText>
+        <w:instrText xml:space="preserve"> HYPERLINK \l _Toc30733 </w:instrText>
       </w:r>
       <w:r>
         <w:rPr>
@@ -2923,7 +2923,7 @@
           <w:b/>
           <w:bCs/>
         </w:rPr>
-        <w:instrText xml:space="preserve"> PAGEREF _Toc8815 \h </w:instrText>
+        <w:instrText xml:space="preserve"> PAGEREF _Toc30733 \h </w:instrText>
       </w:r>
       <w:r>
         <w:rPr>
@@ -2983,7 +2983,7 @@
           <w:bCs/>
           <w:lang w:val="en-US"/>
         </w:rPr>
-        <w:instrText xml:space="preserve"> HYPERLINK \l _Toc11854 </w:instrText>
+        <w:instrText xml:space="preserve"> HYPERLINK \l _Toc19126 </w:instrText>
       </w:r>
       <w:r>
         <w:rPr>
@@ -3022,7 +3022,7 @@
           <w:b/>
           <w:bCs/>
         </w:rPr>
-        <w:instrText xml:space="preserve"> PAGEREF _Toc11854 \h </w:instrText>
+        <w:instrText xml:space="preserve"> PAGEREF _Toc19126 \h </w:instrText>
       </w:r>
       <w:r>
         <w:rPr>
@@ -3082,7 +3082,7 @@
           <w:bCs/>
           <w:lang w:val="en-US"/>
         </w:rPr>
-        <w:instrText xml:space="preserve"> HYPERLINK \l _Toc28463 </w:instrText>
+        <w:instrText xml:space="preserve"> HYPERLINK \l _Toc23010 </w:instrText>
       </w:r>
       <w:r>
         <w:rPr>
@@ -3142,7 +3142,7 @@
           <w:b/>
           <w:bCs/>
         </w:rPr>
-        <w:instrText xml:space="preserve"> PAGEREF _Toc28463 \h </w:instrText>
+        <w:instrText xml:space="preserve"> PAGEREF _Toc23010 \h </w:instrText>
       </w:r>
       <w:r>
         <w:rPr>
@@ -3202,7 +3202,7 @@
           <w:bCs/>
           <w:lang w:val="en-US"/>
         </w:rPr>
-        <w:instrText xml:space="preserve"> HYPERLINK \l _Toc31168 </w:instrText>
+        <w:instrText xml:space="preserve"> HYPERLINK \l _Toc29403 </w:instrText>
       </w:r>
       <w:r>
         <w:rPr>
@@ -3241,7 +3241,7 @@
           <w:b/>
           <w:bCs/>
         </w:rPr>
-        <w:instrText xml:space="preserve"> PAGEREF _Toc31168 \h </w:instrText>
+        <w:instrText xml:space="preserve"> PAGEREF _Toc29403 \h </w:instrText>
       </w:r>
       <w:r>
         <w:rPr>
@@ -3301,7 +3301,7 @@
           <w:bCs/>
           <w:lang w:val="en-US"/>
         </w:rPr>
-        <w:instrText xml:space="preserve"> HYPERLINK \l _Toc16996 </w:instrText>
+        <w:instrText xml:space="preserve"> HYPERLINK \l _Toc167 </w:instrText>
       </w:r>
       <w:r>
         <w:rPr>
@@ -3340,7 +3340,7 @@
           <w:b/>
           <w:bCs/>
         </w:rPr>
-        <w:instrText xml:space="preserve"> PAGEREF _Toc16996 \h </w:instrText>
+        <w:instrText xml:space="preserve"> PAGEREF _Toc167 \h </w:instrText>
       </w:r>
       <w:r>
         <w:rPr>
@@ -3400,7 +3400,7 @@
           <w:bCs/>
           <w:lang w:val="en-US"/>
         </w:rPr>
-        <w:instrText xml:space="preserve"> HYPERLINK \l _Toc32676 </w:instrText>
+        <w:instrText xml:space="preserve"> HYPERLINK \l _Toc2186 </w:instrText>
       </w:r>
       <w:r>
         <w:rPr>
@@ -3440,7 +3440,7 @@
           <w:b/>
           <w:bCs/>
         </w:rPr>
-        <w:instrText xml:space="preserve"> PAGEREF _Toc32676 \h </w:instrText>
+        <w:instrText xml:space="preserve"> PAGEREF _Toc2186 \h </w:instrText>
       </w:r>
       <w:r>
         <w:rPr>
@@ -3500,7 +3500,7 @@
           <w:bCs/>
           <w:lang w:val="en-US"/>
         </w:rPr>
-        <w:instrText xml:space="preserve"> HYPERLINK \l _Toc20940 </w:instrText>
+        <w:instrText xml:space="preserve"> HYPERLINK \l _Toc27324 </w:instrText>
       </w:r>
       <w:r>
         <w:rPr>
@@ -3539,7 +3539,7 @@
           <w:b/>
           <w:bCs/>
         </w:rPr>
-        <w:instrText xml:space="preserve"> PAGEREF _Toc20940 \h </w:instrText>
+        <w:instrText xml:space="preserve"> PAGEREF _Toc27324 \h </w:instrText>
       </w:r>
       <w:r>
         <w:rPr>
@@ -3599,7 +3599,7 @@
           <w:bCs/>
           <w:lang w:val="en-US"/>
         </w:rPr>
-        <w:instrText xml:space="preserve"> HYPERLINK \l _Toc3914 </w:instrText>
+        <w:instrText xml:space="preserve"> HYPERLINK \l _Toc28042 </w:instrText>
       </w:r>
       <w:r>
         <w:rPr>
@@ -3638,7 +3638,7 @@
           <w:b/>
           <w:bCs/>
         </w:rPr>
-        <w:instrText xml:space="preserve"> PAGEREF _Toc3914 \h </w:instrText>
+        <w:instrText xml:space="preserve"> PAGEREF _Toc28042 \h </w:instrText>
       </w:r>
       <w:r>
         <w:rPr>
@@ -3698,7 +3698,7 @@
           <w:bCs/>
           <w:lang w:val="en-US"/>
         </w:rPr>
-        <w:instrText xml:space="preserve"> HYPERLINK \l _Toc1503 </w:instrText>
+        <w:instrText xml:space="preserve"> HYPERLINK \l _Toc25631 </w:instrText>
       </w:r>
       <w:r>
         <w:rPr>
@@ -3758,7 +3758,7 @@
           <w:b/>
           <w:bCs/>
         </w:rPr>
-        <w:instrText xml:space="preserve"> PAGEREF _Toc1503 \h </w:instrText>
+        <w:instrText xml:space="preserve"> PAGEREF _Toc25631 \h </w:instrText>
       </w:r>
       <w:r>
         <w:rPr>
@@ -3818,7 +3818,7 @@
           <w:bCs/>
           <w:lang w:val="en-US"/>
         </w:rPr>
-        <w:instrText xml:space="preserve"> HYPERLINK \l _Toc29732 </w:instrText>
+        <w:instrText xml:space="preserve"> HYPERLINK \l _Toc20942 </w:instrText>
       </w:r>
       <w:r>
         <w:rPr>
@@ -3857,7 +3857,7 @@
           <w:b/>
           <w:bCs/>
         </w:rPr>
-        <w:instrText xml:space="preserve"> PAGEREF _Toc29732 \h </w:instrText>
+        <w:instrText xml:space="preserve"> PAGEREF _Toc20942 \h </w:instrText>
       </w:r>
       <w:r>
         <w:rPr>
@@ -3917,7 +3917,7 @@
           <w:bCs/>
           <w:lang w:val="en-US"/>
         </w:rPr>
-        <w:instrText xml:space="preserve"> HYPERLINK \l _Toc21940 </w:instrText>
+        <w:instrText xml:space="preserve"> HYPERLINK \l _Toc26921 </w:instrText>
       </w:r>
       <w:r>
         <w:rPr>
@@ -3956,7 +3956,7 @@
           <w:b/>
           <w:bCs/>
         </w:rPr>
-        <w:instrText xml:space="preserve"> PAGEREF _Toc21940 \h </w:instrText>
+        <w:instrText xml:space="preserve"> PAGEREF _Toc26921 \h </w:instrText>
       </w:r>
       <w:r>
         <w:rPr>
@@ -4016,7 +4016,7 @@
           <w:bCs/>
           <w:lang w:val="en-US"/>
         </w:rPr>
-        <w:instrText xml:space="preserve"> HYPERLINK \l _Toc1177 </w:instrText>
+        <w:instrText xml:space="preserve"> HYPERLINK \l _Toc17362 </w:instrText>
       </w:r>
       <w:r>
         <w:rPr>
@@ -4086,7 +4086,7 @@
           <w:b/>
           <w:bCs/>
         </w:rPr>
-        <w:instrText xml:space="preserve"> PAGEREF _Toc1177 \h </w:instrText>
+        <w:instrText xml:space="preserve"> PAGEREF _Toc17362 \h </w:instrText>
       </w:r>
       <w:r>
         <w:rPr>
@@ -4146,7 +4146,7 @@
           <w:bCs/>
           <w:lang w:val="en-US"/>
         </w:rPr>
-        <w:instrText xml:space="preserve"> HYPERLINK \l _Toc13085 </w:instrText>
+        <w:instrText xml:space="preserve"> HYPERLINK \l _Toc19419 </w:instrText>
       </w:r>
       <w:r>
         <w:rPr>
@@ -4185,7 +4185,7 @@
           <w:b/>
           <w:bCs/>
         </w:rPr>
-        <w:instrText xml:space="preserve"> PAGEREF _Toc13085 \h </w:instrText>
+        <w:instrText xml:space="preserve"> PAGEREF _Toc19419 \h </w:instrText>
       </w:r>
       <w:r>
         <w:rPr>
@@ -4245,7 +4245,7 @@
           <w:bCs/>
           <w:lang w:val="en-US"/>
         </w:rPr>
-        <w:instrText xml:space="preserve"> HYPERLINK \l _Toc5164 </w:instrText>
+        <w:instrText xml:space="preserve"> HYPERLINK \l _Toc15648 </w:instrText>
       </w:r>
       <w:r>
         <w:rPr>
@@ -4284,7 +4284,7 @@
           <w:b/>
           <w:bCs/>
         </w:rPr>
-        <w:instrText xml:space="preserve"> PAGEREF _Toc5164 \h </w:instrText>
+        <w:instrText xml:space="preserve"> PAGEREF _Toc15648 \h </w:instrText>
       </w:r>
       <w:r>
         <w:rPr>
@@ -4344,7 +4344,7 @@
           <w:bCs/>
           <w:lang w:val="en-US"/>
         </w:rPr>
-        <w:instrText xml:space="preserve"> HYPERLINK \l _Toc4254 </w:instrText>
+        <w:instrText xml:space="preserve"> HYPERLINK \l _Toc6371 </w:instrText>
       </w:r>
       <w:r>
         <w:rPr>
@@ -4394,7 +4394,7 @@
           <w:b/>
           <w:bCs/>
         </w:rPr>
-        <w:instrText xml:space="preserve"> PAGEREF _Toc4254 \h </w:instrText>
+        <w:instrText xml:space="preserve"> PAGEREF _Toc6371 \h </w:instrText>
       </w:r>
       <w:r>
         <w:rPr>
@@ -4454,7 +4454,7 @@
           <w:bCs/>
           <w:lang w:val="en-US"/>
         </w:rPr>
-        <w:instrText xml:space="preserve"> HYPERLINK \l _Toc19478 </w:instrText>
+        <w:instrText xml:space="preserve"> HYPERLINK \l _Toc21460 </w:instrText>
       </w:r>
       <w:r>
         <w:rPr>
@@ -4493,7 +4493,7 @@
           <w:b/>
           <w:bCs/>
         </w:rPr>
-        <w:instrText xml:space="preserve"> PAGEREF _Toc19478 \h </w:instrText>
+        <w:instrText xml:space="preserve"> PAGEREF _Toc21460 \h </w:instrText>
       </w:r>
       <w:r>
         <w:rPr>
@@ -4553,7 +4553,7 @@
           <w:bCs/>
           <w:lang w:val="en-US"/>
         </w:rPr>
-        <w:instrText xml:space="preserve"> HYPERLINK \l _Toc6193 </w:instrText>
+        <w:instrText xml:space="preserve"> HYPERLINK \l _Toc24965 </w:instrText>
       </w:r>
       <w:r>
         <w:rPr>
@@ -4592,7 +4592,7 @@
           <w:b/>
           <w:bCs/>
         </w:rPr>
-        <w:instrText xml:space="preserve"> PAGEREF _Toc6193 \h </w:instrText>
+        <w:instrText xml:space="preserve"> PAGEREF _Toc24965 \h </w:instrText>
       </w:r>
       <w:r>
         <w:rPr>
@@ -4652,7 +4652,7 @@
           <w:bCs/>
           <w:lang w:val="en-US"/>
         </w:rPr>
-        <w:instrText xml:space="preserve"> HYPERLINK \l _Toc17805 </w:instrText>
+        <w:instrText xml:space="preserve"> HYPERLINK \l _Toc16720 </w:instrText>
       </w:r>
       <w:r>
         <w:rPr>
@@ -4692,7 +4692,7 @@
           <w:b/>
           <w:bCs/>
         </w:rPr>
-        <w:instrText xml:space="preserve"> PAGEREF _Toc17805 \h </w:instrText>
+        <w:instrText xml:space="preserve"> PAGEREF _Toc16720 \h </w:instrText>
       </w:r>
       <w:r>
         <w:rPr>
@@ -4752,7 +4752,7 @@
           <w:bCs/>
           <w:lang w:val="en-US"/>
         </w:rPr>
-        <w:instrText xml:space="preserve"> HYPERLINK \l _Toc8422 </w:instrText>
+        <w:instrText xml:space="preserve"> HYPERLINK \l _Toc31242 </w:instrText>
       </w:r>
       <w:r>
         <w:rPr>
@@ -4791,7 +4791,7 @@
           <w:b/>
           <w:bCs/>
         </w:rPr>
-        <w:instrText xml:space="preserve"> PAGEREF _Toc8422 \h </w:instrText>
+        <w:instrText xml:space="preserve"> PAGEREF _Toc31242 \h </w:instrText>
       </w:r>
       <w:r>
         <w:rPr>
@@ -4851,7 +4851,7 @@
           <w:bCs/>
           <w:lang w:val="en-US"/>
         </w:rPr>
-        <w:instrText xml:space="preserve"> HYPERLINK \l _Toc23361 </w:instrText>
+        <w:instrText xml:space="preserve"> HYPERLINK \l _Toc12160 </w:instrText>
       </w:r>
       <w:r>
         <w:rPr>
@@ -4890,7 +4890,7 @@
           <w:b/>
           <w:bCs/>
         </w:rPr>
-        <w:instrText xml:space="preserve"> PAGEREF _Toc23361 \h </w:instrText>
+        <w:instrText xml:space="preserve"> PAGEREF _Toc12160 \h </w:instrText>
       </w:r>
       <w:r>
         <w:rPr>
@@ -4950,7 +4950,7 @@
           <w:bCs/>
           <w:lang w:val="en-US"/>
         </w:rPr>
-        <w:instrText xml:space="preserve"> HYPERLINK \l _Toc8941 </w:instrText>
+        <w:instrText xml:space="preserve"> HYPERLINK \l _Toc30817 </w:instrText>
       </w:r>
       <w:r>
         <w:rPr>
@@ -4990,7 +4990,7 @@
           <w:b/>
           <w:bCs/>
         </w:rPr>
-        <w:instrText xml:space="preserve"> PAGEREF _Toc8941 \h </w:instrText>
+        <w:instrText xml:space="preserve"> PAGEREF _Toc30817 \h </w:instrText>
       </w:r>
       <w:r>
         <w:rPr>
@@ -5050,7 +5050,7 @@
           <w:bCs/>
           <w:lang w:val="en-US"/>
         </w:rPr>
-        <w:instrText xml:space="preserve"> HYPERLINK \l _Toc5089 </w:instrText>
+        <w:instrText xml:space="preserve"> HYPERLINK \l _Toc2403 </w:instrText>
       </w:r>
       <w:r>
         <w:rPr>
@@ -5089,7 +5089,7 @@
           <w:b/>
           <w:bCs/>
         </w:rPr>
-        <w:instrText xml:space="preserve"> PAGEREF _Toc5089 \h </w:instrText>
+        <w:instrText xml:space="preserve"> PAGEREF _Toc2403 \h </w:instrText>
       </w:r>
       <w:r>
         <w:rPr>
@@ -5149,7 +5149,7 @@
           <w:bCs/>
           <w:lang w:val="en-US"/>
         </w:rPr>
-        <w:instrText xml:space="preserve"> HYPERLINK \l _Toc9357 </w:instrText>
+        <w:instrText xml:space="preserve"> HYPERLINK \l _Toc23833 </w:instrText>
       </w:r>
       <w:r>
         <w:rPr>
@@ -5188,7 +5188,7 @@
           <w:b/>
           <w:bCs/>
         </w:rPr>
-        <w:instrText xml:space="preserve"> PAGEREF _Toc9357 \h </w:instrText>
+        <w:instrText xml:space="preserve"> PAGEREF _Toc23833 \h </w:instrText>
       </w:r>
       <w:r>
         <w:rPr>
@@ -5248,7 +5248,7 @@
           <w:bCs/>
           <w:lang w:val="en-US"/>
         </w:rPr>
-        <w:instrText xml:space="preserve"> HYPERLINK \l _Toc21923 </w:instrText>
+        <w:instrText xml:space="preserve"> HYPERLINK \l _Toc12468 </w:instrText>
       </w:r>
       <w:r>
         <w:rPr>
@@ -5298,7 +5298,7 @@
           <w:b/>
           <w:bCs/>
         </w:rPr>
-        <w:instrText xml:space="preserve"> PAGEREF _Toc21923 \h </w:instrText>
+        <w:instrText xml:space="preserve"> PAGEREF _Toc12468 \h </w:instrText>
       </w:r>
       <w:r>
         <w:rPr>
@@ -5358,7 +5358,7 @@
           <w:bCs/>
           <w:lang w:val="en-US"/>
         </w:rPr>
-        <w:instrText xml:space="preserve"> HYPERLINK \l _Toc12293 </w:instrText>
+        <w:instrText xml:space="preserve"> HYPERLINK \l _Toc24798 </w:instrText>
       </w:r>
       <w:r>
         <w:rPr>
@@ -5397,7 +5397,7 @@
           <w:b/>
           <w:bCs/>
         </w:rPr>
-        <w:instrText xml:space="preserve"> PAGEREF _Toc12293 \h </w:instrText>
+        <w:instrText xml:space="preserve"> PAGEREF _Toc24798 \h </w:instrText>
       </w:r>
       <w:r>
         <w:rPr>
@@ -5457,7 +5457,7 @@
           <w:bCs/>
           <w:lang w:val="en-US"/>
         </w:rPr>
-        <w:instrText xml:space="preserve"> HYPERLINK \l _Toc21279 </w:instrText>
+        <w:instrText xml:space="preserve"> HYPERLINK \l _Toc18910 </w:instrText>
       </w:r>
       <w:r>
         <w:rPr>
@@ -5496,7 +5496,7 @@
           <w:b/>
           <w:bCs/>
         </w:rPr>
-        <w:instrText xml:space="preserve"> PAGEREF _Toc21279 \h </w:instrText>
+        <w:instrText xml:space="preserve"> PAGEREF _Toc18910 \h </w:instrText>
       </w:r>
       <w:r>
         <w:rPr>
@@ -5556,7 +5556,7 @@
           <w:bCs/>
           <w:lang w:val="en-US"/>
         </w:rPr>
-        <w:instrText xml:space="preserve"> HYPERLINK \l _Toc8576 </w:instrText>
+        <w:instrText xml:space="preserve"> HYPERLINK \l _Toc29465 </w:instrText>
       </w:r>
       <w:r>
         <w:rPr>
@@ -5606,7 +5606,7 @@
           <w:b/>
           <w:bCs/>
         </w:rPr>
-        <w:instrText xml:space="preserve"> PAGEREF _Toc8576 \h </w:instrText>
+        <w:instrText xml:space="preserve"> PAGEREF _Toc29465 \h </w:instrText>
       </w:r>
       <w:r>
         <w:rPr>
@@ -5666,7 +5666,7 @@
           <w:bCs/>
           <w:lang w:val="en-US"/>
         </w:rPr>
-        <w:instrText xml:space="preserve"> HYPERLINK \l _Toc25603 </w:instrText>
+        <w:instrText xml:space="preserve"> HYPERLINK \l _Toc6312 </w:instrText>
       </w:r>
       <w:r>
         <w:rPr>
@@ -5705,7 +5705,7 @@
           <w:b/>
           <w:bCs/>
         </w:rPr>
-        <w:instrText xml:space="preserve"> PAGEREF _Toc25603 \h </w:instrText>
+        <w:instrText xml:space="preserve"> PAGEREF _Toc6312 \h </w:instrText>
       </w:r>
       <w:r>
         <w:rPr>
@@ -5765,7 +5765,7 @@
           <w:bCs/>
           <w:lang w:val="en-US"/>
         </w:rPr>
-        <w:instrText xml:space="preserve"> HYPERLINK \l _Toc21874 </w:instrText>
+        <w:instrText xml:space="preserve"> HYPERLINK \l _Toc6763 </w:instrText>
       </w:r>
       <w:r>
         <w:rPr>
@@ -5804,7 +5804,7 @@
           <w:b/>
           <w:bCs/>
         </w:rPr>
-        <w:instrText xml:space="preserve"> PAGEREF _Toc21874 \h </w:instrText>
+        <w:instrText xml:space="preserve"> PAGEREF _Toc6763 \h </w:instrText>
       </w:r>
       <w:r>
         <w:rPr>
@@ -5864,7 +5864,7 @@
           <w:bCs/>
           <w:lang w:val="en-US"/>
         </w:rPr>
-        <w:instrText xml:space="preserve"> HYPERLINK \l _Toc20588 </w:instrText>
+        <w:instrText xml:space="preserve"> HYPERLINK \l _Toc31553 </w:instrText>
       </w:r>
       <w:r>
         <w:rPr>
@@ -5944,7 +5944,7 @@
           <w:b/>
           <w:bCs/>
         </w:rPr>
-        <w:instrText xml:space="preserve"> PAGEREF _Toc20588 \h </w:instrText>
+        <w:instrText xml:space="preserve"> PAGEREF _Toc31553 \h </w:instrText>
       </w:r>
       <w:r>
         <w:rPr>
@@ -6004,7 +6004,7 @@
           <w:bCs/>
           <w:lang w:val="en-US"/>
         </w:rPr>
-        <w:instrText xml:space="preserve"> HYPERLINK \l _Toc17181 </w:instrText>
+        <w:instrText xml:space="preserve"> HYPERLINK \l _Toc11796 </w:instrText>
       </w:r>
       <w:r>
         <w:rPr>
@@ -6043,7 +6043,7 @@
           <w:b/>
           <w:bCs/>
         </w:rPr>
-        <w:instrText xml:space="preserve"> PAGEREF _Toc17181 \h </w:instrText>
+        <w:instrText xml:space="preserve"> PAGEREF _Toc11796 \h </w:instrText>
       </w:r>
       <w:r>
         <w:rPr>
@@ -6103,7 +6103,7 @@
           <w:bCs/>
           <w:lang w:val="en-US"/>
         </w:rPr>
-        <w:instrText xml:space="preserve"> HYPERLINK \l _Toc3037 </w:instrText>
+        <w:instrText xml:space="preserve"> HYPERLINK \l _Toc16009 </w:instrText>
       </w:r>
       <w:r>
         <w:rPr>
@@ -6142,7 +6142,7 @@
           <w:b/>
           <w:bCs/>
         </w:rPr>
-        <w:instrText xml:space="preserve"> PAGEREF _Toc3037 \h </w:instrText>
+        <w:instrText xml:space="preserve"> PAGEREF _Toc16009 \h </w:instrText>
       </w:r>
       <w:r>
         <w:rPr>
@@ -6203,7 +6203,7 @@
           <w:lang w:val="en-US"/>
         </w:rPr>
       </w:pPr>
-      <w:bookmarkStart w:id="1" w:name="_Toc8106"/>
+      <w:bookmarkStart w:id="1" w:name="_Toc11434"/>
       <w:r>
         <w:rPr>
           <w:rFonts w:hint="default"/>
@@ -6291,7 +6291,7 @@
           <w:lang w:val="en-US"/>
         </w:rPr>
       </w:pPr>
-      <w:bookmarkStart w:id="2" w:name="_Toc16508"/>
+      <w:bookmarkStart w:id="2" w:name="_Toc22390"/>
       <w:r>
         <w:rPr>
           <w:rFonts w:hint="default"/>
@@ -6501,6 +6501,8 @@
           <w:lang w:val="en-US"/>
         </w:rPr>
       </w:pPr>
+      <w:bookmarkStart w:id="60" w:name="_GoBack"/>
+      <w:bookmarkEnd w:id="60"/>
     </w:p>
     <w:p>
       <w:pPr>
@@ -6752,7 +6754,7 @@
           <w:lang w:val="en-US"/>
         </w:rPr>
       </w:pPr>
-      <w:bookmarkStart w:id="3" w:name="_Toc15605"/>
+      <w:bookmarkStart w:id="3" w:name="_Toc27147"/>
       <w:r>
         <w:rPr>
           <w:rFonts w:hint="default"/>
@@ -7313,7 +7315,7 @@
           <w:lang w:val="en-US"/>
         </w:rPr>
       </w:pPr>
-      <w:bookmarkStart w:id="4" w:name="_Toc23980"/>
+      <w:bookmarkStart w:id="4" w:name="_Toc15510"/>
       <w:r>
         <w:rPr>
           <w:rFonts w:hint="default"/>
@@ -7737,6 +7739,186 @@
         </w:rPr>
         <w:fldChar w:fldCharType="end"/>
       </w:r>
+    </w:p>
+    <w:p>
+      <w:pPr>
+        <w:rPr>
+          <w:rFonts w:hint="default"/>
+          <w:sz w:val="22"/>
+          <w:szCs w:val="22"/>
+          <w:lang w:val="en-US"/>
+        </w:rPr>
+      </w:pPr>
+    </w:p>
+    <w:p>
+      <w:pPr>
+        <w:rPr>
+          <w:rFonts w:hint="default"/>
+          <w:sz w:val="22"/>
+          <w:szCs w:val="22"/>
+          <w:lang w:val="en-US"/>
+        </w:rPr>
+      </w:pPr>
+      <w:r>
+        <w:rPr>
+          <w:rFonts w:hint="default"/>
+          <w:sz w:val="22"/>
+          <w:szCs w:val="22"/>
+          <w:lang w:val="en-US"/>
+        </w:rPr>
+        <w:t>06 - Java Serialization - Introduction - Code Demo 1</w:t>
+      </w:r>
+    </w:p>
+    <w:p>
+      <w:pPr>
+        <w:rPr>
+          <w:rFonts w:hint="default"/>
+          <w:sz w:val="22"/>
+          <w:szCs w:val="22"/>
+          <w:lang w:val="en-US"/>
+        </w:rPr>
+      </w:pPr>
+      <w:r>
+        <w:rPr>
+          <w:rFonts w:hint="default"/>
+          <w:sz w:val="22"/>
+          <w:szCs w:val="22"/>
+          <w:lang w:val="en-US"/>
+        </w:rPr>
+        <w:fldChar w:fldCharType="begin"/>
+      </w:r>
+      <w:r>
+        <w:rPr>
+          <w:rFonts w:hint="default"/>
+          <w:sz w:val="22"/>
+          <w:szCs w:val="22"/>
+          <w:lang w:val="en-US"/>
+        </w:rPr>
+        <w:instrText xml:space="preserve"> HYPERLINK "https://youtu.be/KGriEzFUGWA" </w:instrText>
+      </w:r>
+      <w:r>
+        <w:rPr>
+          <w:rFonts w:hint="default"/>
+          <w:sz w:val="22"/>
+          <w:szCs w:val="22"/>
+          <w:lang w:val="en-US"/>
+        </w:rPr>
+        <w:fldChar w:fldCharType="separate"/>
+      </w:r>
+      <w:r>
+        <w:rPr>
+          <w:rStyle w:val="14"/>
+          <w:rFonts w:hint="default"/>
+          <w:sz w:val="22"/>
+          <w:szCs w:val="22"/>
+          <w:lang w:val="en-US"/>
+        </w:rPr>
+        <w:t>https://youtu.be/KGriEzFUGWA</w:t>
+      </w:r>
+      <w:r>
+        <w:rPr>
+          <w:rFonts w:hint="default"/>
+          <w:sz w:val="22"/>
+          <w:szCs w:val="22"/>
+          <w:lang w:val="en-US"/>
+        </w:rPr>
+        <w:fldChar w:fldCharType="end"/>
+      </w:r>
+    </w:p>
+    <w:p>
+      <w:pPr>
+        <w:rPr>
+          <w:rFonts w:hint="default"/>
+          <w:sz w:val="22"/>
+          <w:szCs w:val="22"/>
+          <w:lang w:val="en-US"/>
+        </w:rPr>
+      </w:pPr>
+    </w:p>
+    <w:p>
+      <w:pPr>
+        <w:rPr>
+          <w:rFonts w:hint="default"/>
+          <w:sz w:val="22"/>
+          <w:szCs w:val="22"/>
+          <w:lang w:val="en-US"/>
+        </w:rPr>
+      </w:pPr>
+      <w:r>
+        <w:rPr>
+          <w:rFonts w:hint="default"/>
+          <w:sz w:val="22"/>
+          <w:szCs w:val="22"/>
+          <w:lang w:val="en-US"/>
+        </w:rPr>
+        <w:t>07 - Java Serialization - Introduction - Code Demo 2</w:t>
+      </w:r>
+    </w:p>
+    <w:p>
+      <w:pPr>
+        <w:rPr>
+          <w:rFonts w:hint="default"/>
+          <w:sz w:val="22"/>
+          <w:szCs w:val="22"/>
+          <w:lang w:val="en-US"/>
+        </w:rPr>
+      </w:pPr>
+      <w:r>
+        <w:rPr>
+          <w:rFonts w:hint="default"/>
+          <w:sz w:val="22"/>
+          <w:szCs w:val="22"/>
+          <w:lang w:val="en-US"/>
+        </w:rPr>
+        <w:fldChar w:fldCharType="begin"/>
+      </w:r>
+      <w:r>
+        <w:rPr>
+          <w:rFonts w:hint="default"/>
+          <w:sz w:val="22"/>
+          <w:szCs w:val="22"/>
+          <w:lang w:val="en-US"/>
+        </w:rPr>
+        <w:instrText xml:space="preserve"> HYPERLINK "https://youtu.be/UylAJ6EOyFg" </w:instrText>
+      </w:r>
+      <w:r>
+        <w:rPr>
+          <w:rFonts w:hint="default"/>
+          <w:sz w:val="22"/>
+          <w:szCs w:val="22"/>
+          <w:lang w:val="en-US"/>
+        </w:rPr>
+        <w:fldChar w:fldCharType="separate"/>
+      </w:r>
+      <w:r>
+        <w:rPr>
+          <w:rStyle w:val="14"/>
+          <w:rFonts w:hint="default"/>
+          <w:sz w:val="22"/>
+          <w:szCs w:val="22"/>
+          <w:lang w:val="en-US"/>
+        </w:rPr>
+        <w:t>https://youtu.be/UylAJ6EOyFg</w:t>
+      </w:r>
+      <w:r>
+        <w:rPr>
+          <w:rFonts w:hint="default"/>
+          <w:sz w:val="22"/>
+          <w:szCs w:val="22"/>
+          <w:lang w:val="en-US"/>
+        </w:rPr>
+        <w:fldChar w:fldCharType="end"/>
+      </w:r>
+    </w:p>
+    <w:p>
+      <w:pPr>
+        <w:rPr>
+          <w:rFonts w:hint="default"/>
+          <w:sz w:val="22"/>
+          <w:szCs w:val="22"/>
+          <w:lang w:val="en-US"/>
+        </w:rPr>
+      </w:pPr>
     </w:p>
     <w:p>
       <w:pPr>
@@ -7768,7 +7950,7 @@
           <w:lang w:val="en-US"/>
         </w:rPr>
       </w:pPr>
-      <w:bookmarkStart w:id="5" w:name="_Toc24661"/>
+      <w:bookmarkStart w:id="5" w:name="_Toc7298"/>
       <w:r>
         <w:rPr>
           <w:rFonts w:hint="default"/>
@@ -7914,78 +8096,6 @@
       <w:pPr>
         <w:rPr>
           <w:rFonts w:hint="default"/>
-          <w:sz w:val="22"/>
-          <w:szCs w:val="22"/>
-          <w:lang w:val="en-US"/>
-        </w:rPr>
-      </w:pPr>
-    </w:p>
-    <w:p>
-      <w:pPr>
-        <w:rPr>
-          <w:rFonts w:hint="default"/>
-          <w:b w:val="0"/>
-          <w:bCs w:val="0"/>
-          <w:sz w:val="22"/>
-          <w:szCs w:val="22"/>
-          <w:lang w:val="en-US"/>
-        </w:rPr>
-      </w:pPr>
-    </w:p>
-    <w:p>
-      <w:pPr>
-        <w:rPr>
-          <w:rFonts w:hint="default"/>
-          <w:b w:val="0"/>
-          <w:bCs w:val="0"/>
-          <w:sz w:val="22"/>
-          <w:szCs w:val="22"/>
-          <w:lang w:val="en-US"/>
-        </w:rPr>
-      </w:pPr>
-    </w:p>
-    <w:p>
-      <w:pPr>
-        <w:rPr>
-          <w:rFonts w:hint="default"/>
-          <w:b w:val="0"/>
-          <w:bCs w:val="0"/>
-          <w:sz w:val="22"/>
-          <w:szCs w:val="22"/>
-          <w:lang w:val="en-US"/>
-        </w:rPr>
-      </w:pPr>
-    </w:p>
-    <w:p>
-      <w:pPr>
-        <w:rPr>
-          <w:rFonts w:hint="default"/>
-          <w:b w:val="0"/>
-          <w:bCs w:val="0"/>
-          <w:sz w:val="22"/>
-          <w:szCs w:val="22"/>
-          <w:lang w:val="en-US"/>
-        </w:rPr>
-      </w:pPr>
-    </w:p>
-    <w:p>
-      <w:pPr>
-        <w:rPr>
-          <w:rFonts w:hint="default"/>
-          <w:b w:val="0"/>
-          <w:bCs w:val="0"/>
-          <w:sz w:val="22"/>
-          <w:szCs w:val="22"/>
-          <w:lang w:val="en-US"/>
-        </w:rPr>
-      </w:pPr>
-    </w:p>
-    <w:p>
-      <w:pPr>
-        <w:rPr>
-          <w:rFonts w:hint="default"/>
-          <w:b w:val="0"/>
-          <w:bCs w:val="0"/>
           <w:sz w:val="22"/>
           <w:szCs w:val="22"/>
           <w:lang w:val="en-US"/>
@@ -8241,7 +8351,7 @@
           <w:lang w:val="en-US"/>
         </w:rPr>
       </w:pPr>
-      <w:bookmarkStart w:id="6" w:name="_Toc29788"/>
+      <w:bookmarkStart w:id="6" w:name="_Toc21185"/>
       <w:r>
         <w:rPr>
           <w:rFonts w:hint="default"/>
@@ -8553,7 +8663,7 @@
           <w:lang w:val="en-US"/>
         </w:rPr>
       </w:pPr>
-      <w:bookmarkStart w:id="7" w:name="_Toc17652"/>
+      <w:bookmarkStart w:id="7" w:name="_Toc22512"/>
       <w:r>
         <w:rPr>
           <w:rFonts w:hint="default"/>
@@ -8639,7 +8749,7 @@
           <w:lang w:val="en-US"/>
         </w:rPr>
       </w:pPr>
-      <w:bookmarkStart w:id="8" w:name="_Toc19216"/>
+      <w:bookmarkStart w:id="8" w:name="_Toc4818"/>
       <w:r>
         <w:rPr>
           <w:rFonts w:hint="default"/>
@@ -8894,7 +9004,7 @@
           <w:lang w:val="en-US"/>
         </w:rPr>
       </w:pPr>
-      <w:bookmarkStart w:id="9" w:name="_Toc14146"/>
+      <w:bookmarkStart w:id="9" w:name="_Toc31821"/>
       <w:r>
         <w:rPr>
           <w:rFonts w:hint="default"/>
@@ -9224,7 +9334,7 @@
           <w:lang w:val="en-US"/>
         </w:rPr>
       </w:pPr>
-      <w:bookmarkStart w:id="10" w:name="_Toc1164"/>
+      <w:bookmarkStart w:id="10" w:name="_Toc17703"/>
       <w:r>
         <w:rPr>
           <w:rFonts w:hint="default"/>
@@ -9310,7 +9420,7 @@
           <w:lang w:val="en-US"/>
         </w:rPr>
       </w:pPr>
-      <w:bookmarkStart w:id="11" w:name="_Toc32441"/>
+      <w:bookmarkStart w:id="11" w:name="_Toc8100"/>
       <w:r>
         <w:rPr>
           <w:rFonts w:hint="default"/>
@@ -9529,7 +9639,7 @@
           <w:lang w:val="en-US"/>
         </w:rPr>
       </w:pPr>
-      <w:bookmarkStart w:id="12" w:name="_Toc25350"/>
+      <w:bookmarkStart w:id="12" w:name="_Toc25149"/>
       <w:r>
         <w:rPr>
           <w:rFonts w:hint="default"/>
@@ -10644,7 +10754,7 @@
           <w:lang w:val="en-US"/>
         </w:rPr>
       </w:pPr>
-      <w:bookmarkStart w:id="13" w:name="_Toc4819"/>
+      <w:bookmarkStart w:id="13" w:name="_Toc4274"/>
       <w:r>
         <w:rPr>
           <w:rFonts w:hint="default"/>
@@ -10730,7 +10840,7 @@
           <w:lang w:val="en-US"/>
         </w:rPr>
       </w:pPr>
-      <w:bookmarkStart w:id="14" w:name="_Toc11709"/>
+      <w:bookmarkStart w:id="14" w:name="_Toc7495"/>
       <w:r>
         <w:rPr>
           <w:rFonts w:hint="default"/>
@@ -11191,7 +11301,7 @@
           <w:lang w:val="en-US"/>
         </w:rPr>
       </w:pPr>
-      <w:bookmarkStart w:id="15" w:name="_Toc23743"/>
+      <w:bookmarkStart w:id="15" w:name="_Toc32669"/>
       <w:r>
         <w:rPr>
           <w:rFonts w:hint="default"/>
@@ -11247,7 +11357,7 @@
           <w:lang w:val="en-US"/>
         </w:rPr>
       </w:pPr>
-      <w:bookmarkStart w:id="16" w:name="_Toc5224"/>
+      <w:bookmarkStart w:id="16" w:name="_Toc4233"/>
       <w:r>
         <w:rPr>
           <w:rFonts w:hint="default"/>
@@ -11333,7 +11443,7 @@
           <w:lang w:val="en-US"/>
         </w:rPr>
       </w:pPr>
-      <w:bookmarkStart w:id="17" w:name="_Toc5006"/>
+      <w:bookmarkStart w:id="17" w:name="_Toc1388"/>
       <w:r>
         <w:rPr>
           <w:rFonts w:hint="default"/>
@@ -11794,7 +11904,7 @@
           <w:lang w:val="en-US"/>
         </w:rPr>
       </w:pPr>
-      <w:bookmarkStart w:id="18" w:name="_Toc1831"/>
+      <w:bookmarkStart w:id="18" w:name="_Toc378"/>
       <w:r>
         <w:rPr>
           <w:rFonts w:hint="default"/>
@@ -11973,7 +12083,7 @@
           <w:lang w:val="en-US"/>
         </w:rPr>
       </w:pPr>
-      <w:bookmarkStart w:id="19" w:name="_Toc28399"/>
+      <w:bookmarkStart w:id="19" w:name="_Toc18463"/>
       <w:r>
         <w:rPr>
           <w:rFonts w:hint="default"/>
@@ -12059,7 +12169,7 @@
           <w:lang w:val="en-US"/>
         </w:rPr>
       </w:pPr>
-      <w:bookmarkStart w:id="20" w:name="_Toc28367"/>
+      <w:bookmarkStart w:id="20" w:name="_Toc8948"/>
       <w:r>
         <w:rPr>
           <w:rFonts w:hint="default"/>
@@ -12473,7 +12583,7 @@
           <w:lang w:val="en-US"/>
         </w:rPr>
       </w:pPr>
-      <w:bookmarkStart w:id="21" w:name="_Toc3256"/>
+      <w:bookmarkStart w:id="21" w:name="_Toc10389"/>
       <w:r>
         <w:rPr>
           <w:rFonts w:hint="default"/>
@@ -12718,7 +12828,7 @@
           <w:lang w:val="en-US"/>
         </w:rPr>
       </w:pPr>
-      <w:bookmarkStart w:id="22" w:name="_Toc20686"/>
+      <w:bookmarkStart w:id="22" w:name="_Toc11781"/>
       <w:r>
         <w:rPr>
           <w:rFonts w:hint="default"/>
@@ -12804,7 +12914,7 @@
           <w:lang w:val="en-US"/>
         </w:rPr>
       </w:pPr>
-      <w:bookmarkStart w:id="23" w:name="_Toc1997"/>
+      <w:bookmarkStart w:id="23" w:name="_Toc4264"/>
       <w:r>
         <w:rPr>
           <w:rFonts w:hint="default"/>
@@ -13242,7 +13352,7 @@
           <w:lang w:val="en-US"/>
         </w:rPr>
       </w:pPr>
-      <w:bookmarkStart w:id="24" w:name="_Toc762"/>
+      <w:bookmarkStart w:id="24" w:name="_Toc11802"/>
       <w:r>
         <w:rPr>
           <w:rFonts w:hint="default"/>
@@ -13421,7 +13531,7 @@
           <w:lang w:val="en-US"/>
         </w:rPr>
       </w:pPr>
-      <w:bookmarkStart w:id="25" w:name="_Toc29477"/>
+      <w:bookmarkStart w:id="25" w:name="_Toc27429"/>
       <w:r>
         <w:rPr>
           <w:rFonts w:hint="default"/>
@@ -13507,7 +13617,7 @@
           <w:lang w:val="en-US"/>
         </w:rPr>
       </w:pPr>
-      <w:bookmarkStart w:id="26" w:name="_Toc30468"/>
+      <w:bookmarkStart w:id="26" w:name="_Toc915"/>
       <w:r>
         <w:rPr>
           <w:rFonts w:hint="default"/>
@@ -13921,7 +14031,7 @@
           <w:lang w:val="en-US"/>
         </w:rPr>
       </w:pPr>
-      <w:bookmarkStart w:id="27" w:name="_Toc16884"/>
+      <w:bookmarkStart w:id="27" w:name="_Toc23691"/>
       <w:r>
         <w:rPr>
           <w:rFonts w:hint="default"/>
@@ -14704,7 +14814,7 @@
           <w:lang w:val="en-US"/>
         </w:rPr>
       </w:pPr>
-      <w:bookmarkStart w:id="28" w:name="_Toc8815"/>
+      <w:bookmarkStart w:id="28" w:name="_Toc30733"/>
       <w:r>
         <w:rPr>
           <w:rFonts w:hint="default"/>
@@ -14790,7 +14900,7 @@
           <w:lang w:val="en-US"/>
         </w:rPr>
       </w:pPr>
-      <w:bookmarkStart w:id="29" w:name="_Toc11854"/>
+      <w:bookmarkStart w:id="29" w:name="_Toc19126"/>
       <w:r>
         <w:rPr>
           <w:rFonts w:hint="default"/>
@@ -15018,7 +15128,7 @@
           <w:lang w:val="en-US"/>
         </w:rPr>
       </w:pPr>
-      <w:bookmarkStart w:id="30" w:name="_Toc28463"/>
+      <w:bookmarkStart w:id="30" w:name="_Toc23010"/>
       <w:r>
         <w:rPr>
           <w:rFonts w:hint="default"/>
@@ -15245,7 +15355,7 @@
           <w:lang w:val="en-US"/>
         </w:rPr>
       </w:pPr>
-      <w:bookmarkStart w:id="31" w:name="_Toc31168"/>
+      <w:bookmarkStart w:id="31" w:name="_Toc29403"/>
       <w:r>
         <w:rPr>
           <w:rFonts w:hint="default"/>
@@ -15331,7 +15441,7 @@
           <w:lang w:val="en-US"/>
         </w:rPr>
       </w:pPr>
-      <w:bookmarkStart w:id="32" w:name="_Toc16996"/>
+      <w:bookmarkStart w:id="32" w:name="_Toc167"/>
       <w:r>
         <w:rPr>
           <w:rFonts w:hint="default"/>
@@ -15667,7 +15777,7 @@
           <w:lang w:val="en-US"/>
         </w:rPr>
       </w:pPr>
-      <w:bookmarkStart w:id="33" w:name="_Toc32676"/>
+      <w:bookmarkStart w:id="33" w:name="_Toc2186"/>
       <w:r>
         <w:rPr>
           <w:rFonts w:hint="default"/>
@@ -15901,7 +16011,7 @@
           <w:lang w:val="en-US"/>
         </w:rPr>
       </w:pPr>
-      <w:bookmarkStart w:id="34" w:name="_Toc20940"/>
+      <w:bookmarkStart w:id="34" w:name="_Toc27324"/>
       <w:r>
         <w:rPr>
           <w:rFonts w:hint="default"/>
@@ -15987,7 +16097,7 @@
           <w:lang w:val="en-US"/>
         </w:rPr>
       </w:pPr>
-      <w:bookmarkStart w:id="35" w:name="_Toc3914"/>
+      <w:bookmarkStart w:id="35" w:name="_Toc28042"/>
       <w:r>
         <w:rPr>
           <w:rFonts w:hint="default"/>
@@ -16383,7 +16493,7 @@
           <w:lang w:val="en-US"/>
         </w:rPr>
       </w:pPr>
-      <w:bookmarkStart w:id="36" w:name="_Toc1503"/>
+      <w:bookmarkStart w:id="36" w:name="_Toc25631"/>
       <w:r>
         <w:rPr>
           <w:rFonts w:hint="default"/>
@@ -16922,7 +17032,7 @@
           <w:lang w:val="en-US"/>
         </w:rPr>
       </w:pPr>
-      <w:bookmarkStart w:id="37" w:name="_Toc29732"/>
+      <w:bookmarkStart w:id="37" w:name="_Toc20942"/>
       <w:r>
         <w:rPr>
           <w:rFonts w:hint="default"/>
@@ -17008,7 +17118,7 @@
           <w:lang w:val="en-US"/>
         </w:rPr>
       </w:pPr>
-      <w:bookmarkStart w:id="38" w:name="_Toc21940"/>
+      <w:bookmarkStart w:id="38" w:name="_Toc26921"/>
       <w:r>
         <w:rPr>
           <w:rFonts w:hint="default"/>
@@ -17320,7 +17430,7 @@
           <w:lang w:val="en-US"/>
         </w:rPr>
       </w:pPr>
-      <w:bookmarkStart w:id="39" w:name="_Toc1177"/>
+      <w:bookmarkStart w:id="39" w:name="_Toc17362"/>
       <w:r>
         <w:rPr>
           <w:rFonts w:hint="default"/>
@@ -17989,7 +18099,7 @@
           <w:lang w:val="en-US"/>
         </w:rPr>
       </w:pPr>
-      <w:bookmarkStart w:id="40" w:name="_Toc13085"/>
+      <w:bookmarkStart w:id="40" w:name="_Toc19419"/>
       <w:r>
         <w:rPr>
           <w:rFonts w:hint="default"/>
@@ -18075,7 +18185,7 @@
           <w:lang w:val="en-US"/>
         </w:rPr>
       </w:pPr>
-      <w:bookmarkStart w:id="41" w:name="_Toc5164"/>
+      <w:bookmarkStart w:id="41" w:name="_Toc15648"/>
       <w:r>
         <w:rPr>
           <w:rFonts w:hint="default"/>
@@ -18291,7 +18401,7 @@
           <w:lang w:val="en-US"/>
         </w:rPr>
       </w:pPr>
-      <w:bookmarkStart w:id="42" w:name="_Toc4254"/>
+      <w:bookmarkStart w:id="42" w:name="_Toc6371"/>
       <w:r>
         <w:rPr>
           <w:rFonts w:hint="default"/>
@@ -18642,7 +18752,7 @@
           <w:lang w:val="en-US"/>
         </w:rPr>
       </w:pPr>
-      <w:bookmarkStart w:id="43" w:name="_Toc19478"/>
+      <w:bookmarkStart w:id="43" w:name="_Toc21460"/>
       <w:r>
         <w:rPr>
           <w:rFonts w:hint="default"/>
@@ -18728,7 +18838,7 @@
           <w:lang w:val="en-US"/>
         </w:rPr>
       </w:pPr>
-      <w:bookmarkStart w:id="44" w:name="_Toc6193"/>
+      <w:bookmarkStart w:id="44" w:name="_Toc24965"/>
       <w:r>
         <w:rPr>
           <w:rFonts w:hint="default"/>
@@ -19097,9 +19207,7 @@
           <w:lang w:val="en-US"/>
         </w:rPr>
       </w:pPr>
-      <w:bookmarkStart w:id="60" w:name="_GoBack"/>
-      <w:bookmarkEnd w:id="60"/>
-      <w:bookmarkStart w:id="45" w:name="_Toc17805"/>
+      <w:bookmarkStart w:id="45" w:name="_Toc16720"/>
       <w:r>
         <w:rPr>
           <w:rFonts w:hint="default"/>
@@ -19296,7 +19404,7 @@
           <w:lang w:val="en-US"/>
         </w:rPr>
       </w:pPr>
-      <w:bookmarkStart w:id="46" w:name="_Toc8422"/>
+      <w:bookmarkStart w:id="46" w:name="_Toc31242"/>
       <w:r>
         <w:rPr>
           <w:rFonts w:hint="default"/>
@@ -19382,7 +19490,7 @@
           <w:lang w:val="en-US"/>
         </w:rPr>
       </w:pPr>
-      <w:bookmarkStart w:id="47" w:name="_Toc23361"/>
+      <w:bookmarkStart w:id="47" w:name="_Toc12160"/>
       <w:r>
         <w:rPr>
           <w:rFonts w:hint="default"/>
@@ -19730,7 +19838,7 @@
           <w:lang w:val="en-US"/>
         </w:rPr>
       </w:pPr>
-      <w:bookmarkStart w:id="48" w:name="_Toc8941"/>
+      <w:bookmarkStart w:id="48" w:name="_Toc30817"/>
       <w:r>
         <w:rPr>
           <w:rFonts w:hint="default"/>
@@ -20712,7 +20820,7 @@
           <w:lang w:val="en-US"/>
         </w:rPr>
       </w:pPr>
-      <w:bookmarkStart w:id="49" w:name="_Toc5089"/>
+      <w:bookmarkStart w:id="49" w:name="_Toc2403"/>
       <w:r>
         <w:rPr>
           <w:rFonts w:hint="default"/>
@@ -20798,7 +20906,7 @@
           <w:lang w:val="en-US"/>
         </w:rPr>
       </w:pPr>
-      <w:bookmarkStart w:id="50" w:name="_Toc9357"/>
+      <w:bookmarkStart w:id="50" w:name="_Toc23833"/>
       <w:r>
         <w:rPr>
           <w:rFonts w:hint="default"/>
@@ -21312,7 +21420,7 @@
           <w:lang w:val="en-US"/>
         </w:rPr>
       </w:pPr>
-      <w:bookmarkStart w:id="51" w:name="_Toc21923"/>
+      <w:bookmarkStart w:id="51" w:name="_Toc12468"/>
       <w:r>
         <w:rPr>
           <w:rFonts w:hint="default"/>
@@ -21977,7 +22085,7 @@
           <w:lang w:val="en-US"/>
         </w:rPr>
       </w:pPr>
-      <w:bookmarkStart w:id="52" w:name="_Toc12293"/>
+      <w:bookmarkStart w:id="52" w:name="_Toc24798"/>
       <w:r>
         <w:rPr>
           <w:rFonts w:hint="default"/>
@@ -22063,7 +22171,7 @@
           <w:lang w:val="en-US"/>
         </w:rPr>
       </w:pPr>
-      <w:bookmarkStart w:id="53" w:name="_Toc21279"/>
+      <w:bookmarkStart w:id="53" w:name="_Toc18910"/>
       <w:r>
         <w:rPr>
           <w:rFonts w:hint="default"/>
@@ -22390,7 +22498,7 @@
           <w:lang w:val="en-US"/>
         </w:rPr>
       </w:pPr>
-      <w:bookmarkStart w:id="54" w:name="_Toc8576"/>
+      <w:bookmarkStart w:id="54" w:name="_Toc29465"/>
       <w:r>
         <w:rPr>
           <w:rFonts w:hint="default"/>
@@ -22790,7 +22898,7 @@
           <w:lang w:val="en-US"/>
         </w:rPr>
       </w:pPr>
-      <w:bookmarkStart w:id="55" w:name="_Toc25603"/>
+      <w:bookmarkStart w:id="55" w:name="_Toc6312"/>
       <w:r>
         <w:rPr>
           <w:rFonts w:hint="default"/>
@@ -22876,7 +22984,7 @@
           <w:lang w:val="en-US"/>
         </w:rPr>
       </w:pPr>
-      <w:bookmarkStart w:id="56" w:name="_Toc21874"/>
+      <w:bookmarkStart w:id="56" w:name="_Toc6763"/>
       <w:r>
         <w:rPr>
           <w:rFonts w:hint="default"/>
@@ -23318,7 +23426,7 @@
           <w:lang w:val="en-US"/>
         </w:rPr>
       </w:pPr>
-      <w:bookmarkStart w:id="57" w:name="_Toc20588"/>
+      <w:bookmarkStart w:id="57" w:name="_Toc31553"/>
       <w:r>
         <w:rPr>
           <w:rFonts w:hint="default"/>
@@ -23650,7 +23758,7 @@
           <w:lang w:val="en-US"/>
         </w:rPr>
       </w:pPr>
-      <w:bookmarkStart w:id="58" w:name="_Toc17181"/>
+      <w:bookmarkStart w:id="58" w:name="_Toc11796"/>
       <w:r>
         <w:rPr>
           <w:rFonts w:hint="default"/>
@@ -23736,7 +23844,7 @@
           <w:lang w:val="en-US"/>
         </w:rPr>
       </w:pPr>
-      <w:bookmarkStart w:id="59" w:name="_Toc3037"/>
+      <w:bookmarkStart w:id="59" w:name="_Toc16009"/>
       <w:r>
         <w:rPr>
           <w:rFonts w:hint="default"/>
@@ -24179,7 +24287,7 @@
     <w:lsdException w:unhideWhenUsed="0" w:uiPriority="0" w:semiHidden="0" w:name="index 8"/>
     <w:lsdException w:unhideWhenUsed="0" w:uiPriority="0" w:semiHidden="0" w:name="index 9"/>
     <w:lsdException w:unhideWhenUsed="0" w:uiPriority="0" w:semiHidden="0" w:name="toc 1"/>
-    <w:lsdException w:unhideWhenUsed="0" w:uiPriority="0" w:semiHidden="0" w:name="toc 2"/>
+    <w:lsdException w:qFormat="1" w:unhideWhenUsed="0" w:uiPriority="0" w:semiHidden="0" w:name="toc 2"/>
     <w:lsdException w:unhideWhenUsed="0" w:uiPriority="0" w:semiHidden="0" w:name="toc 3"/>
     <w:lsdException w:qFormat="1" w:unhideWhenUsed="0" w:uiPriority="0" w:semiHidden="0" w:name="toc 4"/>
     <w:lsdException w:unhideWhenUsed="0" w:uiPriority="0" w:semiHidden="0" w:name="toc 5"/>
@@ -24647,6 +24755,7 @@
     <w:name w:val="toc 2"/>
     <w:basedOn w:val="1"/>
     <w:next w:val="1"/>
+    <w:qFormat/>
     <w:uiPriority w:val="0"/>
     <w:pPr>
       <w:ind w:left="420" w:leftChars="200"/>

</xml_diff>

<commit_message>
added chapter 20 to README
</commit_message>
<xml_diff>
--- a/JavaSerialization.docx
+++ b/JavaSerialization.docx
@@ -12,7 +12,7 @@
           <w:lang w:val="en-US"/>
         </w:rPr>
       </w:pPr>
-      <w:bookmarkStart w:id="0" w:name="_Toc26578"/>
+      <w:bookmarkStart w:id="0" w:name="_Toc2279"/>
       <w:r>
         <w:rPr>
           <w:rFonts w:hint="default"/>
@@ -77,7 +77,7 @@
           <w:bCs/>
           <w:lang w:val="en-US"/>
         </w:rPr>
-        <w:instrText xml:space="preserve"> HYPERLINK \l _Toc26578 </w:instrText>
+        <w:instrText xml:space="preserve"> HYPERLINK \l _Toc2279 </w:instrText>
       </w:r>
       <w:r>
         <w:rPr>
@@ -117,7 +117,7 @@
           <w:b/>
           <w:bCs/>
         </w:rPr>
-        <w:instrText xml:space="preserve"> PAGEREF _Toc26578 \h </w:instrText>
+        <w:instrText xml:space="preserve"> PAGEREF _Toc2279 \h </w:instrText>
       </w:r>
       <w:r>
         <w:rPr>
@@ -177,7 +177,7 @@
           <w:bCs/>
           <w:lang w:val="en-US"/>
         </w:rPr>
-        <w:instrText xml:space="preserve"> HYPERLINK \l _Toc11434 </w:instrText>
+        <w:instrText xml:space="preserve"> HYPERLINK \l _Toc10669 </w:instrText>
       </w:r>
       <w:r>
         <w:rPr>
@@ -217,7 +217,7 @@
           <w:b/>
           <w:bCs/>
         </w:rPr>
-        <w:instrText xml:space="preserve"> PAGEREF _Toc11434 \h </w:instrText>
+        <w:instrText xml:space="preserve"> PAGEREF _Toc10669 \h </w:instrText>
       </w:r>
       <w:r>
         <w:rPr>
@@ -277,7 +277,7 @@
           <w:bCs/>
           <w:lang w:val="en-US"/>
         </w:rPr>
-        <w:instrText xml:space="preserve"> HYPERLINK \l _Toc22390 </w:instrText>
+        <w:instrText xml:space="preserve"> HYPERLINK \l _Toc23002 </w:instrText>
       </w:r>
       <w:r>
         <w:rPr>
@@ -317,7 +317,7 @@
           <w:b/>
           <w:bCs/>
         </w:rPr>
-        <w:instrText xml:space="preserve"> PAGEREF _Toc22390 \h </w:instrText>
+        <w:instrText xml:space="preserve"> PAGEREF _Toc23002 \h </w:instrText>
       </w:r>
       <w:r>
         <w:rPr>
@@ -377,7 +377,7 @@
           <w:bCs/>
           <w:lang w:val="en-US"/>
         </w:rPr>
-        <w:instrText xml:space="preserve"> HYPERLINK \l _Toc27147 </w:instrText>
+        <w:instrText xml:space="preserve"> HYPERLINK \l _Toc26627 </w:instrText>
       </w:r>
       <w:r>
         <w:rPr>
@@ -418,7 +418,7 @@
           <w:b/>
           <w:bCs/>
         </w:rPr>
-        <w:instrText xml:space="preserve"> PAGEREF _Toc27147 \h </w:instrText>
+        <w:instrText xml:space="preserve"> PAGEREF _Toc26627 \h </w:instrText>
       </w:r>
       <w:r>
         <w:rPr>
@@ -478,7 +478,7 @@
           <w:bCs/>
           <w:lang w:val="en-US"/>
         </w:rPr>
-        <w:instrText xml:space="preserve"> HYPERLINK \l _Toc15510 </w:instrText>
+        <w:instrText xml:space="preserve"> HYPERLINK \l _Toc7912 </w:instrText>
       </w:r>
       <w:r>
         <w:rPr>
@@ -517,7 +517,7 @@
           <w:b/>
           <w:bCs/>
         </w:rPr>
-        <w:instrText xml:space="preserve"> PAGEREF _Toc15510 \h </w:instrText>
+        <w:instrText xml:space="preserve"> PAGEREF _Toc7912 \h </w:instrText>
       </w:r>
       <w:r>
         <w:rPr>
@@ -531,7 +531,7 @@
           <w:b/>
           <w:bCs/>
         </w:rPr>
-        <w:t>3</w:t>
+        <w:t>4</w:t>
       </w:r>
       <w:r>
         <w:rPr>
@@ -577,7 +577,7 @@
           <w:bCs/>
           <w:lang w:val="en-US"/>
         </w:rPr>
-        <w:instrText xml:space="preserve"> HYPERLINK \l _Toc7298 </w:instrText>
+        <w:instrText xml:space="preserve"> HYPERLINK \l _Toc24015 </w:instrText>
       </w:r>
       <w:r>
         <w:rPr>
@@ -616,7 +616,7 @@
           <w:b/>
           <w:bCs/>
         </w:rPr>
-        <w:instrText xml:space="preserve"> PAGEREF _Toc7298 \h </w:instrText>
+        <w:instrText xml:space="preserve"> PAGEREF _Toc24015 \h </w:instrText>
       </w:r>
       <w:r>
         <w:rPr>
@@ -676,7 +676,7 @@
           <w:bCs/>
           <w:lang w:val="en-US"/>
         </w:rPr>
-        <w:instrText xml:space="preserve"> HYPERLINK \l _Toc21185 </w:instrText>
+        <w:instrText xml:space="preserve"> HYPERLINK \l _Toc8007 </w:instrText>
       </w:r>
       <w:r>
         <w:rPr>
@@ -717,7 +717,7 @@
           <w:b/>
           <w:bCs/>
         </w:rPr>
-        <w:instrText xml:space="preserve"> PAGEREF _Toc21185 \h </w:instrText>
+        <w:instrText xml:space="preserve"> PAGEREF _Toc8007 \h </w:instrText>
       </w:r>
       <w:r>
         <w:rPr>
@@ -777,7 +777,7 @@
           <w:bCs/>
           <w:lang w:val="en-US"/>
         </w:rPr>
-        <w:instrText xml:space="preserve"> HYPERLINK \l _Toc22512 </w:instrText>
+        <w:instrText xml:space="preserve"> HYPERLINK \l _Toc9600 </w:instrText>
       </w:r>
       <w:r>
         <w:rPr>
@@ -816,7 +816,7 @@
           <w:b/>
           <w:bCs/>
         </w:rPr>
-        <w:instrText xml:space="preserve"> PAGEREF _Toc22512 \h </w:instrText>
+        <w:instrText xml:space="preserve"> PAGEREF _Toc9600 \h </w:instrText>
       </w:r>
       <w:r>
         <w:rPr>
@@ -876,7 +876,7 @@
           <w:bCs/>
           <w:lang w:val="en-US"/>
         </w:rPr>
-        <w:instrText xml:space="preserve"> HYPERLINK \l _Toc4818 </w:instrText>
+        <w:instrText xml:space="preserve"> HYPERLINK \l _Toc9057 </w:instrText>
       </w:r>
       <w:r>
         <w:rPr>
@@ -915,7 +915,7 @@
           <w:b/>
           <w:bCs/>
         </w:rPr>
-        <w:instrText xml:space="preserve"> PAGEREF _Toc4818 \h </w:instrText>
+        <w:instrText xml:space="preserve"> PAGEREF _Toc9057 \h </w:instrText>
       </w:r>
       <w:r>
         <w:rPr>
@@ -975,7 +975,7 @@
           <w:bCs/>
           <w:lang w:val="en-US"/>
         </w:rPr>
-        <w:instrText xml:space="preserve"> HYPERLINK \l _Toc31821 </w:instrText>
+        <w:instrText xml:space="preserve"> HYPERLINK \l _Toc26315 </w:instrText>
       </w:r>
       <w:r>
         <w:rPr>
@@ -1016,7 +1016,7 @@
           <w:b/>
           <w:bCs/>
         </w:rPr>
-        <w:instrText xml:space="preserve"> PAGEREF _Toc31821 \h </w:instrText>
+        <w:instrText xml:space="preserve"> PAGEREF _Toc26315 \h </w:instrText>
       </w:r>
       <w:r>
         <w:rPr>
@@ -1076,7 +1076,7 @@
           <w:bCs/>
           <w:lang w:val="en-US"/>
         </w:rPr>
-        <w:instrText xml:space="preserve"> HYPERLINK \l _Toc17703 </w:instrText>
+        <w:instrText xml:space="preserve"> HYPERLINK \l _Toc22874 </w:instrText>
       </w:r>
       <w:r>
         <w:rPr>
@@ -1115,7 +1115,7 @@
           <w:b/>
           <w:bCs/>
         </w:rPr>
-        <w:instrText xml:space="preserve"> PAGEREF _Toc17703 \h </w:instrText>
+        <w:instrText xml:space="preserve"> PAGEREF _Toc22874 \h </w:instrText>
       </w:r>
       <w:r>
         <w:rPr>
@@ -1175,7 +1175,7 @@
           <w:bCs/>
           <w:lang w:val="en-US"/>
         </w:rPr>
-        <w:instrText xml:space="preserve"> HYPERLINK \l _Toc8100 </w:instrText>
+        <w:instrText xml:space="preserve"> HYPERLINK \l _Toc12154 </w:instrText>
       </w:r>
       <w:r>
         <w:rPr>
@@ -1214,7 +1214,7 @@
           <w:b/>
           <w:bCs/>
         </w:rPr>
-        <w:instrText xml:space="preserve"> PAGEREF _Toc8100 \h </w:instrText>
+        <w:instrText xml:space="preserve"> PAGEREF _Toc12154 \h </w:instrText>
       </w:r>
       <w:r>
         <w:rPr>
@@ -1274,7 +1274,7 @@
           <w:bCs/>
           <w:lang w:val="en-US"/>
         </w:rPr>
-        <w:instrText xml:space="preserve"> HYPERLINK \l _Toc25149 </w:instrText>
+        <w:instrText xml:space="preserve"> HYPERLINK \l _Toc14113 </w:instrText>
       </w:r>
       <w:r>
         <w:rPr>
@@ -1314,7 +1314,7 @@
           <w:b/>
           <w:bCs/>
         </w:rPr>
-        <w:instrText xml:space="preserve"> PAGEREF _Toc25149 \h </w:instrText>
+        <w:instrText xml:space="preserve"> PAGEREF _Toc14113 \h </w:instrText>
       </w:r>
       <w:r>
         <w:rPr>
@@ -1374,7 +1374,7 @@
           <w:bCs/>
           <w:lang w:val="en-US"/>
         </w:rPr>
-        <w:instrText xml:space="preserve"> HYPERLINK \l _Toc4274 </w:instrText>
+        <w:instrText xml:space="preserve"> HYPERLINK \l _Toc1995 </w:instrText>
       </w:r>
       <w:r>
         <w:rPr>
@@ -1413,7 +1413,7 @@
           <w:b/>
           <w:bCs/>
         </w:rPr>
-        <w:instrText xml:space="preserve"> PAGEREF _Toc4274 \h </w:instrText>
+        <w:instrText xml:space="preserve"> PAGEREF _Toc1995 \h </w:instrText>
       </w:r>
       <w:r>
         <w:rPr>
@@ -1473,7 +1473,7 @@
           <w:bCs/>
           <w:lang w:val="en-US"/>
         </w:rPr>
-        <w:instrText xml:space="preserve"> HYPERLINK \l _Toc7495 </w:instrText>
+        <w:instrText xml:space="preserve"> HYPERLINK \l _Toc3552 </w:instrText>
       </w:r>
       <w:r>
         <w:rPr>
@@ -1512,7 +1512,7 @@
           <w:b/>
           <w:bCs/>
         </w:rPr>
-        <w:instrText xml:space="preserve"> PAGEREF _Toc7495 \h </w:instrText>
+        <w:instrText xml:space="preserve"> PAGEREF _Toc3552 \h </w:instrText>
       </w:r>
       <w:r>
         <w:rPr>
@@ -1572,7 +1572,7 @@
           <w:bCs/>
           <w:lang w:val="en-US"/>
         </w:rPr>
-        <w:instrText xml:space="preserve"> HYPERLINK \l _Toc32669 </w:instrText>
+        <w:instrText xml:space="preserve"> HYPERLINK \l _Toc18071 </w:instrText>
       </w:r>
       <w:r>
         <w:rPr>
@@ -1612,7 +1612,7 @@
           <w:b/>
           <w:bCs/>
         </w:rPr>
-        <w:instrText xml:space="preserve"> PAGEREF _Toc32669 \h </w:instrText>
+        <w:instrText xml:space="preserve"> PAGEREF _Toc18071 \h </w:instrText>
       </w:r>
       <w:r>
         <w:rPr>
@@ -1672,7 +1672,7 @@
           <w:bCs/>
           <w:lang w:val="en-US"/>
         </w:rPr>
-        <w:instrText xml:space="preserve"> HYPERLINK \l _Toc4233 </w:instrText>
+        <w:instrText xml:space="preserve"> HYPERLINK \l _Toc25085 </w:instrText>
       </w:r>
       <w:r>
         <w:rPr>
@@ -1711,7 +1711,7 @@
           <w:b/>
           <w:bCs/>
         </w:rPr>
-        <w:instrText xml:space="preserve"> PAGEREF _Toc4233 \h </w:instrText>
+        <w:instrText xml:space="preserve"> PAGEREF _Toc25085 \h </w:instrText>
       </w:r>
       <w:r>
         <w:rPr>
@@ -1771,7 +1771,7 @@
           <w:bCs/>
           <w:lang w:val="en-US"/>
         </w:rPr>
-        <w:instrText xml:space="preserve"> HYPERLINK \l _Toc1388 </w:instrText>
+        <w:instrText xml:space="preserve"> HYPERLINK \l _Toc3033 </w:instrText>
       </w:r>
       <w:r>
         <w:rPr>
@@ -1810,7 +1810,7 @@
           <w:b/>
           <w:bCs/>
         </w:rPr>
-        <w:instrText xml:space="preserve"> PAGEREF _Toc1388 \h </w:instrText>
+        <w:instrText xml:space="preserve"> PAGEREF _Toc3033 \h </w:instrText>
       </w:r>
       <w:r>
         <w:rPr>
@@ -1870,7 +1870,7 @@
           <w:bCs/>
           <w:lang w:val="en-US"/>
         </w:rPr>
-        <w:instrText xml:space="preserve"> HYPERLINK \l _Toc378 </w:instrText>
+        <w:instrText xml:space="preserve"> HYPERLINK \l _Toc29707 </w:instrText>
       </w:r>
       <w:r>
         <w:rPr>
@@ -1910,7 +1910,7 @@
           <w:b/>
           <w:bCs/>
         </w:rPr>
-        <w:instrText xml:space="preserve"> PAGEREF _Toc378 \h </w:instrText>
+        <w:instrText xml:space="preserve"> PAGEREF _Toc29707 \h </w:instrText>
       </w:r>
       <w:r>
         <w:rPr>
@@ -1970,7 +1970,7 @@
           <w:bCs/>
           <w:lang w:val="en-US"/>
         </w:rPr>
-        <w:instrText xml:space="preserve"> HYPERLINK \l _Toc18463 </w:instrText>
+        <w:instrText xml:space="preserve"> HYPERLINK \l _Toc15441 </w:instrText>
       </w:r>
       <w:r>
         <w:rPr>
@@ -2009,7 +2009,7 @@
           <w:b/>
           <w:bCs/>
         </w:rPr>
-        <w:instrText xml:space="preserve"> PAGEREF _Toc18463 \h </w:instrText>
+        <w:instrText xml:space="preserve"> PAGEREF _Toc15441 \h </w:instrText>
       </w:r>
       <w:r>
         <w:rPr>
@@ -2069,7 +2069,7 @@
           <w:bCs/>
           <w:lang w:val="en-US"/>
         </w:rPr>
-        <w:instrText xml:space="preserve"> HYPERLINK \l _Toc8948 </w:instrText>
+        <w:instrText xml:space="preserve"> HYPERLINK \l _Toc2653 </w:instrText>
       </w:r>
       <w:r>
         <w:rPr>
@@ -2108,7 +2108,7 @@
           <w:b/>
           <w:bCs/>
         </w:rPr>
-        <w:instrText xml:space="preserve"> PAGEREF _Toc8948 \h </w:instrText>
+        <w:instrText xml:space="preserve"> PAGEREF _Toc2653 \h </w:instrText>
       </w:r>
       <w:r>
         <w:rPr>
@@ -2168,7 +2168,7 @@
           <w:bCs/>
           <w:lang w:val="en-US"/>
         </w:rPr>
-        <w:instrText xml:space="preserve"> HYPERLINK \l _Toc10389 </w:instrText>
+        <w:instrText xml:space="preserve"> HYPERLINK \l _Toc28498 </w:instrText>
       </w:r>
       <w:r>
         <w:rPr>
@@ -2208,7 +2208,7 @@
           <w:b/>
           <w:bCs/>
         </w:rPr>
-        <w:instrText xml:space="preserve"> PAGEREF _Toc10389 \h </w:instrText>
+        <w:instrText xml:space="preserve"> PAGEREF _Toc28498 \h </w:instrText>
       </w:r>
       <w:r>
         <w:rPr>
@@ -2268,7 +2268,7 @@
           <w:bCs/>
           <w:lang w:val="en-US"/>
         </w:rPr>
-        <w:instrText xml:space="preserve"> HYPERLINK \l _Toc11781 </w:instrText>
+        <w:instrText xml:space="preserve"> HYPERLINK \l _Toc18456 </w:instrText>
       </w:r>
       <w:r>
         <w:rPr>
@@ -2307,7 +2307,7 @@
           <w:b/>
           <w:bCs/>
         </w:rPr>
-        <w:instrText xml:space="preserve"> PAGEREF _Toc11781 \h </w:instrText>
+        <w:instrText xml:space="preserve"> PAGEREF _Toc18456 \h </w:instrText>
       </w:r>
       <w:r>
         <w:rPr>
@@ -2367,7 +2367,7 @@
           <w:bCs/>
           <w:lang w:val="en-US"/>
         </w:rPr>
-        <w:instrText xml:space="preserve"> HYPERLINK \l _Toc4264 </w:instrText>
+        <w:instrText xml:space="preserve"> HYPERLINK \l _Toc2052 </w:instrText>
       </w:r>
       <w:r>
         <w:rPr>
@@ -2406,7 +2406,7 @@
           <w:b/>
           <w:bCs/>
         </w:rPr>
-        <w:instrText xml:space="preserve"> PAGEREF _Toc4264 \h </w:instrText>
+        <w:instrText xml:space="preserve"> PAGEREF _Toc2052 \h </w:instrText>
       </w:r>
       <w:r>
         <w:rPr>
@@ -2466,7 +2466,7 @@
           <w:bCs/>
           <w:lang w:val="en-US"/>
         </w:rPr>
-        <w:instrText xml:space="preserve"> HYPERLINK \l _Toc11802 </w:instrText>
+        <w:instrText xml:space="preserve"> HYPERLINK \l _Toc1530 </w:instrText>
       </w:r>
       <w:r>
         <w:rPr>
@@ -2506,7 +2506,7 @@
           <w:b/>
           <w:bCs/>
         </w:rPr>
-        <w:instrText xml:space="preserve"> PAGEREF _Toc11802 \h </w:instrText>
+        <w:instrText xml:space="preserve"> PAGEREF _Toc1530 \h </w:instrText>
       </w:r>
       <w:r>
         <w:rPr>
@@ -2566,7 +2566,7 @@
           <w:bCs/>
           <w:lang w:val="en-US"/>
         </w:rPr>
-        <w:instrText xml:space="preserve"> HYPERLINK \l _Toc27429 </w:instrText>
+        <w:instrText xml:space="preserve"> HYPERLINK \l _Toc15768 </w:instrText>
       </w:r>
       <w:r>
         <w:rPr>
@@ -2605,7 +2605,7 @@
           <w:b/>
           <w:bCs/>
         </w:rPr>
-        <w:instrText xml:space="preserve"> PAGEREF _Toc27429 \h </w:instrText>
+        <w:instrText xml:space="preserve"> PAGEREF _Toc15768 \h </w:instrText>
       </w:r>
       <w:r>
         <w:rPr>
@@ -2665,7 +2665,7 @@
           <w:bCs/>
           <w:lang w:val="en-US"/>
         </w:rPr>
-        <w:instrText xml:space="preserve"> HYPERLINK \l _Toc915 </w:instrText>
+        <w:instrText xml:space="preserve"> HYPERLINK \l _Toc558 </w:instrText>
       </w:r>
       <w:r>
         <w:rPr>
@@ -2704,7 +2704,7 @@
           <w:b/>
           <w:bCs/>
         </w:rPr>
-        <w:instrText xml:space="preserve"> PAGEREF _Toc915 \h </w:instrText>
+        <w:instrText xml:space="preserve"> PAGEREF _Toc558 \h </w:instrText>
       </w:r>
       <w:r>
         <w:rPr>
@@ -2764,7 +2764,7 @@
           <w:bCs/>
           <w:lang w:val="en-US"/>
         </w:rPr>
-        <w:instrText xml:space="preserve"> HYPERLINK \l _Toc23691 </w:instrText>
+        <w:instrText xml:space="preserve"> HYPERLINK \l _Toc12869 </w:instrText>
       </w:r>
       <w:r>
         <w:rPr>
@@ -2824,7 +2824,7 @@
           <w:b/>
           <w:bCs/>
         </w:rPr>
-        <w:instrText xml:space="preserve"> PAGEREF _Toc23691 \h </w:instrText>
+        <w:instrText xml:space="preserve"> PAGEREF _Toc12869 \h </w:instrText>
       </w:r>
       <w:r>
         <w:rPr>
@@ -2884,7 +2884,7 @@
           <w:bCs/>
           <w:lang w:val="en-US"/>
         </w:rPr>
-        <w:instrText xml:space="preserve"> HYPERLINK \l _Toc30733 </w:instrText>
+        <w:instrText xml:space="preserve"> HYPERLINK \l _Toc10213 </w:instrText>
       </w:r>
       <w:r>
         <w:rPr>
@@ -2923,7 +2923,7 @@
           <w:b/>
           <w:bCs/>
         </w:rPr>
-        <w:instrText xml:space="preserve"> PAGEREF _Toc30733 \h </w:instrText>
+        <w:instrText xml:space="preserve"> PAGEREF _Toc10213 \h </w:instrText>
       </w:r>
       <w:r>
         <w:rPr>
@@ -2983,7 +2983,7 @@
           <w:bCs/>
           <w:lang w:val="en-US"/>
         </w:rPr>
-        <w:instrText xml:space="preserve"> HYPERLINK \l _Toc19126 </w:instrText>
+        <w:instrText xml:space="preserve"> HYPERLINK \l _Toc30472 </w:instrText>
       </w:r>
       <w:r>
         <w:rPr>
@@ -3022,7 +3022,7 @@
           <w:b/>
           <w:bCs/>
         </w:rPr>
-        <w:instrText xml:space="preserve"> PAGEREF _Toc19126 \h </w:instrText>
+        <w:instrText xml:space="preserve"> PAGEREF _Toc30472 \h </w:instrText>
       </w:r>
       <w:r>
         <w:rPr>
@@ -3082,7 +3082,7 @@
           <w:bCs/>
           <w:lang w:val="en-US"/>
         </w:rPr>
-        <w:instrText xml:space="preserve"> HYPERLINK \l _Toc23010 </w:instrText>
+        <w:instrText xml:space="preserve"> HYPERLINK \l _Toc29834 </w:instrText>
       </w:r>
       <w:r>
         <w:rPr>
@@ -3142,7 +3142,7 @@
           <w:b/>
           <w:bCs/>
         </w:rPr>
-        <w:instrText xml:space="preserve"> PAGEREF _Toc23010 \h </w:instrText>
+        <w:instrText xml:space="preserve"> PAGEREF _Toc29834 \h </w:instrText>
       </w:r>
       <w:r>
         <w:rPr>
@@ -3202,7 +3202,7 @@
           <w:bCs/>
           <w:lang w:val="en-US"/>
         </w:rPr>
-        <w:instrText xml:space="preserve"> HYPERLINK \l _Toc29403 </w:instrText>
+        <w:instrText xml:space="preserve"> HYPERLINK \l _Toc2678 </w:instrText>
       </w:r>
       <w:r>
         <w:rPr>
@@ -3241,7 +3241,7 @@
           <w:b/>
           <w:bCs/>
         </w:rPr>
-        <w:instrText xml:space="preserve"> PAGEREF _Toc29403 \h </w:instrText>
+        <w:instrText xml:space="preserve"> PAGEREF _Toc2678 \h </w:instrText>
       </w:r>
       <w:r>
         <w:rPr>
@@ -3301,7 +3301,7 @@
           <w:bCs/>
           <w:lang w:val="en-US"/>
         </w:rPr>
-        <w:instrText xml:space="preserve"> HYPERLINK \l _Toc167 </w:instrText>
+        <w:instrText xml:space="preserve"> HYPERLINK \l _Toc28620 </w:instrText>
       </w:r>
       <w:r>
         <w:rPr>
@@ -3340,7 +3340,7 @@
           <w:b/>
           <w:bCs/>
         </w:rPr>
-        <w:instrText xml:space="preserve"> PAGEREF _Toc167 \h </w:instrText>
+        <w:instrText xml:space="preserve"> PAGEREF _Toc28620 \h </w:instrText>
       </w:r>
       <w:r>
         <w:rPr>
@@ -3400,7 +3400,7 @@
           <w:bCs/>
           <w:lang w:val="en-US"/>
         </w:rPr>
-        <w:instrText xml:space="preserve"> HYPERLINK \l _Toc2186 </w:instrText>
+        <w:instrText xml:space="preserve"> HYPERLINK \l _Toc4908 </w:instrText>
       </w:r>
       <w:r>
         <w:rPr>
@@ -3440,7 +3440,7 @@
           <w:b/>
           <w:bCs/>
         </w:rPr>
-        <w:instrText xml:space="preserve"> PAGEREF _Toc2186 \h </w:instrText>
+        <w:instrText xml:space="preserve"> PAGEREF _Toc4908 \h </w:instrText>
       </w:r>
       <w:r>
         <w:rPr>
@@ -3500,7 +3500,7 @@
           <w:bCs/>
           <w:lang w:val="en-US"/>
         </w:rPr>
-        <w:instrText xml:space="preserve"> HYPERLINK \l _Toc27324 </w:instrText>
+        <w:instrText xml:space="preserve"> HYPERLINK \l _Toc5337 </w:instrText>
       </w:r>
       <w:r>
         <w:rPr>
@@ -3539,7 +3539,7 @@
           <w:b/>
           <w:bCs/>
         </w:rPr>
-        <w:instrText xml:space="preserve"> PAGEREF _Toc27324 \h </w:instrText>
+        <w:instrText xml:space="preserve"> PAGEREF _Toc5337 \h </w:instrText>
       </w:r>
       <w:r>
         <w:rPr>
@@ -3599,7 +3599,7 @@
           <w:bCs/>
           <w:lang w:val="en-US"/>
         </w:rPr>
-        <w:instrText xml:space="preserve"> HYPERLINK \l _Toc28042 </w:instrText>
+        <w:instrText xml:space="preserve"> HYPERLINK \l _Toc23191 </w:instrText>
       </w:r>
       <w:r>
         <w:rPr>
@@ -3638,7 +3638,7 @@
           <w:b/>
           <w:bCs/>
         </w:rPr>
-        <w:instrText xml:space="preserve"> PAGEREF _Toc28042 \h </w:instrText>
+        <w:instrText xml:space="preserve"> PAGEREF _Toc23191 \h </w:instrText>
       </w:r>
       <w:r>
         <w:rPr>
@@ -3698,7 +3698,7 @@
           <w:bCs/>
           <w:lang w:val="en-US"/>
         </w:rPr>
-        <w:instrText xml:space="preserve"> HYPERLINK \l _Toc25631 </w:instrText>
+        <w:instrText xml:space="preserve"> HYPERLINK \l _Toc15993 </w:instrText>
       </w:r>
       <w:r>
         <w:rPr>
@@ -3758,7 +3758,7 @@
           <w:b/>
           <w:bCs/>
         </w:rPr>
-        <w:instrText xml:space="preserve"> PAGEREF _Toc25631 \h </w:instrText>
+        <w:instrText xml:space="preserve"> PAGEREF _Toc15993 \h </w:instrText>
       </w:r>
       <w:r>
         <w:rPr>
@@ -3818,7 +3818,7 @@
           <w:bCs/>
           <w:lang w:val="en-US"/>
         </w:rPr>
-        <w:instrText xml:space="preserve"> HYPERLINK \l _Toc20942 </w:instrText>
+        <w:instrText xml:space="preserve"> HYPERLINK \l _Toc29489 </w:instrText>
       </w:r>
       <w:r>
         <w:rPr>
@@ -3857,7 +3857,7 @@
           <w:b/>
           <w:bCs/>
         </w:rPr>
-        <w:instrText xml:space="preserve"> PAGEREF _Toc20942 \h </w:instrText>
+        <w:instrText xml:space="preserve"> PAGEREF _Toc29489 \h </w:instrText>
       </w:r>
       <w:r>
         <w:rPr>
@@ -3917,7 +3917,7 @@
           <w:bCs/>
           <w:lang w:val="en-US"/>
         </w:rPr>
-        <w:instrText xml:space="preserve"> HYPERLINK \l _Toc26921 </w:instrText>
+        <w:instrText xml:space="preserve"> HYPERLINK \l _Toc29925 </w:instrText>
       </w:r>
       <w:r>
         <w:rPr>
@@ -3956,7 +3956,7 @@
           <w:b/>
           <w:bCs/>
         </w:rPr>
-        <w:instrText xml:space="preserve"> PAGEREF _Toc26921 \h </w:instrText>
+        <w:instrText xml:space="preserve"> PAGEREF _Toc29925 \h </w:instrText>
       </w:r>
       <w:r>
         <w:rPr>
@@ -4016,7 +4016,7 @@
           <w:bCs/>
           <w:lang w:val="en-US"/>
         </w:rPr>
-        <w:instrText xml:space="preserve"> HYPERLINK \l _Toc17362 </w:instrText>
+        <w:instrText xml:space="preserve"> HYPERLINK \l _Toc3423 </w:instrText>
       </w:r>
       <w:r>
         <w:rPr>
@@ -4086,7 +4086,7 @@
           <w:b/>
           <w:bCs/>
         </w:rPr>
-        <w:instrText xml:space="preserve"> PAGEREF _Toc17362 \h </w:instrText>
+        <w:instrText xml:space="preserve"> PAGEREF _Toc3423 \h </w:instrText>
       </w:r>
       <w:r>
         <w:rPr>
@@ -4146,7 +4146,7 @@
           <w:bCs/>
           <w:lang w:val="en-US"/>
         </w:rPr>
-        <w:instrText xml:space="preserve"> HYPERLINK \l _Toc19419 </w:instrText>
+        <w:instrText xml:space="preserve"> HYPERLINK \l _Toc13211 </w:instrText>
       </w:r>
       <w:r>
         <w:rPr>
@@ -4185,7 +4185,7 @@
           <w:b/>
           <w:bCs/>
         </w:rPr>
-        <w:instrText xml:space="preserve"> PAGEREF _Toc19419 \h </w:instrText>
+        <w:instrText xml:space="preserve"> PAGEREF _Toc13211 \h </w:instrText>
       </w:r>
       <w:r>
         <w:rPr>
@@ -4245,7 +4245,7 @@
           <w:bCs/>
           <w:lang w:val="en-US"/>
         </w:rPr>
-        <w:instrText xml:space="preserve"> HYPERLINK \l _Toc15648 </w:instrText>
+        <w:instrText xml:space="preserve"> HYPERLINK \l _Toc22683 </w:instrText>
       </w:r>
       <w:r>
         <w:rPr>
@@ -4284,7 +4284,7 @@
           <w:b/>
           <w:bCs/>
         </w:rPr>
-        <w:instrText xml:space="preserve"> PAGEREF _Toc15648 \h </w:instrText>
+        <w:instrText xml:space="preserve"> PAGEREF _Toc22683 \h </w:instrText>
       </w:r>
       <w:r>
         <w:rPr>
@@ -4344,7 +4344,7 @@
           <w:bCs/>
           <w:lang w:val="en-US"/>
         </w:rPr>
-        <w:instrText xml:space="preserve"> HYPERLINK \l _Toc6371 </w:instrText>
+        <w:instrText xml:space="preserve"> HYPERLINK \l _Toc11892 </w:instrText>
       </w:r>
       <w:r>
         <w:rPr>
@@ -4394,7 +4394,7 @@
           <w:b/>
           <w:bCs/>
         </w:rPr>
-        <w:instrText xml:space="preserve"> PAGEREF _Toc6371 \h </w:instrText>
+        <w:instrText xml:space="preserve"> PAGEREF _Toc11892 \h </w:instrText>
       </w:r>
       <w:r>
         <w:rPr>
@@ -4454,7 +4454,7 @@
           <w:bCs/>
           <w:lang w:val="en-US"/>
         </w:rPr>
-        <w:instrText xml:space="preserve"> HYPERLINK \l _Toc21460 </w:instrText>
+        <w:instrText xml:space="preserve"> HYPERLINK \l _Toc31372 </w:instrText>
       </w:r>
       <w:r>
         <w:rPr>
@@ -4493,7 +4493,7 @@
           <w:b/>
           <w:bCs/>
         </w:rPr>
-        <w:instrText xml:space="preserve"> PAGEREF _Toc21460 \h </w:instrText>
+        <w:instrText xml:space="preserve"> PAGEREF _Toc31372 \h </w:instrText>
       </w:r>
       <w:r>
         <w:rPr>
@@ -4553,7 +4553,7 @@
           <w:bCs/>
           <w:lang w:val="en-US"/>
         </w:rPr>
-        <w:instrText xml:space="preserve"> HYPERLINK \l _Toc24965 </w:instrText>
+        <w:instrText xml:space="preserve"> HYPERLINK \l _Toc6345 </w:instrText>
       </w:r>
       <w:r>
         <w:rPr>
@@ -4592,7 +4592,7 @@
           <w:b/>
           <w:bCs/>
         </w:rPr>
-        <w:instrText xml:space="preserve"> PAGEREF _Toc24965 \h </w:instrText>
+        <w:instrText xml:space="preserve"> PAGEREF _Toc6345 \h </w:instrText>
       </w:r>
       <w:r>
         <w:rPr>
@@ -4652,7 +4652,7 @@
           <w:bCs/>
           <w:lang w:val="en-US"/>
         </w:rPr>
-        <w:instrText xml:space="preserve"> HYPERLINK \l _Toc16720 </w:instrText>
+        <w:instrText xml:space="preserve"> HYPERLINK \l _Toc13367 </w:instrText>
       </w:r>
       <w:r>
         <w:rPr>
@@ -4692,7 +4692,7 @@
           <w:b/>
           <w:bCs/>
         </w:rPr>
-        <w:instrText xml:space="preserve"> PAGEREF _Toc16720 \h </w:instrText>
+        <w:instrText xml:space="preserve"> PAGEREF _Toc13367 \h </w:instrText>
       </w:r>
       <w:r>
         <w:rPr>
@@ -4752,7 +4752,7 @@
           <w:bCs/>
           <w:lang w:val="en-US"/>
         </w:rPr>
-        <w:instrText xml:space="preserve"> HYPERLINK \l _Toc31242 </w:instrText>
+        <w:instrText xml:space="preserve"> HYPERLINK \l _Toc18029 </w:instrText>
       </w:r>
       <w:r>
         <w:rPr>
@@ -4791,7 +4791,7 @@
           <w:b/>
           <w:bCs/>
         </w:rPr>
-        <w:instrText xml:space="preserve"> PAGEREF _Toc31242 \h </w:instrText>
+        <w:instrText xml:space="preserve"> PAGEREF _Toc18029 \h </w:instrText>
       </w:r>
       <w:r>
         <w:rPr>
@@ -4851,7 +4851,7 @@
           <w:bCs/>
           <w:lang w:val="en-US"/>
         </w:rPr>
-        <w:instrText xml:space="preserve"> HYPERLINK \l _Toc12160 </w:instrText>
+        <w:instrText xml:space="preserve"> HYPERLINK \l _Toc19831 </w:instrText>
       </w:r>
       <w:r>
         <w:rPr>
@@ -4890,7 +4890,7 @@
           <w:b/>
           <w:bCs/>
         </w:rPr>
-        <w:instrText xml:space="preserve"> PAGEREF _Toc12160 \h </w:instrText>
+        <w:instrText xml:space="preserve"> PAGEREF _Toc19831 \h </w:instrText>
       </w:r>
       <w:r>
         <w:rPr>
@@ -4950,7 +4950,7 @@
           <w:bCs/>
           <w:lang w:val="en-US"/>
         </w:rPr>
-        <w:instrText xml:space="preserve"> HYPERLINK \l _Toc30817 </w:instrText>
+        <w:instrText xml:space="preserve"> HYPERLINK \l _Toc32196 </w:instrText>
       </w:r>
       <w:r>
         <w:rPr>
@@ -4990,7 +4990,7 @@
           <w:b/>
           <w:bCs/>
         </w:rPr>
-        <w:instrText xml:space="preserve"> PAGEREF _Toc30817 \h </w:instrText>
+        <w:instrText xml:space="preserve"> PAGEREF _Toc32196 \h </w:instrText>
       </w:r>
       <w:r>
         <w:rPr>
@@ -5050,7 +5050,7 @@
           <w:bCs/>
           <w:lang w:val="en-US"/>
         </w:rPr>
-        <w:instrText xml:space="preserve"> HYPERLINK \l _Toc2403 </w:instrText>
+        <w:instrText xml:space="preserve"> HYPERLINK \l _Toc24913 </w:instrText>
       </w:r>
       <w:r>
         <w:rPr>
@@ -5089,7 +5089,7 @@
           <w:b/>
           <w:bCs/>
         </w:rPr>
-        <w:instrText xml:space="preserve"> PAGEREF _Toc2403 \h </w:instrText>
+        <w:instrText xml:space="preserve"> PAGEREF _Toc24913 \h </w:instrText>
       </w:r>
       <w:r>
         <w:rPr>
@@ -5149,7 +5149,7 @@
           <w:bCs/>
           <w:lang w:val="en-US"/>
         </w:rPr>
-        <w:instrText xml:space="preserve"> HYPERLINK \l _Toc23833 </w:instrText>
+        <w:instrText xml:space="preserve"> HYPERLINK \l _Toc19261 </w:instrText>
       </w:r>
       <w:r>
         <w:rPr>
@@ -5188,7 +5188,7 @@
           <w:b/>
           <w:bCs/>
         </w:rPr>
-        <w:instrText xml:space="preserve"> PAGEREF _Toc23833 \h </w:instrText>
+        <w:instrText xml:space="preserve"> PAGEREF _Toc19261 \h </w:instrText>
       </w:r>
       <w:r>
         <w:rPr>
@@ -5248,7 +5248,7 @@
           <w:bCs/>
           <w:lang w:val="en-US"/>
         </w:rPr>
-        <w:instrText xml:space="preserve"> HYPERLINK \l _Toc12468 </w:instrText>
+        <w:instrText xml:space="preserve"> HYPERLINK \l _Toc14827 </w:instrText>
       </w:r>
       <w:r>
         <w:rPr>
@@ -5298,7 +5298,7 @@
           <w:b/>
           <w:bCs/>
         </w:rPr>
-        <w:instrText xml:space="preserve"> PAGEREF _Toc12468 \h </w:instrText>
+        <w:instrText xml:space="preserve"> PAGEREF _Toc14827 \h </w:instrText>
       </w:r>
       <w:r>
         <w:rPr>
@@ -5358,7 +5358,7 @@
           <w:bCs/>
           <w:lang w:val="en-US"/>
         </w:rPr>
-        <w:instrText xml:space="preserve"> HYPERLINK \l _Toc24798 </w:instrText>
+        <w:instrText xml:space="preserve"> HYPERLINK \l _Toc27132 </w:instrText>
       </w:r>
       <w:r>
         <w:rPr>
@@ -5397,7 +5397,7 @@
           <w:b/>
           <w:bCs/>
         </w:rPr>
-        <w:instrText xml:space="preserve"> PAGEREF _Toc24798 \h </w:instrText>
+        <w:instrText xml:space="preserve"> PAGEREF _Toc27132 \h </w:instrText>
       </w:r>
       <w:r>
         <w:rPr>
@@ -5457,7 +5457,7 @@
           <w:bCs/>
           <w:lang w:val="en-US"/>
         </w:rPr>
-        <w:instrText xml:space="preserve"> HYPERLINK \l _Toc18910 </w:instrText>
+        <w:instrText xml:space="preserve"> HYPERLINK \l _Toc8488 </w:instrText>
       </w:r>
       <w:r>
         <w:rPr>
@@ -5496,7 +5496,7 @@
           <w:b/>
           <w:bCs/>
         </w:rPr>
-        <w:instrText xml:space="preserve"> PAGEREF _Toc18910 \h </w:instrText>
+        <w:instrText xml:space="preserve"> PAGEREF _Toc8488 \h </w:instrText>
       </w:r>
       <w:r>
         <w:rPr>
@@ -5556,7 +5556,7 @@
           <w:bCs/>
           <w:lang w:val="en-US"/>
         </w:rPr>
-        <w:instrText xml:space="preserve"> HYPERLINK \l _Toc29465 </w:instrText>
+        <w:instrText xml:space="preserve"> HYPERLINK \l _Toc12921 </w:instrText>
       </w:r>
       <w:r>
         <w:rPr>
@@ -5606,7 +5606,7 @@
           <w:b/>
           <w:bCs/>
         </w:rPr>
-        <w:instrText xml:space="preserve"> PAGEREF _Toc29465 \h </w:instrText>
+        <w:instrText xml:space="preserve"> PAGEREF _Toc12921 \h </w:instrText>
       </w:r>
       <w:r>
         <w:rPr>
@@ -5666,7 +5666,7 @@
           <w:bCs/>
           <w:lang w:val="en-US"/>
         </w:rPr>
-        <w:instrText xml:space="preserve"> HYPERLINK \l _Toc6312 </w:instrText>
+        <w:instrText xml:space="preserve"> HYPERLINK \l _Toc29495 </w:instrText>
       </w:r>
       <w:r>
         <w:rPr>
@@ -5705,7 +5705,7 @@
           <w:b/>
           <w:bCs/>
         </w:rPr>
-        <w:instrText xml:space="preserve"> PAGEREF _Toc6312 \h </w:instrText>
+        <w:instrText xml:space="preserve"> PAGEREF _Toc29495 \h </w:instrText>
       </w:r>
       <w:r>
         <w:rPr>
@@ -5765,7 +5765,7 @@
           <w:bCs/>
           <w:lang w:val="en-US"/>
         </w:rPr>
-        <w:instrText xml:space="preserve"> HYPERLINK \l _Toc6763 </w:instrText>
+        <w:instrText xml:space="preserve"> HYPERLINK \l _Toc18262 </w:instrText>
       </w:r>
       <w:r>
         <w:rPr>
@@ -5804,7 +5804,7 @@
           <w:b/>
           <w:bCs/>
         </w:rPr>
-        <w:instrText xml:space="preserve"> PAGEREF _Toc6763 \h </w:instrText>
+        <w:instrText xml:space="preserve"> PAGEREF _Toc18262 \h </w:instrText>
       </w:r>
       <w:r>
         <w:rPr>
@@ -5864,7 +5864,7 @@
           <w:bCs/>
           <w:lang w:val="en-US"/>
         </w:rPr>
-        <w:instrText xml:space="preserve"> HYPERLINK \l _Toc31553 </w:instrText>
+        <w:instrText xml:space="preserve"> HYPERLINK \l _Toc27295 </w:instrText>
       </w:r>
       <w:r>
         <w:rPr>
@@ -5944,7 +5944,7 @@
           <w:b/>
           <w:bCs/>
         </w:rPr>
-        <w:instrText xml:space="preserve"> PAGEREF _Toc31553 \h </w:instrText>
+        <w:instrText xml:space="preserve"> PAGEREF _Toc27295 \h </w:instrText>
       </w:r>
       <w:r>
         <w:rPr>
@@ -6004,7 +6004,7 @@
           <w:bCs/>
           <w:lang w:val="en-US"/>
         </w:rPr>
-        <w:instrText xml:space="preserve"> HYPERLINK \l _Toc11796 </w:instrText>
+        <w:instrText xml:space="preserve"> HYPERLINK \l _Toc14789 </w:instrText>
       </w:r>
       <w:r>
         <w:rPr>
@@ -6043,7 +6043,7 @@
           <w:b/>
           <w:bCs/>
         </w:rPr>
-        <w:instrText xml:space="preserve"> PAGEREF _Toc11796 \h </w:instrText>
+        <w:instrText xml:space="preserve"> PAGEREF _Toc14789 \h </w:instrText>
       </w:r>
       <w:r>
         <w:rPr>
@@ -6103,7 +6103,7 @@
           <w:bCs/>
           <w:lang w:val="en-US"/>
         </w:rPr>
-        <w:instrText xml:space="preserve"> HYPERLINK \l _Toc16009 </w:instrText>
+        <w:instrText xml:space="preserve"> HYPERLINK \l _Toc6530 </w:instrText>
       </w:r>
       <w:r>
         <w:rPr>
@@ -6142,7 +6142,7 @@
           <w:b/>
           <w:bCs/>
         </w:rPr>
-        <w:instrText xml:space="preserve"> PAGEREF _Toc16009 \h </w:instrText>
+        <w:instrText xml:space="preserve"> PAGEREF _Toc6530 \h </w:instrText>
       </w:r>
       <w:r>
         <w:rPr>
@@ -6157,6 +6157,314 @@
           <w:bCs/>
         </w:rPr>
         <w:t>24</w:t>
+      </w:r>
+      <w:r>
+        <w:rPr>
+          <w:b/>
+          <w:bCs/>
+        </w:rPr>
+        <w:fldChar w:fldCharType="end"/>
+      </w:r>
+      <w:r>
+        <w:rPr>
+          <w:rFonts w:hint="default"/>
+          <w:b/>
+          <w:bCs/>
+          <w:lang w:val="en-US"/>
+        </w:rPr>
+        <w:fldChar w:fldCharType="end"/>
+      </w:r>
+    </w:p>
+    <w:p>
+      <w:pPr>
+        <w:pStyle w:val="17"/>
+        <w:tabs>
+          <w:tab w:val="right" w:leader="dot" w:pos="8306"/>
+        </w:tabs>
+        <w:rPr>
+          <w:b/>
+          <w:bCs/>
+        </w:rPr>
+      </w:pPr>
+      <w:r>
+        <w:rPr>
+          <w:rFonts w:hint="default"/>
+          <w:b/>
+          <w:bCs/>
+          <w:lang w:val="en-US"/>
+        </w:rPr>
+        <w:fldChar w:fldCharType="begin"/>
+      </w:r>
+      <w:r>
+        <w:rPr>
+          <w:rFonts w:hint="default"/>
+          <w:b/>
+          <w:bCs/>
+          <w:lang w:val="en-US"/>
+        </w:rPr>
+        <w:instrText xml:space="preserve"> HYPERLINK \l _Toc27181 </w:instrText>
+      </w:r>
+      <w:r>
+        <w:rPr>
+          <w:rFonts w:hint="default"/>
+          <w:b/>
+          <w:bCs/>
+          <w:lang w:val="en-US"/>
+        </w:rPr>
+        <w:fldChar w:fldCharType="separate"/>
+      </w:r>
+      <w:r>
+        <w:rPr>
+          <w:rFonts w:hint="default"/>
+          <w:b/>
+          <w:bCs/>
+          <w:color w:val="033261" w:themeColor="hyperlink" w:themeShade="80"/>
+          <w:lang w:val="en-US"/>
+        </w:rPr>
+        <w:t xml:space="preserve">Chapter 20 - Singleton pattern and </w:t>
+      </w:r>
+      <w:r>
+        <w:rPr>
+          <w:rFonts w:hint="default" w:ascii="Baskerville Old Face" w:hAnsi="Baskerville Old Face"/>
+          <w:b/>
+          <w:bCs/>
+          <w:color w:val="033261" w:themeColor="hyperlink" w:themeShade="80"/>
+          <w:lang w:val="en-US"/>
+        </w:rPr>
+        <w:t>readResolve()</w:t>
+      </w:r>
+      <w:r>
+        <w:rPr>
+          <w:b/>
+          <w:bCs/>
+        </w:rPr>
+        <w:tab/>
+      </w:r>
+      <w:r>
+        <w:rPr>
+          <w:b/>
+          <w:bCs/>
+        </w:rPr>
+        <w:fldChar w:fldCharType="begin"/>
+      </w:r>
+      <w:r>
+        <w:rPr>
+          <w:b/>
+          <w:bCs/>
+        </w:rPr>
+        <w:instrText xml:space="preserve"> PAGEREF _Toc27181 \h </w:instrText>
+      </w:r>
+      <w:r>
+        <w:rPr>
+          <w:b/>
+          <w:bCs/>
+        </w:rPr>
+        <w:fldChar w:fldCharType="separate"/>
+      </w:r>
+      <w:r>
+        <w:rPr>
+          <w:b/>
+          <w:bCs/>
+        </w:rPr>
+        <w:t>25</w:t>
+      </w:r>
+      <w:r>
+        <w:rPr>
+          <w:b/>
+          <w:bCs/>
+        </w:rPr>
+        <w:fldChar w:fldCharType="end"/>
+      </w:r>
+      <w:r>
+        <w:rPr>
+          <w:rFonts w:hint="default"/>
+          <w:b/>
+          <w:bCs/>
+          <w:lang w:val="en-US"/>
+        </w:rPr>
+        <w:fldChar w:fldCharType="end"/>
+      </w:r>
+    </w:p>
+    <w:p>
+      <w:pPr>
+        <w:pStyle w:val="18"/>
+        <w:tabs>
+          <w:tab w:val="right" w:leader="dot" w:pos="8306"/>
+        </w:tabs>
+        <w:rPr>
+          <w:b/>
+          <w:bCs/>
+        </w:rPr>
+      </w:pPr>
+      <w:r>
+        <w:rPr>
+          <w:rFonts w:hint="default"/>
+          <w:b/>
+          <w:bCs/>
+          <w:lang w:val="en-US"/>
+        </w:rPr>
+        <w:fldChar w:fldCharType="begin"/>
+      </w:r>
+      <w:r>
+        <w:rPr>
+          <w:rFonts w:hint="default"/>
+          <w:b/>
+          <w:bCs/>
+          <w:lang w:val="en-US"/>
+        </w:rPr>
+        <w:instrText xml:space="preserve"> HYPERLINK \l _Toc25141 </w:instrText>
+      </w:r>
+      <w:r>
+        <w:rPr>
+          <w:rFonts w:hint="default"/>
+          <w:b/>
+          <w:bCs/>
+          <w:lang w:val="en-US"/>
+        </w:rPr>
+        <w:fldChar w:fldCharType="separate"/>
+      </w:r>
+      <w:r>
+        <w:rPr>
+          <w:rFonts w:hint="default"/>
+          <w:b/>
+          <w:bCs/>
+          <w:lang w:val="en-US"/>
+        </w:rPr>
+        <w:t>Youtube</w:t>
+      </w:r>
+      <w:r>
+        <w:rPr>
+          <w:b/>
+          <w:bCs/>
+        </w:rPr>
+        <w:tab/>
+      </w:r>
+      <w:r>
+        <w:rPr>
+          <w:b/>
+          <w:bCs/>
+        </w:rPr>
+        <w:fldChar w:fldCharType="begin"/>
+      </w:r>
+      <w:r>
+        <w:rPr>
+          <w:b/>
+          <w:bCs/>
+        </w:rPr>
+        <w:instrText xml:space="preserve"> PAGEREF _Toc25141 \h </w:instrText>
+      </w:r>
+      <w:r>
+        <w:rPr>
+          <w:b/>
+          <w:bCs/>
+        </w:rPr>
+        <w:fldChar w:fldCharType="separate"/>
+      </w:r>
+      <w:r>
+        <w:rPr>
+          <w:b/>
+          <w:bCs/>
+        </w:rPr>
+        <w:t>25</w:t>
+      </w:r>
+      <w:r>
+        <w:rPr>
+          <w:b/>
+          <w:bCs/>
+        </w:rPr>
+        <w:fldChar w:fldCharType="end"/>
+      </w:r>
+      <w:r>
+        <w:rPr>
+          <w:rFonts w:hint="default"/>
+          <w:b/>
+          <w:bCs/>
+          <w:lang w:val="en-US"/>
+        </w:rPr>
+        <w:fldChar w:fldCharType="end"/>
+      </w:r>
+    </w:p>
+    <w:p>
+      <w:pPr>
+        <w:pStyle w:val="18"/>
+        <w:tabs>
+          <w:tab w:val="right" w:leader="dot" w:pos="8306"/>
+        </w:tabs>
+        <w:rPr>
+          <w:b/>
+          <w:bCs/>
+        </w:rPr>
+      </w:pPr>
+      <w:r>
+        <w:rPr>
+          <w:rFonts w:hint="default"/>
+          <w:b/>
+          <w:bCs/>
+          <w:lang w:val="en-US"/>
+        </w:rPr>
+        <w:fldChar w:fldCharType="begin"/>
+      </w:r>
+      <w:r>
+        <w:rPr>
+          <w:rFonts w:hint="default"/>
+          <w:b/>
+          <w:bCs/>
+          <w:lang w:val="en-US"/>
+        </w:rPr>
+        <w:instrText xml:space="preserve"> HYPERLINK \l _Toc20212 </w:instrText>
+      </w:r>
+      <w:r>
+        <w:rPr>
+          <w:rFonts w:hint="default"/>
+          <w:b/>
+          <w:bCs/>
+          <w:lang w:val="en-US"/>
+        </w:rPr>
+        <w:fldChar w:fldCharType="separate"/>
+      </w:r>
+      <w:r>
+        <w:rPr>
+          <w:rFonts w:hint="default"/>
+          <w:b/>
+          <w:bCs/>
+          <w:lang w:val="en-US"/>
+        </w:rPr>
+        <w:t>Github</w:t>
+      </w:r>
+      <w:r>
+        <w:rPr>
+          <w:b/>
+          <w:bCs/>
+        </w:rPr>
+        <w:tab/>
+      </w:r>
+      <w:r>
+        <w:rPr>
+          <w:b/>
+          <w:bCs/>
+        </w:rPr>
+        <w:fldChar w:fldCharType="begin"/>
+      </w:r>
+      <w:r>
+        <w:rPr>
+          <w:b/>
+          <w:bCs/>
+        </w:rPr>
+        <w:instrText xml:space="preserve"> PAGEREF _Toc20212 \h </w:instrText>
+      </w:r>
+      <w:r>
+        <w:rPr>
+          <w:b/>
+          <w:bCs/>
+        </w:rPr>
+        <w:fldChar w:fldCharType="separate"/>
+      </w:r>
+      <w:r>
+        <w:rPr>
+          <w:b/>
+          <w:bCs/>
+        </w:rPr>
+        <w:t>25</w:t>
       </w:r>
       <w:r>
         <w:rPr>
@@ -6203,7 +6511,7 @@
           <w:lang w:val="en-US"/>
         </w:rPr>
       </w:pPr>
-      <w:bookmarkStart w:id="1" w:name="_Toc11434"/>
+      <w:bookmarkStart w:id="1" w:name="_Toc10669"/>
       <w:r>
         <w:rPr>
           <w:rFonts w:hint="default"/>
@@ -6291,7 +6599,7 @@
           <w:lang w:val="en-US"/>
         </w:rPr>
       </w:pPr>
-      <w:bookmarkStart w:id="2" w:name="_Toc22390"/>
+      <w:bookmarkStart w:id="2" w:name="_Toc23002"/>
       <w:r>
         <w:rPr>
           <w:rFonts w:hint="default"/>
@@ -6417,92 +6725,92 @@
           <w:lang w:val="en-US"/>
         </w:rPr>
       </w:pPr>
-    </w:p>
-    <w:p>
-      <w:pPr>
-        <w:rPr>
-          <w:rFonts w:hint="default"/>
-          <w:b w:val="0"/>
-          <w:bCs w:val="0"/>
-          <w:sz w:val="22"/>
-          <w:szCs w:val="22"/>
-          <w:lang w:val="en-US"/>
-        </w:rPr>
-      </w:pPr>
-    </w:p>
-    <w:p>
-      <w:pPr>
-        <w:rPr>
-          <w:rFonts w:hint="default"/>
-          <w:b w:val="0"/>
-          <w:bCs w:val="0"/>
-          <w:sz w:val="22"/>
-          <w:szCs w:val="22"/>
-          <w:lang w:val="en-US"/>
-        </w:rPr>
-      </w:pPr>
-    </w:p>
-    <w:p>
-      <w:pPr>
-        <w:rPr>
-          <w:rFonts w:hint="default"/>
-          <w:b w:val="0"/>
-          <w:bCs w:val="0"/>
-          <w:sz w:val="22"/>
-          <w:szCs w:val="22"/>
-          <w:lang w:val="en-US"/>
-        </w:rPr>
-      </w:pPr>
-    </w:p>
-    <w:p>
-      <w:pPr>
-        <w:rPr>
-          <w:rFonts w:hint="default"/>
-          <w:b w:val="0"/>
-          <w:bCs w:val="0"/>
-          <w:sz w:val="22"/>
-          <w:szCs w:val="22"/>
-          <w:lang w:val="en-US"/>
-        </w:rPr>
-      </w:pPr>
-    </w:p>
-    <w:p>
-      <w:pPr>
-        <w:rPr>
-          <w:rFonts w:hint="default"/>
-          <w:b w:val="0"/>
-          <w:bCs w:val="0"/>
-          <w:sz w:val="22"/>
-          <w:szCs w:val="22"/>
-          <w:lang w:val="en-US"/>
-        </w:rPr>
-      </w:pPr>
-    </w:p>
-    <w:p>
-      <w:pPr>
-        <w:rPr>
-          <w:rFonts w:hint="default"/>
-          <w:b w:val="0"/>
-          <w:bCs w:val="0"/>
-          <w:sz w:val="22"/>
-          <w:szCs w:val="22"/>
-          <w:lang w:val="en-US"/>
-        </w:rPr>
-      </w:pPr>
-    </w:p>
-    <w:p>
-      <w:pPr>
-        <w:rPr>
-          <w:rFonts w:hint="default"/>
-          <w:b w:val="0"/>
-          <w:bCs w:val="0"/>
-          <w:sz w:val="22"/>
-          <w:szCs w:val="22"/>
-          <w:lang w:val="en-US"/>
-        </w:rPr>
-      </w:pPr>
-      <w:bookmarkStart w:id="60" w:name="_GoBack"/>
-      <w:bookmarkEnd w:id="60"/>
+      <w:bookmarkStart w:id="63" w:name="_GoBack"/>
+      <w:bookmarkEnd w:id="63"/>
+    </w:p>
+    <w:p>
+      <w:pPr>
+        <w:rPr>
+          <w:rFonts w:hint="default"/>
+          <w:b w:val="0"/>
+          <w:bCs w:val="0"/>
+          <w:sz w:val="22"/>
+          <w:szCs w:val="22"/>
+          <w:lang w:val="en-US"/>
+        </w:rPr>
+      </w:pPr>
+    </w:p>
+    <w:p>
+      <w:pPr>
+        <w:rPr>
+          <w:rFonts w:hint="default"/>
+          <w:b w:val="0"/>
+          <w:bCs w:val="0"/>
+          <w:sz w:val="22"/>
+          <w:szCs w:val="22"/>
+          <w:lang w:val="en-US"/>
+        </w:rPr>
+      </w:pPr>
+    </w:p>
+    <w:p>
+      <w:pPr>
+        <w:rPr>
+          <w:rFonts w:hint="default"/>
+          <w:b w:val="0"/>
+          <w:bCs w:val="0"/>
+          <w:sz w:val="22"/>
+          <w:szCs w:val="22"/>
+          <w:lang w:val="en-US"/>
+        </w:rPr>
+      </w:pPr>
+    </w:p>
+    <w:p>
+      <w:pPr>
+        <w:rPr>
+          <w:rFonts w:hint="default"/>
+          <w:b w:val="0"/>
+          <w:bCs w:val="0"/>
+          <w:sz w:val="22"/>
+          <w:szCs w:val="22"/>
+          <w:lang w:val="en-US"/>
+        </w:rPr>
+      </w:pPr>
+    </w:p>
+    <w:p>
+      <w:pPr>
+        <w:rPr>
+          <w:rFonts w:hint="default"/>
+          <w:b w:val="0"/>
+          <w:bCs w:val="0"/>
+          <w:sz w:val="22"/>
+          <w:szCs w:val="22"/>
+          <w:lang w:val="en-US"/>
+        </w:rPr>
+      </w:pPr>
+    </w:p>
+    <w:p>
+      <w:pPr>
+        <w:rPr>
+          <w:rFonts w:hint="default"/>
+          <w:b w:val="0"/>
+          <w:bCs w:val="0"/>
+          <w:sz w:val="22"/>
+          <w:szCs w:val="22"/>
+          <w:lang w:val="en-US"/>
+        </w:rPr>
+      </w:pPr>
+    </w:p>
+    <w:p>
+      <w:pPr>
+        <w:rPr>
+          <w:rFonts w:hint="default"/>
+          <w:b w:val="0"/>
+          <w:bCs w:val="0"/>
+          <w:sz w:val="22"/>
+          <w:szCs w:val="22"/>
+          <w:lang w:val="en-US"/>
+        </w:rPr>
+      </w:pPr>
     </w:p>
     <w:p>
       <w:pPr>
@@ -6754,7 +7062,7 @@
           <w:lang w:val="en-US"/>
         </w:rPr>
       </w:pPr>
-      <w:bookmarkStart w:id="3" w:name="_Toc27147"/>
+      <w:bookmarkStart w:id="3" w:name="_Toc26627"/>
       <w:r>
         <w:rPr>
           <w:rFonts w:hint="default"/>
@@ -7315,7 +7623,7 @@
           <w:lang w:val="en-US"/>
         </w:rPr>
       </w:pPr>
-      <w:bookmarkStart w:id="4" w:name="_Toc15510"/>
+      <w:bookmarkStart w:id="4" w:name="_Toc7912"/>
       <w:r>
         <w:rPr>
           <w:rFonts w:hint="default"/>
@@ -7950,7 +8258,7 @@
           <w:lang w:val="en-US"/>
         </w:rPr>
       </w:pPr>
-      <w:bookmarkStart w:id="5" w:name="_Toc7298"/>
+      <w:bookmarkStart w:id="5" w:name="_Toc24015"/>
       <w:r>
         <w:rPr>
           <w:rFonts w:hint="default"/>
@@ -8351,7 +8659,7 @@
           <w:lang w:val="en-US"/>
         </w:rPr>
       </w:pPr>
-      <w:bookmarkStart w:id="6" w:name="_Toc21185"/>
+      <w:bookmarkStart w:id="6" w:name="_Toc8007"/>
       <w:r>
         <w:rPr>
           <w:rFonts w:hint="default"/>
@@ -8379,7 +8687,7 @@
           <w:szCs w:val="22"/>
           <w:lang w:val="en-US"/>
         </w:rPr>
-        <w:t>The first example is using memory as buffer to where the serialized streams of bytes will be written to and then retrieved from using desrialization.</w:t>
+        <w:t>The first example is using memory as buffer to where the serialized streams of bytes will be written to and then retrieved from using deserialization.</w:t>
       </w:r>
     </w:p>
     <w:p>
@@ -8524,7 +8832,51 @@
           <w:szCs w:val="22"/>
           <w:lang w:val="en-US"/>
         </w:rPr>
-        <w:t>This class implements an output stream in which the data is written into a byte array. The buffer automatically grows as data is written to it. The data can be retrieved using toByteArray() and toString().</w:t>
+        <w:t>This class implements an output stream in which the data is written into a byte array. The buffer automatically grows as data is written to it. The data can be retrieved using </w:t>
+      </w:r>
+      <w:r>
+        <w:rPr>
+          <w:rFonts w:hint="default"/>
+          <w:b/>
+          <w:bCs/>
+          <w:sz w:val="22"/>
+          <w:szCs w:val="22"/>
+          <w:lang w:val="en-US"/>
+        </w:rPr>
+        <w:t>toByteArray()</w:t>
+      </w:r>
+      <w:r>
+        <w:rPr>
+          <w:rFonts w:hint="default"/>
+          <w:b w:val="0"/>
+          <w:bCs w:val="0"/>
+          <w:sz w:val="22"/>
+          <w:szCs w:val="22"/>
+          <w:lang w:val="en-US"/>
+        </w:rPr>
+        <w:t> and </w:t>
+      </w:r>
+      <w:r>
+        <w:rPr>
+          <w:rFonts w:hint="default"/>
+          <w:b/>
+          <w:bCs/>
+          <w:sz w:val="22"/>
+          <w:szCs w:val="22"/>
+          <w:lang w:val="en-US"/>
+        </w:rPr>
+        <w:t>toString()</w:t>
+      </w:r>
+      <w:r>
+        <w:rPr>
+          <w:rFonts w:hint="default"/>
+          <w:b w:val="0"/>
+          <w:bCs w:val="0"/>
+          <w:sz w:val="22"/>
+          <w:szCs w:val="22"/>
+          <w:lang w:val="en-US"/>
+        </w:rPr>
+        <w:t>.</w:t>
       </w:r>
     </w:p>
     <w:p>
@@ -8663,7 +9015,7 @@
           <w:lang w:val="en-US"/>
         </w:rPr>
       </w:pPr>
-      <w:bookmarkStart w:id="7" w:name="_Toc22512"/>
+      <w:bookmarkStart w:id="7" w:name="_Toc9600"/>
       <w:r>
         <w:rPr>
           <w:rFonts w:hint="default"/>
@@ -8689,6 +9041,25 @@
           <w:szCs w:val="22"/>
           <w:lang w:val="en-US"/>
         </w:rPr>
+        <w:t>08 - Java Serialization with memory buffer - Theory</w:t>
+      </w:r>
+    </w:p>
+    <w:p>
+      <w:pPr>
+        <w:rPr>
+          <w:rFonts w:hint="default"/>
+          <w:sz w:val="22"/>
+          <w:szCs w:val="22"/>
+          <w:lang w:val="en-US"/>
+        </w:rPr>
+      </w:pPr>
+      <w:r>
+        <w:rPr>
+          <w:rFonts w:hint="default"/>
+          <w:sz w:val="22"/>
+          <w:szCs w:val="22"/>
+          <w:lang w:val="en-US"/>
+        </w:rPr>
         <w:fldChar w:fldCharType="begin"/>
       </w:r>
       <w:r>
@@ -8698,7 +9069,7 @@
           <w:szCs w:val="22"/>
           <w:lang w:val="en-US"/>
         </w:rPr>
-        <w:instrText xml:space="preserve"> HYPERLINK "https://www.youtube.com/playlist?list=PLQDzPczdXrTjGLkI8kd2d0bfNHx0v7dTy" </w:instrText>
+        <w:instrText xml:space="preserve"> HYPERLINK "https://youtu.be/UgUuutfs828" </w:instrText>
       </w:r>
       <w:r>
         <w:rPr>
@@ -8717,7 +9088,7 @@
           <w:szCs w:val="22"/>
           <w:lang w:val="en-US"/>
         </w:rPr>
-        <w:t>https://www.youtube.com/playlist?list=PLQDzPczdXrTjGLkI8kd2d0bfNHx0v7dTy</w:t>
+        <w:t>https://youtu.be/UgUuutfs828</w:t>
       </w:r>
       <w:r>
         <w:rPr>
@@ -8728,6 +9099,26 @@
         </w:rPr>
         <w:fldChar w:fldCharType="end"/>
       </w:r>
+    </w:p>
+    <w:p>
+      <w:pPr>
+        <w:rPr>
+          <w:rFonts w:hint="default"/>
+          <w:sz w:val="22"/>
+          <w:szCs w:val="22"/>
+          <w:lang w:val="en-US"/>
+        </w:rPr>
+      </w:pPr>
+    </w:p>
+    <w:p>
+      <w:pPr>
+        <w:rPr>
+          <w:rFonts w:hint="default"/>
+          <w:sz w:val="22"/>
+          <w:szCs w:val="22"/>
+          <w:lang w:val="en-US"/>
+        </w:rPr>
+      </w:pPr>
     </w:p>
     <w:p>
       <w:pPr>
@@ -8749,7 +9140,7 @@
           <w:lang w:val="en-US"/>
         </w:rPr>
       </w:pPr>
-      <w:bookmarkStart w:id="8" w:name="_Toc4818"/>
+      <w:bookmarkStart w:id="8" w:name="_Toc9057"/>
       <w:r>
         <w:rPr>
           <w:rFonts w:hint="default"/>
@@ -9004,7 +9395,7 @@
           <w:lang w:val="en-US"/>
         </w:rPr>
       </w:pPr>
-      <w:bookmarkStart w:id="9" w:name="_Toc31821"/>
+      <w:bookmarkStart w:id="9" w:name="_Toc26315"/>
       <w:r>
         <w:rPr>
           <w:rFonts w:hint="default"/>
@@ -9334,7 +9725,7 @@
           <w:lang w:val="en-US"/>
         </w:rPr>
       </w:pPr>
-      <w:bookmarkStart w:id="10" w:name="_Toc17703"/>
+      <w:bookmarkStart w:id="10" w:name="_Toc22874"/>
       <w:r>
         <w:rPr>
           <w:rFonts w:hint="default"/>
@@ -9420,7 +9811,7 @@
           <w:lang w:val="en-US"/>
         </w:rPr>
       </w:pPr>
-      <w:bookmarkStart w:id="11" w:name="_Toc8100"/>
+      <w:bookmarkStart w:id="11" w:name="_Toc12154"/>
       <w:r>
         <w:rPr>
           <w:rFonts w:hint="default"/>
@@ -9639,7 +10030,7 @@
           <w:lang w:val="en-US"/>
         </w:rPr>
       </w:pPr>
-      <w:bookmarkStart w:id="12" w:name="_Toc25149"/>
+      <w:bookmarkStart w:id="12" w:name="_Toc14113"/>
       <w:r>
         <w:rPr>
           <w:rFonts w:hint="default"/>
@@ -10754,7 +11145,7 @@
           <w:lang w:val="en-US"/>
         </w:rPr>
       </w:pPr>
-      <w:bookmarkStart w:id="13" w:name="_Toc4274"/>
+      <w:bookmarkStart w:id="13" w:name="_Toc1995"/>
       <w:r>
         <w:rPr>
           <w:rFonts w:hint="default"/>
@@ -10840,7 +11231,7 @@
           <w:lang w:val="en-US"/>
         </w:rPr>
       </w:pPr>
-      <w:bookmarkStart w:id="14" w:name="_Toc7495"/>
+      <w:bookmarkStart w:id="14" w:name="_Toc3552"/>
       <w:r>
         <w:rPr>
           <w:rFonts w:hint="default"/>
@@ -11301,7 +11692,7 @@
           <w:lang w:val="en-US"/>
         </w:rPr>
       </w:pPr>
-      <w:bookmarkStart w:id="15" w:name="_Toc32669"/>
+      <w:bookmarkStart w:id="15" w:name="_Toc18071"/>
       <w:r>
         <w:rPr>
           <w:rFonts w:hint="default"/>
@@ -11357,7 +11748,7 @@
           <w:lang w:val="en-US"/>
         </w:rPr>
       </w:pPr>
-      <w:bookmarkStart w:id="16" w:name="_Toc4233"/>
+      <w:bookmarkStart w:id="16" w:name="_Toc25085"/>
       <w:r>
         <w:rPr>
           <w:rFonts w:hint="default"/>
@@ -11443,7 +11834,7 @@
           <w:lang w:val="en-US"/>
         </w:rPr>
       </w:pPr>
-      <w:bookmarkStart w:id="17" w:name="_Toc1388"/>
+      <w:bookmarkStart w:id="17" w:name="_Toc3033"/>
       <w:r>
         <w:rPr>
           <w:rFonts w:hint="default"/>
@@ -11904,7 +12295,7 @@
           <w:lang w:val="en-US"/>
         </w:rPr>
       </w:pPr>
-      <w:bookmarkStart w:id="18" w:name="_Toc378"/>
+      <w:bookmarkStart w:id="18" w:name="_Toc29707"/>
       <w:r>
         <w:rPr>
           <w:rFonts w:hint="default"/>
@@ -12083,7 +12474,7 @@
           <w:lang w:val="en-US"/>
         </w:rPr>
       </w:pPr>
-      <w:bookmarkStart w:id="19" w:name="_Toc18463"/>
+      <w:bookmarkStart w:id="19" w:name="_Toc15441"/>
       <w:r>
         <w:rPr>
           <w:rFonts w:hint="default"/>
@@ -12169,7 +12560,7 @@
           <w:lang w:val="en-US"/>
         </w:rPr>
       </w:pPr>
-      <w:bookmarkStart w:id="20" w:name="_Toc8948"/>
+      <w:bookmarkStart w:id="20" w:name="_Toc2653"/>
       <w:r>
         <w:rPr>
           <w:rFonts w:hint="default"/>
@@ -12583,7 +12974,7 @@
           <w:lang w:val="en-US"/>
         </w:rPr>
       </w:pPr>
-      <w:bookmarkStart w:id="21" w:name="_Toc10389"/>
+      <w:bookmarkStart w:id="21" w:name="_Toc28498"/>
       <w:r>
         <w:rPr>
           <w:rFonts w:hint="default"/>
@@ -12828,7 +13219,7 @@
           <w:lang w:val="en-US"/>
         </w:rPr>
       </w:pPr>
-      <w:bookmarkStart w:id="22" w:name="_Toc11781"/>
+      <w:bookmarkStart w:id="22" w:name="_Toc18456"/>
       <w:r>
         <w:rPr>
           <w:rFonts w:hint="default"/>
@@ -12914,7 +13305,7 @@
           <w:lang w:val="en-US"/>
         </w:rPr>
       </w:pPr>
-      <w:bookmarkStart w:id="23" w:name="_Toc4264"/>
+      <w:bookmarkStart w:id="23" w:name="_Toc2052"/>
       <w:r>
         <w:rPr>
           <w:rFonts w:hint="default"/>
@@ -13352,7 +13743,7 @@
           <w:lang w:val="en-US"/>
         </w:rPr>
       </w:pPr>
-      <w:bookmarkStart w:id="24" w:name="_Toc11802"/>
+      <w:bookmarkStart w:id="24" w:name="_Toc1530"/>
       <w:r>
         <w:rPr>
           <w:rFonts w:hint="default"/>
@@ -13531,7 +13922,7 @@
           <w:lang w:val="en-US"/>
         </w:rPr>
       </w:pPr>
-      <w:bookmarkStart w:id="25" w:name="_Toc27429"/>
+      <w:bookmarkStart w:id="25" w:name="_Toc15768"/>
       <w:r>
         <w:rPr>
           <w:rFonts w:hint="default"/>
@@ -13617,7 +14008,7 @@
           <w:lang w:val="en-US"/>
         </w:rPr>
       </w:pPr>
-      <w:bookmarkStart w:id="26" w:name="_Toc915"/>
+      <w:bookmarkStart w:id="26" w:name="_Toc558"/>
       <w:r>
         <w:rPr>
           <w:rFonts w:hint="default"/>
@@ -14031,7 +14422,7 @@
           <w:lang w:val="en-US"/>
         </w:rPr>
       </w:pPr>
-      <w:bookmarkStart w:id="27" w:name="_Toc23691"/>
+      <w:bookmarkStart w:id="27" w:name="_Toc12869"/>
       <w:r>
         <w:rPr>
           <w:rFonts w:hint="default"/>
@@ -14814,7 +15205,7 @@
           <w:lang w:val="en-US"/>
         </w:rPr>
       </w:pPr>
-      <w:bookmarkStart w:id="28" w:name="_Toc30733"/>
+      <w:bookmarkStart w:id="28" w:name="_Toc10213"/>
       <w:r>
         <w:rPr>
           <w:rFonts w:hint="default"/>
@@ -14900,7 +15291,7 @@
           <w:lang w:val="en-US"/>
         </w:rPr>
       </w:pPr>
-      <w:bookmarkStart w:id="29" w:name="_Toc19126"/>
+      <w:bookmarkStart w:id="29" w:name="_Toc30472"/>
       <w:r>
         <w:rPr>
           <w:rFonts w:hint="default"/>
@@ -15128,7 +15519,7 @@
           <w:lang w:val="en-US"/>
         </w:rPr>
       </w:pPr>
-      <w:bookmarkStart w:id="30" w:name="_Toc23010"/>
+      <w:bookmarkStart w:id="30" w:name="_Toc29834"/>
       <w:r>
         <w:rPr>
           <w:rFonts w:hint="default"/>
@@ -15355,7 +15746,7 @@
           <w:lang w:val="en-US"/>
         </w:rPr>
       </w:pPr>
-      <w:bookmarkStart w:id="31" w:name="_Toc29403"/>
+      <w:bookmarkStart w:id="31" w:name="_Toc2678"/>
       <w:r>
         <w:rPr>
           <w:rFonts w:hint="default"/>
@@ -15441,7 +15832,7 @@
           <w:lang w:val="en-US"/>
         </w:rPr>
       </w:pPr>
-      <w:bookmarkStart w:id="32" w:name="_Toc167"/>
+      <w:bookmarkStart w:id="32" w:name="_Toc28620"/>
       <w:r>
         <w:rPr>
           <w:rFonts w:hint="default"/>
@@ -15777,7 +16168,7 @@
           <w:lang w:val="en-US"/>
         </w:rPr>
       </w:pPr>
-      <w:bookmarkStart w:id="33" w:name="_Toc2186"/>
+      <w:bookmarkStart w:id="33" w:name="_Toc4908"/>
       <w:r>
         <w:rPr>
           <w:rFonts w:hint="default"/>
@@ -16011,7 +16402,7 @@
           <w:lang w:val="en-US"/>
         </w:rPr>
       </w:pPr>
-      <w:bookmarkStart w:id="34" w:name="_Toc27324"/>
+      <w:bookmarkStart w:id="34" w:name="_Toc5337"/>
       <w:r>
         <w:rPr>
           <w:rFonts w:hint="default"/>
@@ -16097,7 +16488,7 @@
           <w:lang w:val="en-US"/>
         </w:rPr>
       </w:pPr>
-      <w:bookmarkStart w:id="35" w:name="_Toc28042"/>
+      <w:bookmarkStart w:id="35" w:name="_Toc23191"/>
       <w:r>
         <w:rPr>
           <w:rFonts w:hint="default"/>
@@ -16493,7 +16884,7 @@
           <w:lang w:val="en-US"/>
         </w:rPr>
       </w:pPr>
-      <w:bookmarkStart w:id="36" w:name="_Toc25631"/>
+      <w:bookmarkStart w:id="36" w:name="_Toc15993"/>
       <w:r>
         <w:rPr>
           <w:rFonts w:hint="default"/>
@@ -17032,7 +17423,7 @@
           <w:lang w:val="en-US"/>
         </w:rPr>
       </w:pPr>
-      <w:bookmarkStart w:id="37" w:name="_Toc20942"/>
+      <w:bookmarkStart w:id="37" w:name="_Toc29489"/>
       <w:r>
         <w:rPr>
           <w:rFonts w:hint="default"/>
@@ -17118,7 +17509,7 @@
           <w:lang w:val="en-US"/>
         </w:rPr>
       </w:pPr>
-      <w:bookmarkStart w:id="38" w:name="_Toc26921"/>
+      <w:bookmarkStart w:id="38" w:name="_Toc29925"/>
       <w:r>
         <w:rPr>
           <w:rFonts w:hint="default"/>
@@ -17430,7 +17821,7 @@
           <w:lang w:val="en-US"/>
         </w:rPr>
       </w:pPr>
-      <w:bookmarkStart w:id="39" w:name="_Toc17362"/>
+      <w:bookmarkStart w:id="39" w:name="_Toc3423"/>
       <w:r>
         <w:rPr>
           <w:rFonts w:hint="default"/>
@@ -18099,7 +18490,7 @@
           <w:lang w:val="en-US"/>
         </w:rPr>
       </w:pPr>
-      <w:bookmarkStart w:id="40" w:name="_Toc19419"/>
+      <w:bookmarkStart w:id="40" w:name="_Toc13211"/>
       <w:r>
         <w:rPr>
           <w:rFonts w:hint="default"/>
@@ -18185,7 +18576,7 @@
           <w:lang w:val="en-US"/>
         </w:rPr>
       </w:pPr>
-      <w:bookmarkStart w:id="41" w:name="_Toc15648"/>
+      <w:bookmarkStart w:id="41" w:name="_Toc22683"/>
       <w:r>
         <w:rPr>
           <w:rFonts w:hint="default"/>
@@ -18401,7 +18792,7 @@
           <w:lang w:val="en-US"/>
         </w:rPr>
       </w:pPr>
-      <w:bookmarkStart w:id="42" w:name="_Toc6371"/>
+      <w:bookmarkStart w:id="42" w:name="_Toc11892"/>
       <w:r>
         <w:rPr>
           <w:rFonts w:hint="default"/>
@@ -18752,7 +19143,7 @@
           <w:lang w:val="en-US"/>
         </w:rPr>
       </w:pPr>
-      <w:bookmarkStart w:id="43" w:name="_Toc21460"/>
+      <w:bookmarkStart w:id="43" w:name="_Toc31372"/>
       <w:r>
         <w:rPr>
           <w:rFonts w:hint="default"/>
@@ -18838,7 +19229,7 @@
           <w:lang w:val="en-US"/>
         </w:rPr>
       </w:pPr>
-      <w:bookmarkStart w:id="44" w:name="_Toc24965"/>
+      <w:bookmarkStart w:id="44" w:name="_Toc6345"/>
       <w:r>
         <w:rPr>
           <w:rFonts w:hint="default"/>
@@ -19207,7 +19598,7 @@
           <w:lang w:val="en-US"/>
         </w:rPr>
       </w:pPr>
-      <w:bookmarkStart w:id="45" w:name="_Toc16720"/>
+      <w:bookmarkStart w:id="45" w:name="_Toc13367"/>
       <w:r>
         <w:rPr>
           <w:rFonts w:hint="default"/>
@@ -19404,7 +19795,7 @@
           <w:lang w:val="en-US"/>
         </w:rPr>
       </w:pPr>
-      <w:bookmarkStart w:id="46" w:name="_Toc31242"/>
+      <w:bookmarkStart w:id="46" w:name="_Toc18029"/>
       <w:r>
         <w:rPr>
           <w:rFonts w:hint="default"/>
@@ -19490,7 +19881,7 @@
           <w:lang w:val="en-US"/>
         </w:rPr>
       </w:pPr>
-      <w:bookmarkStart w:id="47" w:name="_Toc12160"/>
+      <w:bookmarkStart w:id="47" w:name="_Toc19831"/>
       <w:r>
         <w:rPr>
           <w:rFonts w:hint="default"/>
@@ -19838,7 +20229,7 @@
           <w:lang w:val="en-US"/>
         </w:rPr>
       </w:pPr>
-      <w:bookmarkStart w:id="48" w:name="_Toc30817"/>
+      <w:bookmarkStart w:id="48" w:name="_Toc32196"/>
       <w:r>
         <w:rPr>
           <w:rFonts w:hint="default"/>
@@ -20820,7 +21211,7 @@
           <w:lang w:val="en-US"/>
         </w:rPr>
       </w:pPr>
-      <w:bookmarkStart w:id="49" w:name="_Toc2403"/>
+      <w:bookmarkStart w:id="49" w:name="_Toc24913"/>
       <w:r>
         <w:rPr>
           <w:rFonts w:hint="default"/>
@@ -20906,7 +21297,7 @@
           <w:lang w:val="en-US"/>
         </w:rPr>
       </w:pPr>
-      <w:bookmarkStart w:id="50" w:name="_Toc23833"/>
+      <w:bookmarkStart w:id="50" w:name="_Toc19261"/>
       <w:r>
         <w:rPr>
           <w:rFonts w:hint="default"/>
@@ -21420,7 +21811,7 @@
           <w:lang w:val="en-US"/>
         </w:rPr>
       </w:pPr>
-      <w:bookmarkStart w:id="51" w:name="_Toc12468"/>
+      <w:bookmarkStart w:id="51" w:name="_Toc14827"/>
       <w:r>
         <w:rPr>
           <w:rFonts w:hint="default"/>
@@ -22085,7 +22476,7 @@
           <w:lang w:val="en-US"/>
         </w:rPr>
       </w:pPr>
-      <w:bookmarkStart w:id="52" w:name="_Toc24798"/>
+      <w:bookmarkStart w:id="52" w:name="_Toc27132"/>
       <w:r>
         <w:rPr>
           <w:rFonts w:hint="default"/>
@@ -22171,7 +22562,7 @@
           <w:lang w:val="en-US"/>
         </w:rPr>
       </w:pPr>
-      <w:bookmarkStart w:id="53" w:name="_Toc18910"/>
+      <w:bookmarkStart w:id="53" w:name="_Toc8488"/>
       <w:r>
         <w:rPr>
           <w:rFonts w:hint="default"/>
@@ -22498,7 +22889,7 @@
           <w:lang w:val="en-US"/>
         </w:rPr>
       </w:pPr>
-      <w:bookmarkStart w:id="54" w:name="_Toc29465"/>
+      <w:bookmarkStart w:id="54" w:name="_Toc12921"/>
       <w:r>
         <w:rPr>
           <w:rFonts w:hint="default"/>
@@ -22898,7 +23289,7 @@
           <w:lang w:val="en-US"/>
         </w:rPr>
       </w:pPr>
-      <w:bookmarkStart w:id="55" w:name="_Toc6312"/>
+      <w:bookmarkStart w:id="55" w:name="_Toc29495"/>
       <w:r>
         <w:rPr>
           <w:rFonts w:hint="default"/>
@@ -22984,7 +23375,7 @@
           <w:lang w:val="en-US"/>
         </w:rPr>
       </w:pPr>
-      <w:bookmarkStart w:id="56" w:name="_Toc6763"/>
+      <w:bookmarkStart w:id="56" w:name="_Toc18262"/>
       <w:r>
         <w:rPr>
           <w:rFonts w:hint="default"/>
@@ -23426,7 +23817,7 @@
           <w:lang w:val="en-US"/>
         </w:rPr>
       </w:pPr>
-      <w:bookmarkStart w:id="57" w:name="_Toc31553"/>
+      <w:bookmarkStart w:id="57" w:name="_Toc27295"/>
       <w:r>
         <w:rPr>
           <w:rFonts w:hint="default"/>
@@ -23758,7 +24149,7 @@
           <w:lang w:val="en-US"/>
         </w:rPr>
       </w:pPr>
-      <w:bookmarkStart w:id="58" w:name="_Toc11796"/>
+      <w:bookmarkStart w:id="58" w:name="_Toc14789"/>
       <w:r>
         <w:rPr>
           <w:rFonts w:hint="default"/>
@@ -23844,7 +24235,7 @@
           <w:lang w:val="en-US"/>
         </w:rPr>
       </w:pPr>
-      <w:bookmarkStart w:id="59" w:name="_Toc16009"/>
+      <w:bookmarkStart w:id="59" w:name="_Toc6530"/>
       <w:r>
         <w:rPr>
           <w:rFonts w:hint="default"/>
@@ -24014,6 +24405,1411 @@
           <w:rFonts w:hint="default"/>
           <w:b w:val="0"/>
           <w:bCs w:val="0"/>
+          <w:sz w:val="22"/>
+          <w:szCs w:val="22"/>
+          <w:lang w:val="en-US"/>
+        </w:rPr>
+      </w:pPr>
+    </w:p>
+    <w:p>
+      <w:pPr>
+        <w:numPr>
+          <w:ilvl w:val="0"/>
+          <w:numId w:val="0"/>
+        </w:numPr>
+        <w:rPr>
+          <w:rFonts w:hint="default"/>
+          <w:b w:val="0"/>
+          <w:bCs w:val="0"/>
+          <w:sz w:val="22"/>
+          <w:szCs w:val="22"/>
+          <w:lang w:val="en-US"/>
+        </w:rPr>
+      </w:pPr>
+    </w:p>
+    <w:p>
+      <w:pPr>
+        <w:numPr>
+          <w:ilvl w:val="0"/>
+          <w:numId w:val="0"/>
+        </w:numPr>
+        <w:rPr>
+          <w:rFonts w:hint="default"/>
+          <w:b w:val="0"/>
+          <w:bCs w:val="0"/>
+          <w:sz w:val="22"/>
+          <w:szCs w:val="22"/>
+          <w:lang w:val="en-US"/>
+        </w:rPr>
+      </w:pPr>
+    </w:p>
+    <w:p>
+      <w:pPr>
+        <w:numPr>
+          <w:ilvl w:val="0"/>
+          <w:numId w:val="0"/>
+        </w:numPr>
+        <w:rPr>
+          <w:rFonts w:hint="default"/>
+          <w:b w:val="0"/>
+          <w:bCs w:val="0"/>
+          <w:sz w:val="22"/>
+          <w:szCs w:val="22"/>
+          <w:lang w:val="en-US"/>
+        </w:rPr>
+      </w:pPr>
+    </w:p>
+    <w:p>
+      <w:pPr>
+        <w:numPr>
+          <w:ilvl w:val="0"/>
+          <w:numId w:val="0"/>
+        </w:numPr>
+        <w:rPr>
+          <w:rFonts w:hint="default"/>
+          <w:b w:val="0"/>
+          <w:bCs w:val="0"/>
+          <w:sz w:val="22"/>
+          <w:szCs w:val="22"/>
+          <w:lang w:val="en-US"/>
+        </w:rPr>
+      </w:pPr>
+    </w:p>
+    <w:p>
+      <w:pPr>
+        <w:numPr>
+          <w:ilvl w:val="0"/>
+          <w:numId w:val="0"/>
+        </w:numPr>
+        <w:rPr>
+          <w:rFonts w:hint="default"/>
+          <w:b w:val="0"/>
+          <w:bCs w:val="0"/>
+          <w:sz w:val="22"/>
+          <w:szCs w:val="22"/>
+          <w:lang w:val="en-US"/>
+        </w:rPr>
+      </w:pPr>
+    </w:p>
+    <w:p>
+      <w:pPr>
+        <w:numPr>
+          <w:ilvl w:val="0"/>
+          <w:numId w:val="0"/>
+        </w:numPr>
+        <w:rPr>
+          <w:rFonts w:hint="default"/>
+          <w:b w:val="0"/>
+          <w:bCs w:val="0"/>
+          <w:sz w:val="22"/>
+          <w:szCs w:val="22"/>
+          <w:lang w:val="en-US"/>
+        </w:rPr>
+      </w:pPr>
+    </w:p>
+    <w:p>
+      <w:pPr>
+        <w:numPr>
+          <w:ilvl w:val="0"/>
+          <w:numId w:val="0"/>
+        </w:numPr>
+        <w:rPr>
+          <w:rFonts w:hint="default"/>
+          <w:b w:val="0"/>
+          <w:bCs w:val="0"/>
+          <w:sz w:val="22"/>
+          <w:szCs w:val="22"/>
+          <w:lang w:val="en-US"/>
+        </w:rPr>
+      </w:pPr>
+    </w:p>
+    <w:p>
+      <w:pPr>
+        <w:numPr>
+          <w:ilvl w:val="0"/>
+          <w:numId w:val="0"/>
+        </w:numPr>
+        <w:rPr>
+          <w:rFonts w:hint="default"/>
+          <w:b w:val="0"/>
+          <w:bCs w:val="0"/>
+          <w:sz w:val="22"/>
+          <w:szCs w:val="22"/>
+          <w:lang w:val="en-US"/>
+        </w:rPr>
+      </w:pPr>
+    </w:p>
+    <w:p>
+      <w:pPr>
+        <w:numPr>
+          <w:ilvl w:val="0"/>
+          <w:numId w:val="0"/>
+        </w:numPr>
+        <w:rPr>
+          <w:rFonts w:hint="default"/>
+          <w:b w:val="0"/>
+          <w:bCs w:val="0"/>
+          <w:sz w:val="22"/>
+          <w:szCs w:val="22"/>
+          <w:lang w:val="en-US"/>
+        </w:rPr>
+      </w:pPr>
+    </w:p>
+    <w:p>
+      <w:pPr>
+        <w:numPr>
+          <w:ilvl w:val="0"/>
+          <w:numId w:val="0"/>
+        </w:numPr>
+        <w:rPr>
+          <w:rFonts w:hint="default"/>
+          <w:b w:val="0"/>
+          <w:bCs w:val="0"/>
+          <w:sz w:val="22"/>
+          <w:szCs w:val="22"/>
+          <w:lang w:val="en-US"/>
+        </w:rPr>
+      </w:pPr>
+    </w:p>
+    <w:p>
+      <w:pPr>
+        <w:numPr>
+          <w:ilvl w:val="0"/>
+          <w:numId w:val="0"/>
+        </w:numPr>
+        <w:rPr>
+          <w:rFonts w:hint="default"/>
+          <w:b w:val="0"/>
+          <w:bCs w:val="0"/>
+          <w:sz w:val="22"/>
+          <w:szCs w:val="22"/>
+          <w:lang w:val="en-US"/>
+        </w:rPr>
+      </w:pPr>
+    </w:p>
+    <w:p>
+      <w:pPr>
+        <w:numPr>
+          <w:ilvl w:val="0"/>
+          <w:numId w:val="0"/>
+        </w:numPr>
+        <w:rPr>
+          <w:rFonts w:hint="default"/>
+          <w:b w:val="0"/>
+          <w:bCs w:val="0"/>
+          <w:sz w:val="22"/>
+          <w:szCs w:val="22"/>
+          <w:lang w:val="en-US"/>
+        </w:rPr>
+      </w:pPr>
+    </w:p>
+    <w:p>
+      <w:pPr>
+        <w:numPr>
+          <w:ilvl w:val="0"/>
+          <w:numId w:val="0"/>
+        </w:numPr>
+        <w:rPr>
+          <w:rFonts w:hint="default"/>
+          <w:b w:val="0"/>
+          <w:bCs w:val="0"/>
+          <w:sz w:val="22"/>
+          <w:szCs w:val="22"/>
+          <w:lang w:val="en-US"/>
+        </w:rPr>
+      </w:pPr>
+    </w:p>
+    <w:p>
+      <w:pPr>
+        <w:numPr>
+          <w:ilvl w:val="0"/>
+          <w:numId w:val="0"/>
+        </w:numPr>
+        <w:rPr>
+          <w:rFonts w:hint="default"/>
+          <w:b w:val="0"/>
+          <w:bCs w:val="0"/>
+          <w:sz w:val="22"/>
+          <w:szCs w:val="22"/>
+          <w:lang w:val="en-US"/>
+        </w:rPr>
+      </w:pPr>
+    </w:p>
+    <w:p>
+      <w:pPr>
+        <w:numPr>
+          <w:ilvl w:val="0"/>
+          <w:numId w:val="0"/>
+        </w:numPr>
+        <w:rPr>
+          <w:rFonts w:hint="default"/>
+          <w:b w:val="0"/>
+          <w:bCs w:val="0"/>
+          <w:sz w:val="22"/>
+          <w:szCs w:val="22"/>
+          <w:lang w:val="en-US"/>
+        </w:rPr>
+      </w:pPr>
+    </w:p>
+    <w:p>
+      <w:pPr>
+        <w:numPr>
+          <w:ilvl w:val="0"/>
+          <w:numId w:val="0"/>
+        </w:numPr>
+        <w:rPr>
+          <w:rFonts w:hint="default"/>
+          <w:b w:val="0"/>
+          <w:bCs w:val="0"/>
+          <w:sz w:val="22"/>
+          <w:szCs w:val="22"/>
+          <w:lang w:val="en-US"/>
+        </w:rPr>
+      </w:pPr>
+    </w:p>
+    <w:p>
+      <w:pPr>
+        <w:numPr>
+          <w:ilvl w:val="0"/>
+          <w:numId w:val="0"/>
+        </w:numPr>
+        <w:rPr>
+          <w:rFonts w:hint="default"/>
+          <w:b w:val="0"/>
+          <w:bCs w:val="0"/>
+          <w:sz w:val="22"/>
+          <w:szCs w:val="22"/>
+          <w:lang w:val="en-US"/>
+        </w:rPr>
+      </w:pPr>
+    </w:p>
+    <w:p>
+      <w:pPr>
+        <w:numPr>
+          <w:ilvl w:val="0"/>
+          <w:numId w:val="0"/>
+        </w:numPr>
+        <w:rPr>
+          <w:rFonts w:hint="default"/>
+          <w:b w:val="0"/>
+          <w:bCs w:val="0"/>
+          <w:sz w:val="22"/>
+          <w:szCs w:val="22"/>
+          <w:lang w:val="en-US"/>
+        </w:rPr>
+      </w:pPr>
+    </w:p>
+    <w:p>
+      <w:pPr>
+        <w:numPr>
+          <w:ilvl w:val="0"/>
+          <w:numId w:val="0"/>
+        </w:numPr>
+        <w:rPr>
+          <w:rFonts w:hint="default"/>
+          <w:b w:val="0"/>
+          <w:bCs w:val="0"/>
+          <w:sz w:val="22"/>
+          <w:szCs w:val="22"/>
+          <w:lang w:val="en-US"/>
+        </w:rPr>
+      </w:pPr>
+    </w:p>
+    <w:p>
+      <w:pPr>
+        <w:numPr>
+          <w:ilvl w:val="0"/>
+          <w:numId w:val="0"/>
+        </w:numPr>
+        <w:rPr>
+          <w:rFonts w:hint="default"/>
+          <w:b w:val="0"/>
+          <w:bCs w:val="0"/>
+          <w:sz w:val="22"/>
+          <w:szCs w:val="22"/>
+          <w:lang w:val="en-US"/>
+        </w:rPr>
+      </w:pPr>
+    </w:p>
+    <w:p>
+      <w:pPr>
+        <w:numPr>
+          <w:ilvl w:val="0"/>
+          <w:numId w:val="0"/>
+        </w:numPr>
+        <w:rPr>
+          <w:rFonts w:hint="default"/>
+          <w:b w:val="0"/>
+          <w:bCs w:val="0"/>
+          <w:sz w:val="22"/>
+          <w:szCs w:val="22"/>
+          <w:lang w:val="en-US"/>
+        </w:rPr>
+      </w:pPr>
+    </w:p>
+    <w:p>
+      <w:pPr>
+        <w:numPr>
+          <w:ilvl w:val="0"/>
+          <w:numId w:val="0"/>
+        </w:numPr>
+        <w:rPr>
+          <w:rFonts w:hint="default"/>
+          <w:b w:val="0"/>
+          <w:bCs w:val="0"/>
+          <w:sz w:val="22"/>
+          <w:szCs w:val="22"/>
+          <w:lang w:val="en-US"/>
+        </w:rPr>
+      </w:pPr>
+    </w:p>
+    <w:p>
+      <w:pPr>
+        <w:numPr>
+          <w:ilvl w:val="0"/>
+          <w:numId w:val="0"/>
+        </w:numPr>
+        <w:rPr>
+          <w:rFonts w:hint="default"/>
+          <w:b w:val="0"/>
+          <w:bCs w:val="0"/>
+          <w:sz w:val="22"/>
+          <w:szCs w:val="22"/>
+          <w:lang w:val="en-US"/>
+        </w:rPr>
+      </w:pPr>
+    </w:p>
+    <w:p>
+      <w:pPr>
+        <w:numPr>
+          <w:ilvl w:val="0"/>
+          <w:numId w:val="0"/>
+        </w:numPr>
+        <w:rPr>
+          <w:rFonts w:hint="default"/>
+          <w:b w:val="0"/>
+          <w:bCs w:val="0"/>
+          <w:sz w:val="22"/>
+          <w:szCs w:val="22"/>
+          <w:lang w:val="en-US"/>
+        </w:rPr>
+      </w:pPr>
+    </w:p>
+    <w:p>
+      <w:pPr>
+        <w:pStyle w:val="3"/>
+        <w:bidi w:val="0"/>
+        <w:rPr>
+          <w:rFonts w:hint="default"/>
+          <w:color w:val="843C0B" w:themeColor="accent2" w:themeShade="80"/>
+          <w:lang w:val="en-US"/>
+        </w:rPr>
+      </w:pPr>
+      <w:bookmarkStart w:id="60" w:name="_Toc27181"/>
+      <w:r>
+        <w:rPr>
+          <w:rFonts w:hint="default"/>
+          <w:color w:val="843C0B" w:themeColor="accent2" w:themeShade="80"/>
+          <w:lang w:val="en-US"/>
+        </w:rPr>
+        <w:t xml:space="preserve">Chapter 20 - Singleton pattern and </w:t>
+      </w:r>
+      <w:r>
+        <w:rPr>
+          <w:rFonts w:hint="default" w:ascii="Baskerville Old Face" w:hAnsi="Baskerville Old Face"/>
+          <w:color w:val="843C0B" w:themeColor="accent2" w:themeShade="80"/>
+          <w:lang w:val="en-US"/>
+        </w:rPr>
+        <w:t>readResolve()</w:t>
+      </w:r>
+      <w:bookmarkEnd w:id="60"/>
+      <w:r>
+        <w:rPr>
+          <w:rFonts w:hint="default"/>
+          <w:color w:val="843C0B" w:themeColor="accent2" w:themeShade="80"/>
+          <w:lang w:val="en-US"/>
+        </w:rPr>
+        <w:t xml:space="preserve"> </w:t>
+      </w:r>
+    </w:p>
+    <w:p>
+      <w:pPr>
+        <w:numPr>
+          <w:ilvl w:val="0"/>
+          <w:numId w:val="0"/>
+        </w:numPr>
+        <w:rPr>
+          <w:rFonts w:hint="default"/>
+          <w:b w:val="0"/>
+          <w:bCs w:val="0"/>
+          <w:sz w:val="22"/>
+          <w:szCs w:val="22"/>
+          <w:lang w:val="en-US"/>
+        </w:rPr>
+      </w:pPr>
+      <w:r>
+        <w:rPr>
+          <w:rFonts w:hint="default"/>
+          <w:b w:val="0"/>
+          <w:bCs w:val="0"/>
+          <w:sz w:val="22"/>
+          <w:szCs w:val="22"/>
+          <w:lang w:val="en-US"/>
+        </w:rPr>
+        <w:t xml:space="preserve">In software engineering, the </w:t>
+      </w:r>
+      <w:r>
+        <w:rPr>
+          <w:rFonts w:hint="default"/>
+          <w:b/>
+          <w:bCs/>
+          <w:sz w:val="22"/>
+          <w:szCs w:val="22"/>
+          <w:lang w:val="en-US"/>
+        </w:rPr>
+        <w:t xml:space="preserve">singleton </w:t>
+      </w:r>
+      <w:r>
+        <w:rPr>
+          <w:rFonts w:hint="default"/>
+          <w:b w:val="0"/>
+          <w:bCs w:val="0"/>
+          <w:sz w:val="22"/>
+          <w:szCs w:val="22"/>
+          <w:lang w:val="en-US"/>
+        </w:rPr>
+        <w:t>pattern is a software design pattern that restricts the instantiation of a class to a singular instance. The pattern is useful when exactly one object is needed to coordinate actions across a system.</w:t>
+      </w:r>
+    </w:p>
+    <w:p>
+      <w:pPr>
+        <w:numPr>
+          <w:ilvl w:val="0"/>
+          <w:numId w:val="0"/>
+        </w:numPr>
+        <w:rPr>
+          <w:rFonts w:hint="default"/>
+          <w:b w:val="0"/>
+          <w:bCs w:val="0"/>
+          <w:sz w:val="22"/>
+          <w:szCs w:val="22"/>
+          <w:lang w:val="en-US"/>
+        </w:rPr>
+      </w:pPr>
+    </w:p>
+    <w:p>
+      <w:pPr>
+        <w:numPr>
+          <w:ilvl w:val="0"/>
+          <w:numId w:val="0"/>
+        </w:numPr>
+        <w:rPr>
+          <w:rFonts w:hint="default"/>
+          <w:b w:val="0"/>
+          <w:bCs w:val="0"/>
+          <w:sz w:val="22"/>
+          <w:szCs w:val="22"/>
+          <w:lang w:val="en-US"/>
+        </w:rPr>
+      </w:pPr>
+      <w:r>
+        <w:rPr>
+          <w:rFonts w:hint="default"/>
+          <w:b w:val="0"/>
+          <w:bCs w:val="0"/>
+          <w:sz w:val="22"/>
+          <w:szCs w:val="22"/>
+          <w:lang w:val="en-US"/>
+        </w:rPr>
+        <w:t>More specifically, the singleton pattern allows objects to:</w:t>
+      </w:r>
+    </w:p>
+    <w:p>
+      <w:pPr>
+        <w:numPr>
+          <w:ilvl w:val="0"/>
+          <w:numId w:val="5"/>
+        </w:numPr>
+        <w:ind w:left="420" w:leftChars="0" w:hanging="420" w:firstLineChars="0"/>
+        <w:rPr>
+          <w:rFonts w:hint="default"/>
+          <w:b w:val="0"/>
+          <w:bCs w:val="0"/>
+          <w:sz w:val="22"/>
+          <w:szCs w:val="22"/>
+          <w:lang w:val="en-US"/>
+        </w:rPr>
+      </w:pPr>
+      <w:r>
+        <w:rPr>
+          <w:rFonts w:hint="default"/>
+          <w:b w:val="0"/>
+          <w:bCs w:val="0"/>
+          <w:sz w:val="22"/>
+          <w:szCs w:val="22"/>
+          <w:lang w:val="en-US"/>
+        </w:rPr>
+        <w:t>Ensure they only have one instance</w:t>
+      </w:r>
+    </w:p>
+    <w:p>
+      <w:pPr>
+        <w:numPr>
+          <w:ilvl w:val="0"/>
+          <w:numId w:val="5"/>
+        </w:numPr>
+        <w:ind w:left="420" w:leftChars="0" w:hanging="420" w:firstLineChars="0"/>
+        <w:rPr>
+          <w:rFonts w:hint="default"/>
+          <w:b w:val="0"/>
+          <w:bCs w:val="0"/>
+          <w:sz w:val="22"/>
+          <w:szCs w:val="22"/>
+          <w:lang w:val="en-US"/>
+        </w:rPr>
+      </w:pPr>
+      <w:r>
+        <w:rPr>
+          <w:rFonts w:hint="default"/>
+          <w:b w:val="0"/>
+          <w:bCs w:val="0"/>
+          <w:sz w:val="22"/>
+          <w:szCs w:val="22"/>
+          <w:lang w:val="en-US"/>
+        </w:rPr>
+        <w:t>Provide easy access to that instance</w:t>
+      </w:r>
+    </w:p>
+    <w:p>
+      <w:pPr>
+        <w:numPr>
+          <w:ilvl w:val="0"/>
+          <w:numId w:val="5"/>
+        </w:numPr>
+        <w:ind w:left="420" w:leftChars="0" w:hanging="420" w:firstLineChars="0"/>
+        <w:rPr>
+          <w:rFonts w:hint="default"/>
+          <w:b w:val="0"/>
+          <w:bCs w:val="0"/>
+          <w:sz w:val="22"/>
+          <w:szCs w:val="22"/>
+          <w:lang w:val="en-US"/>
+        </w:rPr>
+      </w:pPr>
+      <w:r>
+        <w:rPr>
+          <w:rFonts w:hint="default"/>
+          <w:b w:val="0"/>
+          <w:bCs w:val="0"/>
+          <w:sz w:val="22"/>
+          <w:szCs w:val="22"/>
+          <w:lang w:val="en-US"/>
+        </w:rPr>
+        <w:t>Control their instantiation by hiding the constructors of a class</w:t>
+      </w:r>
+    </w:p>
+    <w:p>
+      <w:pPr>
+        <w:numPr>
+          <w:ilvl w:val="0"/>
+          <w:numId w:val="0"/>
+        </w:numPr>
+        <w:rPr>
+          <w:rFonts w:hint="default"/>
+          <w:b w:val="0"/>
+          <w:bCs w:val="0"/>
+          <w:sz w:val="22"/>
+          <w:szCs w:val="22"/>
+          <w:lang w:val="en-US"/>
+        </w:rPr>
+      </w:pPr>
+    </w:p>
+    <w:p>
+      <w:pPr>
+        <w:numPr>
+          <w:ilvl w:val="0"/>
+          <w:numId w:val="0"/>
+        </w:numPr>
+        <w:rPr>
+          <w:rFonts w:hint="default"/>
+          <w:b w:val="0"/>
+          <w:bCs w:val="0"/>
+          <w:sz w:val="22"/>
+          <w:szCs w:val="22"/>
+          <w:lang w:val="en-US"/>
+        </w:rPr>
+      </w:pPr>
+      <w:r>
+        <w:rPr>
+          <w:rFonts w:hint="default"/>
+          <w:b w:val="0"/>
+          <w:bCs w:val="0"/>
+          <w:sz w:val="22"/>
+          <w:szCs w:val="22"/>
+          <w:lang w:val="en-US"/>
+        </w:rPr>
+        <w:t>As we know that deserialization process will always contain the “copy” of the original object =&gt; thus it will break the singleton design pattern as only ONE and SAME instance has to be there in a current JVM run.</w:t>
+      </w:r>
+    </w:p>
+    <w:p>
+      <w:pPr>
+        <w:numPr>
+          <w:ilvl w:val="0"/>
+          <w:numId w:val="0"/>
+        </w:numPr>
+        <w:rPr>
+          <w:rFonts w:hint="default"/>
+          <w:b w:val="0"/>
+          <w:bCs w:val="0"/>
+          <w:sz w:val="22"/>
+          <w:szCs w:val="22"/>
+          <w:lang w:val="en-US"/>
+        </w:rPr>
+      </w:pPr>
+    </w:p>
+    <w:p>
+      <w:pPr>
+        <w:numPr>
+          <w:ilvl w:val="0"/>
+          <w:numId w:val="0"/>
+        </w:numPr>
+        <w:rPr>
+          <w:rFonts w:hint="default"/>
+          <w:b w:val="0"/>
+          <w:bCs w:val="0"/>
+          <w:sz w:val="22"/>
+          <w:szCs w:val="22"/>
+          <w:lang w:val="en-US"/>
+        </w:rPr>
+      </w:pPr>
+      <w:r>
+        <w:rPr>
+          <w:rFonts w:hint="default"/>
+          <w:b w:val="0"/>
+          <w:bCs w:val="0"/>
+          <w:sz w:val="22"/>
+          <w:szCs w:val="22"/>
+          <w:lang w:val="en-US"/>
+        </w:rPr>
+        <w:t xml:space="preserve">In other words, any class would no longer be a singleton if it implements </w:t>
+      </w:r>
+      <w:r>
+        <w:rPr>
+          <w:rFonts w:hint="default"/>
+          <w:b/>
+          <w:bCs/>
+          <w:sz w:val="22"/>
+          <w:szCs w:val="22"/>
+          <w:lang w:val="en-US"/>
+        </w:rPr>
+        <w:t xml:space="preserve">Serializable </w:t>
+      </w:r>
+      <w:r>
+        <w:rPr>
+          <w:rFonts w:hint="default"/>
+          <w:b w:val="0"/>
+          <w:bCs w:val="0"/>
+          <w:sz w:val="22"/>
+          <w:szCs w:val="22"/>
+          <w:lang w:val="en-US"/>
+        </w:rPr>
+        <w:t xml:space="preserve">interface.  It doesn’t matter whether the class uses the </w:t>
+      </w:r>
+      <w:r>
+        <w:rPr>
+          <w:rFonts w:hint="default"/>
+          <w:b/>
+          <w:bCs/>
+          <w:sz w:val="22"/>
+          <w:szCs w:val="22"/>
+          <w:lang w:val="en-US"/>
+        </w:rPr>
+        <w:t>default serialized form</w:t>
+      </w:r>
+      <w:r>
+        <w:rPr>
+          <w:rFonts w:hint="default"/>
+          <w:b w:val="0"/>
+          <w:bCs w:val="0"/>
+          <w:sz w:val="22"/>
+          <w:szCs w:val="22"/>
+          <w:lang w:val="en-US"/>
+        </w:rPr>
+        <w:t xml:space="preserve"> or a</w:t>
+      </w:r>
+      <w:r>
+        <w:rPr>
+          <w:rFonts w:hint="default"/>
+          <w:b/>
+          <w:bCs/>
+          <w:sz w:val="22"/>
+          <w:szCs w:val="22"/>
+          <w:lang w:val="en-US"/>
+        </w:rPr>
+        <w:t xml:space="preserve"> custom serialized form</w:t>
+      </w:r>
+      <w:r>
+        <w:rPr>
+          <w:rFonts w:hint="default"/>
+          <w:b w:val="0"/>
+          <w:bCs w:val="0"/>
+          <w:sz w:val="22"/>
+          <w:szCs w:val="22"/>
+          <w:lang w:val="en-US"/>
+        </w:rPr>
+        <w:t xml:space="preserve">, nor does it matter whether the class provides an explicit </w:t>
+      </w:r>
+      <w:r>
+        <w:rPr>
+          <w:rFonts w:hint="default"/>
+          <w:b/>
+          <w:bCs/>
+          <w:sz w:val="22"/>
+          <w:szCs w:val="22"/>
+          <w:lang w:val="en-US"/>
+        </w:rPr>
+        <w:t xml:space="preserve">readObject() </w:t>
+      </w:r>
+      <w:r>
+        <w:rPr>
+          <w:rFonts w:hint="default"/>
+          <w:b w:val="0"/>
+          <w:bCs w:val="0"/>
+          <w:sz w:val="22"/>
+          <w:szCs w:val="22"/>
+          <w:lang w:val="en-US"/>
+        </w:rPr>
+        <w:t xml:space="preserve">method. </w:t>
+      </w:r>
+    </w:p>
+    <w:p>
+      <w:pPr>
+        <w:numPr>
+          <w:ilvl w:val="0"/>
+          <w:numId w:val="0"/>
+        </w:numPr>
+        <w:rPr>
+          <w:rFonts w:hint="default"/>
+          <w:b w:val="0"/>
+          <w:bCs w:val="0"/>
+          <w:sz w:val="22"/>
+          <w:szCs w:val="22"/>
+          <w:lang w:val="en-US"/>
+        </w:rPr>
+      </w:pPr>
+    </w:p>
+    <w:p>
+      <w:pPr>
+        <w:numPr>
+          <w:ilvl w:val="0"/>
+          <w:numId w:val="0"/>
+        </w:numPr>
+        <w:rPr>
+          <w:rFonts w:hint="default"/>
+          <w:b w:val="0"/>
+          <w:bCs w:val="0"/>
+          <w:sz w:val="22"/>
+          <w:szCs w:val="22"/>
+          <w:lang w:val="en-US"/>
+        </w:rPr>
+      </w:pPr>
+      <w:r>
+        <w:rPr>
+          <w:rFonts w:hint="default"/>
+          <w:b w:val="0"/>
+          <w:bCs w:val="0"/>
+          <w:sz w:val="22"/>
+          <w:szCs w:val="22"/>
+          <w:lang w:val="en-US"/>
+        </w:rPr>
+        <w:t xml:space="preserve">Any </w:t>
+      </w:r>
+      <w:r>
+        <w:rPr>
+          <w:rFonts w:hint="default"/>
+          <w:b/>
+          <w:bCs/>
+          <w:sz w:val="22"/>
+          <w:szCs w:val="22"/>
+          <w:lang w:val="en-US"/>
+        </w:rPr>
+        <w:t>readObject()</w:t>
+      </w:r>
+      <w:r>
+        <w:rPr>
+          <w:rFonts w:hint="default"/>
+          <w:b w:val="0"/>
+          <w:bCs w:val="0"/>
+          <w:sz w:val="22"/>
+          <w:szCs w:val="22"/>
+          <w:lang w:val="en-US"/>
+        </w:rPr>
+        <w:t xml:space="preserve"> method, whether explicit or default, returns a newly created instance, which will not be the same instance that was created at class initialization time.</w:t>
+      </w:r>
+    </w:p>
+    <w:p>
+      <w:pPr>
+        <w:numPr>
+          <w:ilvl w:val="0"/>
+          <w:numId w:val="0"/>
+        </w:numPr>
+        <w:rPr>
+          <w:rFonts w:hint="default"/>
+          <w:b w:val="0"/>
+          <w:bCs w:val="0"/>
+          <w:sz w:val="22"/>
+          <w:szCs w:val="22"/>
+          <w:lang w:val="en-US"/>
+        </w:rPr>
+      </w:pPr>
+    </w:p>
+    <w:p>
+      <w:pPr>
+        <w:numPr>
+          <w:ilvl w:val="0"/>
+          <w:numId w:val="0"/>
+        </w:numPr>
+        <w:rPr>
+          <w:rFonts w:hint="default"/>
+          <w:b w:val="0"/>
+          <w:bCs w:val="0"/>
+          <w:sz w:val="22"/>
+          <w:szCs w:val="22"/>
+          <w:lang w:val="en-US"/>
+        </w:rPr>
+      </w:pPr>
+    </w:p>
+    <w:p>
+      <w:pPr>
+        <w:numPr>
+          <w:ilvl w:val="0"/>
+          <w:numId w:val="0"/>
+        </w:numPr>
+        <w:rPr>
+          <w:rFonts w:hint="default"/>
+          <w:b w:val="0"/>
+          <w:bCs w:val="0"/>
+          <w:sz w:val="22"/>
+          <w:szCs w:val="22"/>
+          <w:lang w:val="en-US"/>
+        </w:rPr>
+      </w:pPr>
+      <w:r>
+        <w:rPr>
+          <w:rFonts w:hint="default"/>
+          <w:b w:val="0"/>
+          <w:bCs w:val="0"/>
+          <w:sz w:val="22"/>
+          <w:szCs w:val="22"/>
+          <w:lang w:val="en-US"/>
+        </w:rPr>
+        <w:t xml:space="preserve">To solve this issue, the </w:t>
+      </w:r>
+      <w:r>
+        <w:rPr>
+          <w:rFonts w:hint="default"/>
+          <w:b/>
+          <w:bCs/>
+          <w:sz w:val="22"/>
+          <w:szCs w:val="22"/>
+          <w:lang w:val="en-US"/>
+        </w:rPr>
+        <w:t xml:space="preserve">readResolve() </w:t>
+      </w:r>
+      <w:r>
+        <w:rPr>
+          <w:rFonts w:hint="default"/>
+          <w:b w:val="0"/>
+          <w:bCs w:val="0"/>
+          <w:sz w:val="22"/>
+          <w:szCs w:val="22"/>
+          <w:lang w:val="en-US"/>
+        </w:rPr>
+        <w:t>method allows to substitute another instance for the</w:t>
+      </w:r>
+    </w:p>
+    <w:p>
+      <w:pPr>
+        <w:numPr>
+          <w:ilvl w:val="0"/>
+          <w:numId w:val="0"/>
+        </w:numPr>
+        <w:rPr>
+          <w:rFonts w:hint="default"/>
+          <w:b w:val="0"/>
+          <w:bCs w:val="0"/>
+          <w:sz w:val="22"/>
+          <w:szCs w:val="22"/>
+          <w:lang w:val="en-US"/>
+        </w:rPr>
+      </w:pPr>
+      <w:r>
+        <w:rPr>
+          <w:rFonts w:hint="default"/>
+          <w:b w:val="0"/>
+          <w:bCs w:val="0"/>
+          <w:sz w:val="22"/>
+          <w:szCs w:val="22"/>
+          <w:lang w:val="en-US"/>
+        </w:rPr>
+        <w:t xml:space="preserve">one created by </w:t>
+      </w:r>
+      <w:r>
+        <w:rPr>
+          <w:rFonts w:hint="default"/>
+          <w:b/>
+          <w:bCs/>
+          <w:sz w:val="22"/>
+          <w:szCs w:val="22"/>
+          <w:lang w:val="en-US"/>
+        </w:rPr>
+        <w:t>readObject()</w:t>
+      </w:r>
+      <w:r>
+        <w:rPr>
+          <w:rFonts w:hint="default"/>
+          <w:b w:val="0"/>
+          <w:bCs w:val="0"/>
+          <w:sz w:val="22"/>
+          <w:szCs w:val="22"/>
+          <w:lang w:val="en-US"/>
+        </w:rPr>
+        <w:t xml:space="preserve">. </w:t>
+      </w:r>
+    </w:p>
+    <w:p>
+      <w:pPr>
+        <w:numPr>
+          <w:ilvl w:val="0"/>
+          <w:numId w:val="0"/>
+        </w:numPr>
+        <w:rPr>
+          <w:rFonts w:hint="default"/>
+          <w:b w:val="0"/>
+          <w:bCs w:val="0"/>
+          <w:sz w:val="22"/>
+          <w:szCs w:val="22"/>
+          <w:lang w:val="en-US"/>
+        </w:rPr>
+      </w:pPr>
+    </w:p>
+    <w:p>
+      <w:pPr>
+        <w:numPr>
+          <w:ilvl w:val="0"/>
+          <w:numId w:val="0"/>
+        </w:numPr>
+        <w:rPr>
+          <w:rFonts w:hint="default"/>
+          <w:b w:val="0"/>
+          <w:bCs w:val="0"/>
+          <w:sz w:val="22"/>
+          <w:szCs w:val="22"/>
+          <w:lang w:val="en-US"/>
+        </w:rPr>
+      </w:pPr>
+      <w:r>
+        <w:rPr>
+          <w:rFonts w:hint="default"/>
+          <w:b w:val="0"/>
+          <w:bCs w:val="0"/>
+          <w:sz w:val="22"/>
+          <w:szCs w:val="22"/>
+          <w:lang w:val="en-US"/>
+        </w:rPr>
+        <w:t xml:space="preserve">If the class of an object being deserialized defines a </w:t>
+      </w:r>
+      <w:r>
+        <w:rPr>
+          <w:rFonts w:hint="default"/>
+          <w:b/>
+          <w:bCs/>
+          <w:sz w:val="22"/>
+          <w:szCs w:val="22"/>
+          <w:lang w:val="en-US"/>
+        </w:rPr>
+        <w:t>readResolve()</w:t>
+      </w:r>
+      <w:r>
+        <w:rPr>
+          <w:rFonts w:hint="default"/>
+          <w:b w:val="0"/>
+          <w:bCs w:val="0"/>
+          <w:sz w:val="22"/>
+          <w:szCs w:val="22"/>
+          <w:lang w:val="en-US"/>
+        </w:rPr>
+        <w:t xml:space="preserve"> method with the proper declaration, this method is invoked on the newly created object after it is deserialized. </w:t>
+      </w:r>
+    </w:p>
+    <w:p>
+      <w:pPr>
+        <w:numPr>
+          <w:ilvl w:val="0"/>
+          <w:numId w:val="0"/>
+        </w:numPr>
+        <w:rPr>
+          <w:rFonts w:hint="default"/>
+          <w:b w:val="0"/>
+          <w:bCs w:val="0"/>
+          <w:sz w:val="22"/>
+          <w:szCs w:val="22"/>
+          <w:lang w:val="en-US"/>
+        </w:rPr>
+      </w:pPr>
+    </w:p>
+    <w:p>
+      <w:pPr>
+        <w:numPr>
+          <w:ilvl w:val="0"/>
+          <w:numId w:val="0"/>
+        </w:numPr>
+        <w:rPr>
+          <w:rFonts w:hint="default"/>
+          <w:b w:val="0"/>
+          <w:bCs w:val="0"/>
+          <w:sz w:val="22"/>
+          <w:szCs w:val="22"/>
+          <w:lang w:val="en-US"/>
+        </w:rPr>
+      </w:pPr>
+      <w:r>
+        <w:rPr>
+          <w:rFonts w:hint="default"/>
+          <w:b w:val="0"/>
+          <w:bCs w:val="0"/>
+          <w:sz w:val="22"/>
+          <w:szCs w:val="22"/>
+          <w:lang w:val="en-US"/>
+        </w:rPr>
+        <w:t>The object reference returned by this method is then returned in place of the newly created</w:t>
+      </w:r>
+    </w:p>
+    <w:p>
+      <w:pPr>
+        <w:numPr>
+          <w:ilvl w:val="0"/>
+          <w:numId w:val="0"/>
+        </w:numPr>
+        <w:rPr>
+          <w:rFonts w:hint="default"/>
+          <w:b w:val="0"/>
+          <w:bCs w:val="0"/>
+          <w:sz w:val="22"/>
+          <w:szCs w:val="22"/>
+          <w:lang w:val="en-US"/>
+        </w:rPr>
+      </w:pPr>
+      <w:r>
+        <w:rPr>
+          <w:rFonts w:hint="default"/>
+          <w:b w:val="0"/>
+          <w:bCs w:val="0"/>
+          <w:sz w:val="22"/>
+          <w:szCs w:val="22"/>
+          <w:lang w:val="en-US"/>
+        </w:rPr>
+        <w:t>object. No reference to the newly created object is retained, so it immediately becomes eligible for garbage collection.</w:t>
+      </w:r>
+    </w:p>
+    <w:p>
+      <w:pPr>
+        <w:numPr>
+          <w:ilvl w:val="0"/>
+          <w:numId w:val="0"/>
+        </w:numPr>
+        <w:rPr>
+          <w:rFonts w:hint="default"/>
+          <w:b w:val="0"/>
+          <w:bCs w:val="0"/>
+          <w:sz w:val="22"/>
+          <w:szCs w:val="22"/>
+          <w:lang w:val="en-US"/>
+        </w:rPr>
+      </w:pPr>
+    </w:p>
+    <w:p>
+      <w:pPr>
+        <w:numPr>
+          <w:ilvl w:val="0"/>
+          <w:numId w:val="0"/>
+        </w:numPr>
+        <w:rPr>
+          <w:rFonts w:hint="default"/>
+          <w:b w:val="0"/>
+          <w:bCs w:val="0"/>
+          <w:sz w:val="22"/>
+          <w:szCs w:val="22"/>
+          <w:lang w:val="en-US"/>
+        </w:rPr>
+      </w:pPr>
+    </w:p>
+    <w:p>
+      <w:pPr>
+        <w:numPr>
+          <w:ilvl w:val="0"/>
+          <w:numId w:val="0"/>
+        </w:numPr>
+        <w:rPr>
+          <w:rFonts w:hint="default"/>
+          <w:b w:val="0"/>
+          <w:bCs w:val="0"/>
+          <w:sz w:val="22"/>
+          <w:szCs w:val="22"/>
+          <w:lang w:val="en-US"/>
+        </w:rPr>
+      </w:pPr>
+    </w:p>
+    <w:p>
+      <w:pPr>
+        <w:pStyle w:val="5"/>
+        <w:bidi w:val="0"/>
+        <w:rPr>
+          <w:rFonts w:hint="default"/>
+          <w:szCs w:val="22"/>
+          <w:lang w:val="en-US"/>
+        </w:rPr>
+      </w:pPr>
+      <w:bookmarkStart w:id="61" w:name="_Toc25141"/>
+      <w:r>
+        <w:rPr>
+          <w:rFonts w:hint="default"/>
+          <w:lang w:val="en-US"/>
+        </w:rPr>
+        <w:t>Youtube</w:t>
+      </w:r>
+      <w:bookmarkEnd w:id="61"/>
+    </w:p>
+    <w:p>
+      <w:pPr>
+        <w:rPr>
+          <w:rFonts w:hint="default"/>
+          <w:sz w:val="22"/>
+          <w:szCs w:val="22"/>
+          <w:lang w:val="en-US"/>
+        </w:rPr>
+      </w:pPr>
+      <w:r>
+        <w:rPr>
+          <w:rFonts w:hint="default"/>
+          <w:sz w:val="22"/>
+          <w:szCs w:val="22"/>
+          <w:lang w:val="en-US"/>
+        </w:rPr>
+        <w:fldChar w:fldCharType="begin"/>
+      </w:r>
+      <w:r>
+        <w:rPr>
+          <w:rFonts w:hint="default"/>
+          <w:sz w:val="22"/>
+          <w:szCs w:val="22"/>
+          <w:lang w:val="en-US"/>
+        </w:rPr>
+        <w:instrText xml:space="preserve"> HYPERLINK "https://www.youtube.com/playlist?list=PLQDzPczdXrTjGLkI8kd2d0bfNHx0v7dTy" </w:instrText>
+      </w:r>
+      <w:r>
+        <w:rPr>
+          <w:rFonts w:hint="default"/>
+          <w:sz w:val="22"/>
+          <w:szCs w:val="22"/>
+          <w:lang w:val="en-US"/>
+        </w:rPr>
+        <w:fldChar w:fldCharType="separate"/>
+      </w:r>
+      <w:r>
+        <w:rPr>
+          <w:rStyle w:val="14"/>
+          <w:rFonts w:hint="default"/>
+          <w:sz w:val="22"/>
+          <w:szCs w:val="22"/>
+          <w:lang w:val="en-US"/>
+        </w:rPr>
+        <w:t>https://www.youtube.com/playlist?list=PLQDzPczdXrTjGLkI8kd2d0bfNHx0v7dTy</w:t>
+      </w:r>
+      <w:r>
+        <w:rPr>
+          <w:rFonts w:hint="default"/>
+          <w:sz w:val="22"/>
+          <w:szCs w:val="22"/>
+          <w:lang w:val="en-US"/>
+        </w:rPr>
+        <w:fldChar w:fldCharType="end"/>
+      </w:r>
+    </w:p>
+    <w:p>
+      <w:pPr>
+        <w:rPr>
+          <w:rFonts w:hint="default"/>
+          <w:sz w:val="22"/>
+          <w:szCs w:val="22"/>
+          <w:lang w:val="en-US"/>
+        </w:rPr>
+      </w:pPr>
+    </w:p>
+    <w:p>
+      <w:pPr>
+        <w:pStyle w:val="5"/>
+        <w:bidi w:val="0"/>
+        <w:rPr>
+          <w:rFonts w:hint="default"/>
+          <w:szCs w:val="22"/>
+          <w:lang w:val="en-US"/>
+        </w:rPr>
+      </w:pPr>
+      <w:bookmarkStart w:id="62" w:name="_Toc20212"/>
+      <w:r>
+        <w:rPr>
+          <w:rFonts w:hint="default"/>
+          <w:lang w:val="en-US"/>
+        </w:rPr>
+        <w:t>Github</w:t>
+      </w:r>
+      <w:bookmarkEnd w:id="62"/>
+    </w:p>
+    <w:p>
+      <w:pPr>
+        <w:rPr>
+          <w:rFonts w:hint="default"/>
+          <w:sz w:val="22"/>
+          <w:szCs w:val="22"/>
+          <w:lang w:val="en-US"/>
+        </w:rPr>
+      </w:pPr>
+    </w:p>
+    <w:p>
+      <w:pPr>
+        <w:rPr>
+          <w:rFonts w:hint="default"/>
+          <w:sz w:val="22"/>
+          <w:szCs w:val="22"/>
+          <w:lang w:val="en-US"/>
+        </w:rPr>
+      </w:pPr>
+      <w:r>
+        <w:rPr>
+          <w:rFonts w:hint="default"/>
+          <w:sz w:val="22"/>
+          <w:szCs w:val="22"/>
+          <w:lang w:val="en-US"/>
+        </w:rPr>
+        <w:fldChar w:fldCharType="begin"/>
+      </w:r>
+      <w:r>
+        <w:rPr>
+          <w:rFonts w:hint="default"/>
+          <w:sz w:val="22"/>
+          <w:szCs w:val="22"/>
+          <w:lang w:val="en-US"/>
+        </w:rPr>
+        <w:instrText xml:space="preserve"> HYPERLINK "https://github.com/backstreetbrogrammer/05_Persistence/tree/main/src/main/java/com/backstreetbrogrammer/chapter20_singleton" </w:instrText>
+      </w:r>
+      <w:r>
+        <w:rPr>
+          <w:rFonts w:hint="default"/>
+          <w:sz w:val="22"/>
+          <w:szCs w:val="22"/>
+          <w:lang w:val="en-US"/>
+        </w:rPr>
+        <w:fldChar w:fldCharType="separate"/>
+      </w:r>
+      <w:r>
+        <w:rPr>
+          <w:rStyle w:val="14"/>
+          <w:rFonts w:hint="default"/>
+          <w:sz w:val="22"/>
+          <w:szCs w:val="22"/>
+          <w:lang w:val="en-US"/>
+        </w:rPr>
+        <w:t>https://github.com/backstreetbrogrammer/05_Persistence/tree/main/src/main/java/com/backstreetbrogrammer/chapter20_singleton</w:t>
+      </w:r>
+      <w:r>
+        <w:rPr>
+          <w:rFonts w:hint="default"/>
+          <w:sz w:val="22"/>
+          <w:szCs w:val="22"/>
+          <w:lang w:val="en-US"/>
+        </w:rPr>
+        <w:fldChar w:fldCharType="end"/>
+      </w:r>
+    </w:p>
+    <w:p>
+      <w:pPr>
+        <w:rPr>
+          <w:rFonts w:hint="default"/>
+          <w:sz w:val="22"/>
+          <w:szCs w:val="22"/>
+          <w:lang w:val="en-US"/>
+        </w:rPr>
+      </w:pPr>
+    </w:p>
+    <w:p>
+      <w:pPr>
+        <w:numPr>
+          <w:ilvl w:val="0"/>
+          <w:numId w:val="0"/>
+        </w:numPr>
+        <w:rPr>
+          <w:rFonts w:hint="default"/>
+          <w:sz w:val="22"/>
+          <w:szCs w:val="22"/>
+          <w:lang w:val="en-US"/>
+        </w:rPr>
+      </w:pPr>
+      <w:r>
+        <w:rPr>
+          <w:rFonts w:hint="default"/>
+          <w:sz w:val="22"/>
+          <w:szCs w:val="22"/>
+          <w:lang w:val="en-US"/>
+        </w:rPr>
+        <w:fldChar w:fldCharType="begin"/>
+      </w:r>
+      <w:r>
+        <w:rPr>
+          <w:rFonts w:hint="default"/>
+          <w:sz w:val="22"/>
+          <w:szCs w:val="22"/>
+          <w:lang w:val="en-US"/>
+        </w:rPr>
+        <w:instrText xml:space="preserve"> HYPERLINK "https://github.com/backstreetbrogrammer/05_Persistence/tree/main/src/test/java/com/backstreetbrogrammer/chapter20_singleton" </w:instrText>
+      </w:r>
+      <w:r>
+        <w:rPr>
+          <w:rFonts w:hint="default"/>
+          <w:sz w:val="22"/>
+          <w:szCs w:val="22"/>
+          <w:lang w:val="en-US"/>
+        </w:rPr>
+        <w:fldChar w:fldCharType="separate"/>
+      </w:r>
+      <w:r>
+        <w:rPr>
+          <w:rStyle w:val="14"/>
+          <w:rFonts w:hint="default"/>
+          <w:sz w:val="22"/>
+          <w:szCs w:val="22"/>
+          <w:lang w:val="en-US"/>
+        </w:rPr>
+        <w:t>https://github.com/backstreetbrogrammer/05_Persistence/tree/main/src/test/java/com/backstreetbrogrammer/chapter20_singleton</w:t>
+      </w:r>
+      <w:r>
+        <w:rPr>
+          <w:rFonts w:hint="default"/>
+          <w:sz w:val="22"/>
+          <w:szCs w:val="22"/>
+          <w:lang w:val="en-US"/>
+        </w:rPr>
+        <w:fldChar w:fldCharType="end"/>
+      </w:r>
+    </w:p>
+    <w:p>
+      <w:pPr>
+        <w:numPr>
+          <w:ilvl w:val="0"/>
+          <w:numId w:val="0"/>
+        </w:numPr>
+        <w:rPr>
+          <w:rFonts w:hint="default"/>
           <w:sz w:val="22"/>
           <w:szCs w:val="22"/>
           <w:lang w:val="en-US"/>
@@ -24221,6 +26017,27 @@
     </w:lvl>
   </w:abstractNum>
   <w:abstractNum w:abstractNumId="3">
+    <w:nsid w:val="0BE21E40"/>
+    <w:multiLevelType w:val="singleLevel"/>
+    <w:tmpl w:val="0BE21E40"/>
+    <w:lvl w:ilvl="0" w:tentative="0">
+      <w:start w:val="1"/>
+      <w:numFmt w:val="bullet"/>
+      <w:lvlText w:val=""/>
+      <w:lvlJc w:val="left"/>
+      <w:pPr>
+        <w:tabs>
+          <w:tab w:val="left" w:pos="420"/>
+        </w:tabs>
+        <w:ind w:left="420" w:leftChars="0" w:hanging="420" w:firstLineChars="0"/>
+      </w:pPr>
+      <w:rPr>
+        <w:rFonts w:hint="default" w:ascii="Wingdings" w:hAnsi="Wingdings"/>
+        <w:sz w:val="16"/>
+      </w:rPr>
+    </w:lvl>
+  </w:abstractNum>
+  <w:abstractNum w:abstractNumId="4">
     <w:nsid w:val="20079D25"/>
     <w:multiLevelType w:val="singleLevel"/>
     <w:tmpl w:val="20079D25"/>
@@ -24242,7 +26059,7 @@
     </w:lvl>
   </w:abstractNum>
   <w:num w:numId="1">
-    <w:abstractNumId w:val="3"/>
+    <w:abstractNumId w:val="4"/>
   </w:num>
   <w:num w:numId="2">
     <w:abstractNumId w:val="1"/>
@@ -24252,6 +26069,9 @@
   </w:num>
   <w:num w:numId="4">
     <w:abstractNumId w:val="2"/>
+  </w:num>
+  <w:num w:numId="5">
+    <w:abstractNumId w:val="3"/>
   </w:num>
 </w:numbering>
 </file>

</xml_diff>

<commit_message>
added youtube links for chapter 2
</commit_message>
<xml_diff>
--- a/JavaSerialization.docx
+++ b/JavaSerialization.docx
@@ -6725,344 +6725,308 @@
           <w:lang w:val="en-US"/>
         </w:rPr>
       </w:pPr>
+    </w:p>
+    <w:p>
+      <w:pPr>
+        <w:rPr>
+          <w:rFonts w:hint="default"/>
+          <w:b w:val="0"/>
+          <w:bCs w:val="0"/>
+          <w:sz w:val="22"/>
+          <w:szCs w:val="22"/>
+          <w:lang w:val="en-US"/>
+        </w:rPr>
+      </w:pPr>
+    </w:p>
+    <w:p>
+      <w:pPr>
+        <w:rPr>
+          <w:rFonts w:hint="default"/>
+          <w:b w:val="0"/>
+          <w:bCs w:val="0"/>
+          <w:sz w:val="22"/>
+          <w:szCs w:val="22"/>
+          <w:lang w:val="en-US"/>
+        </w:rPr>
+      </w:pPr>
+    </w:p>
+    <w:p>
+      <w:pPr>
+        <w:rPr>
+          <w:rFonts w:hint="default"/>
+          <w:b w:val="0"/>
+          <w:bCs w:val="0"/>
+          <w:sz w:val="22"/>
+          <w:szCs w:val="22"/>
+          <w:lang w:val="en-US"/>
+        </w:rPr>
+      </w:pPr>
+    </w:p>
+    <w:p>
+      <w:pPr>
+        <w:rPr>
+          <w:rFonts w:hint="default"/>
+          <w:b w:val="0"/>
+          <w:bCs w:val="0"/>
+          <w:sz w:val="22"/>
+          <w:szCs w:val="22"/>
+          <w:lang w:val="en-US"/>
+        </w:rPr>
+      </w:pPr>
+    </w:p>
+    <w:p>
+      <w:pPr>
+        <w:rPr>
+          <w:rFonts w:hint="default"/>
+          <w:b w:val="0"/>
+          <w:bCs w:val="0"/>
+          <w:sz w:val="22"/>
+          <w:szCs w:val="22"/>
+          <w:lang w:val="en-US"/>
+        </w:rPr>
+      </w:pPr>
+    </w:p>
+    <w:p>
+      <w:pPr>
+        <w:rPr>
+          <w:rFonts w:hint="default"/>
+          <w:b w:val="0"/>
+          <w:bCs w:val="0"/>
+          <w:sz w:val="22"/>
+          <w:szCs w:val="22"/>
+          <w:lang w:val="en-US"/>
+        </w:rPr>
+      </w:pPr>
+    </w:p>
+    <w:p>
+      <w:pPr>
+        <w:rPr>
+          <w:rFonts w:hint="default"/>
+          <w:b w:val="0"/>
+          <w:bCs w:val="0"/>
+          <w:sz w:val="22"/>
+          <w:szCs w:val="22"/>
+          <w:lang w:val="en-US"/>
+        </w:rPr>
+      </w:pPr>
+    </w:p>
+    <w:p>
+      <w:pPr>
+        <w:rPr>
+          <w:rFonts w:hint="default"/>
+          <w:b w:val="0"/>
+          <w:bCs w:val="0"/>
+          <w:sz w:val="22"/>
+          <w:szCs w:val="22"/>
+          <w:lang w:val="en-US"/>
+        </w:rPr>
+      </w:pPr>
+    </w:p>
+    <w:p>
+      <w:pPr>
+        <w:rPr>
+          <w:rFonts w:hint="default"/>
+          <w:b w:val="0"/>
+          <w:bCs w:val="0"/>
+          <w:sz w:val="22"/>
+          <w:szCs w:val="22"/>
+          <w:lang w:val="en-US"/>
+        </w:rPr>
+      </w:pPr>
+    </w:p>
+    <w:p>
+      <w:pPr>
+        <w:rPr>
+          <w:rFonts w:hint="default"/>
+          <w:b w:val="0"/>
+          <w:bCs w:val="0"/>
+          <w:sz w:val="22"/>
+          <w:szCs w:val="22"/>
+          <w:lang w:val="en-US"/>
+        </w:rPr>
+      </w:pPr>
+    </w:p>
+    <w:p>
+      <w:pPr>
+        <w:rPr>
+          <w:rFonts w:hint="default"/>
+          <w:b w:val="0"/>
+          <w:bCs w:val="0"/>
+          <w:sz w:val="22"/>
+          <w:szCs w:val="22"/>
+          <w:lang w:val="en-US"/>
+        </w:rPr>
+      </w:pPr>
+    </w:p>
+    <w:p>
+      <w:pPr>
+        <w:rPr>
+          <w:rFonts w:hint="default"/>
+          <w:b w:val="0"/>
+          <w:bCs w:val="0"/>
+          <w:sz w:val="22"/>
+          <w:szCs w:val="22"/>
+          <w:lang w:val="en-US"/>
+        </w:rPr>
+      </w:pPr>
+    </w:p>
+    <w:p>
+      <w:pPr>
+        <w:rPr>
+          <w:rFonts w:hint="default"/>
+          <w:b w:val="0"/>
+          <w:bCs w:val="0"/>
+          <w:sz w:val="22"/>
+          <w:szCs w:val="22"/>
+          <w:lang w:val="en-US"/>
+        </w:rPr>
+      </w:pPr>
+    </w:p>
+    <w:p>
+      <w:pPr>
+        <w:rPr>
+          <w:rFonts w:hint="default"/>
+          <w:b w:val="0"/>
+          <w:bCs w:val="0"/>
+          <w:sz w:val="22"/>
+          <w:szCs w:val="22"/>
+          <w:lang w:val="en-US"/>
+        </w:rPr>
+      </w:pPr>
+    </w:p>
+    <w:p>
+      <w:pPr>
+        <w:rPr>
+          <w:rFonts w:hint="default"/>
+          <w:b w:val="0"/>
+          <w:bCs w:val="0"/>
+          <w:sz w:val="22"/>
+          <w:szCs w:val="22"/>
+          <w:lang w:val="en-US"/>
+        </w:rPr>
+      </w:pPr>
+    </w:p>
+    <w:p>
+      <w:pPr>
+        <w:rPr>
+          <w:rFonts w:hint="default"/>
+          <w:b w:val="0"/>
+          <w:bCs w:val="0"/>
+          <w:sz w:val="22"/>
+          <w:szCs w:val="22"/>
+          <w:lang w:val="en-US"/>
+        </w:rPr>
+      </w:pPr>
+    </w:p>
+    <w:p>
+      <w:pPr>
+        <w:rPr>
+          <w:rFonts w:hint="default"/>
+          <w:b w:val="0"/>
+          <w:bCs w:val="0"/>
+          <w:sz w:val="22"/>
+          <w:szCs w:val="22"/>
+          <w:lang w:val="en-US"/>
+        </w:rPr>
+      </w:pPr>
+    </w:p>
+    <w:p>
+      <w:pPr>
+        <w:rPr>
+          <w:rFonts w:hint="default"/>
+          <w:b w:val="0"/>
+          <w:bCs w:val="0"/>
+          <w:sz w:val="22"/>
+          <w:szCs w:val="22"/>
+          <w:lang w:val="en-US"/>
+        </w:rPr>
+      </w:pPr>
+    </w:p>
+    <w:p>
+      <w:pPr>
+        <w:rPr>
+          <w:rFonts w:hint="default"/>
+          <w:b w:val="0"/>
+          <w:bCs w:val="0"/>
+          <w:sz w:val="22"/>
+          <w:szCs w:val="22"/>
+          <w:lang w:val="en-US"/>
+        </w:rPr>
+      </w:pPr>
+    </w:p>
+    <w:p>
+      <w:pPr>
+        <w:rPr>
+          <w:rFonts w:hint="default"/>
+          <w:b w:val="0"/>
+          <w:bCs w:val="0"/>
+          <w:sz w:val="22"/>
+          <w:szCs w:val="22"/>
+          <w:lang w:val="en-US"/>
+        </w:rPr>
+      </w:pPr>
+    </w:p>
+    <w:p>
+      <w:pPr>
+        <w:rPr>
+          <w:rFonts w:hint="default"/>
+          <w:b w:val="0"/>
+          <w:bCs w:val="0"/>
+          <w:sz w:val="22"/>
+          <w:szCs w:val="22"/>
+          <w:lang w:val="en-US"/>
+        </w:rPr>
+      </w:pPr>
+    </w:p>
+    <w:p>
+      <w:pPr>
+        <w:rPr>
+          <w:rFonts w:hint="default"/>
+          <w:b w:val="0"/>
+          <w:bCs w:val="0"/>
+          <w:sz w:val="22"/>
+          <w:szCs w:val="22"/>
+          <w:lang w:val="en-US"/>
+        </w:rPr>
+      </w:pPr>
+    </w:p>
+    <w:p>
+      <w:pPr>
+        <w:rPr>
+          <w:rFonts w:hint="default"/>
+          <w:b w:val="0"/>
+          <w:bCs w:val="0"/>
+          <w:sz w:val="22"/>
+          <w:szCs w:val="22"/>
+          <w:lang w:val="en-US"/>
+        </w:rPr>
+      </w:pPr>
+    </w:p>
+    <w:p>
+      <w:pPr>
+        <w:rPr>
+          <w:rFonts w:hint="default"/>
+          <w:b w:val="0"/>
+          <w:bCs w:val="0"/>
+          <w:sz w:val="22"/>
+          <w:szCs w:val="22"/>
+          <w:lang w:val="en-US"/>
+        </w:rPr>
+      </w:pPr>
+    </w:p>
+    <w:p>
+      <w:pPr>
+        <w:pStyle w:val="3"/>
+        <w:bidi w:val="0"/>
+        <w:rPr>
+          <w:rFonts w:hint="default"/>
+          <w:highlight w:val="none"/>
+          <w:lang w:val="en-US"/>
+        </w:rPr>
+      </w:pPr>
+      <w:bookmarkStart w:id="3" w:name="_Toc26627"/>
       <w:bookmarkStart w:id="63" w:name="_GoBack"/>
       <w:bookmarkEnd w:id="63"/>
-    </w:p>
-    <w:p>
-      <w:pPr>
-        <w:rPr>
-          <w:rFonts w:hint="default"/>
-          <w:b w:val="0"/>
-          <w:bCs w:val="0"/>
-          <w:sz w:val="22"/>
-          <w:szCs w:val="22"/>
-          <w:lang w:val="en-US"/>
-        </w:rPr>
-      </w:pPr>
-    </w:p>
-    <w:p>
-      <w:pPr>
-        <w:rPr>
-          <w:rFonts w:hint="default"/>
-          <w:b w:val="0"/>
-          <w:bCs w:val="0"/>
-          <w:sz w:val="22"/>
-          <w:szCs w:val="22"/>
-          <w:lang w:val="en-US"/>
-        </w:rPr>
-      </w:pPr>
-    </w:p>
-    <w:p>
-      <w:pPr>
-        <w:rPr>
-          <w:rFonts w:hint="default"/>
-          <w:b w:val="0"/>
-          <w:bCs w:val="0"/>
-          <w:sz w:val="22"/>
-          <w:szCs w:val="22"/>
-          <w:lang w:val="en-US"/>
-        </w:rPr>
-      </w:pPr>
-    </w:p>
-    <w:p>
-      <w:pPr>
-        <w:rPr>
-          <w:rFonts w:hint="default"/>
-          <w:b w:val="0"/>
-          <w:bCs w:val="0"/>
-          <w:sz w:val="22"/>
-          <w:szCs w:val="22"/>
-          <w:lang w:val="en-US"/>
-        </w:rPr>
-      </w:pPr>
-    </w:p>
-    <w:p>
-      <w:pPr>
-        <w:rPr>
-          <w:rFonts w:hint="default"/>
-          <w:b w:val="0"/>
-          <w:bCs w:val="0"/>
-          <w:sz w:val="22"/>
-          <w:szCs w:val="22"/>
-          <w:lang w:val="en-US"/>
-        </w:rPr>
-      </w:pPr>
-    </w:p>
-    <w:p>
-      <w:pPr>
-        <w:rPr>
-          <w:rFonts w:hint="default"/>
-          <w:b w:val="0"/>
-          <w:bCs w:val="0"/>
-          <w:sz w:val="22"/>
-          <w:szCs w:val="22"/>
-          <w:lang w:val="en-US"/>
-        </w:rPr>
-      </w:pPr>
-    </w:p>
-    <w:p>
-      <w:pPr>
-        <w:rPr>
-          <w:rFonts w:hint="default"/>
-          <w:b w:val="0"/>
-          <w:bCs w:val="0"/>
-          <w:sz w:val="22"/>
-          <w:szCs w:val="22"/>
-          <w:lang w:val="en-US"/>
-        </w:rPr>
-      </w:pPr>
-    </w:p>
-    <w:p>
-      <w:pPr>
-        <w:rPr>
-          <w:rFonts w:hint="default"/>
-          <w:b w:val="0"/>
-          <w:bCs w:val="0"/>
-          <w:sz w:val="22"/>
-          <w:szCs w:val="22"/>
-          <w:lang w:val="en-US"/>
-        </w:rPr>
-      </w:pPr>
-    </w:p>
-    <w:p>
-      <w:pPr>
-        <w:rPr>
-          <w:rFonts w:hint="default"/>
-          <w:b w:val="0"/>
-          <w:bCs w:val="0"/>
-          <w:sz w:val="22"/>
-          <w:szCs w:val="22"/>
-          <w:lang w:val="en-US"/>
-        </w:rPr>
-      </w:pPr>
-    </w:p>
-    <w:p>
-      <w:pPr>
-        <w:rPr>
-          <w:rFonts w:hint="default"/>
-          <w:b w:val="0"/>
-          <w:bCs w:val="0"/>
-          <w:sz w:val="22"/>
-          <w:szCs w:val="22"/>
-          <w:lang w:val="en-US"/>
-        </w:rPr>
-      </w:pPr>
-    </w:p>
-    <w:p>
-      <w:pPr>
-        <w:rPr>
-          <w:rFonts w:hint="default"/>
-          <w:b w:val="0"/>
-          <w:bCs w:val="0"/>
-          <w:sz w:val="22"/>
-          <w:szCs w:val="22"/>
-          <w:lang w:val="en-US"/>
-        </w:rPr>
-      </w:pPr>
-    </w:p>
-    <w:p>
-      <w:pPr>
-        <w:rPr>
-          <w:rFonts w:hint="default"/>
-          <w:b w:val="0"/>
-          <w:bCs w:val="0"/>
-          <w:sz w:val="22"/>
-          <w:szCs w:val="22"/>
-          <w:lang w:val="en-US"/>
-        </w:rPr>
-      </w:pPr>
-    </w:p>
-    <w:p>
-      <w:pPr>
-        <w:rPr>
-          <w:rFonts w:hint="default"/>
-          <w:b w:val="0"/>
-          <w:bCs w:val="0"/>
-          <w:sz w:val="22"/>
-          <w:szCs w:val="22"/>
-          <w:lang w:val="en-US"/>
-        </w:rPr>
-      </w:pPr>
-    </w:p>
-    <w:p>
-      <w:pPr>
-        <w:rPr>
-          <w:rFonts w:hint="default"/>
-          <w:b w:val="0"/>
-          <w:bCs w:val="0"/>
-          <w:sz w:val="22"/>
-          <w:szCs w:val="22"/>
-          <w:lang w:val="en-US"/>
-        </w:rPr>
-      </w:pPr>
-    </w:p>
-    <w:p>
-      <w:pPr>
-        <w:rPr>
-          <w:rFonts w:hint="default"/>
-          <w:b w:val="0"/>
-          <w:bCs w:val="0"/>
-          <w:sz w:val="22"/>
-          <w:szCs w:val="22"/>
-          <w:lang w:val="en-US"/>
-        </w:rPr>
-      </w:pPr>
-    </w:p>
-    <w:p>
-      <w:pPr>
-        <w:rPr>
-          <w:rFonts w:hint="default"/>
-          <w:b w:val="0"/>
-          <w:bCs w:val="0"/>
-          <w:sz w:val="22"/>
-          <w:szCs w:val="22"/>
-          <w:lang w:val="en-US"/>
-        </w:rPr>
-      </w:pPr>
-    </w:p>
-    <w:p>
-      <w:pPr>
-        <w:rPr>
-          <w:rFonts w:hint="default"/>
-          <w:b w:val="0"/>
-          <w:bCs w:val="0"/>
-          <w:sz w:val="22"/>
-          <w:szCs w:val="22"/>
-          <w:lang w:val="en-US"/>
-        </w:rPr>
-      </w:pPr>
-    </w:p>
-    <w:p>
-      <w:pPr>
-        <w:rPr>
-          <w:rFonts w:hint="default"/>
-          <w:b w:val="0"/>
-          <w:bCs w:val="0"/>
-          <w:sz w:val="22"/>
-          <w:szCs w:val="22"/>
-          <w:lang w:val="en-US"/>
-        </w:rPr>
-      </w:pPr>
-    </w:p>
-    <w:p>
-      <w:pPr>
-        <w:rPr>
-          <w:rFonts w:hint="default"/>
-          <w:b w:val="0"/>
-          <w:bCs w:val="0"/>
-          <w:sz w:val="22"/>
-          <w:szCs w:val="22"/>
-          <w:lang w:val="en-US"/>
-        </w:rPr>
-      </w:pPr>
-    </w:p>
-    <w:p>
-      <w:pPr>
-        <w:rPr>
-          <w:rFonts w:hint="default"/>
-          <w:b w:val="0"/>
-          <w:bCs w:val="0"/>
-          <w:sz w:val="22"/>
-          <w:szCs w:val="22"/>
-          <w:lang w:val="en-US"/>
-        </w:rPr>
-      </w:pPr>
-    </w:p>
-    <w:p>
-      <w:pPr>
-        <w:rPr>
-          <w:rFonts w:hint="default"/>
-          <w:b w:val="0"/>
-          <w:bCs w:val="0"/>
-          <w:sz w:val="22"/>
-          <w:szCs w:val="22"/>
-          <w:lang w:val="en-US"/>
-        </w:rPr>
-      </w:pPr>
-    </w:p>
-    <w:p>
-      <w:pPr>
-        <w:rPr>
-          <w:rFonts w:hint="default"/>
-          <w:b w:val="0"/>
-          <w:bCs w:val="0"/>
-          <w:sz w:val="22"/>
-          <w:szCs w:val="22"/>
-          <w:lang w:val="en-US"/>
-        </w:rPr>
-      </w:pPr>
-    </w:p>
-    <w:p>
-      <w:pPr>
-        <w:rPr>
-          <w:rFonts w:hint="default"/>
-          <w:b w:val="0"/>
-          <w:bCs w:val="0"/>
-          <w:sz w:val="22"/>
-          <w:szCs w:val="22"/>
-          <w:lang w:val="en-US"/>
-        </w:rPr>
-      </w:pPr>
-    </w:p>
-    <w:p>
-      <w:pPr>
-        <w:rPr>
-          <w:rFonts w:hint="default"/>
-          <w:b w:val="0"/>
-          <w:bCs w:val="0"/>
-          <w:sz w:val="22"/>
-          <w:szCs w:val="22"/>
-          <w:lang w:val="en-US"/>
-        </w:rPr>
-      </w:pPr>
-    </w:p>
-    <w:p>
-      <w:pPr>
-        <w:rPr>
-          <w:rFonts w:hint="default"/>
-          <w:b w:val="0"/>
-          <w:bCs w:val="0"/>
-          <w:sz w:val="22"/>
-          <w:szCs w:val="22"/>
-          <w:lang w:val="en-US"/>
-        </w:rPr>
-      </w:pPr>
-    </w:p>
-    <w:p>
-      <w:pPr>
-        <w:rPr>
-          <w:rFonts w:hint="default"/>
-          <w:b w:val="0"/>
-          <w:bCs w:val="0"/>
-          <w:sz w:val="22"/>
-          <w:szCs w:val="22"/>
-          <w:lang w:val="en-US"/>
-        </w:rPr>
-      </w:pPr>
-    </w:p>
-    <w:p>
-      <w:pPr>
-        <w:rPr>
-          <w:rFonts w:hint="default"/>
-          <w:b w:val="0"/>
-          <w:bCs w:val="0"/>
-          <w:sz w:val="22"/>
-          <w:szCs w:val="22"/>
-          <w:lang w:val="en-US"/>
-        </w:rPr>
-      </w:pPr>
-    </w:p>
-    <w:p>
-      <w:pPr>
-        <w:pStyle w:val="3"/>
-        <w:bidi w:val="0"/>
-        <w:rPr>
-          <w:rFonts w:hint="default"/>
-          <w:highlight w:val="none"/>
-          <w:lang w:val="en-US"/>
-        </w:rPr>
-      </w:pPr>
-      <w:bookmarkStart w:id="3" w:name="_Toc26627"/>
       <w:r>
         <w:rPr>
           <w:rFonts w:hint="default"/>
@@ -8592,66 +8556,6 @@
     </w:p>
     <w:p>
       <w:pPr>
-        <w:rPr>
-          <w:rFonts w:hint="default"/>
-          <w:b w:val="0"/>
-          <w:bCs w:val="0"/>
-          <w:sz w:val="22"/>
-          <w:szCs w:val="22"/>
-          <w:lang w:val="en-US"/>
-        </w:rPr>
-      </w:pPr>
-    </w:p>
-    <w:p>
-      <w:pPr>
-        <w:rPr>
-          <w:rFonts w:hint="default"/>
-          <w:b w:val="0"/>
-          <w:bCs w:val="0"/>
-          <w:sz w:val="22"/>
-          <w:szCs w:val="22"/>
-          <w:lang w:val="en-US"/>
-        </w:rPr>
-      </w:pPr>
-    </w:p>
-    <w:p>
-      <w:pPr>
-        <w:rPr>
-          <w:rFonts w:hint="default"/>
-          <w:b w:val="0"/>
-          <w:bCs w:val="0"/>
-          <w:sz w:val="22"/>
-          <w:szCs w:val="22"/>
-          <w:lang w:val="en-US"/>
-        </w:rPr>
-      </w:pPr>
-    </w:p>
-    <w:p>
-      <w:pPr>
-        <w:rPr>
-          <w:rFonts w:hint="default"/>
-          <w:b w:val="0"/>
-          <w:bCs w:val="0"/>
-          <w:sz w:val="22"/>
-          <w:szCs w:val="22"/>
-          <w:lang w:val="en-US"/>
-        </w:rPr>
-      </w:pPr>
-    </w:p>
-    <w:p>
-      <w:pPr>
-        <w:rPr>
-          <w:rFonts w:hint="default"/>
-          <w:b w:val="0"/>
-          <w:bCs w:val="0"/>
-          <w:sz w:val="22"/>
-          <w:szCs w:val="22"/>
-          <w:lang w:val="en-US"/>
-        </w:rPr>
-      </w:pPr>
-    </w:p>
-    <w:p>
-      <w:pPr>
         <w:pStyle w:val="3"/>
         <w:bidi w:val="0"/>
         <w:rPr>
@@ -9119,6 +9023,241 @@
           <w:lang w:val="en-US"/>
         </w:rPr>
       </w:pPr>
+      <w:r>
+        <w:rPr>
+          <w:rFonts w:hint="default"/>
+          <w:sz w:val="22"/>
+          <w:szCs w:val="22"/>
+          <w:lang w:val="en-US"/>
+        </w:rPr>
+        <w:t>09 - Java Serialization with memory buffer - Code Demo 1</w:t>
+      </w:r>
+    </w:p>
+    <w:p>
+      <w:pPr>
+        <w:rPr>
+          <w:rFonts w:hint="default"/>
+          <w:sz w:val="22"/>
+          <w:szCs w:val="22"/>
+          <w:lang w:val="en-US"/>
+        </w:rPr>
+      </w:pPr>
+      <w:r>
+        <w:rPr>
+          <w:rFonts w:hint="default"/>
+          <w:sz w:val="22"/>
+          <w:szCs w:val="22"/>
+          <w:lang w:val="en-US"/>
+        </w:rPr>
+        <w:fldChar w:fldCharType="begin"/>
+      </w:r>
+      <w:r>
+        <w:rPr>
+          <w:rFonts w:hint="default"/>
+          <w:sz w:val="22"/>
+          <w:szCs w:val="22"/>
+          <w:lang w:val="en-US"/>
+        </w:rPr>
+        <w:instrText xml:space="preserve"> HYPERLINK "https://youtu.be/s0LnxU1zL5A" </w:instrText>
+      </w:r>
+      <w:r>
+        <w:rPr>
+          <w:rFonts w:hint="default"/>
+          <w:sz w:val="22"/>
+          <w:szCs w:val="22"/>
+          <w:lang w:val="en-US"/>
+        </w:rPr>
+        <w:fldChar w:fldCharType="separate"/>
+      </w:r>
+      <w:r>
+        <w:rPr>
+          <w:rStyle w:val="14"/>
+          <w:rFonts w:hint="default"/>
+          <w:sz w:val="22"/>
+          <w:szCs w:val="22"/>
+          <w:lang w:val="en-US"/>
+        </w:rPr>
+        <w:t>https://youtu.be/s0LnxU1zL5A</w:t>
+      </w:r>
+      <w:r>
+        <w:rPr>
+          <w:rFonts w:hint="default"/>
+          <w:sz w:val="22"/>
+          <w:szCs w:val="22"/>
+          <w:lang w:val="en-US"/>
+        </w:rPr>
+        <w:fldChar w:fldCharType="end"/>
+      </w:r>
+    </w:p>
+    <w:p>
+      <w:pPr>
+        <w:rPr>
+          <w:rFonts w:hint="default"/>
+          <w:sz w:val="22"/>
+          <w:szCs w:val="22"/>
+          <w:lang w:val="en-US"/>
+        </w:rPr>
+      </w:pPr>
+    </w:p>
+    <w:p>
+      <w:pPr>
+        <w:rPr>
+          <w:rFonts w:hint="default"/>
+          <w:sz w:val="22"/>
+          <w:szCs w:val="22"/>
+          <w:lang w:val="en-US"/>
+        </w:rPr>
+      </w:pPr>
+      <w:r>
+        <w:rPr>
+          <w:rFonts w:hint="default"/>
+          <w:sz w:val="22"/>
+          <w:szCs w:val="22"/>
+          <w:lang w:val="en-US"/>
+        </w:rPr>
+        <w:t>10 - Java Serialization with memory buffer - Code Demo 2</w:t>
+      </w:r>
+    </w:p>
+    <w:p>
+      <w:pPr>
+        <w:rPr>
+          <w:rFonts w:hint="default"/>
+          <w:sz w:val="22"/>
+          <w:szCs w:val="22"/>
+          <w:lang w:val="en-US"/>
+        </w:rPr>
+      </w:pPr>
+      <w:r>
+        <w:rPr>
+          <w:rFonts w:hint="default"/>
+          <w:sz w:val="22"/>
+          <w:szCs w:val="22"/>
+          <w:lang w:val="en-US"/>
+        </w:rPr>
+        <w:fldChar w:fldCharType="begin"/>
+      </w:r>
+      <w:r>
+        <w:rPr>
+          <w:rFonts w:hint="default"/>
+          <w:sz w:val="22"/>
+          <w:szCs w:val="22"/>
+          <w:lang w:val="en-US"/>
+        </w:rPr>
+        <w:instrText xml:space="preserve"> HYPERLINK "https://youtu.be/CN4vcPtP9Vw" </w:instrText>
+      </w:r>
+      <w:r>
+        <w:rPr>
+          <w:rFonts w:hint="default"/>
+          <w:sz w:val="22"/>
+          <w:szCs w:val="22"/>
+          <w:lang w:val="en-US"/>
+        </w:rPr>
+        <w:fldChar w:fldCharType="separate"/>
+      </w:r>
+      <w:r>
+        <w:rPr>
+          <w:rStyle w:val="14"/>
+          <w:rFonts w:hint="default"/>
+          <w:sz w:val="22"/>
+          <w:szCs w:val="22"/>
+          <w:lang w:val="en-US"/>
+        </w:rPr>
+        <w:t>https://youtu.be/CN4vcPtP9Vw</w:t>
+      </w:r>
+      <w:r>
+        <w:rPr>
+          <w:rFonts w:hint="default"/>
+          <w:sz w:val="22"/>
+          <w:szCs w:val="22"/>
+          <w:lang w:val="en-US"/>
+        </w:rPr>
+        <w:fldChar w:fldCharType="end"/>
+      </w:r>
+    </w:p>
+    <w:p>
+      <w:pPr>
+        <w:rPr>
+          <w:rFonts w:hint="default"/>
+          <w:sz w:val="22"/>
+          <w:szCs w:val="22"/>
+          <w:lang w:val="en-US"/>
+        </w:rPr>
+      </w:pPr>
+    </w:p>
+    <w:p>
+      <w:pPr>
+        <w:rPr>
+          <w:rFonts w:hint="default"/>
+          <w:sz w:val="22"/>
+          <w:szCs w:val="22"/>
+          <w:lang w:val="en-US"/>
+        </w:rPr>
+      </w:pPr>
+      <w:r>
+        <w:rPr>
+          <w:rFonts w:hint="default"/>
+          <w:sz w:val="22"/>
+          <w:szCs w:val="22"/>
+          <w:lang w:val="en-US"/>
+        </w:rPr>
+        <w:t>11 - Java Serialization with memory buffer - Code Demo 3</w:t>
+      </w:r>
+    </w:p>
+    <w:p>
+      <w:pPr>
+        <w:rPr>
+          <w:rFonts w:hint="default"/>
+          <w:sz w:val="22"/>
+          <w:szCs w:val="22"/>
+          <w:lang w:val="en-US"/>
+        </w:rPr>
+      </w:pPr>
+      <w:r>
+        <w:rPr>
+          <w:rFonts w:hint="default"/>
+          <w:sz w:val="22"/>
+          <w:szCs w:val="22"/>
+          <w:lang w:val="en-US"/>
+        </w:rPr>
+        <w:fldChar w:fldCharType="begin"/>
+      </w:r>
+      <w:r>
+        <w:rPr>
+          <w:rFonts w:hint="default"/>
+          <w:sz w:val="22"/>
+          <w:szCs w:val="22"/>
+          <w:lang w:val="en-US"/>
+        </w:rPr>
+        <w:instrText xml:space="preserve"> HYPERLINK "https://youtu.be/cdRxfbdJ_ow" </w:instrText>
+      </w:r>
+      <w:r>
+        <w:rPr>
+          <w:rFonts w:hint="default"/>
+          <w:sz w:val="22"/>
+          <w:szCs w:val="22"/>
+          <w:lang w:val="en-US"/>
+        </w:rPr>
+        <w:fldChar w:fldCharType="separate"/>
+      </w:r>
+      <w:r>
+        <w:rPr>
+          <w:rStyle w:val="14"/>
+          <w:rFonts w:hint="default"/>
+          <w:sz w:val="22"/>
+          <w:szCs w:val="22"/>
+          <w:lang w:val="en-US"/>
+        </w:rPr>
+        <w:t>https://youtu.be/cdRxfbdJ_ow</w:t>
+      </w:r>
+      <w:r>
+        <w:rPr>
+          <w:rFonts w:hint="default"/>
+          <w:sz w:val="22"/>
+          <w:szCs w:val="22"/>
+          <w:lang w:val="en-US"/>
+        </w:rPr>
+        <w:fldChar w:fldCharType="end"/>
+      </w:r>
     </w:p>
     <w:p>
       <w:pPr>
@@ -9296,66 +9435,6 @@
       <w:pPr>
         <w:rPr>
           <w:rFonts w:hint="default"/>
-          <w:sz w:val="22"/>
-          <w:szCs w:val="22"/>
-          <w:lang w:val="en-US"/>
-        </w:rPr>
-      </w:pPr>
-    </w:p>
-    <w:p>
-      <w:pPr>
-        <w:rPr>
-          <w:rFonts w:hint="default"/>
-          <w:b w:val="0"/>
-          <w:bCs w:val="0"/>
-          <w:sz w:val="22"/>
-          <w:szCs w:val="22"/>
-          <w:lang w:val="en-US"/>
-        </w:rPr>
-      </w:pPr>
-    </w:p>
-    <w:p>
-      <w:pPr>
-        <w:rPr>
-          <w:rFonts w:hint="default"/>
-          <w:b w:val="0"/>
-          <w:bCs w:val="0"/>
-          <w:sz w:val="22"/>
-          <w:szCs w:val="22"/>
-          <w:lang w:val="en-US"/>
-        </w:rPr>
-      </w:pPr>
-    </w:p>
-    <w:p>
-      <w:pPr>
-        <w:rPr>
-          <w:rFonts w:hint="default"/>
-          <w:b w:val="0"/>
-          <w:bCs w:val="0"/>
-          <w:sz w:val="22"/>
-          <w:szCs w:val="22"/>
-          <w:lang w:val="en-US"/>
-        </w:rPr>
-      </w:pPr>
-    </w:p>
-    <w:p>
-      <w:pPr>
-        <w:rPr>
-          <w:rFonts w:hint="default"/>
-          <w:b w:val="0"/>
-          <w:bCs w:val="0"/>
-          <w:sz w:val="22"/>
-          <w:szCs w:val="22"/>
-          <w:lang w:val="en-US"/>
-        </w:rPr>
-      </w:pPr>
-    </w:p>
-    <w:p>
-      <w:pPr>
-        <w:rPr>
-          <w:rFonts w:hint="default"/>
-          <w:b w:val="0"/>
-          <w:bCs w:val="0"/>
           <w:sz w:val="22"/>
           <w:szCs w:val="22"/>
           <w:lang w:val="en-US"/>

</xml_diff>

<commit_message>
started chapter on serialization filters
</commit_message>
<xml_diff>
--- a/JavaSerialization.docx
+++ b/JavaSerialization.docx
@@ -12,7 +12,7 @@
           <w:lang w:val="en-US"/>
         </w:rPr>
       </w:pPr>
-      <w:bookmarkStart w:id="0" w:name="_Toc2279"/>
+      <w:bookmarkStart w:id="0" w:name="_Toc13279"/>
       <w:r>
         <w:rPr>
           <w:rFonts w:hint="default"/>
@@ -77,7 +77,7 @@
           <w:bCs/>
           <w:lang w:val="en-US"/>
         </w:rPr>
-        <w:instrText xml:space="preserve"> HYPERLINK \l _Toc2279 </w:instrText>
+        <w:instrText xml:space="preserve"> HYPERLINK \l _Toc13279 </w:instrText>
       </w:r>
       <w:r>
         <w:rPr>
@@ -117,7 +117,7 @@
           <w:b/>
           <w:bCs/>
         </w:rPr>
-        <w:instrText xml:space="preserve"> PAGEREF _Toc2279 \h </w:instrText>
+        <w:instrText xml:space="preserve"> PAGEREF _Toc13279 \h </w:instrText>
       </w:r>
       <w:r>
         <w:rPr>
@@ -177,7 +177,7 @@
           <w:bCs/>
           <w:lang w:val="en-US"/>
         </w:rPr>
-        <w:instrText xml:space="preserve"> HYPERLINK \l _Toc10669 </w:instrText>
+        <w:instrText xml:space="preserve"> HYPERLINK \l _Toc18397 </w:instrText>
       </w:r>
       <w:r>
         <w:rPr>
@@ -217,7 +217,7 @@
           <w:b/>
           <w:bCs/>
         </w:rPr>
-        <w:instrText xml:space="preserve"> PAGEREF _Toc10669 \h </w:instrText>
+        <w:instrText xml:space="preserve"> PAGEREF _Toc18397 \h </w:instrText>
       </w:r>
       <w:r>
         <w:rPr>
@@ -277,7 +277,7 @@
           <w:bCs/>
           <w:lang w:val="en-US"/>
         </w:rPr>
-        <w:instrText xml:space="preserve"> HYPERLINK \l _Toc23002 </w:instrText>
+        <w:instrText xml:space="preserve"> HYPERLINK \l _Toc11191 </w:instrText>
       </w:r>
       <w:r>
         <w:rPr>
@@ -317,7 +317,7 @@
           <w:b/>
           <w:bCs/>
         </w:rPr>
-        <w:instrText xml:space="preserve"> PAGEREF _Toc23002 \h </w:instrText>
+        <w:instrText xml:space="preserve"> PAGEREF _Toc11191 \h </w:instrText>
       </w:r>
       <w:r>
         <w:rPr>
@@ -377,7 +377,7 @@
           <w:bCs/>
           <w:lang w:val="en-US"/>
         </w:rPr>
-        <w:instrText xml:space="preserve"> HYPERLINK \l _Toc26627 </w:instrText>
+        <w:instrText xml:space="preserve"> HYPERLINK \l _Toc4121 </w:instrText>
       </w:r>
       <w:r>
         <w:rPr>
@@ -418,7 +418,7 @@
           <w:b/>
           <w:bCs/>
         </w:rPr>
-        <w:instrText xml:space="preserve"> PAGEREF _Toc26627 \h </w:instrText>
+        <w:instrText xml:space="preserve"> PAGEREF _Toc4121 \h </w:instrText>
       </w:r>
       <w:r>
         <w:rPr>
@@ -478,7 +478,7 @@
           <w:bCs/>
           <w:lang w:val="en-US"/>
         </w:rPr>
-        <w:instrText xml:space="preserve"> HYPERLINK \l _Toc7912 </w:instrText>
+        <w:instrText xml:space="preserve"> HYPERLINK \l _Toc9424 </w:instrText>
       </w:r>
       <w:r>
         <w:rPr>
@@ -517,7 +517,7 @@
           <w:b/>
           <w:bCs/>
         </w:rPr>
-        <w:instrText xml:space="preserve"> PAGEREF _Toc7912 \h </w:instrText>
+        <w:instrText xml:space="preserve"> PAGEREF _Toc9424 \h </w:instrText>
       </w:r>
       <w:r>
         <w:rPr>
@@ -577,7 +577,7 @@
           <w:bCs/>
           <w:lang w:val="en-US"/>
         </w:rPr>
-        <w:instrText xml:space="preserve"> HYPERLINK \l _Toc24015 </w:instrText>
+        <w:instrText xml:space="preserve"> HYPERLINK \l _Toc3075 </w:instrText>
       </w:r>
       <w:r>
         <w:rPr>
@@ -616,7 +616,7 @@
           <w:b/>
           <w:bCs/>
         </w:rPr>
-        <w:instrText xml:space="preserve"> PAGEREF _Toc24015 \h </w:instrText>
+        <w:instrText xml:space="preserve"> PAGEREF _Toc3075 \h </w:instrText>
       </w:r>
       <w:r>
         <w:rPr>
@@ -676,7 +676,7 @@
           <w:bCs/>
           <w:lang w:val="en-US"/>
         </w:rPr>
-        <w:instrText xml:space="preserve"> HYPERLINK \l _Toc8007 </w:instrText>
+        <w:instrText xml:space="preserve"> HYPERLINK \l _Toc26008 </w:instrText>
       </w:r>
       <w:r>
         <w:rPr>
@@ -717,7 +717,7 @@
           <w:b/>
           <w:bCs/>
         </w:rPr>
-        <w:instrText xml:space="preserve"> PAGEREF _Toc8007 \h </w:instrText>
+        <w:instrText xml:space="preserve"> PAGEREF _Toc26008 \h </w:instrText>
       </w:r>
       <w:r>
         <w:rPr>
@@ -777,7 +777,7 @@
           <w:bCs/>
           <w:lang w:val="en-US"/>
         </w:rPr>
-        <w:instrText xml:space="preserve"> HYPERLINK \l _Toc9600 </w:instrText>
+        <w:instrText xml:space="preserve"> HYPERLINK \l _Toc28095 </w:instrText>
       </w:r>
       <w:r>
         <w:rPr>
@@ -816,7 +816,7 @@
           <w:b/>
           <w:bCs/>
         </w:rPr>
-        <w:instrText xml:space="preserve"> PAGEREF _Toc9600 \h </w:instrText>
+        <w:instrText xml:space="preserve"> PAGEREF _Toc28095 \h </w:instrText>
       </w:r>
       <w:r>
         <w:rPr>
@@ -876,7 +876,7 @@
           <w:bCs/>
           <w:lang w:val="en-US"/>
         </w:rPr>
-        <w:instrText xml:space="preserve"> HYPERLINK \l _Toc9057 </w:instrText>
+        <w:instrText xml:space="preserve"> HYPERLINK \l _Toc3912 </w:instrText>
       </w:r>
       <w:r>
         <w:rPr>
@@ -915,7 +915,7 @@
           <w:b/>
           <w:bCs/>
         </w:rPr>
-        <w:instrText xml:space="preserve"> PAGEREF _Toc9057 \h </w:instrText>
+        <w:instrText xml:space="preserve"> PAGEREF _Toc3912 \h </w:instrText>
       </w:r>
       <w:r>
         <w:rPr>
@@ -975,7 +975,7 @@
           <w:bCs/>
           <w:lang w:val="en-US"/>
         </w:rPr>
-        <w:instrText xml:space="preserve"> HYPERLINK \l _Toc26315 </w:instrText>
+        <w:instrText xml:space="preserve"> HYPERLINK \l _Toc21158 </w:instrText>
       </w:r>
       <w:r>
         <w:rPr>
@@ -1016,7 +1016,7 @@
           <w:b/>
           <w:bCs/>
         </w:rPr>
-        <w:instrText xml:space="preserve"> PAGEREF _Toc26315 \h </w:instrText>
+        <w:instrText xml:space="preserve"> PAGEREF _Toc21158 \h </w:instrText>
       </w:r>
       <w:r>
         <w:rPr>
@@ -1076,7 +1076,7 @@
           <w:bCs/>
           <w:lang w:val="en-US"/>
         </w:rPr>
-        <w:instrText xml:space="preserve"> HYPERLINK \l _Toc22874 </w:instrText>
+        <w:instrText xml:space="preserve"> HYPERLINK \l _Toc20174 </w:instrText>
       </w:r>
       <w:r>
         <w:rPr>
@@ -1115,7 +1115,7 @@
           <w:b/>
           <w:bCs/>
         </w:rPr>
-        <w:instrText xml:space="preserve"> PAGEREF _Toc22874 \h </w:instrText>
+        <w:instrText xml:space="preserve"> PAGEREF _Toc20174 \h </w:instrText>
       </w:r>
       <w:r>
         <w:rPr>
@@ -1175,7 +1175,7 @@
           <w:bCs/>
           <w:lang w:val="en-US"/>
         </w:rPr>
-        <w:instrText xml:space="preserve"> HYPERLINK \l _Toc12154 </w:instrText>
+        <w:instrText xml:space="preserve"> HYPERLINK \l _Toc3325 </w:instrText>
       </w:r>
       <w:r>
         <w:rPr>
@@ -1214,7 +1214,7 @@
           <w:b/>
           <w:bCs/>
         </w:rPr>
-        <w:instrText xml:space="preserve"> PAGEREF _Toc12154 \h </w:instrText>
+        <w:instrText xml:space="preserve"> PAGEREF _Toc3325 \h </w:instrText>
       </w:r>
       <w:r>
         <w:rPr>
@@ -1274,7 +1274,7 @@
           <w:bCs/>
           <w:lang w:val="en-US"/>
         </w:rPr>
-        <w:instrText xml:space="preserve"> HYPERLINK \l _Toc14113 </w:instrText>
+        <w:instrText xml:space="preserve"> HYPERLINK \l _Toc27175 </w:instrText>
       </w:r>
       <w:r>
         <w:rPr>
@@ -1314,7 +1314,7 @@
           <w:b/>
           <w:bCs/>
         </w:rPr>
-        <w:instrText xml:space="preserve"> PAGEREF _Toc14113 \h </w:instrText>
+        <w:instrText xml:space="preserve"> PAGEREF _Toc27175 \h </w:instrText>
       </w:r>
       <w:r>
         <w:rPr>
@@ -1374,7 +1374,7 @@
           <w:bCs/>
           <w:lang w:val="en-US"/>
         </w:rPr>
-        <w:instrText xml:space="preserve"> HYPERLINK \l _Toc1995 </w:instrText>
+        <w:instrText xml:space="preserve"> HYPERLINK \l _Toc15475 </w:instrText>
       </w:r>
       <w:r>
         <w:rPr>
@@ -1413,7 +1413,7 @@
           <w:b/>
           <w:bCs/>
         </w:rPr>
-        <w:instrText xml:space="preserve"> PAGEREF _Toc1995 \h </w:instrText>
+        <w:instrText xml:space="preserve"> PAGEREF _Toc15475 \h </w:instrText>
       </w:r>
       <w:r>
         <w:rPr>
@@ -1473,7 +1473,7 @@
           <w:bCs/>
           <w:lang w:val="en-US"/>
         </w:rPr>
-        <w:instrText xml:space="preserve"> HYPERLINK \l _Toc3552 </w:instrText>
+        <w:instrText xml:space="preserve"> HYPERLINK \l _Toc13667 </w:instrText>
       </w:r>
       <w:r>
         <w:rPr>
@@ -1512,7 +1512,7 @@
           <w:b/>
           <w:bCs/>
         </w:rPr>
-        <w:instrText xml:space="preserve"> PAGEREF _Toc3552 \h </w:instrText>
+        <w:instrText xml:space="preserve"> PAGEREF _Toc13667 \h </w:instrText>
       </w:r>
       <w:r>
         <w:rPr>
@@ -1572,7 +1572,7 @@
           <w:bCs/>
           <w:lang w:val="en-US"/>
         </w:rPr>
-        <w:instrText xml:space="preserve"> HYPERLINK \l _Toc18071 </w:instrText>
+        <w:instrText xml:space="preserve"> HYPERLINK \l _Toc13193 </w:instrText>
       </w:r>
       <w:r>
         <w:rPr>
@@ -1612,7 +1612,7 @@
           <w:b/>
           <w:bCs/>
         </w:rPr>
-        <w:instrText xml:space="preserve"> PAGEREF _Toc18071 \h </w:instrText>
+        <w:instrText xml:space="preserve"> PAGEREF _Toc13193 \h </w:instrText>
       </w:r>
       <w:r>
         <w:rPr>
@@ -1672,7 +1672,7 @@
           <w:bCs/>
           <w:lang w:val="en-US"/>
         </w:rPr>
-        <w:instrText xml:space="preserve"> HYPERLINK \l _Toc25085 </w:instrText>
+        <w:instrText xml:space="preserve"> HYPERLINK \l _Toc5350 </w:instrText>
       </w:r>
       <w:r>
         <w:rPr>
@@ -1711,7 +1711,7 @@
           <w:b/>
           <w:bCs/>
         </w:rPr>
-        <w:instrText xml:space="preserve"> PAGEREF _Toc25085 \h </w:instrText>
+        <w:instrText xml:space="preserve"> PAGEREF _Toc5350 \h </w:instrText>
       </w:r>
       <w:r>
         <w:rPr>
@@ -1771,7 +1771,7 @@
           <w:bCs/>
           <w:lang w:val="en-US"/>
         </w:rPr>
-        <w:instrText xml:space="preserve"> HYPERLINK \l _Toc3033 </w:instrText>
+        <w:instrText xml:space="preserve"> HYPERLINK \l _Toc22868 </w:instrText>
       </w:r>
       <w:r>
         <w:rPr>
@@ -1810,7 +1810,7 @@
           <w:b/>
           <w:bCs/>
         </w:rPr>
-        <w:instrText xml:space="preserve"> PAGEREF _Toc3033 \h </w:instrText>
+        <w:instrText xml:space="preserve"> PAGEREF _Toc22868 \h </w:instrText>
       </w:r>
       <w:r>
         <w:rPr>
@@ -1870,7 +1870,7 @@
           <w:bCs/>
           <w:lang w:val="en-US"/>
         </w:rPr>
-        <w:instrText xml:space="preserve"> HYPERLINK \l _Toc29707 </w:instrText>
+        <w:instrText xml:space="preserve"> HYPERLINK \l _Toc7849 </w:instrText>
       </w:r>
       <w:r>
         <w:rPr>
@@ -1910,7 +1910,7 @@
           <w:b/>
           <w:bCs/>
         </w:rPr>
-        <w:instrText xml:space="preserve"> PAGEREF _Toc29707 \h </w:instrText>
+        <w:instrText xml:space="preserve"> PAGEREF _Toc7849 \h </w:instrText>
       </w:r>
       <w:r>
         <w:rPr>
@@ -1970,7 +1970,7 @@
           <w:bCs/>
           <w:lang w:val="en-US"/>
         </w:rPr>
-        <w:instrText xml:space="preserve"> HYPERLINK \l _Toc15441 </w:instrText>
+        <w:instrText xml:space="preserve"> HYPERLINK \l _Toc29243 </w:instrText>
       </w:r>
       <w:r>
         <w:rPr>
@@ -2009,7 +2009,7 @@
           <w:b/>
           <w:bCs/>
         </w:rPr>
-        <w:instrText xml:space="preserve"> PAGEREF _Toc15441 \h </w:instrText>
+        <w:instrText xml:space="preserve"> PAGEREF _Toc29243 \h </w:instrText>
       </w:r>
       <w:r>
         <w:rPr>
@@ -2069,7 +2069,7 @@
           <w:bCs/>
           <w:lang w:val="en-US"/>
         </w:rPr>
-        <w:instrText xml:space="preserve"> HYPERLINK \l _Toc2653 </w:instrText>
+        <w:instrText xml:space="preserve"> HYPERLINK \l _Toc14981 </w:instrText>
       </w:r>
       <w:r>
         <w:rPr>
@@ -2108,7 +2108,7 @@
           <w:b/>
           <w:bCs/>
         </w:rPr>
-        <w:instrText xml:space="preserve"> PAGEREF _Toc2653 \h </w:instrText>
+        <w:instrText xml:space="preserve"> PAGEREF _Toc14981 \h </w:instrText>
       </w:r>
       <w:r>
         <w:rPr>
@@ -2168,7 +2168,7 @@
           <w:bCs/>
           <w:lang w:val="en-US"/>
         </w:rPr>
-        <w:instrText xml:space="preserve"> HYPERLINK \l _Toc28498 </w:instrText>
+        <w:instrText xml:space="preserve"> HYPERLINK \l _Toc20373 </w:instrText>
       </w:r>
       <w:r>
         <w:rPr>
@@ -2208,7 +2208,7 @@
           <w:b/>
           <w:bCs/>
         </w:rPr>
-        <w:instrText xml:space="preserve"> PAGEREF _Toc28498 \h </w:instrText>
+        <w:instrText xml:space="preserve"> PAGEREF _Toc20373 \h </w:instrText>
       </w:r>
       <w:r>
         <w:rPr>
@@ -2268,7 +2268,7 @@
           <w:bCs/>
           <w:lang w:val="en-US"/>
         </w:rPr>
-        <w:instrText xml:space="preserve"> HYPERLINK \l _Toc18456 </w:instrText>
+        <w:instrText xml:space="preserve"> HYPERLINK \l _Toc25037 </w:instrText>
       </w:r>
       <w:r>
         <w:rPr>
@@ -2307,7 +2307,7 @@
           <w:b/>
           <w:bCs/>
         </w:rPr>
-        <w:instrText xml:space="preserve"> PAGEREF _Toc18456 \h </w:instrText>
+        <w:instrText xml:space="preserve"> PAGEREF _Toc25037 \h </w:instrText>
       </w:r>
       <w:r>
         <w:rPr>
@@ -2367,7 +2367,7 @@
           <w:bCs/>
           <w:lang w:val="en-US"/>
         </w:rPr>
-        <w:instrText xml:space="preserve"> HYPERLINK \l _Toc2052 </w:instrText>
+        <w:instrText xml:space="preserve"> HYPERLINK \l _Toc9562 </w:instrText>
       </w:r>
       <w:r>
         <w:rPr>
@@ -2406,7 +2406,7 @@
           <w:b/>
           <w:bCs/>
         </w:rPr>
-        <w:instrText xml:space="preserve"> PAGEREF _Toc2052 \h </w:instrText>
+        <w:instrText xml:space="preserve"> PAGEREF _Toc9562 \h </w:instrText>
       </w:r>
       <w:r>
         <w:rPr>
@@ -2466,7 +2466,7 @@
           <w:bCs/>
           <w:lang w:val="en-US"/>
         </w:rPr>
-        <w:instrText xml:space="preserve"> HYPERLINK \l _Toc1530 </w:instrText>
+        <w:instrText xml:space="preserve"> HYPERLINK \l _Toc24772 </w:instrText>
       </w:r>
       <w:r>
         <w:rPr>
@@ -2506,7 +2506,7 @@
           <w:b/>
           <w:bCs/>
         </w:rPr>
-        <w:instrText xml:space="preserve"> PAGEREF _Toc1530 \h </w:instrText>
+        <w:instrText xml:space="preserve"> PAGEREF _Toc24772 \h </w:instrText>
       </w:r>
       <w:r>
         <w:rPr>
@@ -2566,7 +2566,7 @@
           <w:bCs/>
           <w:lang w:val="en-US"/>
         </w:rPr>
-        <w:instrText xml:space="preserve"> HYPERLINK \l _Toc15768 </w:instrText>
+        <w:instrText xml:space="preserve"> HYPERLINK \l _Toc32326 </w:instrText>
       </w:r>
       <w:r>
         <w:rPr>
@@ -2605,7 +2605,7 @@
           <w:b/>
           <w:bCs/>
         </w:rPr>
-        <w:instrText xml:space="preserve"> PAGEREF _Toc15768 \h </w:instrText>
+        <w:instrText xml:space="preserve"> PAGEREF _Toc32326 \h </w:instrText>
       </w:r>
       <w:r>
         <w:rPr>
@@ -2665,7 +2665,7 @@
           <w:bCs/>
           <w:lang w:val="en-US"/>
         </w:rPr>
-        <w:instrText xml:space="preserve"> HYPERLINK \l _Toc558 </w:instrText>
+        <w:instrText xml:space="preserve"> HYPERLINK \l _Toc20655 </w:instrText>
       </w:r>
       <w:r>
         <w:rPr>
@@ -2704,7 +2704,7 @@
           <w:b/>
           <w:bCs/>
         </w:rPr>
-        <w:instrText xml:space="preserve"> PAGEREF _Toc558 \h </w:instrText>
+        <w:instrText xml:space="preserve"> PAGEREF _Toc20655 \h </w:instrText>
       </w:r>
       <w:r>
         <w:rPr>
@@ -2764,7 +2764,7 @@
           <w:bCs/>
           <w:lang w:val="en-US"/>
         </w:rPr>
-        <w:instrText xml:space="preserve"> HYPERLINK \l _Toc12869 </w:instrText>
+        <w:instrText xml:space="preserve"> HYPERLINK \l _Toc18969 </w:instrText>
       </w:r>
       <w:r>
         <w:rPr>
@@ -2824,7 +2824,7 @@
           <w:b/>
           <w:bCs/>
         </w:rPr>
-        <w:instrText xml:space="preserve"> PAGEREF _Toc12869 \h </w:instrText>
+        <w:instrText xml:space="preserve"> PAGEREF _Toc18969 \h </w:instrText>
       </w:r>
       <w:r>
         <w:rPr>
@@ -2884,7 +2884,7 @@
           <w:bCs/>
           <w:lang w:val="en-US"/>
         </w:rPr>
-        <w:instrText xml:space="preserve"> HYPERLINK \l _Toc10213 </w:instrText>
+        <w:instrText xml:space="preserve"> HYPERLINK \l _Toc30614 </w:instrText>
       </w:r>
       <w:r>
         <w:rPr>
@@ -2923,7 +2923,7 @@
           <w:b/>
           <w:bCs/>
         </w:rPr>
-        <w:instrText xml:space="preserve"> PAGEREF _Toc10213 \h </w:instrText>
+        <w:instrText xml:space="preserve"> PAGEREF _Toc30614 \h </w:instrText>
       </w:r>
       <w:r>
         <w:rPr>
@@ -2983,7 +2983,7 @@
           <w:bCs/>
           <w:lang w:val="en-US"/>
         </w:rPr>
-        <w:instrText xml:space="preserve"> HYPERLINK \l _Toc30472 </w:instrText>
+        <w:instrText xml:space="preserve"> HYPERLINK \l _Toc7904 </w:instrText>
       </w:r>
       <w:r>
         <w:rPr>
@@ -3022,7 +3022,7 @@
           <w:b/>
           <w:bCs/>
         </w:rPr>
-        <w:instrText xml:space="preserve"> PAGEREF _Toc30472 \h </w:instrText>
+        <w:instrText xml:space="preserve"> PAGEREF _Toc7904 \h </w:instrText>
       </w:r>
       <w:r>
         <w:rPr>
@@ -3082,7 +3082,7 @@
           <w:bCs/>
           <w:lang w:val="en-US"/>
         </w:rPr>
-        <w:instrText xml:space="preserve"> HYPERLINK \l _Toc29834 </w:instrText>
+        <w:instrText xml:space="preserve"> HYPERLINK \l _Toc25329 </w:instrText>
       </w:r>
       <w:r>
         <w:rPr>
@@ -3142,7 +3142,7 @@
           <w:b/>
           <w:bCs/>
         </w:rPr>
-        <w:instrText xml:space="preserve"> PAGEREF _Toc29834 \h </w:instrText>
+        <w:instrText xml:space="preserve"> PAGEREF _Toc25329 \h </w:instrText>
       </w:r>
       <w:r>
         <w:rPr>
@@ -3202,7 +3202,7 @@
           <w:bCs/>
           <w:lang w:val="en-US"/>
         </w:rPr>
-        <w:instrText xml:space="preserve"> HYPERLINK \l _Toc2678 </w:instrText>
+        <w:instrText xml:space="preserve"> HYPERLINK \l _Toc19809 </w:instrText>
       </w:r>
       <w:r>
         <w:rPr>
@@ -3241,7 +3241,7 @@
           <w:b/>
           <w:bCs/>
         </w:rPr>
-        <w:instrText xml:space="preserve"> PAGEREF _Toc2678 \h </w:instrText>
+        <w:instrText xml:space="preserve"> PAGEREF _Toc19809 \h </w:instrText>
       </w:r>
       <w:r>
         <w:rPr>
@@ -3301,7 +3301,7 @@
           <w:bCs/>
           <w:lang w:val="en-US"/>
         </w:rPr>
-        <w:instrText xml:space="preserve"> HYPERLINK \l _Toc28620 </w:instrText>
+        <w:instrText xml:space="preserve"> HYPERLINK \l _Toc31955 </w:instrText>
       </w:r>
       <w:r>
         <w:rPr>
@@ -3340,7 +3340,7 @@
           <w:b/>
           <w:bCs/>
         </w:rPr>
-        <w:instrText xml:space="preserve"> PAGEREF _Toc28620 \h </w:instrText>
+        <w:instrText xml:space="preserve"> PAGEREF _Toc31955 \h </w:instrText>
       </w:r>
       <w:r>
         <w:rPr>
@@ -3400,7 +3400,7 @@
           <w:bCs/>
           <w:lang w:val="en-US"/>
         </w:rPr>
-        <w:instrText xml:space="preserve"> HYPERLINK \l _Toc4908 </w:instrText>
+        <w:instrText xml:space="preserve"> HYPERLINK \l _Toc10795 </w:instrText>
       </w:r>
       <w:r>
         <w:rPr>
@@ -3440,7 +3440,7 @@
           <w:b/>
           <w:bCs/>
         </w:rPr>
-        <w:instrText xml:space="preserve"> PAGEREF _Toc4908 \h </w:instrText>
+        <w:instrText xml:space="preserve"> PAGEREF _Toc10795 \h </w:instrText>
       </w:r>
       <w:r>
         <w:rPr>
@@ -3500,7 +3500,7 @@
           <w:bCs/>
           <w:lang w:val="en-US"/>
         </w:rPr>
-        <w:instrText xml:space="preserve"> HYPERLINK \l _Toc5337 </w:instrText>
+        <w:instrText xml:space="preserve"> HYPERLINK \l _Toc5967 </w:instrText>
       </w:r>
       <w:r>
         <w:rPr>
@@ -3539,7 +3539,7 @@
           <w:b/>
           <w:bCs/>
         </w:rPr>
-        <w:instrText xml:space="preserve"> PAGEREF _Toc5337 \h </w:instrText>
+        <w:instrText xml:space="preserve"> PAGEREF _Toc5967 \h </w:instrText>
       </w:r>
       <w:r>
         <w:rPr>
@@ -3599,7 +3599,7 @@
           <w:bCs/>
           <w:lang w:val="en-US"/>
         </w:rPr>
-        <w:instrText xml:space="preserve"> HYPERLINK \l _Toc23191 </w:instrText>
+        <w:instrText xml:space="preserve"> HYPERLINK \l _Toc14289 </w:instrText>
       </w:r>
       <w:r>
         <w:rPr>
@@ -3638,7 +3638,7 @@
           <w:b/>
           <w:bCs/>
         </w:rPr>
-        <w:instrText xml:space="preserve"> PAGEREF _Toc23191 \h </w:instrText>
+        <w:instrText xml:space="preserve"> PAGEREF _Toc14289 \h </w:instrText>
       </w:r>
       <w:r>
         <w:rPr>
@@ -3698,7 +3698,7 @@
           <w:bCs/>
           <w:lang w:val="en-US"/>
         </w:rPr>
-        <w:instrText xml:space="preserve"> HYPERLINK \l _Toc15993 </w:instrText>
+        <w:instrText xml:space="preserve"> HYPERLINK \l _Toc2093 </w:instrText>
       </w:r>
       <w:r>
         <w:rPr>
@@ -3758,7 +3758,7 @@
           <w:b/>
           <w:bCs/>
         </w:rPr>
-        <w:instrText xml:space="preserve"> PAGEREF _Toc15993 \h </w:instrText>
+        <w:instrText xml:space="preserve"> PAGEREF _Toc2093 \h </w:instrText>
       </w:r>
       <w:r>
         <w:rPr>
@@ -3818,7 +3818,7 @@
           <w:bCs/>
           <w:lang w:val="en-US"/>
         </w:rPr>
-        <w:instrText xml:space="preserve"> HYPERLINK \l _Toc29489 </w:instrText>
+        <w:instrText xml:space="preserve"> HYPERLINK \l _Toc1118 </w:instrText>
       </w:r>
       <w:r>
         <w:rPr>
@@ -3857,7 +3857,7 @@
           <w:b/>
           <w:bCs/>
         </w:rPr>
-        <w:instrText xml:space="preserve"> PAGEREF _Toc29489 \h </w:instrText>
+        <w:instrText xml:space="preserve"> PAGEREF _Toc1118 \h </w:instrText>
       </w:r>
       <w:r>
         <w:rPr>
@@ -3917,7 +3917,7 @@
           <w:bCs/>
           <w:lang w:val="en-US"/>
         </w:rPr>
-        <w:instrText xml:space="preserve"> HYPERLINK \l _Toc29925 </w:instrText>
+        <w:instrText xml:space="preserve"> HYPERLINK \l _Toc32558 </w:instrText>
       </w:r>
       <w:r>
         <w:rPr>
@@ -3956,7 +3956,7 @@
           <w:b/>
           <w:bCs/>
         </w:rPr>
-        <w:instrText xml:space="preserve"> PAGEREF _Toc29925 \h </w:instrText>
+        <w:instrText xml:space="preserve"> PAGEREF _Toc32558 \h </w:instrText>
       </w:r>
       <w:r>
         <w:rPr>
@@ -4016,7 +4016,7 @@
           <w:bCs/>
           <w:lang w:val="en-US"/>
         </w:rPr>
-        <w:instrText xml:space="preserve"> HYPERLINK \l _Toc3423 </w:instrText>
+        <w:instrText xml:space="preserve"> HYPERLINK \l _Toc23300 </w:instrText>
       </w:r>
       <w:r>
         <w:rPr>
@@ -4086,7 +4086,7 @@
           <w:b/>
           <w:bCs/>
         </w:rPr>
-        <w:instrText xml:space="preserve"> PAGEREF _Toc3423 \h </w:instrText>
+        <w:instrText xml:space="preserve"> PAGEREF _Toc23300 \h </w:instrText>
       </w:r>
       <w:r>
         <w:rPr>
@@ -4146,7 +4146,7 @@
           <w:bCs/>
           <w:lang w:val="en-US"/>
         </w:rPr>
-        <w:instrText xml:space="preserve"> HYPERLINK \l _Toc13211 </w:instrText>
+        <w:instrText xml:space="preserve"> HYPERLINK \l _Toc21349 </w:instrText>
       </w:r>
       <w:r>
         <w:rPr>
@@ -4185,7 +4185,7 @@
           <w:b/>
           <w:bCs/>
         </w:rPr>
-        <w:instrText xml:space="preserve"> PAGEREF _Toc13211 \h </w:instrText>
+        <w:instrText xml:space="preserve"> PAGEREF _Toc21349 \h </w:instrText>
       </w:r>
       <w:r>
         <w:rPr>
@@ -4245,7 +4245,7 @@
           <w:bCs/>
           <w:lang w:val="en-US"/>
         </w:rPr>
-        <w:instrText xml:space="preserve"> HYPERLINK \l _Toc22683 </w:instrText>
+        <w:instrText xml:space="preserve"> HYPERLINK \l _Toc13448 </w:instrText>
       </w:r>
       <w:r>
         <w:rPr>
@@ -4284,7 +4284,7 @@
           <w:b/>
           <w:bCs/>
         </w:rPr>
-        <w:instrText xml:space="preserve"> PAGEREF _Toc22683 \h </w:instrText>
+        <w:instrText xml:space="preserve"> PAGEREF _Toc13448 \h </w:instrText>
       </w:r>
       <w:r>
         <w:rPr>
@@ -4344,7 +4344,7 @@
           <w:bCs/>
           <w:lang w:val="en-US"/>
         </w:rPr>
-        <w:instrText xml:space="preserve"> HYPERLINK \l _Toc11892 </w:instrText>
+        <w:instrText xml:space="preserve"> HYPERLINK \l _Toc10359 </w:instrText>
       </w:r>
       <w:r>
         <w:rPr>
@@ -4394,7 +4394,7 @@
           <w:b/>
           <w:bCs/>
         </w:rPr>
-        <w:instrText xml:space="preserve"> PAGEREF _Toc11892 \h </w:instrText>
+        <w:instrText xml:space="preserve"> PAGEREF _Toc10359 \h </w:instrText>
       </w:r>
       <w:r>
         <w:rPr>
@@ -4454,7 +4454,7 @@
           <w:bCs/>
           <w:lang w:val="en-US"/>
         </w:rPr>
-        <w:instrText xml:space="preserve"> HYPERLINK \l _Toc31372 </w:instrText>
+        <w:instrText xml:space="preserve"> HYPERLINK \l _Toc25618 </w:instrText>
       </w:r>
       <w:r>
         <w:rPr>
@@ -4493,7 +4493,7 @@
           <w:b/>
           <w:bCs/>
         </w:rPr>
-        <w:instrText xml:space="preserve"> PAGEREF _Toc31372 \h </w:instrText>
+        <w:instrText xml:space="preserve"> PAGEREF _Toc25618 \h </w:instrText>
       </w:r>
       <w:r>
         <w:rPr>
@@ -4553,7 +4553,7 @@
           <w:bCs/>
           <w:lang w:val="en-US"/>
         </w:rPr>
-        <w:instrText xml:space="preserve"> HYPERLINK \l _Toc6345 </w:instrText>
+        <w:instrText xml:space="preserve"> HYPERLINK \l _Toc4799 </w:instrText>
       </w:r>
       <w:r>
         <w:rPr>
@@ -4592,7 +4592,7 @@
           <w:b/>
           <w:bCs/>
         </w:rPr>
-        <w:instrText xml:space="preserve"> PAGEREF _Toc6345 \h </w:instrText>
+        <w:instrText xml:space="preserve"> PAGEREF _Toc4799 \h </w:instrText>
       </w:r>
       <w:r>
         <w:rPr>
@@ -4652,7 +4652,7 @@
           <w:bCs/>
           <w:lang w:val="en-US"/>
         </w:rPr>
-        <w:instrText xml:space="preserve"> HYPERLINK \l _Toc13367 </w:instrText>
+        <w:instrText xml:space="preserve"> HYPERLINK \l _Toc11056 </w:instrText>
       </w:r>
       <w:r>
         <w:rPr>
@@ -4692,7 +4692,7 @@
           <w:b/>
           <w:bCs/>
         </w:rPr>
-        <w:instrText xml:space="preserve"> PAGEREF _Toc13367 \h </w:instrText>
+        <w:instrText xml:space="preserve"> PAGEREF _Toc11056 \h </w:instrText>
       </w:r>
       <w:r>
         <w:rPr>
@@ -4752,7 +4752,7 @@
           <w:bCs/>
           <w:lang w:val="en-US"/>
         </w:rPr>
-        <w:instrText xml:space="preserve"> HYPERLINK \l _Toc18029 </w:instrText>
+        <w:instrText xml:space="preserve"> HYPERLINK \l _Toc22949 </w:instrText>
       </w:r>
       <w:r>
         <w:rPr>
@@ -4791,7 +4791,7 @@
           <w:b/>
           <w:bCs/>
         </w:rPr>
-        <w:instrText xml:space="preserve"> PAGEREF _Toc18029 \h </w:instrText>
+        <w:instrText xml:space="preserve"> PAGEREF _Toc22949 \h </w:instrText>
       </w:r>
       <w:r>
         <w:rPr>
@@ -4851,7 +4851,7 @@
           <w:bCs/>
           <w:lang w:val="en-US"/>
         </w:rPr>
-        <w:instrText xml:space="preserve"> HYPERLINK \l _Toc19831 </w:instrText>
+        <w:instrText xml:space="preserve"> HYPERLINK \l _Toc30553 </w:instrText>
       </w:r>
       <w:r>
         <w:rPr>
@@ -4890,7 +4890,7 @@
           <w:b/>
           <w:bCs/>
         </w:rPr>
-        <w:instrText xml:space="preserve"> PAGEREF _Toc19831 \h </w:instrText>
+        <w:instrText xml:space="preserve"> PAGEREF _Toc30553 \h </w:instrText>
       </w:r>
       <w:r>
         <w:rPr>
@@ -4950,7 +4950,7 @@
           <w:bCs/>
           <w:lang w:val="en-US"/>
         </w:rPr>
-        <w:instrText xml:space="preserve"> HYPERLINK \l _Toc32196 </w:instrText>
+        <w:instrText xml:space="preserve"> HYPERLINK \l _Toc12723 </w:instrText>
       </w:r>
       <w:r>
         <w:rPr>
@@ -4990,7 +4990,7 @@
           <w:b/>
           <w:bCs/>
         </w:rPr>
-        <w:instrText xml:space="preserve"> PAGEREF _Toc32196 \h </w:instrText>
+        <w:instrText xml:space="preserve"> PAGEREF _Toc12723 \h </w:instrText>
       </w:r>
       <w:r>
         <w:rPr>
@@ -5050,7 +5050,7 @@
           <w:bCs/>
           <w:lang w:val="en-US"/>
         </w:rPr>
-        <w:instrText xml:space="preserve"> HYPERLINK \l _Toc24913 </w:instrText>
+        <w:instrText xml:space="preserve"> HYPERLINK \l _Toc23608 </w:instrText>
       </w:r>
       <w:r>
         <w:rPr>
@@ -5089,7 +5089,7 @@
           <w:b/>
           <w:bCs/>
         </w:rPr>
-        <w:instrText xml:space="preserve"> PAGEREF _Toc24913 \h </w:instrText>
+        <w:instrText xml:space="preserve"> PAGEREF _Toc23608 \h </w:instrText>
       </w:r>
       <w:r>
         <w:rPr>
@@ -5149,7 +5149,7 @@
           <w:bCs/>
           <w:lang w:val="en-US"/>
         </w:rPr>
-        <w:instrText xml:space="preserve"> HYPERLINK \l _Toc19261 </w:instrText>
+        <w:instrText xml:space="preserve"> HYPERLINK \l _Toc21533 </w:instrText>
       </w:r>
       <w:r>
         <w:rPr>
@@ -5188,7 +5188,7 @@
           <w:b/>
           <w:bCs/>
         </w:rPr>
-        <w:instrText xml:space="preserve"> PAGEREF _Toc19261 \h </w:instrText>
+        <w:instrText xml:space="preserve"> PAGEREF _Toc21533 \h </w:instrText>
       </w:r>
       <w:r>
         <w:rPr>
@@ -5248,7 +5248,7 @@
           <w:bCs/>
           <w:lang w:val="en-US"/>
         </w:rPr>
-        <w:instrText xml:space="preserve"> HYPERLINK \l _Toc14827 </w:instrText>
+        <w:instrText xml:space="preserve"> HYPERLINK \l _Toc14717 </w:instrText>
       </w:r>
       <w:r>
         <w:rPr>
@@ -5298,7 +5298,7 @@
           <w:b/>
           <w:bCs/>
         </w:rPr>
-        <w:instrText xml:space="preserve"> PAGEREF _Toc14827 \h </w:instrText>
+        <w:instrText xml:space="preserve"> PAGEREF _Toc14717 \h </w:instrText>
       </w:r>
       <w:r>
         <w:rPr>
@@ -5358,7 +5358,7 @@
           <w:bCs/>
           <w:lang w:val="en-US"/>
         </w:rPr>
-        <w:instrText xml:space="preserve"> HYPERLINK \l _Toc27132 </w:instrText>
+        <w:instrText xml:space="preserve"> HYPERLINK \l _Toc18405 </w:instrText>
       </w:r>
       <w:r>
         <w:rPr>
@@ -5397,7 +5397,7 @@
           <w:b/>
           <w:bCs/>
         </w:rPr>
-        <w:instrText xml:space="preserve"> PAGEREF _Toc27132 \h </w:instrText>
+        <w:instrText xml:space="preserve"> PAGEREF _Toc18405 \h </w:instrText>
       </w:r>
       <w:r>
         <w:rPr>
@@ -5457,7 +5457,7 @@
           <w:bCs/>
           <w:lang w:val="en-US"/>
         </w:rPr>
-        <w:instrText xml:space="preserve"> HYPERLINK \l _Toc8488 </w:instrText>
+        <w:instrText xml:space="preserve"> HYPERLINK \l _Toc12296 </w:instrText>
       </w:r>
       <w:r>
         <w:rPr>
@@ -5496,7 +5496,7 @@
           <w:b/>
           <w:bCs/>
         </w:rPr>
-        <w:instrText xml:space="preserve"> PAGEREF _Toc8488 \h </w:instrText>
+        <w:instrText xml:space="preserve"> PAGEREF _Toc12296 \h </w:instrText>
       </w:r>
       <w:r>
         <w:rPr>
@@ -5556,7 +5556,7 @@
           <w:bCs/>
           <w:lang w:val="en-US"/>
         </w:rPr>
-        <w:instrText xml:space="preserve"> HYPERLINK \l _Toc12921 </w:instrText>
+        <w:instrText xml:space="preserve"> HYPERLINK \l _Toc4286 </w:instrText>
       </w:r>
       <w:r>
         <w:rPr>
@@ -5606,7 +5606,7 @@
           <w:b/>
           <w:bCs/>
         </w:rPr>
-        <w:instrText xml:space="preserve"> PAGEREF _Toc12921 \h </w:instrText>
+        <w:instrText xml:space="preserve"> PAGEREF _Toc4286 \h </w:instrText>
       </w:r>
       <w:r>
         <w:rPr>
@@ -5666,7 +5666,7 @@
           <w:bCs/>
           <w:lang w:val="en-US"/>
         </w:rPr>
-        <w:instrText xml:space="preserve"> HYPERLINK \l _Toc29495 </w:instrText>
+        <w:instrText xml:space="preserve"> HYPERLINK \l _Toc27053 </w:instrText>
       </w:r>
       <w:r>
         <w:rPr>
@@ -5705,7 +5705,7 @@
           <w:b/>
           <w:bCs/>
         </w:rPr>
-        <w:instrText xml:space="preserve"> PAGEREF _Toc29495 \h </w:instrText>
+        <w:instrText xml:space="preserve"> PAGEREF _Toc27053 \h </w:instrText>
       </w:r>
       <w:r>
         <w:rPr>
@@ -5765,7 +5765,7 @@
           <w:bCs/>
           <w:lang w:val="en-US"/>
         </w:rPr>
-        <w:instrText xml:space="preserve"> HYPERLINK \l _Toc18262 </w:instrText>
+        <w:instrText xml:space="preserve"> HYPERLINK \l _Toc23127 </w:instrText>
       </w:r>
       <w:r>
         <w:rPr>
@@ -5804,7 +5804,7 @@
           <w:b/>
           <w:bCs/>
         </w:rPr>
-        <w:instrText xml:space="preserve"> PAGEREF _Toc18262 \h </w:instrText>
+        <w:instrText xml:space="preserve"> PAGEREF _Toc23127 \h </w:instrText>
       </w:r>
       <w:r>
         <w:rPr>
@@ -5864,7 +5864,7 @@
           <w:bCs/>
           <w:lang w:val="en-US"/>
         </w:rPr>
-        <w:instrText xml:space="preserve"> HYPERLINK \l _Toc27295 </w:instrText>
+        <w:instrText xml:space="preserve"> HYPERLINK \l _Toc4072 </w:instrText>
       </w:r>
       <w:r>
         <w:rPr>
@@ -5944,7 +5944,7 @@
           <w:b/>
           <w:bCs/>
         </w:rPr>
-        <w:instrText xml:space="preserve"> PAGEREF _Toc27295 \h </w:instrText>
+        <w:instrText xml:space="preserve"> PAGEREF _Toc4072 \h </w:instrText>
       </w:r>
       <w:r>
         <w:rPr>
@@ -6004,7 +6004,7 @@
           <w:bCs/>
           <w:lang w:val="en-US"/>
         </w:rPr>
-        <w:instrText xml:space="preserve"> HYPERLINK \l _Toc14789 </w:instrText>
+        <w:instrText xml:space="preserve"> HYPERLINK \l _Toc10938 </w:instrText>
       </w:r>
       <w:r>
         <w:rPr>
@@ -6043,7 +6043,7 @@
           <w:b/>
           <w:bCs/>
         </w:rPr>
-        <w:instrText xml:space="preserve"> PAGEREF _Toc14789 \h </w:instrText>
+        <w:instrText xml:space="preserve"> PAGEREF _Toc10938 \h </w:instrText>
       </w:r>
       <w:r>
         <w:rPr>
@@ -6103,7 +6103,7 @@
           <w:bCs/>
           <w:lang w:val="en-US"/>
         </w:rPr>
-        <w:instrText xml:space="preserve"> HYPERLINK \l _Toc6530 </w:instrText>
+        <w:instrText xml:space="preserve"> HYPERLINK \l _Toc28968 </w:instrText>
       </w:r>
       <w:r>
         <w:rPr>
@@ -6142,7 +6142,7 @@
           <w:b/>
           <w:bCs/>
         </w:rPr>
-        <w:instrText xml:space="preserve"> PAGEREF _Toc6530 \h </w:instrText>
+        <w:instrText xml:space="preserve"> PAGEREF _Toc28968 \h </w:instrText>
       </w:r>
       <w:r>
         <w:rPr>
@@ -6202,7 +6202,7 @@
           <w:bCs/>
           <w:lang w:val="en-US"/>
         </w:rPr>
-        <w:instrText xml:space="preserve"> HYPERLINK \l _Toc27181 </w:instrText>
+        <w:instrText xml:space="preserve"> HYPERLINK \l _Toc15581 </w:instrText>
       </w:r>
       <w:r>
         <w:rPr>
@@ -6252,7 +6252,7 @@
           <w:b/>
           <w:bCs/>
         </w:rPr>
-        <w:instrText xml:space="preserve"> PAGEREF _Toc27181 \h </w:instrText>
+        <w:instrText xml:space="preserve"> PAGEREF _Toc15581 \h </w:instrText>
       </w:r>
       <w:r>
         <w:rPr>
@@ -6312,7 +6312,7 @@
           <w:bCs/>
           <w:lang w:val="en-US"/>
         </w:rPr>
-        <w:instrText xml:space="preserve"> HYPERLINK \l _Toc25141 </w:instrText>
+        <w:instrText xml:space="preserve"> HYPERLINK \l _Toc4524 </w:instrText>
       </w:r>
       <w:r>
         <w:rPr>
@@ -6351,7 +6351,7 @@
           <w:b/>
           <w:bCs/>
         </w:rPr>
-        <w:instrText xml:space="preserve"> PAGEREF _Toc25141 \h </w:instrText>
+        <w:instrText xml:space="preserve"> PAGEREF _Toc4524 \h </w:instrText>
       </w:r>
       <w:r>
         <w:rPr>
@@ -6411,7 +6411,7 @@
           <w:bCs/>
           <w:lang w:val="en-US"/>
         </w:rPr>
-        <w:instrText xml:space="preserve"> HYPERLINK \l _Toc20212 </w:instrText>
+        <w:instrText xml:space="preserve"> HYPERLINK \l _Toc27812 </w:instrText>
       </w:r>
       <w:r>
         <w:rPr>
@@ -6450,7 +6450,7 @@
           <w:b/>
           <w:bCs/>
         </w:rPr>
-        <w:instrText xml:space="preserve"> PAGEREF _Toc20212 \h </w:instrText>
+        <w:instrText xml:space="preserve"> PAGEREF _Toc27812 \h </w:instrText>
       </w:r>
       <w:r>
         <w:rPr>
@@ -6465,6 +6465,116 @@
           <w:bCs/>
         </w:rPr>
         <w:t>25</w:t>
+      </w:r>
+      <w:r>
+        <w:rPr>
+          <w:b/>
+          <w:bCs/>
+        </w:rPr>
+        <w:fldChar w:fldCharType="end"/>
+      </w:r>
+      <w:r>
+        <w:rPr>
+          <w:rFonts w:hint="default"/>
+          <w:b/>
+          <w:bCs/>
+          <w:lang w:val="en-US"/>
+        </w:rPr>
+        <w:fldChar w:fldCharType="end"/>
+      </w:r>
+    </w:p>
+    <w:p>
+      <w:pPr>
+        <w:pStyle w:val="17"/>
+        <w:tabs>
+          <w:tab w:val="right" w:leader="dot" w:pos="8306"/>
+        </w:tabs>
+        <w:rPr>
+          <w:b/>
+          <w:bCs/>
+        </w:rPr>
+      </w:pPr>
+      <w:r>
+        <w:rPr>
+          <w:rFonts w:hint="default"/>
+          <w:b/>
+          <w:bCs/>
+          <w:lang w:val="en-US"/>
+        </w:rPr>
+        <w:fldChar w:fldCharType="begin"/>
+      </w:r>
+      <w:r>
+        <w:rPr>
+          <w:rFonts w:hint="default"/>
+          <w:b/>
+          <w:bCs/>
+          <w:lang w:val="en-US"/>
+        </w:rPr>
+        <w:instrText xml:space="preserve"> HYPERLINK \l _Toc3072 </w:instrText>
+      </w:r>
+      <w:r>
+        <w:rPr>
+          <w:rFonts w:hint="default"/>
+          <w:b/>
+          <w:bCs/>
+          <w:lang w:val="en-US"/>
+        </w:rPr>
+        <w:fldChar w:fldCharType="separate"/>
+      </w:r>
+      <w:r>
+        <w:rPr>
+          <w:rFonts w:hint="default"/>
+          <w:b/>
+          <w:bCs/>
+          <w:color w:val="033261" w:themeColor="hyperlink" w:themeShade="80"/>
+          <w:lang w:val="en-US"/>
+        </w:rPr>
+        <w:t xml:space="preserve">Chapter 21 - Using </w:t>
+      </w:r>
+      <w:r>
+        <w:rPr>
+          <w:rFonts w:hint="default" w:ascii="Baskerville Old Face" w:hAnsi="Baskerville Old Face"/>
+          <w:b/>
+          <w:bCs/>
+          <w:color w:val="033261" w:themeColor="hyperlink" w:themeShade="80"/>
+          <w:lang w:val="en-US"/>
+        </w:rPr>
+        <w:t>ObjectInputFilter</w:t>
+      </w:r>
+      <w:r>
+        <w:rPr>
+          <w:b/>
+          <w:bCs/>
+        </w:rPr>
+        <w:tab/>
+      </w:r>
+      <w:r>
+        <w:rPr>
+          <w:b/>
+          <w:bCs/>
+        </w:rPr>
+        <w:fldChar w:fldCharType="begin"/>
+      </w:r>
+      <w:r>
+        <w:rPr>
+          <w:b/>
+          <w:bCs/>
+        </w:rPr>
+        <w:instrText xml:space="preserve"> PAGEREF _Toc3072 \h </w:instrText>
+      </w:r>
+      <w:r>
+        <w:rPr>
+          <w:b/>
+          <w:bCs/>
+        </w:rPr>
+        <w:fldChar w:fldCharType="separate"/>
+      </w:r>
+      <w:r>
+        <w:rPr>
+          <w:b/>
+          <w:bCs/>
+        </w:rPr>
+        <w:t>26</w:t>
       </w:r>
       <w:r>
         <w:rPr>
@@ -6511,7 +6621,7 @@
           <w:lang w:val="en-US"/>
         </w:rPr>
       </w:pPr>
-      <w:bookmarkStart w:id="1" w:name="_Toc10669"/>
+      <w:bookmarkStart w:id="1" w:name="_Toc18397"/>
       <w:r>
         <w:rPr>
           <w:rFonts w:hint="default"/>
@@ -6521,6 +6631,8 @@
         <w:t>Youtube playlist</w:t>
       </w:r>
       <w:bookmarkEnd w:id="1"/>
+      <w:bookmarkStart w:id="64" w:name="_GoBack"/>
+      <w:bookmarkEnd w:id="64"/>
     </w:p>
     <w:p>
       <w:pPr>
@@ -6599,7 +6711,7 @@
           <w:lang w:val="en-US"/>
         </w:rPr>
       </w:pPr>
-      <w:bookmarkStart w:id="2" w:name="_Toc23002"/>
+      <w:bookmarkStart w:id="2" w:name="_Toc11191"/>
       <w:r>
         <w:rPr>
           <w:rFonts w:hint="default"/>
@@ -7024,9 +7136,7 @@
           <w:lang w:val="en-US"/>
         </w:rPr>
       </w:pPr>
-      <w:bookmarkStart w:id="3" w:name="_Toc26627"/>
-      <w:bookmarkStart w:id="63" w:name="_GoBack"/>
-      <w:bookmarkEnd w:id="63"/>
+      <w:bookmarkStart w:id="3" w:name="_Toc4121"/>
       <w:r>
         <w:rPr>
           <w:rFonts w:hint="default"/>
@@ -7587,7 +7697,7 @@
           <w:lang w:val="en-US"/>
         </w:rPr>
       </w:pPr>
-      <w:bookmarkStart w:id="4" w:name="_Toc7912"/>
+      <w:bookmarkStart w:id="4" w:name="_Toc9424"/>
       <w:r>
         <w:rPr>
           <w:rFonts w:hint="default"/>
@@ -8222,7 +8332,7 @@
           <w:lang w:val="en-US"/>
         </w:rPr>
       </w:pPr>
-      <w:bookmarkStart w:id="5" w:name="_Toc24015"/>
+      <w:bookmarkStart w:id="5" w:name="_Toc3075"/>
       <w:r>
         <w:rPr>
           <w:rFonts w:hint="default"/>
@@ -8563,7 +8673,7 @@
           <w:lang w:val="en-US"/>
         </w:rPr>
       </w:pPr>
-      <w:bookmarkStart w:id="6" w:name="_Toc8007"/>
+      <w:bookmarkStart w:id="6" w:name="_Toc26008"/>
       <w:r>
         <w:rPr>
           <w:rFonts w:hint="default"/>
@@ -8919,7 +9029,7 @@
           <w:lang w:val="en-US"/>
         </w:rPr>
       </w:pPr>
-      <w:bookmarkStart w:id="7" w:name="_Toc9600"/>
+      <w:bookmarkStart w:id="7" w:name="_Toc28095"/>
       <w:r>
         <w:rPr>
           <w:rFonts w:hint="default"/>
@@ -9279,7 +9389,7 @@
           <w:lang w:val="en-US"/>
         </w:rPr>
       </w:pPr>
-      <w:bookmarkStart w:id="8" w:name="_Toc9057"/>
+      <w:bookmarkStart w:id="8" w:name="_Toc3912"/>
       <w:r>
         <w:rPr>
           <w:rFonts w:hint="default"/>
@@ -9474,7 +9584,7 @@
           <w:lang w:val="en-US"/>
         </w:rPr>
       </w:pPr>
-      <w:bookmarkStart w:id="9" w:name="_Toc26315"/>
+      <w:bookmarkStart w:id="9" w:name="_Toc21158"/>
       <w:r>
         <w:rPr>
           <w:rFonts w:hint="default"/>
@@ -9804,7 +9914,7 @@
           <w:lang w:val="en-US"/>
         </w:rPr>
       </w:pPr>
-      <w:bookmarkStart w:id="10" w:name="_Toc22874"/>
+      <w:bookmarkStart w:id="10" w:name="_Toc20174"/>
       <w:r>
         <w:rPr>
           <w:rFonts w:hint="default"/>
@@ -9830,6 +9940,25 @@
           <w:szCs w:val="22"/>
           <w:lang w:val="en-US"/>
         </w:rPr>
+        <w:t>12 - Java Serialization with file - Theory</w:t>
+      </w:r>
+    </w:p>
+    <w:p>
+      <w:pPr>
+        <w:rPr>
+          <w:rFonts w:hint="default"/>
+          <w:sz w:val="22"/>
+          <w:szCs w:val="22"/>
+          <w:lang w:val="en-US"/>
+        </w:rPr>
+      </w:pPr>
+      <w:r>
+        <w:rPr>
+          <w:rFonts w:hint="default"/>
+          <w:sz w:val="22"/>
+          <w:szCs w:val="22"/>
+          <w:lang w:val="en-US"/>
+        </w:rPr>
         <w:fldChar w:fldCharType="begin"/>
       </w:r>
       <w:r>
@@ -9839,7 +9968,7 @@
           <w:szCs w:val="22"/>
           <w:lang w:val="en-US"/>
         </w:rPr>
-        <w:instrText xml:space="preserve"> HYPERLINK "https://www.youtube.com/playlist?list=PLQDzPczdXrTjGLkI8kd2d0bfNHx0v7dTy" </w:instrText>
+        <w:instrText xml:space="preserve"> HYPERLINK "https://youtu.be/v3nMZmeRT4c" </w:instrText>
       </w:r>
       <w:r>
         <w:rPr>
@@ -9858,7 +9987,7 @@
           <w:szCs w:val="22"/>
           <w:lang w:val="en-US"/>
         </w:rPr>
-        <w:t>https://www.youtube.com/playlist?list=PLQDzPczdXrTjGLkI8kd2d0bfNHx0v7dTy</w:t>
+        <w:t>https://youtu.be/v3nMZmeRT4c</w:t>
       </w:r>
       <w:r>
         <w:rPr>
@@ -9869,6 +9998,16 @@
         </w:rPr>
         <w:fldChar w:fldCharType="end"/>
       </w:r>
+    </w:p>
+    <w:p>
+      <w:pPr>
+        <w:rPr>
+          <w:rFonts w:hint="default"/>
+          <w:sz w:val="22"/>
+          <w:szCs w:val="22"/>
+          <w:lang w:val="en-US"/>
+        </w:rPr>
+      </w:pPr>
     </w:p>
     <w:p>
       <w:pPr>
@@ -9890,7 +10029,7 @@
           <w:lang w:val="en-US"/>
         </w:rPr>
       </w:pPr>
-      <w:bookmarkStart w:id="11" w:name="_Toc12154"/>
+      <w:bookmarkStart w:id="11" w:name="_Toc3325"/>
       <w:r>
         <w:rPr>
           <w:rFonts w:hint="default"/>
@@ -10109,7 +10248,7 @@
           <w:lang w:val="en-US"/>
         </w:rPr>
       </w:pPr>
-      <w:bookmarkStart w:id="12" w:name="_Toc14113"/>
+      <w:bookmarkStart w:id="12" w:name="_Toc27175"/>
       <w:r>
         <w:rPr>
           <w:rFonts w:hint="default"/>
@@ -11224,7 +11363,7 @@
           <w:lang w:val="en-US"/>
         </w:rPr>
       </w:pPr>
-      <w:bookmarkStart w:id="13" w:name="_Toc1995"/>
+      <w:bookmarkStart w:id="13" w:name="_Toc15475"/>
       <w:r>
         <w:rPr>
           <w:rFonts w:hint="default"/>
@@ -11310,7 +11449,7 @@
           <w:lang w:val="en-US"/>
         </w:rPr>
       </w:pPr>
-      <w:bookmarkStart w:id="14" w:name="_Toc3552"/>
+      <w:bookmarkStart w:id="14" w:name="_Toc13667"/>
       <w:r>
         <w:rPr>
           <w:rFonts w:hint="default"/>
@@ -11771,7 +11910,7 @@
           <w:lang w:val="en-US"/>
         </w:rPr>
       </w:pPr>
-      <w:bookmarkStart w:id="15" w:name="_Toc18071"/>
+      <w:bookmarkStart w:id="15" w:name="_Toc13193"/>
       <w:r>
         <w:rPr>
           <w:rFonts w:hint="default"/>
@@ -11827,7 +11966,7 @@
           <w:lang w:val="en-US"/>
         </w:rPr>
       </w:pPr>
-      <w:bookmarkStart w:id="16" w:name="_Toc25085"/>
+      <w:bookmarkStart w:id="16" w:name="_Toc5350"/>
       <w:r>
         <w:rPr>
           <w:rFonts w:hint="default"/>
@@ -11913,7 +12052,7 @@
           <w:lang w:val="en-US"/>
         </w:rPr>
       </w:pPr>
-      <w:bookmarkStart w:id="17" w:name="_Toc3033"/>
+      <w:bookmarkStart w:id="17" w:name="_Toc22868"/>
       <w:r>
         <w:rPr>
           <w:rFonts w:hint="default"/>
@@ -12374,7 +12513,7 @@
           <w:lang w:val="en-US"/>
         </w:rPr>
       </w:pPr>
-      <w:bookmarkStart w:id="18" w:name="_Toc29707"/>
+      <w:bookmarkStart w:id="18" w:name="_Toc7849"/>
       <w:r>
         <w:rPr>
           <w:rFonts w:hint="default"/>
@@ -12553,7 +12692,7 @@
           <w:lang w:val="en-US"/>
         </w:rPr>
       </w:pPr>
-      <w:bookmarkStart w:id="19" w:name="_Toc15441"/>
+      <w:bookmarkStart w:id="19" w:name="_Toc29243"/>
       <w:r>
         <w:rPr>
           <w:rFonts w:hint="default"/>
@@ -12639,7 +12778,7 @@
           <w:lang w:val="en-US"/>
         </w:rPr>
       </w:pPr>
-      <w:bookmarkStart w:id="20" w:name="_Toc2653"/>
+      <w:bookmarkStart w:id="20" w:name="_Toc14981"/>
       <w:r>
         <w:rPr>
           <w:rFonts w:hint="default"/>
@@ -13053,7 +13192,7 @@
           <w:lang w:val="en-US"/>
         </w:rPr>
       </w:pPr>
-      <w:bookmarkStart w:id="21" w:name="_Toc28498"/>
+      <w:bookmarkStart w:id="21" w:name="_Toc20373"/>
       <w:r>
         <w:rPr>
           <w:rFonts w:hint="default"/>
@@ -13298,7 +13437,7 @@
           <w:lang w:val="en-US"/>
         </w:rPr>
       </w:pPr>
-      <w:bookmarkStart w:id="22" w:name="_Toc18456"/>
+      <w:bookmarkStart w:id="22" w:name="_Toc25037"/>
       <w:r>
         <w:rPr>
           <w:rFonts w:hint="default"/>
@@ -13384,7 +13523,7 @@
           <w:lang w:val="en-US"/>
         </w:rPr>
       </w:pPr>
-      <w:bookmarkStart w:id="23" w:name="_Toc2052"/>
+      <w:bookmarkStart w:id="23" w:name="_Toc9562"/>
       <w:r>
         <w:rPr>
           <w:rFonts w:hint="default"/>
@@ -13822,7 +13961,7 @@
           <w:lang w:val="en-US"/>
         </w:rPr>
       </w:pPr>
-      <w:bookmarkStart w:id="24" w:name="_Toc1530"/>
+      <w:bookmarkStart w:id="24" w:name="_Toc24772"/>
       <w:r>
         <w:rPr>
           <w:rFonts w:hint="default"/>
@@ -14001,7 +14140,7 @@
           <w:lang w:val="en-US"/>
         </w:rPr>
       </w:pPr>
-      <w:bookmarkStart w:id="25" w:name="_Toc15768"/>
+      <w:bookmarkStart w:id="25" w:name="_Toc32326"/>
       <w:r>
         <w:rPr>
           <w:rFonts w:hint="default"/>
@@ -14087,7 +14226,7 @@
           <w:lang w:val="en-US"/>
         </w:rPr>
       </w:pPr>
-      <w:bookmarkStart w:id="26" w:name="_Toc558"/>
+      <w:bookmarkStart w:id="26" w:name="_Toc20655"/>
       <w:r>
         <w:rPr>
           <w:rFonts w:hint="default"/>
@@ -14501,7 +14640,7 @@
           <w:lang w:val="en-US"/>
         </w:rPr>
       </w:pPr>
-      <w:bookmarkStart w:id="27" w:name="_Toc12869"/>
+      <w:bookmarkStart w:id="27" w:name="_Toc18969"/>
       <w:r>
         <w:rPr>
           <w:rFonts w:hint="default"/>
@@ -15284,7 +15423,7 @@
           <w:lang w:val="en-US"/>
         </w:rPr>
       </w:pPr>
-      <w:bookmarkStart w:id="28" w:name="_Toc10213"/>
+      <w:bookmarkStart w:id="28" w:name="_Toc30614"/>
       <w:r>
         <w:rPr>
           <w:rFonts w:hint="default"/>
@@ -15370,7 +15509,7 @@
           <w:lang w:val="en-US"/>
         </w:rPr>
       </w:pPr>
-      <w:bookmarkStart w:id="29" w:name="_Toc30472"/>
+      <w:bookmarkStart w:id="29" w:name="_Toc7904"/>
       <w:r>
         <w:rPr>
           <w:rFonts w:hint="default"/>
@@ -15598,7 +15737,7 @@
           <w:lang w:val="en-US"/>
         </w:rPr>
       </w:pPr>
-      <w:bookmarkStart w:id="30" w:name="_Toc29834"/>
+      <w:bookmarkStart w:id="30" w:name="_Toc25329"/>
       <w:r>
         <w:rPr>
           <w:rFonts w:hint="default"/>
@@ -15825,7 +15964,7 @@
           <w:lang w:val="en-US"/>
         </w:rPr>
       </w:pPr>
-      <w:bookmarkStart w:id="31" w:name="_Toc2678"/>
+      <w:bookmarkStart w:id="31" w:name="_Toc19809"/>
       <w:r>
         <w:rPr>
           <w:rFonts w:hint="default"/>
@@ -15911,7 +16050,7 @@
           <w:lang w:val="en-US"/>
         </w:rPr>
       </w:pPr>
-      <w:bookmarkStart w:id="32" w:name="_Toc28620"/>
+      <w:bookmarkStart w:id="32" w:name="_Toc31955"/>
       <w:r>
         <w:rPr>
           <w:rFonts w:hint="default"/>
@@ -16247,7 +16386,7 @@
           <w:lang w:val="en-US"/>
         </w:rPr>
       </w:pPr>
-      <w:bookmarkStart w:id="33" w:name="_Toc4908"/>
+      <w:bookmarkStart w:id="33" w:name="_Toc10795"/>
       <w:r>
         <w:rPr>
           <w:rFonts w:hint="default"/>
@@ -16481,7 +16620,7 @@
           <w:lang w:val="en-US"/>
         </w:rPr>
       </w:pPr>
-      <w:bookmarkStart w:id="34" w:name="_Toc5337"/>
+      <w:bookmarkStart w:id="34" w:name="_Toc5967"/>
       <w:r>
         <w:rPr>
           <w:rFonts w:hint="default"/>
@@ -16567,7 +16706,7 @@
           <w:lang w:val="en-US"/>
         </w:rPr>
       </w:pPr>
-      <w:bookmarkStart w:id="35" w:name="_Toc23191"/>
+      <w:bookmarkStart w:id="35" w:name="_Toc14289"/>
       <w:r>
         <w:rPr>
           <w:rFonts w:hint="default"/>
@@ -16963,7 +17102,7 @@
           <w:lang w:val="en-US"/>
         </w:rPr>
       </w:pPr>
-      <w:bookmarkStart w:id="36" w:name="_Toc15993"/>
+      <w:bookmarkStart w:id="36" w:name="_Toc2093"/>
       <w:r>
         <w:rPr>
           <w:rFonts w:hint="default"/>
@@ -17502,7 +17641,7 @@
           <w:lang w:val="en-US"/>
         </w:rPr>
       </w:pPr>
-      <w:bookmarkStart w:id="37" w:name="_Toc29489"/>
+      <w:bookmarkStart w:id="37" w:name="_Toc1118"/>
       <w:r>
         <w:rPr>
           <w:rFonts w:hint="default"/>
@@ -17588,7 +17727,7 @@
           <w:lang w:val="en-US"/>
         </w:rPr>
       </w:pPr>
-      <w:bookmarkStart w:id="38" w:name="_Toc29925"/>
+      <w:bookmarkStart w:id="38" w:name="_Toc32558"/>
       <w:r>
         <w:rPr>
           <w:rFonts w:hint="default"/>
@@ -17900,7 +18039,7 @@
           <w:lang w:val="en-US"/>
         </w:rPr>
       </w:pPr>
-      <w:bookmarkStart w:id="39" w:name="_Toc3423"/>
+      <w:bookmarkStart w:id="39" w:name="_Toc23300"/>
       <w:r>
         <w:rPr>
           <w:rFonts w:hint="default"/>
@@ -18569,7 +18708,7 @@
           <w:lang w:val="en-US"/>
         </w:rPr>
       </w:pPr>
-      <w:bookmarkStart w:id="40" w:name="_Toc13211"/>
+      <w:bookmarkStart w:id="40" w:name="_Toc21349"/>
       <w:r>
         <w:rPr>
           <w:rFonts w:hint="default"/>
@@ -18655,7 +18794,7 @@
           <w:lang w:val="en-US"/>
         </w:rPr>
       </w:pPr>
-      <w:bookmarkStart w:id="41" w:name="_Toc22683"/>
+      <w:bookmarkStart w:id="41" w:name="_Toc13448"/>
       <w:r>
         <w:rPr>
           <w:rFonts w:hint="default"/>
@@ -18871,7 +19010,7 @@
           <w:lang w:val="en-US"/>
         </w:rPr>
       </w:pPr>
-      <w:bookmarkStart w:id="42" w:name="_Toc11892"/>
+      <w:bookmarkStart w:id="42" w:name="_Toc10359"/>
       <w:r>
         <w:rPr>
           <w:rFonts w:hint="default"/>
@@ -19222,7 +19361,7 @@
           <w:lang w:val="en-US"/>
         </w:rPr>
       </w:pPr>
-      <w:bookmarkStart w:id="43" w:name="_Toc31372"/>
+      <w:bookmarkStart w:id="43" w:name="_Toc25618"/>
       <w:r>
         <w:rPr>
           <w:rFonts w:hint="default"/>
@@ -19308,7 +19447,7 @@
           <w:lang w:val="en-US"/>
         </w:rPr>
       </w:pPr>
-      <w:bookmarkStart w:id="44" w:name="_Toc6345"/>
+      <w:bookmarkStart w:id="44" w:name="_Toc4799"/>
       <w:r>
         <w:rPr>
           <w:rFonts w:hint="default"/>
@@ -19677,7 +19816,7 @@
           <w:lang w:val="en-US"/>
         </w:rPr>
       </w:pPr>
-      <w:bookmarkStart w:id="45" w:name="_Toc13367"/>
+      <w:bookmarkStart w:id="45" w:name="_Toc11056"/>
       <w:r>
         <w:rPr>
           <w:rFonts w:hint="default"/>
@@ -19874,7 +20013,7 @@
           <w:lang w:val="en-US"/>
         </w:rPr>
       </w:pPr>
-      <w:bookmarkStart w:id="46" w:name="_Toc18029"/>
+      <w:bookmarkStart w:id="46" w:name="_Toc22949"/>
       <w:r>
         <w:rPr>
           <w:rFonts w:hint="default"/>
@@ -19960,7 +20099,7 @@
           <w:lang w:val="en-US"/>
         </w:rPr>
       </w:pPr>
-      <w:bookmarkStart w:id="47" w:name="_Toc19831"/>
+      <w:bookmarkStart w:id="47" w:name="_Toc30553"/>
       <w:r>
         <w:rPr>
           <w:rFonts w:hint="default"/>
@@ -20308,7 +20447,7 @@
           <w:lang w:val="en-US"/>
         </w:rPr>
       </w:pPr>
-      <w:bookmarkStart w:id="48" w:name="_Toc32196"/>
+      <w:bookmarkStart w:id="48" w:name="_Toc12723"/>
       <w:r>
         <w:rPr>
           <w:rFonts w:hint="default"/>
@@ -21290,7 +21429,7 @@
           <w:lang w:val="en-US"/>
         </w:rPr>
       </w:pPr>
-      <w:bookmarkStart w:id="49" w:name="_Toc24913"/>
+      <w:bookmarkStart w:id="49" w:name="_Toc23608"/>
       <w:r>
         <w:rPr>
           <w:rFonts w:hint="default"/>
@@ -21376,7 +21515,7 @@
           <w:lang w:val="en-US"/>
         </w:rPr>
       </w:pPr>
-      <w:bookmarkStart w:id="50" w:name="_Toc19261"/>
+      <w:bookmarkStart w:id="50" w:name="_Toc21533"/>
       <w:r>
         <w:rPr>
           <w:rFonts w:hint="default"/>
@@ -21890,7 +22029,7 @@
           <w:lang w:val="en-US"/>
         </w:rPr>
       </w:pPr>
-      <w:bookmarkStart w:id="51" w:name="_Toc14827"/>
+      <w:bookmarkStart w:id="51" w:name="_Toc14717"/>
       <w:r>
         <w:rPr>
           <w:rFonts w:hint="default"/>
@@ -22555,7 +22694,7 @@
           <w:lang w:val="en-US"/>
         </w:rPr>
       </w:pPr>
-      <w:bookmarkStart w:id="52" w:name="_Toc27132"/>
+      <w:bookmarkStart w:id="52" w:name="_Toc18405"/>
       <w:r>
         <w:rPr>
           <w:rFonts w:hint="default"/>
@@ -22641,7 +22780,7 @@
           <w:lang w:val="en-US"/>
         </w:rPr>
       </w:pPr>
-      <w:bookmarkStart w:id="53" w:name="_Toc8488"/>
+      <w:bookmarkStart w:id="53" w:name="_Toc12296"/>
       <w:r>
         <w:rPr>
           <w:rFonts w:hint="default"/>
@@ -22968,7 +23107,7 @@
           <w:lang w:val="en-US"/>
         </w:rPr>
       </w:pPr>
-      <w:bookmarkStart w:id="54" w:name="_Toc12921"/>
+      <w:bookmarkStart w:id="54" w:name="_Toc4286"/>
       <w:r>
         <w:rPr>
           <w:rFonts w:hint="default"/>
@@ -23368,7 +23507,7 @@
           <w:lang w:val="en-US"/>
         </w:rPr>
       </w:pPr>
-      <w:bookmarkStart w:id="55" w:name="_Toc29495"/>
+      <w:bookmarkStart w:id="55" w:name="_Toc27053"/>
       <w:r>
         <w:rPr>
           <w:rFonts w:hint="default"/>
@@ -23454,7 +23593,7 @@
           <w:lang w:val="en-US"/>
         </w:rPr>
       </w:pPr>
-      <w:bookmarkStart w:id="56" w:name="_Toc18262"/>
+      <w:bookmarkStart w:id="56" w:name="_Toc23127"/>
       <w:r>
         <w:rPr>
           <w:rFonts w:hint="default"/>
@@ -23896,7 +24035,7 @@
           <w:lang w:val="en-US"/>
         </w:rPr>
       </w:pPr>
-      <w:bookmarkStart w:id="57" w:name="_Toc27295"/>
+      <w:bookmarkStart w:id="57" w:name="_Toc4072"/>
       <w:r>
         <w:rPr>
           <w:rFonts w:hint="default"/>
@@ -24228,7 +24367,7 @@
           <w:lang w:val="en-US"/>
         </w:rPr>
       </w:pPr>
-      <w:bookmarkStart w:id="58" w:name="_Toc14789"/>
+      <w:bookmarkStart w:id="58" w:name="_Toc10938"/>
       <w:r>
         <w:rPr>
           <w:rFonts w:hint="default"/>
@@ -24314,7 +24453,7 @@
           <w:lang w:val="en-US"/>
         </w:rPr>
       </w:pPr>
-      <w:bookmarkStart w:id="59" w:name="_Toc6530"/>
+      <w:bookmarkStart w:id="59" w:name="_Toc28968"/>
       <w:r>
         <w:rPr>
           <w:rFonts w:hint="default"/>
@@ -24884,7 +25023,7 @@
           <w:lang w:val="en-US"/>
         </w:rPr>
       </w:pPr>
-      <w:bookmarkStart w:id="60" w:name="_Toc27181"/>
+      <w:bookmarkStart w:id="60" w:name="_Toc15581"/>
       <w:r>
         <w:rPr>
           <w:rFonts w:hint="default"/>
@@ -25649,7 +25788,7 @@
           <w:lang w:val="en-US"/>
         </w:rPr>
       </w:pPr>
-      <w:bookmarkStart w:id="61" w:name="_Toc25141"/>
+      <w:bookmarkStart w:id="61" w:name="_Toc4524"/>
       <w:r>
         <w:rPr>
           <w:rFonts w:hint="default"/>
@@ -25735,7 +25874,7 @@
           <w:lang w:val="en-US"/>
         </w:rPr>
       </w:pPr>
-      <w:bookmarkStart w:id="62" w:name="_Toc20212"/>
+      <w:bookmarkStart w:id="62" w:name="_Toc27812"/>
       <w:r>
         <w:rPr>
           <w:rFonts w:hint="default"/>
@@ -25894,6 +26033,866 @@
           <w:lang w:val="en-US"/>
         </w:rPr>
       </w:pPr>
+    </w:p>
+    <w:p>
+      <w:pPr>
+        <w:pStyle w:val="3"/>
+        <w:bidi w:val="0"/>
+        <w:rPr>
+          <w:rFonts w:hint="default"/>
+          <w:color w:val="843C0B" w:themeColor="accent2" w:themeShade="80"/>
+          <w:lang w:val="en-US"/>
+        </w:rPr>
+      </w:pPr>
+      <w:bookmarkStart w:id="63" w:name="_Toc3072"/>
+      <w:r>
+        <w:rPr>
+          <w:rFonts w:hint="default"/>
+          <w:color w:val="843C0B" w:themeColor="accent2" w:themeShade="80"/>
+          <w:lang w:val="en-US"/>
+        </w:rPr>
+        <w:t xml:space="preserve">Chapter 21 - Using </w:t>
+      </w:r>
+      <w:r>
+        <w:rPr>
+          <w:rFonts w:hint="default" w:ascii="Baskerville Old Face" w:hAnsi="Baskerville Old Face"/>
+          <w:color w:val="843C0B" w:themeColor="accent2" w:themeShade="80"/>
+          <w:lang w:val="en-US"/>
+        </w:rPr>
+        <w:t>ObjectInputFilter</w:t>
+      </w:r>
+      <w:bookmarkEnd w:id="63"/>
+      <w:r>
+        <w:rPr>
+          <w:rFonts w:hint="default"/>
+          <w:color w:val="843C0B" w:themeColor="accent2" w:themeShade="80"/>
+          <w:lang w:val="en-US"/>
+        </w:rPr>
+        <w:t xml:space="preserve"> </w:t>
+      </w:r>
+    </w:p>
+    <w:p>
+      <w:pPr>
+        <w:numPr>
+          <w:ilvl w:val="0"/>
+          <w:numId w:val="0"/>
+        </w:numPr>
+        <w:rPr>
+          <w:rFonts w:hint="default"/>
+          <w:b w:val="0"/>
+          <w:bCs w:val="0"/>
+          <w:sz w:val="22"/>
+          <w:szCs w:val="22"/>
+          <w:lang w:val="en-US"/>
+        </w:rPr>
+      </w:pPr>
+      <w:r>
+        <w:rPr>
+          <w:rFonts w:hint="default"/>
+          <w:b w:val="0"/>
+          <w:bCs w:val="0"/>
+          <w:sz w:val="22"/>
+          <w:szCs w:val="22"/>
+          <w:lang w:val="en-US"/>
+        </w:rPr>
+        <w:t>Deserialization of untrusted data can lead to vulnerabilities that allow an attacker to execute arbitrary code.</w:t>
+      </w:r>
+    </w:p>
+    <w:p>
+      <w:pPr>
+        <w:numPr>
+          <w:ilvl w:val="0"/>
+          <w:numId w:val="0"/>
+        </w:numPr>
+        <w:rPr>
+          <w:rFonts w:hint="default"/>
+          <w:b w:val="0"/>
+          <w:bCs w:val="0"/>
+          <w:sz w:val="22"/>
+          <w:szCs w:val="22"/>
+          <w:lang w:val="en-US"/>
+        </w:rPr>
+      </w:pPr>
+    </w:p>
+    <w:p>
+      <w:pPr>
+        <w:numPr>
+          <w:ilvl w:val="0"/>
+          <w:numId w:val="0"/>
+        </w:numPr>
+        <w:rPr>
+          <w:rFonts w:hint="default"/>
+          <w:b w:val="0"/>
+          <w:bCs w:val="0"/>
+          <w:sz w:val="22"/>
+          <w:szCs w:val="22"/>
+          <w:lang w:val="en-US"/>
+        </w:rPr>
+      </w:pPr>
+      <w:r>
+        <w:rPr>
+          <w:rFonts w:hint="default"/>
+          <w:b w:val="0"/>
+          <w:bCs w:val="0"/>
+          <w:sz w:val="22"/>
+          <w:szCs w:val="22"/>
+          <w:lang w:val="en-US"/>
+        </w:rPr>
+        <w:t xml:space="preserve">The </w:t>
+      </w:r>
+      <w:r>
+        <w:rPr>
+          <w:rFonts w:hint="default"/>
+          <w:b/>
+          <w:bCs/>
+          <w:sz w:val="22"/>
+          <w:szCs w:val="22"/>
+          <w:lang w:val="en-US"/>
+        </w:rPr>
+        <w:t>readObject()</w:t>
+      </w:r>
+      <w:r>
+        <w:rPr>
+          <w:rFonts w:hint="default"/>
+          <w:b w:val="0"/>
+          <w:bCs w:val="0"/>
+          <w:sz w:val="22"/>
+          <w:szCs w:val="22"/>
+          <w:lang w:val="en-US"/>
+        </w:rPr>
+        <w:t xml:space="preserve"> method in </w:t>
+      </w:r>
+      <w:r>
+        <w:rPr>
+          <w:rFonts w:hint="default"/>
+          <w:b/>
+          <w:bCs/>
+          <w:sz w:val="22"/>
+          <w:szCs w:val="22"/>
+          <w:lang w:val="en-US"/>
+        </w:rPr>
+        <w:t>ObjectInputStream</w:t>
+      </w:r>
+      <w:r>
+        <w:rPr>
+          <w:rFonts w:hint="default"/>
+          <w:b w:val="0"/>
+          <w:bCs w:val="0"/>
+          <w:sz w:val="22"/>
+          <w:szCs w:val="22"/>
+          <w:lang w:val="en-US"/>
+        </w:rPr>
+        <w:t xml:space="preserve"> class will construct any sort of serializable object that can be found on the classpath before passing it back to the caller.</w:t>
+      </w:r>
+    </w:p>
+    <w:p>
+      <w:pPr>
+        <w:numPr>
+          <w:ilvl w:val="0"/>
+          <w:numId w:val="0"/>
+        </w:numPr>
+        <w:rPr>
+          <w:rFonts w:hint="default"/>
+          <w:b w:val="0"/>
+          <w:bCs w:val="0"/>
+          <w:sz w:val="22"/>
+          <w:szCs w:val="22"/>
+          <w:lang w:val="en-US"/>
+        </w:rPr>
+      </w:pPr>
+    </w:p>
+    <w:p>
+      <w:pPr>
+        <w:numPr>
+          <w:ilvl w:val="0"/>
+          <w:numId w:val="0"/>
+        </w:numPr>
+        <w:rPr>
+          <w:rFonts w:hint="default"/>
+          <w:b w:val="0"/>
+          <w:bCs w:val="0"/>
+          <w:sz w:val="22"/>
+          <w:szCs w:val="22"/>
+          <w:lang w:val="en-US"/>
+        </w:rPr>
+      </w:pPr>
+      <w:r>
+        <w:rPr>
+          <w:rFonts w:hint="default"/>
+          <w:b w:val="0"/>
+          <w:bCs w:val="0"/>
+          <w:sz w:val="22"/>
+          <w:szCs w:val="22"/>
+          <w:lang w:val="en-US"/>
+        </w:rPr>
+        <w:t xml:space="preserve">Thus if a rogue process sent us very large arrays or instances of classes that could be considered dangerous, we could perhaps check the generated instances using the </w:t>
+      </w:r>
+      <w:r>
+        <w:rPr>
+          <w:rFonts w:hint="default"/>
+          <w:b/>
+          <w:bCs/>
+          <w:sz w:val="22"/>
+          <w:szCs w:val="22"/>
+          <w:lang w:val="en-US"/>
+        </w:rPr>
+        <w:t>ObjectInputValidation</w:t>
+      </w:r>
+      <w:r>
+        <w:rPr>
+          <w:rFonts w:hint="default"/>
+          <w:b w:val="0"/>
+          <w:bCs w:val="0"/>
+          <w:sz w:val="22"/>
+          <w:szCs w:val="22"/>
+          <w:lang w:val="en-US"/>
+        </w:rPr>
+        <w:t xml:space="preserve"> interface, but at that point the instance had already been constructed. We might already have run out of memory on the server or been hacked in some way.</w:t>
+      </w:r>
+    </w:p>
+    <w:p>
+      <w:pPr>
+        <w:numPr>
+          <w:ilvl w:val="0"/>
+          <w:numId w:val="0"/>
+        </w:numPr>
+        <w:rPr>
+          <w:rFonts w:hint="default"/>
+          <w:b w:val="0"/>
+          <w:bCs w:val="0"/>
+          <w:sz w:val="22"/>
+          <w:szCs w:val="22"/>
+          <w:lang w:val="en-US"/>
+        </w:rPr>
+      </w:pPr>
+    </w:p>
+    <w:p>
+      <w:pPr>
+        <w:numPr>
+          <w:ilvl w:val="0"/>
+          <w:numId w:val="0"/>
+        </w:numPr>
+        <w:rPr>
+          <w:rFonts w:hint="default"/>
+          <w:b w:val="0"/>
+          <w:bCs w:val="0"/>
+          <w:sz w:val="22"/>
+          <w:szCs w:val="22"/>
+          <w:lang w:val="en-US"/>
+        </w:rPr>
+      </w:pPr>
+      <w:r>
+        <w:rPr>
+          <w:rFonts w:hint="default"/>
+          <w:b w:val="0"/>
+          <w:bCs w:val="0"/>
+          <w:sz w:val="22"/>
+          <w:szCs w:val="22"/>
+          <w:lang w:val="en-US"/>
+        </w:rPr>
+        <w:t>It also means that if an attacker is able to put malicious data into the serialized object, this will cause serious security issues to the system.</w:t>
+      </w:r>
+    </w:p>
+    <w:p>
+      <w:pPr>
+        <w:numPr>
+          <w:ilvl w:val="0"/>
+          <w:numId w:val="0"/>
+        </w:numPr>
+        <w:rPr>
+          <w:rFonts w:hint="default"/>
+          <w:b w:val="0"/>
+          <w:bCs w:val="0"/>
+          <w:sz w:val="22"/>
+          <w:szCs w:val="22"/>
+          <w:lang w:val="en-US"/>
+        </w:rPr>
+      </w:pPr>
+    </w:p>
+    <w:p>
+      <w:pPr>
+        <w:numPr>
+          <w:ilvl w:val="0"/>
+          <w:numId w:val="0"/>
+        </w:numPr>
+        <w:rPr>
+          <w:rFonts w:hint="default"/>
+          <w:b w:val="0"/>
+          <w:bCs w:val="0"/>
+          <w:sz w:val="22"/>
+          <w:szCs w:val="22"/>
+          <w:lang w:val="en-US"/>
+        </w:rPr>
+      </w:pPr>
+      <w:r>
+        <w:rPr>
+          <w:rFonts w:hint="default"/>
+          <w:b w:val="0"/>
+          <w:bCs w:val="0"/>
+          <w:sz w:val="22"/>
+          <w:szCs w:val="22"/>
+          <w:lang w:val="en-US"/>
+        </w:rPr>
+        <w:t>To prevent Java deserialization vulnerabilities, an application has to restrict a set of classes which may be deserialized.</w:t>
+      </w:r>
+    </w:p>
+    <w:p>
+      <w:pPr>
+        <w:numPr>
+          <w:ilvl w:val="0"/>
+          <w:numId w:val="0"/>
+        </w:numPr>
+        <w:rPr>
+          <w:rFonts w:hint="default"/>
+          <w:b w:val="0"/>
+          <w:bCs w:val="0"/>
+          <w:sz w:val="22"/>
+          <w:szCs w:val="22"/>
+          <w:lang w:val="en-US"/>
+        </w:rPr>
+      </w:pPr>
+    </w:p>
+    <w:p>
+      <w:pPr>
+        <w:numPr>
+          <w:ilvl w:val="0"/>
+          <w:numId w:val="0"/>
+        </w:numPr>
+        <w:rPr>
+          <w:rFonts w:hint="default"/>
+          <w:b w:val="0"/>
+          <w:bCs w:val="0"/>
+          <w:sz w:val="22"/>
+          <w:szCs w:val="22"/>
+          <w:lang w:val="en-US"/>
+        </w:rPr>
+      </w:pPr>
+      <w:r>
+        <w:rPr>
+          <w:rFonts w:hint="default"/>
+          <w:b w:val="0"/>
+          <w:bCs w:val="0"/>
+          <w:sz w:val="22"/>
+          <w:szCs w:val="22"/>
+          <w:lang w:val="en-US"/>
+        </w:rPr>
+        <w:t xml:space="preserve">To do so, we can use serialization filters via </w:t>
+      </w:r>
+      <w:r>
+        <w:rPr>
+          <w:rFonts w:hint="default"/>
+          <w:b/>
+          <w:bCs/>
+          <w:sz w:val="22"/>
+          <w:szCs w:val="22"/>
+          <w:lang w:val="en-US"/>
+        </w:rPr>
+        <w:t xml:space="preserve">ObjectInputFilter </w:t>
+      </w:r>
+      <w:r>
+        <w:rPr>
+          <w:rFonts w:hint="default"/>
+          <w:b w:val="0"/>
+          <w:bCs w:val="0"/>
+          <w:sz w:val="22"/>
+          <w:szCs w:val="22"/>
+          <w:lang w:val="en-US"/>
+        </w:rPr>
+        <w:t>interface introduced in Java 9.</w:t>
+      </w:r>
+    </w:p>
+    <w:p>
+      <w:pPr>
+        <w:numPr>
+          <w:ilvl w:val="0"/>
+          <w:numId w:val="0"/>
+        </w:numPr>
+        <w:rPr>
+          <w:rFonts w:hint="default"/>
+          <w:b w:val="0"/>
+          <w:bCs w:val="0"/>
+          <w:sz w:val="22"/>
+          <w:szCs w:val="22"/>
+          <w:lang w:val="en-US"/>
+        </w:rPr>
+      </w:pPr>
+    </w:p>
+    <w:p>
+      <w:pPr>
+        <w:numPr>
+          <w:ilvl w:val="0"/>
+          <w:numId w:val="0"/>
+        </w:numPr>
+        <w:rPr>
+          <w:rFonts w:hint="default"/>
+          <w:b w:val="0"/>
+          <w:bCs w:val="0"/>
+          <w:sz w:val="22"/>
+          <w:szCs w:val="22"/>
+          <w:lang w:val="en-US"/>
+        </w:rPr>
+      </w:pPr>
+      <w:r>
+        <w:rPr>
+          <w:rFonts w:hint="default"/>
+          <w:b w:val="0"/>
+          <w:bCs w:val="0"/>
+          <w:sz w:val="22"/>
+          <w:szCs w:val="22"/>
+          <w:lang w:val="en-US"/>
+        </w:rPr>
+        <w:t xml:space="preserve">It has a method </w:t>
+      </w:r>
+      <w:r>
+        <w:rPr>
+          <w:rFonts w:hint="default"/>
+          <w:b/>
+          <w:bCs/>
+          <w:sz w:val="22"/>
+          <w:szCs w:val="22"/>
+          <w:lang w:val="en-US"/>
+        </w:rPr>
+        <w:t>checkInput(FilterInfo)</w:t>
+      </w:r>
+      <w:r>
+        <w:rPr>
+          <w:rFonts w:hint="default"/>
+          <w:b w:val="0"/>
+          <w:bCs w:val="0"/>
+          <w:sz w:val="22"/>
+          <w:szCs w:val="22"/>
+          <w:lang w:val="en-US"/>
+        </w:rPr>
+        <w:t xml:space="preserve">, and the </w:t>
+      </w:r>
+      <w:r>
+        <w:rPr>
+          <w:rFonts w:hint="default"/>
+          <w:b/>
+          <w:bCs/>
+          <w:sz w:val="22"/>
+          <w:szCs w:val="22"/>
+          <w:lang w:val="en-US"/>
+        </w:rPr>
+        <w:t xml:space="preserve">FilterInfo </w:t>
+      </w:r>
+      <w:r>
+        <w:rPr>
+          <w:rFonts w:hint="default"/>
+          <w:b w:val="0"/>
+          <w:bCs w:val="0"/>
+          <w:sz w:val="22"/>
+          <w:szCs w:val="22"/>
+          <w:lang w:val="en-US"/>
+        </w:rPr>
+        <w:t>provides the following filters choices to check:</w:t>
+      </w:r>
+    </w:p>
+    <w:p>
+      <w:pPr>
+        <w:numPr>
+          <w:ilvl w:val="0"/>
+          <w:numId w:val="5"/>
+        </w:numPr>
+        <w:ind w:left="420" w:leftChars="0" w:hanging="420" w:firstLineChars="0"/>
+        <w:rPr>
+          <w:rFonts w:hint="default"/>
+          <w:b w:val="0"/>
+          <w:bCs w:val="0"/>
+          <w:sz w:val="22"/>
+          <w:szCs w:val="22"/>
+          <w:lang w:val="en-US"/>
+        </w:rPr>
+      </w:pPr>
+      <w:r>
+        <w:rPr>
+          <w:rFonts w:hint="default"/>
+          <w:b w:val="0"/>
+          <w:bCs w:val="0"/>
+          <w:sz w:val="22"/>
+          <w:szCs w:val="22"/>
+          <w:lang w:val="en-US"/>
+        </w:rPr>
+        <w:t>serialClass(): the class of an object being deserialized</w:t>
+      </w:r>
+    </w:p>
+    <w:p>
+      <w:pPr>
+        <w:numPr>
+          <w:ilvl w:val="0"/>
+          <w:numId w:val="5"/>
+        </w:numPr>
+        <w:ind w:left="420" w:leftChars="0" w:hanging="420" w:firstLineChars="0"/>
+        <w:rPr>
+          <w:rFonts w:hint="default"/>
+          <w:b w:val="0"/>
+          <w:bCs w:val="0"/>
+          <w:sz w:val="22"/>
+          <w:szCs w:val="22"/>
+          <w:lang w:val="en-US"/>
+        </w:rPr>
+      </w:pPr>
+      <w:r>
+        <w:rPr>
+          <w:rFonts w:hint="default"/>
+          <w:b w:val="0"/>
+          <w:bCs w:val="0"/>
+          <w:sz w:val="22"/>
+          <w:szCs w:val="22"/>
+          <w:lang w:val="en-US"/>
+        </w:rPr>
+        <w:t>arrayLength(): the number of array elements when deserializing an array of the class</w:t>
+      </w:r>
+    </w:p>
+    <w:p>
+      <w:pPr>
+        <w:numPr>
+          <w:ilvl w:val="0"/>
+          <w:numId w:val="5"/>
+        </w:numPr>
+        <w:ind w:left="420" w:leftChars="0" w:hanging="420" w:firstLineChars="0"/>
+        <w:rPr>
+          <w:rFonts w:hint="default"/>
+          <w:b w:val="0"/>
+          <w:bCs w:val="0"/>
+          <w:sz w:val="22"/>
+          <w:szCs w:val="22"/>
+          <w:lang w:val="en-US"/>
+        </w:rPr>
+      </w:pPr>
+      <w:r>
+        <w:rPr>
+          <w:rFonts w:hint="default"/>
+          <w:b w:val="0"/>
+          <w:bCs w:val="0"/>
+          <w:sz w:val="22"/>
+          <w:szCs w:val="22"/>
+          <w:lang w:val="en-US"/>
+        </w:rPr>
+        <w:t>depth(): the depth of the object graph at that point</w:t>
+      </w:r>
+    </w:p>
+    <w:p>
+      <w:pPr>
+        <w:numPr>
+          <w:ilvl w:val="0"/>
+          <w:numId w:val="5"/>
+        </w:numPr>
+        <w:ind w:left="420" w:leftChars="0" w:hanging="420" w:firstLineChars="0"/>
+        <w:rPr>
+          <w:rFonts w:hint="default"/>
+          <w:b w:val="0"/>
+          <w:bCs w:val="0"/>
+          <w:sz w:val="22"/>
+          <w:szCs w:val="22"/>
+          <w:lang w:val="en-US"/>
+        </w:rPr>
+      </w:pPr>
+      <w:r>
+        <w:rPr>
+          <w:rFonts w:hint="default"/>
+          <w:b w:val="0"/>
+          <w:bCs w:val="0"/>
+          <w:sz w:val="22"/>
+          <w:szCs w:val="22"/>
+          <w:lang w:val="en-US"/>
+        </w:rPr>
+        <w:t>references(): the current number of object references</w:t>
+      </w:r>
+    </w:p>
+    <w:p>
+      <w:pPr>
+        <w:numPr>
+          <w:ilvl w:val="0"/>
+          <w:numId w:val="5"/>
+        </w:numPr>
+        <w:ind w:left="420" w:leftChars="0" w:hanging="420" w:firstLineChars="0"/>
+        <w:rPr>
+          <w:rFonts w:hint="default"/>
+          <w:b w:val="0"/>
+          <w:bCs w:val="0"/>
+          <w:sz w:val="22"/>
+          <w:szCs w:val="22"/>
+          <w:lang w:val="en-US"/>
+        </w:rPr>
+      </w:pPr>
+      <w:r>
+        <w:rPr>
+          <w:rFonts w:hint="default"/>
+          <w:b w:val="0"/>
+          <w:bCs w:val="0"/>
+          <w:sz w:val="22"/>
+          <w:szCs w:val="22"/>
+          <w:lang w:val="en-US"/>
+        </w:rPr>
+        <w:t>streamBytes(): the current number of bytes consumed</w:t>
+      </w:r>
+    </w:p>
+    <w:p>
+      <w:pPr>
+        <w:numPr>
+          <w:numId w:val="0"/>
+        </w:numPr>
+        <w:rPr>
+          <w:rFonts w:hint="default"/>
+          <w:b w:val="0"/>
+          <w:bCs w:val="0"/>
+          <w:sz w:val="22"/>
+          <w:szCs w:val="22"/>
+          <w:lang w:val="en-US"/>
+        </w:rPr>
+      </w:pPr>
+    </w:p>
+    <w:p>
+      <w:pPr>
+        <w:numPr>
+          <w:numId w:val="0"/>
+        </w:numPr>
+        <w:rPr>
+          <w:rFonts w:hint="default"/>
+          <w:b w:val="0"/>
+          <w:bCs w:val="0"/>
+          <w:sz w:val="22"/>
+          <w:szCs w:val="22"/>
+          <w:lang w:val="en-US"/>
+        </w:rPr>
+      </w:pPr>
+      <w:r>
+        <w:rPr>
+          <w:rFonts w:hint="default"/>
+          <w:b w:val="0"/>
+          <w:bCs w:val="0"/>
+          <w:sz w:val="22"/>
+          <w:szCs w:val="22"/>
+          <w:lang w:val="en-US"/>
+        </w:rPr>
+        <w:t xml:space="preserve">The method </w:t>
+      </w:r>
+      <w:r>
+        <w:rPr>
+          <w:rFonts w:hint="default"/>
+          <w:b/>
+          <w:bCs/>
+          <w:sz w:val="22"/>
+          <w:szCs w:val="22"/>
+          <w:lang w:val="en-US"/>
+        </w:rPr>
+        <w:t xml:space="preserve">checkInput(FilterInfo) </w:t>
+      </w:r>
+      <w:r>
+        <w:rPr>
+          <w:rFonts w:hint="default"/>
+          <w:b w:val="0"/>
+          <w:bCs w:val="0"/>
+          <w:sz w:val="22"/>
+          <w:szCs w:val="22"/>
+          <w:lang w:val="en-US"/>
+        </w:rPr>
+        <w:t xml:space="preserve">returns either </w:t>
+      </w:r>
+      <w:r>
+        <w:rPr>
+          <w:rFonts w:hint="default"/>
+          <w:b/>
+          <w:bCs/>
+          <w:sz w:val="22"/>
+          <w:szCs w:val="22"/>
+          <w:lang w:val="en-US"/>
+        </w:rPr>
+        <w:t>Status.UNDECIDED</w:t>
+      </w:r>
+      <w:r>
+        <w:rPr>
+          <w:rFonts w:hint="default"/>
+          <w:b w:val="0"/>
+          <w:bCs w:val="0"/>
+          <w:sz w:val="22"/>
+          <w:szCs w:val="22"/>
+          <w:lang w:val="en-US"/>
+        </w:rPr>
+        <w:t xml:space="preserve">, </w:t>
+      </w:r>
+      <w:r>
+        <w:rPr>
+          <w:rFonts w:hint="default"/>
+          <w:b/>
+          <w:bCs/>
+          <w:sz w:val="22"/>
+          <w:szCs w:val="22"/>
+          <w:lang w:val="en-US"/>
+        </w:rPr>
+        <w:t>Status.ALLOWED</w:t>
+      </w:r>
+      <w:r>
+        <w:rPr>
+          <w:rFonts w:hint="default"/>
+          <w:b w:val="0"/>
+          <w:bCs w:val="0"/>
+          <w:sz w:val="22"/>
+          <w:szCs w:val="22"/>
+          <w:lang w:val="en-US"/>
+        </w:rPr>
+        <w:t xml:space="preserve">, or </w:t>
+      </w:r>
+      <w:r>
+        <w:rPr>
+          <w:rFonts w:hint="default"/>
+          <w:b/>
+          <w:bCs/>
+          <w:sz w:val="22"/>
+          <w:szCs w:val="22"/>
+          <w:lang w:val="en-US"/>
+        </w:rPr>
+        <w:t>Status.REJECTED</w:t>
+      </w:r>
+      <w:r>
+        <w:rPr>
+          <w:rFonts w:hint="default"/>
+          <w:b w:val="0"/>
+          <w:bCs w:val="0"/>
+          <w:sz w:val="22"/>
+          <w:szCs w:val="22"/>
+          <w:lang w:val="en-US"/>
+        </w:rPr>
+        <w:t xml:space="preserve">. </w:t>
+      </w:r>
+    </w:p>
+    <w:p>
+      <w:pPr>
+        <w:numPr>
+          <w:numId w:val="0"/>
+        </w:numPr>
+        <w:rPr>
+          <w:rFonts w:hint="default"/>
+          <w:b w:val="0"/>
+          <w:bCs w:val="0"/>
+          <w:sz w:val="22"/>
+          <w:szCs w:val="22"/>
+          <w:lang w:val="en-US"/>
+        </w:rPr>
+      </w:pPr>
+    </w:p>
+    <w:p>
+      <w:pPr>
+        <w:numPr>
+          <w:numId w:val="0"/>
+        </w:numPr>
+        <w:rPr>
+          <w:rFonts w:hint="default"/>
+          <w:b w:val="0"/>
+          <w:bCs w:val="0"/>
+          <w:sz w:val="22"/>
+          <w:szCs w:val="22"/>
+          <w:lang w:val="en-US"/>
+        </w:rPr>
+      </w:pPr>
+      <w:r>
+        <w:rPr>
+          <w:rFonts w:hint="default"/>
+          <w:b w:val="0"/>
+          <w:bCs w:val="0"/>
+          <w:sz w:val="22"/>
+          <w:szCs w:val="22"/>
+          <w:lang w:val="en-US"/>
+        </w:rPr>
+        <w:t xml:space="preserve">We should use </w:t>
+      </w:r>
+      <w:r>
+        <w:rPr>
+          <w:rFonts w:hint="default"/>
+          <w:b/>
+          <w:bCs/>
+          <w:sz w:val="22"/>
+          <w:szCs w:val="22"/>
+          <w:lang w:val="en-US"/>
+        </w:rPr>
+        <w:t xml:space="preserve">ALLOWED </w:t>
+      </w:r>
+      <w:r>
+        <w:rPr>
+          <w:rFonts w:hint="default"/>
+          <w:b w:val="0"/>
+          <w:bCs w:val="0"/>
+          <w:sz w:val="22"/>
+          <w:szCs w:val="22"/>
+          <w:lang w:val="en-US"/>
+        </w:rPr>
+        <w:t xml:space="preserve">if we want the object to be accepted, or we would mark them as </w:t>
+      </w:r>
+      <w:r>
+        <w:rPr>
+          <w:rFonts w:hint="default"/>
+          <w:b/>
+          <w:bCs/>
+          <w:sz w:val="22"/>
+          <w:szCs w:val="22"/>
+          <w:lang w:val="en-US"/>
+        </w:rPr>
+        <w:t xml:space="preserve">REJECTED </w:t>
+      </w:r>
+      <w:r>
+        <w:rPr>
+          <w:rFonts w:hint="default"/>
+          <w:b w:val="0"/>
+          <w:bCs w:val="0"/>
+          <w:sz w:val="22"/>
+          <w:szCs w:val="22"/>
+          <w:lang w:val="en-US"/>
+        </w:rPr>
+        <w:t xml:space="preserve">if we want this to be rejected. </w:t>
+      </w:r>
+    </w:p>
+    <w:p>
+      <w:pPr>
+        <w:numPr>
+          <w:numId w:val="0"/>
+        </w:numPr>
+        <w:rPr>
+          <w:rFonts w:hint="default"/>
+          <w:b w:val="0"/>
+          <w:bCs w:val="0"/>
+          <w:sz w:val="22"/>
+          <w:szCs w:val="22"/>
+          <w:lang w:val="en-US"/>
+        </w:rPr>
+      </w:pPr>
+    </w:p>
+    <w:p>
+      <w:pPr>
+        <w:numPr>
+          <w:numId w:val="0"/>
+        </w:numPr>
+        <w:rPr>
+          <w:rFonts w:hint="default"/>
+          <w:b w:val="0"/>
+          <w:bCs w:val="0"/>
+          <w:sz w:val="22"/>
+          <w:szCs w:val="22"/>
+          <w:lang w:val="en-US"/>
+        </w:rPr>
+      </w:pPr>
+      <w:r>
+        <w:rPr>
+          <w:rFonts w:hint="default"/>
+          <w:b/>
+          <w:bCs/>
+          <w:sz w:val="22"/>
+          <w:szCs w:val="22"/>
+          <w:lang w:val="en-US"/>
+        </w:rPr>
+        <w:t xml:space="preserve">UNDECIDED </w:t>
+      </w:r>
+      <w:r>
+        <w:rPr>
+          <w:rFonts w:hint="default"/>
+          <w:b w:val="0"/>
+          <w:bCs w:val="0"/>
+          <w:sz w:val="22"/>
+          <w:szCs w:val="22"/>
+          <w:lang w:val="en-US"/>
+        </w:rPr>
+        <w:t xml:space="preserve">means we allow later filters to override but currently, it is undecided, not allowed and not rejected. </w:t>
+      </w:r>
     </w:p>
     <w:sectPr>
       <w:headerReference r:id="rId3" w:type="default"/>
@@ -26190,7 +27189,7 @@
     <w:lsdException w:unhideWhenUsed="0" w:uiPriority="0" w:semiHidden="0" w:name="toc 3"/>
     <w:lsdException w:qFormat="1" w:unhideWhenUsed="0" w:uiPriority="0" w:semiHidden="0" w:name="toc 4"/>
     <w:lsdException w:unhideWhenUsed="0" w:uiPriority="0" w:semiHidden="0" w:name="toc 5"/>
-    <w:lsdException w:unhideWhenUsed="0" w:uiPriority="0" w:semiHidden="0" w:name="toc 6"/>
+    <w:lsdException w:qFormat="1" w:unhideWhenUsed="0" w:uiPriority="0" w:semiHidden="0" w:name="toc 6"/>
     <w:lsdException w:unhideWhenUsed="0" w:uiPriority="0" w:semiHidden="0" w:name="toc 7"/>
     <w:lsdException w:unhideWhenUsed="0" w:uiPriority="0" w:semiHidden="0" w:name="toc 8"/>
     <w:lsdException w:unhideWhenUsed="0" w:uiPriority="0" w:semiHidden="0" w:name="toc 9"/>
@@ -26674,6 +27673,7 @@
     <w:name w:val="toc 6"/>
     <w:basedOn w:val="1"/>
     <w:next w:val="1"/>
+    <w:qFormat/>
     <w:uiPriority w:val="0"/>
     <w:pPr>
       <w:ind w:left="2100" w:leftChars="1000"/>

</xml_diff>

<commit_message>
completed chapter on filters
</commit_message>
<xml_diff>
--- a/JavaSerialization.docx
+++ b/JavaSerialization.docx
@@ -6631,8 +6631,6 @@
         <w:t>Youtube playlist</w:t>
       </w:r>
       <w:bookmarkEnd w:id="1"/>
-      <w:bookmarkStart w:id="64" w:name="_GoBack"/>
-      <w:bookmarkEnd w:id="64"/>
     </w:p>
     <w:p>
       <w:pPr>
@@ -10018,6 +10016,81 @@
           <w:lang w:val="en-US"/>
         </w:rPr>
       </w:pPr>
+      <w:r>
+        <w:rPr>
+          <w:rFonts w:hint="default"/>
+          <w:sz w:val="22"/>
+          <w:szCs w:val="22"/>
+          <w:lang w:val="en-US"/>
+        </w:rPr>
+        <w:t>13 - Java Serialization with file - Code Demo</w:t>
+      </w:r>
+    </w:p>
+    <w:p>
+      <w:pPr>
+        <w:rPr>
+          <w:rFonts w:hint="default"/>
+          <w:sz w:val="22"/>
+          <w:szCs w:val="22"/>
+          <w:lang w:val="en-US"/>
+        </w:rPr>
+      </w:pPr>
+      <w:r>
+        <w:rPr>
+          <w:rFonts w:hint="default"/>
+          <w:sz w:val="22"/>
+          <w:szCs w:val="22"/>
+          <w:lang w:val="en-US"/>
+        </w:rPr>
+        <w:fldChar w:fldCharType="begin"/>
+      </w:r>
+      <w:r>
+        <w:rPr>
+          <w:rFonts w:hint="default"/>
+          <w:sz w:val="22"/>
+          <w:szCs w:val="22"/>
+          <w:lang w:val="en-US"/>
+        </w:rPr>
+        <w:instrText xml:space="preserve"> HYPERLINK "https://youtu.be/O9HMVSqezGU" </w:instrText>
+      </w:r>
+      <w:r>
+        <w:rPr>
+          <w:rFonts w:hint="default"/>
+          <w:sz w:val="22"/>
+          <w:szCs w:val="22"/>
+          <w:lang w:val="en-US"/>
+        </w:rPr>
+        <w:fldChar w:fldCharType="separate"/>
+      </w:r>
+      <w:r>
+        <w:rPr>
+          <w:rStyle w:val="14"/>
+          <w:rFonts w:hint="default"/>
+          <w:sz w:val="22"/>
+          <w:szCs w:val="22"/>
+          <w:lang w:val="en-US"/>
+        </w:rPr>
+        <w:t>https://youtu.be/O9HMVSqezGU</w:t>
+      </w:r>
+      <w:r>
+        <w:rPr>
+          <w:rFonts w:hint="default"/>
+          <w:sz w:val="22"/>
+          <w:szCs w:val="22"/>
+          <w:lang w:val="en-US"/>
+        </w:rPr>
+        <w:fldChar w:fldCharType="end"/>
+      </w:r>
+    </w:p>
+    <w:p>
+      <w:pPr>
+        <w:rPr>
+          <w:rFonts w:hint="default"/>
+          <w:sz w:val="22"/>
+          <w:szCs w:val="22"/>
+          <w:lang w:val="en-US"/>
+        </w:rPr>
+      </w:pPr>
     </w:p>
     <w:p>
       <w:pPr>
@@ -26631,6 +26704,7 @@
     <w:p>
       <w:pPr>
         <w:numPr>
+          <w:ilvl w:val="0"/>
           <w:numId w:val="0"/>
         </w:numPr>
         <w:rPr>
@@ -26646,6 +26720,7 @@
     <w:p>
       <w:pPr>
         <w:numPr>
+          <w:ilvl w:val="0"/>
           <w:numId w:val="0"/>
         </w:numPr>
         <w:rPr>
@@ -26760,6 +26835,7 @@
     <w:p>
       <w:pPr>
         <w:numPr>
+          <w:ilvl w:val="0"/>
           <w:numId w:val="0"/>
         </w:numPr>
         <w:rPr>
@@ -26775,6 +26851,7 @@
     <w:p>
       <w:pPr>
         <w:numPr>
+          <w:ilvl w:val="0"/>
           <w:numId w:val="0"/>
         </w:numPr>
         <w:rPr>
@@ -26845,6 +26922,7 @@
     <w:p>
       <w:pPr>
         <w:numPr>
+          <w:ilvl w:val="0"/>
           <w:numId w:val="0"/>
         </w:numPr>
         <w:rPr>
@@ -26860,6 +26938,7 @@
     <w:p>
       <w:pPr>
         <w:numPr>
+          <w:ilvl w:val="0"/>
           <w:numId w:val="0"/>
         </w:numPr>
         <w:rPr>
@@ -26893,6 +26972,469 @@
         </w:rPr>
         <w:t xml:space="preserve">means we allow later filters to override but currently, it is undecided, not allowed and not rejected. </w:t>
       </w:r>
+    </w:p>
+    <w:p>
+      <w:pPr>
+        <w:numPr>
+          <w:ilvl w:val="0"/>
+          <w:numId w:val="0"/>
+        </w:numPr>
+        <w:rPr>
+          <w:rFonts w:hint="default"/>
+          <w:b w:val="0"/>
+          <w:bCs w:val="0"/>
+          <w:sz w:val="22"/>
+          <w:szCs w:val="22"/>
+          <w:lang w:val="en-US"/>
+        </w:rPr>
+      </w:pPr>
+    </w:p>
+    <w:p>
+      <w:pPr>
+        <w:numPr>
+          <w:ilvl w:val="0"/>
+          <w:numId w:val="0"/>
+        </w:numPr>
+        <w:rPr>
+          <w:rFonts w:hint="default"/>
+          <w:b w:val="0"/>
+          <w:bCs w:val="0"/>
+          <w:sz w:val="22"/>
+          <w:szCs w:val="22"/>
+          <w:lang w:val="en-US"/>
+        </w:rPr>
+      </w:pPr>
+      <w:r>
+        <w:rPr>
+          <w:rFonts w:hint="default"/>
+          <w:b w:val="0"/>
+          <w:bCs w:val="0"/>
+          <w:sz w:val="22"/>
+          <w:szCs w:val="22"/>
+          <w:lang w:val="en-US"/>
+        </w:rPr>
+        <w:t>We can implement serialization filters in 2 ways:</w:t>
+      </w:r>
+    </w:p>
+    <w:p>
+      <w:pPr>
+        <w:numPr>
+          <w:ilvl w:val="0"/>
+          <w:numId w:val="0"/>
+        </w:numPr>
+        <w:rPr>
+          <w:rFonts w:hint="default"/>
+          <w:b w:val="0"/>
+          <w:bCs w:val="0"/>
+          <w:sz w:val="22"/>
+          <w:szCs w:val="22"/>
+          <w:lang w:val="en-US"/>
+        </w:rPr>
+      </w:pPr>
+    </w:p>
+    <w:p>
+      <w:pPr>
+        <w:numPr>
+          <w:ilvl w:val="0"/>
+          <w:numId w:val="5"/>
+        </w:numPr>
+        <w:ind w:left="420" w:leftChars="0" w:hanging="420" w:firstLineChars="0"/>
+        <w:rPr>
+          <w:rFonts w:hint="default"/>
+          <w:b w:val="0"/>
+          <w:bCs w:val="0"/>
+          <w:sz w:val="22"/>
+          <w:szCs w:val="22"/>
+          <w:lang w:val="en-US"/>
+        </w:rPr>
+      </w:pPr>
+      <w:r>
+        <w:rPr>
+          <w:rFonts w:hint="default"/>
+          <w:b w:val="0"/>
+          <w:bCs w:val="0"/>
+          <w:sz w:val="22"/>
+          <w:szCs w:val="22"/>
+          <w:lang w:val="en-US"/>
+        </w:rPr>
+        <w:t xml:space="preserve">Custom filters by implementing </w:t>
+      </w:r>
+      <w:r>
+        <w:rPr>
+          <w:rFonts w:hint="default"/>
+          <w:b/>
+          <w:bCs/>
+          <w:sz w:val="22"/>
+          <w:szCs w:val="22"/>
+          <w:lang w:val="en-US"/>
+        </w:rPr>
+        <w:t xml:space="preserve">checkInput(FilterInfo) </w:t>
+      </w:r>
+      <w:r>
+        <w:rPr>
+          <w:rFonts w:hint="default"/>
+          <w:b w:val="0"/>
+          <w:bCs w:val="0"/>
+          <w:sz w:val="22"/>
+          <w:szCs w:val="22"/>
+          <w:lang w:val="en-US"/>
+        </w:rPr>
+        <w:t xml:space="preserve">method of </w:t>
+      </w:r>
+      <w:r>
+        <w:rPr>
+          <w:rFonts w:hint="default"/>
+          <w:b/>
+          <w:bCs/>
+          <w:sz w:val="22"/>
+          <w:szCs w:val="22"/>
+          <w:lang w:val="en-US"/>
+        </w:rPr>
+        <w:t xml:space="preserve">ObjectInputFilter </w:t>
+      </w:r>
+      <w:r>
+        <w:rPr>
+          <w:rFonts w:hint="default"/>
+          <w:b w:val="0"/>
+          <w:bCs w:val="0"/>
+          <w:sz w:val="22"/>
+          <w:szCs w:val="22"/>
+          <w:lang w:val="en-US"/>
+        </w:rPr>
+        <w:t>interface</w:t>
+      </w:r>
+    </w:p>
+    <w:p>
+      <w:pPr>
+        <w:numPr>
+          <w:ilvl w:val="0"/>
+          <w:numId w:val="5"/>
+        </w:numPr>
+        <w:ind w:left="420" w:leftChars="0" w:hanging="420" w:firstLineChars="0"/>
+        <w:rPr>
+          <w:rFonts w:hint="default"/>
+          <w:b w:val="0"/>
+          <w:bCs w:val="0"/>
+          <w:sz w:val="22"/>
+          <w:szCs w:val="22"/>
+          <w:lang w:val="en-US"/>
+        </w:rPr>
+      </w:pPr>
+      <w:r>
+        <w:rPr>
+          <w:rFonts w:hint="default"/>
+          <w:b w:val="0"/>
+          <w:bCs w:val="0"/>
+          <w:sz w:val="22"/>
+          <w:szCs w:val="22"/>
+          <w:lang w:val="en-US"/>
+        </w:rPr>
+        <w:t>Pattern-based filters which can accept or reject specific classes, packages, or modules =&gt; A class that matches a pattern that is preceded by ! is rejected. A class that matches a pattern without ! is accepted.</w:t>
+      </w:r>
+      <w:bookmarkStart w:id="64" w:name="_GoBack"/>
+      <w:bookmarkEnd w:id="64"/>
+    </w:p>
+    <w:p>
+      <w:pPr>
+        <w:numPr>
+          <w:ilvl w:val="0"/>
+          <w:numId w:val="0"/>
+        </w:numPr>
+        <w:rPr>
+          <w:rFonts w:hint="default"/>
+          <w:b w:val="0"/>
+          <w:bCs w:val="0"/>
+          <w:sz w:val="22"/>
+          <w:szCs w:val="22"/>
+          <w:lang w:val="en-US"/>
+        </w:rPr>
+      </w:pPr>
+    </w:p>
+    <w:p>
+      <w:pPr>
+        <w:numPr>
+          <w:ilvl w:val="0"/>
+          <w:numId w:val="0"/>
+        </w:numPr>
+        <w:rPr>
+          <w:rFonts w:hint="default"/>
+          <w:b w:val="0"/>
+          <w:bCs w:val="0"/>
+          <w:sz w:val="22"/>
+          <w:szCs w:val="22"/>
+          <w:lang w:val="en-US"/>
+        </w:rPr>
+      </w:pPr>
+    </w:p>
+    <w:p>
+      <w:pPr>
+        <w:numPr>
+          <w:ilvl w:val="0"/>
+          <w:numId w:val="0"/>
+        </w:numPr>
+        <w:rPr>
+          <w:rFonts w:hint="default"/>
+          <w:b w:val="0"/>
+          <w:bCs w:val="0"/>
+          <w:sz w:val="22"/>
+          <w:szCs w:val="22"/>
+          <w:lang w:val="en-US"/>
+        </w:rPr>
+      </w:pPr>
+    </w:p>
+    <w:p>
+      <w:pPr>
+        <w:pStyle w:val="5"/>
+        <w:bidi w:val="0"/>
+        <w:rPr>
+          <w:rFonts w:hint="default"/>
+          <w:szCs w:val="22"/>
+          <w:lang w:val="en-US"/>
+        </w:rPr>
+      </w:pPr>
+      <w:r>
+        <w:rPr>
+          <w:rFonts w:hint="default"/>
+          <w:lang w:val="en-US"/>
+        </w:rPr>
+        <w:t>Youtube</w:t>
+      </w:r>
+    </w:p>
+    <w:p>
+      <w:pPr>
+        <w:rPr>
+          <w:rFonts w:hint="default"/>
+          <w:sz w:val="22"/>
+          <w:szCs w:val="22"/>
+          <w:lang w:val="en-US"/>
+        </w:rPr>
+      </w:pPr>
+      <w:r>
+        <w:rPr>
+          <w:rFonts w:hint="default"/>
+          <w:sz w:val="22"/>
+          <w:szCs w:val="22"/>
+          <w:lang w:val="en-US"/>
+        </w:rPr>
+        <w:fldChar w:fldCharType="begin"/>
+      </w:r>
+      <w:r>
+        <w:rPr>
+          <w:rFonts w:hint="default"/>
+          <w:sz w:val="22"/>
+          <w:szCs w:val="22"/>
+          <w:lang w:val="en-US"/>
+        </w:rPr>
+        <w:instrText xml:space="preserve"> HYPERLINK "https://www.youtube.com/playlist?list=PLQDzPczdXrTjGLkI8kd2d0bfNHx0v7dTy" </w:instrText>
+      </w:r>
+      <w:r>
+        <w:rPr>
+          <w:rFonts w:hint="default"/>
+          <w:sz w:val="22"/>
+          <w:szCs w:val="22"/>
+          <w:lang w:val="en-US"/>
+        </w:rPr>
+        <w:fldChar w:fldCharType="separate"/>
+      </w:r>
+      <w:r>
+        <w:rPr>
+          <w:rStyle w:val="14"/>
+          <w:rFonts w:hint="default"/>
+          <w:sz w:val="22"/>
+          <w:szCs w:val="22"/>
+          <w:lang w:val="en-US"/>
+        </w:rPr>
+        <w:t>https://www.youtube.com/playlist?list=PLQDzPczdXrTjGLkI8kd2d0bfNHx0v7dTy</w:t>
+      </w:r>
+      <w:r>
+        <w:rPr>
+          <w:rFonts w:hint="default"/>
+          <w:sz w:val="22"/>
+          <w:szCs w:val="22"/>
+          <w:lang w:val="en-US"/>
+        </w:rPr>
+        <w:fldChar w:fldCharType="end"/>
+      </w:r>
+    </w:p>
+    <w:p>
+      <w:pPr>
+        <w:rPr>
+          <w:rFonts w:hint="default"/>
+          <w:sz w:val="22"/>
+          <w:szCs w:val="22"/>
+          <w:lang w:val="en-US"/>
+        </w:rPr>
+      </w:pPr>
+    </w:p>
+    <w:p>
+      <w:pPr>
+        <w:pStyle w:val="5"/>
+        <w:bidi w:val="0"/>
+        <w:rPr>
+          <w:rFonts w:hint="default"/>
+          <w:szCs w:val="22"/>
+          <w:lang w:val="en-US"/>
+        </w:rPr>
+      </w:pPr>
+      <w:r>
+        <w:rPr>
+          <w:rFonts w:hint="default"/>
+          <w:lang w:val="en-US"/>
+        </w:rPr>
+        <w:t>Github</w:t>
+      </w:r>
+    </w:p>
+    <w:p>
+      <w:pPr>
+        <w:rPr>
+          <w:rFonts w:hint="default"/>
+          <w:sz w:val="22"/>
+          <w:szCs w:val="22"/>
+          <w:lang w:val="en-US"/>
+        </w:rPr>
+      </w:pPr>
+    </w:p>
+    <w:p>
+      <w:pPr>
+        <w:rPr>
+          <w:rFonts w:hint="default"/>
+          <w:sz w:val="22"/>
+          <w:szCs w:val="22"/>
+          <w:lang w:val="en-US"/>
+        </w:rPr>
+      </w:pPr>
+      <w:r>
+        <w:rPr>
+          <w:rFonts w:hint="default"/>
+          <w:sz w:val="22"/>
+          <w:szCs w:val="22"/>
+          <w:lang w:val="en-US"/>
+        </w:rPr>
+        <w:fldChar w:fldCharType="begin"/>
+      </w:r>
+      <w:r>
+        <w:rPr>
+          <w:rFonts w:hint="default"/>
+          <w:sz w:val="22"/>
+          <w:szCs w:val="22"/>
+          <w:lang w:val="en-US"/>
+        </w:rPr>
+        <w:instrText xml:space="preserve"> HYPERLINK "https://github.com/backstreetbrogrammer/05_Persistence/tree/main/src/main/java/com/backstreetbrogrammer/chapter20_singleton" </w:instrText>
+      </w:r>
+      <w:r>
+        <w:rPr>
+          <w:rFonts w:hint="default"/>
+          <w:sz w:val="22"/>
+          <w:szCs w:val="22"/>
+          <w:lang w:val="en-US"/>
+        </w:rPr>
+        <w:fldChar w:fldCharType="separate"/>
+      </w:r>
+      <w:r>
+        <w:rPr>
+          <w:rStyle w:val="14"/>
+          <w:rFonts w:hint="default"/>
+          <w:sz w:val="22"/>
+          <w:szCs w:val="22"/>
+          <w:lang w:val="en-US"/>
+        </w:rPr>
+        <w:t>https://github.com/backstreetbrogrammer/05_Persistence/tree/main/src/main/java/com/backstreetbrogrammer/chapter20_singleton</w:t>
+      </w:r>
+      <w:r>
+        <w:rPr>
+          <w:rFonts w:hint="default"/>
+          <w:sz w:val="22"/>
+          <w:szCs w:val="22"/>
+          <w:lang w:val="en-US"/>
+        </w:rPr>
+        <w:fldChar w:fldCharType="end"/>
+      </w:r>
+    </w:p>
+    <w:p>
+      <w:pPr>
+        <w:rPr>
+          <w:rFonts w:hint="default"/>
+          <w:sz w:val="22"/>
+          <w:szCs w:val="22"/>
+          <w:lang w:val="en-US"/>
+        </w:rPr>
+      </w:pPr>
+    </w:p>
+    <w:p>
+      <w:pPr>
+        <w:numPr>
+          <w:ilvl w:val="0"/>
+          <w:numId w:val="0"/>
+        </w:numPr>
+        <w:rPr>
+          <w:rFonts w:hint="default"/>
+          <w:sz w:val="22"/>
+          <w:szCs w:val="22"/>
+          <w:lang w:val="en-US"/>
+        </w:rPr>
+      </w:pPr>
+      <w:r>
+        <w:rPr>
+          <w:rFonts w:hint="default"/>
+          <w:sz w:val="22"/>
+          <w:szCs w:val="22"/>
+          <w:lang w:val="en-US"/>
+        </w:rPr>
+        <w:fldChar w:fldCharType="begin"/>
+      </w:r>
+      <w:r>
+        <w:rPr>
+          <w:rFonts w:hint="default"/>
+          <w:sz w:val="22"/>
+          <w:szCs w:val="22"/>
+          <w:lang w:val="en-US"/>
+        </w:rPr>
+        <w:instrText xml:space="preserve"> HYPERLINK "https://github.com/backstreetbrogrammer/05_Persistence/tree/main/src/test/java/com/backstreetbrogrammer/chapter20_singleton" </w:instrText>
+      </w:r>
+      <w:r>
+        <w:rPr>
+          <w:rFonts w:hint="default"/>
+          <w:sz w:val="22"/>
+          <w:szCs w:val="22"/>
+          <w:lang w:val="en-US"/>
+        </w:rPr>
+        <w:fldChar w:fldCharType="separate"/>
+      </w:r>
+      <w:r>
+        <w:rPr>
+          <w:rStyle w:val="14"/>
+          <w:rFonts w:hint="default"/>
+          <w:sz w:val="22"/>
+          <w:szCs w:val="22"/>
+          <w:lang w:val="en-US"/>
+        </w:rPr>
+        <w:t>https://github.com/backstreetbrogrammer/05_Persistence/tree/main/src/test/java/com/backstreetbrogrammer/chapter20_singleton</w:t>
+      </w:r>
+      <w:r>
+        <w:rPr>
+          <w:rFonts w:hint="default"/>
+          <w:sz w:val="22"/>
+          <w:szCs w:val="22"/>
+          <w:lang w:val="en-US"/>
+        </w:rPr>
+        <w:fldChar w:fldCharType="end"/>
+      </w:r>
+    </w:p>
+    <w:p>
+      <w:pPr>
+        <w:numPr>
+          <w:ilvl w:val="0"/>
+          <w:numId w:val="0"/>
+        </w:numPr>
+        <w:rPr>
+          <w:rFonts w:hint="default"/>
+          <w:b w:val="0"/>
+          <w:bCs w:val="0"/>
+          <w:sz w:val="22"/>
+          <w:szCs w:val="22"/>
+          <w:lang w:val="en-US"/>
+        </w:rPr>
+      </w:pPr>
     </w:p>
     <w:sectPr>
       <w:headerReference r:id="rId3" w:type="default"/>

</xml_diff>

<commit_message>
added README for serialization filters
</commit_message>
<xml_diff>
--- a/JavaSerialization.docx
+++ b/JavaSerialization.docx
@@ -12,7 +12,7 @@
           <w:lang w:val="en-US"/>
         </w:rPr>
       </w:pPr>
-      <w:bookmarkStart w:id="0" w:name="_Toc13279"/>
+      <w:bookmarkStart w:id="0" w:name="_Toc1316"/>
       <w:r>
         <w:rPr>
           <w:rFonts w:hint="default"/>
@@ -77,7 +77,7 @@
           <w:bCs/>
           <w:lang w:val="en-US"/>
         </w:rPr>
-        <w:instrText xml:space="preserve"> HYPERLINK \l _Toc13279 </w:instrText>
+        <w:instrText xml:space="preserve"> HYPERLINK \l _Toc1316 </w:instrText>
       </w:r>
       <w:r>
         <w:rPr>
@@ -117,7 +117,7 @@
           <w:b/>
           <w:bCs/>
         </w:rPr>
-        <w:instrText xml:space="preserve"> PAGEREF _Toc13279 \h </w:instrText>
+        <w:instrText xml:space="preserve"> PAGEREF _Toc1316 \h </w:instrText>
       </w:r>
       <w:r>
         <w:rPr>
@@ -177,7 +177,7 @@
           <w:bCs/>
           <w:lang w:val="en-US"/>
         </w:rPr>
-        <w:instrText xml:space="preserve"> HYPERLINK \l _Toc18397 </w:instrText>
+        <w:instrText xml:space="preserve"> HYPERLINK \l _Toc17501 </w:instrText>
       </w:r>
       <w:r>
         <w:rPr>
@@ -217,7 +217,7 @@
           <w:b/>
           <w:bCs/>
         </w:rPr>
-        <w:instrText xml:space="preserve"> PAGEREF _Toc18397 \h </w:instrText>
+        <w:instrText xml:space="preserve"> PAGEREF _Toc17501 \h </w:instrText>
       </w:r>
       <w:r>
         <w:rPr>
@@ -277,7 +277,7 @@
           <w:bCs/>
           <w:lang w:val="en-US"/>
         </w:rPr>
-        <w:instrText xml:space="preserve"> HYPERLINK \l _Toc11191 </w:instrText>
+        <w:instrText xml:space="preserve"> HYPERLINK \l _Toc5555 </w:instrText>
       </w:r>
       <w:r>
         <w:rPr>
@@ -317,7 +317,7 @@
           <w:b/>
           <w:bCs/>
         </w:rPr>
-        <w:instrText xml:space="preserve"> PAGEREF _Toc11191 \h </w:instrText>
+        <w:instrText xml:space="preserve"> PAGEREF _Toc5555 \h </w:instrText>
       </w:r>
       <w:r>
         <w:rPr>
@@ -377,7 +377,7 @@
           <w:bCs/>
           <w:lang w:val="en-US"/>
         </w:rPr>
-        <w:instrText xml:space="preserve"> HYPERLINK \l _Toc4121 </w:instrText>
+        <w:instrText xml:space="preserve"> HYPERLINK \l _Toc25186 </w:instrText>
       </w:r>
       <w:r>
         <w:rPr>
@@ -418,7 +418,7 @@
           <w:b/>
           <w:bCs/>
         </w:rPr>
-        <w:instrText xml:space="preserve"> PAGEREF _Toc4121 \h </w:instrText>
+        <w:instrText xml:space="preserve"> PAGEREF _Toc25186 \h </w:instrText>
       </w:r>
       <w:r>
         <w:rPr>
@@ -478,7 +478,7 @@
           <w:bCs/>
           <w:lang w:val="en-US"/>
         </w:rPr>
-        <w:instrText xml:space="preserve"> HYPERLINK \l _Toc9424 </w:instrText>
+        <w:instrText xml:space="preserve"> HYPERLINK \l _Toc12595 </w:instrText>
       </w:r>
       <w:r>
         <w:rPr>
@@ -517,7 +517,7 @@
           <w:b/>
           <w:bCs/>
         </w:rPr>
-        <w:instrText xml:space="preserve"> PAGEREF _Toc9424 \h </w:instrText>
+        <w:instrText xml:space="preserve"> PAGEREF _Toc12595 \h </w:instrText>
       </w:r>
       <w:r>
         <w:rPr>
@@ -577,7 +577,7 @@
           <w:bCs/>
           <w:lang w:val="en-US"/>
         </w:rPr>
-        <w:instrText xml:space="preserve"> HYPERLINK \l _Toc3075 </w:instrText>
+        <w:instrText xml:space="preserve"> HYPERLINK \l _Toc344 </w:instrText>
       </w:r>
       <w:r>
         <w:rPr>
@@ -616,7 +616,7 @@
           <w:b/>
           <w:bCs/>
         </w:rPr>
-        <w:instrText xml:space="preserve"> PAGEREF _Toc3075 \h </w:instrText>
+        <w:instrText xml:space="preserve"> PAGEREF _Toc344 \h </w:instrText>
       </w:r>
       <w:r>
         <w:rPr>
@@ -676,7 +676,7 @@
           <w:bCs/>
           <w:lang w:val="en-US"/>
         </w:rPr>
-        <w:instrText xml:space="preserve"> HYPERLINK \l _Toc26008 </w:instrText>
+        <w:instrText xml:space="preserve"> HYPERLINK \l _Toc2446 </w:instrText>
       </w:r>
       <w:r>
         <w:rPr>
@@ -717,7 +717,7 @@
           <w:b/>
           <w:bCs/>
         </w:rPr>
-        <w:instrText xml:space="preserve"> PAGEREF _Toc26008 \h </w:instrText>
+        <w:instrText xml:space="preserve"> PAGEREF _Toc2446 \h </w:instrText>
       </w:r>
       <w:r>
         <w:rPr>
@@ -777,7 +777,7 @@
           <w:bCs/>
           <w:lang w:val="en-US"/>
         </w:rPr>
-        <w:instrText xml:space="preserve"> HYPERLINK \l _Toc28095 </w:instrText>
+        <w:instrText xml:space="preserve"> HYPERLINK \l _Toc15276 </w:instrText>
       </w:r>
       <w:r>
         <w:rPr>
@@ -816,7 +816,7 @@
           <w:b/>
           <w:bCs/>
         </w:rPr>
-        <w:instrText xml:space="preserve"> PAGEREF _Toc28095 \h </w:instrText>
+        <w:instrText xml:space="preserve"> PAGEREF _Toc15276 \h </w:instrText>
       </w:r>
       <w:r>
         <w:rPr>
@@ -876,7 +876,7 @@
           <w:bCs/>
           <w:lang w:val="en-US"/>
         </w:rPr>
-        <w:instrText xml:space="preserve"> HYPERLINK \l _Toc3912 </w:instrText>
+        <w:instrText xml:space="preserve"> HYPERLINK \l _Toc26370 </w:instrText>
       </w:r>
       <w:r>
         <w:rPr>
@@ -915,7 +915,7 @@
           <w:b/>
           <w:bCs/>
         </w:rPr>
-        <w:instrText xml:space="preserve"> PAGEREF _Toc3912 \h </w:instrText>
+        <w:instrText xml:space="preserve"> PAGEREF _Toc26370 \h </w:instrText>
       </w:r>
       <w:r>
         <w:rPr>
@@ -975,7 +975,7 @@
           <w:bCs/>
           <w:lang w:val="en-US"/>
         </w:rPr>
-        <w:instrText xml:space="preserve"> HYPERLINK \l _Toc21158 </w:instrText>
+        <w:instrText xml:space="preserve"> HYPERLINK \l _Toc31262 </w:instrText>
       </w:r>
       <w:r>
         <w:rPr>
@@ -1016,7 +1016,7 @@
           <w:b/>
           <w:bCs/>
         </w:rPr>
-        <w:instrText xml:space="preserve"> PAGEREF _Toc21158 \h </w:instrText>
+        <w:instrText xml:space="preserve"> PAGEREF _Toc31262 \h </w:instrText>
       </w:r>
       <w:r>
         <w:rPr>
@@ -1076,7 +1076,7 @@
           <w:bCs/>
           <w:lang w:val="en-US"/>
         </w:rPr>
-        <w:instrText xml:space="preserve"> HYPERLINK \l _Toc20174 </w:instrText>
+        <w:instrText xml:space="preserve"> HYPERLINK \l _Toc13027 </w:instrText>
       </w:r>
       <w:r>
         <w:rPr>
@@ -1115,7 +1115,7 @@
           <w:b/>
           <w:bCs/>
         </w:rPr>
-        <w:instrText xml:space="preserve"> PAGEREF _Toc20174 \h </w:instrText>
+        <w:instrText xml:space="preserve"> PAGEREF _Toc13027 \h </w:instrText>
       </w:r>
       <w:r>
         <w:rPr>
@@ -1175,7 +1175,7 @@
           <w:bCs/>
           <w:lang w:val="en-US"/>
         </w:rPr>
-        <w:instrText xml:space="preserve"> HYPERLINK \l _Toc3325 </w:instrText>
+        <w:instrText xml:space="preserve"> HYPERLINK \l _Toc24062 </w:instrText>
       </w:r>
       <w:r>
         <w:rPr>
@@ -1214,7 +1214,7 @@
           <w:b/>
           <w:bCs/>
         </w:rPr>
-        <w:instrText xml:space="preserve"> PAGEREF _Toc3325 \h </w:instrText>
+        <w:instrText xml:space="preserve"> PAGEREF _Toc24062 \h </w:instrText>
       </w:r>
       <w:r>
         <w:rPr>
@@ -1274,7 +1274,7 @@
           <w:bCs/>
           <w:lang w:val="en-US"/>
         </w:rPr>
-        <w:instrText xml:space="preserve"> HYPERLINK \l _Toc27175 </w:instrText>
+        <w:instrText xml:space="preserve"> HYPERLINK \l _Toc6492 </w:instrText>
       </w:r>
       <w:r>
         <w:rPr>
@@ -1314,7 +1314,7 @@
           <w:b/>
           <w:bCs/>
         </w:rPr>
-        <w:instrText xml:space="preserve"> PAGEREF _Toc27175 \h </w:instrText>
+        <w:instrText xml:space="preserve"> PAGEREF _Toc6492 \h </w:instrText>
       </w:r>
       <w:r>
         <w:rPr>
@@ -1374,7 +1374,7 @@
           <w:bCs/>
           <w:lang w:val="en-US"/>
         </w:rPr>
-        <w:instrText xml:space="preserve"> HYPERLINK \l _Toc15475 </w:instrText>
+        <w:instrText xml:space="preserve"> HYPERLINK \l _Toc14944 </w:instrText>
       </w:r>
       <w:r>
         <w:rPr>
@@ -1413,7 +1413,7 @@
           <w:b/>
           <w:bCs/>
         </w:rPr>
-        <w:instrText xml:space="preserve"> PAGEREF _Toc15475 \h </w:instrText>
+        <w:instrText xml:space="preserve"> PAGEREF _Toc14944 \h </w:instrText>
       </w:r>
       <w:r>
         <w:rPr>
@@ -1473,7 +1473,7 @@
           <w:bCs/>
           <w:lang w:val="en-US"/>
         </w:rPr>
-        <w:instrText xml:space="preserve"> HYPERLINK \l _Toc13667 </w:instrText>
+        <w:instrText xml:space="preserve"> HYPERLINK \l _Toc617 </w:instrText>
       </w:r>
       <w:r>
         <w:rPr>
@@ -1512,7 +1512,7 @@
           <w:b/>
           <w:bCs/>
         </w:rPr>
-        <w:instrText xml:space="preserve"> PAGEREF _Toc13667 \h </w:instrText>
+        <w:instrText xml:space="preserve"> PAGEREF _Toc617 \h </w:instrText>
       </w:r>
       <w:r>
         <w:rPr>
@@ -1572,7 +1572,7 @@
           <w:bCs/>
           <w:lang w:val="en-US"/>
         </w:rPr>
-        <w:instrText xml:space="preserve"> HYPERLINK \l _Toc13193 </w:instrText>
+        <w:instrText xml:space="preserve"> HYPERLINK \l _Toc31680 </w:instrText>
       </w:r>
       <w:r>
         <w:rPr>
@@ -1612,7 +1612,7 @@
           <w:b/>
           <w:bCs/>
         </w:rPr>
-        <w:instrText xml:space="preserve"> PAGEREF _Toc13193 \h </w:instrText>
+        <w:instrText xml:space="preserve"> PAGEREF _Toc31680 \h </w:instrText>
       </w:r>
       <w:r>
         <w:rPr>
@@ -1672,7 +1672,7 @@
           <w:bCs/>
           <w:lang w:val="en-US"/>
         </w:rPr>
-        <w:instrText xml:space="preserve"> HYPERLINK \l _Toc5350 </w:instrText>
+        <w:instrText xml:space="preserve"> HYPERLINK \l _Toc25432 </w:instrText>
       </w:r>
       <w:r>
         <w:rPr>
@@ -1711,7 +1711,7 @@
           <w:b/>
           <w:bCs/>
         </w:rPr>
-        <w:instrText xml:space="preserve"> PAGEREF _Toc5350 \h </w:instrText>
+        <w:instrText xml:space="preserve"> PAGEREF _Toc25432 \h </w:instrText>
       </w:r>
       <w:r>
         <w:rPr>
@@ -1771,7 +1771,7 @@
           <w:bCs/>
           <w:lang w:val="en-US"/>
         </w:rPr>
-        <w:instrText xml:space="preserve"> HYPERLINK \l _Toc22868 </w:instrText>
+        <w:instrText xml:space="preserve"> HYPERLINK \l _Toc6635 </w:instrText>
       </w:r>
       <w:r>
         <w:rPr>
@@ -1810,7 +1810,7 @@
           <w:b/>
           <w:bCs/>
         </w:rPr>
-        <w:instrText xml:space="preserve"> PAGEREF _Toc22868 \h </w:instrText>
+        <w:instrText xml:space="preserve"> PAGEREF _Toc6635 \h </w:instrText>
       </w:r>
       <w:r>
         <w:rPr>
@@ -1870,7 +1870,7 @@
           <w:bCs/>
           <w:lang w:val="en-US"/>
         </w:rPr>
-        <w:instrText xml:space="preserve"> HYPERLINK \l _Toc7849 </w:instrText>
+        <w:instrText xml:space="preserve"> HYPERLINK \l _Toc13712 </w:instrText>
       </w:r>
       <w:r>
         <w:rPr>
@@ -1910,7 +1910,7 @@
           <w:b/>
           <w:bCs/>
         </w:rPr>
-        <w:instrText xml:space="preserve"> PAGEREF _Toc7849 \h </w:instrText>
+        <w:instrText xml:space="preserve"> PAGEREF _Toc13712 \h </w:instrText>
       </w:r>
       <w:r>
         <w:rPr>
@@ -1970,7 +1970,7 @@
           <w:bCs/>
           <w:lang w:val="en-US"/>
         </w:rPr>
-        <w:instrText xml:space="preserve"> HYPERLINK \l _Toc29243 </w:instrText>
+        <w:instrText xml:space="preserve"> HYPERLINK \l _Toc20020 </w:instrText>
       </w:r>
       <w:r>
         <w:rPr>
@@ -2009,7 +2009,7 @@
           <w:b/>
           <w:bCs/>
         </w:rPr>
-        <w:instrText xml:space="preserve"> PAGEREF _Toc29243 \h </w:instrText>
+        <w:instrText xml:space="preserve"> PAGEREF _Toc20020 \h </w:instrText>
       </w:r>
       <w:r>
         <w:rPr>
@@ -2069,7 +2069,7 @@
           <w:bCs/>
           <w:lang w:val="en-US"/>
         </w:rPr>
-        <w:instrText xml:space="preserve"> HYPERLINK \l _Toc14981 </w:instrText>
+        <w:instrText xml:space="preserve"> HYPERLINK \l _Toc1149 </w:instrText>
       </w:r>
       <w:r>
         <w:rPr>
@@ -2108,7 +2108,7 @@
           <w:b/>
           <w:bCs/>
         </w:rPr>
-        <w:instrText xml:space="preserve"> PAGEREF _Toc14981 \h </w:instrText>
+        <w:instrText xml:space="preserve"> PAGEREF _Toc1149 \h </w:instrText>
       </w:r>
       <w:r>
         <w:rPr>
@@ -2168,7 +2168,7 @@
           <w:bCs/>
           <w:lang w:val="en-US"/>
         </w:rPr>
-        <w:instrText xml:space="preserve"> HYPERLINK \l _Toc20373 </w:instrText>
+        <w:instrText xml:space="preserve"> HYPERLINK \l _Toc22581 </w:instrText>
       </w:r>
       <w:r>
         <w:rPr>
@@ -2208,7 +2208,7 @@
           <w:b/>
           <w:bCs/>
         </w:rPr>
-        <w:instrText xml:space="preserve"> PAGEREF _Toc20373 \h </w:instrText>
+        <w:instrText xml:space="preserve"> PAGEREF _Toc22581 \h </w:instrText>
       </w:r>
       <w:r>
         <w:rPr>
@@ -2268,7 +2268,7 @@
           <w:bCs/>
           <w:lang w:val="en-US"/>
         </w:rPr>
-        <w:instrText xml:space="preserve"> HYPERLINK \l _Toc25037 </w:instrText>
+        <w:instrText xml:space="preserve"> HYPERLINK \l _Toc21443 </w:instrText>
       </w:r>
       <w:r>
         <w:rPr>
@@ -2307,7 +2307,7 @@
           <w:b/>
           <w:bCs/>
         </w:rPr>
-        <w:instrText xml:space="preserve"> PAGEREF _Toc25037 \h </w:instrText>
+        <w:instrText xml:space="preserve"> PAGEREF _Toc21443 \h </w:instrText>
       </w:r>
       <w:r>
         <w:rPr>
@@ -2367,7 +2367,7 @@
           <w:bCs/>
           <w:lang w:val="en-US"/>
         </w:rPr>
-        <w:instrText xml:space="preserve"> HYPERLINK \l _Toc9562 </w:instrText>
+        <w:instrText xml:space="preserve"> HYPERLINK \l _Toc11691 </w:instrText>
       </w:r>
       <w:r>
         <w:rPr>
@@ -2406,7 +2406,7 @@
           <w:b/>
           <w:bCs/>
         </w:rPr>
-        <w:instrText xml:space="preserve"> PAGEREF _Toc9562 \h </w:instrText>
+        <w:instrText xml:space="preserve"> PAGEREF _Toc11691 \h </w:instrText>
       </w:r>
       <w:r>
         <w:rPr>
@@ -2466,7 +2466,7 @@
           <w:bCs/>
           <w:lang w:val="en-US"/>
         </w:rPr>
-        <w:instrText xml:space="preserve"> HYPERLINK \l _Toc24772 </w:instrText>
+        <w:instrText xml:space="preserve"> HYPERLINK \l _Toc26666 </w:instrText>
       </w:r>
       <w:r>
         <w:rPr>
@@ -2506,7 +2506,7 @@
           <w:b/>
           <w:bCs/>
         </w:rPr>
-        <w:instrText xml:space="preserve"> PAGEREF _Toc24772 \h </w:instrText>
+        <w:instrText xml:space="preserve"> PAGEREF _Toc26666 \h </w:instrText>
       </w:r>
       <w:r>
         <w:rPr>
@@ -2566,7 +2566,7 @@
           <w:bCs/>
           <w:lang w:val="en-US"/>
         </w:rPr>
-        <w:instrText xml:space="preserve"> HYPERLINK \l _Toc32326 </w:instrText>
+        <w:instrText xml:space="preserve"> HYPERLINK \l _Toc5685 </w:instrText>
       </w:r>
       <w:r>
         <w:rPr>
@@ -2605,7 +2605,7 @@
           <w:b/>
           <w:bCs/>
         </w:rPr>
-        <w:instrText xml:space="preserve"> PAGEREF _Toc32326 \h </w:instrText>
+        <w:instrText xml:space="preserve"> PAGEREF _Toc5685 \h </w:instrText>
       </w:r>
       <w:r>
         <w:rPr>
@@ -2665,7 +2665,7 @@
           <w:bCs/>
           <w:lang w:val="en-US"/>
         </w:rPr>
-        <w:instrText xml:space="preserve"> HYPERLINK \l _Toc20655 </w:instrText>
+        <w:instrText xml:space="preserve"> HYPERLINK \l _Toc4330 </w:instrText>
       </w:r>
       <w:r>
         <w:rPr>
@@ -2704,7 +2704,7 @@
           <w:b/>
           <w:bCs/>
         </w:rPr>
-        <w:instrText xml:space="preserve"> PAGEREF _Toc20655 \h </w:instrText>
+        <w:instrText xml:space="preserve"> PAGEREF _Toc4330 \h </w:instrText>
       </w:r>
       <w:r>
         <w:rPr>
@@ -2764,7 +2764,7 @@
           <w:bCs/>
           <w:lang w:val="en-US"/>
         </w:rPr>
-        <w:instrText xml:space="preserve"> HYPERLINK \l _Toc18969 </w:instrText>
+        <w:instrText xml:space="preserve"> HYPERLINK \l _Toc31225 </w:instrText>
       </w:r>
       <w:r>
         <w:rPr>
@@ -2824,7 +2824,7 @@
           <w:b/>
           <w:bCs/>
         </w:rPr>
-        <w:instrText xml:space="preserve"> PAGEREF _Toc18969 \h </w:instrText>
+        <w:instrText xml:space="preserve"> PAGEREF _Toc31225 \h </w:instrText>
       </w:r>
       <w:r>
         <w:rPr>
@@ -2884,7 +2884,7 @@
           <w:bCs/>
           <w:lang w:val="en-US"/>
         </w:rPr>
-        <w:instrText xml:space="preserve"> HYPERLINK \l _Toc30614 </w:instrText>
+        <w:instrText xml:space="preserve"> HYPERLINK \l _Toc15413 </w:instrText>
       </w:r>
       <w:r>
         <w:rPr>
@@ -2923,7 +2923,7 @@
           <w:b/>
           <w:bCs/>
         </w:rPr>
-        <w:instrText xml:space="preserve"> PAGEREF _Toc30614 \h </w:instrText>
+        <w:instrText xml:space="preserve"> PAGEREF _Toc15413 \h </w:instrText>
       </w:r>
       <w:r>
         <w:rPr>
@@ -2983,7 +2983,7 @@
           <w:bCs/>
           <w:lang w:val="en-US"/>
         </w:rPr>
-        <w:instrText xml:space="preserve"> HYPERLINK \l _Toc7904 </w:instrText>
+        <w:instrText xml:space="preserve"> HYPERLINK \l _Toc8824 </w:instrText>
       </w:r>
       <w:r>
         <w:rPr>
@@ -3022,7 +3022,7 @@
           <w:b/>
           <w:bCs/>
         </w:rPr>
-        <w:instrText xml:space="preserve"> PAGEREF _Toc7904 \h </w:instrText>
+        <w:instrText xml:space="preserve"> PAGEREF _Toc8824 \h </w:instrText>
       </w:r>
       <w:r>
         <w:rPr>
@@ -3082,7 +3082,7 @@
           <w:bCs/>
           <w:lang w:val="en-US"/>
         </w:rPr>
-        <w:instrText xml:space="preserve"> HYPERLINK \l _Toc25329 </w:instrText>
+        <w:instrText xml:space="preserve"> HYPERLINK \l _Toc14644 </w:instrText>
       </w:r>
       <w:r>
         <w:rPr>
@@ -3142,7 +3142,7 @@
           <w:b/>
           <w:bCs/>
         </w:rPr>
-        <w:instrText xml:space="preserve"> PAGEREF _Toc25329 \h </w:instrText>
+        <w:instrText xml:space="preserve"> PAGEREF _Toc14644 \h </w:instrText>
       </w:r>
       <w:r>
         <w:rPr>
@@ -3202,7 +3202,7 @@
           <w:bCs/>
           <w:lang w:val="en-US"/>
         </w:rPr>
-        <w:instrText xml:space="preserve"> HYPERLINK \l _Toc19809 </w:instrText>
+        <w:instrText xml:space="preserve"> HYPERLINK \l _Toc26406 </w:instrText>
       </w:r>
       <w:r>
         <w:rPr>
@@ -3241,7 +3241,7 @@
           <w:b/>
           <w:bCs/>
         </w:rPr>
-        <w:instrText xml:space="preserve"> PAGEREF _Toc19809 \h </w:instrText>
+        <w:instrText xml:space="preserve"> PAGEREF _Toc26406 \h </w:instrText>
       </w:r>
       <w:r>
         <w:rPr>
@@ -3301,7 +3301,7 @@
           <w:bCs/>
           <w:lang w:val="en-US"/>
         </w:rPr>
-        <w:instrText xml:space="preserve"> HYPERLINK \l _Toc31955 </w:instrText>
+        <w:instrText xml:space="preserve"> HYPERLINK \l _Toc23251 </w:instrText>
       </w:r>
       <w:r>
         <w:rPr>
@@ -3340,7 +3340,7 @@
           <w:b/>
           <w:bCs/>
         </w:rPr>
-        <w:instrText xml:space="preserve"> PAGEREF _Toc31955 \h </w:instrText>
+        <w:instrText xml:space="preserve"> PAGEREF _Toc23251 \h </w:instrText>
       </w:r>
       <w:r>
         <w:rPr>
@@ -3400,7 +3400,7 @@
           <w:bCs/>
           <w:lang w:val="en-US"/>
         </w:rPr>
-        <w:instrText xml:space="preserve"> HYPERLINK \l _Toc10795 </w:instrText>
+        <w:instrText xml:space="preserve"> HYPERLINK \l _Toc19314 </w:instrText>
       </w:r>
       <w:r>
         <w:rPr>
@@ -3440,7 +3440,7 @@
           <w:b/>
           <w:bCs/>
         </w:rPr>
-        <w:instrText xml:space="preserve"> PAGEREF _Toc10795 \h </w:instrText>
+        <w:instrText xml:space="preserve"> PAGEREF _Toc19314 \h </w:instrText>
       </w:r>
       <w:r>
         <w:rPr>
@@ -3500,7 +3500,7 @@
           <w:bCs/>
           <w:lang w:val="en-US"/>
         </w:rPr>
-        <w:instrText xml:space="preserve"> HYPERLINK \l _Toc5967 </w:instrText>
+        <w:instrText xml:space="preserve"> HYPERLINK \l _Toc2579 </w:instrText>
       </w:r>
       <w:r>
         <w:rPr>
@@ -3539,7 +3539,7 @@
           <w:b/>
           <w:bCs/>
         </w:rPr>
-        <w:instrText xml:space="preserve"> PAGEREF _Toc5967 \h </w:instrText>
+        <w:instrText xml:space="preserve"> PAGEREF _Toc2579 \h </w:instrText>
       </w:r>
       <w:r>
         <w:rPr>
@@ -3599,7 +3599,7 @@
           <w:bCs/>
           <w:lang w:val="en-US"/>
         </w:rPr>
-        <w:instrText xml:space="preserve"> HYPERLINK \l _Toc14289 </w:instrText>
+        <w:instrText xml:space="preserve"> HYPERLINK \l _Toc614 </w:instrText>
       </w:r>
       <w:r>
         <w:rPr>
@@ -3638,7 +3638,7 @@
           <w:b/>
           <w:bCs/>
         </w:rPr>
-        <w:instrText xml:space="preserve"> PAGEREF _Toc14289 \h </w:instrText>
+        <w:instrText xml:space="preserve"> PAGEREF _Toc614 \h </w:instrText>
       </w:r>
       <w:r>
         <w:rPr>
@@ -3698,7 +3698,7 @@
           <w:bCs/>
           <w:lang w:val="en-US"/>
         </w:rPr>
-        <w:instrText xml:space="preserve"> HYPERLINK \l _Toc2093 </w:instrText>
+        <w:instrText xml:space="preserve"> HYPERLINK \l _Toc3000 </w:instrText>
       </w:r>
       <w:r>
         <w:rPr>
@@ -3758,7 +3758,7 @@
           <w:b/>
           <w:bCs/>
         </w:rPr>
-        <w:instrText xml:space="preserve"> PAGEREF _Toc2093 \h </w:instrText>
+        <w:instrText xml:space="preserve"> PAGEREF _Toc3000 \h </w:instrText>
       </w:r>
       <w:r>
         <w:rPr>
@@ -3818,7 +3818,7 @@
           <w:bCs/>
           <w:lang w:val="en-US"/>
         </w:rPr>
-        <w:instrText xml:space="preserve"> HYPERLINK \l _Toc1118 </w:instrText>
+        <w:instrText xml:space="preserve"> HYPERLINK \l _Toc11282 </w:instrText>
       </w:r>
       <w:r>
         <w:rPr>
@@ -3857,7 +3857,7 @@
           <w:b/>
           <w:bCs/>
         </w:rPr>
-        <w:instrText xml:space="preserve"> PAGEREF _Toc1118 \h </w:instrText>
+        <w:instrText xml:space="preserve"> PAGEREF _Toc11282 \h </w:instrText>
       </w:r>
       <w:r>
         <w:rPr>
@@ -3917,7 +3917,7 @@
           <w:bCs/>
           <w:lang w:val="en-US"/>
         </w:rPr>
-        <w:instrText xml:space="preserve"> HYPERLINK \l _Toc32558 </w:instrText>
+        <w:instrText xml:space="preserve"> HYPERLINK \l _Toc7304 </w:instrText>
       </w:r>
       <w:r>
         <w:rPr>
@@ -3956,7 +3956,7 @@
           <w:b/>
           <w:bCs/>
         </w:rPr>
-        <w:instrText xml:space="preserve"> PAGEREF _Toc32558 \h </w:instrText>
+        <w:instrText xml:space="preserve"> PAGEREF _Toc7304 \h </w:instrText>
       </w:r>
       <w:r>
         <w:rPr>
@@ -4016,7 +4016,7 @@
           <w:bCs/>
           <w:lang w:val="en-US"/>
         </w:rPr>
-        <w:instrText xml:space="preserve"> HYPERLINK \l _Toc23300 </w:instrText>
+        <w:instrText xml:space="preserve"> HYPERLINK \l _Toc843 </w:instrText>
       </w:r>
       <w:r>
         <w:rPr>
@@ -4086,7 +4086,7 @@
           <w:b/>
           <w:bCs/>
         </w:rPr>
-        <w:instrText xml:space="preserve"> PAGEREF _Toc23300 \h </w:instrText>
+        <w:instrText xml:space="preserve"> PAGEREF _Toc843 \h </w:instrText>
       </w:r>
       <w:r>
         <w:rPr>
@@ -4146,7 +4146,7 @@
           <w:bCs/>
           <w:lang w:val="en-US"/>
         </w:rPr>
-        <w:instrText xml:space="preserve"> HYPERLINK \l _Toc21349 </w:instrText>
+        <w:instrText xml:space="preserve"> HYPERLINK \l _Toc24703 </w:instrText>
       </w:r>
       <w:r>
         <w:rPr>
@@ -4185,7 +4185,7 @@
           <w:b/>
           <w:bCs/>
         </w:rPr>
-        <w:instrText xml:space="preserve"> PAGEREF _Toc21349 \h </w:instrText>
+        <w:instrText xml:space="preserve"> PAGEREF _Toc24703 \h </w:instrText>
       </w:r>
       <w:r>
         <w:rPr>
@@ -4245,7 +4245,7 @@
           <w:bCs/>
           <w:lang w:val="en-US"/>
         </w:rPr>
-        <w:instrText xml:space="preserve"> HYPERLINK \l _Toc13448 </w:instrText>
+        <w:instrText xml:space="preserve"> HYPERLINK \l _Toc9881 </w:instrText>
       </w:r>
       <w:r>
         <w:rPr>
@@ -4284,7 +4284,7 @@
           <w:b/>
           <w:bCs/>
         </w:rPr>
-        <w:instrText xml:space="preserve"> PAGEREF _Toc13448 \h </w:instrText>
+        <w:instrText xml:space="preserve"> PAGEREF _Toc9881 \h </w:instrText>
       </w:r>
       <w:r>
         <w:rPr>
@@ -4344,7 +4344,7 @@
           <w:bCs/>
           <w:lang w:val="en-US"/>
         </w:rPr>
-        <w:instrText xml:space="preserve"> HYPERLINK \l _Toc10359 </w:instrText>
+        <w:instrText xml:space="preserve"> HYPERLINK \l _Toc17568 </w:instrText>
       </w:r>
       <w:r>
         <w:rPr>
@@ -4394,7 +4394,7 @@
           <w:b/>
           <w:bCs/>
         </w:rPr>
-        <w:instrText xml:space="preserve"> PAGEREF _Toc10359 \h </w:instrText>
+        <w:instrText xml:space="preserve"> PAGEREF _Toc17568 \h </w:instrText>
       </w:r>
       <w:r>
         <w:rPr>
@@ -4454,7 +4454,7 @@
           <w:bCs/>
           <w:lang w:val="en-US"/>
         </w:rPr>
-        <w:instrText xml:space="preserve"> HYPERLINK \l _Toc25618 </w:instrText>
+        <w:instrText xml:space="preserve"> HYPERLINK \l _Toc15674 </w:instrText>
       </w:r>
       <w:r>
         <w:rPr>
@@ -4493,7 +4493,7 @@
           <w:b/>
           <w:bCs/>
         </w:rPr>
-        <w:instrText xml:space="preserve"> PAGEREF _Toc25618 \h </w:instrText>
+        <w:instrText xml:space="preserve"> PAGEREF _Toc15674 \h </w:instrText>
       </w:r>
       <w:r>
         <w:rPr>
@@ -4553,7 +4553,7 @@
           <w:bCs/>
           <w:lang w:val="en-US"/>
         </w:rPr>
-        <w:instrText xml:space="preserve"> HYPERLINK \l _Toc4799 </w:instrText>
+        <w:instrText xml:space="preserve"> HYPERLINK \l _Toc12363 </w:instrText>
       </w:r>
       <w:r>
         <w:rPr>
@@ -4592,7 +4592,7 @@
           <w:b/>
           <w:bCs/>
         </w:rPr>
-        <w:instrText xml:space="preserve"> PAGEREF _Toc4799 \h </w:instrText>
+        <w:instrText xml:space="preserve"> PAGEREF _Toc12363 \h </w:instrText>
       </w:r>
       <w:r>
         <w:rPr>
@@ -4652,7 +4652,7 @@
           <w:bCs/>
           <w:lang w:val="en-US"/>
         </w:rPr>
-        <w:instrText xml:space="preserve"> HYPERLINK \l _Toc11056 </w:instrText>
+        <w:instrText xml:space="preserve"> HYPERLINK \l _Toc427 </w:instrText>
       </w:r>
       <w:r>
         <w:rPr>
@@ -4692,7 +4692,7 @@
           <w:b/>
           <w:bCs/>
         </w:rPr>
-        <w:instrText xml:space="preserve"> PAGEREF _Toc11056 \h </w:instrText>
+        <w:instrText xml:space="preserve"> PAGEREF _Toc427 \h </w:instrText>
       </w:r>
       <w:r>
         <w:rPr>
@@ -4752,7 +4752,7 @@
           <w:bCs/>
           <w:lang w:val="en-US"/>
         </w:rPr>
-        <w:instrText xml:space="preserve"> HYPERLINK \l _Toc22949 </w:instrText>
+        <w:instrText xml:space="preserve"> HYPERLINK \l _Toc2623 </w:instrText>
       </w:r>
       <w:r>
         <w:rPr>
@@ -4791,7 +4791,7 @@
           <w:b/>
           <w:bCs/>
         </w:rPr>
-        <w:instrText xml:space="preserve"> PAGEREF _Toc22949 \h </w:instrText>
+        <w:instrText xml:space="preserve"> PAGEREF _Toc2623 \h </w:instrText>
       </w:r>
       <w:r>
         <w:rPr>
@@ -4851,7 +4851,7 @@
           <w:bCs/>
           <w:lang w:val="en-US"/>
         </w:rPr>
-        <w:instrText xml:space="preserve"> HYPERLINK \l _Toc30553 </w:instrText>
+        <w:instrText xml:space="preserve"> HYPERLINK \l _Toc17692 </w:instrText>
       </w:r>
       <w:r>
         <w:rPr>
@@ -4890,7 +4890,7 @@
           <w:b/>
           <w:bCs/>
         </w:rPr>
-        <w:instrText xml:space="preserve"> PAGEREF _Toc30553 \h </w:instrText>
+        <w:instrText xml:space="preserve"> PAGEREF _Toc17692 \h </w:instrText>
       </w:r>
       <w:r>
         <w:rPr>
@@ -4950,7 +4950,7 @@
           <w:bCs/>
           <w:lang w:val="en-US"/>
         </w:rPr>
-        <w:instrText xml:space="preserve"> HYPERLINK \l _Toc12723 </w:instrText>
+        <w:instrText xml:space="preserve"> HYPERLINK \l _Toc30383 </w:instrText>
       </w:r>
       <w:r>
         <w:rPr>
@@ -4990,7 +4990,7 @@
           <w:b/>
           <w:bCs/>
         </w:rPr>
-        <w:instrText xml:space="preserve"> PAGEREF _Toc12723 \h </w:instrText>
+        <w:instrText xml:space="preserve"> PAGEREF _Toc30383 \h </w:instrText>
       </w:r>
       <w:r>
         <w:rPr>
@@ -5050,7 +5050,7 @@
           <w:bCs/>
           <w:lang w:val="en-US"/>
         </w:rPr>
-        <w:instrText xml:space="preserve"> HYPERLINK \l _Toc23608 </w:instrText>
+        <w:instrText xml:space="preserve"> HYPERLINK \l _Toc23462 </w:instrText>
       </w:r>
       <w:r>
         <w:rPr>
@@ -5089,7 +5089,7 @@
           <w:b/>
           <w:bCs/>
         </w:rPr>
-        <w:instrText xml:space="preserve"> PAGEREF _Toc23608 \h </w:instrText>
+        <w:instrText xml:space="preserve"> PAGEREF _Toc23462 \h </w:instrText>
       </w:r>
       <w:r>
         <w:rPr>
@@ -5149,7 +5149,7 @@
           <w:bCs/>
           <w:lang w:val="en-US"/>
         </w:rPr>
-        <w:instrText xml:space="preserve"> HYPERLINK \l _Toc21533 </w:instrText>
+        <w:instrText xml:space="preserve"> HYPERLINK \l _Toc7964 </w:instrText>
       </w:r>
       <w:r>
         <w:rPr>
@@ -5188,7 +5188,7 @@
           <w:b/>
           <w:bCs/>
         </w:rPr>
-        <w:instrText xml:space="preserve"> PAGEREF _Toc21533 \h </w:instrText>
+        <w:instrText xml:space="preserve"> PAGEREF _Toc7964 \h </w:instrText>
       </w:r>
       <w:r>
         <w:rPr>
@@ -5248,7 +5248,7 @@
           <w:bCs/>
           <w:lang w:val="en-US"/>
         </w:rPr>
-        <w:instrText xml:space="preserve"> HYPERLINK \l _Toc14717 </w:instrText>
+        <w:instrText xml:space="preserve"> HYPERLINK \l _Toc8021 </w:instrText>
       </w:r>
       <w:r>
         <w:rPr>
@@ -5298,7 +5298,7 @@
           <w:b/>
           <w:bCs/>
         </w:rPr>
-        <w:instrText xml:space="preserve"> PAGEREF _Toc14717 \h </w:instrText>
+        <w:instrText xml:space="preserve"> PAGEREF _Toc8021 \h </w:instrText>
       </w:r>
       <w:r>
         <w:rPr>
@@ -5358,7 +5358,7 @@
           <w:bCs/>
           <w:lang w:val="en-US"/>
         </w:rPr>
-        <w:instrText xml:space="preserve"> HYPERLINK \l _Toc18405 </w:instrText>
+        <w:instrText xml:space="preserve"> HYPERLINK \l _Toc6603 </w:instrText>
       </w:r>
       <w:r>
         <w:rPr>
@@ -5397,7 +5397,7 @@
           <w:b/>
           <w:bCs/>
         </w:rPr>
-        <w:instrText xml:space="preserve"> PAGEREF _Toc18405 \h </w:instrText>
+        <w:instrText xml:space="preserve"> PAGEREF _Toc6603 \h </w:instrText>
       </w:r>
       <w:r>
         <w:rPr>
@@ -5457,7 +5457,7 @@
           <w:bCs/>
           <w:lang w:val="en-US"/>
         </w:rPr>
-        <w:instrText xml:space="preserve"> HYPERLINK \l _Toc12296 </w:instrText>
+        <w:instrText xml:space="preserve"> HYPERLINK \l _Toc26676 </w:instrText>
       </w:r>
       <w:r>
         <w:rPr>
@@ -5496,7 +5496,7 @@
           <w:b/>
           <w:bCs/>
         </w:rPr>
-        <w:instrText xml:space="preserve"> PAGEREF _Toc12296 \h </w:instrText>
+        <w:instrText xml:space="preserve"> PAGEREF _Toc26676 \h </w:instrText>
       </w:r>
       <w:r>
         <w:rPr>
@@ -5556,7 +5556,7 @@
           <w:bCs/>
           <w:lang w:val="en-US"/>
         </w:rPr>
-        <w:instrText xml:space="preserve"> HYPERLINK \l _Toc4286 </w:instrText>
+        <w:instrText xml:space="preserve"> HYPERLINK \l _Toc30221 </w:instrText>
       </w:r>
       <w:r>
         <w:rPr>
@@ -5606,7 +5606,7 @@
           <w:b/>
           <w:bCs/>
         </w:rPr>
-        <w:instrText xml:space="preserve"> PAGEREF _Toc4286 \h </w:instrText>
+        <w:instrText xml:space="preserve"> PAGEREF _Toc30221 \h </w:instrText>
       </w:r>
       <w:r>
         <w:rPr>
@@ -5666,7 +5666,7 @@
           <w:bCs/>
           <w:lang w:val="en-US"/>
         </w:rPr>
-        <w:instrText xml:space="preserve"> HYPERLINK \l _Toc27053 </w:instrText>
+        <w:instrText xml:space="preserve"> HYPERLINK \l _Toc2554 </w:instrText>
       </w:r>
       <w:r>
         <w:rPr>
@@ -5705,7 +5705,7 @@
           <w:b/>
           <w:bCs/>
         </w:rPr>
-        <w:instrText xml:space="preserve"> PAGEREF _Toc27053 \h </w:instrText>
+        <w:instrText xml:space="preserve"> PAGEREF _Toc2554 \h </w:instrText>
       </w:r>
       <w:r>
         <w:rPr>
@@ -5765,7 +5765,7 @@
           <w:bCs/>
           <w:lang w:val="en-US"/>
         </w:rPr>
-        <w:instrText xml:space="preserve"> HYPERLINK \l _Toc23127 </w:instrText>
+        <w:instrText xml:space="preserve"> HYPERLINK \l _Toc23480 </w:instrText>
       </w:r>
       <w:r>
         <w:rPr>
@@ -5804,7 +5804,7 @@
           <w:b/>
           <w:bCs/>
         </w:rPr>
-        <w:instrText xml:space="preserve"> PAGEREF _Toc23127 \h </w:instrText>
+        <w:instrText xml:space="preserve"> PAGEREF _Toc23480 \h </w:instrText>
       </w:r>
       <w:r>
         <w:rPr>
@@ -5864,7 +5864,7 @@
           <w:bCs/>
           <w:lang w:val="en-US"/>
         </w:rPr>
-        <w:instrText xml:space="preserve"> HYPERLINK \l _Toc4072 </w:instrText>
+        <w:instrText xml:space="preserve"> HYPERLINK \l _Toc11292 </w:instrText>
       </w:r>
       <w:r>
         <w:rPr>
@@ -5944,7 +5944,7 @@
           <w:b/>
           <w:bCs/>
         </w:rPr>
-        <w:instrText xml:space="preserve"> PAGEREF _Toc4072 \h </w:instrText>
+        <w:instrText xml:space="preserve"> PAGEREF _Toc11292 \h </w:instrText>
       </w:r>
       <w:r>
         <w:rPr>
@@ -6004,7 +6004,7 @@
           <w:bCs/>
           <w:lang w:val="en-US"/>
         </w:rPr>
-        <w:instrText xml:space="preserve"> HYPERLINK \l _Toc10938 </w:instrText>
+        <w:instrText xml:space="preserve"> HYPERLINK \l _Toc24453 </w:instrText>
       </w:r>
       <w:r>
         <w:rPr>
@@ -6043,7 +6043,7 @@
           <w:b/>
           <w:bCs/>
         </w:rPr>
-        <w:instrText xml:space="preserve"> PAGEREF _Toc10938 \h </w:instrText>
+        <w:instrText xml:space="preserve"> PAGEREF _Toc24453 \h </w:instrText>
       </w:r>
       <w:r>
         <w:rPr>
@@ -6103,7 +6103,7 @@
           <w:bCs/>
           <w:lang w:val="en-US"/>
         </w:rPr>
-        <w:instrText xml:space="preserve"> HYPERLINK \l _Toc28968 </w:instrText>
+        <w:instrText xml:space="preserve"> HYPERLINK \l _Toc14142 </w:instrText>
       </w:r>
       <w:r>
         <w:rPr>
@@ -6142,7 +6142,7 @@
           <w:b/>
           <w:bCs/>
         </w:rPr>
-        <w:instrText xml:space="preserve"> PAGEREF _Toc28968 \h </w:instrText>
+        <w:instrText xml:space="preserve"> PAGEREF _Toc14142 \h </w:instrText>
       </w:r>
       <w:r>
         <w:rPr>
@@ -6202,7 +6202,7 @@
           <w:bCs/>
           <w:lang w:val="en-US"/>
         </w:rPr>
-        <w:instrText xml:space="preserve"> HYPERLINK \l _Toc15581 </w:instrText>
+        <w:instrText xml:space="preserve"> HYPERLINK \l _Toc31527 </w:instrText>
       </w:r>
       <w:r>
         <w:rPr>
@@ -6252,7 +6252,7 @@
           <w:b/>
           <w:bCs/>
         </w:rPr>
-        <w:instrText xml:space="preserve"> PAGEREF _Toc15581 \h </w:instrText>
+        <w:instrText xml:space="preserve"> PAGEREF _Toc31527 \h </w:instrText>
       </w:r>
       <w:r>
         <w:rPr>
@@ -6312,7 +6312,7 @@
           <w:bCs/>
           <w:lang w:val="en-US"/>
         </w:rPr>
-        <w:instrText xml:space="preserve"> HYPERLINK \l _Toc4524 </w:instrText>
+        <w:instrText xml:space="preserve"> HYPERLINK \l _Toc11102 </w:instrText>
       </w:r>
       <w:r>
         <w:rPr>
@@ -6351,7 +6351,7 @@
           <w:b/>
           <w:bCs/>
         </w:rPr>
-        <w:instrText xml:space="preserve"> PAGEREF _Toc4524 \h </w:instrText>
+        <w:instrText xml:space="preserve"> PAGEREF _Toc11102 \h </w:instrText>
       </w:r>
       <w:r>
         <w:rPr>
@@ -6411,7 +6411,7 @@
           <w:bCs/>
           <w:lang w:val="en-US"/>
         </w:rPr>
-        <w:instrText xml:space="preserve"> HYPERLINK \l _Toc27812 </w:instrText>
+        <w:instrText xml:space="preserve"> HYPERLINK \l _Toc20314 </w:instrText>
       </w:r>
       <w:r>
         <w:rPr>
@@ -6450,7 +6450,7 @@
           <w:b/>
           <w:bCs/>
         </w:rPr>
-        <w:instrText xml:space="preserve"> PAGEREF _Toc27812 \h </w:instrText>
+        <w:instrText xml:space="preserve"> PAGEREF _Toc20314 \h </w:instrText>
       </w:r>
       <w:r>
         <w:rPr>
@@ -6510,7 +6510,7 @@
           <w:bCs/>
           <w:lang w:val="en-US"/>
         </w:rPr>
-        <w:instrText xml:space="preserve"> HYPERLINK \l _Toc3072 </w:instrText>
+        <w:instrText xml:space="preserve"> HYPERLINK \l _Toc3118 </w:instrText>
       </w:r>
       <w:r>
         <w:rPr>
@@ -6560,7 +6560,7 @@
           <w:b/>
           <w:bCs/>
         </w:rPr>
-        <w:instrText xml:space="preserve"> PAGEREF _Toc3072 \h </w:instrText>
+        <w:instrText xml:space="preserve"> PAGEREF _Toc3118 \h </w:instrText>
       </w:r>
       <w:r>
         <w:rPr>
@@ -6575,6 +6575,204 @@
           <w:bCs/>
         </w:rPr>
         <w:t>26</w:t>
+      </w:r>
+      <w:r>
+        <w:rPr>
+          <w:b/>
+          <w:bCs/>
+        </w:rPr>
+        <w:fldChar w:fldCharType="end"/>
+      </w:r>
+      <w:r>
+        <w:rPr>
+          <w:rFonts w:hint="default"/>
+          <w:b/>
+          <w:bCs/>
+          <w:lang w:val="en-US"/>
+        </w:rPr>
+        <w:fldChar w:fldCharType="end"/>
+      </w:r>
+    </w:p>
+    <w:p>
+      <w:pPr>
+        <w:pStyle w:val="18"/>
+        <w:tabs>
+          <w:tab w:val="right" w:leader="dot" w:pos="8306"/>
+        </w:tabs>
+        <w:rPr>
+          <w:b/>
+          <w:bCs/>
+        </w:rPr>
+      </w:pPr>
+      <w:r>
+        <w:rPr>
+          <w:rFonts w:hint="default"/>
+          <w:b/>
+          <w:bCs/>
+          <w:lang w:val="en-US"/>
+        </w:rPr>
+        <w:fldChar w:fldCharType="begin"/>
+      </w:r>
+      <w:r>
+        <w:rPr>
+          <w:rFonts w:hint="default"/>
+          <w:b/>
+          <w:bCs/>
+          <w:lang w:val="en-US"/>
+        </w:rPr>
+        <w:instrText xml:space="preserve"> HYPERLINK \l _Toc18244 </w:instrText>
+      </w:r>
+      <w:r>
+        <w:rPr>
+          <w:rFonts w:hint="default"/>
+          <w:b/>
+          <w:bCs/>
+          <w:lang w:val="en-US"/>
+        </w:rPr>
+        <w:fldChar w:fldCharType="separate"/>
+      </w:r>
+      <w:r>
+        <w:rPr>
+          <w:rFonts w:hint="default"/>
+          <w:b/>
+          <w:bCs/>
+          <w:lang w:val="en-US"/>
+        </w:rPr>
+        <w:t>Youtube</w:t>
+      </w:r>
+      <w:r>
+        <w:rPr>
+          <w:b/>
+          <w:bCs/>
+        </w:rPr>
+        <w:tab/>
+      </w:r>
+      <w:r>
+        <w:rPr>
+          <w:b/>
+          <w:bCs/>
+        </w:rPr>
+        <w:fldChar w:fldCharType="begin"/>
+      </w:r>
+      <w:r>
+        <w:rPr>
+          <w:b/>
+          <w:bCs/>
+        </w:rPr>
+        <w:instrText xml:space="preserve"> PAGEREF _Toc18244 \h </w:instrText>
+      </w:r>
+      <w:r>
+        <w:rPr>
+          <w:b/>
+          <w:bCs/>
+        </w:rPr>
+        <w:fldChar w:fldCharType="separate"/>
+      </w:r>
+      <w:r>
+        <w:rPr>
+          <w:b/>
+          <w:bCs/>
+        </w:rPr>
+        <w:t>27</w:t>
+      </w:r>
+      <w:r>
+        <w:rPr>
+          <w:b/>
+          <w:bCs/>
+        </w:rPr>
+        <w:fldChar w:fldCharType="end"/>
+      </w:r>
+      <w:r>
+        <w:rPr>
+          <w:rFonts w:hint="default"/>
+          <w:b/>
+          <w:bCs/>
+          <w:lang w:val="en-US"/>
+        </w:rPr>
+        <w:fldChar w:fldCharType="end"/>
+      </w:r>
+    </w:p>
+    <w:p>
+      <w:pPr>
+        <w:pStyle w:val="18"/>
+        <w:tabs>
+          <w:tab w:val="right" w:leader="dot" w:pos="8306"/>
+        </w:tabs>
+        <w:rPr>
+          <w:b/>
+          <w:bCs/>
+        </w:rPr>
+      </w:pPr>
+      <w:r>
+        <w:rPr>
+          <w:rFonts w:hint="default"/>
+          <w:b/>
+          <w:bCs/>
+          <w:lang w:val="en-US"/>
+        </w:rPr>
+        <w:fldChar w:fldCharType="begin"/>
+      </w:r>
+      <w:r>
+        <w:rPr>
+          <w:rFonts w:hint="default"/>
+          <w:b/>
+          <w:bCs/>
+          <w:lang w:val="en-US"/>
+        </w:rPr>
+        <w:instrText xml:space="preserve"> HYPERLINK \l _Toc15742 </w:instrText>
+      </w:r>
+      <w:r>
+        <w:rPr>
+          <w:rFonts w:hint="default"/>
+          <w:b/>
+          <w:bCs/>
+          <w:lang w:val="en-US"/>
+        </w:rPr>
+        <w:fldChar w:fldCharType="separate"/>
+      </w:r>
+      <w:r>
+        <w:rPr>
+          <w:rFonts w:hint="default"/>
+          <w:b/>
+          <w:bCs/>
+          <w:lang w:val="en-US"/>
+        </w:rPr>
+        <w:t>Github</w:t>
+      </w:r>
+      <w:r>
+        <w:rPr>
+          <w:b/>
+          <w:bCs/>
+        </w:rPr>
+        <w:tab/>
+      </w:r>
+      <w:r>
+        <w:rPr>
+          <w:b/>
+          <w:bCs/>
+        </w:rPr>
+        <w:fldChar w:fldCharType="begin"/>
+      </w:r>
+      <w:r>
+        <w:rPr>
+          <w:b/>
+          <w:bCs/>
+        </w:rPr>
+        <w:instrText xml:space="preserve"> PAGEREF _Toc15742 \h </w:instrText>
+      </w:r>
+      <w:r>
+        <w:rPr>
+          <w:b/>
+          <w:bCs/>
+        </w:rPr>
+        <w:fldChar w:fldCharType="separate"/>
+      </w:r>
+      <w:r>
+        <w:rPr>
+          <w:b/>
+          <w:bCs/>
+        </w:rPr>
+        <w:t>27</w:t>
       </w:r>
       <w:r>
         <w:rPr>
@@ -6621,7 +6819,7 @@
           <w:lang w:val="en-US"/>
         </w:rPr>
       </w:pPr>
-      <w:bookmarkStart w:id="1" w:name="_Toc18397"/>
+      <w:bookmarkStart w:id="1" w:name="_Toc17501"/>
       <w:r>
         <w:rPr>
           <w:rFonts w:hint="default"/>
@@ -6709,7 +6907,7 @@
           <w:lang w:val="en-US"/>
         </w:rPr>
       </w:pPr>
-      <w:bookmarkStart w:id="2" w:name="_Toc11191"/>
+      <w:bookmarkStart w:id="2" w:name="_Toc5555"/>
       <w:r>
         <w:rPr>
           <w:rFonts w:hint="default"/>
@@ -6775,30 +6973,6 @@
         </w:rPr>
         <w:fldChar w:fldCharType="end"/>
       </w:r>
-    </w:p>
-    <w:p>
-      <w:pPr>
-        <w:rPr>
-          <w:rFonts w:hint="default"/>
-          <w:b w:val="0"/>
-          <w:bCs w:val="0"/>
-          <w:sz w:val="22"/>
-          <w:szCs w:val="22"/>
-          <w:lang w:val="en-US"/>
-        </w:rPr>
-      </w:pPr>
-    </w:p>
-    <w:p>
-      <w:pPr>
-        <w:rPr>
-          <w:rFonts w:hint="default"/>
-          <w:b w:val="0"/>
-          <w:bCs w:val="0"/>
-          <w:sz w:val="22"/>
-          <w:szCs w:val="22"/>
-          <w:lang w:val="en-US"/>
-        </w:rPr>
-      </w:pPr>
     </w:p>
     <w:p>
       <w:pPr>
@@ -7134,7 +7308,9 @@
           <w:lang w:val="en-US"/>
         </w:rPr>
       </w:pPr>
-      <w:bookmarkStart w:id="3" w:name="_Toc4121"/>
+      <w:bookmarkStart w:id="66" w:name="_GoBack"/>
+      <w:bookmarkEnd w:id="66"/>
+      <w:bookmarkStart w:id="3" w:name="_Toc25186"/>
       <w:r>
         <w:rPr>
           <w:rFonts w:hint="default"/>
@@ -7695,7 +7871,7 @@
           <w:lang w:val="en-US"/>
         </w:rPr>
       </w:pPr>
-      <w:bookmarkStart w:id="4" w:name="_Toc9424"/>
+      <w:bookmarkStart w:id="4" w:name="_Toc12595"/>
       <w:r>
         <w:rPr>
           <w:rFonts w:hint="default"/>
@@ -8330,7 +8506,7 @@
           <w:lang w:val="en-US"/>
         </w:rPr>
       </w:pPr>
-      <w:bookmarkStart w:id="5" w:name="_Toc3075"/>
+      <w:bookmarkStart w:id="5" w:name="_Toc344"/>
       <w:r>
         <w:rPr>
           <w:rFonts w:hint="default"/>
@@ -8671,7 +8847,7 @@
           <w:lang w:val="en-US"/>
         </w:rPr>
       </w:pPr>
-      <w:bookmarkStart w:id="6" w:name="_Toc26008"/>
+      <w:bookmarkStart w:id="6" w:name="_Toc2446"/>
       <w:r>
         <w:rPr>
           <w:rFonts w:hint="default"/>
@@ -9027,7 +9203,7 @@
           <w:lang w:val="en-US"/>
         </w:rPr>
       </w:pPr>
-      <w:bookmarkStart w:id="7" w:name="_Toc28095"/>
+      <w:bookmarkStart w:id="7" w:name="_Toc15276"/>
       <w:r>
         <w:rPr>
           <w:rFonts w:hint="default"/>
@@ -9387,7 +9563,7 @@
           <w:lang w:val="en-US"/>
         </w:rPr>
       </w:pPr>
-      <w:bookmarkStart w:id="8" w:name="_Toc3912"/>
+      <w:bookmarkStart w:id="8" w:name="_Toc26370"/>
       <w:r>
         <w:rPr>
           <w:rFonts w:hint="default"/>
@@ -9582,7 +9758,7 @@
           <w:lang w:val="en-US"/>
         </w:rPr>
       </w:pPr>
-      <w:bookmarkStart w:id="9" w:name="_Toc21158"/>
+      <w:bookmarkStart w:id="9" w:name="_Toc31262"/>
       <w:r>
         <w:rPr>
           <w:rFonts w:hint="default"/>
@@ -9912,7 +10088,7 @@
           <w:lang w:val="en-US"/>
         </w:rPr>
       </w:pPr>
-      <w:bookmarkStart w:id="10" w:name="_Toc20174"/>
+      <w:bookmarkStart w:id="10" w:name="_Toc13027"/>
       <w:r>
         <w:rPr>
           <w:rFonts w:hint="default"/>
@@ -10102,7 +10278,7 @@
           <w:lang w:val="en-US"/>
         </w:rPr>
       </w:pPr>
-      <w:bookmarkStart w:id="11" w:name="_Toc3325"/>
+      <w:bookmarkStart w:id="11" w:name="_Toc24062"/>
       <w:r>
         <w:rPr>
           <w:rFonts w:hint="default"/>
@@ -10321,7 +10497,7 @@
           <w:lang w:val="en-US"/>
         </w:rPr>
       </w:pPr>
-      <w:bookmarkStart w:id="12" w:name="_Toc27175"/>
+      <w:bookmarkStart w:id="12" w:name="_Toc6492"/>
       <w:r>
         <w:rPr>
           <w:rFonts w:hint="default"/>
@@ -11436,7 +11612,7 @@
           <w:lang w:val="en-US"/>
         </w:rPr>
       </w:pPr>
-      <w:bookmarkStart w:id="13" w:name="_Toc15475"/>
+      <w:bookmarkStart w:id="13" w:name="_Toc14944"/>
       <w:r>
         <w:rPr>
           <w:rFonts w:hint="default"/>
@@ -11522,7 +11698,7 @@
           <w:lang w:val="en-US"/>
         </w:rPr>
       </w:pPr>
-      <w:bookmarkStart w:id="14" w:name="_Toc13667"/>
+      <w:bookmarkStart w:id="14" w:name="_Toc617"/>
       <w:r>
         <w:rPr>
           <w:rFonts w:hint="default"/>
@@ -11983,7 +12159,7 @@
           <w:lang w:val="en-US"/>
         </w:rPr>
       </w:pPr>
-      <w:bookmarkStart w:id="15" w:name="_Toc13193"/>
+      <w:bookmarkStart w:id="15" w:name="_Toc31680"/>
       <w:r>
         <w:rPr>
           <w:rFonts w:hint="default"/>
@@ -12039,7 +12215,7 @@
           <w:lang w:val="en-US"/>
         </w:rPr>
       </w:pPr>
-      <w:bookmarkStart w:id="16" w:name="_Toc5350"/>
+      <w:bookmarkStart w:id="16" w:name="_Toc25432"/>
       <w:r>
         <w:rPr>
           <w:rFonts w:hint="default"/>
@@ -12125,7 +12301,7 @@
           <w:lang w:val="en-US"/>
         </w:rPr>
       </w:pPr>
-      <w:bookmarkStart w:id="17" w:name="_Toc22868"/>
+      <w:bookmarkStart w:id="17" w:name="_Toc6635"/>
       <w:r>
         <w:rPr>
           <w:rFonts w:hint="default"/>
@@ -12586,7 +12762,7 @@
           <w:lang w:val="en-US"/>
         </w:rPr>
       </w:pPr>
-      <w:bookmarkStart w:id="18" w:name="_Toc7849"/>
+      <w:bookmarkStart w:id="18" w:name="_Toc13712"/>
       <w:r>
         <w:rPr>
           <w:rFonts w:hint="default"/>
@@ -12765,7 +12941,7 @@
           <w:lang w:val="en-US"/>
         </w:rPr>
       </w:pPr>
-      <w:bookmarkStart w:id="19" w:name="_Toc29243"/>
+      <w:bookmarkStart w:id="19" w:name="_Toc20020"/>
       <w:r>
         <w:rPr>
           <w:rFonts w:hint="default"/>
@@ -12851,7 +13027,7 @@
           <w:lang w:val="en-US"/>
         </w:rPr>
       </w:pPr>
-      <w:bookmarkStart w:id="20" w:name="_Toc14981"/>
+      <w:bookmarkStart w:id="20" w:name="_Toc1149"/>
       <w:r>
         <w:rPr>
           <w:rFonts w:hint="default"/>
@@ -13265,7 +13441,7 @@
           <w:lang w:val="en-US"/>
         </w:rPr>
       </w:pPr>
-      <w:bookmarkStart w:id="21" w:name="_Toc20373"/>
+      <w:bookmarkStart w:id="21" w:name="_Toc22581"/>
       <w:r>
         <w:rPr>
           <w:rFonts w:hint="default"/>
@@ -13510,7 +13686,7 @@
           <w:lang w:val="en-US"/>
         </w:rPr>
       </w:pPr>
-      <w:bookmarkStart w:id="22" w:name="_Toc25037"/>
+      <w:bookmarkStart w:id="22" w:name="_Toc21443"/>
       <w:r>
         <w:rPr>
           <w:rFonts w:hint="default"/>
@@ -13596,7 +13772,7 @@
           <w:lang w:val="en-US"/>
         </w:rPr>
       </w:pPr>
-      <w:bookmarkStart w:id="23" w:name="_Toc9562"/>
+      <w:bookmarkStart w:id="23" w:name="_Toc11691"/>
       <w:r>
         <w:rPr>
           <w:rFonts w:hint="default"/>
@@ -14034,7 +14210,7 @@
           <w:lang w:val="en-US"/>
         </w:rPr>
       </w:pPr>
-      <w:bookmarkStart w:id="24" w:name="_Toc24772"/>
+      <w:bookmarkStart w:id="24" w:name="_Toc26666"/>
       <w:r>
         <w:rPr>
           <w:rFonts w:hint="default"/>
@@ -14213,7 +14389,7 @@
           <w:lang w:val="en-US"/>
         </w:rPr>
       </w:pPr>
-      <w:bookmarkStart w:id="25" w:name="_Toc32326"/>
+      <w:bookmarkStart w:id="25" w:name="_Toc5685"/>
       <w:r>
         <w:rPr>
           <w:rFonts w:hint="default"/>
@@ -14299,7 +14475,7 @@
           <w:lang w:val="en-US"/>
         </w:rPr>
       </w:pPr>
-      <w:bookmarkStart w:id="26" w:name="_Toc20655"/>
+      <w:bookmarkStart w:id="26" w:name="_Toc4330"/>
       <w:r>
         <w:rPr>
           <w:rFonts w:hint="default"/>
@@ -14713,7 +14889,7 @@
           <w:lang w:val="en-US"/>
         </w:rPr>
       </w:pPr>
-      <w:bookmarkStart w:id="27" w:name="_Toc18969"/>
+      <w:bookmarkStart w:id="27" w:name="_Toc31225"/>
       <w:r>
         <w:rPr>
           <w:rFonts w:hint="default"/>
@@ -15496,7 +15672,7 @@
           <w:lang w:val="en-US"/>
         </w:rPr>
       </w:pPr>
-      <w:bookmarkStart w:id="28" w:name="_Toc30614"/>
+      <w:bookmarkStart w:id="28" w:name="_Toc15413"/>
       <w:r>
         <w:rPr>
           <w:rFonts w:hint="default"/>
@@ -15582,7 +15758,7 @@
           <w:lang w:val="en-US"/>
         </w:rPr>
       </w:pPr>
-      <w:bookmarkStart w:id="29" w:name="_Toc7904"/>
+      <w:bookmarkStart w:id="29" w:name="_Toc8824"/>
       <w:r>
         <w:rPr>
           <w:rFonts w:hint="default"/>
@@ -15810,7 +15986,7 @@
           <w:lang w:val="en-US"/>
         </w:rPr>
       </w:pPr>
-      <w:bookmarkStart w:id="30" w:name="_Toc25329"/>
+      <w:bookmarkStart w:id="30" w:name="_Toc14644"/>
       <w:r>
         <w:rPr>
           <w:rFonts w:hint="default"/>
@@ -16037,7 +16213,7 @@
           <w:lang w:val="en-US"/>
         </w:rPr>
       </w:pPr>
-      <w:bookmarkStart w:id="31" w:name="_Toc19809"/>
+      <w:bookmarkStart w:id="31" w:name="_Toc26406"/>
       <w:r>
         <w:rPr>
           <w:rFonts w:hint="default"/>
@@ -16123,7 +16299,7 @@
           <w:lang w:val="en-US"/>
         </w:rPr>
       </w:pPr>
-      <w:bookmarkStart w:id="32" w:name="_Toc31955"/>
+      <w:bookmarkStart w:id="32" w:name="_Toc23251"/>
       <w:r>
         <w:rPr>
           <w:rFonts w:hint="default"/>
@@ -16459,7 +16635,7 @@
           <w:lang w:val="en-US"/>
         </w:rPr>
       </w:pPr>
-      <w:bookmarkStart w:id="33" w:name="_Toc10795"/>
+      <w:bookmarkStart w:id="33" w:name="_Toc19314"/>
       <w:r>
         <w:rPr>
           <w:rFonts w:hint="default"/>
@@ -16693,7 +16869,7 @@
           <w:lang w:val="en-US"/>
         </w:rPr>
       </w:pPr>
-      <w:bookmarkStart w:id="34" w:name="_Toc5967"/>
+      <w:bookmarkStart w:id="34" w:name="_Toc2579"/>
       <w:r>
         <w:rPr>
           <w:rFonts w:hint="default"/>
@@ -16779,7 +16955,7 @@
           <w:lang w:val="en-US"/>
         </w:rPr>
       </w:pPr>
-      <w:bookmarkStart w:id="35" w:name="_Toc14289"/>
+      <w:bookmarkStart w:id="35" w:name="_Toc614"/>
       <w:r>
         <w:rPr>
           <w:rFonts w:hint="default"/>
@@ -17175,7 +17351,7 @@
           <w:lang w:val="en-US"/>
         </w:rPr>
       </w:pPr>
-      <w:bookmarkStart w:id="36" w:name="_Toc2093"/>
+      <w:bookmarkStart w:id="36" w:name="_Toc3000"/>
       <w:r>
         <w:rPr>
           <w:rFonts w:hint="default"/>
@@ -17714,7 +17890,7 @@
           <w:lang w:val="en-US"/>
         </w:rPr>
       </w:pPr>
-      <w:bookmarkStart w:id="37" w:name="_Toc1118"/>
+      <w:bookmarkStart w:id="37" w:name="_Toc11282"/>
       <w:r>
         <w:rPr>
           <w:rFonts w:hint="default"/>
@@ -17800,7 +17976,7 @@
           <w:lang w:val="en-US"/>
         </w:rPr>
       </w:pPr>
-      <w:bookmarkStart w:id="38" w:name="_Toc32558"/>
+      <w:bookmarkStart w:id="38" w:name="_Toc7304"/>
       <w:r>
         <w:rPr>
           <w:rFonts w:hint="default"/>
@@ -18112,7 +18288,7 @@
           <w:lang w:val="en-US"/>
         </w:rPr>
       </w:pPr>
-      <w:bookmarkStart w:id="39" w:name="_Toc23300"/>
+      <w:bookmarkStart w:id="39" w:name="_Toc843"/>
       <w:r>
         <w:rPr>
           <w:rFonts w:hint="default"/>
@@ -18781,7 +18957,7 @@
           <w:lang w:val="en-US"/>
         </w:rPr>
       </w:pPr>
-      <w:bookmarkStart w:id="40" w:name="_Toc21349"/>
+      <w:bookmarkStart w:id="40" w:name="_Toc24703"/>
       <w:r>
         <w:rPr>
           <w:rFonts w:hint="default"/>
@@ -18867,7 +19043,7 @@
           <w:lang w:val="en-US"/>
         </w:rPr>
       </w:pPr>
-      <w:bookmarkStart w:id="41" w:name="_Toc13448"/>
+      <w:bookmarkStart w:id="41" w:name="_Toc9881"/>
       <w:r>
         <w:rPr>
           <w:rFonts w:hint="default"/>
@@ -19083,7 +19259,7 @@
           <w:lang w:val="en-US"/>
         </w:rPr>
       </w:pPr>
-      <w:bookmarkStart w:id="42" w:name="_Toc10359"/>
+      <w:bookmarkStart w:id="42" w:name="_Toc17568"/>
       <w:r>
         <w:rPr>
           <w:rFonts w:hint="default"/>
@@ -19434,7 +19610,7 @@
           <w:lang w:val="en-US"/>
         </w:rPr>
       </w:pPr>
-      <w:bookmarkStart w:id="43" w:name="_Toc25618"/>
+      <w:bookmarkStart w:id="43" w:name="_Toc15674"/>
       <w:r>
         <w:rPr>
           <w:rFonts w:hint="default"/>
@@ -19520,7 +19696,7 @@
           <w:lang w:val="en-US"/>
         </w:rPr>
       </w:pPr>
-      <w:bookmarkStart w:id="44" w:name="_Toc4799"/>
+      <w:bookmarkStart w:id="44" w:name="_Toc12363"/>
       <w:r>
         <w:rPr>
           <w:rFonts w:hint="default"/>
@@ -19889,7 +20065,7 @@
           <w:lang w:val="en-US"/>
         </w:rPr>
       </w:pPr>
-      <w:bookmarkStart w:id="45" w:name="_Toc11056"/>
+      <w:bookmarkStart w:id="45" w:name="_Toc427"/>
       <w:r>
         <w:rPr>
           <w:rFonts w:hint="default"/>
@@ -20086,7 +20262,7 @@
           <w:lang w:val="en-US"/>
         </w:rPr>
       </w:pPr>
-      <w:bookmarkStart w:id="46" w:name="_Toc22949"/>
+      <w:bookmarkStart w:id="46" w:name="_Toc2623"/>
       <w:r>
         <w:rPr>
           <w:rFonts w:hint="default"/>
@@ -20172,7 +20348,7 @@
           <w:lang w:val="en-US"/>
         </w:rPr>
       </w:pPr>
-      <w:bookmarkStart w:id="47" w:name="_Toc30553"/>
+      <w:bookmarkStart w:id="47" w:name="_Toc17692"/>
       <w:r>
         <w:rPr>
           <w:rFonts w:hint="default"/>
@@ -20520,7 +20696,7 @@
           <w:lang w:val="en-US"/>
         </w:rPr>
       </w:pPr>
-      <w:bookmarkStart w:id="48" w:name="_Toc12723"/>
+      <w:bookmarkStart w:id="48" w:name="_Toc30383"/>
       <w:r>
         <w:rPr>
           <w:rFonts w:hint="default"/>
@@ -21502,7 +21678,7 @@
           <w:lang w:val="en-US"/>
         </w:rPr>
       </w:pPr>
-      <w:bookmarkStart w:id="49" w:name="_Toc23608"/>
+      <w:bookmarkStart w:id="49" w:name="_Toc23462"/>
       <w:r>
         <w:rPr>
           <w:rFonts w:hint="default"/>
@@ -21588,7 +21764,7 @@
           <w:lang w:val="en-US"/>
         </w:rPr>
       </w:pPr>
-      <w:bookmarkStart w:id="50" w:name="_Toc21533"/>
+      <w:bookmarkStart w:id="50" w:name="_Toc7964"/>
       <w:r>
         <w:rPr>
           <w:rFonts w:hint="default"/>
@@ -22102,7 +22278,7 @@
           <w:lang w:val="en-US"/>
         </w:rPr>
       </w:pPr>
-      <w:bookmarkStart w:id="51" w:name="_Toc14717"/>
+      <w:bookmarkStart w:id="51" w:name="_Toc8021"/>
       <w:r>
         <w:rPr>
           <w:rFonts w:hint="default"/>
@@ -22767,7 +22943,7 @@
           <w:lang w:val="en-US"/>
         </w:rPr>
       </w:pPr>
-      <w:bookmarkStart w:id="52" w:name="_Toc18405"/>
+      <w:bookmarkStart w:id="52" w:name="_Toc6603"/>
       <w:r>
         <w:rPr>
           <w:rFonts w:hint="default"/>
@@ -22853,7 +23029,7 @@
           <w:lang w:val="en-US"/>
         </w:rPr>
       </w:pPr>
-      <w:bookmarkStart w:id="53" w:name="_Toc12296"/>
+      <w:bookmarkStart w:id="53" w:name="_Toc26676"/>
       <w:r>
         <w:rPr>
           <w:rFonts w:hint="default"/>
@@ -23180,7 +23356,7 @@
           <w:lang w:val="en-US"/>
         </w:rPr>
       </w:pPr>
-      <w:bookmarkStart w:id="54" w:name="_Toc4286"/>
+      <w:bookmarkStart w:id="54" w:name="_Toc30221"/>
       <w:r>
         <w:rPr>
           <w:rFonts w:hint="default"/>
@@ -23580,7 +23756,7 @@
           <w:lang w:val="en-US"/>
         </w:rPr>
       </w:pPr>
-      <w:bookmarkStart w:id="55" w:name="_Toc27053"/>
+      <w:bookmarkStart w:id="55" w:name="_Toc2554"/>
       <w:r>
         <w:rPr>
           <w:rFonts w:hint="default"/>
@@ -23666,7 +23842,7 @@
           <w:lang w:val="en-US"/>
         </w:rPr>
       </w:pPr>
-      <w:bookmarkStart w:id="56" w:name="_Toc23127"/>
+      <w:bookmarkStart w:id="56" w:name="_Toc23480"/>
       <w:r>
         <w:rPr>
           <w:rFonts w:hint="default"/>
@@ -24108,7 +24284,7 @@
           <w:lang w:val="en-US"/>
         </w:rPr>
       </w:pPr>
-      <w:bookmarkStart w:id="57" w:name="_Toc4072"/>
+      <w:bookmarkStart w:id="57" w:name="_Toc11292"/>
       <w:r>
         <w:rPr>
           <w:rFonts w:hint="default"/>
@@ -24440,7 +24616,7 @@
           <w:lang w:val="en-US"/>
         </w:rPr>
       </w:pPr>
-      <w:bookmarkStart w:id="58" w:name="_Toc10938"/>
+      <w:bookmarkStart w:id="58" w:name="_Toc24453"/>
       <w:r>
         <w:rPr>
           <w:rFonts w:hint="default"/>
@@ -24526,7 +24702,7 @@
           <w:lang w:val="en-US"/>
         </w:rPr>
       </w:pPr>
-      <w:bookmarkStart w:id="59" w:name="_Toc28968"/>
+      <w:bookmarkStart w:id="59" w:name="_Toc14142"/>
       <w:r>
         <w:rPr>
           <w:rFonts w:hint="default"/>
@@ -25096,7 +25272,7 @@
           <w:lang w:val="en-US"/>
         </w:rPr>
       </w:pPr>
-      <w:bookmarkStart w:id="60" w:name="_Toc15581"/>
+      <w:bookmarkStart w:id="60" w:name="_Toc31527"/>
       <w:r>
         <w:rPr>
           <w:rFonts w:hint="default"/>
@@ -25861,7 +26037,7 @@
           <w:lang w:val="en-US"/>
         </w:rPr>
       </w:pPr>
-      <w:bookmarkStart w:id="61" w:name="_Toc4524"/>
+      <w:bookmarkStart w:id="61" w:name="_Toc11102"/>
       <w:r>
         <w:rPr>
           <w:rFonts w:hint="default"/>
@@ -25947,7 +26123,7 @@
           <w:lang w:val="en-US"/>
         </w:rPr>
       </w:pPr>
-      <w:bookmarkStart w:id="62" w:name="_Toc27812"/>
+      <w:bookmarkStart w:id="62" w:name="_Toc20314"/>
       <w:r>
         <w:rPr>
           <w:rFonts w:hint="default"/>
@@ -26117,7 +26293,7 @@
           <w:lang w:val="en-US"/>
         </w:rPr>
       </w:pPr>
-      <w:bookmarkStart w:id="63" w:name="_Toc3072"/>
+      <w:bookmarkStart w:id="63" w:name="_Toc3118"/>
       <w:r>
         <w:rPr>
           <w:rFonts w:hint="default"/>
@@ -26298,7 +26474,7 @@
           <w:szCs w:val="22"/>
           <w:lang w:val="en-US"/>
         </w:rPr>
-        <w:t xml:space="preserve">Thus if a rogue process sent us very large arrays or instances of classes that could be considered dangerous, we could perhaps check the generated instances using the </w:t>
+        <w:t xml:space="preserve">Thus, if a rogue process sent us very large arrays or instances of classes that could be considered dangerous, we could perhaps check the generated instances using the </w:t>
       </w:r>
       <w:r>
         <w:rPr>
@@ -27131,8 +27307,6 @@
         </w:rPr>
         <w:t>Pattern-based filters which can accept or reject specific classes, packages, or modules =&gt; A class that matches a pattern that is preceded by ! is rejected. A class that matches a pattern without ! is accepted.</w:t>
       </w:r>
-      <w:bookmarkStart w:id="64" w:name="_GoBack"/>
-      <w:bookmarkEnd w:id="64"/>
     </w:p>
     <w:p>
       <w:pPr>
@@ -27192,6 +27366,7 @@
           <w:lang w:val="en-US"/>
         </w:rPr>
       </w:pPr>
+      <w:bookmarkStart w:id="64" w:name="_Toc18244"/>
       <w:r>
         <w:rPr>
           <w:rFonts w:hint="default"/>
@@ -27199,6 +27374,7 @@
         </w:rPr>
         <w:t>Youtube</w:t>
       </w:r>
+      <w:bookmarkEnd w:id="64"/>
     </w:p>
     <w:p>
       <w:pPr>
@@ -27276,6 +27452,7 @@
           <w:lang w:val="en-US"/>
         </w:rPr>
       </w:pPr>
+      <w:bookmarkStart w:id="65" w:name="_Toc15742"/>
       <w:r>
         <w:rPr>
           <w:rFonts w:hint="default"/>
@@ -27283,6 +27460,7 @@
         </w:rPr>
         <w:t>Github</w:t>
       </w:r>
+      <w:bookmarkEnd w:id="65"/>
     </w:p>
     <w:p>
       <w:pPr>
@@ -27319,7 +27497,7 @@
           <w:szCs w:val="22"/>
           <w:lang w:val="en-US"/>
         </w:rPr>
-        <w:instrText xml:space="preserve"> HYPERLINK "https://github.com/backstreetbrogrammer/05_Persistence/tree/main/src/main/java/com/backstreetbrogrammer/chapter20_singleton" </w:instrText>
+        <w:instrText xml:space="preserve"> HYPERLINK "https://github.com/backstreetbrogrammer/05_Persistence/tree/main/src/main/java/com/backstreetbrogrammer/chapter21_serializationfilters" </w:instrText>
       </w:r>
       <w:r>
         <w:rPr>
@@ -27338,7 +27516,7 @@
           <w:szCs w:val="22"/>
           <w:lang w:val="en-US"/>
         </w:rPr>
-        <w:t>https://github.com/backstreetbrogrammer/05_Persistence/tree/main/src/main/java/com/backstreetbrogrammer/chapter20_singleton</w:t>
+        <w:t>https://github.com/backstreetbrogrammer/05_Persistence/tree/main/src/main/java/com/backstreetbrogrammer/chapter21_serializationfilters</w:t>
       </w:r>
       <w:r>
         <w:rPr>
@@ -27389,7 +27567,7 @@
           <w:szCs w:val="22"/>
           <w:lang w:val="en-US"/>
         </w:rPr>
-        <w:instrText xml:space="preserve"> HYPERLINK "https://github.com/backstreetbrogrammer/05_Persistence/tree/main/src/test/java/com/backstreetbrogrammer/chapter20_singleton" </w:instrText>
+        <w:instrText xml:space="preserve"> HYPERLINK "https://github.com/backstreetbrogrammer/05_Persistence/tree/main/src/test/java/com/backstreetbrogrammer/chapter21_serializationfilters" </w:instrText>
       </w:r>
       <w:r>
         <w:rPr>
@@ -27408,7 +27586,7 @@
           <w:szCs w:val="22"/>
           <w:lang w:val="en-US"/>
         </w:rPr>
-        <w:t>https://github.com/backstreetbrogrammer/05_Persistence/tree/main/src/test/java/com/backstreetbrogrammer/chapter20_singleton</w:t>
+        <w:t>https://github.com/backstreetbrogrammer/05_Persistence/tree/main/src/test/java/com/backstreetbrogrammer/chapter21_serializationfilters</w:t>
       </w:r>
       <w:r>
         <w:rPr>
@@ -27419,6 +27597,20 @@
         </w:rPr>
         <w:fldChar w:fldCharType="end"/>
       </w:r>
+    </w:p>
+    <w:p>
+      <w:pPr>
+        <w:numPr>
+          <w:ilvl w:val="0"/>
+          <w:numId w:val="0"/>
+        </w:numPr>
+        <w:rPr>
+          <w:rFonts w:hint="default"/>
+          <w:sz w:val="22"/>
+          <w:szCs w:val="22"/>
+          <w:lang w:val="en-US"/>
+        </w:rPr>
+      </w:pPr>
     </w:p>
     <w:p>
       <w:pPr>

</xml_diff>

<commit_message>
dev in progress for proxy pattern
</commit_message>
<xml_diff>
--- a/JavaSerialization.docx
+++ b/JavaSerialization.docx
@@ -7308,8 +7308,6 @@
           <w:lang w:val="en-US"/>
         </w:rPr>
       </w:pPr>
-      <w:bookmarkStart w:id="66" w:name="_GoBack"/>
-      <w:bookmarkEnd w:id="66"/>
       <w:bookmarkStart w:id="3" w:name="_Toc25186"/>
       <w:r>
         <w:rPr>
@@ -27611,6 +27609,1874 @@
           <w:lang w:val="en-US"/>
         </w:rPr>
       </w:pPr>
+    </w:p>
+    <w:p>
+      <w:pPr>
+        <w:numPr>
+          <w:ilvl w:val="0"/>
+          <w:numId w:val="0"/>
+        </w:numPr>
+        <w:rPr>
+          <w:rFonts w:hint="default"/>
+          <w:b w:val="0"/>
+          <w:bCs w:val="0"/>
+          <w:sz w:val="22"/>
+          <w:szCs w:val="22"/>
+          <w:lang w:val="en-US"/>
+        </w:rPr>
+      </w:pPr>
+    </w:p>
+    <w:p>
+      <w:pPr>
+        <w:numPr>
+          <w:ilvl w:val="0"/>
+          <w:numId w:val="0"/>
+        </w:numPr>
+        <w:rPr>
+          <w:rFonts w:hint="default"/>
+          <w:b w:val="0"/>
+          <w:bCs w:val="0"/>
+          <w:sz w:val="22"/>
+          <w:szCs w:val="22"/>
+          <w:lang w:val="en-US"/>
+        </w:rPr>
+      </w:pPr>
+    </w:p>
+    <w:p>
+      <w:pPr>
+        <w:numPr>
+          <w:ilvl w:val="0"/>
+          <w:numId w:val="0"/>
+        </w:numPr>
+        <w:rPr>
+          <w:rFonts w:hint="default"/>
+          <w:b w:val="0"/>
+          <w:bCs w:val="0"/>
+          <w:sz w:val="22"/>
+          <w:szCs w:val="22"/>
+          <w:lang w:val="en-US"/>
+        </w:rPr>
+      </w:pPr>
+    </w:p>
+    <w:p>
+      <w:pPr>
+        <w:numPr>
+          <w:ilvl w:val="0"/>
+          <w:numId w:val="0"/>
+        </w:numPr>
+        <w:rPr>
+          <w:rFonts w:hint="default"/>
+          <w:b w:val="0"/>
+          <w:bCs w:val="0"/>
+          <w:sz w:val="22"/>
+          <w:szCs w:val="22"/>
+          <w:lang w:val="en-US"/>
+        </w:rPr>
+      </w:pPr>
+    </w:p>
+    <w:p>
+      <w:pPr>
+        <w:numPr>
+          <w:ilvl w:val="0"/>
+          <w:numId w:val="0"/>
+        </w:numPr>
+        <w:rPr>
+          <w:rFonts w:hint="default"/>
+          <w:b w:val="0"/>
+          <w:bCs w:val="0"/>
+          <w:sz w:val="22"/>
+          <w:szCs w:val="22"/>
+          <w:lang w:val="en-US"/>
+        </w:rPr>
+      </w:pPr>
+    </w:p>
+    <w:p>
+      <w:pPr>
+        <w:numPr>
+          <w:ilvl w:val="0"/>
+          <w:numId w:val="0"/>
+        </w:numPr>
+        <w:rPr>
+          <w:rFonts w:hint="default"/>
+          <w:b w:val="0"/>
+          <w:bCs w:val="0"/>
+          <w:sz w:val="22"/>
+          <w:szCs w:val="22"/>
+          <w:lang w:val="en-US"/>
+        </w:rPr>
+      </w:pPr>
+    </w:p>
+    <w:p>
+      <w:pPr>
+        <w:numPr>
+          <w:ilvl w:val="0"/>
+          <w:numId w:val="0"/>
+        </w:numPr>
+        <w:rPr>
+          <w:rFonts w:hint="default"/>
+          <w:b w:val="0"/>
+          <w:bCs w:val="0"/>
+          <w:sz w:val="22"/>
+          <w:szCs w:val="22"/>
+          <w:lang w:val="en-US"/>
+        </w:rPr>
+      </w:pPr>
+    </w:p>
+    <w:p>
+      <w:pPr>
+        <w:numPr>
+          <w:ilvl w:val="0"/>
+          <w:numId w:val="0"/>
+        </w:numPr>
+        <w:rPr>
+          <w:rFonts w:hint="default"/>
+          <w:b w:val="0"/>
+          <w:bCs w:val="0"/>
+          <w:sz w:val="22"/>
+          <w:szCs w:val="22"/>
+          <w:lang w:val="en-US"/>
+        </w:rPr>
+      </w:pPr>
+    </w:p>
+    <w:p>
+      <w:pPr>
+        <w:numPr>
+          <w:ilvl w:val="0"/>
+          <w:numId w:val="0"/>
+        </w:numPr>
+        <w:rPr>
+          <w:rFonts w:hint="default"/>
+          <w:b w:val="0"/>
+          <w:bCs w:val="0"/>
+          <w:sz w:val="22"/>
+          <w:szCs w:val="22"/>
+          <w:lang w:val="en-US"/>
+        </w:rPr>
+      </w:pPr>
+    </w:p>
+    <w:p>
+      <w:pPr>
+        <w:numPr>
+          <w:ilvl w:val="0"/>
+          <w:numId w:val="0"/>
+        </w:numPr>
+        <w:rPr>
+          <w:rFonts w:hint="default"/>
+          <w:b w:val="0"/>
+          <w:bCs w:val="0"/>
+          <w:sz w:val="22"/>
+          <w:szCs w:val="22"/>
+          <w:lang w:val="en-US"/>
+        </w:rPr>
+      </w:pPr>
+    </w:p>
+    <w:p>
+      <w:pPr>
+        <w:numPr>
+          <w:ilvl w:val="0"/>
+          <w:numId w:val="0"/>
+        </w:numPr>
+        <w:rPr>
+          <w:rFonts w:hint="default"/>
+          <w:b w:val="0"/>
+          <w:bCs w:val="0"/>
+          <w:sz w:val="22"/>
+          <w:szCs w:val="22"/>
+          <w:lang w:val="en-US"/>
+        </w:rPr>
+      </w:pPr>
+    </w:p>
+    <w:p>
+      <w:pPr>
+        <w:numPr>
+          <w:ilvl w:val="0"/>
+          <w:numId w:val="0"/>
+        </w:numPr>
+        <w:rPr>
+          <w:rFonts w:hint="default"/>
+          <w:b w:val="0"/>
+          <w:bCs w:val="0"/>
+          <w:sz w:val="22"/>
+          <w:szCs w:val="22"/>
+          <w:lang w:val="en-US"/>
+        </w:rPr>
+      </w:pPr>
+    </w:p>
+    <w:p>
+      <w:pPr>
+        <w:numPr>
+          <w:ilvl w:val="0"/>
+          <w:numId w:val="0"/>
+        </w:numPr>
+        <w:rPr>
+          <w:rFonts w:hint="default"/>
+          <w:b w:val="0"/>
+          <w:bCs w:val="0"/>
+          <w:sz w:val="22"/>
+          <w:szCs w:val="22"/>
+          <w:lang w:val="en-US"/>
+        </w:rPr>
+      </w:pPr>
+    </w:p>
+    <w:p>
+      <w:pPr>
+        <w:numPr>
+          <w:ilvl w:val="0"/>
+          <w:numId w:val="0"/>
+        </w:numPr>
+        <w:rPr>
+          <w:rFonts w:hint="default"/>
+          <w:b w:val="0"/>
+          <w:bCs w:val="0"/>
+          <w:sz w:val="22"/>
+          <w:szCs w:val="22"/>
+          <w:lang w:val="en-US"/>
+        </w:rPr>
+      </w:pPr>
+    </w:p>
+    <w:p>
+      <w:pPr>
+        <w:numPr>
+          <w:ilvl w:val="0"/>
+          <w:numId w:val="0"/>
+        </w:numPr>
+        <w:rPr>
+          <w:rFonts w:hint="default"/>
+          <w:b w:val="0"/>
+          <w:bCs w:val="0"/>
+          <w:sz w:val="22"/>
+          <w:szCs w:val="22"/>
+          <w:lang w:val="en-US"/>
+        </w:rPr>
+      </w:pPr>
+    </w:p>
+    <w:p>
+      <w:pPr>
+        <w:numPr>
+          <w:ilvl w:val="0"/>
+          <w:numId w:val="0"/>
+        </w:numPr>
+        <w:rPr>
+          <w:rFonts w:hint="default"/>
+          <w:b w:val="0"/>
+          <w:bCs w:val="0"/>
+          <w:sz w:val="22"/>
+          <w:szCs w:val="22"/>
+          <w:lang w:val="en-US"/>
+        </w:rPr>
+      </w:pPr>
+    </w:p>
+    <w:p>
+      <w:pPr>
+        <w:numPr>
+          <w:ilvl w:val="0"/>
+          <w:numId w:val="0"/>
+        </w:numPr>
+        <w:rPr>
+          <w:rFonts w:hint="default"/>
+          <w:b w:val="0"/>
+          <w:bCs w:val="0"/>
+          <w:sz w:val="22"/>
+          <w:szCs w:val="22"/>
+          <w:lang w:val="en-US"/>
+        </w:rPr>
+      </w:pPr>
+    </w:p>
+    <w:p>
+      <w:pPr>
+        <w:numPr>
+          <w:ilvl w:val="0"/>
+          <w:numId w:val="0"/>
+        </w:numPr>
+        <w:rPr>
+          <w:rFonts w:hint="default"/>
+          <w:b w:val="0"/>
+          <w:bCs w:val="0"/>
+          <w:sz w:val="22"/>
+          <w:szCs w:val="22"/>
+          <w:lang w:val="en-US"/>
+        </w:rPr>
+      </w:pPr>
+    </w:p>
+    <w:p>
+      <w:pPr>
+        <w:numPr>
+          <w:ilvl w:val="0"/>
+          <w:numId w:val="0"/>
+        </w:numPr>
+        <w:rPr>
+          <w:rFonts w:hint="default"/>
+          <w:b w:val="0"/>
+          <w:bCs w:val="0"/>
+          <w:sz w:val="22"/>
+          <w:szCs w:val="22"/>
+          <w:lang w:val="en-US"/>
+        </w:rPr>
+      </w:pPr>
+    </w:p>
+    <w:p>
+      <w:pPr>
+        <w:numPr>
+          <w:ilvl w:val="0"/>
+          <w:numId w:val="0"/>
+        </w:numPr>
+        <w:rPr>
+          <w:rFonts w:hint="default"/>
+          <w:b w:val="0"/>
+          <w:bCs w:val="0"/>
+          <w:sz w:val="22"/>
+          <w:szCs w:val="22"/>
+          <w:lang w:val="en-US"/>
+        </w:rPr>
+      </w:pPr>
+    </w:p>
+    <w:p>
+      <w:pPr>
+        <w:numPr>
+          <w:ilvl w:val="0"/>
+          <w:numId w:val="0"/>
+        </w:numPr>
+        <w:rPr>
+          <w:rFonts w:hint="default"/>
+          <w:b w:val="0"/>
+          <w:bCs w:val="0"/>
+          <w:sz w:val="22"/>
+          <w:szCs w:val="22"/>
+          <w:lang w:val="en-US"/>
+        </w:rPr>
+      </w:pPr>
+    </w:p>
+    <w:p>
+      <w:pPr>
+        <w:numPr>
+          <w:ilvl w:val="0"/>
+          <w:numId w:val="0"/>
+        </w:numPr>
+        <w:rPr>
+          <w:rFonts w:hint="default"/>
+          <w:b w:val="0"/>
+          <w:bCs w:val="0"/>
+          <w:sz w:val="22"/>
+          <w:szCs w:val="22"/>
+          <w:lang w:val="en-US"/>
+        </w:rPr>
+      </w:pPr>
+    </w:p>
+    <w:p>
+      <w:pPr>
+        <w:numPr>
+          <w:ilvl w:val="0"/>
+          <w:numId w:val="0"/>
+        </w:numPr>
+        <w:rPr>
+          <w:rFonts w:hint="default"/>
+          <w:b w:val="0"/>
+          <w:bCs w:val="0"/>
+          <w:sz w:val="22"/>
+          <w:szCs w:val="22"/>
+          <w:lang w:val="en-US"/>
+        </w:rPr>
+      </w:pPr>
+    </w:p>
+    <w:p>
+      <w:pPr>
+        <w:numPr>
+          <w:ilvl w:val="0"/>
+          <w:numId w:val="0"/>
+        </w:numPr>
+        <w:rPr>
+          <w:rFonts w:hint="default"/>
+          <w:b w:val="0"/>
+          <w:bCs w:val="0"/>
+          <w:sz w:val="22"/>
+          <w:szCs w:val="22"/>
+          <w:lang w:val="en-US"/>
+        </w:rPr>
+      </w:pPr>
+    </w:p>
+    <w:p>
+      <w:pPr>
+        <w:numPr>
+          <w:ilvl w:val="0"/>
+          <w:numId w:val="0"/>
+        </w:numPr>
+        <w:rPr>
+          <w:rFonts w:hint="default"/>
+          <w:b w:val="0"/>
+          <w:bCs w:val="0"/>
+          <w:sz w:val="22"/>
+          <w:szCs w:val="22"/>
+          <w:lang w:val="en-US"/>
+        </w:rPr>
+      </w:pPr>
+    </w:p>
+    <w:p>
+      <w:pPr>
+        <w:numPr>
+          <w:ilvl w:val="0"/>
+          <w:numId w:val="0"/>
+        </w:numPr>
+        <w:rPr>
+          <w:rFonts w:hint="default"/>
+          <w:b w:val="0"/>
+          <w:bCs w:val="0"/>
+          <w:sz w:val="22"/>
+          <w:szCs w:val="22"/>
+          <w:lang w:val="en-US"/>
+        </w:rPr>
+      </w:pPr>
+    </w:p>
+    <w:p>
+      <w:pPr>
+        <w:numPr>
+          <w:ilvl w:val="0"/>
+          <w:numId w:val="0"/>
+        </w:numPr>
+        <w:rPr>
+          <w:rFonts w:hint="default"/>
+          <w:b w:val="0"/>
+          <w:bCs w:val="0"/>
+          <w:sz w:val="22"/>
+          <w:szCs w:val="22"/>
+          <w:lang w:val="en-US"/>
+        </w:rPr>
+      </w:pPr>
+    </w:p>
+    <w:p>
+      <w:pPr>
+        <w:numPr>
+          <w:ilvl w:val="0"/>
+          <w:numId w:val="0"/>
+        </w:numPr>
+        <w:rPr>
+          <w:rFonts w:hint="default"/>
+          <w:b w:val="0"/>
+          <w:bCs w:val="0"/>
+          <w:sz w:val="22"/>
+          <w:szCs w:val="22"/>
+          <w:lang w:val="en-US"/>
+        </w:rPr>
+      </w:pPr>
+    </w:p>
+    <w:p>
+      <w:pPr>
+        <w:numPr>
+          <w:ilvl w:val="0"/>
+          <w:numId w:val="0"/>
+        </w:numPr>
+        <w:rPr>
+          <w:rFonts w:hint="default"/>
+          <w:b w:val="0"/>
+          <w:bCs w:val="0"/>
+          <w:sz w:val="22"/>
+          <w:szCs w:val="22"/>
+          <w:lang w:val="en-US"/>
+        </w:rPr>
+      </w:pPr>
+    </w:p>
+    <w:p>
+      <w:pPr>
+        <w:numPr>
+          <w:ilvl w:val="0"/>
+          <w:numId w:val="0"/>
+        </w:numPr>
+        <w:rPr>
+          <w:rFonts w:hint="default"/>
+          <w:b w:val="0"/>
+          <w:bCs w:val="0"/>
+          <w:sz w:val="22"/>
+          <w:szCs w:val="22"/>
+          <w:lang w:val="en-US"/>
+        </w:rPr>
+      </w:pPr>
+    </w:p>
+    <w:p>
+      <w:pPr>
+        <w:numPr>
+          <w:ilvl w:val="0"/>
+          <w:numId w:val="0"/>
+        </w:numPr>
+        <w:rPr>
+          <w:rFonts w:hint="default"/>
+          <w:b w:val="0"/>
+          <w:bCs w:val="0"/>
+          <w:sz w:val="22"/>
+          <w:szCs w:val="22"/>
+          <w:lang w:val="en-US"/>
+        </w:rPr>
+      </w:pPr>
+    </w:p>
+    <w:p>
+      <w:pPr>
+        <w:numPr>
+          <w:ilvl w:val="0"/>
+          <w:numId w:val="0"/>
+        </w:numPr>
+        <w:rPr>
+          <w:rFonts w:hint="default"/>
+          <w:b w:val="0"/>
+          <w:bCs w:val="0"/>
+          <w:sz w:val="22"/>
+          <w:szCs w:val="22"/>
+          <w:lang w:val="en-US"/>
+        </w:rPr>
+      </w:pPr>
+    </w:p>
+    <w:p>
+      <w:pPr>
+        <w:numPr>
+          <w:ilvl w:val="0"/>
+          <w:numId w:val="0"/>
+        </w:numPr>
+        <w:rPr>
+          <w:rFonts w:hint="default"/>
+          <w:b w:val="0"/>
+          <w:bCs w:val="0"/>
+          <w:sz w:val="22"/>
+          <w:szCs w:val="22"/>
+          <w:lang w:val="en-US"/>
+        </w:rPr>
+      </w:pPr>
+    </w:p>
+    <w:p>
+      <w:pPr>
+        <w:numPr>
+          <w:ilvl w:val="0"/>
+          <w:numId w:val="0"/>
+        </w:numPr>
+        <w:rPr>
+          <w:rFonts w:hint="default"/>
+          <w:b w:val="0"/>
+          <w:bCs w:val="0"/>
+          <w:sz w:val="22"/>
+          <w:szCs w:val="22"/>
+          <w:lang w:val="en-US"/>
+        </w:rPr>
+      </w:pPr>
+    </w:p>
+    <w:p>
+      <w:pPr>
+        <w:numPr>
+          <w:ilvl w:val="0"/>
+          <w:numId w:val="0"/>
+        </w:numPr>
+        <w:rPr>
+          <w:rFonts w:hint="default"/>
+          <w:b w:val="0"/>
+          <w:bCs w:val="0"/>
+          <w:sz w:val="22"/>
+          <w:szCs w:val="22"/>
+          <w:lang w:val="en-US"/>
+        </w:rPr>
+      </w:pPr>
+    </w:p>
+    <w:p>
+      <w:pPr>
+        <w:numPr>
+          <w:ilvl w:val="0"/>
+          <w:numId w:val="0"/>
+        </w:numPr>
+        <w:rPr>
+          <w:rFonts w:hint="default"/>
+          <w:b w:val="0"/>
+          <w:bCs w:val="0"/>
+          <w:sz w:val="22"/>
+          <w:szCs w:val="22"/>
+          <w:lang w:val="en-US"/>
+        </w:rPr>
+      </w:pPr>
+    </w:p>
+    <w:p>
+      <w:pPr>
+        <w:numPr>
+          <w:ilvl w:val="0"/>
+          <w:numId w:val="0"/>
+        </w:numPr>
+        <w:rPr>
+          <w:rFonts w:hint="default"/>
+          <w:b w:val="0"/>
+          <w:bCs w:val="0"/>
+          <w:sz w:val="22"/>
+          <w:szCs w:val="22"/>
+          <w:lang w:val="en-US"/>
+        </w:rPr>
+      </w:pPr>
+    </w:p>
+    <w:p>
+      <w:pPr>
+        <w:numPr>
+          <w:ilvl w:val="0"/>
+          <w:numId w:val="0"/>
+        </w:numPr>
+        <w:rPr>
+          <w:rFonts w:hint="default"/>
+          <w:b w:val="0"/>
+          <w:bCs w:val="0"/>
+          <w:sz w:val="22"/>
+          <w:szCs w:val="22"/>
+          <w:lang w:val="en-US"/>
+        </w:rPr>
+      </w:pPr>
+    </w:p>
+    <w:p>
+      <w:pPr>
+        <w:pStyle w:val="3"/>
+        <w:bidi w:val="0"/>
+        <w:rPr>
+          <w:rFonts w:hint="default"/>
+          <w:color w:val="843C0B" w:themeColor="accent2" w:themeShade="80"/>
+          <w:lang w:val="en-US"/>
+        </w:rPr>
+      </w:pPr>
+      <w:r>
+        <w:rPr>
+          <w:rFonts w:hint="default"/>
+          <w:color w:val="843C0B" w:themeColor="accent2" w:themeShade="80"/>
+          <w:lang w:val="en-US"/>
+        </w:rPr>
+        <w:t xml:space="preserve">Chapter 22 - Serialization Proxy Pattern </w:t>
+      </w:r>
+    </w:p>
+    <w:p>
+      <w:pPr>
+        <w:numPr>
+          <w:ilvl w:val="0"/>
+          <w:numId w:val="0"/>
+        </w:numPr>
+        <w:rPr>
+          <w:rFonts w:hint="default"/>
+          <w:b w:val="0"/>
+          <w:bCs w:val="0"/>
+          <w:sz w:val="22"/>
+          <w:szCs w:val="22"/>
+          <w:lang w:val="en-US"/>
+        </w:rPr>
+      </w:pPr>
+      <w:r>
+        <w:rPr>
+          <w:rFonts w:hint="default"/>
+          <w:b w:val="0"/>
+          <w:bCs w:val="0"/>
+          <w:sz w:val="22"/>
+          <w:szCs w:val="22"/>
+          <w:lang w:val="en-US"/>
+        </w:rPr>
+        <w:t xml:space="preserve">As we have seen that deserialization of untrusted data can lead to vulnerabilities that allow an attacker to execute arbitrary code. The decision to implement </w:t>
+      </w:r>
+      <w:r>
+        <w:rPr>
+          <w:rFonts w:hint="default"/>
+          <w:b/>
+          <w:bCs/>
+          <w:sz w:val="22"/>
+          <w:szCs w:val="22"/>
+          <w:lang w:val="en-US"/>
+        </w:rPr>
+        <w:t xml:space="preserve">Serializable </w:t>
+      </w:r>
+      <w:r>
+        <w:rPr>
+          <w:rFonts w:hint="default"/>
+          <w:b w:val="0"/>
+          <w:bCs w:val="0"/>
+          <w:sz w:val="22"/>
+          <w:szCs w:val="22"/>
+          <w:lang w:val="en-US"/>
+        </w:rPr>
+        <w:t xml:space="preserve">increases the likelihood of bugs and security problems as it allows instances to be created without the usage of new operator or using constructors. </w:t>
+      </w:r>
+    </w:p>
+    <w:p>
+      <w:pPr>
+        <w:numPr>
+          <w:ilvl w:val="0"/>
+          <w:numId w:val="0"/>
+        </w:numPr>
+        <w:rPr>
+          <w:rFonts w:hint="default"/>
+          <w:b w:val="0"/>
+          <w:bCs w:val="0"/>
+          <w:sz w:val="22"/>
+          <w:szCs w:val="22"/>
+          <w:lang w:val="en-US"/>
+        </w:rPr>
+      </w:pPr>
+    </w:p>
+    <w:p>
+      <w:pPr>
+        <w:numPr>
+          <w:ilvl w:val="0"/>
+          <w:numId w:val="0"/>
+        </w:numPr>
+        <w:rPr>
+          <w:rFonts w:hint="default"/>
+          <w:b w:val="0"/>
+          <w:bCs w:val="0"/>
+          <w:sz w:val="22"/>
+          <w:szCs w:val="22"/>
+          <w:lang w:val="en-US"/>
+        </w:rPr>
+      </w:pPr>
+      <w:r>
+        <w:rPr>
+          <w:rFonts w:hint="default"/>
+          <w:b w:val="0"/>
+          <w:bCs w:val="0"/>
+          <w:sz w:val="22"/>
+          <w:szCs w:val="22"/>
+          <w:lang w:val="en-US"/>
+        </w:rPr>
+        <w:t>Also,</w:t>
+      </w:r>
+      <w:bookmarkStart w:id="66" w:name="_GoBack"/>
+      <w:bookmarkEnd w:id="66"/>
+      <w:r>
+        <w:rPr>
+          <w:rFonts w:hint="default"/>
+          <w:b w:val="0"/>
+          <w:bCs w:val="0"/>
+          <w:sz w:val="22"/>
+          <w:szCs w:val="22"/>
+          <w:lang w:val="en-US"/>
+        </w:rPr>
+        <w:t xml:space="preserve"> the serialized data may contain sensitive information if not protected properly allowing the hackers to peep in using this security hole. </w:t>
+      </w:r>
+    </w:p>
+    <w:p>
+      <w:pPr>
+        <w:numPr>
+          <w:ilvl w:val="0"/>
+          <w:numId w:val="0"/>
+        </w:numPr>
+        <w:rPr>
+          <w:rFonts w:hint="default"/>
+          <w:b w:val="0"/>
+          <w:bCs w:val="0"/>
+          <w:sz w:val="22"/>
+          <w:szCs w:val="22"/>
+          <w:lang w:val="en-US"/>
+        </w:rPr>
+      </w:pPr>
+    </w:p>
+    <w:p>
+      <w:pPr>
+        <w:numPr>
+          <w:ilvl w:val="0"/>
+          <w:numId w:val="0"/>
+        </w:numPr>
+        <w:rPr>
+          <w:rFonts w:hint="default"/>
+          <w:b w:val="0"/>
+          <w:bCs w:val="0"/>
+          <w:sz w:val="22"/>
+          <w:szCs w:val="22"/>
+          <w:lang w:val="en-US"/>
+        </w:rPr>
+      </w:pPr>
+      <w:r>
+        <w:rPr>
+          <w:rFonts w:hint="default"/>
+          <w:b w:val="0"/>
+          <w:bCs w:val="0"/>
+          <w:sz w:val="22"/>
+          <w:szCs w:val="22"/>
+          <w:lang w:val="en-US"/>
+        </w:rPr>
+        <w:t xml:space="preserve">This is where </w:t>
+      </w:r>
+      <w:r>
+        <w:rPr>
+          <w:rFonts w:hint="default"/>
+          <w:b/>
+          <w:bCs/>
+          <w:sz w:val="22"/>
+          <w:szCs w:val="22"/>
+          <w:lang w:val="en-US"/>
+        </w:rPr>
+        <w:t>Serialization Proxy Pattern</w:t>
+      </w:r>
+      <w:r>
+        <w:rPr>
+          <w:rFonts w:hint="default"/>
+          <w:b w:val="0"/>
+          <w:bCs w:val="0"/>
+          <w:sz w:val="22"/>
+          <w:szCs w:val="22"/>
+          <w:lang w:val="en-US"/>
+        </w:rPr>
+        <w:t xml:space="preserve"> comes in which greatly </w:t>
+      </w:r>
+      <w:r>
+        <w:rPr>
+          <w:rFonts w:hint="default"/>
+          <w:b/>
+          <w:bCs/>
+          <w:i/>
+          <w:iCs/>
+          <w:sz w:val="22"/>
+          <w:szCs w:val="22"/>
+          <w:lang w:val="en-US"/>
+        </w:rPr>
+        <w:t xml:space="preserve">reduces </w:t>
+      </w:r>
+      <w:r>
+        <w:rPr>
+          <w:rFonts w:hint="default"/>
+          <w:b w:val="0"/>
+          <w:bCs w:val="0"/>
+          <w:sz w:val="22"/>
+          <w:szCs w:val="22"/>
+          <w:lang w:val="en-US"/>
+        </w:rPr>
+        <w:t>all these risks.</w:t>
+      </w:r>
+    </w:p>
+    <w:p>
+      <w:pPr>
+        <w:numPr>
+          <w:ilvl w:val="0"/>
+          <w:numId w:val="0"/>
+        </w:numPr>
+        <w:rPr>
+          <w:rFonts w:hint="default"/>
+          <w:b w:val="0"/>
+          <w:bCs w:val="0"/>
+          <w:sz w:val="22"/>
+          <w:szCs w:val="22"/>
+          <w:lang w:val="en-US"/>
+        </w:rPr>
+      </w:pPr>
+    </w:p>
+    <w:p>
+      <w:pPr>
+        <w:numPr>
+          <w:ilvl w:val="0"/>
+          <w:numId w:val="0"/>
+        </w:numPr>
+        <w:rPr>
+          <w:rFonts w:hint="default"/>
+          <w:b w:val="0"/>
+          <w:bCs w:val="0"/>
+          <w:sz w:val="22"/>
+          <w:szCs w:val="22"/>
+          <w:lang w:val="en-US"/>
+        </w:rPr>
+      </w:pPr>
+      <w:r>
+        <w:rPr>
+          <w:rFonts w:hint="default"/>
+          <w:b w:val="0"/>
+          <w:bCs w:val="0"/>
+          <w:sz w:val="22"/>
+          <w:szCs w:val="22"/>
+          <w:lang w:val="en-US"/>
+        </w:rPr>
+        <w:t>Steps to design the pattern:</w:t>
+      </w:r>
+    </w:p>
+    <w:p>
+      <w:pPr>
+        <w:numPr>
+          <w:ilvl w:val="0"/>
+          <w:numId w:val="5"/>
+        </w:numPr>
+        <w:ind w:left="420" w:leftChars="0" w:hanging="420" w:firstLineChars="0"/>
+        <w:rPr>
+          <w:rFonts w:hint="default"/>
+          <w:b w:val="0"/>
+          <w:bCs w:val="0"/>
+          <w:sz w:val="22"/>
+          <w:szCs w:val="22"/>
+          <w:lang w:val="en-US"/>
+        </w:rPr>
+      </w:pPr>
+      <w:r>
+        <w:rPr>
+          <w:rFonts w:hint="default"/>
+          <w:b w:val="0"/>
+          <w:bCs w:val="0"/>
+          <w:sz w:val="22"/>
+          <w:szCs w:val="22"/>
+          <w:lang w:val="en-US"/>
+        </w:rPr>
+        <w:t xml:space="preserve">In the serializable Java POJO class, define a </w:t>
+      </w:r>
+      <w:r>
+        <w:rPr>
+          <w:rFonts w:hint="default"/>
+          <w:b/>
+          <w:bCs/>
+          <w:sz w:val="22"/>
+          <w:szCs w:val="22"/>
+          <w:lang w:val="en-US"/>
+        </w:rPr>
+        <w:t>private static nested class</w:t>
+      </w:r>
+      <w:r>
+        <w:rPr>
+          <w:rFonts w:hint="default"/>
+          <w:b w:val="0"/>
+          <w:bCs w:val="0"/>
+          <w:sz w:val="22"/>
+          <w:szCs w:val="22"/>
+          <w:lang w:val="en-US"/>
+        </w:rPr>
+        <w:t xml:space="preserve"> with all the fields same as enclosing class and marked as </w:t>
+      </w:r>
+      <w:r>
+        <w:rPr>
+          <w:rFonts w:hint="default"/>
+          <w:b/>
+          <w:bCs/>
+          <w:sz w:val="22"/>
+          <w:szCs w:val="22"/>
+          <w:lang w:val="en-US"/>
+        </w:rPr>
+        <w:t>final</w:t>
+      </w:r>
+    </w:p>
+    <w:p>
+      <w:pPr>
+        <w:numPr>
+          <w:ilvl w:val="0"/>
+          <w:numId w:val="5"/>
+        </w:numPr>
+        <w:ind w:left="420" w:leftChars="0" w:hanging="420" w:firstLineChars="0"/>
+        <w:rPr>
+          <w:rFonts w:hint="default"/>
+          <w:b w:val="0"/>
+          <w:bCs w:val="0"/>
+          <w:sz w:val="22"/>
+          <w:szCs w:val="22"/>
+          <w:lang w:val="en-US"/>
+        </w:rPr>
+      </w:pPr>
+      <w:r>
+        <w:rPr>
+          <w:rFonts w:hint="default"/>
+          <w:b w:val="0"/>
+          <w:bCs w:val="0"/>
+          <w:sz w:val="22"/>
+          <w:szCs w:val="22"/>
+          <w:lang w:val="en-US"/>
+        </w:rPr>
+        <w:t xml:space="preserve">This inner static class should also implement </w:t>
+      </w:r>
+      <w:r>
+        <w:rPr>
+          <w:rFonts w:hint="default"/>
+          <w:b/>
+          <w:bCs/>
+          <w:sz w:val="22"/>
+          <w:szCs w:val="22"/>
+          <w:lang w:val="en-US"/>
+        </w:rPr>
+        <w:t>Serializable</w:t>
+      </w:r>
+      <w:r>
+        <w:rPr>
+          <w:rFonts w:hint="default"/>
+          <w:b w:val="0"/>
+          <w:bCs w:val="0"/>
+          <w:sz w:val="22"/>
+          <w:szCs w:val="22"/>
+          <w:lang w:val="en-US"/>
+        </w:rPr>
+        <w:t xml:space="preserve"> interface and is called the </w:t>
+      </w:r>
+      <w:r>
+        <w:rPr>
+          <w:rFonts w:hint="default"/>
+          <w:b/>
+          <w:bCs/>
+          <w:sz w:val="22"/>
+          <w:szCs w:val="22"/>
+          <w:lang w:val="en-US"/>
+        </w:rPr>
+        <w:t>serialization proxy</w:t>
+      </w:r>
+      <w:r>
+        <w:rPr>
+          <w:rFonts w:hint="default"/>
+          <w:b w:val="0"/>
+          <w:bCs w:val="0"/>
+          <w:sz w:val="22"/>
+          <w:szCs w:val="22"/>
+          <w:lang w:val="en-US"/>
+        </w:rPr>
+        <w:t xml:space="preserve"> of the enclosing class</w:t>
+      </w:r>
+    </w:p>
+    <w:p>
+      <w:pPr>
+        <w:numPr>
+          <w:ilvl w:val="0"/>
+          <w:numId w:val="5"/>
+        </w:numPr>
+        <w:ind w:left="420" w:leftChars="0" w:hanging="420" w:firstLineChars="0"/>
+        <w:rPr>
+          <w:rFonts w:hint="default"/>
+          <w:b w:val="0"/>
+          <w:bCs w:val="0"/>
+          <w:sz w:val="22"/>
+          <w:szCs w:val="22"/>
+          <w:lang w:val="en-US"/>
+        </w:rPr>
+      </w:pPr>
+      <w:r>
+        <w:rPr>
+          <w:rFonts w:hint="default"/>
+          <w:b w:val="0"/>
+          <w:bCs w:val="0"/>
+          <w:sz w:val="22"/>
+          <w:szCs w:val="22"/>
+          <w:lang w:val="en-US"/>
+        </w:rPr>
+        <w:t>This inner static class should only have a single constructor for which the parameter type is the enclosing class</w:t>
+      </w:r>
+    </w:p>
+    <w:p>
+      <w:pPr>
+        <w:numPr>
+          <w:ilvl w:val="0"/>
+          <w:numId w:val="5"/>
+        </w:numPr>
+        <w:ind w:left="420" w:leftChars="0" w:hanging="420" w:firstLineChars="0"/>
+        <w:rPr>
+          <w:rFonts w:hint="default"/>
+          <w:b w:val="0"/>
+          <w:bCs w:val="0"/>
+          <w:sz w:val="22"/>
+          <w:szCs w:val="22"/>
+          <w:lang w:val="en-US"/>
+        </w:rPr>
+      </w:pPr>
+      <w:r>
+        <w:rPr>
+          <w:rFonts w:hint="default"/>
+          <w:b w:val="0"/>
+          <w:bCs w:val="0"/>
+          <w:sz w:val="22"/>
+          <w:szCs w:val="22"/>
+          <w:lang w:val="en-US"/>
+        </w:rPr>
+        <w:t xml:space="preserve">Implement the </w:t>
+      </w:r>
+      <w:r>
+        <w:rPr>
+          <w:rFonts w:hint="default"/>
+          <w:b/>
+          <w:bCs/>
+          <w:sz w:val="22"/>
+          <w:szCs w:val="22"/>
+          <w:lang w:val="en-US"/>
+        </w:rPr>
+        <w:t xml:space="preserve">writeReplace() </w:t>
+      </w:r>
+      <w:r>
+        <w:rPr>
+          <w:rFonts w:hint="default"/>
+          <w:b w:val="0"/>
+          <w:bCs w:val="0"/>
+          <w:sz w:val="22"/>
+          <w:szCs w:val="22"/>
+          <w:lang w:val="en-US"/>
+        </w:rPr>
+        <w:t>method in enclosing class which returns an instance of inner serialization proxy class using the above single constructor</w:t>
+      </w:r>
+    </w:p>
+    <w:p>
+      <w:pPr>
+        <w:numPr>
+          <w:ilvl w:val="0"/>
+          <w:numId w:val="5"/>
+        </w:numPr>
+        <w:ind w:left="420" w:leftChars="0" w:hanging="420" w:firstLineChars="0"/>
+        <w:rPr>
+          <w:rFonts w:hint="default"/>
+          <w:b w:val="0"/>
+          <w:bCs w:val="0"/>
+          <w:sz w:val="22"/>
+          <w:szCs w:val="22"/>
+          <w:lang w:val="en-US"/>
+        </w:rPr>
+      </w:pPr>
+      <w:r>
+        <w:rPr>
+          <w:rFonts w:hint="default"/>
+          <w:b w:val="0"/>
+          <w:bCs w:val="0"/>
+          <w:sz w:val="22"/>
+          <w:szCs w:val="22"/>
+          <w:lang w:val="en-US"/>
+        </w:rPr>
+        <w:t xml:space="preserve">Implement the </w:t>
+      </w:r>
+      <w:r>
+        <w:rPr>
+          <w:rFonts w:hint="default"/>
+          <w:b/>
+          <w:bCs/>
+          <w:sz w:val="22"/>
+          <w:szCs w:val="22"/>
+          <w:lang w:val="en-US"/>
+        </w:rPr>
+        <w:t>readObject()</w:t>
+      </w:r>
+      <w:r>
+        <w:rPr>
+          <w:rFonts w:hint="default"/>
+          <w:b w:val="0"/>
+          <w:bCs w:val="0"/>
+          <w:sz w:val="22"/>
+          <w:szCs w:val="22"/>
+          <w:lang w:val="en-US"/>
+        </w:rPr>
+        <w:t xml:space="preserve"> method in enclosing class which should throw </w:t>
+      </w:r>
+      <w:r>
+        <w:rPr>
+          <w:rFonts w:hint="default"/>
+          <w:b/>
+          <w:bCs/>
+          <w:sz w:val="22"/>
+          <w:szCs w:val="22"/>
+          <w:lang w:val="en-US"/>
+        </w:rPr>
+        <w:t>InvalidObjectException</w:t>
+      </w:r>
+    </w:p>
+    <w:p>
+      <w:pPr>
+        <w:numPr>
+          <w:ilvl w:val="0"/>
+          <w:numId w:val="5"/>
+        </w:numPr>
+        <w:ind w:left="420" w:leftChars="0" w:hanging="420" w:firstLineChars="0"/>
+        <w:rPr>
+          <w:rFonts w:hint="default"/>
+          <w:b w:val="0"/>
+          <w:bCs w:val="0"/>
+          <w:sz w:val="22"/>
+          <w:szCs w:val="22"/>
+          <w:lang w:val="en-US"/>
+        </w:rPr>
+      </w:pPr>
+      <w:r>
+        <w:rPr>
+          <w:rFonts w:hint="default"/>
+          <w:b w:val="0"/>
+          <w:bCs w:val="0"/>
+          <w:sz w:val="22"/>
+          <w:szCs w:val="22"/>
+          <w:lang w:val="en-US"/>
+        </w:rPr>
+        <w:t xml:space="preserve">Finally, provide a </w:t>
+      </w:r>
+      <w:r>
+        <w:rPr>
+          <w:rFonts w:hint="default"/>
+          <w:b/>
+          <w:bCs/>
+          <w:sz w:val="22"/>
+          <w:szCs w:val="22"/>
+          <w:lang w:val="en-US"/>
+        </w:rPr>
+        <w:t>readResolve()</w:t>
+      </w:r>
+      <w:r>
+        <w:rPr>
+          <w:rFonts w:hint="default"/>
+          <w:b w:val="0"/>
+          <w:bCs w:val="0"/>
+          <w:sz w:val="22"/>
+          <w:szCs w:val="22"/>
+          <w:lang w:val="en-US"/>
+        </w:rPr>
+        <w:t xml:space="preserve"> method in the inner serialization proxy class that returns the equivalent instance of the enclosing class</w:t>
+      </w:r>
+    </w:p>
+    <w:p>
+      <w:pPr>
+        <w:numPr>
+          <w:ilvl w:val="0"/>
+          <w:numId w:val="0"/>
+        </w:numPr>
+        <w:rPr>
+          <w:rFonts w:hint="default"/>
+          <w:b w:val="0"/>
+          <w:bCs w:val="0"/>
+          <w:sz w:val="22"/>
+          <w:szCs w:val="22"/>
+          <w:lang w:val="en-US"/>
+        </w:rPr>
+      </w:pPr>
+    </w:p>
+    <w:p>
+      <w:pPr>
+        <w:numPr>
+          <w:ilvl w:val="0"/>
+          <w:numId w:val="0"/>
+        </w:numPr>
+        <w:rPr>
+          <w:rFonts w:hint="default"/>
+          <w:b w:val="0"/>
+          <w:bCs w:val="0"/>
+          <w:sz w:val="22"/>
+          <w:szCs w:val="22"/>
+          <w:lang w:val="en-US"/>
+        </w:rPr>
+      </w:pPr>
+    </w:p>
+    <w:p>
+      <w:pPr>
+        <w:numPr>
+          <w:ilvl w:val="0"/>
+          <w:numId w:val="0"/>
+        </w:numPr>
+        <w:rPr>
+          <w:rFonts w:hint="default"/>
+          <w:b w:val="0"/>
+          <w:bCs w:val="0"/>
+          <w:sz w:val="22"/>
+          <w:szCs w:val="22"/>
+          <w:lang w:val="en-US"/>
+        </w:rPr>
+      </w:pPr>
+      <w:r>
+        <w:rPr>
+          <w:rFonts w:hint="default"/>
+          <w:b w:val="0"/>
+          <w:bCs w:val="0"/>
+          <w:sz w:val="22"/>
+          <w:szCs w:val="22"/>
+          <w:lang w:val="en-US"/>
+        </w:rPr>
+        <w:t xml:space="preserve">Serialization Proxy Pattern helps protect the original enclosing class instance to serialize using </w:t>
+      </w:r>
+      <w:r>
+        <w:rPr>
+          <w:rFonts w:hint="default"/>
+          <w:b/>
+          <w:bCs/>
+          <w:sz w:val="22"/>
+          <w:szCs w:val="22"/>
+          <w:lang w:val="en-US"/>
+        </w:rPr>
+        <w:t xml:space="preserve">writeReplace() </w:t>
+      </w:r>
+      <w:r>
+        <w:rPr>
+          <w:rFonts w:hint="default"/>
+          <w:b w:val="0"/>
+          <w:bCs w:val="0"/>
+          <w:sz w:val="22"/>
+          <w:szCs w:val="22"/>
+          <w:lang w:val="en-US"/>
+        </w:rPr>
+        <w:t xml:space="preserve">method and the attacker can not get the same instance as we have implemented the </w:t>
+      </w:r>
+      <w:r>
+        <w:rPr>
+          <w:rFonts w:hint="default"/>
+          <w:b/>
+          <w:bCs/>
+          <w:sz w:val="22"/>
+          <w:szCs w:val="22"/>
+          <w:lang w:val="en-US"/>
+        </w:rPr>
+        <w:t>readObject()</w:t>
+      </w:r>
+      <w:r>
+        <w:rPr>
+          <w:rFonts w:hint="default"/>
+          <w:b w:val="0"/>
+          <w:bCs w:val="0"/>
+          <w:sz w:val="22"/>
+          <w:szCs w:val="22"/>
+          <w:lang w:val="en-US"/>
+        </w:rPr>
+        <w:t xml:space="preserve"> method to throw Exception.</w:t>
+      </w:r>
+    </w:p>
+    <w:p>
+      <w:pPr>
+        <w:numPr>
+          <w:ilvl w:val="0"/>
+          <w:numId w:val="0"/>
+        </w:numPr>
+        <w:rPr>
+          <w:rFonts w:hint="default"/>
+          <w:b w:val="0"/>
+          <w:bCs w:val="0"/>
+          <w:sz w:val="22"/>
+          <w:szCs w:val="22"/>
+          <w:lang w:val="en-US"/>
+        </w:rPr>
+      </w:pPr>
+    </w:p>
+    <w:p>
+      <w:pPr>
+        <w:numPr>
+          <w:ilvl w:val="0"/>
+          <w:numId w:val="0"/>
+        </w:numPr>
+        <w:rPr>
+          <w:rFonts w:hint="default"/>
+          <w:b w:val="0"/>
+          <w:bCs w:val="0"/>
+          <w:sz w:val="22"/>
+          <w:szCs w:val="22"/>
+          <w:lang w:val="en-US"/>
+        </w:rPr>
+      </w:pPr>
+      <w:r>
+        <w:rPr>
+          <w:rFonts w:hint="default"/>
+          <w:b w:val="0"/>
+          <w:bCs w:val="0"/>
+          <w:sz w:val="22"/>
+          <w:szCs w:val="22"/>
+          <w:lang w:val="en-US"/>
+        </w:rPr>
+        <w:t>Under the hood, the private inner serialization proxy class is taking care of serializing and deserializing the logical equivalent instance of the enclosing class in a secured way.</w:t>
+      </w:r>
+    </w:p>
+    <w:p>
+      <w:pPr>
+        <w:numPr>
+          <w:ilvl w:val="0"/>
+          <w:numId w:val="0"/>
+        </w:numPr>
+        <w:rPr>
+          <w:rFonts w:hint="default"/>
+          <w:b w:val="0"/>
+          <w:bCs w:val="0"/>
+          <w:sz w:val="22"/>
+          <w:szCs w:val="22"/>
+          <w:lang w:val="en-US"/>
+        </w:rPr>
+      </w:pPr>
+    </w:p>
+    <w:p>
+      <w:pPr>
+        <w:numPr>
+          <w:ilvl w:val="0"/>
+          <w:numId w:val="0"/>
+        </w:numPr>
+        <w:rPr>
+          <w:rFonts w:hint="default"/>
+          <w:b w:val="0"/>
+          <w:bCs w:val="0"/>
+          <w:sz w:val="22"/>
+          <w:szCs w:val="22"/>
+          <w:lang w:val="en-US"/>
+        </w:rPr>
+      </w:pPr>
+      <w:r>
+        <w:rPr>
+          <w:rFonts w:hint="default"/>
+          <w:b w:val="0"/>
+          <w:bCs w:val="0"/>
+          <w:sz w:val="22"/>
+          <w:szCs w:val="22"/>
+          <w:lang w:val="en-US"/>
+        </w:rPr>
+        <w:t>Serialization proxy pattern has two limitations:</w:t>
+      </w:r>
+    </w:p>
+    <w:p>
+      <w:pPr>
+        <w:numPr>
+          <w:ilvl w:val="0"/>
+          <w:numId w:val="5"/>
+        </w:numPr>
+        <w:ind w:left="420" w:leftChars="0" w:hanging="420" w:firstLineChars="0"/>
+        <w:rPr>
+          <w:rFonts w:hint="default"/>
+          <w:b w:val="0"/>
+          <w:bCs w:val="0"/>
+          <w:sz w:val="22"/>
+          <w:szCs w:val="22"/>
+          <w:lang w:val="en-US"/>
+        </w:rPr>
+      </w:pPr>
+      <w:r>
+        <w:rPr>
+          <w:rFonts w:hint="default"/>
+          <w:b w:val="0"/>
+          <w:bCs w:val="0"/>
+          <w:sz w:val="22"/>
+          <w:szCs w:val="22"/>
+          <w:lang w:val="en-US"/>
+        </w:rPr>
+        <w:t xml:space="preserve">It is not compatible with classes that are extendable by their users or the classes which can be subclassed. Better to chose it for </w:t>
+      </w:r>
+      <w:r>
+        <w:rPr>
+          <w:rFonts w:hint="default"/>
+          <w:b/>
+          <w:bCs/>
+          <w:sz w:val="22"/>
+          <w:szCs w:val="22"/>
+          <w:lang w:val="en-US"/>
+        </w:rPr>
+        <w:t>final</w:t>
+      </w:r>
+      <w:r>
+        <w:rPr>
+          <w:rFonts w:hint="default"/>
+          <w:b w:val="0"/>
+          <w:bCs w:val="0"/>
+          <w:sz w:val="22"/>
+          <w:szCs w:val="22"/>
+          <w:lang w:val="en-US"/>
+        </w:rPr>
+        <w:t xml:space="preserve"> classes.</w:t>
+      </w:r>
+    </w:p>
+    <w:p>
+      <w:pPr>
+        <w:numPr>
+          <w:ilvl w:val="0"/>
+          <w:numId w:val="5"/>
+        </w:numPr>
+        <w:ind w:left="420" w:leftChars="0" w:hanging="420" w:firstLineChars="0"/>
+        <w:rPr>
+          <w:rFonts w:hint="default"/>
+          <w:b w:val="0"/>
+          <w:bCs w:val="0"/>
+          <w:sz w:val="22"/>
+          <w:szCs w:val="22"/>
+          <w:lang w:val="en-US"/>
+        </w:rPr>
+      </w:pPr>
+      <w:r>
+        <w:rPr>
+          <w:rFonts w:hint="default"/>
+          <w:b w:val="0"/>
+          <w:bCs w:val="0"/>
+          <w:sz w:val="22"/>
+          <w:szCs w:val="22"/>
+          <w:lang w:val="en-US"/>
+        </w:rPr>
+        <w:t xml:space="preserve">It is not compatible with some classes whose object graphs contain circularities: if we attempt to invoke a method on such an object from within its serialization proxy’s </w:t>
+      </w:r>
+      <w:r>
+        <w:rPr>
+          <w:rFonts w:hint="default"/>
+          <w:b/>
+          <w:bCs/>
+          <w:sz w:val="22"/>
+          <w:szCs w:val="22"/>
+          <w:lang w:val="en-US"/>
+        </w:rPr>
+        <w:t>readResolve()</w:t>
+      </w:r>
+      <w:r>
+        <w:rPr>
+          <w:rFonts w:hint="default"/>
+          <w:b w:val="0"/>
+          <w:bCs w:val="0"/>
+          <w:sz w:val="22"/>
+          <w:szCs w:val="22"/>
+          <w:lang w:val="en-US"/>
+        </w:rPr>
+        <w:t xml:space="preserve"> method, we’ll get a </w:t>
+      </w:r>
+      <w:r>
+        <w:rPr>
+          <w:rFonts w:hint="default"/>
+          <w:b/>
+          <w:bCs/>
+          <w:sz w:val="22"/>
+          <w:szCs w:val="22"/>
+          <w:lang w:val="en-US"/>
+        </w:rPr>
+        <w:t xml:space="preserve">ClassCastException </w:t>
+      </w:r>
+      <w:r>
+        <w:rPr>
+          <w:rFonts w:hint="default"/>
+          <w:b w:val="0"/>
+          <w:bCs w:val="0"/>
+          <w:sz w:val="22"/>
+          <w:szCs w:val="22"/>
+          <w:lang w:val="en-US"/>
+        </w:rPr>
+        <w:t>because we don’t have the object yet, only its serialization proxy.</w:t>
+      </w:r>
+    </w:p>
+    <w:p>
+      <w:pPr>
+        <w:numPr>
+          <w:numId w:val="0"/>
+        </w:numPr>
+        <w:rPr>
+          <w:rFonts w:hint="default"/>
+          <w:b w:val="0"/>
+          <w:bCs w:val="0"/>
+          <w:sz w:val="22"/>
+          <w:szCs w:val="22"/>
+          <w:lang w:val="en-US"/>
+        </w:rPr>
+      </w:pPr>
+    </w:p>
+    <w:p>
+      <w:pPr>
+        <w:numPr>
+          <w:numId w:val="0"/>
+        </w:numPr>
+        <w:rPr>
+          <w:rFonts w:hint="default"/>
+          <w:b w:val="0"/>
+          <w:bCs w:val="0"/>
+          <w:sz w:val="22"/>
+          <w:szCs w:val="22"/>
+          <w:lang w:val="en-US"/>
+        </w:rPr>
+      </w:pPr>
+      <w:r>
+        <w:rPr>
+          <w:rFonts w:hint="default"/>
+          <w:b w:val="0"/>
+          <w:bCs w:val="0"/>
+          <w:sz w:val="22"/>
+          <w:szCs w:val="22"/>
+          <w:lang w:val="en-US"/>
+        </w:rPr>
+        <w:t xml:space="preserve">Thus, consider the serialization proxy pattern whenever we have to write a </w:t>
+      </w:r>
+      <w:r>
+        <w:rPr>
+          <w:rFonts w:hint="default"/>
+          <w:b/>
+          <w:bCs/>
+          <w:sz w:val="22"/>
+          <w:szCs w:val="22"/>
+          <w:lang w:val="en-US"/>
+        </w:rPr>
+        <w:t>readObject()</w:t>
+      </w:r>
+      <w:r>
+        <w:rPr>
+          <w:rFonts w:hint="default"/>
+          <w:b w:val="0"/>
+          <w:bCs w:val="0"/>
+          <w:sz w:val="22"/>
+          <w:szCs w:val="22"/>
+          <w:lang w:val="en-US"/>
+        </w:rPr>
+        <w:t xml:space="preserve"> or </w:t>
+      </w:r>
+      <w:r>
+        <w:rPr>
+          <w:rFonts w:hint="default"/>
+          <w:b/>
+          <w:bCs/>
+          <w:sz w:val="22"/>
+          <w:szCs w:val="22"/>
+          <w:lang w:val="en-US"/>
+        </w:rPr>
+        <w:t>writeObject()</w:t>
+      </w:r>
+      <w:r>
+        <w:rPr>
+          <w:rFonts w:hint="default"/>
+          <w:b w:val="0"/>
+          <w:bCs w:val="0"/>
+          <w:sz w:val="22"/>
+          <w:szCs w:val="22"/>
+          <w:lang w:val="en-US"/>
+        </w:rPr>
+        <w:t xml:space="preserve"> method on a class that is not extendable by its clients. </w:t>
+      </w:r>
+    </w:p>
+    <w:p>
+      <w:pPr>
+        <w:numPr>
+          <w:ilvl w:val="0"/>
+          <w:numId w:val="0"/>
+        </w:numPr>
+        <w:rPr>
+          <w:rFonts w:hint="default"/>
+          <w:b w:val="0"/>
+          <w:bCs w:val="0"/>
+          <w:sz w:val="22"/>
+          <w:szCs w:val="22"/>
+          <w:lang w:val="en-US"/>
+        </w:rPr>
+      </w:pPr>
+    </w:p>
+    <w:p>
+      <w:pPr>
+        <w:numPr>
+          <w:ilvl w:val="0"/>
+          <w:numId w:val="0"/>
+        </w:numPr>
+        <w:rPr>
+          <w:rFonts w:hint="default"/>
+          <w:b w:val="0"/>
+          <w:bCs w:val="0"/>
+          <w:sz w:val="22"/>
+          <w:szCs w:val="22"/>
+          <w:lang w:val="en-US"/>
+        </w:rPr>
+      </w:pPr>
+    </w:p>
+    <w:p>
+      <w:pPr>
+        <w:numPr>
+          <w:ilvl w:val="0"/>
+          <w:numId w:val="0"/>
+        </w:numPr>
+        <w:rPr>
+          <w:rFonts w:hint="default"/>
+          <w:b w:val="0"/>
+          <w:bCs w:val="0"/>
+          <w:sz w:val="22"/>
+          <w:szCs w:val="22"/>
+          <w:lang w:val="en-US"/>
+        </w:rPr>
+      </w:pPr>
+    </w:p>
+    <w:p>
+      <w:pPr>
+        <w:pStyle w:val="5"/>
+        <w:bidi w:val="0"/>
+        <w:rPr>
+          <w:rFonts w:hint="default"/>
+          <w:szCs w:val="22"/>
+          <w:lang w:val="en-US"/>
+        </w:rPr>
+      </w:pPr>
+      <w:r>
+        <w:rPr>
+          <w:rFonts w:hint="default"/>
+          <w:lang w:val="en-US"/>
+        </w:rPr>
+        <w:t>Youtube</w:t>
+      </w:r>
+    </w:p>
+    <w:p>
+      <w:pPr>
+        <w:rPr>
+          <w:rFonts w:hint="default"/>
+          <w:sz w:val="22"/>
+          <w:szCs w:val="22"/>
+          <w:lang w:val="en-US"/>
+        </w:rPr>
+      </w:pPr>
+      <w:r>
+        <w:rPr>
+          <w:rFonts w:hint="default"/>
+          <w:sz w:val="22"/>
+          <w:szCs w:val="22"/>
+          <w:lang w:val="en-US"/>
+        </w:rPr>
+        <w:fldChar w:fldCharType="begin"/>
+      </w:r>
+      <w:r>
+        <w:rPr>
+          <w:rFonts w:hint="default"/>
+          <w:sz w:val="22"/>
+          <w:szCs w:val="22"/>
+          <w:lang w:val="en-US"/>
+        </w:rPr>
+        <w:instrText xml:space="preserve"> HYPERLINK "https://www.youtube.com/playlist?list=PLQDzPczdXrTjGLkI8kd2d0bfNHx0v7dTy" </w:instrText>
+      </w:r>
+      <w:r>
+        <w:rPr>
+          <w:rFonts w:hint="default"/>
+          <w:sz w:val="22"/>
+          <w:szCs w:val="22"/>
+          <w:lang w:val="en-US"/>
+        </w:rPr>
+        <w:fldChar w:fldCharType="separate"/>
+      </w:r>
+      <w:r>
+        <w:rPr>
+          <w:rStyle w:val="14"/>
+          <w:rFonts w:hint="default"/>
+          <w:sz w:val="22"/>
+          <w:szCs w:val="22"/>
+          <w:lang w:val="en-US"/>
+        </w:rPr>
+        <w:t>https://www.youtube.com/playlist?list=PLQDzPczdXrTjGLkI8kd2d0bfNHx0v7dTy</w:t>
+      </w:r>
+      <w:r>
+        <w:rPr>
+          <w:rFonts w:hint="default"/>
+          <w:sz w:val="22"/>
+          <w:szCs w:val="22"/>
+          <w:lang w:val="en-US"/>
+        </w:rPr>
+        <w:fldChar w:fldCharType="end"/>
+      </w:r>
+    </w:p>
+    <w:p>
+      <w:pPr>
+        <w:rPr>
+          <w:rFonts w:hint="default"/>
+          <w:sz w:val="22"/>
+          <w:szCs w:val="22"/>
+          <w:lang w:val="en-US"/>
+        </w:rPr>
+      </w:pPr>
+    </w:p>
+    <w:p>
+      <w:pPr>
+        <w:pStyle w:val="5"/>
+        <w:bidi w:val="0"/>
+        <w:rPr>
+          <w:rFonts w:hint="default"/>
+          <w:szCs w:val="22"/>
+          <w:lang w:val="en-US"/>
+        </w:rPr>
+      </w:pPr>
+      <w:r>
+        <w:rPr>
+          <w:rFonts w:hint="default"/>
+          <w:lang w:val="en-US"/>
+        </w:rPr>
+        <w:t>Github</w:t>
+      </w:r>
+    </w:p>
+    <w:p>
+      <w:pPr>
+        <w:rPr>
+          <w:rFonts w:hint="default"/>
+          <w:sz w:val="22"/>
+          <w:szCs w:val="22"/>
+          <w:lang w:val="en-US"/>
+        </w:rPr>
+      </w:pPr>
+    </w:p>
+    <w:p>
+      <w:pPr>
+        <w:rPr>
+          <w:rFonts w:hint="default"/>
+          <w:sz w:val="22"/>
+          <w:szCs w:val="22"/>
+          <w:lang w:val="en-US"/>
+        </w:rPr>
+      </w:pPr>
+      <w:r>
+        <w:rPr>
+          <w:rFonts w:hint="default"/>
+          <w:sz w:val="22"/>
+          <w:szCs w:val="22"/>
+          <w:lang w:val="en-US"/>
+        </w:rPr>
+        <w:fldChar w:fldCharType="begin"/>
+      </w:r>
+      <w:r>
+        <w:rPr>
+          <w:rFonts w:hint="default"/>
+          <w:sz w:val="22"/>
+          <w:szCs w:val="22"/>
+          <w:lang w:val="en-US"/>
+        </w:rPr>
+        <w:instrText xml:space="preserve"> HYPERLINK "https://github.com/backstreetbrogrammer/05_Persistence/tree/main/src/main/java/com/backstreetbrogrammer/chapter21_serializationfilters" </w:instrText>
+      </w:r>
+      <w:r>
+        <w:rPr>
+          <w:rFonts w:hint="default"/>
+          <w:sz w:val="22"/>
+          <w:szCs w:val="22"/>
+          <w:lang w:val="en-US"/>
+        </w:rPr>
+        <w:fldChar w:fldCharType="separate"/>
+      </w:r>
+      <w:r>
+        <w:rPr>
+          <w:rStyle w:val="14"/>
+          <w:rFonts w:hint="default"/>
+          <w:sz w:val="22"/>
+          <w:szCs w:val="22"/>
+          <w:lang w:val="en-US"/>
+        </w:rPr>
+        <w:t>https://github.com/backstreetbrogrammer/05_Persistence/tree/main/src/main/java/com/backstreetbrogrammer/chapter21_serializationfilters</w:t>
+      </w:r>
+      <w:r>
+        <w:rPr>
+          <w:rFonts w:hint="default"/>
+          <w:sz w:val="22"/>
+          <w:szCs w:val="22"/>
+          <w:lang w:val="en-US"/>
+        </w:rPr>
+        <w:fldChar w:fldCharType="end"/>
+      </w:r>
+    </w:p>
+    <w:p>
+      <w:pPr>
+        <w:rPr>
+          <w:rFonts w:hint="default"/>
+          <w:sz w:val="22"/>
+          <w:szCs w:val="22"/>
+          <w:lang w:val="en-US"/>
+        </w:rPr>
+      </w:pPr>
+    </w:p>
+    <w:p>
+      <w:pPr>
+        <w:numPr>
+          <w:ilvl w:val="0"/>
+          <w:numId w:val="0"/>
+        </w:numPr>
+        <w:rPr>
+          <w:rFonts w:hint="default"/>
+          <w:sz w:val="22"/>
+          <w:szCs w:val="22"/>
+          <w:lang w:val="en-US"/>
+        </w:rPr>
+      </w:pPr>
+      <w:r>
+        <w:rPr>
+          <w:rFonts w:hint="default"/>
+          <w:sz w:val="22"/>
+          <w:szCs w:val="22"/>
+          <w:lang w:val="en-US"/>
+        </w:rPr>
+        <w:fldChar w:fldCharType="begin"/>
+      </w:r>
+      <w:r>
+        <w:rPr>
+          <w:rFonts w:hint="default"/>
+          <w:sz w:val="22"/>
+          <w:szCs w:val="22"/>
+          <w:lang w:val="en-US"/>
+        </w:rPr>
+        <w:instrText xml:space="preserve"> HYPERLINK "https://github.com/backstreetbrogrammer/05_Persistence/tree/main/src/test/java/com/backstreetbrogrammer/chapter21_serializationfilters" </w:instrText>
+      </w:r>
+      <w:r>
+        <w:rPr>
+          <w:rFonts w:hint="default"/>
+          <w:sz w:val="22"/>
+          <w:szCs w:val="22"/>
+          <w:lang w:val="en-US"/>
+        </w:rPr>
+        <w:fldChar w:fldCharType="separate"/>
+      </w:r>
+      <w:r>
+        <w:rPr>
+          <w:rStyle w:val="14"/>
+          <w:rFonts w:hint="default"/>
+          <w:sz w:val="22"/>
+          <w:szCs w:val="22"/>
+          <w:lang w:val="en-US"/>
+        </w:rPr>
+        <w:t>https://github.com/backstreetbrogrammer/05_Persistence/tree/main/src/test/java/com/backstreetbrogrammer/chapter21_serializationfilters</w:t>
+      </w:r>
+      <w:r>
+        <w:rPr>
+          <w:rFonts w:hint="default"/>
+          <w:sz w:val="22"/>
+          <w:szCs w:val="22"/>
+          <w:lang w:val="en-US"/>
+        </w:rPr>
+        <w:fldChar w:fldCharType="end"/>
+      </w:r>
     </w:p>
     <w:p>
       <w:pPr>

</xml_diff>

<commit_message>
updated document for proxy pattern
</commit_message>
<xml_diff>
--- a/JavaSerialization.docx
+++ b/JavaSerialization.docx
@@ -12,7 +12,7 @@
           <w:lang w:val="en-US"/>
         </w:rPr>
       </w:pPr>
-      <w:bookmarkStart w:id="0" w:name="_Toc1316"/>
+      <w:bookmarkStart w:id="0" w:name="_Toc7111"/>
       <w:r>
         <w:rPr>
           <w:rFonts w:hint="default"/>
@@ -77,7 +77,7 @@
           <w:bCs/>
           <w:lang w:val="en-US"/>
         </w:rPr>
-        <w:instrText xml:space="preserve"> HYPERLINK \l _Toc1316 </w:instrText>
+        <w:instrText xml:space="preserve"> HYPERLINK \l _Toc7111 </w:instrText>
       </w:r>
       <w:r>
         <w:rPr>
@@ -117,7 +117,7 @@
           <w:b/>
           <w:bCs/>
         </w:rPr>
-        <w:instrText xml:space="preserve"> PAGEREF _Toc1316 \h </w:instrText>
+        <w:instrText xml:space="preserve"> PAGEREF _Toc7111 \h </w:instrText>
       </w:r>
       <w:r>
         <w:rPr>
@@ -177,7 +177,7 @@
           <w:bCs/>
           <w:lang w:val="en-US"/>
         </w:rPr>
-        <w:instrText xml:space="preserve"> HYPERLINK \l _Toc17501 </w:instrText>
+        <w:instrText xml:space="preserve"> HYPERLINK \l _Toc3912 </w:instrText>
       </w:r>
       <w:r>
         <w:rPr>
@@ -217,7 +217,7 @@
           <w:b/>
           <w:bCs/>
         </w:rPr>
-        <w:instrText xml:space="preserve"> PAGEREF _Toc17501 \h </w:instrText>
+        <w:instrText xml:space="preserve"> PAGEREF _Toc3912 \h </w:instrText>
       </w:r>
       <w:r>
         <w:rPr>
@@ -277,7 +277,7 @@
           <w:bCs/>
           <w:lang w:val="en-US"/>
         </w:rPr>
-        <w:instrText xml:space="preserve"> HYPERLINK \l _Toc5555 </w:instrText>
+        <w:instrText xml:space="preserve"> HYPERLINK \l _Toc21987 </w:instrText>
       </w:r>
       <w:r>
         <w:rPr>
@@ -317,7 +317,7 @@
           <w:b/>
           <w:bCs/>
         </w:rPr>
-        <w:instrText xml:space="preserve"> PAGEREF _Toc5555 \h </w:instrText>
+        <w:instrText xml:space="preserve"> PAGEREF _Toc21987 \h </w:instrText>
       </w:r>
       <w:r>
         <w:rPr>
@@ -377,7 +377,7 @@
           <w:bCs/>
           <w:lang w:val="en-US"/>
         </w:rPr>
-        <w:instrText xml:space="preserve"> HYPERLINK \l _Toc25186 </w:instrText>
+        <w:instrText xml:space="preserve"> HYPERLINK \l _Toc5803 </w:instrText>
       </w:r>
       <w:r>
         <w:rPr>
@@ -418,7 +418,7 @@
           <w:b/>
           <w:bCs/>
         </w:rPr>
-        <w:instrText xml:space="preserve"> PAGEREF _Toc25186 \h </w:instrText>
+        <w:instrText xml:space="preserve"> PAGEREF _Toc5803 \h </w:instrText>
       </w:r>
       <w:r>
         <w:rPr>
@@ -478,7 +478,7 @@
           <w:bCs/>
           <w:lang w:val="en-US"/>
         </w:rPr>
-        <w:instrText xml:space="preserve"> HYPERLINK \l _Toc12595 </w:instrText>
+        <w:instrText xml:space="preserve"> HYPERLINK \l _Toc28346 </w:instrText>
       </w:r>
       <w:r>
         <w:rPr>
@@ -517,7 +517,7 @@
           <w:b/>
           <w:bCs/>
         </w:rPr>
-        <w:instrText xml:space="preserve"> PAGEREF _Toc12595 \h </w:instrText>
+        <w:instrText xml:space="preserve"> PAGEREF _Toc28346 \h </w:instrText>
       </w:r>
       <w:r>
         <w:rPr>
@@ -577,7 +577,7 @@
           <w:bCs/>
           <w:lang w:val="en-US"/>
         </w:rPr>
-        <w:instrText xml:space="preserve"> HYPERLINK \l _Toc344 </w:instrText>
+        <w:instrText xml:space="preserve"> HYPERLINK \l _Toc20166 </w:instrText>
       </w:r>
       <w:r>
         <w:rPr>
@@ -616,7 +616,7 @@
           <w:b/>
           <w:bCs/>
         </w:rPr>
-        <w:instrText xml:space="preserve"> PAGEREF _Toc344 \h </w:instrText>
+        <w:instrText xml:space="preserve"> PAGEREF _Toc20166 \h </w:instrText>
       </w:r>
       <w:r>
         <w:rPr>
@@ -676,7 +676,7 @@
           <w:bCs/>
           <w:lang w:val="en-US"/>
         </w:rPr>
-        <w:instrText xml:space="preserve"> HYPERLINK \l _Toc2446 </w:instrText>
+        <w:instrText xml:space="preserve"> HYPERLINK \l _Toc4003 </w:instrText>
       </w:r>
       <w:r>
         <w:rPr>
@@ -717,7 +717,7 @@
           <w:b/>
           <w:bCs/>
         </w:rPr>
-        <w:instrText xml:space="preserve"> PAGEREF _Toc2446 \h </w:instrText>
+        <w:instrText xml:space="preserve"> PAGEREF _Toc4003 \h </w:instrText>
       </w:r>
       <w:r>
         <w:rPr>
@@ -777,7 +777,7 @@
           <w:bCs/>
           <w:lang w:val="en-US"/>
         </w:rPr>
-        <w:instrText xml:space="preserve"> HYPERLINK \l _Toc15276 </w:instrText>
+        <w:instrText xml:space="preserve"> HYPERLINK \l _Toc7422 </w:instrText>
       </w:r>
       <w:r>
         <w:rPr>
@@ -816,7 +816,7 @@
           <w:b/>
           <w:bCs/>
         </w:rPr>
-        <w:instrText xml:space="preserve"> PAGEREF _Toc15276 \h </w:instrText>
+        <w:instrText xml:space="preserve"> PAGEREF _Toc7422 \h </w:instrText>
       </w:r>
       <w:r>
         <w:rPr>
@@ -876,7 +876,7 @@
           <w:bCs/>
           <w:lang w:val="en-US"/>
         </w:rPr>
-        <w:instrText xml:space="preserve"> HYPERLINK \l _Toc26370 </w:instrText>
+        <w:instrText xml:space="preserve"> HYPERLINK \l _Toc27724 </w:instrText>
       </w:r>
       <w:r>
         <w:rPr>
@@ -915,7 +915,7 @@
           <w:b/>
           <w:bCs/>
         </w:rPr>
-        <w:instrText xml:space="preserve"> PAGEREF _Toc26370 \h </w:instrText>
+        <w:instrText xml:space="preserve"> PAGEREF _Toc27724 \h </w:instrText>
       </w:r>
       <w:r>
         <w:rPr>
@@ -975,7 +975,7 @@
           <w:bCs/>
           <w:lang w:val="en-US"/>
         </w:rPr>
-        <w:instrText xml:space="preserve"> HYPERLINK \l _Toc31262 </w:instrText>
+        <w:instrText xml:space="preserve"> HYPERLINK \l _Toc8882 </w:instrText>
       </w:r>
       <w:r>
         <w:rPr>
@@ -1016,7 +1016,7 @@
           <w:b/>
           <w:bCs/>
         </w:rPr>
-        <w:instrText xml:space="preserve"> PAGEREF _Toc31262 \h </w:instrText>
+        <w:instrText xml:space="preserve"> PAGEREF _Toc8882 \h </w:instrText>
       </w:r>
       <w:r>
         <w:rPr>
@@ -1076,7 +1076,7 @@
           <w:bCs/>
           <w:lang w:val="en-US"/>
         </w:rPr>
-        <w:instrText xml:space="preserve"> HYPERLINK \l _Toc13027 </w:instrText>
+        <w:instrText xml:space="preserve"> HYPERLINK \l _Toc13119 </w:instrText>
       </w:r>
       <w:r>
         <w:rPr>
@@ -1115,7 +1115,7 @@
           <w:b/>
           <w:bCs/>
         </w:rPr>
-        <w:instrText xml:space="preserve"> PAGEREF _Toc13027 \h </w:instrText>
+        <w:instrText xml:space="preserve"> PAGEREF _Toc13119 \h </w:instrText>
       </w:r>
       <w:r>
         <w:rPr>
@@ -1175,7 +1175,7 @@
           <w:bCs/>
           <w:lang w:val="en-US"/>
         </w:rPr>
-        <w:instrText xml:space="preserve"> HYPERLINK \l _Toc24062 </w:instrText>
+        <w:instrText xml:space="preserve"> HYPERLINK \l _Toc17485 </w:instrText>
       </w:r>
       <w:r>
         <w:rPr>
@@ -1214,7 +1214,7 @@
           <w:b/>
           <w:bCs/>
         </w:rPr>
-        <w:instrText xml:space="preserve"> PAGEREF _Toc24062 \h </w:instrText>
+        <w:instrText xml:space="preserve"> PAGEREF _Toc17485 \h </w:instrText>
       </w:r>
       <w:r>
         <w:rPr>
@@ -1274,7 +1274,7 @@
           <w:bCs/>
           <w:lang w:val="en-US"/>
         </w:rPr>
-        <w:instrText xml:space="preserve"> HYPERLINK \l _Toc6492 </w:instrText>
+        <w:instrText xml:space="preserve"> HYPERLINK \l _Toc28472 </w:instrText>
       </w:r>
       <w:r>
         <w:rPr>
@@ -1314,7 +1314,7 @@
           <w:b/>
           <w:bCs/>
         </w:rPr>
-        <w:instrText xml:space="preserve"> PAGEREF _Toc6492 \h </w:instrText>
+        <w:instrText xml:space="preserve"> PAGEREF _Toc28472 \h </w:instrText>
       </w:r>
       <w:r>
         <w:rPr>
@@ -1374,7 +1374,7 @@
           <w:bCs/>
           <w:lang w:val="en-US"/>
         </w:rPr>
-        <w:instrText xml:space="preserve"> HYPERLINK \l _Toc14944 </w:instrText>
+        <w:instrText xml:space="preserve"> HYPERLINK \l _Toc8617 </w:instrText>
       </w:r>
       <w:r>
         <w:rPr>
@@ -1413,7 +1413,7 @@
           <w:b/>
           <w:bCs/>
         </w:rPr>
-        <w:instrText xml:space="preserve"> PAGEREF _Toc14944 \h </w:instrText>
+        <w:instrText xml:space="preserve"> PAGEREF _Toc8617 \h </w:instrText>
       </w:r>
       <w:r>
         <w:rPr>
@@ -1473,7 +1473,7 @@
           <w:bCs/>
           <w:lang w:val="en-US"/>
         </w:rPr>
-        <w:instrText xml:space="preserve"> HYPERLINK \l _Toc617 </w:instrText>
+        <w:instrText xml:space="preserve"> HYPERLINK \l _Toc18542 </w:instrText>
       </w:r>
       <w:r>
         <w:rPr>
@@ -1512,7 +1512,7 @@
           <w:b/>
           <w:bCs/>
         </w:rPr>
-        <w:instrText xml:space="preserve"> PAGEREF _Toc617 \h </w:instrText>
+        <w:instrText xml:space="preserve"> PAGEREF _Toc18542 \h </w:instrText>
       </w:r>
       <w:r>
         <w:rPr>
@@ -1572,7 +1572,7 @@
           <w:bCs/>
           <w:lang w:val="en-US"/>
         </w:rPr>
-        <w:instrText xml:space="preserve"> HYPERLINK \l _Toc31680 </w:instrText>
+        <w:instrText xml:space="preserve"> HYPERLINK \l _Toc21186 </w:instrText>
       </w:r>
       <w:r>
         <w:rPr>
@@ -1612,7 +1612,7 @@
           <w:b/>
           <w:bCs/>
         </w:rPr>
-        <w:instrText xml:space="preserve"> PAGEREF _Toc31680 \h </w:instrText>
+        <w:instrText xml:space="preserve"> PAGEREF _Toc21186 \h </w:instrText>
       </w:r>
       <w:r>
         <w:rPr>
@@ -1672,7 +1672,7 @@
           <w:bCs/>
           <w:lang w:val="en-US"/>
         </w:rPr>
-        <w:instrText xml:space="preserve"> HYPERLINK \l _Toc25432 </w:instrText>
+        <w:instrText xml:space="preserve"> HYPERLINK \l _Toc19725 </w:instrText>
       </w:r>
       <w:r>
         <w:rPr>
@@ -1711,7 +1711,7 @@
           <w:b/>
           <w:bCs/>
         </w:rPr>
-        <w:instrText xml:space="preserve"> PAGEREF _Toc25432 \h </w:instrText>
+        <w:instrText xml:space="preserve"> PAGEREF _Toc19725 \h </w:instrText>
       </w:r>
       <w:r>
         <w:rPr>
@@ -1771,7 +1771,7 @@
           <w:bCs/>
           <w:lang w:val="en-US"/>
         </w:rPr>
-        <w:instrText xml:space="preserve"> HYPERLINK \l _Toc6635 </w:instrText>
+        <w:instrText xml:space="preserve"> HYPERLINK \l _Toc4812 </w:instrText>
       </w:r>
       <w:r>
         <w:rPr>
@@ -1810,7 +1810,7 @@
           <w:b/>
           <w:bCs/>
         </w:rPr>
-        <w:instrText xml:space="preserve"> PAGEREF _Toc6635 \h </w:instrText>
+        <w:instrText xml:space="preserve"> PAGEREF _Toc4812 \h </w:instrText>
       </w:r>
       <w:r>
         <w:rPr>
@@ -1870,7 +1870,7 @@
           <w:bCs/>
           <w:lang w:val="en-US"/>
         </w:rPr>
-        <w:instrText xml:space="preserve"> HYPERLINK \l _Toc13712 </w:instrText>
+        <w:instrText xml:space="preserve"> HYPERLINK \l _Toc25183 </w:instrText>
       </w:r>
       <w:r>
         <w:rPr>
@@ -1910,7 +1910,7 @@
           <w:b/>
           <w:bCs/>
         </w:rPr>
-        <w:instrText xml:space="preserve"> PAGEREF _Toc13712 \h </w:instrText>
+        <w:instrText xml:space="preserve"> PAGEREF _Toc25183 \h </w:instrText>
       </w:r>
       <w:r>
         <w:rPr>
@@ -1970,7 +1970,7 @@
           <w:bCs/>
           <w:lang w:val="en-US"/>
         </w:rPr>
-        <w:instrText xml:space="preserve"> HYPERLINK \l _Toc20020 </w:instrText>
+        <w:instrText xml:space="preserve"> HYPERLINK \l _Toc5413 </w:instrText>
       </w:r>
       <w:r>
         <w:rPr>
@@ -2009,7 +2009,7 @@
           <w:b/>
           <w:bCs/>
         </w:rPr>
-        <w:instrText xml:space="preserve"> PAGEREF _Toc20020 \h </w:instrText>
+        <w:instrText xml:space="preserve"> PAGEREF _Toc5413 \h </w:instrText>
       </w:r>
       <w:r>
         <w:rPr>
@@ -2069,7 +2069,7 @@
           <w:bCs/>
           <w:lang w:val="en-US"/>
         </w:rPr>
-        <w:instrText xml:space="preserve"> HYPERLINK \l _Toc1149 </w:instrText>
+        <w:instrText xml:space="preserve"> HYPERLINK \l _Toc19587 </w:instrText>
       </w:r>
       <w:r>
         <w:rPr>
@@ -2108,7 +2108,7 @@
           <w:b/>
           <w:bCs/>
         </w:rPr>
-        <w:instrText xml:space="preserve"> PAGEREF _Toc1149 \h </w:instrText>
+        <w:instrText xml:space="preserve"> PAGEREF _Toc19587 \h </w:instrText>
       </w:r>
       <w:r>
         <w:rPr>
@@ -2168,7 +2168,7 @@
           <w:bCs/>
           <w:lang w:val="en-US"/>
         </w:rPr>
-        <w:instrText xml:space="preserve"> HYPERLINK \l _Toc22581 </w:instrText>
+        <w:instrText xml:space="preserve"> HYPERLINK \l _Toc23235 </w:instrText>
       </w:r>
       <w:r>
         <w:rPr>
@@ -2208,7 +2208,7 @@
           <w:b/>
           <w:bCs/>
         </w:rPr>
-        <w:instrText xml:space="preserve"> PAGEREF _Toc22581 \h </w:instrText>
+        <w:instrText xml:space="preserve"> PAGEREF _Toc23235 \h </w:instrText>
       </w:r>
       <w:r>
         <w:rPr>
@@ -2268,7 +2268,7 @@
           <w:bCs/>
           <w:lang w:val="en-US"/>
         </w:rPr>
-        <w:instrText xml:space="preserve"> HYPERLINK \l _Toc21443 </w:instrText>
+        <w:instrText xml:space="preserve"> HYPERLINK \l _Toc26791 </w:instrText>
       </w:r>
       <w:r>
         <w:rPr>
@@ -2307,7 +2307,7 @@
           <w:b/>
           <w:bCs/>
         </w:rPr>
-        <w:instrText xml:space="preserve"> PAGEREF _Toc21443 \h </w:instrText>
+        <w:instrText xml:space="preserve"> PAGEREF _Toc26791 \h </w:instrText>
       </w:r>
       <w:r>
         <w:rPr>
@@ -2367,7 +2367,7 @@
           <w:bCs/>
           <w:lang w:val="en-US"/>
         </w:rPr>
-        <w:instrText xml:space="preserve"> HYPERLINK \l _Toc11691 </w:instrText>
+        <w:instrText xml:space="preserve"> HYPERLINK \l _Toc21505 </w:instrText>
       </w:r>
       <w:r>
         <w:rPr>
@@ -2406,7 +2406,7 @@
           <w:b/>
           <w:bCs/>
         </w:rPr>
-        <w:instrText xml:space="preserve"> PAGEREF _Toc11691 \h </w:instrText>
+        <w:instrText xml:space="preserve"> PAGEREF _Toc21505 \h </w:instrText>
       </w:r>
       <w:r>
         <w:rPr>
@@ -2466,7 +2466,7 @@
           <w:bCs/>
           <w:lang w:val="en-US"/>
         </w:rPr>
-        <w:instrText xml:space="preserve"> HYPERLINK \l _Toc26666 </w:instrText>
+        <w:instrText xml:space="preserve"> HYPERLINK \l _Toc22032 </w:instrText>
       </w:r>
       <w:r>
         <w:rPr>
@@ -2506,7 +2506,7 @@
           <w:b/>
           <w:bCs/>
         </w:rPr>
-        <w:instrText xml:space="preserve"> PAGEREF _Toc26666 \h </w:instrText>
+        <w:instrText xml:space="preserve"> PAGEREF _Toc22032 \h </w:instrText>
       </w:r>
       <w:r>
         <w:rPr>
@@ -2566,7 +2566,7 @@
           <w:bCs/>
           <w:lang w:val="en-US"/>
         </w:rPr>
-        <w:instrText xml:space="preserve"> HYPERLINK \l _Toc5685 </w:instrText>
+        <w:instrText xml:space="preserve"> HYPERLINK \l _Toc14850 </w:instrText>
       </w:r>
       <w:r>
         <w:rPr>
@@ -2605,7 +2605,7 @@
           <w:b/>
           <w:bCs/>
         </w:rPr>
-        <w:instrText xml:space="preserve"> PAGEREF _Toc5685 \h </w:instrText>
+        <w:instrText xml:space="preserve"> PAGEREF _Toc14850 \h </w:instrText>
       </w:r>
       <w:r>
         <w:rPr>
@@ -2665,7 +2665,7 @@
           <w:bCs/>
           <w:lang w:val="en-US"/>
         </w:rPr>
-        <w:instrText xml:space="preserve"> HYPERLINK \l _Toc4330 </w:instrText>
+        <w:instrText xml:space="preserve"> HYPERLINK \l _Toc27775 </w:instrText>
       </w:r>
       <w:r>
         <w:rPr>
@@ -2704,7 +2704,7 @@
           <w:b/>
           <w:bCs/>
         </w:rPr>
-        <w:instrText xml:space="preserve"> PAGEREF _Toc4330 \h </w:instrText>
+        <w:instrText xml:space="preserve"> PAGEREF _Toc27775 \h </w:instrText>
       </w:r>
       <w:r>
         <w:rPr>
@@ -2764,7 +2764,7 @@
           <w:bCs/>
           <w:lang w:val="en-US"/>
         </w:rPr>
-        <w:instrText xml:space="preserve"> HYPERLINK \l _Toc31225 </w:instrText>
+        <w:instrText xml:space="preserve"> HYPERLINK \l _Toc9218 </w:instrText>
       </w:r>
       <w:r>
         <w:rPr>
@@ -2824,7 +2824,7 @@
           <w:b/>
           <w:bCs/>
         </w:rPr>
-        <w:instrText xml:space="preserve"> PAGEREF _Toc31225 \h </w:instrText>
+        <w:instrText xml:space="preserve"> PAGEREF _Toc9218 \h </w:instrText>
       </w:r>
       <w:r>
         <w:rPr>
@@ -2884,7 +2884,7 @@
           <w:bCs/>
           <w:lang w:val="en-US"/>
         </w:rPr>
-        <w:instrText xml:space="preserve"> HYPERLINK \l _Toc15413 </w:instrText>
+        <w:instrText xml:space="preserve"> HYPERLINK \l _Toc4791 </w:instrText>
       </w:r>
       <w:r>
         <w:rPr>
@@ -2923,7 +2923,7 @@
           <w:b/>
           <w:bCs/>
         </w:rPr>
-        <w:instrText xml:space="preserve"> PAGEREF _Toc15413 \h </w:instrText>
+        <w:instrText xml:space="preserve"> PAGEREF _Toc4791 \h </w:instrText>
       </w:r>
       <w:r>
         <w:rPr>
@@ -2983,7 +2983,7 @@
           <w:bCs/>
           <w:lang w:val="en-US"/>
         </w:rPr>
-        <w:instrText xml:space="preserve"> HYPERLINK \l _Toc8824 </w:instrText>
+        <w:instrText xml:space="preserve"> HYPERLINK \l _Toc16458 </w:instrText>
       </w:r>
       <w:r>
         <w:rPr>
@@ -3022,7 +3022,7 @@
           <w:b/>
           <w:bCs/>
         </w:rPr>
-        <w:instrText xml:space="preserve"> PAGEREF _Toc8824 \h </w:instrText>
+        <w:instrText xml:space="preserve"> PAGEREF _Toc16458 \h </w:instrText>
       </w:r>
       <w:r>
         <w:rPr>
@@ -3082,7 +3082,7 @@
           <w:bCs/>
           <w:lang w:val="en-US"/>
         </w:rPr>
-        <w:instrText xml:space="preserve"> HYPERLINK \l _Toc14644 </w:instrText>
+        <w:instrText xml:space="preserve"> HYPERLINK \l _Toc24108 </w:instrText>
       </w:r>
       <w:r>
         <w:rPr>
@@ -3142,7 +3142,7 @@
           <w:b/>
           <w:bCs/>
         </w:rPr>
-        <w:instrText xml:space="preserve"> PAGEREF _Toc14644 \h </w:instrText>
+        <w:instrText xml:space="preserve"> PAGEREF _Toc24108 \h </w:instrText>
       </w:r>
       <w:r>
         <w:rPr>
@@ -3202,7 +3202,7 @@
           <w:bCs/>
           <w:lang w:val="en-US"/>
         </w:rPr>
-        <w:instrText xml:space="preserve"> HYPERLINK \l _Toc26406 </w:instrText>
+        <w:instrText xml:space="preserve"> HYPERLINK \l _Toc5538 </w:instrText>
       </w:r>
       <w:r>
         <w:rPr>
@@ -3241,7 +3241,7 @@
           <w:b/>
           <w:bCs/>
         </w:rPr>
-        <w:instrText xml:space="preserve"> PAGEREF _Toc26406 \h </w:instrText>
+        <w:instrText xml:space="preserve"> PAGEREF _Toc5538 \h </w:instrText>
       </w:r>
       <w:r>
         <w:rPr>
@@ -3301,7 +3301,7 @@
           <w:bCs/>
           <w:lang w:val="en-US"/>
         </w:rPr>
-        <w:instrText xml:space="preserve"> HYPERLINK \l _Toc23251 </w:instrText>
+        <w:instrText xml:space="preserve"> HYPERLINK \l _Toc27937 </w:instrText>
       </w:r>
       <w:r>
         <w:rPr>
@@ -3340,7 +3340,7 @@
           <w:b/>
           <w:bCs/>
         </w:rPr>
-        <w:instrText xml:space="preserve"> PAGEREF _Toc23251 \h </w:instrText>
+        <w:instrText xml:space="preserve"> PAGEREF _Toc27937 \h </w:instrText>
       </w:r>
       <w:r>
         <w:rPr>
@@ -3400,7 +3400,7 @@
           <w:bCs/>
           <w:lang w:val="en-US"/>
         </w:rPr>
-        <w:instrText xml:space="preserve"> HYPERLINK \l _Toc19314 </w:instrText>
+        <w:instrText xml:space="preserve"> HYPERLINK \l _Toc6515 </w:instrText>
       </w:r>
       <w:r>
         <w:rPr>
@@ -3440,7 +3440,7 @@
           <w:b/>
           <w:bCs/>
         </w:rPr>
-        <w:instrText xml:space="preserve"> PAGEREF _Toc19314 \h </w:instrText>
+        <w:instrText xml:space="preserve"> PAGEREF _Toc6515 \h </w:instrText>
       </w:r>
       <w:r>
         <w:rPr>
@@ -3500,7 +3500,7 @@
           <w:bCs/>
           <w:lang w:val="en-US"/>
         </w:rPr>
-        <w:instrText xml:space="preserve"> HYPERLINK \l _Toc2579 </w:instrText>
+        <w:instrText xml:space="preserve"> HYPERLINK \l _Toc14014 </w:instrText>
       </w:r>
       <w:r>
         <w:rPr>
@@ -3539,7 +3539,7 @@
           <w:b/>
           <w:bCs/>
         </w:rPr>
-        <w:instrText xml:space="preserve"> PAGEREF _Toc2579 \h </w:instrText>
+        <w:instrText xml:space="preserve"> PAGEREF _Toc14014 \h </w:instrText>
       </w:r>
       <w:r>
         <w:rPr>
@@ -3599,7 +3599,7 @@
           <w:bCs/>
           <w:lang w:val="en-US"/>
         </w:rPr>
-        <w:instrText xml:space="preserve"> HYPERLINK \l _Toc614 </w:instrText>
+        <w:instrText xml:space="preserve"> HYPERLINK \l _Toc2052 </w:instrText>
       </w:r>
       <w:r>
         <w:rPr>
@@ -3638,7 +3638,7 @@
           <w:b/>
           <w:bCs/>
         </w:rPr>
-        <w:instrText xml:space="preserve"> PAGEREF _Toc614 \h </w:instrText>
+        <w:instrText xml:space="preserve"> PAGEREF _Toc2052 \h </w:instrText>
       </w:r>
       <w:r>
         <w:rPr>
@@ -3698,7 +3698,7 @@
           <w:bCs/>
           <w:lang w:val="en-US"/>
         </w:rPr>
-        <w:instrText xml:space="preserve"> HYPERLINK \l _Toc3000 </w:instrText>
+        <w:instrText xml:space="preserve"> HYPERLINK \l _Toc10478 </w:instrText>
       </w:r>
       <w:r>
         <w:rPr>
@@ -3758,7 +3758,7 @@
           <w:b/>
           <w:bCs/>
         </w:rPr>
-        <w:instrText xml:space="preserve"> PAGEREF _Toc3000 \h </w:instrText>
+        <w:instrText xml:space="preserve"> PAGEREF _Toc10478 \h </w:instrText>
       </w:r>
       <w:r>
         <w:rPr>
@@ -3818,7 +3818,7 @@
           <w:bCs/>
           <w:lang w:val="en-US"/>
         </w:rPr>
-        <w:instrText xml:space="preserve"> HYPERLINK \l _Toc11282 </w:instrText>
+        <w:instrText xml:space="preserve"> HYPERLINK \l _Toc5994 </w:instrText>
       </w:r>
       <w:r>
         <w:rPr>
@@ -3857,7 +3857,7 @@
           <w:b/>
           <w:bCs/>
         </w:rPr>
-        <w:instrText xml:space="preserve"> PAGEREF _Toc11282 \h </w:instrText>
+        <w:instrText xml:space="preserve"> PAGEREF _Toc5994 \h </w:instrText>
       </w:r>
       <w:r>
         <w:rPr>
@@ -3917,7 +3917,7 @@
           <w:bCs/>
           <w:lang w:val="en-US"/>
         </w:rPr>
-        <w:instrText xml:space="preserve"> HYPERLINK \l _Toc7304 </w:instrText>
+        <w:instrText xml:space="preserve"> HYPERLINK \l _Toc27133 </w:instrText>
       </w:r>
       <w:r>
         <w:rPr>
@@ -3956,7 +3956,7 @@
           <w:b/>
           <w:bCs/>
         </w:rPr>
-        <w:instrText xml:space="preserve"> PAGEREF _Toc7304 \h </w:instrText>
+        <w:instrText xml:space="preserve"> PAGEREF _Toc27133 \h </w:instrText>
       </w:r>
       <w:r>
         <w:rPr>
@@ -4016,7 +4016,7 @@
           <w:bCs/>
           <w:lang w:val="en-US"/>
         </w:rPr>
-        <w:instrText xml:space="preserve"> HYPERLINK \l _Toc843 </w:instrText>
+        <w:instrText xml:space="preserve"> HYPERLINK \l _Toc8992 </w:instrText>
       </w:r>
       <w:r>
         <w:rPr>
@@ -4086,7 +4086,7 @@
           <w:b/>
           <w:bCs/>
         </w:rPr>
-        <w:instrText xml:space="preserve"> PAGEREF _Toc843 \h </w:instrText>
+        <w:instrText xml:space="preserve"> PAGEREF _Toc8992 \h </w:instrText>
       </w:r>
       <w:r>
         <w:rPr>
@@ -4146,7 +4146,7 @@
           <w:bCs/>
           <w:lang w:val="en-US"/>
         </w:rPr>
-        <w:instrText xml:space="preserve"> HYPERLINK \l _Toc24703 </w:instrText>
+        <w:instrText xml:space="preserve"> HYPERLINK \l _Toc1101 </w:instrText>
       </w:r>
       <w:r>
         <w:rPr>
@@ -4185,7 +4185,7 @@
           <w:b/>
           <w:bCs/>
         </w:rPr>
-        <w:instrText xml:space="preserve"> PAGEREF _Toc24703 \h </w:instrText>
+        <w:instrText xml:space="preserve"> PAGEREF _Toc1101 \h </w:instrText>
       </w:r>
       <w:r>
         <w:rPr>
@@ -4245,7 +4245,7 @@
           <w:bCs/>
           <w:lang w:val="en-US"/>
         </w:rPr>
-        <w:instrText xml:space="preserve"> HYPERLINK \l _Toc9881 </w:instrText>
+        <w:instrText xml:space="preserve"> HYPERLINK \l _Toc7542 </w:instrText>
       </w:r>
       <w:r>
         <w:rPr>
@@ -4284,7 +4284,7 @@
           <w:b/>
           <w:bCs/>
         </w:rPr>
-        <w:instrText xml:space="preserve"> PAGEREF _Toc9881 \h </w:instrText>
+        <w:instrText xml:space="preserve"> PAGEREF _Toc7542 \h </w:instrText>
       </w:r>
       <w:r>
         <w:rPr>
@@ -4344,7 +4344,7 @@
           <w:bCs/>
           <w:lang w:val="en-US"/>
         </w:rPr>
-        <w:instrText xml:space="preserve"> HYPERLINK \l _Toc17568 </w:instrText>
+        <w:instrText xml:space="preserve"> HYPERLINK \l _Toc13473 </w:instrText>
       </w:r>
       <w:r>
         <w:rPr>
@@ -4394,7 +4394,7 @@
           <w:b/>
           <w:bCs/>
         </w:rPr>
-        <w:instrText xml:space="preserve"> PAGEREF _Toc17568 \h </w:instrText>
+        <w:instrText xml:space="preserve"> PAGEREF _Toc13473 \h </w:instrText>
       </w:r>
       <w:r>
         <w:rPr>
@@ -4454,7 +4454,7 @@
           <w:bCs/>
           <w:lang w:val="en-US"/>
         </w:rPr>
-        <w:instrText xml:space="preserve"> HYPERLINK \l _Toc15674 </w:instrText>
+        <w:instrText xml:space="preserve"> HYPERLINK \l _Toc15649 </w:instrText>
       </w:r>
       <w:r>
         <w:rPr>
@@ -4493,7 +4493,7 @@
           <w:b/>
           <w:bCs/>
         </w:rPr>
-        <w:instrText xml:space="preserve"> PAGEREF _Toc15674 \h </w:instrText>
+        <w:instrText xml:space="preserve"> PAGEREF _Toc15649 \h </w:instrText>
       </w:r>
       <w:r>
         <w:rPr>
@@ -4553,7 +4553,7 @@
           <w:bCs/>
           <w:lang w:val="en-US"/>
         </w:rPr>
-        <w:instrText xml:space="preserve"> HYPERLINK \l _Toc12363 </w:instrText>
+        <w:instrText xml:space="preserve"> HYPERLINK \l _Toc6090 </w:instrText>
       </w:r>
       <w:r>
         <w:rPr>
@@ -4592,7 +4592,7 @@
           <w:b/>
           <w:bCs/>
         </w:rPr>
-        <w:instrText xml:space="preserve"> PAGEREF _Toc12363 \h </w:instrText>
+        <w:instrText xml:space="preserve"> PAGEREF _Toc6090 \h </w:instrText>
       </w:r>
       <w:r>
         <w:rPr>
@@ -4652,7 +4652,7 @@
           <w:bCs/>
           <w:lang w:val="en-US"/>
         </w:rPr>
-        <w:instrText xml:space="preserve"> HYPERLINK \l _Toc427 </w:instrText>
+        <w:instrText xml:space="preserve"> HYPERLINK \l _Toc20671 </w:instrText>
       </w:r>
       <w:r>
         <w:rPr>
@@ -4692,7 +4692,7 @@
           <w:b/>
           <w:bCs/>
         </w:rPr>
-        <w:instrText xml:space="preserve"> PAGEREF _Toc427 \h </w:instrText>
+        <w:instrText xml:space="preserve"> PAGEREF _Toc20671 \h </w:instrText>
       </w:r>
       <w:r>
         <w:rPr>
@@ -4752,7 +4752,7 @@
           <w:bCs/>
           <w:lang w:val="en-US"/>
         </w:rPr>
-        <w:instrText xml:space="preserve"> HYPERLINK \l _Toc2623 </w:instrText>
+        <w:instrText xml:space="preserve"> HYPERLINK \l _Toc6849 </w:instrText>
       </w:r>
       <w:r>
         <w:rPr>
@@ -4791,7 +4791,7 @@
           <w:b/>
           <w:bCs/>
         </w:rPr>
-        <w:instrText xml:space="preserve"> PAGEREF _Toc2623 \h </w:instrText>
+        <w:instrText xml:space="preserve"> PAGEREF _Toc6849 \h </w:instrText>
       </w:r>
       <w:r>
         <w:rPr>
@@ -4851,7 +4851,7 @@
           <w:bCs/>
           <w:lang w:val="en-US"/>
         </w:rPr>
-        <w:instrText xml:space="preserve"> HYPERLINK \l _Toc17692 </w:instrText>
+        <w:instrText xml:space="preserve"> HYPERLINK \l _Toc12043 </w:instrText>
       </w:r>
       <w:r>
         <w:rPr>
@@ -4890,7 +4890,7 @@
           <w:b/>
           <w:bCs/>
         </w:rPr>
-        <w:instrText xml:space="preserve"> PAGEREF _Toc17692 \h </w:instrText>
+        <w:instrText xml:space="preserve"> PAGEREF _Toc12043 \h </w:instrText>
       </w:r>
       <w:r>
         <w:rPr>
@@ -4950,7 +4950,7 @@
           <w:bCs/>
           <w:lang w:val="en-US"/>
         </w:rPr>
-        <w:instrText xml:space="preserve"> HYPERLINK \l _Toc30383 </w:instrText>
+        <w:instrText xml:space="preserve"> HYPERLINK \l _Toc26728 </w:instrText>
       </w:r>
       <w:r>
         <w:rPr>
@@ -4990,7 +4990,7 @@
           <w:b/>
           <w:bCs/>
         </w:rPr>
-        <w:instrText xml:space="preserve"> PAGEREF _Toc30383 \h </w:instrText>
+        <w:instrText xml:space="preserve"> PAGEREF _Toc26728 \h </w:instrText>
       </w:r>
       <w:r>
         <w:rPr>
@@ -5050,7 +5050,7 @@
           <w:bCs/>
           <w:lang w:val="en-US"/>
         </w:rPr>
-        <w:instrText xml:space="preserve"> HYPERLINK \l _Toc23462 </w:instrText>
+        <w:instrText xml:space="preserve"> HYPERLINK \l _Toc12816 </w:instrText>
       </w:r>
       <w:r>
         <w:rPr>
@@ -5089,7 +5089,7 @@
           <w:b/>
           <w:bCs/>
         </w:rPr>
-        <w:instrText xml:space="preserve"> PAGEREF _Toc23462 \h </w:instrText>
+        <w:instrText xml:space="preserve"> PAGEREF _Toc12816 \h </w:instrText>
       </w:r>
       <w:r>
         <w:rPr>
@@ -5149,7 +5149,7 @@
           <w:bCs/>
           <w:lang w:val="en-US"/>
         </w:rPr>
-        <w:instrText xml:space="preserve"> HYPERLINK \l _Toc7964 </w:instrText>
+        <w:instrText xml:space="preserve"> HYPERLINK \l _Toc10894 </w:instrText>
       </w:r>
       <w:r>
         <w:rPr>
@@ -5188,7 +5188,7 @@
           <w:b/>
           <w:bCs/>
         </w:rPr>
-        <w:instrText xml:space="preserve"> PAGEREF _Toc7964 \h </w:instrText>
+        <w:instrText xml:space="preserve"> PAGEREF _Toc10894 \h </w:instrText>
       </w:r>
       <w:r>
         <w:rPr>
@@ -5248,7 +5248,7 @@
           <w:bCs/>
           <w:lang w:val="en-US"/>
         </w:rPr>
-        <w:instrText xml:space="preserve"> HYPERLINK \l _Toc8021 </w:instrText>
+        <w:instrText xml:space="preserve"> HYPERLINK \l _Toc23713 </w:instrText>
       </w:r>
       <w:r>
         <w:rPr>
@@ -5298,7 +5298,7 @@
           <w:b/>
           <w:bCs/>
         </w:rPr>
-        <w:instrText xml:space="preserve"> PAGEREF _Toc8021 \h </w:instrText>
+        <w:instrText xml:space="preserve"> PAGEREF _Toc23713 \h </w:instrText>
       </w:r>
       <w:r>
         <w:rPr>
@@ -5358,7 +5358,7 @@
           <w:bCs/>
           <w:lang w:val="en-US"/>
         </w:rPr>
-        <w:instrText xml:space="preserve"> HYPERLINK \l _Toc6603 </w:instrText>
+        <w:instrText xml:space="preserve"> HYPERLINK \l _Toc24560 </w:instrText>
       </w:r>
       <w:r>
         <w:rPr>
@@ -5397,7 +5397,7 @@
           <w:b/>
           <w:bCs/>
         </w:rPr>
-        <w:instrText xml:space="preserve"> PAGEREF _Toc6603 \h </w:instrText>
+        <w:instrText xml:space="preserve"> PAGEREF _Toc24560 \h </w:instrText>
       </w:r>
       <w:r>
         <w:rPr>
@@ -5457,7 +5457,7 @@
           <w:bCs/>
           <w:lang w:val="en-US"/>
         </w:rPr>
-        <w:instrText xml:space="preserve"> HYPERLINK \l _Toc26676 </w:instrText>
+        <w:instrText xml:space="preserve"> HYPERLINK \l _Toc1244 </w:instrText>
       </w:r>
       <w:r>
         <w:rPr>
@@ -5496,7 +5496,7 @@
           <w:b/>
           <w:bCs/>
         </w:rPr>
-        <w:instrText xml:space="preserve"> PAGEREF _Toc26676 \h </w:instrText>
+        <w:instrText xml:space="preserve"> PAGEREF _Toc1244 \h </w:instrText>
       </w:r>
       <w:r>
         <w:rPr>
@@ -5556,7 +5556,7 @@
           <w:bCs/>
           <w:lang w:val="en-US"/>
         </w:rPr>
-        <w:instrText xml:space="preserve"> HYPERLINK \l _Toc30221 </w:instrText>
+        <w:instrText xml:space="preserve"> HYPERLINK \l _Toc22337 </w:instrText>
       </w:r>
       <w:r>
         <w:rPr>
@@ -5606,7 +5606,7 @@
           <w:b/>
           <w:bCs/>
         </w:rPr>
-        <w:instrText xml:space="preserve"> PAGEREF _Toc30221 \h </w:instrText>
+        <w:instrText xml:space="preserve"> PAGEREF _Toc22337 \h </w:instrText>
       </w:r>
       <w:r>
         <w:rPr>
@@ -5666,7 +5666,7 @@
           <w:bCs/>
           <w:lang w:val="en-US"/>
         </w:rPr>
-        <w:instrText xml:space="preserve"> HYPERLINK \l _Toc2554 </w:instrText>
+        <w:instrText xml:space="preserve"> HYPERLINK \l _Toc29574 </w:instrText>
       </w:r>
       <w:r>
         <w:rPr>
@@ -5705,7 +5705,7 @@
           <w:b/>
           <w:bCs/>
         </w:rPr>
-        <w:instrText xml:space="preserve"> PAGEREF _Toc2554 \h </w:instrText>
+        <w:instrText xml:space="preserve"> PAGEREF _Toc29574 \h </w:instrText>
       </w:r>
       <w:r>
         <w:rPr>
@@ -5765,7 +5765,7 @@
           <w:bCs/>
           <w:lang w:val="en-US"/>
         </w:rPr>
-        <w:instrText xml:space="preserve"> HYPERLINK \l _Toc23480 </w:instrText>
+        <w:instrText xml:space="preserve"> HYPERLINK \l _Toc8072 </w:instrText>
       </w:r>
       <w:r>
         <w:rPr>
@@ -5804,7 +5804,7 @@
           <w:b/>
           <w:bCs/>
         </w:rPr>
-        <w:instrText xml:space="preserve"> PAGEREF _Toc23480 \h </w:instrText>
+        <w:instrText xml:space="preserve"> PAGEREF _Toc8072 \h </w:instrText>
       </w:r>
       <w:r>
         <w:rPr>
@@ -5864,7 +5864,7 @@
           <w:bCs/>
           <w:lang w:val="en-US"/>
         </w:rPr>
-        <w:instrText xml:space="preserve"> HYPERLINK \l _Toc11292 </w:instrText>
+        <w:instrText xml:space="preserve"> HYPERLINK \l _Toc10111 </w:instrText>
       </w:r>
       <w:r>
         <w:rPr>
@@ -5944,7 +5944,7 @@
           <w:b/>
           <w:bCs/>
         </w:rPr>
-        <w:instrText xml:space="preserve"> PAGEREF _Toc11292 \h </w:instrText>
+        <w:instrText xml:space="preserve"> PAGEREF _Toc10111 \h </w:instrText>
       </w:r>
       <w:r>
         <w:rPr>
@@ -6004,7 +6004,7 @@
           <w:bCs/>
           <w:lang w:val="en-US"/>
         </w:rPr>
-        <w:instrText xml:space="preserve"> HYPERLINK \l _Toc24453 </w:instrText>
+        <w:instrText xml:space="preserve"> HYPERLINK \l _Toc82 </w:instrText>
       </w:r>
       <w:r>
         <w:rPr>
@@ -6043,7 +6043,7 @@
           <w:b/>
           <w:bCs/>
         </w:rPr>
-        <w:instrText xml:space="preserve"> PAGEREF _Toc24453 \h </w:instrText>
+        <w:instrText xml:space="preserve"> PAGEREF _Toc82 \h </w:instrText>
       </w:r>
       <w:r>
         <w:rPr>
@@ -6103,7 +6103,7 @@
           <w:bCs/>
           <w:lang w:val="en-US"/>
         </w:rPr>
-        <w:instrText xml:space="preserve"> HYPERLINK \l _Toc14142 </w:instrText>
+        <w:instrText xml:space="preserve"> HYPERLINK \l _Toc9634 </w:instrText>
       </w:r>
       <w:r>
         <w:rPr>
@@ -6142,7 +6142,7 @@
           <w:b/>
           <w:bCs/>
         </w:rPr>
-        <w:instrText xml:space="preserve"> PAGEREF _Toc14142 \h </w:instrText>
+        <w:instrText xml:space="preserve"> PAGEREF _Toc9634 \h </w:instrText>
       </w:r>
       <w:r>
         <w:rPr>
@@ -6202,7 +6202,7 @@
           <w:bCs/>
           <w:lang w:val="en-US"/>
         </w:rPr>
-        <w:instrText xml:space="preserve"> HYPERLINK \l _Toc31527 </w:instrText>
+        <w:instrText xml:space="preserve"> HYPERLINK \l _Toc24711 </w:instrText>
       </w:r>
       <w:r>
         <w:rPr>
@@ -6252,7 +6252,7 @@
           <w:b/>
           <w:bCs/>
         </w:rPr>
-        <w:instrText xml:space="preserve"> PAGEREF _Toc31527 \h </w:instrText>
+        <w:instrText xml:space="preserve"> PAGEREF _Toc24711 \h </w:instrText>
       </w:r>
       <w:r>
         <w:rPr>
@@ -6312,7 +6312,7 @@
           <w:bCs/>
           <w:lang w:val="en-US"/>
         </w:rPr>
-        <w:instrText xml:space="preserve"> HYPERLINK \l _Toc11102 </w:instrText>
+        <w:instrText xml:space="preserve"> HYPERLINK \l _Toc16583 </w:instrText>
       </w:r>
       <w:r>
         <w:rPr>
@@ -6351,7 +6351,7 @@
           <w:b/>
           <w:bCs/>
         </w:rPr>
-        <w:instrText xml:space="preserve"> PAGEREF _Toc11102 \h </w:instrText>
+        <w:instrText xml:space="preserve"> PAGEREF _Toc16583 \h </w:instrText>
       </w:r>
       <w:r>
         <w:rPr>
@@ -6411,7 +6411,7 @@
           <w:bCs/>
           <w:lang w:val="en-US"/>
         </w:rPr>
-        <w:instrText xml:space="preserve"> HYPERLINK \l _Toc20314 </w:instrText>
+        <w:instrText xml:space="preserve"> HYPERLINK \l _Toc30955 </w:instrText>
       </w:r>
       <w:r>
         <w:rPr>
@@ -6450,7 +6450,7 @@
           <w:b/>
           <w:bCs/>
         </w:rPr>
-        <w:instrText xml:space="preserve"> PAGEREF _Toc20314 \h </w:instrText>
+        <w:instrText xml:space="preserve"> PAGEREF _Toc30955 \h </w:instrText>
       </w:r>
       <w:r>
         <w:rPr>
@@ -6510,7 +6510,7 @@
           <w:bCs/>
           <w:lang w:val="en-US"/>
         </w:rPr>
-        <w:instrText xml:space="preserve"> HYPERLINK \l _Toc3118 </w:instrText>
+        <w:instrText xml:space="preserve"> HYPERLINK \l _Toc25287 </w:instrText>
       </w:r>
       <w:r>
         <w:rPr>
@@ -6560,7 +6560,7 @@
           <w:b/>
           <w:bCs/>
         </w:rPr>
-        <w:instrText xml:space="preserve"> PAGEREF _Toc3118 \h </w:instrText>
+        <w:instrText xml:space="preserve"> PAGEREF _Toc25287 \h </w:instrText>
       </w:r>
       <w:r>
         <w:rPr>
@@ -6620,7 +6620,7 @@
           <w:bCs/>
           <w:lang w:val="en-US"/>
         </w:rPr>
-        <w:instrText xml:space="preserve"> HYPERLINK \l _Toc18244 </w:instrText>
+        <w:instrText xml:space="preserve"> HYPERLINK \l _Toc22408 </w:instrText>
       </w:r>
       <w:r>
         <w:rPr>
@@ -6659,7 +6659,7 @@
           <w:b/>
           <w:bCs/>
         </w:rPr>
-        <w:instrText xml:space="preserve"> PAGEREF _Toc18244 \h </w:instrText>
+        <w:instrText xml:space="preserve"> PAGEREF _Toc22408 \h </w:instrText>
       </w:r>
       <w:r>
         <w:rPr>
@@ -6719,7 +6719,7 @@
           <w:bCs/>
           <w:lang w:val="en-US"/>
         </w:rPr>
-        <w:instrText xml:space="preserve"> HYPERLINK \l _Toc15742 </w:instrText>
+        <w:instrText xml:space="preserve"> HYPERLINK \l _Toc26291 </w:instrText>
       </w:r>
       <w:r>
         <w:rPr>
@@ -6758,7 +6758,7 @@
           <w:b/>
           <w:bCs/>
         </w:rPr>
-        <w:instrText xml:space="preserve"> PAGEREF _Toc15742 \h </w:instrText>
+        <w:instrText xml:space="preserve"> PAGEREF _Toc26291 \h </w:instrText>
       </w:r>
       <w:r>
         <w:rPr>
@@ -6773,6 +6773,304 @@
           <w:bCs/>
         </w:rPr>
         <w:t>27</w:t>
+      </w:r>
+      <w:r>
+        <w:rPr>
+          <w:b/>
+          <w:bCs/>
+        </w:rPr>
+        <w:fldChar w:fldCharType="end"/>
+      </w:r>
+      <w:r>
+        <w:rPr>
+          <w:rFonts w:hint="default"/>
+          <w:b/>
+          <w:bCs/>
+          <w:lang w:val="en-US"/>
+        </w:rPr>
+        <w:fldChar w:fldCharType="end"/>
+      </w:r>
+    </w:p>
+    <w:p>
+      <w:pPr>
+        <w:pStyle w:val="17"/>
+        <w:tabs>
+          <w:tab w:val="right" w:leader="dot" w:pos="8306"/>
+        </w:tabs>
+        <w:rPr>
+          <w:b/>
+          <w:bCs/>
+        </w:rPr>
+      </w:pPr>
+      <w:r>
+        <w:rPr>
+          <w:rFonts w:hint="default"/>
+          <w:b/>
+          <w:bCs/>
+          <w:lang w:val="en-US"/>
+        </w:rPr>
+        <w:fldChar w:fldCharType="begin"/>
+      </w:r>
+      <w:r>
+        <w:rPr>
+          <w:rFonts w:hint="default"/>
+          <w:b/>
+          <w:bCs/>
+          <w:lang w:val="en-US"/>
+        </w:rPr>
+        <w:instrText xml:space="preserve"> HYPERLINK \l _Toc9116 </w:instrText>
+      </w:r>
+      <w:r>
+        <w:rPr>
+          <w:rFonts w:hint="default"/>
+          <w:b/>
+          <w:bCs/>
+          <w:lang w:val="en-US"/>
+        </w:rPr>
+        <w:fldChar w:fldCharType="separate"/>
+      </w:r>
+      <w:r>
+        <w:rPr>
+          <w:rFonts w:hint="default"/>
+          <w:b/>
+          <w:bCs/>
+          <w:color w:val="033261" w:themeColor="hyperlink" w:themeShade="80"/>
+          <w:lang w:val="en-US"/>
+        </w:rPr>
+        <w:t>Chapter 22 - Serialization Proxy Pattern</w:t>
+      </w:r>
+      <w:r>
+        <w:rPr>
+          <w:b/>
+          <w:bCs/>
+        </w:rPr>
+        <w:tab/>
+      </w:r>
+      <w:r>
+        <w:rPr>
+          <w:b/>
+          <w:bCs/>
+        </w:rPr>
+        <w:fldChar w:fldCharType="begin"/>
+      </w:r>
+      <w:r>
+        <w:rPr>
+          <w:b/>
+          <w:bCs/>
+        </w:rPr>
+        <w:instrText xml:space="preserve"> PAGEREF _Toc9116 \h </w:instrText>
+      </w:r>
+      <w:r>
+        <w:rPr>
+          <w:b/>
+          <w:bCs/>
+        </w:rPr>
+        <w:fldChar w:fldCharType="separate"/>
+      </w:r>
+      <w:r>
+        <w:rPr>
+          <w:b/>
+          <w:bCs/>
+        </w:rPr>
+        <w:t>28</w:t>
+      </w:r>
+      <w:r>
+        <w:rPr>
+          <w:b/>
+          <w:bCs/>
+        </w:rPr>
+        <w:fldChar w:fldCharType="end"/>
+      </w:r>
+      <w:r>
+        <w:rPr>
+          <w:rFonts w:hint="default"/>
+          <w:b/>
+          <w:bCs/>
+          <w:lang w:val="en-US"/>
+        </w:rPr>
+        <w:fldChar w:fldCharType="end"/>
+      </w:r>
+    </w:p>
+    <w:p>
+      <w:pPr>
+        <w:pStyle w:val="18"/>
+        <w:tabs>
+          <w:tab w:val="right" w:leader="dot" w:pos="8306"/>
+        </w:tabs>
+        <w:rPr>
+          <w:b/>
+          <w:bCs/>
+        </w:rPr>
+      </w:pPr>
+      <w:r>
+        <w:rPr>
+          <w:rFonts w:hint="default"/>
+          <w:b/>
+          <w:bCs/>
+          <w:lang w:val="en-US"/>
+        </w:rPr>
+        <w:fldChar w:fldCharType="begin"/>
+      </w:r>
+      <w:r>
+        <w:rPr>
+          <w:rFonts w:hint="default"/>
+          <w:b/>
+          <w:bCs/>
+          <w:lang w:val="en-US"/>
+        </w:rPr>
+        <w:instrText xml:space="preserve"> HYPERLINK \l _Toc21909 </w:instrText>
+      </w:r>
+      <w:r>
+        <w:rPr>
+          <w:rFonts w:hint="default"/>
+          <w:b/>
+          <w:bCs/>
+          <w:lang w:val="en-US"/>
+        </w:rPr>
+        <w:fldChar w:fldCharType="separate"/>
+      </w:r>
+      <w:r>
+        <w:rPr>
+          <w:rFonts w:hint="default"/>
+          <w:b/>
+          <w:bCs/>
+          <w:lang w:val="en-US"/>
+        </w:rPr>
+        <w:t>Youtube</w:t>
+      </w:r>
+      <w:r>
+        <w:rPr>
+          <w:b/>
+          <w:bCs/>
+        </w:rPr>
+        <w:tab/>
+      </w:r>
+      <w:r>
+        <w:rPr>
+          <w:b/>
+          <w:bCs/>
+        </w:rPr>
+        <w:fldChar w:fldCharType="begin"/>
+      </w:r>
+      <w:r>
+        <w:rPr>
+          <w:b/>
+          <w:bCs/>
+        </w:rPr>
+        <w:instrText xml:space="preserve"> PAGEREF _Toc21909 \h </w:instrText>
+      </w:r>
+      <w:r>
+        <w:rPr>
+          <w:b/>
+          <w:bCs/>
+        </w:rPr>
+        <w:fldChar w:fldCharType="separate"/>
+      </w:r>
+      <w:r>
+        <w:rPr>
+          <w:b/>
+          <w:bCs/>
+        </w:rPr>
+        <w:t>28</w:t>
+      </w:r>
+      <w:r>
+        <w:rPr>
+          <w:b/>
+          <w:bCs/>
+        </w:rPr>
+        <w:fldChar w:fldCharType="end"/>
+      </w:r>
+      <w:r>
+        <w:rPr>
+          <w:rFonts w:hint="default"/>
+          <w:b/>
+          <w:bCs/>
+          <w:lang w:val="en-US"/>
+        </w:rPr>
+        <w:fldChar w:fldCharType="end"/>
+      </w:r>
+    </w:p>
+    <w:p>
+      <w:pPr>
+        <w:pStyle w:val="18"/>
+        <w:tabs>
+          <w:tab w:val="right" w:leader="dot" w:pos="8306"/>
+        </w:tabs>
+        <w:rPr>
+          <w:b/>
+          <w:bCs/>
+        </w:rPr>
+      </w:pPr>
+      <w:r>
+        <w:rPr>
+          <w:rFonts w:hint="default"/>
+          <w:b/>
+          <w:bCs/>
+          <w:lang w:val="en-US"/>
+        </w:rPr>
+        <w:fldChar w:fldCharType="begin"/>
+      </w:r>
+      <w:r>
+        <w:rPr>
+          <w:rFonts w:hint="default"/>
+          <w:b/>
+          <w:bCs/>
+          <w:lang w:val="en-US"/>
+        </w:rPr>
+        <w:instrText xml:space="preserve"> HYPERLINK \l _Toc19902 </w:instrText>
+      </w:r>
+      <w:r>
+        <w:rPr>
+          <w:rFonts w:hint="default"/>
+          <w:b/>
+          <w:bCs/>
+          <w:lang w:val="en-US"/>
+        </w:rPr>
+        <w:fldChar w:fldCharType="separate"/>
+      </w:r>
+      <w:r>
+        <w:rPr>
+          <w:rFonts w:hint="default"/>
+          <w:b/>
+          <w:bCs/>
+          <w:lang w:val="en-US"/>
+        </w:rPr>
+        <w:t>Github</w:t>
+      </w:r>
+      <w:r>
+        <w:rPr>
+          <w:b/>
+          <w:bCs/>
+        </w:rPr>
+        <w:tab/>
+      </w:r>
+      <w:r>
+        <w:rPr>
+          <w:b/>
+          <w:bCs/>
+        </w:rPr>
+        <w:fldChar w:fldCharType="begin"/>
+      </w:r>
+      <w:r>
+        <w:rPr>
+          <w:b/>
+          <w:bCs/>
+        </w:rPr>
+        <w:instrText xml:space="preserve"> PAGEREF _Toc19902 \h </w:instrText>
+      </w:r>
+      <w:r>
+        <w:rPr>
+          <w:b/>
+          <w:bCs/>
+        </w:rPr>
+        <w:fldChar w:fldCharType="separate"/>
+      </w:r>
+      <w:r>
+        <w:rPr>
+          <w:b/>
+          <w:bCs/>
+        </w:rPr>
+        <w:t>29</w:t>
       </w:r>
       <w:r>
         <w:rPr>
@@ -6819,7 +7117,7 @@
           <w:lang w:val="en-US"/>
         </w:rPr>
       </w:pPr>
-      <w:bookmarkStart w:id="1" w:name="_Toc17501"/>
+      <w:bookmarkStart w:id="1" w:name="_Toc3912"/>
       <w:r>
         <w:rPr>
           <w:rFonts w:hint="default"/>
@@ -6907,7 +7205,7 @@
           <w:lang w:val="en-US"/>
         </w:rPr>
       </w:pPr>
-      <w:bookmarkStart w:id="2" w:name="_Toc5555"/>
+      <w:bookmarkStart w:id="2" w:name="_Toc21987"/>
       <w:r>
         <w:rPr>
           <w:rFonts w:hint="default"/>
@@ -6973,42 +7271,6 @@
         </w:rPr>
         <w:fldChar w:fldCharType="end"/>
       </w:r>
-    </w:p>
-    <w:p>
-      <w:pPr>
-        <w:rPr>
-          <w:rFonts w:hint="default"/>
-          <w:b w:val="0"/>
-          <w:bCs w:val="0"/>
-          <w:sz w:val="22"/>
-          <w:szCs w:val="22"/>
-          <w:lang w:val="en-US"/>
-        </w:rPr>
-      </w:pPr>
-    </w:p>
-    <w:p>
-      <w:pPr>
-        <w:rPr>
-          <w:rFonts w:hint="default"/>
-          <w:b w:val="0"/>
-          <w:bCs w:val="0"/>
-          <w:sz w:val="22"/>
-          <w:szCs w:val="22"/>
-          <w:lang w:val="en-US"/>
-        </w:rPr>
-      </w:pPr>
-    </w:p>
-    <w:p>
-      <w:pPr>
-        <w:rPr>
-          <w:rFonts w:hint="default"/>
-          <w:b w:val="0"/>
-          <w:bCs w:val="0"/>
-          <w:sz w:val="22"/>
-          <w:szCs w:val="22"/>
-          <w:lang w:val="en-US"/>
-        </w:rPr>
-      </w:pPr>
     </w:p>
     <w:p>
       <w:pPr>
@@ -7308,7 +7570,9 @@
           <w:lang w:val="en-US"/>
         </w:rPr>
       </w:pPr>
-      <w:bookmarkStart w:id="3" w:name="_Toc25186"/>
+      <w:bookmarkStart w:id="3" w:name="_Toc5803"/>
+      <w:bookmarkStart w:id="69" w:name="_GoBack"/>
+      <w:bookmarkEnd w:id="69"/>
       <w:r>
         <w:rPr>
           <w:rFonts w:hint="default"/>
@@ -7869,7 +8133,7 @@
           <w:lang w:val="en-US"/>
         </w:rPr>
       </w:pPr>
-      <w:bookmarkStart w:id="4" w:name="_Toc12595"/>
+      <w:bookmarkStart w:id="4" w:name="_Toc28346"/>
       <w:r>
         <w:rPr>
           <w:rFonts w:hint="default"/>
@@ -8504,7 +8768,7 @@
           <w:lang w:val="en-US"/>
         </w:rPr>
       </w:pPr>
-      <w:bookmarkStart w:id="5" w:name="_Toc344"/>
+      <w:bookmarkStart w:id="5" w:name="_Toc20166"/>
       <w:r>
         <w:rPr>
           <w:rFonts w:hint="default"/>
@@ -8845,7 +9109,7 @@
           <w:lang w:val="en-US"/>
         </w:rPr>
       </w:pPr>
-      <w:bookmarkStart w:id="6" w:name="_Toc2446"/>
+      <w:bookmarkStart w:id="6" w:name="_Toc4003"/>
       <w:r>
         <w:rPr>
           <w:rFonts w:hint="default"/>
@@ -9201,7 +9465,7 @@
           <w:lang w:val="en-US"/>
         </w:rPr>
       </w:pPr>
-      <w:bookmarkStart w:id="7" w:name="_Toc15276"/>
+      <w:bookmarkStart w:id="7" w:name="_Toc7422"/>
       <w:r>
         <w:rPr>
           <w:rFonts w:hint="default"/>
@@ -9561,7 +9825,7 @@
           <w:lang w:val="en-US"/>
         </w:rPr>
       </w:pPr>
-      <w:bookmarkStart w:id="8" w:name="_Toc26370"/>
+      <w:bookmarkStart w:id="8" w:name="_Toc27724"/>
       <w:r>
         <w:rPr>
           <w:rFonts w:hint="default"/>
@@ -9756,7 +10020,7 @@
           <w:lang w:val="en-US"/>
         </w:rPr>
       </w:pPr>
-      <w:bookmarkStart w:id="9" w:name="_Toc31262"/>
+      <w:bookmarkStart w:id="9" w:name="_Toc8882"/>
       <w:r>
         <w:rPr>
           <w:rFonts w:hint="default"/>
@@ -10086,7 +10350,7 @@
           <w:lang w:val="en-US"/>
         </w:rPr>
       </w:pPr>
-      <w:bookmarkStart w:id="10" w:name="_Toc13027"/>
+      <w:bookmarkStart w:id="10" w:name="_Toc13119"/>
       <w:r>
         <w:rPr>
           <w:rFonts w:hint="default"/>
@@ -10276,7 +10540,7 @@
           <w:lang w:val="en-US"/>
         </w:rPr>
       </w:pPr>
-      <w:bookmarkStart w:id="11" w:name="_Toc24062"/>
+      <w:bookmarkStart w:id="11" w:name="_Toc17485"/>
       <w:r>
         <w:rPr>
           <w:rFonts w:hint="default"/>
@@ -10495,7 +10759,7 @@
           <w:lang w:val="en-US"/>
         </w:rPr>
       </w:pPr>
-      <w:bookmarkStart w:id="12" w:name="_Toc6492"/>
+      <w:bookmarkStart w:id="12" w:name="_Toc28472"/>
       <w:r>
         <w:rPr>
           <w:rFonts w:hint="default"/>
@@ -11610,7 +11874,7 @@
           <w:lang w:val="en-US"/>
         </w:rPr>
       </w:pPr>
-      <w:bookmarkStart w:id="13" w:name="_Toc14944"/>
+      <w:bookmarkStart w:id="13" w:name="_Toc8617"/>
       <w:r>
         <w:rPr>
           <w:rFonts w:hint="default"/>
@@ -11696,7 +11960,7 @@
           <w:lang w:val="en-US"/>
         </w:rPr>
       </w:pPr>
-      <w:bookmarkStart w:id="14" w:name="_Toc617"/>
+      <w:bookmarkStart w:id="14" w:name="_Toc18542"/>
       <w:r>
         <w:rPr>
           <w:rFonts w:hint="default"/>
@@ -12157,7 +12421,7 @@
           <w:lang w:val="en-US"/>
         </w:rPr>
       </w:pPr>
-      <w:bookmarkStart w:id="15" w:name="_Toc31680"/>
+      <w:bookmarkStart w:id="15" w:name="_Toc21186"/>
       <w:r>
         <w:rPr>
           <w:rFonts w:hint="default"/>
@@ -12213,7 +12477,7 @@
           <w:lang w:val="en-US"/>
         </w:rPr>
       </w:pPr>
-      <w:bookmarkStart w:id="16" w:name="_Toc25432"/>
+      <w:bookmarkStart w:id="16" w:name="_Toc19725"/>
       <w:r>
         <w:rPr>
           <w:rFonts w:hint="default"/>
@@ -12299,7 +12563,7 @@
           <w:lang w:val="en-US"/>
         </w:rPr>
       </w:pPr>
-      <w:bookmarkStart w:id="17" w:name="_Toc6635"/>
+      <w:bookmarkStart w:id="17" w:name="_Toc4812"/>
       <w:r>
         <w:rPr>
           <w:rFonts w:hint="default"/>
@@ -12760,7 +13024,7 @@
           <w:lang w:val="en-US"/>
         </w:rPr>
       </w:pPr>
-      <w:bookmarkStart w:id="18" w:name="_Toc13712"/>
+      <w:bookmarkStart w:id="18" w:name="_Toc25183"/>
       <w:r>
         <w:rPr>
           <w:rFonts w:hint="default"/>
@@ -12939,7 +13203,7 @@
           <w:lang w:val="en-US"/>
         </w:rPr>
       </w:pPr>
-      <w:bookmarkStart w:id="19" w:name="_Toc20020"/>
+      <w:bookmarkStart w:id="19" w:name="_Toc5413"/>
       <w:r>
         <w:rPr>
           <w:rFonts w:hint="default"/>
@@ -13025,7 +13289,7 @@
           <w:lang w:val="en-US"/>
         </w:rPr>
       </w:pPr>
-      <w:bookmarkStart w:id="20" w:name="_Toc1149"/>
+      <w:bookmarkStart w:id="20" w:name="_Toc19587"/>
       <w:r>
         <w:rPr>
           <w:rFonts w:hint="default"/>
@@ -13439,7 +13703,7 @@
           <w:lang w:val="en-US"/>
         </w:rPr>
       </w:pPr>
-      <w:bookmarkStart w:id="21" w:name="_Toc22581"/>
+      <w:bookmarkStart w:id="21" w:name="_Toc23235"/>
       <w:r>
         <w:rPr>
           <w:rFonts w:hint="default"/>
@@ -13684,7 +13948,7 @@
           <w:lang w:val="en-US"/>
         </w:rPr>
       </w:pPr>
-      <w:bookmarkStart w:id="22" w:name="_Toc21443"/>
+      <w:bookmarkStart w:id="22" w:name="_Toc26791"/>
       <w:r>
         <w:rPr>
           <w:rFonts w:hint="default"/>
@@ -13770,7 +14034,7 @@
           <w:lang w:val="en-US"/>
         </w:rPr>
       </w:pPr>
-      <w:bookmarkStart w:id="23" w:name="_Toc11691"/>
+      <w:bookmarkStart w:id="23" w:name="_Toc21505"/>
       <w:r>
         <w:rPr>
           <w:rFonts w:hint="default"/>
@@ -14208,7 +14472,7 @@
           <w:lang w:val="en-US"/>
         </w:rPr>
       </w:pPr>
-      <w:bookmarkStart w:id="24" w:name="_Toc26666"/>
+      <w:bookmarkStart w:id="24" w:name="_Toc22032"/>
       <w:r>
         <w:rPr>
           <w:rFonts w:hint="default"/>
@@ -14387,7 +14651,7 @@
           <w:lang w:val="en-US"/>
         </w:rPr>
       </w:pPr>
-      <w:bookmarkStart w:id="25" w:name="_Toc5685"/>
+      <w:bookmarkStart w:id="25" w:name="_Toc14850"/>
       <w:r>
         <w:rPr>
           <w:rFonts w:hint="default"/>
@@ -14473,7 +14737,7 @@
           <w:lang w:val="en-US"/>
         </w:rPr>
       </w:pPr>
-      <w:bookmarkStart w:id="26" w:name="_Toc4330"/>
+      <w:bookmarkStart w:id="26" w:name="_Toc27775"/>
       <w:r>
         <w:rPr>
           <w:rFonts w:hint="default"/>
@@ -14887,7 +15151,7 @@
           <w:lang w:val="en-US"/>
         </w:rPr>
       </w:pPr>
-      <w:bookmarkStart w:id="27" w:name="_Toc31225"/>
+      <w:bookmarkStart w:id="27" w:name="_Toc9218"/>
       <w:r>
         <w:rPr>
           <w:rFonts w:hint="default"/>
@@ -15670,7 +15934,7 @@
           <w:lang w:val="en-US"/>
         </w:rPr>
       </w:pPr>
-      <w:bookmarkStart w:id="28" w:name="_Toc15413"/>
+      <w:bookmarkStart w:id="28" w:name="_Toc4791"/>
       <w:r>
         <w:rPr>
           <w:rFonts w:hint="default"/>
@@ -15756,7 +16020,7 @@
           <w:lang w:val="en-US"/>
         </w:rPr>
       </w:pPr>
-      <w:bookmarkStart w:id="29" w:name="_Toc8824"/>
+      <w:bookmarkStart w:id="29" w:name="_Toc16458"/>
       <w:r>
         <w:rPr>
           <w:rFonts w:hint="default"/>
@@ -15984,7 +16248,7 @@
           <w:lang w:val="en-US"/>
         </w:rPr>
       </w:pPr>
-      <w:bookmarkStart w:id="30" w:name="_Toc14644"/>
+      <w:bookmarkStart w:id="30" w:name="_Toc24108"/>
       <w:r>
         <w:rPr>
           <w:rFonts w:hint="default"/>
@@ -16211,7 +16475,7 @@
           <w:lang w:val="en-US"/>
         </w:rPr>
       </w:pPr>
-      <w:bookmarkStart w:id="31" w:name="_Toc26406"/>
+      <w:bookmarkStart w:id="31" w:name="_Toc5538"/>
       <w:r>
         <w:rPr>
           <w:rFonts w:hint="default"/>
@@ -16297,7 +16561,7 @@
           <w:lang w:val="en-US"/>
         </w:rPr>
       </w:pPr>
-      <w:bookmarkStart w:id="32" w:name="_Toc23251"/>
+      <w:bookmarkStart w:id="32" w:name="_Toc27937"/>
       <w:r>
         <w:rPr>
           <w:rFonts w:hint="default"/>
@@ -16633,7 +16897,7 @@
           <w:lang w:val="en-US"/>
         </w:rPr>
       </w:pPr>
-      <w:bookmarkStart w:id="33" w:name="_Toc19314"/>
+      <w:bookmarkStart w:id="33" w:name="_Toc6515"/>
       <w:r>
         <w:rPr>
           <w:rFonts w:hint="default"/>
@@ -16867,7 +17131,7 @@
           <w:lang w:val="en-US"/>
         </w:rPr>
       </w:pPr>
-      <w:bookmarkStart w:id="34" w:name="_Toc2579"/>
+      <w:bookmarkStart w:id="34" w:name="_Toc14014"/>
       <w:r>
         <w:rPr>
           <w:rFonts w:hint="default"/>
@@ -16953,7 +17217,7 @@
           <w:lang w:val="en-US"/>
         </w:rPr>
       </w:pPr>
-      <w:bookmarkStart w:id="35" w:name="_Toc614"/>
+      <w:bookmarkStart w:id="35" w:name="_Toc2052"/>
       <w:r>
         <w:rPr>
           <w:rFonts w:hint="default"/>
@@ -17349,7 +17613,7 @@
           <w:lang w:val="en-US"/>
         </w:rPr>
       </w:pPr>
-      <w:bookmarkStart w:id="36" w:name="_Toc3000"/>
+      <w:bookmarkStart w:id="36" w:name="_Toc10478"/>
       <w:r>
         <w:rPr>
           <w:rFonts w:hint="default"/>
@@ -17888,7 +18152,7 @@
           <w:lang w:val="en-US"/>
         </w:rPr>
       </w:pPr>
-      <w:bookmarkStart w:id="37" w:name="_Toc11282"/>
+      <w:bookmarkStart w:id="37" w:name="_Toc5994"/>
       <w:r>
         <w:rPr>
           <w:rFonts w:hint="default"/>
@@ -17974,7 +18238,7 @@
           <w:lang w:val="en-US"/>
         </w:rPr>
       </w:pPr>
-      <w:bookmarkStart w:id="38" w:name="_Toc7304"/>
+      <w:bookmarkStart w:id="38" w:name="_Toc27133"/>
       <w:r>
         <w:rPr>
           <w:rFonts w:hint="default"/>
@@ -18286,7 +18550,7 @@
           <w:lang w:val="en-US"/>
         </w:rPr>
       </w:pPr>
-      <w:bookmarkStart w:id="39" w:name="_Toc843"/>
+      <w:bookmarkStart w:id="39" w:name="_Toc8992"/>
       <w:r>
         <w:rPr>
           <w:rFonts w:hint="default"/>
@@ -18955,7 +19219,7 @@
           <w:lang w:val="en-US"/>
         </w:rPr>
       </w:pPr>
-      <w:bookmarkStart w:id="40" w:name="_Toc24703"/>
+      <w:bookmarkStart w:id="40" w:name="_Toc1101"/>
       <w:r>
         <w:rPr>
           <w:rFonts w:hint="default"/>
@@ -19041,7 +19305,7 @@
           <w:lang w:val="en-US"/>
         </w:rPr>
       </w:pPr>
-      <w:bookmarkStart w:id="41" w:name="_Toc9881"/>
+      <w:bookmarkStart w:id="41" w:name="_Toc7542"/>
       <w:r>
         <w:rPr>
           <w:rFonts w:hint="default"/>
@@ -19257,7 +19521,7 @@
           <w:lang w:val="en-US"/>
         </w:rPr>
       </w:pPr>
-      <w:bookmarkStart w:id="42" w:name="_Toc17568"/>
+      <w:bookmarkStart w:id="42" w:name="_Toc13473"/>
       <w:r>
         <w:rPr>
           <w:rFonts w:hint="default"/>
@@ -19608,7 +19872,7 @@
           <w:lang w:val="en-US"/>
         </w:rPr>
       </w:pPr>
-      <w:bookmarkStart w:id="43" w:name="_Toc15674"/>
+      <w:bookmarkStart w:id="43" w:name="_Toc15649"/>
       <w:r>
         <w:rPr>
           <w:rFonts w:hint="default"/>
@@ -19694,7 +19958,7 @@
           <w:lang w:val="en-US"/>
         </w:rPr>
       </w:pPr>
-      <w:bookmarkStart w:id="44" w:name="_Toc12363"/>
+      <w:bookmarkStart w:id="44" w:name="_Toc6090"/>
       <w:r>
         <w:rPr>
           <w:rFonts w:hint="default"/>
@@ -20063,7 +20327,7 @@
           <w:lang w:val="en-US"/>
         </w:rPr>
       </w:pPr>
-      <w:bookmarkStart w:id="45" w:name="_Toc427"/>
+      <w:bookmarkStart w:id="45" w:name="_Toc20671"/>
       <w:r>
         <w:rPr>
           <w:rFonts w:hint="default"/>
@@ -20260,7 +20524,7 @@
           <w:lang w:val="en-US"/>
         </w:rPr>
       </w:pPr>
-      <w:bookmarkStart w:id="46" w:name="_Toc2623"/>
+      <w:bookmarkStart w:id="46" w:name="_Toc6849"/>
       <w:r>
         <w:rPr>
           <w:rFonts w:hint="default"/>
@@ -20346,7 +20610,7 @@
           <w:lang w:val="en-US"/>
         </w:rPr>
       </w:pPr>
-      <w:bookmarkStart w:id="47" w:name="_Toc17692"/>
+      <w:bookmarkStart w:id="47" w:name="_Toc12043"/>
       <w:r>
         <w:rPr>
           <w:rFonts w:hint="default"/>
@@ -20694,7 +20958,7 @@
           <w:lang w:val="en-US"/>
         </w:rPr>
       </w:pPr>
-      <w:bookmarkStart w:id="48" w:name="_Toc30383"/>
+      <w:bookmarkStart w:id="48" w:name="_Toc26728"/>
       <w:r>
         <w:rPr>
           <w:rFonts w:hint="default"/>
@@ -21676,7 +21940,7 @@
           <w:lang w:val="en-US"/>
         </w:rPr>
       </w:pPr>
-      <w:bookmarkStart w:id="49" w:name="_Toc23462"/>
+      <w:bookmarkStart w:id="49" w:name="_Toc12816"/>
       <w:r>
         <w:rPr>
           <w:rFonts w:hint="default"/>
@@ -21762,7 +22026,7 @@
           <w:lang w:val="en-US"/>
         </w:rPr>
       </w:pPr>
-      <w:bookmarkStart w:id="50" w:name="_Toc7964"/>
+      <w:bookmarkStart w:id="50" w:name="_Toc10894"/>
       <w:r>
         <w:rPr>
           <w:rFonts w:hint="default"/>
@@ -22276,7 +22540,7 @@
           <w:lang w:val="en-US"/>
         </w:rPr>
       </w:pPr>
-      <w:bookmarkStart w:id="51" w:name="_Toc8021"/>
+      <w:bookmarkStart w:id="51" w:name="_Toc23713"/>
       <w:r>
         <w:rPr>
           <w:rFonts w:hint="default"/>
@@ -22941,7 +23205,7 @@
           <w:lang w:val="en-US"/>
         </w:rPr>
       </w:pPr>
-      <w:bookmarkStart w:id="52" w:name="_Toc6603"/>
+      <w:bookmarkStart w:id="52" w:name="_Toc24560"/>
       <w:r>
         <w:rPr>
           <w:rFonts w:hint="default"/>
@@ -23027,7 +23291,7 @@
           <w:lang w:val="en-US"/>
         </w:rPr>
       </w:pPr>
-      <w:bookmarkStart w:id="53" w:name="_Toc26676"/>
+      <w:bookmarkStart w:id="53" w:name="_Toc1244"/>
       <w:r>
         <w:rPr>
           <w:rFonts w:hint="default"/>
@@ -23354,7 +23618,7 @@
           <w:lang w:val="en-US"/>
         </w:rPr>
       </w:pPr>
-      <w:bookmarkStart w:id="54" w:name="_Toc30221"/>
+      <w:bookmarkStart w:id="54" w:name="_Toc22337"/>
       <w:r>
         <w:rPr>
           <w:rFonts w:hint="default"/>
@@ -23754,7 +24018,7 @@
           <w:lang w:val="en-US"/>
         </w:rPr>
       </w:pPr>
-      <w:bookmarkStart w:id="55" w:name="_Toc2554"/>
+      <w:bookmarkStart w:id="55" w:name="_Toc29574"/>
       <w:r>
         <w:rPr>
           <w:rFonts w:hint="default"/>
@@ -23840,7 +24104,7 @@
           <w:lang w:val="en-US"/>
         </w:rPr>
       </w:pPr>
-      <w:bookmarkStart w:id="56" w:name="_Toc23480"/>
+      <w:bookmarkStart w:id="56" w:name="_Toc8072"/>
       <w:r>
         <w:rPr>
           <w:rFonts w:hint="default"/>
@@ -24282,7 +24546,7 @@
           <w:lang w:val="en-US"/>
         </w:rPr>
       </w:pPr>
-      <w:bookmarkStart w:id="57" w:name="_Toc11292"/>
+      <w:bookmarkStart w:id="57" w:name="_Toc10111"/>
       <w:r>
         <w:rPr>
           <w:rFonts w:hint="default"/>
@@ -24614,7 +24878,7 @@
           <w:lang w:val="en-US"/>
         </w:rPr>
       </w:pPr>
-      <w:bookmarkStart w:id="58" w:name="_Toc24453"/>
+      <w:bookmarkStart w:id="58" w:name="_Toc82"/>
       <w:r>
         <w:rPr>
           <w:rFonts w:hint="default"/>
@@ -24700,7 +24964,7 @@
           <w:lang w:val="en-US"/>
         </w:rPr>
       </w:pPr>
-      <w:bookmarkStart w:id="59" w:name="_Toc14142"/>
+      <w:bookmarkStart w:id="59" w:name="_Toc9634"/>
       <w:r>
         <w:rPr>
           <w:rFonts w:hint="default"/>
@@ -25270,7 +25534,7 @@
           <w:lang w:val="en-US"/>
         </w:rPr>
       </w:pPr>
-      <w:bookmarkStart w:id="60" w:name="_Toc31527"/>
+      <w:bookmarkStart w:id="60" w:name="_Toc24711"/>
       <w:r>
         <w:rPr>
           <w:rFonts w:hint="default"/>
@@ -26035,7 +26299,7 @@
           <w:lang w:val="en-US"/>
         </w:rPr>
       </w:pPr>
-      <w:bookmarkStart w:id="61" w:name="_Toc11102"/>
+      <w:bookmarkStart w:id="61" w:name="_Toc16583"/>
       <w:r>
         <w:rPr>
           <w:rFonts w:hint="default"/>
@@ -26121,7 +26385,7 @@
           <w:lang w:val="en-US"/>
         </w:rPr>
       </w:pPr>
-      <w:bookmarkStart w:id="62" w:name="_Toc20314"/>
+      <w:bookmarkStart w:id="62" w:name="_Toc30955"/>
       <w:r>
         <w:rPr>
           <w:rFonts w:hint="default"/>
@@ -26291,7 +26555,7 @@
           <w:lang w:val="en-US"/>
         </w:rPr>
       </w:pPr>
-      <w:bookmarkStart w:id="63" w:name="_Toc3118"/>
+      <w:bookmarkStart w:id="63" w:name="_Toc25287"/>
       <w:r>
         <w:rPr>
           <w:rFonts w:hint="default"/>
@@ -27364,7 +27628,7 @@
           <w:lang w:val="en-US"/>
         </w:rPr>
       </w:pPr>
-      <w:bookmarkStart w:id="64" w:name="_Toc18244"/>
+      <w:bookmarkStart w:id="64" w:name="_Toc22408"/>
       <w:r>
         <w:rPr>
           <w:rFonts w:hint="default"/>
@@ -27450,7 +27714,7 @@
           <w:lang w:val="en-US"/>
         </w:rPr>
       </w:pPr>
-      <w:bookmarkStart w:id="65" w:name="_Toc15742"/>
+      <w:bookmarkStart w:id="65" w:name="_Toc26291"/>
       <w:r>
         <w:rPr>
           <w:rFonts w:hint="default"/>
@@ -28228,13 +28492,23 @@
           <w:lang w:val="en-US"/>
         </w:rPr>
       </w:pPr>
+      <w:bookmarkStart w:id="66" w:name="_Toc9116"/>
       <w:r>
         <w:rPr>
           <w:rFonts w:hint="default"/>
           <w:color w:val="843C0B" w:themeColor="accent2" w:themeShade="80"/>
           <w:lang w:val="en-US"/>
         </w:rPr>
-        <w:t xml:space="preserve">Chapter 22 - Serialization Proxy Pattern </w:t>
+        <w:t>Chapter 22 - Serialization Proxy Pattern</w:t>
+      </w:r>
+      <w:bookmarkEnd w:id="66"/>
+      <w:r>
+        <w:rPr>
+          <w:rFonts w:hint="default"/>
+          <w:color w:val="843C0B" w:themeColor="accent2" w:themeShade="80"/>
+          <w:lang w:val="en-US"/>
+        </w:rPr>
+        <w:t xml:space="preserve"> </w:t>
       </w:r>
     </w:p>
     <w:p>
@@ -28326,20 +28600,7 @@
           <w:szCs w:val="22"/>
           <w:lang w:val="en-US"/>
         </w:rPr>
-        <w:t>Also,</w:t>
-      </w:r>
-      <w:bookmarkStart w:id="66" w:name="_GoBack"/>
-      <w:bookmarkEnd w:id="66"/>
-      <w:r>
-        <w:rPr>
-          <w:rFonts w:hint="default"/>
-          <w:b w:val="0"/>
-          <w:bCs w:val="0"/>
-          <w:sz w:val="22"/>
-          <w:szCs w:val="22"/>
-          <w:lang w:val="en-US"/>
-        </w:rPr>
-        <w:t xml:space="preserve"> the serialized data may contain sensitive information if not protected properly allowing the hackers to peep in using this security hole. </w:t>
+        <w:t xml:space="preserve">Also, the serialized data may contain sensitive information if not protected properly allowing the hackers to peep in using this security hole. </w:t>
       </w:r>
     </w:p>
     <w:p>
@@ -29110,6 +29371,7 @@
     <w:p>
       <w:pPr>
         <w:numPr>
+          <w:ilvl w:val="0"/>
           <w:numId w:val="0"/>
         </w:numPr>
         <w:rPr>
@@ -29121,76 +29383,6 @@
           <w:lang w:val="en-US"/>
         </w:rPr>
       </w:pPr>
-    </w:p>
-    <w:p>
-      <w:pPr>
-        <w:numPr>
-          <w:numId w:val="0"/>
-        </w:numPr>
-        <w:rPr>
-          <w:rFonts w:hint="default"/>
-          <w:b w:val="0"/>
-          <w:bCs w:val="0"/>
-          <w:sz w:val="22"/>
-          <w:szCs w:val="22"/>
-          <w:lang w:val="en-US"/>
-        </w:rPr>
-      </w:pPr>
-      <w:r>
-        <w:rPr>
-          <w:rFonts w:hint="default"/>
-          <w:b w:val="0"/>
-          <w:bCs w:val="0"/>
-          <w:sz w:val="22"/>
-          <w:szCs w:val="22"/>
-          <w:lang w:val="en-US"/>
-        </w:rPr>
-        <w:t xml:space="preserve">Thus, consider the serialization proxy pattern whenever we have to write a </w:t>
-      </w:r>
-      <w:r>
-        <w:rPr>
-          <w:rFonts w:hint="default"/>
-          <w:b/>
-          <w:bCs/>
-          <w:sz w:val="22"/>
-          <w:szCs w:val="22"/>
-          <w:lang w:val="en-US"/>
-        </w:rPr>
-        <w:t>readObject()</w:t>
-      </w:r>
-      <w:r>
-        <w:rPr>
-          <w:rFonts w:hint="default"/>
-          <w:b w:val="0"/>
-          <w:bCs w:val="0"/>
-          <w:sz w:val="22"/>
-          <w:szCs w:val="22"/>
-          <w:lang w:val="en-US"/>
-        </w:rPr>
-        <w:t xml:space="preserve"> or </w:t>
-      </w:r>
-      <w:r>
-        <w:rPr>
-          <w:rFonts w:hint="default"/>
-          <w:b/>
-          <w:bCs/>
-          <w:sz w:val="22"/>
-          <w:szCs w:val="22"/>
-          <w:lang w:val="en-US"/>
-        </w:rPr>
-        <w:t>writeObject()</w:t>
-      </w:r>
-      <w:r>
-        <w:rPr>
-          <w:rFonts w:hint="default"/>
-          <w:b w:val="0"/>
-          <w:bCs w:val="0"/>
-          <w:sz w:val="22"/>
-          <w:szCs w:val="22"/>
-          <w:lang w:val="en-US"/>
-        </w:rPr>
-        <w:t xml:space="preserve"> method on a class that is not extendable by its clients. </w:t>
-      </w:r>
     </w:p>
     <w:p>
       <w:pPr>
@@ -29207,6 +29399,61 @@
           <w:lang w:val="en-US"/>
         </w:rPr>
       </w:pPr>
+      <w:r>
+        <w:rPr>
+          <w:rFonts w:hint="default"/>
+          <w:b w:val="0"/>
+          <w:bCs w:val="0"/>
+          <w:sz w:val="22"/>
+          <w:szCs w:val="22"/>
+          <w:lang w:val="en-US"/>
+        </w:rPr>
+        <w:t xml:space="preserve">Thus, consider the serialization proxy pattern whenever we have to write a </w:t>
+      </w:r>
+      <w:r>
+        <w:rPr>
+          <w:rFonts w:hint="default"/>
+          <w:b/>
+          <w:bCs/>
+          <w:sz w:val="22"/>
+          <w:szCs w:val="22"/>
+          <w:lang w:val="en-US"/>
+        </w:rPr>
+        <w:t>readObject()</w:t>
+      </w:r>
+      <w:r>
+        <w:rPr>
+          <w:rFonts w:hint="default"/>
+          <w:b w:val="0"/>
+          <w:bCs w:val="0"/>
+          <w:sz w:val="22"/>
+          <w:szCs w:val="22"/>
+          <w:lang w:val="en-US"/>
+        </w:rPr>
+        <w:t xml:space="preserve"> or </w:t>
+      </w:r>
+      <w:r>
+        <w:rPr>
+          <w:rFonts w:hint="default"/>
+          <w:b/>
+          <w:bCs/>
+          <w:sz w:val="22"/>
+          <w:szCs w:val="22"/>
+          <w:lang w:val="en-US"/>
+        </w:rPr>
+        <w:t>writeObject()</w:t>
+      </w:r>
+      <w:r>
+        <w:rPr>
+          <w:rFonts w:hint="default"/>
+          <w:b w:val="0"/>
+          <w:bCs w:val="0"/>
+          <w:sz w:val="22"/>
+          <w:szCs w:val="22"/>
+          <w:lang w:val="en-US"/>
+        </w:rPr>
+        <w:t xml:space="preserve"> method on a class that is not extendable by its clients. </w:t>
+      </w:r>
     </w:p>
     <w:p>
       <w:pPr>
@@ -29242,190 +29489,44 @@
     </w:p>
     <w:p>
       <w:pPr>
-        <w:pStyle w:val="5"/>
-        <w:bidi w:val="0"/>
-        <w:rPr>
-          <w:rFonts w:hint="default"/>
-          <w:szCs w:val="22"/>
-          <w:lang w:val="en-US"/>
-        </w:rPr>
-      </w:pPr>
-      <w:r>
-        <w:rPr>
-          <w:rFonts w:hint="default"/>
-          <w:lang w:val="en-US"/>
-        </w:rPr>
-        <w:t>Youtube</w:t>
-      </w:r>
-    </w:p>
-    <w:p>
-      <w:pPr>
-        <w:rPr>
-          <w:rFonts w:hint="default"/>
-          <w:sz w:val="22"/>
-          <w:szCs w:val="22"/>
-          <w:lang w:val="en-US"/>
-        </w:rPr>
-      </w:pPr>
-      <w:r>
-        <w:rPr>
-          <w:rFonts w:hint="default"/>
-          <w:sz w:val="22"/>
-          <w:szCs w:val="22"/>
-          <w:lang w:val="en-US"/>
-        </w:rPr>
-        <w:fldChar w:fldCharType="begin"/>
-      </w:r>
-      <w:r>
-        <w:rPr>
-          <w:rFonts w:hint="default"/>
-          <w:sz w:val="22"/>
-          <w:szCs w:val="22"/>
-          <w:lang w:val="en-US"/>
-        </w:rPr>
-        <w:instrText xml:space="preserve"> HYPERLINK "https://www.youtube.com/playlist?list=PLQDzPczdXrTjGLkI8kd2d0bfNHx0v7dTy" </w:instrText>
-      </w:r>
-      <w:r>
-        <w:rPr>
-          <w:rFonts w:hint="default"/>
-          <w:sz w:val="22"/>
-          <w:szCs w:val="22"/>
-          <w:lang w:val="en-US"/>
-        </w:rPr>
-        <w:fldChar w:fldCharType="separate"/>
-      </w:r>
-      <w:r>
-        <w:rPr>
-          <w:rStyle w:val="14"/>
-          <w:rFonts w:hint="default"/>
-          <w:sz w:val="22"/>
-          <w:szCs w:val="22"/>
-          <w:lang w:val="en-US"/>
-        </w:rPr>
-        <w:t>https://www.youtube.com/playlist?list=PLQDzPczdXrTjGLkI8kd2d0bfNHx0v7dTy</w:t>
-      </w:r>
-      <w:r>
-        <w:rPr>
-          <w:rFonts w:hint="default"/>
-          <w:sz w:val="22"/>
-          <w:szCs w:val="22"/>
-          <w:lang w:val="en-US"/>
-        </w:rPr>
-        <w:fldChar w:fldCharType="end"/>
-      </w:r>
-    </w:p>
-    <w:p>
-      <w:pPr>
-        <w:rPr>
-          <w:rFonts w:hint="default"/>
-          <w:sz w:val="22"/>
-          <w:szCs w:val="22"/>
-          <w:lang w:val="en-US"/>
-        </w:rPr>
-      </w:pPr>
-    </w:p>
-    <w:p>
-      <w:pPr>
-        <w:pStyle w:val="5"/>
-        <w:bidi w:val="0"/>
-        <w:rPr>
-          <w:rFonts w:hint="default"/>
-          <w:szCs w:val="22"/>
-          <w:lang w:val="en-US"/>
-        </w:rPr>
-      </w:pPr>
-      <w:r>
-        <w:rPr>
-          <w:rFonts w:hint="default"/>
-          <w:lang w:val="en-US"/>
-        </w:rPr>
-        <w:t>Github</w:t>
-      </w:r>
-    </w:p>
-    <w:p>
-      <w:pPr>
-        <w:rPr>
-          <w:rFonts w:hint="default"/>
-          <w:sz w:val="22"/>
-          <w:szCs w:val="22"/>
-          <w:lang w:val="en-US"/>
-        </w:rPr>
-      </w:pPr>
-    </w:p>
-    <w:p>
-      <w:pPr>
-        <w:rPr>
-          <w:rFonts w:hint="default"/>
-          <w:sz w:val="22"/>
-          <w:szCs w:val="22"/>
-          <w:lang w:val="en-US"/>
-        </w:rPr>
-      </w:pPr>
-      <w:r>
-        <w:rPr>
-          <w:rFonts w:hint="default"/>
-          <w:sz w:val="22"/>
-          <w:szCs w:val="22"/>
-          <w:lang w:val="en-US"/>
-        </w:rPr>
-        <w:fldChar w:fldCharType="begin"/>
-      </w:r>
-      <w:r>
-        <w:rPr>
-          <w:rFonts w:hint="default"/>
-          <w:sz w:val="22"/>
-          <w:szCs w:val="22"/>
-          <w:lang w:val="en-US"/>
-        </w:rPr>
-        <w:instrText xml:space="preserve"> HYPERLINK "https://github.com/backstreetbrogrammer/05_Persistence/tree/main/src/main/java/com/backstreetbrogrammer/chapter21_serializationfilters" </w:instrText>
-      </w:r>
-      <w:r>
-        <w:rPr>
-          <w:rFonts w:hint="default"/>
-          <w:sz w:val="22"/>
-          <w:szCs w:val="22"/>
-          <w:lang w:val="en-US"/>
-        </w:rPr>
-        <w:fldChar w:fldCharType="separate"/>
-      </w:r>
-      <w:r>
-        <w:rPr>
-          <w:rStyle w:val="14"/>
-          <w:rFonts w:hint="default"/>
-          <w:sz w:val="22"/>
-          <w:szCs w:val="22"/>
-          <w:lang w:val="en-US"/>
-        </w:rPr>
-        <w:t>https://github.com/backstreetbrogrammer/05_Persistence/tree/main/src/main/java/com/backstreetbrogrammer/chapter21_serializationfilters</w:t>
-      </w:r>
-      <w:r>
-        <w:rPr>
-          <w:rFonts w:hint="default"/>
-          <w:sz w:val="22"/>
-          <w:szCs w:val="22"/>
-          <w:lang w:val="en-US"/>
-        </w:rPr>
-        <w:fldChar w:fldCharType="end"/>
-      </w:r>
-    </w:p>
-    <w:p>
-      <w:pPr>
-        <w:rPr>
-          <w:rFonts w:hint="default"/>
-          <w:sz w:val="22"/>
-          <w:szCs w:val="22"/>
-          <w:lang w:val="en-US"/>
-        </w:rPr>
-      </w:pPr>
-    </w:p>
-    <w:p>
-      <w:pPr>
         <w:numPr>
           <w:ilvl w:val="0"/>
           <w:numId w:val="0"/>
         </w:numPr>
         <w:rPr>
           <w:rFonts w:hint="default"/>
+          <w:b w:val="0"/>
+          <w:bCs w:val="0"/>
+          <w:sz w:val="22"/>
+          <w:szCs w:val="22"/>
+          <w:lang w:val="en-US"/>
+        </w:rPr>
+      </w:pPr>
+    </w:p>
+    <w:p>
+      <w:pPr>
+        <w:pStyle w:val="5"/>
+        <w:bidi w:val="0"/>
+        <w:rPr>
+          <w:rFonts w:hint="default"/>
+          <w:szCs w:val="22"/>
+          <w:lang w:val="en-US"/>
+        </w:rPr>
+      </w:pPr>
+      <w:bookmarkStart w:id="67" w:name="_Toc21909"/>
+      <w:r>
+        <w:rPr>
+          <w:rFonts w:hint="default"/>
+          <w:lang w:val="en-US"/>
+        </w:rPr>
+        <w:t>Youtube</w:t>
+      </w:r>
+      <w:bookmarkEnd w:id="67"/>
+    </w:p>
+    <w:p>
+      <w:pPr>
+        <w:rPr>
+          <w:rFonts w:hint="default"/>
           <w:sz w:val="22"/>
           <w:szCs w:val="22"/>
           <w:lang w:val="en-US"/>
@@ -29447,7 +29548,7 @@
           <w:szCs w:val="22"/>
           <w:lang w:val="en-US"/>
         </w:rPr>
-        <w:instrText xml:space="preserve"> HYPERLINK "https://github.com/backstreetbrogrammer/05_Persistence/tree/main/src/test/java/com/backstreetbrogrammer/chapter21_serializationfilters" </w:instrText>
+        <w:instrText xml:space="preserve"> HYPERLINK "https://www.youtube.com/playlist?list=PLQDzPczdXrTjGLkI8kd2d0bfNHx0v7dTy" </w:instrText>
       </w:r>
       <w:r>
         <w:rPr>
@@ -29466,7 +29567,7 @@
           <w:szCs w:val="22"/>
           <w:lang w:val="en-US"/>
         </w:rPr>
-        <w:t>https://github.com/backstreetbrogrammer/05_Persistence/tree/main/src/test/java/com/backstreetbrogrammer/chapter21_serializationfilters</w:t>
+        <w:t>https://www.youtube.com/playlist?list=PLQDzPczdXrTjGLkI8kd2d0bfNHx0v7dTy</w:t>
       </w:r>
       <w:r>
         <w:rPr>
@@ -29477,6 +29578,186 @@
         </w:rPr>
         <w:fldChar w:fldCharType="end"/>
       </w:r>
+    </w:p>
+    <w:p>
+      <w:pPr>
+        <w:rPr>
+          <w:rFonts w:hint="default"/>
+          <w:sz w:val="22"/>
+          <w:szCs w:val="22"/>
+          <w:lang w:val="en-US"/>
+        </w:rPr>
+      </w:pPr>
+    </w:p>
+    <w:p>
+      <w:pPr>
+        <w:pStyle w:val="5"/>
+        <w:bidi w:val="0"/>
+        <w:rPr>
+          <w:rFonts w:hint="default"/>
+          <w:szCs w:val="22"/>
+          <w:lang w:val="en-US"/>
+        </w:rPr>
+      </w:pPr>
+      <w:bookmarkStart w:id="68" w:name="_Toc19902"/>
+      <w:r>
+        <w:rPr>
+          <w:rFonts w:hint="default"/>
+          <w:lang w:val="en-US"/>
+        </w:rPr>
+        <w:t>Github</w:t>
+      </w:r>
+      <w:bookmarkEnd w:id="68"/>
+    </w:p>
+    <w:p>
+      <w:pPr>
+        <w:rPr>
+          <w:rFonts w:hint="default"/>
+          <w:sz w:val="22"/>
+          <w:szCs w:val="22"/>
+          <w:lang w:val="en-US"/>
+        </w:rPr>
+      </w:pPr>
+    </w:p>
+    <w:p>
+      <w:pPr>
+        <w:rPr>
+          <w:rFonts w:hint="default"/>
+          <w:sz w:val="22"/>
+          <w:szCs w:val="22"/>
+          <w:lang w:val="en-US"/>
+        </w:rPr>
+      </w:pPr>
+      <w:r>
+        <w:rPr>
+          <w:rFonts w:hint="default"/>
+          <w:sz w:val="22"/>
+          <w:szCs w:val="22"/>
+          <w:lang w:val="en-US"/>
+        </w:rPr>
+        <w:fldChar w:fldCharType="begin"/>
+      </w:r>
+      <w:r>
+        <w:rPr>
+          <w:rFonts w:hint="default"/>
+          <w:sz w:val="22"/>
+          <w:szCs w:val="22"/>
+          <w:lang w:val="en-US"/>
+        </w:rPr>
+        <w:instrText xml:space="preserve"> HYPERLINK "https://github.com/backstreetbrogrammer/05_Persistence/tree/main/src/main/java/com/backstreetbrogrammer/chapter22_serializationproxypattern" </w:instrText>
+      </w:r>
+      <w:r>
+        <w:rPr>
+          <w:rFonts w:hint="default"/>
+          <w:sz w:val="22"/>
+          <w:szCs w:val="22"/>
+          <w:lang w:val="en-US"/>
+        </w:rPr>
+        <w:fldChar w:fldCharType="separate"/>
+      </w:r>
+      <w:r>
+        <w:rPr>
+          <w:rStyle w:val="14"/>
+          <w:rFonts w:hint="default"/>
+          <w:sz w:val="22"/>
+          <w:szCs w:val="22"/>
+          <w:lang w:val="en-US"/>
+        </w:rPr>
+        <w:t>https://github.com/backstreetbrogrammer/05_Persistence/tree/main/src/main/java/com/backstreetbrogrammer/chapter22_serializationproxypattern</w:t>
+      </w:r>
+      <w:r>
+        <w:rPr>
+          <w:rFonts w:hint="default"/>
+          <w:sz w:val="22"/>
+          <w:szCs w:val="22"/>
+          <w:lang w:val="en-US"/>
+        </w:rPr>
+        <w:fldChar w:fldCharType="end"/>
+      </w:r>
+    </w:p>
+    <w:p>
+      <w:pPr>
+        <w:rPr>
+          <w:rFonts w:hint="default"/>
+          <w:sz w:val="22"/>
+          <w:szCs w:val="22"/>
+          <w:lang w:val="en-US"/>
+        </w:rPr>
+      </w:pPr>
+    </w:p>
+    <w:p>
+      <w:pPr>
+        <w:numPr>
+          <w:ilvl w:val="0"/>
+          <w:numId w:val="0"/>
+        </w:numPr>
+        <w:rPr>
+          <w:rFonts w:hint="default"/>
+          <w:sz w:val="22"/>
+          <w:szCs w:val="22"/>
+          <w:lang w:val="en-US"/>
+        </w:rPr>
+      </w:pPr>
+      <w:r>
+        <w:rPr>
+          <w:rFonts w:hint="default"/>
+          <w:sz w:val="22"/>
+          <w:szCs w:val="22"/>
+          <w:lang w:val="en-US"/>
+        </w:rPr>
+        <w:fldChar w:fldCharType="begin"/>
+      </w:r>
+      <w:r>
+        <w:rPr>
+          <w:rFonts w:hint="default"/>
+          <w:sz w:val="22"/>
+          <w:szCs w:val="22"/>
+          <w:lang w:val="en-US"/>
+        </w:rPr>
+        <w:instrText xml:space="preserve"> HYPERLINK "https://github.com/backstreetbrogrammer/05_Persistence/tree/main/src/test/java/com/backstreetbrogrammer/chapter22_serializationproxypattern" </w:instrText>
+      </w:r>
+      <w:r>
+        <w:rPr>
+          <w:rFonts w:hint="default"/>
+          <w:sz w:val="22"/>
+          <w:szCs w:val="22"/>
+          <w:lang w:val="en-US"/>
+        </w:rPr>
+        <w:fldChar w:fldCharType="separate"/>
+      </w:r>
+      <w:r>
+        <w:rPr>
+          <w:rStyle w:val="14"/>
+          <w:rFonts w:hint="default"/>
+          <w:sz w:val="22"/>
+          <w:szCs w:val="22"/>
+          <w:lang w:val="en-US"/>
+        </w:rPr>
+        <w:t>https://github.com/backstreetbrogrammer/05_Persistence/tree/main/src/test/java/com/backstreetbrogrammer/chapter22_serializationproxypattern</w:t>
+      </w:r>
+      <w:r>
+        <w:rPr>
+          <w:rFonts w:hint="default"/>
+          <w:sz w:val="22"/>
+          <w:szCs w:val="22"/>
+          <w:lang w:val="en-US"/>
+        </w:rPr>
+        <w:fldChar w:fldCharType="end"/>
+      </w:r>
+    </w:p>
+    <w:p>
+      <w:pPr>
+        <w:numPr>
+          <w:ilvl w:val="0"/>
+          <w:numId w:val="0"/>
+        </w:numPr>
+        <w:rPr>
+          <w:rFonts w:hint="default"/>
+          <w:sz w:val="22"/>
+          <w:szCs w:val="22"/>
+          <w:lang w:val="en-US"/>
+        </w:rPr>
+      </w:pPr>
     </w:p>
     <w:p>
       <w:pPr>

</xml_diff>

<commit_message>
added video for chapter 6
</commit_message>
<xml_diff>
--- a/JavaSerialization.docx
+++ b/JavaSerialization.docx
@@ -7821,8 +7821,6 @@
         <w:t>Youtube playlist</w:t>
       </w:r>
       <w:bookmarkEnd w:id="1"/>
-      <w:bookmarkStart w:id="76" w:name="_GoBack"/>
-      <w:bookmarkEnd w:id="76"/>
     </w:p>
     <w:p>
       <w:pPr>
@@ -14047,6 +14045,25 @@
           <w:szCs w:val="22"/>
           <w:lang w:val="en-US"/>
         </w:rPr>
+        <w:t>18 - Java Serialization with Java Objects as array - Code Demo 1</w:t>
+      </w:r>
+    </w:p>
+    <w:p>
+      <w:pPr>
+        <w:rPr>
+          <w:rFonts w:hint="default"/>
+          <w:sz w:val="22"/>
+          <w:szCs w:val="22"/>
+          <w:lang w:val="en-US"/>
+        </w:rPr>
+      </w:pPr>
+      <w:r>
+        <w:rPr>
+          <w:rFonts w:hint="default"/>
+          <w:sz w:val="22"/>
+          <w:szCs w:val="22"/>
+          <w:lang w:val="en-US"/>
+        </w:rPr>
         <w:fldChar w:fldCharType="begin"/>
       </w:r>
       <w:r>
@@ -14056,7 +14073,7 @@
           <w:szCs w:val="22"/>
           <w:lang w:val="en-US"/>
         </w:rPr>
-        <w:instrText xml:space="preserve"> HYPERLINK "https://www.youtube.com/playlist?list=PLQDzPczdXrTjGLkI8kd2d0bfNHx0v7dTy" </w:instrText>
+        <w:instrText xml:space="preserve"> HYPERLINK "https://youtu.be/z5DBex6obTk" </w:instrText>
       </w:r>
       <w:r>
         <w:rPr>
@@ -14075,7 +14092,7 @@
           <w:szCs w:val="22"/>
           <w:lang w:val="en-US"/>
         </w:rPr>
-        <w:t>https://www.youtube.com/playlist?list=PLQDzPczdXrTjGLkI8kd2d0bfNHx0v7dTy</w:t>
+        <w:t>https://youtu.be/z5DBex6obTk</w:t>
       </w:r>
       <w:r>
         <w:rPr>
@@ -14096,6 +14113,93 @@
           <w:lang w:val="en-US"/>
         </w:rPr>
       </w:pPr>
+    </w:p>
+    <w:p>
+      <w:pPr>
+        <w:rPr>
+          <w:rFonts w:hint="default"/>
+          <w:sz w:val="22"/>
+          <w:szCs w:val="22"/>
+          <w:lang w:val="en-US"/>
+        </w:rPr>
+      </w:pPr>
+      <w:r>
+        <w:rPr>
+          <w:rFonts w:hint="default"/>
+          <w:sz w:val="22"/>
+          <w:szCs w:val="22"/>
+          <w:lang w:val="en-US"/>
+        </w:rPr>
+        <w:t>19 - Java Serialization with Java Objects as array - Code Demo 2</w:t>
+      </w:r>
+    </w:p>
+    <w:p>
+      <w:pPr>
+        <w:rPr>
+          <w:rFonts w:hint="default"/>
+          <w:sz w:val="22"/>
+          <w:szCs w:val="22"/>
+          <w:lang w:val="en-US"/>
+        </w:rPr>
+      </w:pPr>
+      <w:r>
+        <w:rPr>
+          <w:rFonts w:hint="default"/>
+          <w:sz w:val="22"/>
+          <w:szCs w:val="22"/>
+          <w:lang w:val="en-US"/>
+        </w:rPr>
+        <w:fldChar w:fldCharType="begin"/>
+      </w:r>
+      <w:r>
+        <w:rPr>
+          <w:rFonts w:hint="default"/>
+          <w:sz w:val="22"/>
+          <w:szCs w:val="22"/>
+          <w:lang w:val="en-US"/>
+        </w:rPr>
+        <w:instrText xml:space="preserve"> HYPERLINK "https://youtu.be/Nm78tlCM7oE" </w:instrText>
+      </w:r>
+      <w:r>
+        <w:rPr>
+          <w:rFonts w:hint="default"/>
+          <w:sz w:val="22"/>
+          <w:szCs w:val="22"/>
+          <w:lang w:val="en-US"/>
+        </w:rPr>
+        <w:fldChar w:fldCharType="separate"/>
+      </w:r>
+      <w:r>
+        <w:rPr>
+          <w:rStyle w:val="14"/>
+          <w:rFonts w:hint="default"/>
+          <w:sz w:val="22"/>
+          <w:szCs w:val="22"/>
+          <w:lang w:val="en-US"/>
+        </w:rPr>
+        <w:t>https://youtu.be/Nm78tlCM7oE</w:t>
+      </w:r>
+      <w:r>
+        <w:rPr>
+          <w:rFonts w:hint="default"/>
+          <w:sz w:val="22"/>
+          <w:szCs w:val="22"/>
+          <w:lang w:val="en-US"/>
+        </w:rPr>
+        <w:fldChar w:fldCharType="end"/>
+      </w:r>
+    </w:p>
+    <w:p>
+      <w:pPr>
+        <w:rPr>
+          <w:rFonts w:hint="default"/>
+          <w:sz w:val="22"/>
+          <w:szCs w:val="22"/>
+          <w:lang w:val="en-US"/>
+        </w:rPr>
+      </w:pPr>
+      <w:bookmarkStart w:id="76" w:name="_GoBack"/>
+      <w:bookmarkEnd w:id="76"/>
     </w:p>
     <w:p>
       <w:pPr>

</xml_diff>

<commit_message>
added youtube for chapter 8
</commit_message>
<xml_diff>
--- a/JavaSerialization.docx
+++ b/JavaSerialization.docx
@@ -11254,8 +11254,6 @@
         </w:rPr>
       </w:pPr>
       <w:bookmarkStart w:id="4" w:name="_Toc13296"/>
-      <w:bookmarkStart w:id="104" w:name="_GoBack"/>
-      <w:bookmarkEnd w:id="104"/>
       <w:r>
         <w:rPr>
           <w:rFonts w:hint="default"/>
@@ -18679,6 +18677,25 @@
           <w:szCs w:val="22"/>
           <w:lang w:val="en-US"/>
         </w:rPr>
+        <w:t>21 - Java Serialization with Java Objects as Collection - Code Demo</w:t>
+      </w:r>
+    </w:p>
+    <w:p>
+      <w:pPr>
+        <w:rPr>
+          <w:rFonts w:hint="default"/>
+          <w:sz w:val="22"/>
+          <w:szCs w:val="22"/>
+          <w:lang w:val="en-US"/>
+        </w:rPr>
+      </w:pPr>
+      <w:r>
+        <w:rPr>
+          <w:rFonts w:hint="default"/>
+          <w:sz w:val="22"/>
+          <w:szCs w:val="22"/>
+          <w:lang w:val="en-US"/>
+        </w:rPr>
         <w:fldChar w:fldCharType="begin"/>
       </w:r>
       <w:r>
@@ -18688,7 +18705,7 @@
           <w:szCs w:val="22"/>
           <w:lang w:val="en-US"/>
         </w:rPr>
-        <w:instrText xml:space="preserve"> HYPERLINK "https://www.youtube.com/playlist?list=PLQDzPczdXrTjGLkI8kd2d0bfNHx0v7dTy" </w:instrText>
+        <w:instrText xml:space="preserve"> HYPERLINK "https://youtu.be/hJ_Gf9w5Agg" </w:instrText>
       </w:r>
       <w:r>
         <w:rPr>
@@ -18707,7 +18724,7 @@
           <w:szCs w:val="22"/>
           <w:lang w:val="en-US"/>
         </w:rPr>
-        <w:t>https://www.youtube.com/playlist?list=PLQDzPczdXrTjGLkI8kd2d0bfNHx0v7dTy</w:t>
+        <w:t>https://youtu.be/hJ_Gf9w5Agg</w:t>
       </w:r>
       <w:r>
         <w:rPr>
@@ -18728,6 +18745,8 @@
           <w:lang w:val="en-US"/>
         </w:rPr>
       </w:pPr>
+      <w:bookmarkStart w:id="104" w:name="_GoBack"/>
+      <w:bookmarkEnd w:id="104"/>
     </w:p>
     <w:p>
       <w:pPr>

</xml_diff>

<commit_message>
added video for enum constants
</commit_message>
<xml_diff>
--- a/JavaSerialization.docx
+++ b/JavaSerialization.docx
@@ -11909,8 +11909,6 @@
         <w:t>Chapter 01 - Introduction</w:t>
       </w:r>
       <w:bookmarkEnd w:id="4"/>
-      <w:bookmarkStart w:id="111" w:name="_GoBack"/>
-      <w:bookmarkEnd w:id="111"/>
     </w:p>
     <w:p>
       <w:pPr>
@@ -20626,6 +20624,25 @@
           <w:szCs w:val="22"/>
           <w:lang w:val="en-US"/>
         </w:rPr>
+        <w:t>22 - Java Serialization with Enum Constants - Code Demo 1</w:t>
+      </w:r>
+    </w:p>
+    <w:p>
+      <w:pPr>
+        <w:rPr>
+          <w:rFonts w:hint="default"/>
+          <w:sz w:val="22"/>
+          <w:szCs w:val="22"/>
+          <w:lang w:val="en-US"/>
+        </w:rPr>
+      </w:pPr>
+      <w:r>
+        <w:rPr>
+          <w:rFonts w:hint="default"/>
+          <w:sz w:val="22"/>
+          <w:szCs w:val="22"/>
+          <w:lang w:val="en-US"/>
+        </w:rPr>
         <w:fldChar w:fldCharType="begin"/>
       </w:r>
       <w:r>
@@ -20635,7 +20652,7 @@
           <w:szCs w:val="22"/>
           <w:lang w:val="en-US"/>
         </w:rPr>
-        <w:instrText xml:space="preserve"> HYPERLINK "https://www.youtube.com/playlist?list=PLQDzPczdXrTjGLkI8kd2d0bfNHx0v7dTy" </w:instrText>
+        <w:instrText xml:space="preserve"> HYPERLINK "https://youtu.be/EChfTzyhp6c" </w:instrText>
       </w:r>
       <w:r>
         <w:rPr>
@@ -20654,7 +20671,7 @@
           <w:szCs w:val="22"/>
           <w:lang w:val="en-US"/>
         </w:rPr>
-        <w:t>https://www.youtube.com/playlist?list=PLQDzPczdXrTjGLkI8kd2d0bfNHx0v7dTy</w:t>
+        <w:t>https://youtu.be/EChfTzyhp6c</w:t>
       </w:r>
       <w:r>
         <w:rPr>
@@ -20675,6 +20692,8 @@
           <w:lang w:val="en-US"/>
         </w:rPr>
       </w:pPr>
+      <w:bookmarkStart w:id="111" w:name="_GoBack"/>
+      <w:bookmarkEnd w:id="111"/>
     </w:p>
     <w:p>
       <w:pPr>
@@ -55291,17 +55310,19 @@
     <w:p>
       <w:pPr>
         <w:numPr>
-          <w:numId w:val="0"/>
-        </w:numPr>
-        <w:rPr>
-          <w:rFonts w:hint="default"/>
-          <w:lang w:val="en-US"/>
-        </w:rPr>
-      </w:pPr>
-    </w:p>
-    <w:p>
-      <w:pPr>
-        <w:numPr>
+          <w:ilvl w:val="0"/>
+          <w:numId w:val="0"/>
+        </w:numPr>
+        <w:rPr>
+          <w:rFonts w:hint="default"/>
+          <w:lang w:val="en-US"/>
+        </w:rPr>
+      </w:pPr>
+    </w:p>
+    <w:p>
+      <w:pPr>
+        <w:numPr>
+          <w:ilvl w:val="0"/>
           <w:numId w:val="0"/>
         </w:numPr>
         <w:rPr>

</xml_diff>

<commit_message>
add solutions to README
</commit_message>
<xml_diff>
--- a/JavaSerialization.docx
+++ b/JavaSerialization.docx
@@ -12,7 +12,7 @@
           <w:lang w:val="en-US"/>
         </w:rPr>
       </w:pPr>
-      <w:bookmarkStart w:id="0" w:name="_Toc16619"/>
+      <w:bookmarkStart w:id="0" w:name="_Toc2822"/>
       <w:r>
         <w:rPr>
           <w:rFonts w:hint="default"/>
@@ -77,7 +77,7 @@
           <w:bCs/>
           <w:lang w:val="en-US"/>
         </w:rPr>
-        <w:instrText xml:space="preserve"> HYPERLINK \l _Toc16619 </w:instrText>
+        <w:instrText xml:space="preserve"> HYPERLINK \l _Toc2822 </w:instrText>
       </w:r>
       <w:r>
         <w:rPr>
@@ -117,7 +117,7 @@
           <w:b/>
           <w:bCs/>
         </w:rPr>
-        <w:instrText xml:space="preserve"> PAGEREF _Toc16619 \h </w:instrText>
+        <w:instrText xml:space="preserve"> PAGEREF _Toc2822 \h </w:instrText>
       </w:r>
       <w:r>
         <w:rPr>
@@ -177,7 +177,7 @@
           <w:bCs/>
           <w:lang w:val="en-US"/>
         </w:rPr>
-        <w:instrText xml:space="preserve"> HYPERLINK \l _Toc12097 </w:instrText>
+        <w:instrText xml:space="preserve"> HYPERLINK \l _Toc22464 </w:instrText>
       </w:r>
       <w:r>
         <w:rPr>
@@ -217,7 +217,7 @@
           <w:b/>
           <w:bCs/>
         </w:rPr>
-        <w:instrText xml:space="preserve"> PAGEREF _Toc12097 \h </w:instrText>
+        <w:instrText xml:space="preserve"> PAGEREF _Toc22464 \h </w:instrText>
       </w:r>
       <w:r>
         <w:rPr>
@@ -277,7 +277,7 @@
           <w:bCs/>
           <w:lang w:val="en-US"/>
         </w:rPr>
-        <w:instrText xml:space="preserve"> HYPERLINK \l _Toc15790 </w:instrText>
+        <w:instrText xml:space="preserve"> HYPERLINK \l _Toc15244 </w:instrText>
       </w:r>
       <w:r>
         <w:rPr>
@@ -317,7 +317,7 @@
           <w:b/>
           <w:bCs/>
         </w:rPr>
-        <w:instrText xml:space="preserve"> PAGEREF _Toc15790 \h </w:instrText>
+        <w:instrText xml:space="preserve"> PAGEREF _Toc15244 \h </w:instrText>
       </w:r>
       <w:r>
         <w:rPr>
@@ -377,7 +377,7 @@
           <w:bCs/>
           <w:lang w:val="en-US"/>
         </w:rPr>
-        <w:instrText xml:space="preserve"> HYPERLINK \l _Toc9870 </w:instrText>
+        <w:instrText xml:space="preserve"> HYPERLINK \l _Toc25449 </w:instrText>
       </w:r>
       <w:r>
         <w:rPr>
@@ -417,7 +417,7 @@
           <w:b/>
           <w:bCs/>
         </w:rPr>
-        <w:instrText xml:space="preserve"> PAGEREF _Toc9870 \h </w:instrText>
+        <w:instrText xml:space="preserve"> PAGEREF _Toc25449 \h </w:instrText>
       </w:r>
       <w:r>
         <w:rPr>
@@ -477,7 +477,7 @@
           <w:bCs/>
           <w:lang w:val="en-US"/>
         </w:rPr>
-        <w:instrText xml:space="preserve"> HYPERLINK \l _Toc3621 </w:instrText>
+        <w:instrText xml:space="preserve"> HYPERLINK \l _Toc7809 </w:instrText>
       </w:r>
       <w:r>
         <w:rPr>
@@ -518,7 +518,7 @@
           <w:b/>
           <w:bCs/>
         </w:rPr>
-        <w:instrText xml:space="preserve"> PAGEREF _Toc3621 \h </w:instrText>
+        <w:instrText xml:space="preserve"> PAGEREF _Toc7809 \h </w:instrText>
       </w:r>
       <w:r>
         <w:rPr>
@@ -578,7 +578,7 @@
           <w:bCs/>
           <w:lang w:val="en-US"/>
         </w:rPr>
-        <w:instrText xml:space="preserve"> HYPERLINK \l _Toc5287 </w:instrText>
+        <w:instrText xml:space="preserve"> HYPERLINK \l _Toc4062 </w:instrText>
       </w:r>
       <w:r>
         <w:rPr>
@@ -617,7 +617,7 @@
           <w:b/>
           <w:bCs/>
         </w:rPr>
-        <w:instrText xml:space="preserve"> PAGEREF _Toc5287 \h </w:instrText>
+        <w:instrText xml:space="preserve"> PAGEREF _Toc4062 \h </w:instrText>
       </w:r>
       <w:r>
         <w:rPr>
@@ -631,7 +631,7 @@
           <w:b/>
           <w:bCs/>
         </w:rPr>
-        <w:t>5</w:t>
+        <w:t>4</w:t>
       </w:r>
       <w:r>
         <w:rPr>
@@ -677,7 +677,7 @@
           <w:bCs/>
           <w:lang w:val="en-US"/>
         </w:rPr>
-        <w:instrText xml:space="preserve"> HYPERLINK \l _Toc7548 </w:instrText>
+        <w:instrText xml:space="preserve"> HYPERLINK \l _Toc25549 </w:instrText>
       </w:r>
       <w:r>
         <w:rPr>
@@ -716,7 +716,7 @@
           <w:b/>
           <w:bCs/>
         </w:rPr>
-        <w:instrText xml:space="preserve"> PAGEREF _Toc7548 \h </w:instrText>
+        <w:instrText xml:space="preserve"> PAGEREF _Toc25549 \h </w:instrText>
       </w:r>
       <w:r>
         <w:rPr>
@@ -776,7 +776,7 @@
           <w:bCs/>
           <w:lang w:val="en-US"/>
         </w:rPr>
-        <w:instrText xml:space="preserve"> HYPERLINK \l _Toc29023 </w:instrText>
+        <w:instrText xml:space="preserve"> HYPERLINK \l _Toc27 </w:instrText>
       </w:r>
       <w:r>
         <w:rPr>
@@ -817,7 +817,7 @@
           <w:b/>
           <w:bCs/>
         </w:rPr>
-        <w:instrText xml:space="preserve"> PAGEREF _Toc29023 \h </w:instrText>
+        <w:instrText xml:space="preserve"> PAGEREF _Toc27 \h </w:instrText>
       </w:r>
       <w:r>
         <w:rPr>
@@ -877,7 +877,7 @@
           <w:bCs/>
           <w:lang w:val="en-US"/>
         </w:rPr>
-        <w:instrText xml:space="preserve"> HYPERLINK \l _Toc8257 </w:instrText>
+        <w:instrText xml:space="preserve"> HYPERLINK \l _Toc29259 </w:instrText>
       </w:r>
       <w:r>
         <w:rPr>
@@ -916,7 +916,7 @@
           <w:b/>
           <w:bCs/>
         </w:rPr>
-        <w:instrText xml:space="preserve"> PAGEREF _Toc8257 \h </w:instrText>
+        <w:instrText xml:space="preserve"> PAGEREF _Toc29259 \h </w:instrText>
       </w:r>
       <w:r>
         <w:rPr>
@@ -976,7 +976,7 @@
           <w:bCs/>
           <w:lang w:val="en-US"/>
         </w:rPr>
-        <w:instrText xml:space="preserve"> HYPERLINK \l _Toc29417 </w:instrText>
+        <w:instrText xml:space="preserve"> HYPERLINK \l _Toc22562 </w:instrText>
       </w:r>
       <w:r>
         <w:rPr>
@@ -1015,7 +1015,7 @@
           <w:b/>
           <w:bCs/>
         </w:rPr>
-        <w:instrText xml:space="preserve"> PAGEREF _Toc29417 \h </w:instrText>
+        <w:instrText xml:space="preserve"> PAGEREF _Toc22562 \h </w:instrText>
       </w:r>
       <w:r>
         <w:rPr>
@@ -1075,7 +1075,7 @@
           <w:bCs/>
           <w:lang w:val="en-US"/>
         </w:rPr>
-        <w:instrText xml:space="preserve"> HYPERLINK \l _Toc54 </w:instrText>
+        <w:instrText xml:space="preserve"> HYPERLINK \l _Toc31834 </w:instrText>
       </w:r>
       <w:r>
         <w:rPr>
@@ -1116,7 +1116,7 @@
           <w:b/>
           <w:bCs/>
         </w:rPr>
-        <w:instrText xml:space="preserve"> PAGEREF _Toc54 \h </w:instrText>
+        <w:instrText xml:space="preserve"> PAGEREF _Toc31834 \h </w:instrText>
       </w:r>
       <w:r>
         <w:rPr>
@@ -1176,7 +1176,7 @@
           <w:bCs/>
           <w:lang w:val="en-US"/>
         </w:rPr>
-        <w:instrText xml:space="preserve"> HYPERLINK \l _Toc7927 </w:instrText>
+        <w:instrText xml:space="preserve"> HYPERLINK \l _Toc11688 </w:instrText>
       </w:r>
       <w:r>
         <w:rPr>
@@ -1215,7 +1215,7 @@
           <w:b/>
           <w:bCs/>
         </w:rPr>
-        <w:instrText xml:space="preserve"> PAGEREF _Toc7927 \h </w:instrText>
+        <w:instrText xml:space="preserve"> PAGEREF _Toc11688 \h </w:instrText>
       </w:r>
       <w:r>
         <w:rPr>
@@ -1275,7 +1275,7 @@
           <w:bCs/>
           <w:lang w:val="en-US"/>
         </w:rPr>
-        <w:instrText xml:space="preserve"> HYPERLINK \l _Toc11117 </w:instrText>
+        <w:instrText xml:space="preserve"> HYPERLINK \l _Toc8780 </w:instrText>
       </w:r>
       <w:r>
         <w:rPr>
@@ -1314,7 +1314,7 @@
           <w:b/>
           <w:bCs/>
         </w:rPr>
-        <w:instrText xml:space="preserve"> PAGEREF _Toc11117 \h </w:instrText>
+        <w:instrText xml:space="preserve"> PAGEREF _Toc8780 \h </w:instrText>
       </w:r>
       <w:r>
         <w:rPr>
@@ -1374,7 +1374,7 @@
           <w:bCs/>
           <w:lang w:val="en-US"/>
         </w:rPr>
-        <w:instrText xml:space="preserve"> HYPERLINK \l _Toc21964 </w:instrText>
+        <w:instrText xml:space="preserve"> HYPERLINK \l _Toc17253 </w:instrText>
       </w:r>
       <w:r>
         <w:rPr>
@@ -1414,7 +1414,7 @@
           <w:b/>
           <w:bCs/>
         </w:rPr>
-        <w:instrText xml:space="preserve"> PAGEREF _Toc21964 \h </w:instrText>
+        <w:instrText xml:space="preserve"> PAGEREF _Toc17253 \h </w:instrText>
       </w:r>
       <w:r>
         <w:rPr>
@@ -1474,7 +1474,7 @@
           <w:bCs/>
           <w:lang w:val="en-US"/>
         </w:rPr>
-        <w:instrText xml:space="preserve"> HYPERLINK \l _Toc2455 </w:instrText>
+        <w:instrText xml:space="preserve"> HYPERLINK \l _Toc22781 </w:instrText>
       </w:r>
       <w:r>
         <w:rPr>
@@ -1513,7 +1513,7 @@
           <w:b/>
           <w:bCs/>
         </w:rPr>
-        <w:instrText xml:space="preserve"> PAGEREF _Toc2455 \h </w:instrText>
+        <w:instrText xml:space="preserve"> PAGEREF _Toc22781 \h </w:instrText>
       </w:r>
       <w:r>
         <w:rPr>
@@ -1573,7 +1573,7 @@
           <w:bCs/>
           <w:lang w:val="en-US"/>
         </w:rPr>
-        <w:instrText xml:space="preserve"> HYPERLINK \l _Toc12016 </w:instrText>
+        <w:instrText xml:space="preserve"> HYPERLINK \l _Toc3006 </w:instrText>
       </w:r>
       <w:r>
         <w:rPr>
@@ -1612,7 +1612,7 @@
           <w:b/>
           <w:bCs/>
         </w:rPr>
-        <w:instrText xml:space="preserve"> PAGEREF _Toc12016 \h </w:instrText>
+        <w:instrText xml:space="preserve"> PAGEREF _Toc3006 \h </w:instrText>
       </w:r>
       <w:r>
         <w:rPr>
@@ -1672,7 +1672,7 @@
           <w:bCs/>
           <w:lang w:val="en-US"/>
         </w:rPr>
-        <w:instrText xml:space="preserve"> HYPERLINK \l _Toc12393 </w:instrText>
+        <w:instrText xml:space="preserve"> HYPERLINK \l _Toc15949 </w:instrText>
       </w:r>
       <w:r>
         <w:rPr>
@@ -1712,7 +1712,7 @@
           <w:b/>
           <w:bCs/>
         </w:rPr>
-        <w:instrText xml:space="preserve"> PAGEREF _Toc12393 \h </w:instrText>
+        <w:instrText xml:space="preserve"> PAGEREF _Toc15949 \h </w:instrText>
       </w:r>
       <w:r>
         <w:rPr>
@@ -1772,7 +1772,7 @@
           <w:bCs/>
           <w:lang w:val="en-US"/>
         </w:rPr>
-        <w:instrText xml:space="preserve"> HYPERLINK \l _Toc31841 </w:instrText>
+        <w:instrText xml:space="preserve"> HYPERLINK \l _Toc5598 </w:instrText>
       </w:r>
       <w:r>
         <w:rPr>
@@ -1811,7 +1811,7 @@
           <w:b/>
           <w:bCs/>
         </w:rPr>
-        <w:instrText xml:space="preserve"> PAGEREF _Toc31841 \h </w:instrText>
+        <w:instrText xml:space="preserve"> PAGEREF _Toc5598 \h </w:instrText>
       </w:r>
       <w:r>
         <w:rPr>
@@ -1871,7 +1871,7 @@
           <w:bCs/>
           <w:lang w:val="en-US"/>
         </w:rPr>
-        <w:instrText xml:space="preserve"> HYPERLINK \l _Toc30849 </w:instrText>
+        <w:instrText xml:space="preserve"> HYPERLINK \l _Toc4700 </w:instrText>
       </w:r>
       <w:r>
         <w:rPr>
@@ -1910,7 +1910,7 @@
           <w:b/>
           <w:bCs/>
         </w:rPr>
-        <w:instrText xml:space="preserve"> PAGEREF _Toc30849 \h </w:instrText>
+        <w:instrText xml:space="preserve"> PAGEREF _Toc4700 \h </w:instrText>
       </w:r>
       <w:r>
         <w:rPr>
@@ -1970,7 +1970,7 @@
           <w:bCs/>
           <w:lang w:val="en-US"/>
         </w:rPr>
-        <w:instrText xml:space="preserve"> HYPERLINK \l _Toc12409 </w:instrText>
+        <w:instrText xml:space="preserve"> HYPERLINK \l _Toc24701 </w:instrText>
       </w:r>
       <w:r>
         <w:rPr>
@@ -2010,7 +2010,7 @@
           <w:b/>
           <w:bCs/>
         </w:rPr>
-        <w:instrText xml:space="preserve"> PAGEREF _Toc12409 \h </w:instrText>
+        <w:instrText xml:space="preserve"> PAGEREF _Toc24701 \h </w:instrText>
       </w:r>
       <w:r>
         <w:rPr>
@@ -2070,7 +2070,7 @@
           <w:bCs/>
           <w:lang w:val="en-US"/>
         </w:rPr>
-        <w:instrText xml:space="preserve"> HYPERLINK \l _Toc24123 </w:instrText>
+        <w:instrText xml:space="preserve"> HYPERLINK \l _Toc952 </w:instrText>
       </w:r>
       <w:r>
         <w:rPr>
@@ -2109,7 +2109,7 @@
           <w:b/>
           <w:bCs/>
         </w:rPr>
-        <w:instrText xml:space="preserve"> PAGEREF _Toc24123 \h </w:instrText>
+        <w:instrText xml:space="preserve"> PAGEREF _Toc952 \h </w:instrText>
       </w:r>
       <w:r>
         <w:rPr>
@@ -2169,7 +2169,7 @@
           <w:bCs/>
           <w:lang w:val="en-US"/>
         </w:rPr>
-        <w:instrText xml:space="preserve"> HYPERLINK \l _Toc997 </w:instrText>
+        <w:instrText xml:space="preserve"> HYPERLINK \l _Toc10206 </w:instrText>
       </w:r>
       <w:r>
         <w:rPr>
@@ -2208,7 +2208,7 @@
           <w:b/>
           <w:bCs/>
         </w:rPr>
-        <w:instrText xml:space="preserve"> PAGEREF _Toc997 \h </w:instrText>
+        <w:instrText xml:space="preserve"> PAGEREF _Toc10206 \h </w:instrText>
       </w:r>
       <w:r>
         <w:rPr>
@@ -2268,7 +2268,7 @@
           <w:bCs/>
           <w:lang w:val="en-US"/>
         </w:rPr>
-        <w:instrText xml:space="preserve"> HYPERLINK \l _Toc13900 </w:instrText>
+        <w:instrText xml:space="preserve"> HYPERLINK \l _Toc11737 </w:instrText>
       </w:r>
       <w:r>
         <w:rPr>
@@ -2308,7 +2308,7 @@
           <w:b/>
           <w:bCs/>
         </w:rPr>
-        <w:instrText xml:space="preserve"> PAGEREF _Toc13900 \h </w:instrText>
+        <w:instrText xml:space="preserve"> PAGEREF _Toc11737 \h </w:instrText>
       </w:r>
       <w:r>
         <w:rPr>
@@ -2368,7 +2368,7 @@
           <w:bCs/>
           <w:lang w:val="en-US"/>
         </w:rPr>
-        <w:instrText xml:space="preserve"> HYPERLINK \l _Toc25687 </w:instrText>
+        <w:instrText xml:space="preserve"> HYPERLINK \l _Toc12497 </w:instrText>
       </w:r>
       <w:r>
         <w:rPr>
@@ -2407,7 +2407,7 @@
           <w:b/>
           <w:bCs/>
         </w:rPr>
-        <w:instrText xml:space="preserve"> PAGEREF _Toc25687 \h </w:instrText>
+        <w:instrText xml:space="preserve"> PAGEREF _Toc12497 \h </w:instrText>
       </w:r>
       <w:r>
         <w:rPr>
@@ -2467,7 +2467,7 @@
           <w:bCs/>
           <w:lang w:val="en-US"/>
         </w:rPr>
-        <w:instrText xml:space="preserve"> HYPERLINK \l _Toc15395 </w:instrText>
+        <w:instrText xml:space="preserve"> HYPERLINK \l _Toc25759 </w:instrText>
       </w:r>
       <w:r>
         <w:rPr>
@@ -2506,7 +2506,7 @@
           <w:b/>
           <w:bCs/>
         </w:rPr>
-        <w:instrText xml:space="preserve"> PAGEREF _Toc15395 \h </w:instrText>
+        <w:instrText xml:space="preserve"> PAGEREF _Toc25759 \h </w:instrText>
       </w:r>
       <w:r>
         <w:rPr>
@@ -2566,7 +2566,7 @@
           <w:bCs/>
           <w:lang w:val="en-US"/>
         </w:rPr>
-        <w:instrText xml:space="preserve"> HYPERLINK \l _Toc14821 </w:instrText>
+        <w:instrText xml:space="preserve"> HYPERLINK \l _Toc24766 </w:instrText>
       </w:r>
       <w:r>
         <w:rPr>
@@ -2606,7 +2606,7 @@
           <w:b/>
           <w:bCs/>
         </w:rPr>
-        <w:instrText xml:space="preserve"> PAGEREF _Toc14821 \h </w:instrText>
+        <w:instrText xml:space="preserve"> PAGEREF _Toc24766 \h </w:instrText>
       </w:r>
       <w:r>
         <w:rPr>
@@ -2666,7 +2666,7 @@
           <w:bCs/>
           <w:lang w:val="en-US"/>
         </w:rPr>
-        <w:instrText xml:space="preserve"> HYPERLINK \l _Toc28766 </w:instrText>
+        <w:instrText xml:space="preserve"> HYPERLINK \l _Toc31926 </w:instrText>
       </w:r>
       <w:r>
         <w:rPr>
@@ -2705,7 +2705,7 @@
           <w:b/>
           <w:bCs/>
         </w:rPr>
-        <w:instrText xml:space="preserve"> PAGEREF _Toc28766 \h </w:instrText>
+        <w:instrText xml:space="preserve"> PAGEREF _Toc31926 \h </w:instrText>
       </w:r>
       <w:r>
         <w:rPr>
@@ -2765,7 +2765,7 @@
           <w:bCs/>
           <w:lang w:val="en-US"/>
         </w:rPr>
-        <w:instrText xml:space="preserve"> HYPERLINK \l _Toc16426 </w:instrText>
+        <w:instrText xml:space="preserve"> HYPERLINK \l _Toc13056 </w:instrText>
       </w:r>
       <w:r>
         <w:rPr>
@@ -2804,7 +2804,7 @@
           <w:b/>
           <w:bCs/>
         </w:rPr>
-        <w:instrText xml:space="preserve"> PAGEREF _Toc16426 \h </w:instrText>
+        <w:instrText xml:space="preserve"> PAGEREF _Toc13056 \h </w:instrText>
       </w:r>
       <w:r>
         <w:rPr>
@@ -2864,7 +2864,7 @@
           <w:bCs/>
           <w:lang w:val="en-US"/>
         </w:rPr>
-        <w:instrText xml:space="preserve"> HYPERLINK \l _Toc12241 </w:instrText>
+        <w:instrText xml:space="preserve"> HYPERLINK \l _Toc0 </w:instrText>
       </w:r>
       <w:r>
         <w:rPr>
@@ -2924,7 +2924,7 @@
           <w:b/>
           <w:bCs/>
         </w:rPr>
-        <w:instrText xml:space="preserve"> PAGEREF _Toc12241 \h </w:instrText>
+        <w:instrText xml:space="preserve"> PAGEREF _Toc0 \h </w:instrText>
       </w:r>
       <w:r>
         <w:rPr>
@@ -2984,7 +2984,7 @@
           <w:bCs/>
           <w:lang w:val="en-US"/>
         </w:rPr>
-        <w:instrText xml:space="preserve"> HYPERLINK \l _Toc22949 </w:instrText>
+        <w:instrText xml:space="preserve"> HYPERLINK \l _Toc24086 </w:instrText>
       </w:r>
       <w:r>
         <w:rPr>
@@ -3023,7 +3023,7 @@
           <w:b/>
           <w:bCs/>
         </w:rPr>
-        <w:instrText xml:space="preserve"> PAGEREF _Toc22949 \h </w:instrText>
+        <w:instrText xml:space="preserve"> PAGEREF _Toc24086 \h </w:instrText>
       </w:r>
       <w:r>
         <w:rPr>
@@ -3083,7 +3083,7 @@
           <w:bCs/>
           <w:lang w:val="en-US"/>
         </w:rPr>
-        <w:instrText xml:space="preserve"> HYPERLINK \l _Toc28667 </w:instrText>
+        <w:instrText xml:space="preserve"> HYPERLINK \l _Toc30333 </w:instrText>
       </w:r>
       <w:r>
         <w:rPr>
@@ -3122,7 +3122,7 @@
           <w:b/>
           <w:bCs/>
         </w:rPr>
-        <w:instrText xml:space="preserve"> PAGEREF _Toc28667 \h </w:instrText>
+        <w:instrText xml:space="preserve"> PAGEREF _Toc30333 \h </w:instrText>
       </w:r>
       <w:r>
         <w:rPr>
@@ -3182,7 +3182,7 @@
           <w:bCs/>
           <w:lang w:val="en-US"/>
         </w:rPr>
-        <w:instrText xml:space="preserve"> HYPERLINK \l _Toc14066 </w:instrText>
+        <w:instrText xml:space="preserve"> HYPERLINK \l _Toc20351 </w:instrText>
       </w:r>
       <w:r>
         <w:rPr>
@@ -3242,7 +3242,7 @@
           <w:b/>
           <w:bCs/>
         </w:rPr>
-        <w:instrText xml:space="preserve"> PAGEREF _Toc14066 \h </w:instrText>
+        <w:instrText xml:space="preserve"> PAGEREF _Toc20351 \h </w:instrText>
       </w:r>
       <w:r>
         <w:rPr>
@@ -3302,7 +3302,7 @@
           <w:bCs/>
           <w:lang w:val="en-US"/>
         </w:rPr>
-        <w:instrText xml:space="preserve"> HYPERLINK \l _Toc13270 </w:instrText>
+        <w:instrText xml:space="preserve"> HYPERLINK \l _Toc28488 </w:instrText>
       </w:r>
       <w:r>
         <w:rPr>
@@ -3341,7 +3341,7 @@
           <w:b/>
           <w:bCs/>
         </w:rPr>
-        <w:instrText xml:space="preserve"> PAGEREF _Toc13270 \h </w:instrText>
+        <w:instrText xml:space="preserve"> PAGEREF _Toc28488 \h </w:instrText>
       </w:r>
       <w:r>
         <w:rPr>
@@ -3401,7 +3401,7 @@
           <w:bCs/>
           <w:lang w:val="en-US"/>
         </w:rPr>
-        <w:instrText xml:space="preserve"> HYPERLINK \l _Toc14531 </w:instrText>
+        <w:instrText xml:space="preserve"> HYPERLINK \l _Toc6960 </w:instrText>
       </w:r>
       <w:r>
         <w:rPr>
@@ -3440,7 +3440,7 @@
           <w:b/>
           <w:bCs/>
         </w:rPr>
-        <w:instrText xml:space="preserve"> PAGEREF _Toc14531 \h </w:instrText>
+        <w:instrText xml:space="preserve"> PAGEREF _Toc6960 \h </w:instrText>
       </w:r>
       <w:r>
         <w:rPr>
@@ -3500,7 +3500,7 @@
           <w:bCs/>
           <w:lang w:val="en-US"/>
         </w:rPr>
-        <w:instrText xml:space="preserve"> HYPERLINK \l _Toc9311 </w:instrText>
+        <w:instrText xml:space="preserve"> HYPERLINK \l _Toc4767 </w:instrText>
       </w:r>
       <w:r>
         <w:rPr>
@@ -3540,7 +3540,7 @@
           <w:b/>
           <w:bCs/>
         </w:rPr>
-        <w:instrText xml:space="preserve"> PAGEREF _Toc9311 \h </w:instrText>
+        <w:instrText xml:space="preserve"> PAGEREF _Toc4767 \h </w:instrText>
       </w:r>
       <w:r>
         <w:rPr>
@@ -3600,7 +3600,7 @@
           <w:bCs/>
           <w:lang w:val="en-US"/>
         </w:rPr>
-        <w:instrText xml:space="preserve"> HYPERLINK \l _Toc27345 </w:instrText>
+        <w:instrText xml:space="preserve"> HYPERLINK \l _Toc9226 </w:instrText>
       </w:r>
       <w:r>
         <w:rPr>
@@ -3639,7 +3639,7 @@
           <w:b/>
           <w:bCs/>
         </w:rPr>
-        <w:instrText xml:space="preserve"> PAGEREF _Toc27345 \h </w:instrText>
+        <w:instrText xml:space="preserve"> PAGEREF _Toc9226 \h </w:instrText>
       </w:r>
       <w:r>
         <w:rPr>
@@ -3699,7 +3699,7 @@
           <w:bCs/>
           <w:lang w:val="en-US"/>
         </w:rPr>
-        <w:instrText xml:space="preserve"> HYPERLINK \l _Toc21081 </w:instrText>
+        <w:instrText xml:space="preserve"> HYPERLINK \l _Toc3349 </w:instrText>
       </w:r>
       <w:r>
         <w:rPr>
@@ -3738,7 +3738,7 @@
           <w:b/>
           <w:bCs/>
         </w:rPr>
-        <w:instrText xml:space="preserve"> PAGEREF _Toc21081 \h </w:instrText>
+        <w:instrText xml:space="preserve"> PAGEREF _Toc3349 \h </w:instrText>
       </w:r>
       <w:r>
         <w:rPr>
@@ -3798,7 +3798,7 @@
           <w:bCs/>
           <w:lang w:val="en-US"/>
         </w:rPr>
-        <w:instrText xml:space="preserve"> HYPERLINK \l _Toc10008 </w:instrText>
+        <w:instrText xml:space="preserve"> HYPERLINK \l _Toc11453 </w:instrText>
       </w:r>
       <w:r>
         <w:rPr>
@@ -3858,7 +3858,7 @@
           <w:b/>
           <w:bCs/>
         </w:rPr>
-        <w:instrText xml:space="preserve"> PAGEREF _Toc10008 \h </w:instrText>
+        <w:instrText xml:space="preserve"> PAGEREF _Toc11453 \h </w:instrText>
       </w:r>
       <w:r>
         <w:rPr>
@@ -3918,7 +3918,7 @@
           <w:bCs/>
           <w:lang w:val="en-US"/>
         </w:rPr>
-        <w:instrText xml:space="preserve"> HYPERLINK \l _Toc4874 </w:instrText>
+        <w:instrText xml:space="preserve"> HYPERLINK \l _Toc25947 </w:instrText>
       </w:r>
       <w:r>
         <w:rPr>
@@ -3957,7 +3957,7 @@
           <w:b/>
           <w:bCs/>
         </w:rPr>
-        <w:instrText xml:space="preserve"> PAGEREF _Toc4874 \h </w:instrText>
+        <w:instrText xml:space="preserve"> PAGEREF _Toc25947 \h </w:instrText>
       </w:r>
       <w:r>
         <w:rPr>
@@ -4017,7 +4017,7 @@
           <w:bCs/>
           <w:lang w:val="en-US"/>
         </w:rPr>
-        <w:instrText xml:space="preserve"> HYPERLINK \l _Toc11283 </w:instrText>
+        <w:instrText xml:space="preserve"> HYPERLINK \l _Toc15603 </w:instrText>
       </w:r>
       <w:r>
         <w:rPr>
@@ -4056,7 +4056,7 @@
           <w:b/>
           <w:bCs/>
         </w:rPr>
-        <w:instrText xml:space="preserve"> PAGEREF _Toc11283 \h </w:instrText>
+        <w:instrText xml:space="preserve"> PAGEREF _Toc15603 \h </w:instrText>
       </w:r>
       <w:r>
         <w:rPr>
@@ -4116,7 +4116,7 @@
           <w:bCs/>
           <w:lang w:val="en-US"/>
         </w:rPr>
-        <w:instrText xml:space="preserve"> HYPERLINK \l _Toc14347 </w:instrText>
+        <w:instrText xml:space="preserve"> HYPERLINK \l _Toc6464 </w:instrText>
       </w:r>
       <w:r>
         <w:rPr>
@@ -4186,7 +4186,7 @@
           <w:b/>
           <w:bCs/>
         </w:rPr>
-        <w:instrText xml:space="preserve"> PAGEREF _Toc14347 \h </w:instrText>
+        <w:instrText xml:space="preserve"> PAGEREF _Toc6464 \h </w:instrText>
       </w:r>
       <w:r>
         <w:rPr>
@@ -4246,7 +4246,7 @@
           <w:bCs/>
           <w:lang w:val="en-US"/>
         </w:rPr>
-        <w:instrText xml:space="preserve"> HYPERLINK \l _Toc1503 </w:instrText>
+        <w:instrText xml:space="preserve"> HYPERLINK \l _Toc25798 </w:instrText>
       </w:r>
       <w:r>
         <w:rPr>
@@ -4285,7 +4285,7 @@
           <w:b/>
           <w:bCs/>
         </w:rPr>
-        <w:instrText xml:space="preserve"> PAGEREF _Toc1503 \h </w:instrText>
+        <w:instrText xml:space="preserve"> PAGEREF _Toc25798 \h </w:instrText>
       </w:r>
       <w:r>
         <w:rPr>
@@ -4345,7 +4345,7 @@
           <w:bCs/>
           <w:lang w:val="en-US"/>
         </w:rPr>
-        <w:instrText xml:space="preserve"> HYPERLINK \l _Toc8796 </w:instrText>
+        <w:instrText xml:space="preserve"> HYPERLINK \l _Toc993 </w:instrText>
       </w:r>
       <w:r>
         <w:rPr>
@@ -4384,7 +4384,7 @@
           <w:b/>
           <w:bCs/>
         </w:rPr>
-        <w:instrText xml:space="preserve"> PAGEREF _Toc8796 \h </w:instrText>
+        <w:instrText xml:space="preserve"> PAGEREF _Toc993 \h </w:instrText>
       </w:r>
       <w:r>
         <w:rPr>
@@ -4444,7 +4444,7 @@
           <w:bCs/>
           <w:lang w:val="en-US"/>
         </w:rPr>
-        <w:instrText xml:space="preserve"> HYPERLINK \l _Toc26987 </w:instrText>
+        <w:instrText xml:space="preserve"> HYPERLINK \l _Toc30907 </w:instrText>
       </w:r>
       <w:r>
         <w:rPr>
@@ -4494,7 +4494,7 @@
           <w:b/>
           <w:bCs/>
         </w:rPr>
-        <w:instrText xml:space="preserve"> PAGEREF _Toc26987 \h </w:instrText>
+        <w:instrText xml:space="preserve"> PAGEREF _Toc30907 \h </w:instrText>
       </w:r>
       <w:r>
         <w:rPr>
@@ -4554,7 +4554,7 @@
           <w:bCs/>
           <w:lang w:val="en-US"/>
         </w:rPr>
-        <w:instrText xml:space="preserve"> HYPERLINK \l _Toc29533 </w:instrText>
+        <w:instrText xml:space="preserve"> HYPERLINK \l _Toc24091 </w:instrText>
       </w:r>
       <w:r>
         <w:rPr>
@@ -4593,7 +4593,7 @@
           <w:b/>
           <w:bCs/>
         </w:rPr>
-        <w:instrText xml:space="preserve"> PAGEREF _Toc29533 \h </w:instrText>
+        <w:instrText xml:space="preserve"> PAGEREF _Toc24091 \h </w:instrText>
       </w:r>
       <w:r>
         <w:rPr>
@@ -4653,7 +4653,7 @@
           <w:bCs/>
           <w:lang w:val="en-US"/>
         </w:rPr>
-        <w:instrText xml:space="preserve"> HYPERLINK \l _Toc23065 </w:instrText>
+        <w:instrText xml:space="preserve"> HYPERLINK \l _Toc29413 </w:instrText>
       </w:r>
       <w:r>
         <w:rPr>
@@ -4692,7 +4692,7 @@
           <w:b/>
           <w:bCs/>
         </w:rPr>
-        <w:instrText xml:space="preserve"> PAGEREF _Toc23065 \h </w:instrText>
+        <w:instrText xml:space="preserve"> PAGEREF _Toc29413 \h </w:instrText>
       </w:r>
       <w:r>
         <w:rPr>
@@ -4752,7 +4752,7 @@
           <w:bCs/>
           <w:lang w:val="en-US"/>
         </w:rPr>
-        <w:instrText xml:space="preserve"> HYPERLINK \l _Toc29281 </w:instrText>
+        <w:instrText xml:space="preserve"> HYPERLINK \l _Toc29624 </w:instrText>
       </w:r>
       <w:r>
         <w:rPr>
@@ -4792,7 +4792,7 @@
           <w:b/>
           <w:bCs/>
         </w:rPr>
-        <w:instrText xml:space="preserve"> PAGEREF _Toc29281 \h </w:instrText>
+        <w:instrText xml:space="preserve"> PAGEREF _Toc29624 \h </w:instrText>
       </w:r>
       <w:r>
         <w:rPr>
@@ -4852,7 +4852,7 @@
           <w:bCs/>
           <w:lang w:val="en-US"/>
         </w:rPr>
-        <w:instrText xml:space="preserve"> HYPERLINK \l _Toc30079 </w:instrText>
+        <w:instrText xml:space="preserve"> HYPERLINK \l _Toc18911 </w:instrText>
       </w:r>
       <w:r>
         <w:rPr>
@@ -4891,7 +4891,7 @@
           <w:b/>
           <w:bCs/>
         </w:rPr>
-        <w:instrText xml:space="preserve"> PAGEREF _Toc30079 \h </w:instrText>
+        <w:instrText xml:space="preserve"> PAGEREF _Toc18911 \h </w:instrText>
       </w:r>
       <w:r>
         <w:rPr>
@@ -4951,7 +4951,7 @@
           <w:bCs/>
           <w:lang w:val="en-US"/>
         </w:rPr>
-        <w:instrText xml:space="preserve"> HYPERLINK \l _Toc13296 </w:instrText>
+        <w:instrText xml:space="preserve"> HYPERLINK \l _Toc15095 </w:instrText>
       </w:r>
       <w:r>
         <w:rPr>
@@ -4990,7 +4990,7 @@
           <w:b/>
           <w:bCs/>
         </w:rPr>
-        <w:instrText xml:space="preserve"> PAGEREF _Toc13296 \h </w:instrText>
+        <w:instrText xml:space="preserve"> PAGEREF _Toc15095 \h </w:instrText>
       </w:r>
       <w:r>
         <w:rPr>
@@ -5050,7 +5050,7 @@
           <w:bCs/>
           <w:lang w:val="en-US"/>
         </w:rPr>
-        <w:instrText xml:space="preserve"> HYPERLINK \l _Toc24112 </w:instrText>
+        <w:instrText xml:space="preserve"> HYPERLINK \l _Toc21684 </w:instrText>
       </w:r>
       <w:r>
         <w:rPr>
@@ -5090,7 +5090,7 @@
           <w:b/>
           <w:bCs/>
         </w:rPr>
-        <w:instrText xml:space="preserve"> PAGEREF _Toc24112 \h </w:instrText>
+        <w:instrText xml:space="preserve"> PAGEREF _Toc21684 \h </w:instrText>
       </w:r>
       <w:r>
         <w:rPr>
@@ -5150,7 +5150,7 @@
           <w:bCs/>
           <w:lang w:val="en-US"/>
         </w:rPr>
-        <w:instrText xml:space="preserve"> HYPERLINK \l _Toc14318 </w:instrText>
+        <w:instrText xml:space="preserve"> HYPERLINK \l _Toc10589 </w:instrText>
       </w:r>
       <w:r>
         <w:rPr>
@@ -5189,7 +5189,7 @@
           <w:b/>
           <w:bCs/>
         </w:rPr>
-        <w:instrText xml:space="preserve"> PAGEREF _Toc14318 \h </w:instrText>
+        <w:instrText xml:space="preserve"> PAGEREF _Toc10589 \h </w:instrText>
       </w:r>
       <w:r>
         <w:rPr>
@@ -5249,7 +5249,7 @@
           <w:bCs/>
           <w:lang w:val="en-US"/>
         </w:rPr>
-        <w:instrText xml:space="preserve"> HYPERLINK \l _Toc17831 </w:instrText>
+        <w:instrText xml:space="preserve"> HYPERLINK \l _Toc19188 </w:instrText>
       </w:r>
       <w:r>
         <w:rPr>
@@ -5288,7 +5288,7 @@
           <w:b/>
           <w:bCs/>
         </w:rPr>
-        <w:instrText xml:space="preserve"> PAGEREF _Toc17831 \h </w:instrText>
+        <w:instrText xml:space="preserve"> PAGEREF _Toc19188 \h </w:instrText>
       </w:r>
       <w:r>
         <w:rPr>
@@ -5348,7 +5348,7 @@
           <w:bCs/>
           <w:lang w:val="en-US"/>
         </w:rPr>
-        <w:instrText xml:space="preserve"> HYPERLINK \l _Toc7756 </w:instrText>
+        <w:instrText xml:space="preserve"> HYPERLINK \l _Toc14314 </w:instrText>
       </w:r>
       <w:r>
         <w:rPr>
@@ -5398,7 +5398,7 @@
           <w:b/>
           <w:bCs/>
         </w:rPr>
-        <w:instrText xml:space="preserve"> PAGEREF _Toc7756 \h </w:instrText>
+        <w:instrText xml:space="preserve"> PAGEREF _Toc14314 \h </w:instrText>
       </w:r>
       <w:r>
         <w:rPr>
@@ -5458,7 +5458,7 @@
           <w:bCs/>
           <w:lang w:val="en-US"/>
         </w:rPr>
-        <w:instrText xml:space="preserve"> HYPERLINK \l _Toc22234 </w:instrText>
+        <w:instrText xml:space="preserve"> HYPERLINK \l _Toc10886 </w:instrText>
       </w:r>
       <w:r>
         <w:rPr>
@@ -5497,7 +5497,7 @@
           <w:b/>
           <w:bCs/>
         </w:rPr>
-        <w:instrText xml:space="preserve"> PAGEREF _Toc22234 \h </w:instrText>
+        <w:instrText xml:space="preserve"> PAGEREF _Toc10886 \h </w:instrText>
       </w:r>
       <w:r>
         <w:rPr>
@@ -5557,7 +5557,7 @@
           <w:bCs/>
           <w:lang w:val="en-US"/>
         </w:rPr>
-        <w:instrText xml:space="preserve"> HYPERLINK \l _Toc19949 </w:instrText>
+        <w:instrText xml:space="preserve"> HYPERLINK \l _Toc23085 </w:instrText>
       </w:r>
       <w:r>
         <w:rPr>
@@ -5596,7 +5596,7 @@
           <w:b/>
           <w:bCs/>
         </w:rPr>
-        <w:instrText xml:space="preserve"> PAGEREF _Toc19949 \h </w:instrText>
+        <w:instrText xml:space="preserve"> PAGEREF _Toc23085 \h </w:instrText>
       </w:r>
       <w:r>
         <w:rPr>
@@ -5656,7 +5656,7 @@
           <w:bCs/>
           <w:lang w:val="en-US"/>
         </w:rPr>
-        <w:instrText xml:space="preserve"> HYPERLINK \l _Toc3570 </w:instrText>
+        <w:instrText xml:space="preserve"> HYPERLINK \l _Toc22774 </w:instrText>
       </w:r>
       <w:r>
         <w:rPr>
@@ -5706,7 +5706,7 @@
           <w:b/>
           <w:bCs/>
         </w:rPr>
-        <w:instrText xml:space="preserve"> PAGEREF _Toc3570 \h </w:instrText>
+        <w:instrText xml:space="preserve"> PAGEREF _Toc22774 \h </w:instrText>
       </w:r>
       <w:r>
         <w:rPr>
@@ -5766,7 +5766,7 @@
           <w:bCs/>
           <w:lang w:val="en-US"/>
         </w:rPr>
-        <w:instrText xml:space="preserve"> HYPERLINK \l _Toc2006 </w:instrText>
+        <w:instrText xml:space="preserve"> HYPERLINK \l _Toc1743 </w:instrText>
       </w:r>
       <w:r>
         <w:rPr>
@@ -5805,7 +5805,7 @@
           <w:b/>
           <w:bCs/>
         </w:rPr>
-        <w:instrText xml:space="preserve"> PAGEREF _Toc2006 \h </w:instrText>
+        <w:instrText xml:space="preserve"> PAGEREF _Toc1743 \h </w:instrText>
       </w:r>
       <w:r>
         <w:rPr>
@@ -5865,7 +5865,7 @@
           <w:bCs/>
           <w:lang w:val="en-US"/>
         </w:rPr>
-        <w:instrText xml:space="preserve"> HYPERLINK \l _Toc12096 </w:instrText>
+        <w:instrText xml:space="preserve"> HYPERLINK \l _Toc17493 </w:instrText>
       </w:r>
       <w:r>
         <w:rPr>
@@ -5904,7 +5904,7 @@
           <w:b/>
           <w:bCs/>
         </w:rPr>
-        <w:instrText xml:space="preserve"> PAGEREF _Toc12096 \h </w:instrText>
+        <w:instrText xml:space="preserve"> PAGEREF _Toc17493 \h </w:instrText>
       </w:r>
       <w:r>
         <w:rPr>
@@ -5964,7 +5964,7 @@
           <w:bCs/>
           <w:lang w:val="en-US"/>
         </w:rPr>
-        <w:instrText xml:space="preserve"> HYPERLINK \l _Toc28917 </w:instrText>
+        <w:instrText xml:space="preserve"> HYPERLINK \l _Toc9604 </w:instrText>
       </w:r>
       <w:r>
         <w:rPr>
@@ -6044,7 +6044,7 @@
           <w:b/>
           <w:bCs/>
         </w:rPr>
-        <w:instrText xml:space="preserve"> PAGEREF _Toc28917 \h </w:instrText>
+        <w:instrText xml:space="preserve"> PAGEREF _Toc9604 \h </w:instrText>
       </w:r>
       <w:r>
         <w:rPr>
@@ -6104,7 +6104,7 @@
           <w:bCs/>
           <w:lang w:val="en-US"/>
         </w:rPr>
-        <w:instrText xml:space="preserve"> HYPERLINK \l _Toc24171 </w:instrText>
+        <w:instrText xml:space="preserve"> HYPERLINK \l _Toc5517 </w:instrText>
       </w:r>
       <w:r>
         <w:rPr>
@@ -6143,7 +6143,7 @@
           <w:b/>
           <w:bCs/>
         </w:rPr>
-        <w:instrText xml:space="preserve"> PAGEREF _Toc24171 \h </w:instrText>
+        <w:instrText xml:space="preserve"> PAGEREF _Toc5517 \h </w:instrText>
       </w:r>
       <w:r>
         <w:rPr>
@@ -6203,7 +6203,7 @@
           <w:bCs/>
           <w:lang w:val="en-US"/>
         </w:rPr>
-        <w:instrText xml:space="preserve"> HYPERLINK \l _Toc12028 </w:instrText>
+        <w:instrText xml:space="preserve"> HYPERLINK \l _Toc31484 </w:instrText>
       </w:r>
       <w:r>
         <w:rPr>
@@ -6242,7 +6242,7 @@
           <w:b/>
           <w:bCs/>
         </w:rPr>
-        <w:instrText xml:space="preserve"> PAGEREF _Toc12028 \h </w:instrText>
+        <w:instrText xml:space="preserve"> PAGEREF _Toc31484 \h </w:instrText>
       </w:r>
       <w:r>
         <w:rPr>
@@ -6302,7 +6302,7 @@
           <w:bCs/>
           <w:lang w:val="en-US"/>
         </w:rPr>
-        <w:instrText xml:space="preserve"> HYPERLINK \l _Toc8288 </w:instrText>
+        <w:instrText xml:space="preserve"> HYPERLINK \l _Toc22823 </w:instrText>
       </w:r>
       <w:r>
         <w:rPr>
@@ -6352,7 +6352,7 @@
           <w:b/>
           <w:bCs/>
         </w:rPr>
-        <w:instrText xml:space="preserve"> PAGEREF _Toc8288 \h </w:instrText>
+        <w:instrText xml:space="preserve"> PAGEREF _Toc22823 \h </w:instrText>
       </w:r>
       <w:r>
         <w:rPr>
@@ -6412,7 +6412,7 @@
           <w:bCs/>
           <w:lang w:val="en-US"/>
         </w:rPr>
-        <w:instrText xml:space="preserve"> HYPERLINK \l _Toc22814 </w:instrText>
+        <w:instrText xml:space="preserve"> HYPERLINK \l _Toc1394 </w:instrText>
       </w:r>
       <w:r>
         <w:rPr>
@@ -6451,7 +6451,7 @@
           <w:b/>
           <w:bCs/>
         </w:rPr>
-        <w:instrText xml:space="preserve"> PAGEREF _Toc22814 \h </w:instrText>
+        <w:instrText xml:space="preserve"> PAGEREF _Toc1394 \h </w:instrText>
       </w:r>
       <w:r>
         <w:rPr>
@@ -6511,7 +6511,7 @@
           <w:bCs/>
           <w:lang w:val="en-US"/>
         </w:rPr>
-        <w:instrText xml:space="preserve"> HYPERLINK \l _Toc9626 </w:instrText>
+        <w:instrText xml:space="preserve"> HYPERLINK \l _Toc5533 </w:instrText>
       </w:r>
       <w:r>
         <w:rPr>
@@ -6550,7 +6550,7 @@
           <w:b/>
           <w:bCs/>
         </w:rPr>
-        <w:instrText xml:space="preserve"> PAGEREF _Toc9626 \h </w:instrText>
+        <w:instrText xml:space="preserve"> PAGEREF _Toc5533 \h </w:instrText>
       </w:r>
       <w:r>
         <w:rPr>
@@ -6610,7 +6610,7 @@
           <w:bCs/>
           <w:lang w:val="en-US"/>
         </w:rPr>
-        <w:instrText xml:space="preserve"> HYPERLINK \l _Toc17331 </w:instrText>
+        <w:instrText xml:space="preserve"> HYPERLINK \l _Toc10662 </w:instrText>
       </w:r>
       <w:r>
         <w:rPr>
@@ -6660,7 +6660,7 @@
           <w:b/>
           <w:bCs/>
         </w:rPr>
-        <w:instrText xml:space="preserve"> PAGEREF _Toc17331 \h </w:instrText>
+        <w:instrText xml:space="preserve"> PAGEREF _Toc10662 \h </w:instrText>
       </w:r>
       <w:r>
         <w:rPr>
@@ -6720,7 +6720,7 @@
           <w:bCs/>
           <w:lang w:val="en-US"/>
         </w:rPr>
-        <w:instrText xml:space="preserve"> HYPERLINK \l _Toc26543 </w:instrText>
+        <w:instrText xml:space="preserve"> HYPERLINK \l _Toc21727 </w:instrText>
       </w:r>
       <w:r>
         <w:rPr>
@@ -6759,7 +6759,7 @@
           <w:b/>
           <w:bCs/>
         </w:rPr>
-        <w:instrText xml:space="preserve"> PAGEREF _Toc26543 \h </w:instrText>
+        <w:instrText xml:space="preserve"> PAGEREF _Toc21727 \h </w:instrText>
       </w:r>
       <w:r>
         <w:rPr>
@@ -6819,7 +6819,7 @@
           <w:bCs/>
           <w:lang w:val="en-US"/>
         </w:rPr>
-        <w:instrText xml:space="preserve"> HYPERLINK \l _Toc9747 </w:instrText>
+        <w:instrText xml:space="preserve"> HYPERLINK \l _Toc15969 </w:instrText>
       </w:r>
       <w:r>
         <w:rPr>
@@ -6858,7 +6858,7 @@
           <w:b/>
           <w:bCs/>
         </w:rPr>
-        <w:instrText xml:space="preserve"> PAGEREF _Toc9747 \h </w:instrText>
+        <w:instrText xml:space="preserve"> PAGEREF _Toc15969 \h </w:instrText>
       </w:r>
       <w:r>
         <w:rPr>
@@ -6918,7 +6918,7 @@
           <w:bCs/>
           <w:lang w:val="en-US"/>
         </w:rPr>
-        <w:instrText xml:space="preserve"> HYPERLINK \l _Toc15437 </w:instrText>
+        <w:instrText xml:space="preserve"> HYPERLINK \l _Toc7366 </w:instrText>
       </w:r>
       <w:r>
         <w:rPr>
@@ -6958,7 +6958,7 @@
           <w:b/>
           <w:bCs/>
         </w:rPr>
-        <w:instrText xml:space="preserve"> PAGEREF _Toc15437 \h </w:instrText>
+        <w:instrText xml:space="preserve"> PAGEREF _Toc7366 \h </w:instrText>
       </w:r>
       <w:r>
         <w:rPr>
@@ -7018,7 +7018,7 @@
           <w:bCs/>
           <w:lang w:val="en-US"/>
         </w:rPr>
-        <w:instrText xml:space="preserve"> HYPERLINK \l _Toc21539 </w:instrText>
+        <w:instrText xml:space="preserve"> HYPERLINK \l _Toc23431 </w:instrText>
       </w:r>
       <w:r>
         <w:rPr>
@@ -7057,7 +7057,7 @@
           <w:b/>
           <w:bCs/>
         </w:rPr>
-        <w:instrText xml:space="preserve"> PAGEREF _Toc21539 \h </w:instrText>
+        <w:instrText xml:space="preserve"> PAGEREF _Toc23431 \h </w:instrText>
       </w:r>
       <w:r>
         <w:rPr>
@@ -7117,7 +7117,7 @@
           <w:bCs/>
           <w:lang w:val="en-US"/>
         </w:rPr>
-        <w:instrText xml:space="preserve"> HYPERLINK \l _Toc20739 </w:instrText>
+        <w:instrText xml:space="preserve"> HYPERLINK \l _Toc20839 </w:instrText>
       </w:r>
       <w:r>
         <w:rPr>
@@ -7156,7 +7156,7 @@
           <w:b/>
           <w:bCs/>
         </w:rPr>
-        <w:instrText xml:space="preserve"> PAGEREF _Toc20739 \h </w:instrText>
+        <w:instrText xml:space="preserve"> PAGEREF _Toc20839 \h </w:instrText>
       </w:r>
       <w:r>
         <w:rPr>
@@ -7216,7 +7216,7 @@
           <w:bCs/>
           <w:lang w:val="en-US"/>
         </w:rPr>
-        <w:instrText xml:space="preserve"> HYPERLINK \l _Toc20840 </w:instrText>
+        <w:instrText xml:space="preserve"> HYPERLINK \l _Toc22927 </w:instrText>
       </w:r>
       <w:r>
         <w:rPr>
@@ -7256,7 +7256,7 @@
           <w:b/>
           <w:bCs/>
         </w:rPr>
-        <w:instrText xml:space="preserve"> PAGEREF _Toc20840 \h </w:instrText>
+        <w:instrText xml:space="preserve"> PAGEREF _Toc22927 \h </w:instrText>
       </w:r>
       <w:r>
         <w:rPr>
@@ -7316,7 +7316,7 @@
           <w:bCs/>
           <w:lang w:val="en-US"/>
         </w:rPr>
-        <w:instrText xml:space="preserve"> HYPERLINK \l _Toc24216 </w:instrText>
+        <w:instrText xml:space="preserve"> HYPERLINK \l _Toc17195 </w:instrText>
       </w:r>
       <w:r>
         <w:rPr>
@@ -7355,7 +7355,7 @@
           <w:b/>
           <w:bCs/>
         </w:rPr>
-        <w:instrText xml:space="preserve"> PAGEREF _Toc24216 \h </w:instrText>
+        <w:instrText xml:space="preserve"> PAGEREF _Toc17195 \h </w:instrText>
       </w:r>
       <w:r>
         <w:rPr>
@@ -7415,7 +7415,7 @@
           <w:bCs/>
           <w:lang w:val="en-US"/>
         </w:rPr>
-        <w:instrText xml:space="preserve"> HYPERLINK \l _Toc29088 </w:instrText>
+        <w:instrText xml:space="preserve"> HYPERLINK \l _Toc458 </w:instrText>
       </w:r>
       <w:r>
         <w:rPr>
@@ -7454,7 +7454,7 @@
           <w:b/>
           <w:bCs/>
         </w:rPr>
-        <w:instrText xml:space="preserve"> PAGEREF _Toc29088 \h </w:instrText>
+        <w:instrText xml:space="preserve"> PAGEREF _Toc458 \h </w:instrText>
       </w:r>
       <w:r>
         <w:rPr>
@@ -7514,7 +7514,7 @@
           <w:bCs/>
           <w:lang w:val="en-US"/>
         </w:rPr>
-        <w:instrText xml:space="preserve"> HYPERLINK \l _Toc6065 </w:instrText>
+        <w:instrText xml:space="preserve"> HYPERLINK \l _Toc3720 </w:instrText>
       </w:r>
       <w:r>
         <w:rPr>
@@ -7553,7 +7553,7 @@
           <w:b/>
           <w:bCs/>
         </w:rPr>
-        <w:instrText xml:space="preserve"> PAGEREF _Toc6065 \h </w:instrText>
+        <w:instrText xml:space="preserve"> PAGEREF _Toc3720 \h </w:instrText>
       </w:r>
       <w:r>
         <w:rPr>
@@ -7613,7 +7613,7 @@
           <w:bCs/>
           <w:lang w:val="en-US"/>
         </w:rPr>
-        <w:instrText xml:space="preserve"> HYPERLINK \l _Toc6958 </w:instrText>
+        <w:instrText xml:space="preserve"> HYPERLINK \l _Toc7598 </w:instrText>
       </w:r>
       <w:r>
         <w:rPr>
@@ -7652,7 +7652,7 @@
           <w:b/>
           <w:bCs/>
         </w:rPr>
-        <w:instrText xml:space="preserve"> PAGEREF _Toc6958 \h </w:instrText>
+        <w:instrText xml:space="preserve"> PAGEREF _Toc7598 \h </w:instrText>
       </w:r>
       <w:r>
         <w:rPr>
@@ -7712,7 +7712,7 @@
           <w:bCs/>
           <w:lang w:val="en-US"/>
         </w:rPr>
-        <w:instrText xml:space="preserve"> HYPERLINK \l _Toc13850 </w:instrText>
+        <w:instrText xml:space="preserve"> HYPERLINK \l _Toc25224 </w:instrText>
       </w:r>
       <w:r>
         <w:rPr>
@@ -7751,7 +7751,7 @@
           <w:b/>
           <w:bCs/>
         </w:rPr>
-        <w:instrText xml:space="preserve"> PAGEREF _Toc13850 \h </w:instrText>
+        <w:instrText xml:space="preserve"> PAGEREF _Toc25224 \h </w:instrText>
       </w:r>
       <w:r>
         <w:rPr>
@@ -7811,7 +7811,7 @@
           <w:bCs/>
           <w:lang w:val="en-US"/>
         </w:rPr>
-        <w:instrText xml:space="preserve"> HYPERLINK \l _Toc8669 </w:instrText>
+        <w:instrText xml:space="preserve"> HYPERLINK \l _Toc17866 </w:instrText>
       </w:r>
       <w:r>
         <w:rPr>
@@ -7850,7 +7850,7 @@
           <w:b/>
           <w:bCs/>
         </w:rPr>
-        <w:instrText xml:space="preserve"> PAGEREF _Toc8669 \h </w:instrText>
+        <w:instrText xml:space="preserve"> PAGEREF _Toc17866 \h </w:instrText>
       </w:r>
       <w:r>
         <w:rPr>
@@ -7910,7 +7910,7 @@
           <w:bCs/>
           <w:lang w:val="en-US"/>
         </w:rPr>
-        <w:instrText xml:space="preserve"> HYPERLINK \l _Toc25330 </w:instrText>
+        <w:instrText xml:space="preserve"> HYPERLINK \l _Toc11395 </w:instrText>
       </w:r>
       <w:r>
         <w:rPr>
@@ -7949,7 +7949,7 @@
           <w:b/>
           <w:bCs/>
         </w:rPr>
-        <w:instrText xml:space="preserve"> PAGEREF _Toc25330 \h </w:instrText>
+        <w:instrText xml:space="preserve"> PAGEREF _Toc11395 \h </w:instrText>
       </w:r>
       <w:r>
         <w:rPr>
@@ -8009,7 +8009,7 @@
           <w:bCs/>
           <w:lang w:val="en-US"/>
         </w:rPr>
-        <w:instrText xml:space="preserve"> HYPERLINK \l _Toc9413 </w:instrText>
+        <w:instrText xml:space="preserve"> HYPERLINK \l _Toc5390 </w:instrText>
       </w:r>
       <w:r>
         <w:rPr>
@@ -8048,7 +8048,7 @@
           <w:b/>
           <w:bCs/>
         </w:rPr>
-        <w:instrText xml:space="preserve"> PAGEREF _Toc9413 \h </w:instrText>
+        <w:instrText xml:space="preserve"> PAGEREF _Toc5390 \h </w:instrText>
       </w:r>
       <w:r>
         <w:rPr>
@@ -8108,7 +8108,7 @@
           <w:bCs/>
           <w:lang w:val="en-US"/>
         </w:rPr>
-        <w:instrText xml:space="preserve"> HYPERLINK \l _Toc22914 </w:instrText>
+        <w:instrText xml:space="preserve"> HYPERLINK \l _Toc23225 </w:instrText>
       </w:r>
       <w:r>
         <w:rPr>
@@ -8147,7 +8147,7 @@
           <w:b/>
           <w:bCs/>
         </w:rPr>
-        <w:instrText xml:space="preserve"> PAGEREF _Toc22914 \h </w:instrText>
+        <w:instrText xml:space="preserve"> PAGEREF _Toc23225 \h </w:instrText>
       </w:r>
       <w:r>
         <w:rPr>
@@ -8207,7 +8207,7 @@
           <w:bCs/>
           <w:lang w:val="en-US"/>
         </w:rPr>
-        <w:instrText xml:space="preserve"> HYPERLINK \l _Toc28764 </w:instrText>
+        <w:instrText xml:space="preserve"> HYPERLINK \l _Toc19332 </w:instrText>
       </w:r>
       <w:r>
         <w:rPr>
@@ -8246,7 +8246,7 @@
           <w:b/>
           <w:bCs/>
         </w:rPr>
-        <w:instrText xml:space="preserve"> PAGEREF _Toc28764 \h </w:instrText>
+        <w:instrText xml:space="preserve"> PAGEREF _Toc19332 \h </w:instrText>
       </w:r>
       <w:r>
         <w:rPr>
@@ -8306,7 +8306,7 @@
           <w:bCs/>
           <w:lang w:val="en-US"/>
         </w:rPr>
-        <w:instrText xml:space="preserve"> HYPERLINK \l _Toc24972 </w:instrText>
+        <w:instrText xml:space="preserve"> HYPERLINK \l _Toc13487 </w:instrText>
       </w:r>
       <w:r>
         <w:rPr>
@@ -8345,7 +8345,7 @@
           <w:b/>
           <w:bCs/>
         </w:rPr>
-        <w:instrText xml:space="preserve"> PAGEREF _Toc24972 \h </w:instrText>
+        <w:instrText xml:space="preserve"> PAGEREF _Toc13487 \h </w:instrText>
       </w:r>
       <w:r>
         <w:rPr>
@@ -8405,7 +8405,7 @@
           <w:bCs/>
           <w:lang w:val="en-US"/>
         </w:rPr>
-        <w:instrText xml:space="preserve"> HYPERLINK \l _Toc11762 </w:instrText>
+        <w:instrText xml:space="preserve"> HYPERLINK \l _Toc950 </w:instrText>
       </w:r>
       <w:r>
         <w:rPr>
@@ -8444,7 +8444,7 @@
           <w:b/>
           <w:bCs/>
         </w:rPr>
-        <w:instrText xml:space="preserve"> PAGEREF _Toc11762 \h </w:instrText>
+        <w:instrText xml:space="preserve"> PAGEREF _Toc950 \h </w:instrText>
       </w:r>
       <w:r>
         <w:rPr>
@@ -8504,7 +8504,7 @@
           <w:bCs/>
           <w:lang w:val="en-US"/>
         </w:rPr>
-        <w:instrText xml:space="preserve"> HYPERLINK \l _Toc25938 </w:instrText>
+        <w:instrText xml:space="preserve"> HYPERLINK \l _Toc32636 </w:instrText>
       </w:r>
       <w:r>
         <w:rPr>
@@ -8543,7 +8543,7 @@
           <w:b/>
           <w:bCs/>
         </w:rPr>
-        <w:instrText xml:space="preserve"> PAGEREF _Toc25938 \h </w:instrText>
+        <w:instrText xml:space="preserve"> PAGEREF _Toc32636 \h </w:instrText>
       </w:r>
       <w:r>
         <w:rPr>
@@ -8603,7 +8603,7 @@
           <w:bCs/>
           <w:lang w:val="en-US"/>
         </w:rPr>
-        <w:instrText xml:space="preserve"> HYPERLINK \l _Toc13353 </w:instrText>
+        <w:instrText xml:space="preserve"> HYPERLINK \l _Toc30797 </w:instrText>
       </w:r>
       <w:r>
         <w:rPr>
@@ -8642,7 +8642,7 @@
           <w:b/>
           <w:bCs/>
         </w:rPr>
-        <w:instrText xml:space="preserve"> PAGEREF _Toc13353 \h </w:instrText>
+        <w:instrText xml:space="preserve"> PAGEREF _Toc30797 \h </w:instrText>
       </w:r>
       <w:r>
         <w:rPr>
@@ -8702,7 +8702,7 @@
           <w:bCs/>
           <w:lang w:val="en-US"/>
         </w:rPr>
-        <w:instrText xml:space="preserve"> HYPERLINK \l _Toc18606 </w:instrText>
+        <w:instrText xml:space="preserve"> HYPERLINK \l _Toc5475 </w:instrText>
       </w:r>
       <w:r>
         <w:rPr>
@@ -8741,7 +8741,7 @@
           <w:b/>
           <w:bCs/>
         </w:rPr>
-        <w:instrText xml:space="preserve"> PAGEREF _Toc18606 \h </w:instrText>
+        <w:instrText xml:space="preserve"> PAGEREF _Toc5475 \h </w:instrText>
       </w:r>
       <w:r>
         <w:rPr>
@@ -8801,7 +8801,7 @@
           <w:bCs/>
           <w:lang w:val="en-US"/>
         </w:rPr>
-        <w:instrText xml:space="preserve"> HYPERLINK \l _Toc10289 </w:instrText>
+        <w:instrText xml:space="preserve"> HYPERLINK \l _Toc947 </w:instrText>
       </w:r>
       <w:r>
         <w:rPr>
@@ -8840,7 +8840,7 @@
           <w:b/>
           <w:bCs/>
         </w:rPr>
-        <w:instrText xml:space="preserve"> PAGEREF _Toc10289 \h </w:instrText>
+        <w:instrText xml:space="preserve"> PAGEREF _Toc947 \h </w:instrText>
       </w:r>
       <w:r>
         <w:rPr>
@@ -8900,7 +8900,7 @@
           <w:bCs/>
           <w:lang w:val="en-US"/>
         </w:rPr>
-        <w:instrText xml:space="preserve"> HYPERLINK \l _Toc4579 </w:instrText>
+        <w:instrText xml:space="preserve"> HYPERLINK \l _Toc4983 </w:instrText>
       </w:r>
       <w:r>
         <w:rPr>
@@ -8939,7 +8939,7 @@
           <w:b/>
           <w:bCs/>
         </w:rPr>
-        <w:instrText xml:space="preserve"> PAGEREF _Toc4579 \h </w:instrText>
+        <w:instrText xml:space="preserve"> PAGEREF _Toc4983 \h </w:instrText>
       </w:r>
       <w:r>
         <w:rPr>
@@ -8999,7 +8999,7 @@
           <w:bCs/>
           <w:lang w:val="en-US"/>
         </w:rPr>
-        <w:instrText xml:space="preserve"> HYPERLINK \l _Toc24008 </w:instrText>
+        <w:instrText xml:space="preserve"> HYPERLINK \l _Toc4544 </w:instrText>
       </w:r>
       <w:r>
         <w:rPr>
@@ -9038,7 +9038,7 @@
           <w:b/>
           <w:bCs/>
         </w:rPr>
-        <w:instrText xml:space="preserve"> PAGEREF _Toc24008 \h </w:instrText>
+        <w:instrText xml:space="preserve"> PAGEREF _Toc4544 \h </w:instrText>
       </w:r>
       <w:r>
         <w:rPr>
@@ -9098,7 +9098,7 @@
           <w:bCs/>
           <w:lang w:val="en-US"/>
         </w:rPr>
-        <w:instrText xml:space="preserve"> HYPERLINK \l _Toc14875 </w:instrText>
+        <w:instrText xml:space="preserve"> HYPERLINK \l _Toc5398 </w:instrText>
       </w:r>
       <w:r>
         <w:rPr>
@@ -9137,7 +9137,7 @@
           <w:b/>
           <w:bCs/>
         </w:rPr>
-        <w:instrText xml:space="preserve"> PAGEREF _Toc14875 \h </w:instrText>
+        <w:instrText xml:space="preserve"> PAGEREF _Toc5398 \h </w:instrText>
       </w:r>
       <w:r>
         <w:rPr>
@@ -9197,7 +9197,7 @@
           <w:bCs/>
           <w:lang w:val="en-US"/>
         </w:rPr>
-        <w:instrText xml:space="preserve"> HYPERLINK \l _Toc5197 </w:instrText>
+        <w:instrText xml:space="preserve"> HYPERLINK \l _Toc15280 </w:instrText>
       </w:r>
       <w:r>
         <w:rPr>
@@ -9236,7 +9236,7 @@
           <w:b/>
           <w:bCs/>
         </w:rPr>
-        <w:instrText xml:space="preserve"> PAGEREF _Toc5197 \h </w:instrText>
+        <w:instrText xml:space="preserve"> PAGEREF _Toc15280 \h </w:instrText>
       </w:r>
       <w:r>
         <w:rPr>
@@ -9296,7 +9296,7 @@
           <w:bCs/>
           <w:lang w:val="en-US"/>
         </w:rPr>
-        <w:instrText xml:space="preserve"> HYPERLINK \l _Toc27305 </w:instrText>
+        <w:instrText xml:space="preserve"> HYPERLINK \l _Toc29821 </w:instrText>
       </w:r>
       <w:r>
         <w:rPr>
@@ -9335,7 +9335,7 @@
           <w:b/>
           <w:bCs/>
         </w:rPr>
-        <w:instrText xml:space="preserve"> PAGEREF _Toc27305 \h </w:instrText>
+        <w:instrText xml:space="preserve"> PAGEREF _Toc29821 \h </w:instrText>
       </w:r>
       <w:r>
         <w:rPr>
@@ -9395,7 +9395,7 @@
           <w:bCs/>
           <w:lang w:val="en-US"/>
         </w:rPr>
-        <w:instrText xml:space="preserve"> HYPERLINK \l _Toc24940 </w:instrText>
+        <w:instrText xml:space="preserve"> HYPERLINK \l _Toc18683 </w:instrText>
       </w:r>
       <w:r>
         <w:rPr>
@@ -9434,7 +9434,7 @@
           <w:b/>
           <w:bCs/>
         </w:rPr>
-        <w:instrText xml:space="preserve"> PAGEREF _Toc24940 \h </w:instrText>
+        <w:instrText xml:space="preserve"> PAGEREF _Toc18683 \h </w:instrText>
       </w:r>
       <w:r>
         <w:rPr>
@@ -9494,7 +9494,7 @@
           <w:bCs/>
           <w:lang w:val="en-US"/>
         </w:rPr>
-        <w:instrText xml:space="preserve"> HYPERLINK \l _Toc21898 </w:instrText>
+        <w:instrText xml:space="preserve"> HYPERLINK \l _Toc197 </w:instrText>
       </w:r>
       <w:r>
         <w:rPr>
@@ -9533,7 +9533,7 @@
           <w:b/>
           <w:bCs/>
         </w:rPr>
-        <w:instrText xml:space="preserve"> PAGEREF _Toc21898 \h </w:instrText>
+        <w:instrText xml:space="preserve"> PAGEREF _Toc197 \h </w:instrText>
       </w:r>
       <w:r>
         <w:rPr>
@@ -9593,7 +9593,7 @@
           <w:bCs/>
           <w:lang w:val="en-US"/>
         </w:rPr>
-        <w:instrText xml:space="preserve"> HYPERLINK \l _Toc24109 </w:instrText>
+        <w:instrText xml:space="preserve"> HYPERLINK \l _Toc25543 </w:instrText>
       </w:r>
       <w:r>
         <w:rPr>
@@ -9632,7 +9632,7 @@
           <w:b/>
           <w:bCs/>
         </w:rPr>
-        <w:instrText xml:space="preserve"> PAGEREF _Toc24109 \h </w:instrText>
+        <w:instrText xml:space="preserve"> PAGEREF _Toc25543 \h </w:instrText>
       </w:r>
       <w:r>
         <w:rPr>
@@ -9692,7 +9692,7 @@
           <w:bCs/>
           <w:lang w:val="en-US"/>
         </w:rPr>
-        <w:instrText xml:space="preserve"> HYPERLINK \l _Toc2745 </w:instrText>
+        <w:instrText xml:space="preserve"> HYPERLINK \l _Toc23821 </w:instrText>
       </w:r>
       <w:r>
         <w:rPr>
@@ -9731,7 +9731,7 @@
           <w:b/>
           <w:bCs/>
         </w:rPr>
-        <w:instrText xml:space="preserve"> PAGEREF _Toc2745 \h </w:instrText>
+        <w:instrText xml:space="preserve"> PAGEREF _Toc23821 \h </w:instrText>
       </w:r>
       <w:r>
         <w:rPr>
@@ -9791,7 +9791,7 @@
           <w:bCs/>
           <w:lang w:val="en-US"/>
         </w:rPr>
-        <w:instrText xml:space="preserve"> HYPERLINK \l _Toc4458 </w:instrText>
+        <w:instrText xml:space="preserve"> HYPERLINK \l _Toc1547 </w:instrText>
       </w:r>
       <w:r>
         <w:rPr>
@@ -9830,7 +9830,7 @@
           <w:b/>
           <w:bCs/>
         </w:rPr>
-        <w:instrText xml:space="preserve"> PAGEREF _Toc4458 \h </w:instrText>
+        <w:instrText xml:space="preserve"> PAGEREF _Toc1547 \h </w:instrText>
       </w:r>
       <w:r>
         <w:rPr>
@@ -9890,7 +9890,7 @@
           <w:bCs/>
           <w:lang w:val="en-US"/>
         </w:rPr>
-        <w:instrText xml:space="preserve"> HYPERLINK \l _Toc31053 </w:instrText>
+        <w:instrText xml:space="preserve"> HYPERLINK \l _Toc6550 </w:instrText>
       </w:r>
       <w:r>
         <w:rPr>
@@ -9929,7 +9929,7 @@
           <w:b/>
           <w:bCs/>
         </w:rPr>
-        <w:instrText xml:space="preserve"> PAGEREF _Toc31053 \h </w:instrText>
+        <w:instrText xml:space="preserve"> PAGEREF _Toc6550 \h </w:instrText>
       </w:r>
       <w:r>
         <w:rPr>
@@ -9989,7 +9989,7 @@
           <w:bCs/>
           <w:lang w:val="en-US"/>
         </w:rPr>
-        <w:instrText xml:space="preserve"> HYPERLINK \l _Toc10993 </w:instrText>
+        <w:instrText xml:space="preserve"> HYPERLINK \l _Toc3223 </w:instrText>
       </w:r>
       <w:r>
         <w:rPr>
@@ -10028,7 +10028,7 @@
           <w:b/>
           <w:bCs/>
         </w:rPr>
-        <w:instrText xml:space="preserve"> PAGEREF _Toc10993 \h </w:instrText>
+        <w:instrText xml:space="preserve"> PAGEREF _Toc3223 \h </w:instrText>
       </w:r>
       <w:r>
         <w:rPr>
@@ -10088,7 +10088,7 @@
           <w:bCs/>
           <w:lang w:val="en-US"/>
         </w:rPr>
-        <w:instrText xml:space="preserve"> HYPERLINK \l _Toc648 </w:instrText>
+        <w:instrText xml:space="preserve"> HYPERLINK \l _Toc24347 </w:instrText>
       </w:r>
       <w:r>
         <w:rPr>
@@ -10127,7 +10127,7 @@
           <w:b/>
           <w:bCs/>
         </w:rPr>
-        <w:instrText xml:space="preserve"> PAGEREF _Toc648 \h </w:instrText>
+        <w:instrText xml:space="preserve"> PAGEREF _Toc24347 \h </w:instrText>
       </w:r>
       <w:r>
         <w:rPr>
@@ -10187,7 +10187,7 @@
           <w:bCs/>
           <w:lang w:val="en-US"/>
         </w:rPr>
-        <w:instrText xml:space="preserve"> HYPERLINK \l _Toc31980 </w:instrText>
+        <w:instrText xml:space="preserve"> HYPERLINK \l _Toc1956 </w:instrText>
       </w:r>
       <w:r>
         <w:rPr>
@@ -10226,7 +10226,7 @@
           <w:b/>
           <w:bCs/>
         </w:rPr>
-        <w:instrText xml:space="preserve"> PAGEREF _Toc31980 \h </w:instrText>
+        <w:instrText xml:space="preserve"> PAGEREF _Toc1956 \h </w:instrText>
       </w:r>
       <w:r>
         <w:rPr>
@@ -10286,7 +10286,7 @@
           <w:bCs/>
           <w:lang w:val="en-US"/>
         </w:rPr>
-        <w:instrText xml:space="preserve"> HYPERLINK \l _Toc30258 </w:instrText>
+        <w:instrText xml:space="preserve"> HYPERLINK \l _Toc1466 </w:instrText>
       </w:r>
       <w:r>
         <w:rPr>
@@ -10325,7 +10325,7 @@
           <w:b/>
           <w:bCs/>
         </w:rPr>
-        <w:instrText xml:space="preserve"> PAGEREF _Toc30258 \h </w:instrText>
+        <w:instrText xml:space="preserve"> PAGEREF _Toc1466 \h </w:instrText>
       </w:r>
       <w:r>
         <w:rPr>
@@ -10385,7 +10385,7 @@
           <w:bCs/>
           <w:lang w:val="en-US"/>
         </w:rPr>
-        <w:instrText xml:space="preserve"> HYPERLINK \l _Toc19774 </w:instrText>
+        <w:instrText xml:space="preserve"> HYPERLINK \l _Toc23703 </w:instrText>
       </w:r>
       <w:r>
         <w:rPr>
@@ -10424,7 +10424,7 @@
           <w:b/>
           <w:bCs/>
         </w:rPr>
-        <w:instrText xml:space="preserve"> PAGEREF _Toc19774 \h </w:instrText>
+        <w:instrText xml:space="preserve"> PAGEREF _Toc23703 \h </w:instrText>
       </w:r>
       <w:r>
         <w:rPr>
@@ -10484,7 +10484,7 @@
           <w:bCs/>
           <w:lang w:val="en-US"/>
         </w:rPr>
-        <w:instrText xml:space="preserve"> HYPERLINK \l _Toc19190 </w:instrText>
+        <w:instrText xml:space="preserve"> HYPERLINK \l _Toc31763 </w:instrText>
       </w:r>
       <w:r>
         <w:rPr>
@@ -10523,7 +10523,7 @@
           <w:b/>
           <w:bCs/>
         </w:rPr>
-        <w:instrText xml:space="preserve"> PAGEREF _Toc19190 \h </w:instrText>
+        <w:instrText xml:space="preserve"> PAGEREF _Toc31763 \h </w:instrText>
       </w:r>
       <w:r>
         <w:rPr>
@@ -10583,7 +10583,7 @@
           <w:bCs/>
           <w:lang w:val="en-US"/>
         </w:rPr>
-        <w:instrText xml:space="preserve"> HYPERLINK \l _Toc9962 </w:instrText>
+        <w:instrText xml:space="preserve"> HYPERLINK \l _Toc11029 </w:instrText>
       </w:r>
       <w:r>
         <w:rPr>
@@ -10622,7 +10622,7 @@
           <w:b/>
           <w:bCs/>
         </w:rPr>
-        <w:instrText xml:space="preserve"> PAGEREF _Toc9962 \h </w:instrText>
+        <w:instrText xml:space="preserve"> PAGEREF _Toc11029 \h </w:instrText>
       </w:r>
       <w:r>
         <w:rPr>
@@ -10682,7 +10682,7 @@
           <w:bCs/>
           <w:lang w:val="en-US"/>
         </w:rPr>
-        <w:instrText xml:space="preserve"> HYPERLINK \l _Toc15015 </w:instrText>
+        <w:instrText xml:space="preserve"> HYPERLINK \l _Toc18583 </w:instrText>
       </w:r>
       <w:r>
         <w:rPr>
@@ -10721,7 +10721,7 @@
           <w:b/>
           <w:bCs/>
         </w:rPr>
-        <w:instrText xml:space="preserve"> PAGEREF _Toc15015 \h </w:instrText>
+        <w:instrText xml:space="preserve"> PAGEREF _Toc18583 \h </w:instrText>
       </w:r>
       <w:r>
         <w:rPr>
@@ -10781,7 +10781,7 @@
           <w:bCs/>
           <w:lang w:val="en-US"/>
         </w:rPr>
-        <w:instrText xml:space="preserve"> HYPERLINK \l _Toc21461 </w:instrText>
+        <w:instrText xml:space="preserve"> HYPERLINK \l _Toc14249 </w:instrText>
       </w:r>
       <w:r>
         <w:rPr>
@@ -10820,7 +10820,7 @@
           <w:b/>
           <w:bCs/>
         </w:rPr>
-        <w:instrText xml:space="preserve"> PAGEREF _Toc21461 \h </w:instrText>
+        <w:instrText xml:space="preserve"> PAGEREF _Toc14249 \h </w:instrText>
       </w:r>
       <w:r>
         <w:rPr>
@@ -10880,7 +10880,7 @@
           <w:bCs/>
           <w:lang w:val="en-US"/>
         </w:rPr>
-        <w:instrText xml:space="preserve"> HYPERLINK \l _Toc27019 </w:instrText>
+        <w:instrText xml:space="preserve"> HYPERLINK \l _Toc32284 </w:instrText>
       </w:r>
       <w:r>
         <w:rPr>
@@ -10919,7 +10919,7 @@
           <w:b/>
           <w:bCs/>
         </w:rPr>
-        <w:instrText xml:space="preserve"> PAGEREF _Toc27019 \h </w:instrText>
+        <w:instrText xml:space="preserve"> PAGEREF _Toc32284 \h </w:instrText>
       </w:r>
       <w:r>
         <w:rPr>
@@ -10951,6 +10951,8 @@
         </w:rPr>
         <w:fldChar w:fldCharType="end"/>
       </w:r>
+      <w:bookmarkStart w:id="111" w:name="_GoBack"/>
+      <w:bookmarkEnd w:id="111"/>
     </w:p>
     <w:p>
       <w:pPr>
@@ -10979,7 +10981,7 @@
           <w:bCs/>
           <w:lang w:val="en-US"/>
         </w:rPr>
-        <w:instrText xml:space="preserve"> HYPERLINK \l _Toc10582 </w:instrText>
+        <w:instrText xml:space="preserve"> HYPERLINK \l _Toc28796 </w:instrText>
       </w:r>
       <w:r>
         <w:rPr>
@@ -11018,7 +11020,7 @@
           <w:b/>
           <w:bCs/>
         </w:rPr>
-        <w:instrText xml:space="preserve"> PAGEREF _Toc10582 \h </w:instrText>
+        <w:instrText xml:space="preserve"> PAGEREF _Toc28796 \h </w:instrText>
       </w:r>
       <w:r>
         <w:rPr>
@@ -11078,7 +11080,7 @@
           <w:bCs/>
           <w:lang w:val="en-US"/>
         </w:rPr>
-        <w:instrText xml:space="preserve"> HYPERLINK \l _Toc14625 </w:instrText>
+        <w:instrText xml:space="preserve"> HYPERLINK \l _Toc1575 </w:instrText>
       </w:r>
       <w:r>
         <w:rPr>
@@ -11117,7 +11119,7 @@
           <w:b/>
           <w:bCs/>
         </w:rPr>
-        <w:instrText xml:space="preserve"> PAGEREF _Toc14625 \h </w:instrText>
+        <w:instrText xml:space="preserve"> PAGEREF _Toc1575 \h </w:instrText>
       </w:r>
       <w:r>
         <w:rPr>
@@ -11177,7 +11179,7 @@
           <w:bCs/>
           <w:lang w:val="en-US"/>
         </w:rPr>
-        <w:instrText xml:space="preserve"> HYPERLINK \l _Toc26219 </w:instrText>
+        <w:instrText xml:space="preserve"> HYPERLINK \l _Toc1267 </w:instrText>
       </w:r>
       <w:r>
         <w:rPr>
@@ -11216,7 +11218,7 @@
           <w:b/>
           <w:bCs/>
         </w:rPr>
-        <w:instrText xml:space="preserve"> PAGEREF _Toc26219 \h </w:instrText>
+        <w:instrText xml:space="preserve"> PAGEREF _Toc1267 \h </w:instrText>
       </w:r>
       <w:r>
         <w:rPr>
@@ -11277,7 +11279,7 @@
           <w:lang w:val="en-US"/>
         </w:rPr>
       </w:pPr>
-      <w:bookmarkStart w:id="1" w:name="_Toc12097"/>
+      <w:bookmarkStart w:id="1" w:name="_Toc22464"/>
       <w:r>
         <w:rPr>
           <w:rFonts w:hint="default"/>
@@ -11365,7 +11367,7 @@
           <w:lang w:val="en-US"/>
         </w:rPr>
       </w:pPr>
-      <w:bookmarkStart w:id="2" w:name="_Toc15790"/>
+      <w:bookmarkStart w:id="2" w:name="_Toc15244"/>
       <w:r>
         <w:rPr>
           <w:rFonts w:hint="default"/>
@@ -11453,7 +11455,7 @@
           <w:lang w:val="en-US"/>
         </w:rPr>
       </w:pPr>
-      <w:bookmarkStart w:id="3" w:name="_Toc9870"/>
+      <w:bookmarkStart w:id="3" w:name="_Toc25449"/>
       <w:r>
         <w:rPr>
           <w:rFonts w:hint="default"/>
@@ -11898,7 +11900,7 @@
           <w:lang w:val="en-US"/>
         </w:rPr>
       </w:pPr>
-      <w:bookmarkStart w:id="4" w:name="_Toc3621"/>
+      <w:bookmarkStart w:id="4" w:name="_Toc7809"/>
       <w:r>
         <w:rPr>
           <w:rFonts w:hint="default"/>
@@ -12459,7 +12461,7 @@
           <w:lang w:val="en-US"/>
         </w:rPr>
       </w:pPr>
-      <w:bookmarkStart w:id="5" w:name="_Toc5287"/>
+      <w:bookmarkStart w:id="5" w:name="_Toc4062"/>
       <w:r>
         <w:rPr>
           <w:rFonts w:hint="default"/>
@@ -13094,7 +13096,7 @@
           <w:lang w:val="en-US"/>
         </w:rPr>
       </w:pPr>
-      <w:bookmarkStart w:id="6" w:name="_Toc7548"/>
+      <w:bookmarkStart w:id="6" w:name="_Toc25549"/>
       <w:r>
         <w:rPr>
           <w:rFonts w:hint="default"/>
@@ -13435,7 +13437,7 @@
           <w:lang w:val="en-US"/>
         </w:rPr>
       </w:pPr>
-      <w:bookmarkStart w:id="7" w:name="_Toc29023"/>
+      <w:bookmarkStart w:id="7" w:name="_Toc27"/>
       <w:r>
         <w:rPr>
           <w:rFonts w:hint="default"/>
@@ -13791,7 +13793,7 @@
           <w:lang w:val="en-US"/>
         </w:rPr>
       </w:pPr>
-      <w:bookmarkStart w:id="8" w:name="_Toc8257"/>
+      <w:bookmarkStart w:id="8" w:name="_Toc29259"/>
       <w:r>
         <w:rPr>
           <w:rFonts w:hint="default"/>
@@ -14151,7 +14153,7 @@
           <w:lang w:val="en-US"/>
         </w:rPr>
       </w:pPr>
-      <w:bookmarkStart w:id="9" w:name="_Toc29417"/>
+      <w:bookmarkStart w:id="9" w:name="_Toc22562"/>
       <w:r>
         <w:rPr>
           <w:rFonts w:hint="default"/>
@@ -14346,7 +14348,7 @@
           <w:lang w:val="en-US"/>
         </w:rPr>
       </w:pPr>
-      <w:bookmarkStart w:id="10" w:name="_Toc54"/>
+      <w:bookmarkStart w:id="10" w:name="_Toc31834"/>
       <w:r>
         <w:rPr>
           <w:rFonts w:hint="default"/>
@@ -14676,7 +14678,7 @@
           <w:lang w:val="en-US"/>
         </w:rPr>
       </w:pPr>
-      <w:bookmarkStart w:id="11" w:name="_Toc7927"/>
+      <w:bookmarkStart w:id="11" w:name="_Toc11688"/>
       <w:r>
         <w:rPr>
           <w:rFonts w:hint="default"/>
@@ -14866,7 +14868,7 @@
           <w:lang w:val="en-US"/>
         </w:rPr>
       </w:pPr>
-      <w:bookmarkStart w:id="12" w:name="_Toc11117"/>
+      <w:bookmarkStart w:id="12" w:name="_Toc8780"/>
       <w:r>
         <w:rPr>
           <w:rFonts w:hint="default"/>
@@ -15085,7 +15087,7 @@
           <w:lang w:val="en-US"/>
         </w:rPr>
       </w:pPr>
-      <w:bookmarkStart w:id="13" w:name="_Toc21964"/>
+      <w:bookmarkStart w:id="13" w:name="_Toc17253"/>
       <w:r>
         <w:rPr>
           <w:rFonts w:hint="default"/>
@@ -16200,7 +16202,7 @@
           <w:lang w:val="en-US"/>
         </w:rPr>
       </w:pPr>
-      <w:bookmarkStart w:id="14" w:name="_Toc2455"/>
+      <w:bookmarkStart w:id="14" w:name="_Toc22781"/>
       <w:r>
         <w:rPr>
           <w:rFonts w:hint="default"/>
@@ -16475,7 +16477,7 @@
           <w:lang w:val="en-US"/>
         </w:rPr>
       </w:pPr>
-      <w:bookmarkStart w:id="15" w:name="_Toc12016"/>
+      <w:bookmarkStart w:id="15" w:name="_Toc3006"/>
       <w:r>
         <w:rPr>
           <w:rFonts w:hint="default"/>
@@ -16924,7 +16926,7 @@
           <w:lang w:val="en-US"/>
         </w:rPr>
       </w:pPr>
-      <w:bookmarkStart w:id="16" w:name="_Toc12393"/>
+      <w:bookmarkStart w:id="16" w:name="_Toc15949"/>
       <w:r>
         <w:rPr>
           <w:rFonts w:hint="default"/>
@@ -16980,7 +16982,7 @@
           <w:lang w:val="en-US"/>
         </w:rPr>
       </w:pPr>
-      <w:bookmarkStart w:id="17" w:name="_Toc31841"/>
+      <w:bookmarkStart w:id="17" w:name="_Toc5598"/>
       <w:r>
         <w:rPr>
           <w:rFonts w:hint="default"/>
@@ -17085,7 +17087,7 @@
           <w:lang w:val="en-US"/>
         </w:rPr>
       </w:pPr>
-      <w:bookmarkStart w:id="18" w:name="_Toc30849"/>
+      <w:bookmarkStart w:id="18" w:name="_Toc4700"/>
       <w:r>
         <w:rPr>
           <w:rFonts w:hint="default"/>
@@ -17546,7 +17548,7 @@
           <w:lang w:val="en-US"/>
         </w:rPr>
       </w:pPr>
-      <w:bookmarkStart w:id="19" w:name="_Toc12409"/>
+      <w:bookmarkStart w:id="19" w:name="_Toc24701"/>
       <w:r>
         <w:rPr>
           <w:rFonts w:hint="default"/>
@@ -17725,7 +17727,7 @@
           <w:lang w:val="en-US"/>
         </w:rPr>
       </w:pPr>
-      <w:bookmarkStart w:id="20" w:name="_Toc24123"/>
+      <w:bookmarkStart w:id="20" w:name="_Toc952"/>
       <w:r>
         <w:rPr>
           <w:rFonts w:hint="default"/>
@@ -17915,7 +17917,7 @@
           <w:lang w:val="en-US"/>
         </w:rPr>
       </w:pPr>
-      <w:bookmarkStart w:id="21" w:name="_Toc997"/>
+      <w:bookmarkStart w:id="21" w:name="_Toc10206"/>
       <w:r>
         <w:rPr>
           <w:rFonts w:hint="default"/>
@@ -18329,7 +18331,7 @@
           <w:lang w:val="en-US"/>
         </w:rPr>
       </w:pPr>
-      <w:bookmarkStart w:id="22" w:name="_Toc13900"/>
+      <w:bookmarkStart w:id="22" w:name="_Toc11737"/>
       <w:r>
         <w:rPr>
           <w:rFonts w:hint="default"/>
@@ -18574,7 +18576,7 @@
           <w:lang w:val="en-US"/>
         </w:rPr>
       </w:pPr>
-      <w:bookmarkStart w:id="23" w:name="_Toc25687"/>
+      <w:bookmarkStart w:id="23" w:name="_Toc12497"/>
       <w:r>
         <w:rPr>
           <w:rFonts w:hint="default"/>
@@ -18679,7 +18681,7 @@
           <w:lang w:val="en-US"/>
         </w:rPr>
       </w:pPr>
-      <w:bookmarkStart w:id="24" w:name="_Toc15395"/>
+      <w:bookmarkStart w:id="24" w:name="_Toc25759"/>
       <w:r>
         <w:rPr>
           <w:rFonts w:hint="default"/>
@@ -19117,7 +19119,7 @@
           <w:lang w:val="en-US"/>
         </w:rPr>
       </w:pPr>
-      <w:bookmarkStart w:id="25" w:name="_Toc14821"/>
+      <w:bookmarkStart w:id="25" w:name="_Toc24766"/>
       <w:r>
         <w:rPr>
           <w:rFonts w:hint="default"/>
@@ -19296,7 +19298,7 @@
           <w:lang w:val="en-US"/>
         </w:rPr>
       </w:pPr>
-      <w:bookmarkStart w:id="26" w:name="_Toc28766"/>
+      <w:bookmarkStart w:id="26" w:name="_Toc31926"/>
       <w:r>
         <w:rPr>
           <w:rFonts w:hint="default"/>
@@ -19401,7 +19403,7 @@
           <w:lang w:val="en-US"/>
         </w:rPr>
       </w:pPr>
-      <w:bookmarkStart w:id="27" w:name="_Toc16426"/>
+      <w:bookmarkStart w:id="27" w:name="_Toc13056"/>
       <w:r>
         <w:rPr>
           <w:rFonts w:hint="default"/>
@@ -19815,7 +19817,7 @@
           <w:lang w:val="en-US"/>
         </w:rPr>
       </w:pPr>
-      <w:bookmarkStart w:id="28" w:name="_Toc12241"/>
+      <w:bookmarkStart w:id="28" w:name="_Toc0"/>
       <w:r>
         <w:rPr>
           <w:rFonts w:hint="default"/>
@@ -20598,7 +20600,7 @@
           <w:lang w:val="en-US"/>
         </w:rPr>
       </w:pPr>
-      <w:bookmarkStart w:id="29" w:name="_Toc22949"/>
+      <w:bookmarkStart w:id="29" w:name="_Toc24086"/>
       <w:r>
         <w:rPr>
           <w:rFonts w:hint="default"/>
@@ -20692,8 +20694,91 @@
           <w:lang w:val="en-US"/>
         </w:rPr>
       </w:pPr>
-      <w:bookmarkStart w:id="111" w:name="_GoBack"/>
-      <w:bookmarkEnd w:id="111"/>
+    </w:p>
+    <w:p>
+      <w:pPr>
+        <w:rPr>
+          <w:rFonts w:hint="default"/>
+          <w:sz w:val="22"/>
+          <w:szCs w:val="22"/>
+          <w:lang w:val="en-US"/>
+        </w:rPr>
+      </w:pPr>
+      <w:r>
+        <w:rPr>
+          <w:rFonts w:hint="default"/>
+          <w:sz w:val="22"/>
+          <w:szCs w:val="22"/>
+          <w:lang w:val="en-US"/>
+        </w:rPr>
+        <w:t>23 - Java Serialization with Enum Constants - Code Demo 2</w:t>
+      </w:r>
+    </w:p>
+    <w:p>
+      <w:pPr>
+        <w:rPr>
+          <w:rFonts w:hint="default"/>
+          <w:sz w:val="22"/>
+          <w:szCs w:val="22"/>
+          <w:lang w:val="en-US"/>
+        </w:rPr>
+      </w:pPr>
+      <w:r>
+        <w:rPr>
+          <w:rFonts w:hint="default"/>
+          <w:sz w:val="22"/>
+          <w:szCs w:val="22"/>
+          <w:lang w:val="en-US"/>
+        </w:rPr>
+        <w:fldChar w:fldCharType="begin"/>
+      </w:r>
+      <w:r>
+        <w:rPr>
+          <w:rFonts w:hint="default"/>
+          <w:sz w:val="22"/>
+          <w:szCs w:val="22"/>
+          <w:lang w:val="en-US"/>
+        </w:rPr>
+        <w:instrText xml:space="preserve"> HYPERLINK "https://youtu.be/cs94RBaU654" </w:instrText>
+      </w:r>
+      <w:r>
+        <w:rPr>
+          <w:rFonts w:hint="default"/>
+          <w:sz w:val="22"/>
+          <w:szCs w:val="22"/>
+          <w:lang w:val="en-US"/>
+        </w:rPr>
+        <w:fldChar w:fldCharType="separate"/>
+      </w:r>
+      <w:r>
+        <w:rPr>
+          <w:rStyle w:val="15"/>
+          <w:rFonts w:hint="default"/>
+          <w:sz w:val="22"/>
+          <w:szCs w:val="22"/>
+          <w:lang w:val="en-US"/>
+        </w:rPr>
+        <w:t>https://youtu.be/cs94RBaU654</w:t>
+      </w:r>
+      <w:r>
+        <w:rPr>
+          <w:rFonts w:hint="default"/>
+          <w:sz w:val="22"/>
+          <w:szCs w:val="22"/>
+          <w:lang w:val="en-US"/>
+        </w:rPr>
+        <w:fldChar w:fldCharType="end"/>
+      </w:r>
+    </w:p>
+    <w:p>
+      <w:pPr>
+        <w:rPr>
+          <w:rFonts w:hint="default"/>
+          <w:sz w:val="22"/>
+          <w:szCs w:val="22"/>
+          <w:lang w:val="en-US"/>
+        </w:rPr>
+      </w:pPr>
     </w:p>
     <w:p>
       <w:pPr>
@@ -20705,7 +20790,7 @@
           <w:lang w:val="en-US"/>
         </w:rPr>
       </w:pPr>
-      <w:bookmarkStart w:id="30" w:name="_Toc28667"/>
+      <w:bookmarkStart w:id="30" w:name="_Toc30333"/>
       <w:r>
         <w:rPr>
           <w:rFonts w:hint="default"/>
@@ -20853,18 +20938,6 @@
           <w:ilvl w:val="0"/>
           <w:numId w:val="0"/>
         </w:numPr>
-        <w:rPr>
-          <w:rFonts w:hint="default"/>
-          <w:b w:val="0"/>
-          <w:bCs w:val="0"/>
-          <w:sz w:val="22"/>
-          <w:szCs w:val="22"/>
-          <w:lang w:val="en-US"/>
-        </w:rPr>
-      </w:pPr>
-    </w:p>
-    <w:p>
-      <w:pPr>
         <w:rPr>
           <w:rFonts w:hint="default"/>
           <w:b w:val="0"/>
@@ -20933,7 +21006,7 @@
           <w:lang w:val="en-US"/>
         </w:rPr>
       </w:pPr>
-      <w:bookmarkStart w:id="31" w:name="_Toc14066"/>
+      <w:bookmarkStart w:id="31" w:name="_Toc20351"/>
       <w:r>
         <w:rPr>
           <w:rFonts w:hint="default"/>
@@ -21160,7 +21233,7 @@
           <w:lang w:val="en-US"/>
         </w:rPr>
       </w:pPr>
-      <w:bookmarkStart w:id="32" w:name="_Toc13270"/>
+      <w:bookmarkStart w:id="32" w:name="_Toc28488"/>
       <w:r>
         <w:rPr>
           <w:rFonts w:hint="default"/>
@@ -21246,7 +21319,7 @@
           <w:lang w:val="en-US"/>
         </w:rPr>
       </w:pPr>
-      <w:bookmarkStart w:id="33" w:name="_Toc14531"/>
+      <w:bookmarkStart w:id="33" w:name="_Toc6960"/>
       <w:r>
         <w:rPr>
           <w:rFonts w:hint="default"/>
@@ -21582,7 +21655,7 @@
           <w:lang w:val="en-US"/>
         </w:rPr>
       </w:pPr>
-      <w:bookmarkStart w:id="34" w:name="_Toc9311"/>
+      <w:bookmarkStart w:id="34" w:name="_Toc4767"/>
       <w:r>
         <w:rPr>
           <w:rFonts w:hint="default"/>
@@ -21816,7 +21889,7 @@
           <w:lang w:val="en-US"/>
         </w:rPr>
       </w:pPr>
-      <w:bookmarkStart w:id="35" w:name="_Toc27345"/>
+      <w:bookmarkStart w:id="35" w:name="_Toc9226"/>
       <w:r>
         <w:rPr>
           <w:rFonts w:hint="default"/>
@@ -21902,7 +21975,7 @@
           <w:lang w:val="en-US"/>
         </w:rPr>
       </w:pPr>
-      <w:bookmarkStart w:id="36" w:name="_Toc21081"/>
+      <w:bookmarkStart w:id="36" w:name="_Toc3349"/>
       <w:r>
         <w:rPr>
           <w:rFonts w:hint="default"/>
@@ -22298,7 +22371,7 @@
           <w:lang w:val="en-US"/>
         </w:rPr>
       </w:pPr>
-      <w:bookmarkStart w:id="37" w:name="_Toc10008"/>
+      <w:bookmarkStart w:id="37" w:name="_Toc11453"/>
       <w:r>
         <w:rPr>
           <w:rFonts w:hint="default"/>
@@ -22837,7 +22910,7 @@
           <w:lang w:val="en-US"/>
         </w:rPr>
       </w:pPr>
-      <w:bookmarkStart w:id="38" w:name="_Toc4874"/>
+      <w:bookmarkStart w:id="38" w:name="_Toc25947"/>
       <w:r>
         <w:rPr>
           <w:rFonts w:hint="default"/>
@@ -22923,7 +22996,7 @@
           <w:lang w:val="en-US"/>
         </w:rPr>
       </w:pPr>
-      <w:bookmarkStart w:id="39" w:name="_Toc11283"/>
+      <w:bookmarkStart w:id="39" w:name="_Toc15603"/>
       <w:r>
         <w:rPr>
           <w:rFonts w:hint="default"/>
@@ -23235,7 +23308,7 @@
           <w:lang w:val="en-US"/>
         </w:rPr>
       </w:pPr>
-      <w:bookmarkStart w:id="40" w:name="_Toc14347"/>
+      <w:bookmarkStart w:id="40" w:name="_Toc6464"/>
       <w:r>
         <w:rPr>
           <w:rFonts w:hint="default"/>
@@ -23904,7 +23977,7 @@
           <w:lang w:val="en-US"/>
         </w:rPr>
       </w:pPr>
-      <w:bookmarkStart w:id="41" w:name="_Toc1503"/>
+      <w:bookmarkStart w:id="41" w:name="_Toc25798"/>
       <w:r>
         <w:rPr>
           <w:rFonts w:hint="default"/>
@@ -23990,7 +24063,7 @@
           <w:lang w:val="en-US"/>
         </w:rPr>
       </w:pPr>
-      <w:bookmarkStart w:id="42" w:name="_Toc8796"/>
+      <w:bookmarkStart w:id="42" w:name="_Toc993"/>
       <w:r>
         <w:rPr>
           <w:rFonts w:hint="default"/>
@@ -24206,7 +24279,7 @@
           <w:lang w:val="en-US"/>
         </w:rPr>
       </w:pPr>
-      <w:bookmarkStart w:id="43" w:name="_Toc26987"/>
+      <w:bookmarkStart w:id="43" w:name="_Toc30907"/>
       <w:r>
         <w:rPr>
           <w:rFonts w:hint="default"/>
@@ -24557,7 +24630,7 @@
           <w:lang w:val="en-US"/>
         </w:rPr>
       </w:pPr>
-      <w:bookmarkStart w:id="44" w:name="_Toc29533"/>
+      <w:bookmarkStart w:id="44" w:name="_Toc24091"/>
       <w:r>
         <w:rPr>
           <w:rFonts w:hint="default"/>
@@ -24643,7 +24716,7 @@
           <w:lang w:val="en-US"/>
         </w:rPr>
       </w:pPr>
-      <w:bookmarkStart w:id="45" w:name="_Toc23065"/>
+      <w:bookmarkStart w:id="45" w:name="_Toc29413"/>
       <w:r>
         <w:rPr>
           <w:rFonts w:hint="default"/>
@@ -25012,7 +25085,7 @@
           <w:lang w:val="en-US"/>
         </w:rPr>
       </w:pPr>
-      <w:bookmarkStart w:id="46" w:name="_Toc29281"/>
+      <w:bookmarkStart w:id="46" w:name="_Toc29624"/>
       <w:r>
         <w:rPr>
           <w:rFonts w:hint="default"/>
@@ -25209,7 +25282,7 @@
           <w:lang w:val="en-US"/>
         </w:rPr>
       </w:pPr>
-      <w:bookmarkStart w:id="47" w:name="_Toc30079"/>
+      <w:bookmarkStart w:id="47" w:name="_Toc18911"/>
       <w:r>
         <w:rPr>
           <w:rFonts w:hint="default"/>
@@ -25295,7 +25368,7 @@
           <w:lang w:val="en-US"/>
         </w:rPr>
       </w:pPr>
-      <w:bookmarkStart w:id="48" w:name="_Toc13296"/>
+      <w:bookmarkStart w:id="48" w:name="_Toc15095"/>
       <w:r>
         <w:rPr>
           <w:rFonts w:hint="default"/>
@@ -25643,7 +25716,7 @@
           <w:lang w:val="en-US"/>
         </w:rPr>
       </w:pPr>
-      <w:bookmarkStart w:id="49" w:name="_Toc24112"/>
+      <w:bookmarkStart w:id="49" w:name="_Toc21684"/>
       <w:r>
         <w:rPr>
           <w:rFonts w:hint="default"/>
@@ -26625,7 +26698,7 @@
           <w:lang w:val="en-US"/>
         </w:rPr>
       </w:pPr>
-      <w:bookmarkStart w:id="50" w:name="_Toc14318"/>
+      <w:bookmarkStart w:id="50" w:name="_Toc10589"/>
       <w:r>
         <w:rPr>
           <w:rFonts w:hint="default"/>
@@ -26711,7 +26784,7 @@
           <w:lang w:val="en-US"/>
         </w:rPr>
       </w:pPr>
-      <w:bookmarkStart w:id="51" w:name="_Toc17831"/>
+      <w:bookmarkStart w:id="51" w:name="_Toc19188"/>
       <w:r>
         <w:rPr>
           <w:rFonts w:hint="default"/>
@@ -27225,7 +27298,7 @@
           <w:lang w:val="en-US"/>
         </w:rPr>
       </w:pPr>
-      <w:bookmarkStart w:id="52" w:name="_Toc7756"/>
+      <w:bookmarkStart w:id="52" w:name="_Toc14314"/>
       <w:r>
         <w:rPr>
           <w:rFonts w:hint="default"/>
@@ -27890,7 +27963,7 @@
           <w:lang w:val="en-US"/>
         </w:rPr>
       </w:pPr>
-      <w:bookmarkStart w:id="53" w:name="_Toc22234"/>
+      <w:bookmarkStart w:id="53" w:name="_Toc10886"/>
       <w:r>
         <w:rPr>
           <w:rFonts w:hint="default"/>
@@ -27976,7 +28049,7 @@
           <w:lang w:val="en-US"/>
         </w:rPr>
       </w:pPr>
-      <w:bookmarkStart w:id="54" w:name="_Toc19949"/>
+      <w:bookmarkStart w:id="54" w:name="_Toc23085"/>
       <w:r>
         <w:rPr>
           <w:rFonts w:hint="default"/>
@@ -28303,7 +28376,7 @@
           <w:lang w:val="en-US"/>
         </w:rPr>
       </w:pPr>
-      <w:bookmarkStart w:id="55" w:name="_Toc3570"/>
+      <w:bookmarkStart w:id="55" w:name="_Toc22774"/>
       <w:r>
         <w:rPr>
           <w:rFonts w:hint="default"/>
@@ -28703,7 +28776,7 @@
           <w:lang w:val="en-US"/>
         </w:rPr>
       </w:pPr>
-      <w:bookmarkStart w:id="56" w:name="_Toc2006"/>
+      <w:bookmarkStart w:id="56" w:name="_Toc1743"/>
       <w:r>
         <w:rPr>
           <w:rFonts w:hint="default"/>
@@ -28789,7 +28862,7 @@
           <w:lang w:val="en-US"/>
         </w:rPr>
       </w:pPr>
-      <w:bookmarkStart w:id="57" w:name="_Toc12096"/>
+      <w:bookmarkStart w:id="57" w:name="_Toc17493"/>
       <w:r>
         <w:rPr>
           <w:rFonts w:hint="default"/>
@@ -29231,7 +29304,7 @@
           <w:lang w:val="en-US"/>
         </w:rPr>
       </w:pPr>
-      <w:bookmarkStart w:id="58" w:name="_Toc28917"/>
+      <w:bookmarkStart w:id="58" w:name="_Toc9604"/>
       <w:r>
         <w:rPr>
           <w:rFonts w:hint="default"/>
@@ -29563,7 +29636,7 @@
           <w:lang w:val="en-US"/>
         </w:rPr>
       </w:pPr>
-      <w:bookmarkStart w:id="59" w:name="_Toc24171"/>
+      <w:bookmarkStart w:id="59" w:name="_Toc5517"/>
       <w:r>
         <w:rPr>
           <w:rFonts w:hint="default"/>
@@ -29649,7 +29722,7 @@
           <w:lang w:val="en-US"/>
         </w:rPr>
       </w:pPr>
-      <w:bookmarkStart w:id="60" w:name="_Toc12028"/>
+      <w:bookmarkStart w:id="60" w:name="_Toc31484"/>
       <w:r>
         <w:rPr>
           <w:rFonts w:hint="default"/>
@@ -30219,7 +30292,7 @@
           <w:lang w:val="en-US"/>
         </w:rPr>
       </w:pPr>
-      <w:bookmarkStart w:id="61" w:name="_Toc8288"/>
+      <w:bookmarkStart w:id="61" w:name="_Toc22823"/>
       <w:r>
         <w:rPr>
           <w:rFonts w:hint="default"/>
@@ -30984,7 +31057,7 @@
           <w:lang w:val="en-US"/>
         </w:rPr>
       </w:pPr>
-      <w:bookmarkStart w:id="62" w:name="_Toc22814"/>
+      <w:bookmarkStart w:id="62" w:name="_Toc1394"/>
       <w:r>
         <w:rPr>
           <w:rFonts w:hint="default"/>
@@ -31070,7 +31143,7 @@
           <w:lang w:val="en-US"/>
         </w:rPr>
       </w:pPr>
-      <w:bookmarkStart w:id="63" w:name="_Toc9626"/>
+      <w:bookmarkStart w:id="63" w:name="_Toc5533"/>
       <w:r>
         <w:rPr>
           <w:rFonts w:hint="default"/>
@@ -31240,7 +31313,7 @@
           <w:lang w:val="en-US"/>
         </w:rPr>
       </w:pPr>
-      <w:bookmarkStart w:id="64" w:name="_Toc17331"/>
+      <w:bookmarkStart w:id="64" w:name="_Toc10662"/>
       <w:r>
         <w:rPr>
           <w:rFonts w:hint="default"/>
@@ -32313,7 +32386,7 @@
           <w:lang w:val="en-US"/>
         </w:rPr>
       </w:pPr>
-      <w:bookmarkStart w:id="65" w:name="_Toc26543"/>
+      <w:bookmarkStart w:id="65" w:name="_Toc21727"/>
       <w:r>
         <w:rPr>
           <w:rFonts w:hint="default"/>
@@ -32399,7 +32472,7 @@
           <w:lang w:val="en-US"/>
         </w:rPr>
       </w:pPr>
-      <w:bookmarkStart w:id="66" w:name="_Toc9747"/>
+      <w:bookmarkStart w:id="66" w:name="_Toc15969"/>
       <w:r>
         <w:rPr>
           <w:rFonts w:hint="default"/>
@@ -33177,7 +33250,7 @@
           <w:lang w:val="en-US"/>
         </w:rPr>
       </w:pPr>
-      <w:bookmarkStart w:id="67" w:name="_Toc15437"/>
+      <w:bookmarkStart w:id="67" w:name="_Toc7366"/>
       <w:r>
         <w:rPr>
           <w:rFonts w:hint="default"/>
@@ -34198,7 +34271,7 @@
           <w:lang w:val="en-US"/>
         </w:rPr>
       </w:pPr>
-      <w:bookmarkStart w:id="68" w:name="_Toc21539"/>
+      <w:bookmarkStart w:id="68" w:name="_Toc23431"/>
       <w:r>
         <w:rPr>
           <w:rFonts w:hint="default"/>
@@ -34284,7 +34357,7 @@
           <w:lang w:val="en-US"/>
         </w:rPr>
       </w:pPr>
-      <w:bookmarkStart w:id="69" w:name="_Toc20739"/>
+      <w:bookmarkStart w:id="69" w:name="_Toc20839"/>
       <w:r>
         <w:rPr>
           <w:rFonts w:hint="default"/>
@@ -35110,7 +35183,7 @@
           <w:lang w:val="en-US"/>
         </w:rPr>
       </w:pPr>
-      <w:bookmarkStart w:id="70" w:name="_Toc20840"/>
+      <w:bookmarkStart w:id="70" w:name="_Toc22927"/>
       <w:r>
         <w:rPr>
           <w:rFonts w:hint="default"/>
@@ -35138,7 +35211,7 @@
           <w:lang w:val="en-US"/>
         </w:rPr>
       </w:pPr>
-      <w:bookmarkStart w:id="71" w:name="_Toc24216"/>
+      <w:bookmarkStart w:id="71" w:name="_Toc17195"/>
       <w:r>
         <w:rPr>
           <w:rFonts w:hint="default"/>
@@ -35973,7 +36046,7 @@
           <w:lang w:val="en-US"/>
         </w:rPr>
       </w:pPr>
-      <w:bookmarkStart w:id="72" w:name="_Toc29088"/>
+      <w:bookmarkStart w:id="72" w:name="_Toc458"/>
       <w:r>
         <w:rPr>
           <w:rFonts w:hint="default"/>
@@ -36083,7 +36156,7 @@
           <w:lang w:val="en-US"/>
         </w:rPr>
       </w:pPr>
-      <w:bookmarkStart w:id="73" w:name="_Toc6065"/>
+      <w:bookmarkStart w:id="73" w:name="_Toc3720"/>
       <w:r>
         <w:rPr>
           <w:rFonts w:hint="default"/>
@@ -36750,7 +36823,7 @@
           <w:lang w:val="en-US"/>
         </w:rPr>
       </w:pPr>
-      <w:bookmarkStart w:id="74" w:name="_Toc6958"/>
+      <w:bookmarkStart w:id="74" w:name="_Toc7598"/>
       <w:r>
         <w:rPr>
           <w:rFonts w:hint="default"/>
@@ -38090,7 +38163,7 @@
           <w:lang w:val="en-US"/>
         </w:rPr>
       </w:pPr>
-      <w:bookmarkStart w:id="75" w:name="_Toc13850"/>
+      <w:bookmarkStart w:id="75" w:name="_Toc25224"/>
       <w:r>
         <w:rPr>
           <w:rFonts w:hint="default"/>
@@ -38200,7 +38273,7 @@
           <w:lang w:val="en-US"/>
         </w:rPr>
       </w:pPr>
-      <w:bookmarkStart w:id="76" w:name="_Toc8669"/>
+      <w:bookmarkStart w:id="76" w:name="_Toc17866"/>
       <w:r>
         <w:rPr>
           <w:rFonts w:hint="default"/>
@@ -38515,7 +38588,7 @@
           <w:lang w:val="en-US"/>
         </w:rPr>
       </w:pPr>
-      <w:bookmarkStart w:id="77" w:name="_Toc25330"/>
+      <w:bookmarkStart w:id="77" w:name="_Toc11395"/>
       <w:r>
         <w:rPr>
           <w:rFonts w:hint="default"/>
@@ -39366,7 +39439,7 @@
           <w:lang w:val="en-US"/>
         </w:rPr>
       </w:pPr>
-      <w:bookmarkStart w:id="78" w:name="_Toc9413"/>
+      <w:bookmarkStart w:id="78" w:name="_Toc5390"/>
       <w:r>
         <w:rPr>
           <w:rFonts w:hint="default"/>
@@ -39476,7 +39549,7 @@
           <w:lang w:val="en-US"/>
         </w:rPr>
       </w:pPr>
-      <w:bookmarkStart w:id="79" w:name="_Toc22914"/>
+      <w:bookmarkStart w:id="79" w:name="_Toc23225"/>
       <w:r>
         <w:rPr>
           <w:rFonts w:hint="default"/>
@@ -40143,7 +40216,7 @@
           <w:lang w:val="en-US"/>
         </w:rPr>
       </w:pPr>
-      <w:bookmarkStart w:id="80" w:name="_Toc28764"/>
+      <w:bookmarkStart w:id="80" w:name="_Toc19332"/>
       <w:r>
         <w:rPr>
           <w:rFonts w:hint="default"/>
@@ -40746,7 +40819,7 @@
           <w:lang w:val="en-US"/>
         </w:rPr>
       </w:pPr>
-      <w:bookmarkStart w:id="81" w:name="_Toc24972"/>
+      <w:bookmarkStart w:id="81" w:name="_Toc13487"/>
       <w:r>
         <w:rPr>
           <w:rFonts w:hint="default"/>
@@ -40856,7 +40929,7 @@
           <w:lang w:val="en-US"/>
         </w:rPr>
       </w:pPr>
-      <w:bookmarkStart w:id="82" w:name="_Toc11762"/>
+      <w:bookmarkStart w:id="82" w:name="_Toc950"/>
       <w:r>
         <w:rPr>
           <w:rFonts w:hint="default"/>
@@ -41043,7 +41116,7 @@
           <w:lang w:val="en-US"/>
         </w:rPr>
       </w:pPr>
-      <w:bookmarkStart w:id="83" w:name="_Toc25938"/>
+      <w:bookmarkStart w:id="83" w:name="_Toc32636"/>
       <w:r>
         <w:rPr>
           <w:rFonts w:hint="default"/>
@@ -41960,7 +42033,7 @@
           <w:lang w:val="en-US"/>
         </w:rPr>
       </w:pPr>
-      <w:bookmarkStart w:id="84" w:name="_Toc13353"/>
+      <w:bookmarkStart w:id="84" w:name="_Toc30797"/>
       <w:r>
         <w:rPr>
           <w:rFonts w:hint="default"/>
@@ -42070,7 +42143,7 @@
           <w:lang w:val="en-US"/>
         </w:rPr>
       </w:pPr>
-      <w:bookmarkStart w:id="85" w:name="_Toc18606"/>
+      <w:bookmarkStart w:id="85" w:name="_Toc5475"/>
       <w:r>
         <w:rPr>
           <w:rFonts w:hint="default"/>
@@ -42737,7 +42810,7 @@
           <w:lang w:val="en-US"/>
         </w:rPr>
       </w:pPr>
-      <w:bookmarkStart w:id="86" w:name="_Toc10289"/>
+      <w:bookmarkStart w:id="86" w:name="_Toc947"/>
       <w:r>
         <w:rPr>
           <w:rFonts w:hint="default"/>
@@ -43395,7 +43468,7 @@
           <w:lang w:val="en-US"/>
         </w:rPr>
       </w:pPr>
-      <w:bookmarkStart w:id="87" w:name="_Toc4579"/>
+      <w:bookmarkStart w:id="87" w:name="_Toc4983"/>
       <w:r>
         <w:rPr>
           <w:rFonts w:hint="default"/>
@@ -43505,7 +43578,7 @@
           <w:lang w:val="en-US"/>
         </w:rPr>
       </w:pPr>
-      <w:bookmarkStart w:id="88" w:name="_Toc24008"/>
+      <w:bookmarkStart w:id="88" w:name="_Toc4544"/>
       <w:r>
         <w:rPr>
           <w:rFonts w:hint="default"/>
@@ -43628,7 +43701,7 @@
           <w:lang w:val="en-US"/>
         </w:rPr>
       </w:pPr>
-      <w:bookmarkStart w:id="89" w:name="_Toc14875"/>
+      <w:bookmarkStart w:id="89" w:name="_Toc5398"/>
       <w:r>
         <w:rPr>
           <w:rFonts w:hint="default"/>
@@ -44622,7 +44695,7 @@
           <w:lang w:val="en-US"/>
         </w:rPr>
       </w:pPr>
-      <w:bookmarkStart w:id="90" w:name="_Toc5197"/>
+      <w:bookmarkStart w:id="90" w:name="_Toc15280"/>
       <w:r>
         <w:rPr>
           <w:rFonts w:hint="default"/>
@@ -44732,7 +44805,7 @@
           <w:lang w:val="en-US"/>
         </w:rPr>
       </w:pPr>
-      <w:bookmarkStart w:id="91" w:name="_Toc27305"/>
+      <w:bookmarkStart w:id="91" w:name="_Toc29821"/>
       <w:r>
         <w:rPr>
           <w:rFonts w:hint="default"/>
@@ -45367,7 +45440,7 @@
           <w:lang w:val="en-US"/>
         </w:rPr>
       </w:pPr>
-      <w:bookmarkStart w:id="92" w:name="_Toc24940"/>
+      <w:bookmarkStart w:id="92" w:name="_Toc18683"/>
       <w:r>
         <w:rPr>
           <w:rFonts w:hint="default"/>
@@ -46509,7 +46582,7 @@
           <w:lang w:val="en-US"/>
         </w:rPr>
       </w:pPr>
-      <w:bookmarkStart w:id="93" w:name="_Toc21898"/>
+      <w:bookmarkStart w:id="93" w:name="_Toc197"/>
       <w:r>
         <w:rPr>
           <w:rFonts w:hint="default"/>
@@ -46619,7 +46692,7 @@
           <w:lang w:val="en-US"/>
         </w:rPr>
       </w:pPr>
-      <w:bookmarkStart w:id="94" w:name="_Toc24109"/>
+      <w:bookmarkStart w:id="94" w:name="_Toc25543"/>
       <w:r>
         <w:rPr>
           <w:rFonts w:hint="default"/>
@@ -47111,7 +47184,7 @@
           <w:lang w:val="en-US"/>
         </w:rPr>
       </w:pPr>
-      <w:bookmarkStart w:id="95" w:name="_Toc2745"/>
+      <w:bookmarkStart w:id="95" w:name="_Toc23821"/>
       <w:r>
         <w:rPr>
           <w:rFonts w:hint="default"/>
@@ -48154,7 +48227,7 @@
           <w:lang w:val="en-US"/>
         </w:rPr>
       </w:pPr>
-      <w:bookmarkStart w:id="96" w:name="_Toc4458"/>
+      <w:bookmarkStart w:id="96" w:name="_Toc1547"/>
       <w:r>
         <w:rPr>
           <w:rFonts w:hint="default"/>
@@ -48264,7 +48337,7 @@
           <w:lang w:val="en-US"/>
         </w:rPr>
       </w:pPr>
-      <w:bookmarkStart w:id="97" w:name="_Toc31053"/>
+      <w:bookmarkStart w:id="97" w:name="_Toc6550"/>
       <w:r>
         <w:rPr>
           <w:rFonts w:hint="default"/>
@@ -48851,7 +48924,7 @@
           <w:lang w:val="en-US"/>
         </w:rPr>
       </w:pPr>
-      <w:bookmarkStart w:id="98" w:name="_Toc10993"/>
+      <w:bookmarkStart w:id="98" w:name="_Toc3223"/>
       <w:r>
         <w:rPr>
           <w:rFonts w:hint="default"/>
@@ -50048,7 +50121,7 @@
           <w:lang w:val="en-US"/>
         </w:rPr>
       </w:pPr>
-      <w:bookmarkStart w:id="99" w:name="_Toc648"/>
+      <w:bookmarkStart w:id="99" w:name="_Toc24347"/>
       <w:r>
         <w:rPr>
           <w:rFonts w:hint="default"/>
@@ -50158,7 +50231,7 @@
           <w:lang w:val="en-US"/>
         </w:rPr>
       </w:pPr>
-      <w:bookmarkStart w:id="100" w:name="_Toc31980"/>
+      <w:bookmarkStart w:id="100" w:name="_Toc1956"/>
       <w:r>
         <w:rPr>
           <w:rFonts w:hint="default"/>
@@ -50617,7 +50690,7 @@
           <w:lang w:val="en-US"/>
         </w:rPr>
       </w:pPr>
-      <w:bookmarkStart w:id="101" w:name="_Toc30258"/>
+      <w:bookmarkStart w:id="101" w:name="_Toc1466"/>
       <w:r>
         <w:rPr>
           <w:rFonts w:hint="default"/>
@@ -51236,7 +51309,7 @@
           <w:lang w:val="en-US"/>
         </w:rPr>
       </w:pPr>
-      <w:bookmarkStart w:id="102" w:name="_Toc19774"/>
+      <w:bookmarkStart w:id="102" w:name="_Toc23703"/>
       <w:r>
         <w:rPr>
           <w:rFonts w:hint="default"/>
@@ -51346,7 +51419,7 @@
           <w:lang w:val="en-US"/>
         </w:rPr>
       </w:pPr>
-      <w:bookmarkStart w:id="103" w:name="_Toc19190"/>
+      <w:bookmarkStart w:id="103" w:name="_Toc31763"/>
       <w:r>
         <w:rPr>
           <w:rFonts w:hint="default"/>
@@ -51517,7 +51590,7 @@
           <w:lang w:val="en-US"/>
         </w:rPr>
       </w:pPr>
-      <w:bookmarkStart w:id="104" w:name="_Toc9962"/>
+      <w:bookmarkStart w:id="104" w:name="_Toc11029"/>
       <w:r>
         <w:rPr>
           <w:rFonts w:hint="default"/>
@@ -52928,7 +53001,7 @@
           <w:lang w:val="en-US"/>
         </w:rPr>
       </w:pPr>
-      <w:bookmarkStart w:id="105" w:name="_Toc15015"/>
+      <w:bookmarkStart w:id="105" w:name="_Toc18583"/>
       <w:r>
         <w:rPr>
           <w:rFonts w:hint="default"/>
@@ -53038,7 +53111,7 @@
           <w:lang w:val="en-US"/>
         </w:rPr>
       </w:pPr>
-      <w:bookmarkStart w:id="106" w:name="_Toc21461"/>
+      <w:bookmarkStart w:id="106" w:name="_Toc14249"/>
       <w:r>
         <w:rPr>
           <w:rFonts w:hint="default"/>
@@ -53300,7 +53373,7 @@
           <w:lang w:val="en-US"/>
         </w:rPr>
       </w:pPr>
-      <w:bookmarkStart w:id="107" w:name="_Toc27019"/>
+      <w:bookmarkStart w:id="107" w:name="_Toc32284"/>
       <w:r>
         <w:rPr>
           <w:rFonts w:hint="default"/>
@@ -54409,7 +54482,7 @@
           <w:lang w:val="en-US"/>
         </w:rPr>
       </w:pPr>
-      <w:bookmarkStart w:id="108" w:name="_Toc10582"/>
+      <w:bookmarkStart w:id="108" w:name="_Toc28796"/>
       <w:r>
         <w:rPr>
           <w:rFonts w:hint="default"/>
@@ -54519,7 +54592,7 @@
           <w:lang w:val="en-US"/>
         </w:rPr>
       </w:pPr>
-      <w:bookmarkStart w:id="109" w:name="_Toc14625"/>
+      <w:bookmarkStart w:id="109" w:name="_Toc1575"/>
       <w:r>
         <w:rPr>
           <w:rFonts w:hint="default"/>
@@ -55042,7 +55115,7 @@
           <w:lang w:val="en-US"/>
         </w:rPr>
       </w:pPr>
-      <w:bookmarkStart w:id="110" w:name="_Toc26219"/>
+      <w:bookmarkStart w:id="110" w:name="_Toc1267"/>
       <w:r>
         <w:rPr>
           <w:rFonts w:hint="default"/>
@@ -55642,7 +55715,7 @@
     <w:lsdException w:qFormat="1" w:unhideWhenUsed="0" w:uiPriority="0" w:semiHidden="0" w:name="toc 4"/>
     <w:lsdException w:unhideWhenUsed="0" w:uiPriority="0" w:semiHidden="0" w:name="toc 5"/>
     <w:lsdException w:qFormat="1" w:unhideWhenUsed="0" w:uiPriority="0" w:semiHidden="0" w:name="toc 6"/>
-    <w:lsdException w:unhideWhenUsed="0" w:uiPriority="0" w:semiHidden="0" w:name="toc 7"/>
+    <w:lsdException w:qFormat="1" w:unhideWhenUsed="0" w:uiPriority="0" w:semiHidden="0" w:name="toc 7"/>
     <w:lsdException w:unhideWhenUsed="0" w:uiPriority="0" w:semiHidden="0" w:name="toc 8"/>
     <w:lsdException w:unhideWhenUsed="0" w:uiPriority="0" w:semiHidden="0" w:name="toc 9"/>
     <w:lsdException w:unhideWhenUsed="0" w:uiPriority="0" w:semiHidden="0" w:name="Normal Indent"/>
@@ -56155,6 +56228,7 @@
     <w:name w:val="toc 7"/>
     <w:basedOn w:val="1"/>
     <w:next w:val="1"/>
+    <w:qFormat/>
     <w:uiPriority w:val="0"/>
     <w:pPr>
       <w:ind w:left="2520" w:leftChars="1200"/>

</xml_diff>

<commit_message>
added youtube link for chapter 10
</commit_message>
<xml_diff>
--- a/JavaSerialization.docx
+++ b/JavaSerialization.docx
@@ -10951,8 +10951,6 @@
         </w:rPr>
         <w:fldChar w:fldCharType="end"/>
       </w:r>
-      <w:bookmarkStart w:id="111" w:name="_GoBack"/>
-      <w:bookmarkEnd w:id="111"/>
     </w:p>
     <w:p>
       <w:pPr>
@@ -21259,6 +21257,25 @@
           <w:szCs w:val="22"/>
           <w:lang w:val="en-US"/>
         </w:rPr>
+        <w:t>24 - Java Serialization with static fields - Code Demo</w:t>
+      </w:r>
+    </w:p>
+    <w:p>
+      <w:pPr>
+        <w:rPr>
+          <w:rFonts w:hint="default"/>
+          <w:sz w:val="22"/>
+          <w:szCs w:val="22"/>
+          <w:lang w:val="en-US"/>
+        </w:rPr>
+      </w:pPr>
+      <w:r>
+        <w:rPr>
+          <w:rFonts w:hint="default"/>
+          <w:sz w:val="22"/>
+          <w:szCs w:val="22"/>
+          <w:lang w:val="en-US"/>
+        </w:rPr>
         <w:fldChar w:fldCharType="begin"/>
       </w:r>
       <w:r>
@@ -21268,7 +21285,7 @@
           <w:szCs w:val="22"/>
           <w:lang w:val="en-US"/>
         </w:rPr>
-        <w:instrText xml:space="preserve"> HYPERLINK "https://www.youtube.com/playlist?list=PLQDzPczdXrTjGLkI8kd2d0bfNHx0v7dTy" </w:instrText>
+        <w:instrText xml:space="preserve"> HYPERLINK "https://youtu.be/gqLPbcK91ko" </w:instrText>
       </w:r>
       <w:r>
         <w:rPr>
@@ -21287,7 +21304,7 @@
           <w:szCs w:val="22"/>
           <w:lang w:val="en-US"/>
         </w:rPr>
-        <w:t>https://www.youtube.com/playlist?list=PLQDzPczdXrTjGLkI8kd2d0bfNHx0v7dTy</w:t>
+        <w:t>https://youtu.be/gqLPbcK91ko</w:t>
       </w:r>
       <w:r>
         <w:rPr>
@@ -21308,6 +21325,8 @@
           <w:lang w:val="en-US"/>
         </w:rPr>
       </w:pPr>
+      <w:bookmarkStart w:id="111" w:name="_GoBack"/>
+      <w:bookmarkEnd w:id="111"/>
     </w:p>
     <w:p>
       <w:pPr>

</xml_diff>

<commit_message>
added youtube link for object graphs
</commit_message>
<xml_diff>
--- a/JavaSerialization.docx
+++ b/JavaSerialization.docx
@@ -21325,664 +21325,683 @@
           <w:lang w:val="en-US"/>
         </w:rPr>
       </w:pPr>
+    </w:p>
+    <w:p>
+      <w:pPr>
+        <w:pStyle w:val="5"/>
+        <w:bidi w:val="0"/>
+        <w:rPr>
+          <w:rFonts w:hint="default"/>
+          <w:szCs w:val="22"/>
+          <w:lang w:val="en-US"/>
+        </w:rPr>
+      </w:pPr>
+      <w:bookmarkStart w:id="33" w:name="_Toc6960"/>
+      <w:r>
+        <w:rPr>
+          <w:rFonts w:hint="default"/>
+          <w:lang w:val="en-US"/>
+        </w:rPr>
+        <w:t>Github</w:t>
+      </w:r>
+      <w:bookmarkEnd w:id="33"/>
+    </w:p>
+    <w:p>
+      <w:pPr>
+        <w:rPr>
+          <w:rFonts w:hint="default"/>
+          <w:sz w:val="22"/>
+          <w:szCs w:val="22"/>
+          <w:lang w:val="en-US"/>
+        </w:rPr>
+      </w:pPr>
+    </w:p>
+    <w:p>
+      <w:pPr>
+        <w:rPr>
+          <w:rFonts w:hint="default"/>
+          <w:sz w:val="22"/>
+          <w:szCs w:val="22"/>
+          <w:lang w:val="en-US"/>
+        </w:rPr>
+      </w:pPr>
+      <w:r>
+        <w:rPr>
+          <w:rFonts w:hint="default"/>
+          <w:sz w:val="22"/>
+          <w:szCs w:val="22"/>
+          <w:lang w:val="en-US"/>
+        </w:rPr>
+        <w:fldChar w:fldCharType="begin"/>
+      </w:r>
+      <w:r>
+        <w:rPr>
+          <w:rFonts w:hint="default"/>
+          <w:sz w:val="22"/>
+          <w:szCs w:val="22"/>
+          <w:lang w:val="en-US"/>
+        </w:rPr>
+        <w:instrText xml:space="preserve"> HYPERLINK "https://github.com/backstreetbrogrammer/05_Persistence/tree/main/src/main/java/com/backstreetbrogrammer/chapter10_serializationwithstaticfields" </w:instrText>
+      </w:r>
+      <w:r>
+        <w:rPr>
+          <w:rFonts w:hint="default"/>
+          <w:sz w:val="22"/>
+          <w:szCs w:val="22"/>
+          <w:lang w:val="en-US"/>
+        </w:rPr>
+        <w:fldChar w:fldCharType="separate"/>
+      </w:r>
+      <w:r>
+        <w:rPr>
+          <w:rStyle w:val="15"/>
+          <w:rFonts w:hint="default"/>
+          <w:sz w:val="22"/>
+          <w:szCs w:val="22"/>
+          <w:lang w:val="en-US"/>
+        </w:rPr>
+        <w:t>https://github.com/backstreetbrogrammer/05_Persistence/tree/main/src/main/java/com/backstreetbrogrammer/chapter10_serializationwithstaticfields</w:t>
+      </w:r>
+      <w:r>
+        <w:rPr>
+          <w:rFonts w:hint="default"/>
+          <w:sz w:val="22"/>
+          <w:szCs w:val="22"/>
+          <w:lang w:val="en-US"/>
+        </w:rPr>
+        <w:fldChar w:fldCharType="end"/>
+      </w:r>
+    </w:p>
+    <w:p>
+      <w:pPr>
+        <w:rPr>
+          <w:rFonts w:hint="default"/>
+          <w:sz w:val="22"/>
+          <w:szCs w:val="22"/>
+          <w:lang w:val="en-US"/>
+        </w:rPr>
+      </w:pPr>
+    </w:p>
+    <w:p>
+      <w:pPr>
+        <w:rPr>
+          <w:rFonts w:hint="default"/>
+          <w:sz w:val="22"/>
+          <w:szCs w:val="22"/>
+          <w:lang w:val="en-US"/>
+        </w:rPr>
+      </w:pPr>
+      <w:r>
+        <w:rPr>
+          <w:rFonts w:hint="default"/>
+          <w:sz w:val="22"/>
+          <w:szCs w:val="22"/>
+          <w:lang w:val="en-US"/>
+        </w:rPr>
+        <w:fldChar w:fldCharType="begin"/>
+      </w:r>
+      <w:r>
+        <w:rPr>
+          <w:rFonts w:hint="default"/>
+          <w:sz w:val="22"/>
+          <w:szCs w:val="22"/>
+          <w:lang w:val="en-US"/>
+        </w:rPr>
+        <w:instrText xml:space="preserve"> HYPERLINK "https://github.com/backstreetbrogrammer/05_Persistence/tree/main/src/test/java/com/backstreetbrogrammer/chapter10_serializationwithstaticfields" </w:instrText>
+      </w:r>
+      <w:r>
+        <w:rPr>
+          <w:rFonts w:hint="default"/>
+          <w:sz w:val="22"/>
+          <w:szCs w:val="22"/>
+          <w:lang w:val="en-US"/>
+        </w:rPr>
+        <w:fldChar w:fldCharType="separate"/>
+      </w:r>
+      <w:r>
+        <w:rPr>
+          <w:rStyle w:val="15"/>
+          <w:rFonts w:hint="default"/>
+          <w:sz w:val="22"/>
+          <w:szCs w:val="22"/>
+          <w:lang w:val="en-US"/>
+        </w:rPr>
+        <w:t>https://github.com/backstreetbrogrammer/05_Persistence/tree/main/src/test/java/com/backstreetbrogrammer/chapter10_serializationwithstaticfields</w:t>
+      </w:r>
+      <w:r>
+        <w:rPr>
+          <w:rFonts w:hint="default"/>
+          <w:sz w:val="22"/>
+          <w:szCs w:val="22"/>
+          <w:lang w:val="en-US"/>
+        </w:rPr>
+        <w:fldChar w:fldCharType="end"/>
+      </w:r>
+    </w:p>
+    <w:p>
+      <w:pPr>
+        <w:numPr>
+          <w:ilvl w:val="0"/>
+          <w:numId w:val="0"/>
+        </w:numPr>
+        <w:rPr>
+          <w:rFonts w:hint="default"/>
+          <w:b w:val="0"/>
+          <w:bCs w:val="0"/>
+          <w:sz w:val="22"/>
+          <w:szCs w:val="22"/>
+          <w:lang w:val="en-US"/>
+        </w:rPr>
+      </w:pPr>
+    </w:p>
+    <w:p>
+      <w:pPr>
+        <w:rPr>
+          <w:rFonts w:hint="default"/>
+          <w:b w:val="0"/>
+          <w:bCs w:val="0"/>
+          <w:sz w:val="22"/>
+          <w:szCs w:val="22"/>
+          <w:lang w:val="en-US"/>
+        </w:rPr>
+      </w:pPr>
+    </w:p>
+    <w:p>
+      <w:pPr>
+        <w:rPr>
+          <w:rFonts w:hint="default"/>
+          <w:b w:val="0"/>
+          <w:bCs w:val="0"/>
+          <w:sz w:val="22"/>
+          <w:szCs w:val="22"/>
+          <w:lang w:val="en-US"/>
+        </w:rPr>
+      </w:pPr>
+    </w:p>
+    <w:p>
+      <w:pPr>
+        <w:rPr>
+          <w:rFonts w:hint="default"/>
+          <w:b w:val="0"/>
+          <w:bCs w:val="0"/>
+          <w:sz w:val="22"/>
+          <w:szCs w:val="22"/>
+          <w:lang w:val="en-US"/>
+        </w:rPr>
+      </w:pPr>
+    </w:p>
+    <w:p>
+      <w:pPr>
+        <w:rPr>
+          <w:rFonts w:hint="default"/>
+          <w:b w:val="0"/>
+          <w:bCs w:val="0"/>
+          <w:sz w:val="22"/>
+          <w:szCs w:val="22"/>
+          <w:lang w:val="en-US"/>
+        </w:rPr>
+      </w:pPr>
+    </w:p>
+    <w:p>
+      <w:pPr>
+        <w:rPr>
+          <w:rFonts w:hint="default"/>
+          <w:b w:val="0"/>
+          <w:bCs w:val="0"/>
+          <w:sz w:val="22"/>
+          <w:szCs w:val="22"/>
+          <w:lang w:val="en-US"/>
+        </w:rPr>
+      </w:pPr>
+    </w:p>
+    <w:p>
+      <w:pPr>
+        <w:rPr>
+          <w:rFonts w:hint="default"/>
+          <w:b w:val="0"/>
+          <w:bCs w:val="0"/>
+          <w:sz w:val="22"/>
+          <w:szCs w:val="22"/>
+          <w:lang w:val="en-US"/>
+        </w:rPr>
+      </w:pPr>
+    </w:p>
+    <w:p>
+      <w:pPr>
+        <w:rPr>
+          <w:rFonts w:hint="default"/>
+          <w:b w:val="0"/>
+          <w:bCs w:val="0"/>
+          <w:sz w:val="22"/>
+          <w:szCs w:val="22"/>
+          <w:lang w:val="en-US"/>
+        </w:rPr>
+      </w:pPr>
+    </w:p>
+    <w:p>
+      <w:pPr>
+        <w:rPr>
+          <w:rFonts w:hint="default"/>
+          <w:b w:val="0"/>
+          <w:bCs w:val="0"/>
+          <w:sz w:val="22"/>
+          <w:szCs w:val="22"/>
+          <w:lang w:val="en-US"/>
+        </w:rPr>
+      </w:pPr>
+    </w:p>
+    <w:p>
+      <w:pPr>
+        <w:rPr>
+          <w:rFonts w:hint="default"/>
+          <w:b w:val="0"/>
+          <w:bCs w:val="0"/>
+          <w:sz w:val="22"/>
+          <w:szCs w:val="22"/>
+          <w:lang w:val="en-US"/>
+        </w:rPr>
+      </w:pPr>
+    </w:p>
+    <w:p>
+      <w:pPr>
+        <w:rPr>
+          <w:rFonts w:hint="default"/>
+          <w:b w:val="0"/>
+          <w:bCs w:val="0"/>
+          <w:sz w:val="22"/>
+          <w:szCs w:val="22"/>
+          <w:lang w:val="en-US"/>
+        </w:rPr>
+      </w:pPr>
+    </w:p>
+    <w:p>
+      <w:pPr>
+        <w:rPr>
+          <w:rFonts w:hint="default"/>
+          <w:b w:val="0"/>
+          <w:bCs w:val="0"/>
+          <w:sz w:val="22"/>
+          <w:szCs w:val="22"/>
+          <w:lang w:val="en-US"/>
+        </w:rPr>
+      </w:pPr>
+    </w:p>
+    <w:p>
+      <w:pPr>
+        <w:rPr>
+          <w:rFonts w:hint="default"/>
+          <w:b w:val="0"/>
+          <w:bCs w:val="0"/>
+          <w:sz w:val="22"/>
+          <w:szCs w:val="22"/>
+          <w:lang w:val="en-US"/>
+        </w:rPr>
+      </w:pPr>
+    </w:p>
+    <w:p>
+      <w:pPr>
+        <w:rPr>
+          <w:rFonts w:hint="default"/>
+          <w:b w:val="0"/>
+          <w:bCs w:val="0"/>
+          <w:sz w:val="22"/>
+          <w:szCs w:val="22"/>
+          <w:lang w:val="en-US"/>
+        </w:rPr>
+      </w:pPr>
+    </w:p>
+    <w:p>
+      <w:pPr>
+        <w:rPr>
+          <w:rFonts w:hint="default"/>
+          <w:b w:val="0"/>
+          <w:bCs w:val="0"/>
+          <w:sz w:val="22"/>
+          <w:szCs w:val="22"/>
+          <w:lang w:val="en-US"/>
+        </w:rPr>
+      </w:pPr>
+    </w:p>
+    <w:p>
+      <w:pPr>
+        <w:pStyle w:val="3"/>
+        <w:bidi w:val="0"/>
+        <w:rPr>
+          <w:rFonts w:hint="default"/>
+          <w:color w:val="843C0B" w:themeColor="accent2" w:themeShade="80"/>
+          <w:lang w:val="en-US"/>
+        </w:rPr>
+      </w:pPr>
+      <w:bookmarkStart w:id="34" w:name="_Toc4767"/>
+      <w:r>
+        <w:rPr>
+          <w:rFonts w:hint="default"/>
+          <w:color w:val="843C0B" w:themeColor="accent2" w:themeShade="80"/>
+          <w:lang w:val="en-US"/>
+        </w:rPr>
+        <w:t>Chapter 11 - Object graphs</w:t>
+      </w:r>
+      <w:bookmarkEnd w:id="34"/>
+    </w:p>
+    <w:p>
+      <w:pPr>
+        <w:numPr>
+          <w:ilvl w:val="0"/>
+          <w:numId w:val="0"/>
+        </w:numPr>
+        <w:rPr>
+          <w:rFonts w:hint="default"/>
+          <w:b w:val="0"/>
+          <w:bCs w:val="0"/>
+          <w:sz w:val="22"/>
+          <w:szCs w:val="22"/>
+          <w:lang w:val="en-US"/>
+        </w:rPr>
+      </w:pPr>
+      <w:r>
+        <w:rPr>
+          <w:rFonts w:hint="default"/>
+          <w:b w:val="0"/>
+          <w:bCs w:val="0"/>
+          <w:sz w:val="22"/>
+          <w:szCs w:val="22"/>
+          <w:lang w:val="en-US"/>
+        </w:rPr>
+        <w:t xml:space="preserve">Java's default serialization process is fully </w:t>
+      </w:r>
+      <w:r>
+        <w:rPr>
+          <w:rFonts w:hint="default"/>
+          <w:b/>
+          <w:bCs/>
+          <w:sz w:val="22"/>
+          <w:szCs w:val="22"/>
+          <w:lang w:val="en-US"/>
+        </w:rPr>
+        <w:t>recursive</w:t>
+      </w:r>
+      <w:r>
+        <w:rPr>
+          <w:rFonts w:hint="default"/>
+          <w:b w:val="0"/>
+          <w:bCs w:val="0"/>
+          <w:sz w:val="22"/>
+          <w:szCs w:val="22"/>
+          <w:lang w:val="en-US"/>
+        </w:rPr>
+        <w:t>, so whenever we try to serialize one object, the serialization process try to serialize all the fields (primitive and reference) with our class (except </w:t>
+      </w:r>
+      <w:r>
+        <w:rPr>
+          <w:rFonts w:hint="default"/>
+          <w:b/>
+          <w:bCs/>
+          <w:sz w:val="22"/>
+          <w:szCs w:val="22"/>
+          <w:lang w:val="en-US"/>
+        </w:rPr>
+        <w:t>static </w:t>
+      </w:r>
+      <w:r>
+        <w:rPr>
+          <w:rFonts w:hint="default"/>
+          <w:b w:val="0"/>
+          <w:bCs w:val="0"/>
+          <w:sz w:val="22"/>
+          <w:szCs w:val="22"/>
+          <w:lang w:val="en-US"/>
+        </w:rPr>
+        <w:t>and </w:t>
+      </w:r>
+      <w:r>
+        <w:rPr>
+          <w:rFonts w:hint="default"/>
+          <w:b/>
+          <w:bCs/>
+          <w:sz w:val="22"/>
+          <w:szCs w:val="22"/>
+          <w:lang w:val="en-US"/>
+        </w:rPr>
+        <w:t>transient </w:t>
+      </w:r>
+      <w:r>
+        <w:rPr>
+          <w:rFonts w:hint="default"/>
+          <w:b w:val="0"/>
+          <w:bCs w:val="0"/>
+          <w:sz w:val="22"/>
+          <w:szCs w:val="22"/>
+          <w:lang w:val="en-US"/>
+        </w:rPr>
+        <w:t>fields).</w:t>
+      </w:r>
+    </w:p>
+    <w:p>
+      <w:pPr>
+        <w:numPr>
+          <w:ilvl w:val="0"/>
+          <w:numId w:val="0"/>
+        </w:numPr>
+        <w:rPr>
+          <w:rFonts w:hint="default"/>
+          <w:b w:val="0"/>
+          <w:bCs w:val="0"/>
+          <w:sz w:val="22"/>
+          <w:szCs w:val="22"/>
+          <w:lang w:val="en-US"/>
+        </w:rPr>
+      </w:pPr>
+    </w:p>
+    <w:p>
+      <w:pPr>
+        <w:numPr>
+          <w:ilvl w:val="0"/>
+          <w:numId w:val="0"/>
+        </w:numPr>
+        <w:rPr>
+          <w:rFonts w:hint="default"/>
+          <w:b w:val="0"/>
+          <w:bCs w:val="0"/>
+          <w:sz w:val="22"/>
+          <w:szCs w:val="22"/>
+          <w:lang w:val="en-US"/>
+        </w:rPr>
+      </w:pPr>
+      <w:r>
+        <w:rPr>
+          <w:rFonts w:hint="default"/>
+          <w:b w:val="0"/>
+          <w:bCs w:val="0"/>
+          <w:sz w:val="22"/>
+          <w:szCs w:val="22"/>
+          <w:lang w:val="en-US"/>
+        </w:rPr>
+        <w:t xml:space="preserve">The reference to objects fields are serialized and Java serialization takes care of saving that object’s entire “object graph”. That means a deep copy of everything the saved objects needs to be stored. </w:t>
+      </w:r>
+    </w:p>
+    <w:p>
+      <w:pPr>
+        <w:numPr>
+          <w:ilvl w:val="0"/>
+          <w:numId w:val="0"/>
+        </w:numPr>
+        <w:rPr>
+          <w:rFonts w:hint="default"/>
+          <w:b w:val="0"/>
+          <w:bCs w:val="0"/>
+          <w:sz w:val="22"/>
+          <w:szCs w:val="22"/>
+          <w:lang w:val="en-US"/>
+        </w:rPr>
+      </w:pPr>
+    </w:p>
+    <w:p>
+      <w:pPr>
+        <w:numPr>
+          <w:ilvl w:val="0"/>
+          <w:numId w:val="0"/>
+        </w:numPr>
+        <w:rPr>
+          <w:rFonts w:hint="default"/>
+          <w:b w:val="0"/>
+          <w:bCs w:val="0"/>
+          <w:sz w:val="22"/>
+          <w:szCs w:val="22"/>
+          <w:lang w:val="en-US"/>
+        </w:rPr>
+      </w:pPr>
+      <w:r>
+        <w:rPr>
+          <w:rFonts w:hint="default"/>
+          <w:b w:val="0"/>
+          <w:bCs w:val="0"/>
+          <w:sz w:val="22"/>
+          <w:szCs w:val="22"/>
+          <w:lang w:val="en-US"/>
+        </w:rPr>
+        <w:t xml:space="preserve">Just remember to implement the Serialization interface for all the objects in the “object graph” - otherwise we will get </w:t>
+      </w:r>
+      <w:r>
+        <w:rPr>
+          <w:rFonts w:hint="default"/>
+          <w:b/>
+          <w:bCs/>
+          <w:sz w:val="22"/>
+          <w:szCs w:val="22"/>
+          <w:lang w:val="en-US"/>
+        </w:rPr>
+        <w:t>NotSerializableException</w:t>
+      </w:r>
+      <w:r>
+        <w:rPr>
+          <w:rFonts w:hint="default"/>
+          <w:b w:val="0"/>
+          <w:bCs w:val="0"/>
+          <w:sz w:val="22"/>
+          <w:szCs w:val="22"/>
+          <w:lang w:val="en-US"/>
+        </w:rPr>
+        <w:t>.</w:t>
+      </w:r>
+    </w:p>
+    <w:p>
+      <w:pPr>
+        <w:rPr>
+          <w:rFonts w:hint="default"/>
+          <w:b w:val="0"/>
+          <w:bCs w:val="0"/>
+          <w:sz w:val="22"/>
+          <w:szCs w:val="22"/>
+          <w:lang w:val="en-US"/>
+        </w:rPr>
+      </w:pPr>
+    </w:p>
+    <w:p>
+      <w:pPr>
+        <w:pStyle w:val="5"/>
+        <w:bidi w:val="0"/>
+        <w:rPr>
+          <w:rFonts w:hint="default"/>
+          <w:szCs w:val="22"/>
+          <w:lang w:val="en-US"/>
+        </w:rPr>
+      </w:pPr>
+      <w:bookmarkStart w:id="35" w:name="_Toc9226"/>
+      <w:r>
+        <w:rPr>
+          <w:rFonts w:hint="default"/>
+          <w:lang w:val="en-US"/>
+        </w:rPr>
+        <w:t>Youtube</w:t>
+      </w:r>
+      <w:bookmarkEnd w:id="35"/>
+    </w:p>
+    <w:p>
+      <w:pPr>
+        <w:rPr>
+          <w:rFonts w:hint="default"/>
+          <w:sz w:val="22"/>
+          <w:szCs w:val="22"/>
+          <w:lang w:val="en-US"/>
+        </w:rPr>
+      </w:pPr>
+      <w:r>
+        <w:rPr>
+          <w:rFonts w:hint="default"/>
+          <w:sz w:val="22"/>
+          <w:szCs w:val="22"/>
+          <w:lang w:val="en-US"/>
+        </w:rPr>
+        <w:t>25 - Java Serialization with Object graphs - Code Demo</w:t>
+      </w:r>
+    </w:p>
+    <w:p>
+      <w:pPr>
+        <w:rPr>
+          <w:rFonts w:hint="default"/>
+          <w:sz w:val="22"/>
+          <w:szCs w:val="22"/>
+          <w:lang w:val="en-US"/>
+        </w:rPr>
+      </w:pPr>
+      <w:r>
+        <w:rPr>
+          <w:rFonts w:hint="default"/>
+          <w:sz w:val="22"/>
+          <w:szCs w:val="22"/>
+          <w:lang w:val="en-US"/>
+        </w:rPr>
+        <w:fldChar w:fldCharType="begin"/>
+      </w:r>
+      <w:r>
+        <w:rPr>
+          <w:rFonts w:hint="default"/>
+          <w:sz w:val="22"/>
+          <w:szCs w:val="22"/>
+          <w:lang w:val="en-US"/>
+        </w:rPr>
+        <w:instrText xml:space="preserve"> HYPERLINK "https://youtu.be/qbu7mOHwIQM" </w:instrText>
+      </w:r>
+      <w:r>
+        <w:rPr>
+          <w:rFonts w:hint="default"/>
+          <w:sz w:val="22"/>
+          <w:szCs w:val="22"/>
+          <w:lang w:val="en-US"/>
+        </w:rPr>
+        <w:fldChar w:fldCharType="separate"/>
+      </w:r>
+      <w:r>
+        <w:rPr>
+          <w:rStyle w:val="15"/>
+          <w:rFonts w:hint="default"/>
+          <w:sz w:val="22"/>
+          <w:szCs w:val="22"/>
+          <w:lang w:val="en-US"/>
+        </w:rPr>
+        <w:t>https://youtu.be/qbu7mOHwIQM</w:t>
+      </w:r>
+      <w:r>
+        <w:rPr>
+          <w:rFonts w:hint="default"/>
+          <w:sz w:val="22"/>
+          <w:szCs w:val="22"/>
+          <w:lang w:val="en-US"/>
+        </w:rPr>
+        <w:fldChar w:fldCharType="end"/>
+      </w:r>
+    </w:p>
+    <w:p>
+      <w:pPr>
+        <w:rPr>
+          <w:rFonts w:hint="default"/>
+          <w:sz w:val="22"/>
+          <w:szCs w:val="22"/>
+          <w:lang w:val="en-US"/>
+        </w:rPr>
+      </w:pPr>
       <w:bookmarkStart w:id="111" w:name="_GoBack"/>
       <w:bookmarkEnd w:id="111"/>
-    </w:p>
-    <w:p>
-      <w:pPr>
-        <w:pStyle w:val="5"/>
-        <w:bidi w:val="0"/>
-        <w:rPr>
-          <w:rFonts w:hint="default"/>
-          <w:szCs w:val="22"/>
-          <w:lang w:val="en-US"/>
-        </w:rPr>
-      </w:pPr>
-      <w:bookmarkStart w:id="33" w:name="_Toc6960"/>
-      <w:r>
-        <w:rPr>
-          <w:rFonts w:hint="default"/>
-          <w:lang w:val="en-US"/>
-        </w:rPr>
-        <w:t>Github</w:t>
-      </w:r>
-      <w:bookmarkEnd w:id="33"/>
-    </w:p>
-    <w:p>
-      <w:pPr>
-        <w:rPr>
-          <w:rFonts w:hint="default"/>
-          <w:sz w:val="22"/>
-          <w:szCs w:val="22"/>
-          <w:lang w:val="en-US"/>
-        </w:rPr>
-      </w:pPr>
-    </w:p>
-    <w:p>
-      <w:pPr>
-        <w:rPr>
-          <w:rFonts w:hint="default"/>
-          <w:sz w:val="22"/>
-          <w:szCs w:val="22"/>
-          <w:lang w:val="en-US"/>
-        </w:rPr>
-      </w:pPr>
-      <w:r>
-        <w:rPr>
-          <w:rFonts w:hint="default"/>
-          <w:sz w:val="22"/>
-          <w:szCs w:val="22"/>
-          <w:lang w:val="en-US"/>
-        </w:rPr>
-        <w:fldChar w:fldCharType="begin"/>
-      </w:r>
-      <w:r>
-        <w:rPr>
-          <w:rFonts w:hint="default"/>
-          <w:sz w:val="22"/>
-          <w:szCs w:val="22"/>
-          <w:lang w:val="en-US"/>
-        </w:rPr>
-        <w:instrText xml:space="preserve"> HYPERLINK "https://github.com/backstreetbrogrammer/05_Persistence/tree/main/src/main/java/com/backstreetbrogrammer/chapter10_serializationwithstaticfields" </w:instrText>
-      </w:r>
-      <w:r>
-        <w:rPr>
-          <w:rFonts w:hint="default"/>
-          <w:sz w:val="22"/>
-          <w:szCs w:val="22"/>
-          <w:lang w:val="en-US"/>
-        </w:rPr>
-        <w:fldChar w:fldCharType="separate"/>
-      </w:r>
-      <w:r>
-        <w:rPr>
-          <w:rStyle w:val="15"/>
-          <w:rFonts w:hint="default"/>
-          <w:sz w:val="22"/>
-          <w:szCs w:val="22"/>
-          <w:lang w:val="en-US"/>
-        </w:rPr>
-        <w:t>https://github.com/backstreetbrogrammer/05_Persistence/tree/main/src/main/java/com/backstreetbrogrammer/chapter10_serializationwithstaticfields</w:t>
-      </w:r>
-      <w:r>
-        <w:rPr>
-          <w:rFonts w:hint="default"/>
-          <w:sz w:val="22"/>
-          <w:szCs w:val="22"/>
-          <w:lang w:val="en-US"/>
-        </w:rPr>
-        <w:fldChar w:fldCharType="end"/>
-      </w:r>
-    </w:p>
-    <w:p>
-      <w:pPr>
-        <w:rPr>
-          <w:rFonts w:hint="default"/>
-          <w:sz w:val="22"/>
-          <w:szCs w:val="22"/>
-          <w:lang w:val="en-US"/>
-        </w:rPr>
-      </w:pPr>
-    </w:p>
-    <w:p>
-      <w:pPr>
-        <w:rPr>
-          <w:rFonts w:hint="default"/>
-          <w:sz w:val="22"/>
-          <w:szCs w:val="22"/>
-          <w:lang w:val="en-US"/>
-        </w:rPr>
-      </w:pPr>
-      <w:r>
-        <w:rPr>
-          <w:rFonts w:hint="default"/>
-          <w:sz w:val="22"/>
-          <w:szCs w:val="22"/>
-          <w:lang w:val="en-US"/>
-        </w:rPr>
-        <w:fldChar w:fldCharType="begin"/>
-      </w:r>
-      <w:r>
-        <w:rPr>
-          <w:rFonts w:hint="default"/>
-          <w:sz w:val="22"/>
-          <w:szCs w:val="22"/>
-          <w:lang w:val="en-US"/>
-        </w:rPr>
-        <w:instrText xml:space="preserve"> HYPERLINK "https://github.com/backstreetbrogrammer/05_Persistence/tree/main/src/test/java/com/backstreetbrogrammer/chapter10_serializationwithstaticfields" </w:instrText>
-      </w:r>
-      <w:r>
-        <w:rPr>
-          <w:rFonts w:hint="default"/>
-          <w:sz w:val="22"/>
-          <w:szCs w:val="22"/>
-          <w:lang w:val="en-US"/>
-        </w:rPr>
-        <w:fldChar w:fldCharType="separate"/>
-      </w:r>
-      <w:r>
-        <w:rPr>
-          <w:rStyle w:val="15"/>
-          <w:rFonts w:hint="default"/>
-          <w:sz w:val="22"/>
-          <w:szCs w:val="22"/>
-          <w:lang w:val="en-US"/>
-        </w:rPr>
-        <w:t>https://github.com/backstreetbrogrammer/05_Persistence/tree/main/src/test/java/com/backstreetbrogrammer/chapter10_serializationwithstaticfields</w:t>
-      </w:r>
-      <w:r>
-        <w:rPr>
-          <w:rFonts w:hint="default"/>
-          <w:sz w:val="22"/>
-          <w:szCs w:val="22"/>
-          <w:lang w:val="en-US"/>
-        </w:rPr>
-        <w:fldChar w:fldCharType="end"/>
-      </w:r>
-    </w:p>
-    <w:p>
-      <w:pPr>
-        <w:numPr>
-          <w:ilvl w:val="0"/>
-          <w:numId w:val="0"/>
-        </w:numPr>
-        <w:rPr>
-          <w:rFonts w:hint="default"/>
-          <w:b w:val="0"/>
-          <w:bCs w:val="0"/>
-          <w:sz w:val="22"/>
-          <w:szCs w:val="22"/>
-          <w:lang w:val="en-US"/>
-        </w:rPr>
-      </w:pPr>
-    </w:p>
-    <w:p>
-      <w:pPr>
-        <w:rPr>
-          <w:rFonts w:hint="default"/>
-          <w:b w:val="0"/>
-          <w:bCs w:val="0"/>
-          <w:sz w:val="22"/>
-          <w:szCs w:val="22"/>
-          <w:lang w:val="en-US"/>
-        </w:rPr>
-      </w:pPr>
-    </w:p>
-    <w:p>
-      <w:pPr>
-        <w:rPr>
-          <w:rFonts w:hint="default"/>
-          <w:b w:val="0"/>
-          <w:bCs w:val="0"/>
-          <w:sz w:val="22"/>
-          <w:szCs w:val="22"/>
-          <w:lang w:val="en-US"/>
-        </w:rPr>
-      </w:pPr>
-    </w:p>
-    <w:p>
-      <w:pPr>
-        <w:rPr>
-          <w:rFonts w:hint="default"/>
-          <w:b w:val="0"/>
-          <w:bCs w:val="0"/>
-          <w:sz w:val="22"/>
-          <w:szCs w:val="22"/>
-          <w:lang w:val="en-US"/>
-        </w:rPr>
-      </w:pPr>
-    </w:p>
-    <w:p>
-      <w:pPr>
-        <w:rPr>
-          <w:rFonts w:hint="default"/>
-          <w:b w:val="0"/>
-          <w:bCs w:val="0"/>
-          <w:sz w:val="22"/>
-          <w:szCs w:val="22"/>
-          <w:lang w:val="en-US"/>
-        </w:rPr>
-      </w:pPr>
-    </w:p>
-    <w:p>
-      <w:pPr>
-        <w:rPr>
-          <w:rFonts w:hint="default"/>
-          <w:b w:val="0"/>
-          <w:bCs w:val="0"/>
-          <w:sz w:val="22"/>
-          <w:szCs w:val="22"/>
-          <w:lang w:val="en-US"/>
-        </w:rPr>
-      </w:pPr>
-    </w:p>
-    <w:p>
-      <w:pPr>
-        <w:rPr>
-          <w:rFonts w:hint="default"/>
-          <w:b w:val="0"/>
-          <w:bCs w:val="0"/>
-          <w:sz w:val="22"/>
-          <w:szCs w:val="22"/>
-          <w:lang w:val="en-US"/>
-        </w:rPr>
-      </w:pPr>
-    </w:p>
-    <w:p>
-      <w:pPr>
-        <w:rPr>
-          <w:rFonts w:hint="default"/>
-          <w:b w:val="0"/>
-          <w:bCs w:val="0"/>
-          <w:sz w:val="22"/>
-          <w:szCs w:val="22"/>
-          <w:lang w:val="en-US"/>
-        </w:rPr>
-      </w:pPr>
-    </w:p>
-    <w:p>
-      <w:pPr>
-        <w:rPr>
-          <w:rFonts w:hint="default"/>
-          <w:b w:val="0"/>
-          <w:bCs w:val="0"/>
-          <w:sz w:val="22"/>
-          <w:szCs w:val="22"/>
-          <w:lang w:val="en-US"/>
-        </w:rPr>
-      </w:pPr>
-    </w:p>
-    <w:p>
-      <w:pPr>
-        <w:rPr>
-          <w:rFonts w:hint="default"/>
-          <w:b w:val="0"/>
-          <w:bCs w:val="0"/>
-          <w:sz w:val="22"/>
-          <w:szCs w:val="22"/>
-          <w:lang w:val="en-US"/>
-        </w:rPr>
-      </w:pPr>
-    </w:p>
-    <w:p>
-      <w:pPr>
-        <w:rPr>
-          <w:rFonts w:hint="default"/>
-          <w:b w:val="0"/>
-          <w:bCs w:val="0"/>
-          <w:sz w:val="22"/>
-          <w:szCs w:val="22"/>
-          <w:lang w:val="en-US"/>
-        </w:rPr>
-      </w:pPr>
-    </w:p>
-    <w:p>
-      <w:pPr>
-        <w:rPr>
-          <w:rFonts w:hint="default"/>
-          <w:b w:val="0"/>
-          <w:bCs w:val="0"/>
-          <w:sz w:val="22"/>
-          <w:szCs w:val="22"/>
-          <w:lang w:val="en-US"/>
-        </w:rPr>
-      </w:pPr>
-    </w:p>
-    <w:p>
-      <w:pPr>
-        <w:rPr>
-          <w:rFonts w:hint="default"/>
-          <w:b w:val="0"/>
-          <w:bCs w:val="0"/>
-          <w:sz w:val="22"/>
-          <w:szCs w:val="22"/>
-          <w:lang w:val="en-US"/>
-        </w:rPr>
-      </w:pPr>
-    </w:p>
-    <w:p>
-      <w:pPr>
-        <w:rPr>
-          <w:rFonts w:hint="default"/>
-          <w:b w:val="0"/>
-          <w:bCs w:val="0"/>
-          <w:sz w:val="22"/>
-          <w:szCs w:val="22"/>
-          <w:lang w:val="en-US"/>
-        </w:rPr>
-      </w:pPr>
-    </w:p>
-    <w:p>
-      <w:pPr>
-        <w:rPr>
-          <w:rFonts w:hint="default"/>
-          <w:b w:val="0"/>
-          <w:bCs w:val="0"/>
-          <w:sz w:val="22"/>
-          <w:szCs w:val="22"/>
-          <w:lang w:val="en-US"/>
-        </w:rPr>
-      </w:pPr>
-    </w:p>
-    <w:p>
-      <w:pPr>
-        <w:pStyle w:val="3"/>
-        <w:bidi w:val="0"/>
-        <w:rPr>
-          <w:rFonts w:hint="default"/>
-          <w:color w:val="843C0B" w:themeColor="accent2" w:themeShade="80"/>
-          <w:lang w:val="en-US"/>
-        </w:rPr>
-      </w:pPr>
-      <w:bookmarkStart w:id="34" w:name="_Toc4767"/>
-      <w:r>
-        <w:rPr>
-          <w:rFonts w:hint="default"/>
-          <w:color w:val="843C0B" w:themeColor="accent2" w:themeShade="80"/>
-          <w:lang w:val="en-US"/>
-        </w:rPr>
-        <w:t>Chapter 11 - Object graphs</w:t>
-      </w:r>
-      <w:bookmarkEnd w:id="34"/>
-    </w:p>
-    <w:p>
-      <w:pPr>
-        <w:numPr>
-          <w:ilvl w:val="0"/>
-          <w:numId w:val="0"/>
-        </w:numPr>
-        <w:rPr>
-          <w:rFonts w:hint="default"/>
-          <w:b w:val="0"/>
-          <w:bCs w:val="0"/>
-          <w:sz w:val="22"/>
-          <w:szCs w:val="22"/>
-          <w:lang w:val="en-US"/>
-        </w:rPr>
-      </w:pPr>
-      <w:r>
-        <w:rPr>
-          <w:rFonts w:hint="default"/>
-          <w:b w:val="0"/>
-          <w:bCs w:val="0"/>
-          <w:sz w:val="22"/>
-          <w:szCs w:val="22"/>
-          <w:lang w:val="en-US"/>
-        </w:rPr>
-        <w:t xml:space="preserve">Java's default serialization process is fully </w:t>
-      </w:r>
-      <w:r>
-        <w:rPr>
-          <w:rFonts w:hint="default"/>
-          <w:b/>
-          <w:bCs/>
-          <w:sz w:val="22"/>
-          <w:szCs w:val="22"/>
-          <w:lang w:val="en-US"/>
-        </w:rPr>
-        <w:t>recursive</w:t>
-      </w:r>
-      <w:r>
-        <w:rPr>
-          <w:rFonts w:hint="default"/>
-          <w:b w:val="0"/>
-          <w:bCs w:val="0"/>
-          <w:sz w:val="22"/>
-          <w:szCs w:val="22"/>
-          <w:lang w:val="en-US"/>
-        </w:rPr>
-        <w:t>, so whenever we try to serialize one object, the serialization process try to serialize all the fields (primitive and reference) with our class (except </w:t>
-      </w:r>
-      <w:r>
-        <w:rPr>
-          <w:rFonts w:hint="default"/>
-          <w:b/>
-          <w:bCs/>
-          <w:sz w:val="22"/>
-          <w:szCs w:val="22"/>
-          <w:lang w:val="en-US"/>
-        </w:rPr>
-        <w:t>static </w:t>
-      </w:r>
-      <w:r>
-        <w:rPr>
-          <w:rFonts w:hint="default"/>
-          <w:b w:val="0"/>
-          <w:bCs w:val="0"/>
-          <w:sz w:val="22"/>
-          <w:szCs w:val="22"/>
-          <w:lang w:val="en-US"/>
-        </w:rPr>
-        <w:t>and </w:t>
-      </w:r>
-      <w:r>
-        <w:rPr>
-          <w:rFonts w:hint="default"/>
-          <w:b/>
-          <w:bCs/>
-          <w:sz w:val="22"/>
-          <w:szCs w:val="22"/>
-          <w:lang w:val="en-US"/>
-        </w:rPr>
-        <w:t>transient </w:t>
-      </w:r>
-      <w:r>
-        <w:rPr>
-          <w:rFonts w:hint="default"/>
-          <w:b w:val="0"/>
-          <w:bCs w:val="0"/>
-          <w:sz w:val="22"/>
-          <w:szCs w:val="22"/>
-          <w:lang w:val="en-US"/>
-        </w:rPr>
-        <w:t>fields).</w:t>
-      </w:r>
-    </w:p>
-    <w:p>
-      <w:pPr>
-        <w:numPr>
-          <w:ilvl w:val="0"/>
-          <w:numId w:val="0"/>
-        </w:numPr>
-        <w:rPr>
-          <w:rFonts w:hint="default"/>
-          <w:b w:val="0"/>
-          <w:bCs w:val="0"/>
-          <w:sz w:val="22"/>
-          <w:szCs w:val="22"/>
-          <w:lang w:val="en-US"/>
-        </w:rPr>
-      </w:pPr>
-    </w:p>
-    <w:p>
-      <w:pPr>
-        <w:numPr>
-          <w:ilvl w:val="0"/>
-          <w:numId w:val="0"/>
-        </w:numPr>
-        <w:rPr>
-          <w:rFonts w:hint="default"/>
-          <w:b w:val="0"/>
-          <w:bCs w:val="0"/>
-          <w:sz w:val="22"/>
-          <w:szCs w:val="22"/>
-          <w:lang w:val="en-US"/>
-        </w:rPr>
-      </w:pPr>
-      <w:r>
-        <w:rPr>
-          <w:rFonts w:hint="default"/>
-          <w:b w:val="0"/>
-          <w:bCs w:val="0"/>
-          <w:sz w:val="22"/>
-          <w:szCs w:val="22"/>
-          <w:lang w:val="en-US"/>
-        </w:rPr>
-        <w:t xml:space="preserve">The reference to objects fields are serialized and Java serialization takes care of saving that object’s entire “object graph”. That means a deep copy of everything the saved objects needs to be stored. </w:t>
-      </w:r>
-    </w:p>
-    <w:p>
-      <w:pPr>
-        <w:numPr>
-          <w:ilvl w:val="0"/>
-          <w:numId w:val="0"/>
-        </w:numPr>
-        <w:rPr>
-          <w:rFonts w:hint="default"/>
-          <w:b w:val="0"/>
-          <w:bCs w:val="0"/>
-          <w:sz w:val="22"/>
-          <w:szCs w:val="22"/>
-          <w:lang w:val="en-US"/>
-        </w:rPr>
-      </w:pPr>
-    </w:p>
-    <w:p>
-      <w:pPr>
-        <w:numPr>
-          <w:ilvl w:val="0"/>
-          <w:numId w:val="0"/>
-        </w:numPr>
-        <w:rPr>
-          <w:rFonts w:hint="default"/>
-          <w:b w:val="0"/>
-          <w:bCs w:val="0"/>
-          <w:sz w:val="22"/>
-          <w:szCs w:val="22"/>
-          <w:lang w:val="en-US"/>
-        </w:rPr>
-      </w:pPr>
-      <w:r>
-        <w:rPr>
-          <w:rFonts w:hint="default"/>
-          <w:b w:val="0"/>
-          <w:bCs w:val="0"/>
-          <w:sz w:val="22"/>
-          <w:szCs w:val="22"/>
-          <w:lang w:val="en-US"/>
-        </w:rPr>
-        <w:t xml:space="preserve">Just remember to implement the Serialization interface for all the objects in the “object graph” - otherwise we will get </w:t>
-      </w:r>
-      <w:r>
-        <w:rPr>
-          <w:rFonts w:hint="default"/>
-          <w:b/>
-          <w:bCs/>
-          <w:sz w:val="22"/>
-          <w:szCs w:val="22"/>
-          <w:lang w:val="en-US"/>
-        </w:rPr>
-        <w:t>NotSerializableException</w:t>
-      </w:r>
-      <w:r>
-        <w:rPr>
-          <w:rFonts w:hint="default"/>
-          <w:b w:val="0"/>
-          <w:bCs w:val="0"/>
-          <w:sz w:val="22"/>
-          <w:szCs w:val="22"/>
-          <w:lang w:val="en-US"/>
-        </w:rPr>
-        <w:t>.</w:t>
-      </w:r>
-    </w:p>
-    <w:p>
-      <w:pPr>
-        <w:rPr>
-          <w:rFonts w:hint="default"/>
-          <w:b w:val="0"/>
-          <w:bCs w:val="0"/>
-          <w:sz w:val="22"/>
-          <w:szCs w:val="22"/>
-          <w:lang w:val="en-US"/>
-        </w:rPr>
-      </w:pPr>
-    </w:p>
-    <w:p>
-      <w:pPr>
-        <w:pStyle w:val="5"/>
-        <w:bidi w:val="0"/>
-        <w:rPr>
-          <w:rFonts w:hint="default"/>
-          <w:szCs w:val="22"/>
-          <w:lang w:val="en-US"/>
-        </w:rPr>
-      </w:pPr>
-      <w:bookmarkStart w:id="35" w:name="_Toc9226"/>
-      <w:r>
-        <w:rPr>
-          <w:rFonts w:hint="default"/>
-          <w:lang w:val="en-US"/>
-        </w:rPr>
-        <w:t>Youtube</w:t>
-      </w:r>
-      <w:bookmarkEnd w:id="35"/>
-    </w:p>
-    <w:p>
-      <w:pPr>
-        <w:rPr>
-          <w:rFonts w:hint="default"/>
-          <w:sz w:val="22"/>
-          <w:szCs w:val="22"/>
-          <w:lang w:val="en-US"/>
-        </w:rPr>
-      </w:pPr>
-      <w:r>
-        <w:rPr>
-          <w:rFonts w:hint="default"/>
-          <w:sz w:val="22"/>
-          <w:szCs w:val="22"/>
-          <w:lang w:val="en-US"/>
-        </w:rPr>
-        <w:fldChar w:fldCharType="begin"/>
-      </w:r>
-      <w:r>
-        <w:rPr>
-          <w:rFonts w:hint="default"/>
-          <w:sz w:val="22"/>
-          <w:szCs w:val="22"/>
-          <w:lang w:val="en-US"/>
-        </w:rPr>
-        <w:instrText xml:space="preserve"> HYPERLINK "https://www.youtube.com/playlist?list=PLQDzPczdXrTjGLkI8kd2d0bfNHx0v7dTy" </w:instrText>
-      </w:r>
-      <w:r>
-        <w:rPr>
-          <w:rFonts w:hint="default"/>
-          <w:sz w:val="22"/>
-          <w:szCs w:val="22"/>
-          <w:lang w:val="en-US"/>
-        </w:rPr>
-        <w:fldChar w:fldCharType="separate"/>
-      </w:r>
-      <w:r>
-        <w:rPr>
-          <w:rStyle w:val="15"/>
-          <w:rFonts w:hint="default"/>
-          <w:sz w:val="22"/>
-          <w:szCs w:val="22"/>
-          <w:lang w:val="en-US"/>
-        </w:rPr>
-        <w:t>https://www.youtube.com/playlist?list=PLQDzPczdXrTjGLkI8kd2d0bfNHx0v7dTy</w:t>
-      </w:r>
-      <w:r>
-        <w:rPr>
-          <w:rFonts w:hint="default"/>
-          <w:sz w:val="22"/>
-          <w:szCs w:val="22"/>
-          <w:lang w:val="en-US"/>
-        </w:rPr>
-        <w:fldChar w:fldCharType="end"/>
-      </w:r>
-    </w:p>
-    <w:p>
-      <w:pPr>
-        <w:rPr>
-          <w:rFonts w:hint="default"/>
-          <w:sz w:val="22"/>
-          <w:szCs w:val="22"/>
-          <w:lang w:val="en-US"/>
-        </w:rPr>
-      </w:pPr>
     </w:p>
     <w:p>
       <w:pPr>

</xml_diff>

<commit_message>
added youtube link for chapter on transient
</commit_message>
<xml_diff>
--- a/JavaSerialization.docx
+++ b/JavaSerialization.docx
@@ -22000,1029 +22000,1048 @@
           <w:lang w:val="en-US"/>
         </w:rPr>
       </w:pPr>
+    </w:p>
+    <w:p>
+      <w:pPr>
+        <w:pStyle w:val="5"/>
+        <w:bidi w:val="0"/>
+        <w:rPr>
+          <w:rFonts w:hint="default"/>
+          <w:szCs w:val="22"/>
+          <w:lang w:val="en-US"/>
+        </w:rPr>
+      </w:pPr>
+      <w:bookmarkStart w:id="36" w:name="_Toc3349"/>
+      <w:r>
+        <w:rPr>
+          <w:rFonts w:hint="default"/>
+          <w:lang w:val="en-US"/>
+        </w:rPr>
+        <w:t>Github</w:t>
+      </w:r>
+      <w:bookmarkEnd w:id="36"/>
+    </w:p>
+    <w:p>
+      <w:pPr>
+        <w:rPr>
+          <w:rFonts w:hint="default"/>
+          <w:sz w:val="22"/>
+          <w:szCs w:val="22"/>
+          <w:lang w:val="en-US"/>
+        </w:rPr>
+      </w:pPr>
+    </w:p>
+    <w:p>
+      <w:pPr>
+        <w:rPr>
+          <w:rFonts w:hint="default"/>
+          <w:sz w:val="22"/>
+          <w:szCs w:val="22"/>
+          <w:lang w:val="en-US"/>
+        </w:rPr>
+      </w:pPr>
+      <w:r>
+        <w:rPr>
+          <w:rFonts w:hint="default"/>
+          <w:sz w:val="22"/>
+          <w:szCs w:val="22"/>
+          <w:lang w:val="en-US"/>
+        </w:rPr>
+        <w:fldChar w:fldCharType="begin"/>
+      </w:r>
+      <w:r>
+        <w:rPr>
+          <w:rFonts w:hint="default"/>
+          <w:sz w:val="22"/>
+          <w:szCs w:val="22"/>
+          <w:lang w:val="en-US"/>
+        </w:rPr>
+        <w:instrText xml:space="preserve"> HYPERLINK "https://github.com/backstreetbrogrammer/05_Persistence/tree/main/src/main/java/com/backstreetbrogrammer/chapter11_objectgraphs" </w:instrText>
+      </w:r>
+      <w:r>
+        <w:rPr>
+          <w:rFonts w:hint="default"/>
+          <w:sz w:val="22"/>
+          <w:szCs w:val="22"/>
+          <w:lang w:val="en-US"/>
+        </w:rPr>
+        <w:fldChar w:fldCharType="separate"/>
+      </w:r>
+      <w:r>
+        <w:rPr>
+          <w:rStyle w:val="15"/>
+          <w:rFonts w:hint="default"/>
+          <w:sz w:val="22"/>
+          <w:szCs w:val="22"/>
+          <w:lang w:val="en-US"/>
+        </w:rPr>
+        <w:t>https://github.com/backstreetbrogrammer/05_Persistence/tree/main/src/main/java/com/backstreetbrogrammer/chapter11_objectgraphs</w:t>
+      </w:r>
+      <w:r>
+        <w:rPr>
+          <w:rFonts w:hint="default"/>
+          <w:sz w:val="22"/>
+          <w:szCs w:val="22"/>
+          <w:lang w:val="en-US"/>
+        </w:rPr>
+        <w:fldChar w:fldCharType="end"/>
+      </w:r>
+    </w:p>
+    <w:p>
+      <w:pPr>
+        <w:rPr>
+          <w:rFonts w:hint="default"/>
+          <w:sz w:val="22"/>
+          <w:szCs w:val="22"/>
+          <w:lang w:val="en-US"/>
+        </w:rPr>
+      </w:pPr>
+    </w:p>
+    <w:p>
+      <w:pPr>
+        <w:rPr>
+          <w:rFonts w:hint="default"/>
+          <w:sz w:val="22"/>
+          <w:szCs w:val="22"/>
+          <w:lang w:val="en-US"/>
+        </w:rPr>
+      </w:pPr>
+      <w:r>
+        <w:rPr>
+          <w:rFonts w:hint="default"/>
+          <w:sz w:val="22"/>
+          <w:szCs w:val="22"/>
+          <w:lang w:val="en-US"/>
+        </w:rPr>
+        <w:fldChar w:fldCharType="begin"/>
+      </w:r>
+      <w:r>
+        <w:rPr>
+          <w:rFonts w:hint="default"/>
+          <w:sz w:val="22"/>
+          <w:szCs w:val="22"/>
+          <w:lang w:val="en-US"/>
+        </w:rPr>
+        <w:instrText xml:space="preserve"> HYPERLINK "https://github.com/backstreetbrogrammer/05_Persistence/tree/main/src/test/java/com/backstreetbrogrammer/chapter11_objectgraphs" </w:instrText>
+      </w:r>
+      <w:r>
+        <w:rPr>
+          <w:rFonts w:hint="default"/>
+          <w:sz w:val="22"/>
+          <w:szCs w:val="22"/>
+          <w:lang w:val="en-US"/>
+        </w:rPr>
+        <w:fldChar w:fldCharType="separate"/>
+      </w:r>
+      <w:r>
+        <w:rPr>
+          <w:rStyle w:val="15"/>
+          <w:rFonts w:hint="default"/>
+          <w:sz w:val="22"/>
+          <w:szCs w:val="22"/>
+          <w:lang w:val="en-US"/>
+        </w:rPr>
+        <w:t>https://github.com/backstreetbrogrammer/05_Persistence/tree/main/src/test/java/com/backstreetbrogrammer/chapter11_objectgraphs</w:t>
+      </w:r>
+      <w:r>
+        <w:rPr>
+          <w:rFonts w:hint="default"/>
+          <w:sz w:val="22"/>
+          <w:szCs w:val="22"/>
+          <w:lang w:val="en-US"/>
+        </w:rPr>
+        <w:fldChar w:fldCharType="end"/>
+      </w:r>
+    </w:p>
+    <w:p>
+      <w:pPr>
+        <w:numPr>
+          <w:ilvl w:val="0"/>
+          <w:numId w:val="0"/>
+        </w:numPr>
+        <w:rPr>
+          <w:rFonts w:hint="default"/>
+          <w:b w:val="0"/>
+          <w:bCs w:val="0"/>
+          <w:sz w:val="22"/>
+          <w:szCs w:val="22"/>
+          <w:lang w:val="en-US"/>
+        </w:rPr>
+      </w:pPr>
+    </w:p>
+    <w:p>
+      <w:pPr>
+        <w:rPr>
+          <w:rFonts w:hint="default"/>
+          <w:b w:val="0"/>
+          <w:bCs w:val="0"/>
+          <w:sz w:val="22"/>
+          <w:szCs w:val="22"/>
+          <w:lang w:val="en-US"/>
+        </w:rPr>
+      </w:pPr>
+    </w:p>
+    <w:p>
+      <w:pPr>
+        <w:rPr>
+          <w:rFonts w:hint="default"/>
+          <w:b w:val="0"/>
+          <w:bCs w:val="0"/>
+          <w:sz w:val="22"/>
+          <w:szCs w:val="22"/>
+          <w:lang w:val="en-US"/>
+        </w:rPr>
+      </w:pPr>
+    </w:p>
+    <w:p>
+      <w:pPr>
+        <w:rPr>
+          <w:rFonts w:hint="default"/>
+          <w:b w:val="0"/>
+          <w:bCs w:val="0"/>
+          <w:sz w:val="22"/>
+          <w:szCs w:val="22"/>
+          <w:lang w:val="en-US"/>
+        </w:rPr>
+      </w:pPr>
+    </w:p>
+    <w:p>
+      <w:pPr>
+        <w:rPr>
+          <w:rFonts w:hint="default"/>
+          <w:b w:val="0"/>
+          <w:bCs w:val="0"/>
+          <w:sz w:val="22"/>
+          <w:szCs w:val="22"/>
+          <w:lang w:val="en-US"/>
+        </w:rPr>
+      </w:pPr>
+    </w:p>
+    <w:p>
+      <w:pPr>
+        <w:rPr>
+          <w:rFonts w:hint="default"/>
+          <w:b w:val="0"/>
+          <w:bCs w:val="0"/>
+          <w:sz w:val="22"/>
+          <w:szCs w:val="22"/>
+          <w:lang w:val="en-US"/>
+        </w:rPr>
+      </w:pPr>
+    </w:p>
+    <w:p>
+      <w:pPr>
+        <w:rPr>
+          <w:rFonts w:hint="default"/>
+          <w:b w:val="0"/>
+          <w:bCs w:val="0"/>
+          <w:sz w:val="22"/>
+          <w:szCs w:val="22"/>
+          <w:lang w:val="en-US"/>
+        </w:rPr>
+      </w:pPr>
+    </w:p>
+    <w:p>
+      <w:pPr>
+        <w:rPr>
+          <w:rFonts w:hint="default"/>
+          <w:b w:val="0"/>
+          <w:bCs w:val="0"/>
+          <w:sz w:val="22"/>
+          <w:szCs w:val="22"/>
+          <w:lang w:val="en-US"/>
+        </w:rPr>
+      </w:pPr>
+    </w:p>
+    <w:p>
+      <w:pPr>
+        <w:rPr>
+          <w:rFonts w:hint="default"/>
+          <w:b w:val="0"/>
+          <w:bCs w:val="0"/>
+          <w:sz w:val="22"/>
+          <w:szCs w:val="22"/>
+          <w:lang w:val="en-US"/>
+        </w:rPr>
+      </w:pPr>
+    </w:p>
+    <w:p>
+      <w:pPr>
+        <w:rPr>
+          <w:rFonts w:hint="default"/>
+          <w:b w:val="0"/>
+          <w:bCs w:val="0"/>
+          <w:sz w:val="22"/>
+          <w:szCs w:val="22"/>
+          <w:lang w:val="en-US"/>
+        </w:rPr>
+      </w:pPr>
+    </w:p>
+    <w:p>
+      <w:pPr>
+        <w:rPr>
+          <w:rFonts w:hint="default"/>
+          <w:b w:val="0"/>
+          <w:bCs w:val="0"/>
+          <w:sz w:val="22"/>
+          <w:szCs w:val="22"/>
+          <w:lang w:val="en-US"/>
+        </w:rPr>
+      </w:pPr>
+    </w:p>
+    <w:p>
+      <w:pPr>
+        <w:rPr>
+          <w:rFonts w:hint="default"/>
+          <w:b w:val="0"/>
+          <w:bCs w:val="0"/>
+          <w:sz w:val="22"/>
+          <w:szCs w:val="22"/>
+          <w:lang w:val="en-US"/>
+        </w:rPr>
+      </w:pPr>
+    </w:p>
+    <w:p>
+      <w:pPr>
+        <w:rPr>
+          <w:rFonts w:hint="default"/>
+          <w:b w:val="0"/>
+          <w:bCs w:val="0"/>
+          <w:sz w:val="22"/>
+          <w:szCs w:val="22"/>
+          <w:lang w:val="en-US"/>
+        </w:rPr>
+      </w:pPr>
+    </w:p>
+    <w:p>
+      <w:pPr>
+        <w:rPr>
+          <w:rFonts w:hint="default"/>
+          <w:b w:val="0"/>
+          <w:bCs w:val="0"/>
+          <w:sz w:val="22"/>
+          <w:szCs w:val="22"/>
+          <w:lang w:val="en-US"/>
+        </w:rPr>
+      </w:pPr>
+    </w:p>
+    <w:p>
+      <w:pPr>
+        <w:rPr>
+          <w:rFonts w:hint="default"/>
+          <w:b w:val="0"/>
+          <w:bCs w:val="0"/>
+          <w:sz w:val="22"/>
+          <w:szCs w:val="22"/>
+          <w:lang w:val="en-US"/>
+        </w:rPr>
+      </w:pPr>
+    </w:p>
+    <w:p>
+      <w:pPr>
+        <w:rPr>
+          <w:rFonts w:hint="default"/>
+          <w:b w:val="0"/>
+          <w:bCs w:val="0"/>
+          <w:sz w:val="22"/>
+          <w:szCs w:val="22"/>
+          <w:lang w:val="en-US"/>
+        </w:rPr>
+      </w:pPr>
+    </w:p>
+    <w:p>
+      <w:pPr>
+        <w:rPr>
+          <w:rFonts w:hint="default"/>
+          <w:b w:val="0"/>
+          <w:bCs w:val="0"/>
+          <w:sz w:val="22"/>
+          <w:szCs w:val="22"/>
+          <w:lang w:val="en-US"/>
+        </w:rPr>
+      </w:pPr>
+    </w:p>
+    <w:p>
+      <w:pPr>
+        <w:rPr>
+          <w:rFonts w:hint="default"/>
+          <w:b w:val="0"/>
+          <w:bCs w:val="0"/>
+          <w:sz w:val="22"/>
+          <w:szCs w:val="22"/>
+          <w:lang w:val="en-US"/>
+        </w:rPr>
+      </w:pPr>
+    </w:p>
+    <w:p>
+      <w:pPr>
+        <w:rPr>
+          <w:rFonts w:hint="default"/>
+          <w:b w:val="0"/>
+          <w:bCs w:val="0"/>
+          <w:sz w:val="22"/>
+          <w:szCs w:val="22"/>
+          <w:lang w:val="en-US"/>
+        </w:rPr>
+      </w:pPr>
+    </w:p>
+    <w:p>
+      <w:pPr>
+        <w:rPr>
+          <w:rFonts w:hint="default"/>
+          <w:b w:val="0"/>
+          <w:bCs w:val="0"/>
+          <w:sz w:val="22"/>
+          <w:szCs w:val="22"/>
+          <w:lang w:val="en-US"/>
+        </w:rPr>
+      </w:pPr>
+    </w:p>
+    <w:p>
+      <w:pPr>
+        <w:pStyle w:val="3"/>
+        <w:bidi w:val="0"/>
+        <w:rPr>
+          <w:rFonts w:hint="default"/>
+          <w:color w:val="843C0B" w:themeColor="accent2" w:themeShade="80"/>
+          <w:lang w:val="en-US"/>
+        </w:rPr>
+      </w:pPr>
+      <w:bookmarkStart w:id="37" w:name="_Toc11453"/>
+      <w:r>
+        <w:rPr>
+          <w:rFonts w:hint="default"/>
+          <w:color w:val="843C0B" w:themeColor="accent2" w:themeShade="80"/>
+          <w:lang w:val="en-US"/>
+        </w:rPr>
+        <w:t xml:space="preserve">Chapter 12 - Using </w:t>
+      </w:r>
+      <w:r>
+        <w:rPr>
+          <w:rFonts w:hint="default" w:ascii="Baskerville Old Face" w:hAnsi="Baskerville Old Face" w:cs="Baskerville Old Face"/>
+          <w:color w:val="843C0B" w:themeColor="accent2" w:themeShade="80"/>
+          <w:lang w:val="en-US"/>
+        </w:rPr>
+        <w:t xml:space="preserve">transient </w:t>
+      </w:r>
+      <w:r>
+        <w:rPr>
+          <w:rFonts w:hint="default"/>
+          <w:color w:val="843C0B" w:themeColor="accent2" w:themeShade="80"/>
+          <w:lang w:val="en-US"/>
+        </w:rPr>
+        <w:t>keyword</w:t>
+      </w:r>
+      <w:bookmarkEnd w:id="37"/>
+    </w:p>
+    <w:p>
+      <w:pPr>
+        <w:numPr>
+          <w:ilvl w:val="0"/>
+          <w:numId w:val="0"/>
+        </w:numPr>
+        <w:rPr>
+          <w:rFonts w:hint="default"/>
+          <w:b w:val="0"/>
+          <w:bCs w:val="0"/>
+          <w:sz w:val="22"/>
+          <w:szCs w:val="22"/>
+          <w:lang w:val="en-US"/>
+        </w:rPr>
+      </w:pPr>
+      <w:r>
+        <w:rPr>
+          <w:rFonts w:hint="default"/>
+          <w:b w:val="0"/>
+          <w:bCs w:val="0"/>
+          <w:sz w:val="22"/>
+          <w:szCs w:val="22"/>
+          <w:lang w:val="en-US"/>
+        </w:rPr>
+        <w:t>Suppose one of the objects in the “object graph” is not accessible (meaning we can’t modify it due to permission issues) and not marked as Serializable. In that case, are we blocked to Serialize our main class which has reference to that read-only object?</w:t>
+      </w:r>
+    </w:p>
+    <w:p>
+      <w:pPr>
+        <w:numPr>
+          <w:ilvl w:val="0"/>
+          <w:numId w:val="0"/>
+        </w:numPr>
+        <w:rPr>
+          <w:rFonts w:hint="default"/>
+          <w:b w:val="0"/>
+          <w:bCs w:val="0"/>
+          <w:sz w:val="22"/>
+          <w:szCs w:val="22"/>
+          <w:lang w:val="en-US"/>
+        </w:rPr>
+      </w:pPr>
+    </w:p>
+    <w:p>
+      <w:pPr>
+        <w:numPr>
+          <w:ilvl w:val="0"/>
+          <w:numId w:val="0"/>
+        </w:numPr>
+        <w:rPr>
+          <w:rFonts w:hint="default"/>
+          <w:b w:val="0"/>
+          <w:bCs w:val="0"/>
+          <w:sz w:val="22"/>
+          <w:szCs w:val="22"/>
+          <w:lang w:val="en-US"/>
+        </w:rPr>
+      </w:pPr>
+      <w:r>
+        <w:rPr>
+          <w:rFonts w:hint="default"/>
+          <w:b w:val="0"/>
+          <w:bCs w:val="0"/>
+          <w:sz w:val="22"/>
+          <w:szCs w:val="22"/>
+          <w:lang w:val="en-US"/>
+        </w:rPr>
+        <w:t xml:space="preserve">One option is to subclass that read-only class, but it may be marked as </w:t>
+      </w:r>
+      <w:r>
+        <w:rPr>
+          <w:rFonts w:hint="default"/>
+          <w:b/>
+          <w:bCs/>
+          <w:sz w:val="22"/>
+          <w:szCs w:val="22"/>
+          <w:lang w:val="en-US"/>
+        </w:rPr>
+        <w:t>final</w:t>
+      </w:r>
+      <w:r>
+        <w:rPr>
+          <w:rFonts w:hint="default"/>
+          <w:b w:val="0"/>
+          <w:bCs w:val="0"/>
+          <w:sz w:val="22"/>
+          <w:szCs w:val="22"/>
+          <w:lang w:val="en-US"/>
+        </w:rPr>
+        <w:t>.</w:t>
+      </w:r>
+    </w:p>
+    <w:p>
+      <w:pPr>
+        <w:numPr>
+          <w:ilvl w:val="0"/>
+          <w:numId w:val="0"/>
+        </w:numPr>
+        <w:rPr>
+          <w:rFonts w:hint="default"/>
+          <w:b w:val="0"/>
+          <w:bCs w:val="0"/>
+          <w:sz w:val="22"/>
+          <w:szCs w:val="22"/>
+          <w:lang w:val="en-US"/>
+        </w:rPr>
+      </w:pPr>
+      <w:r>
+        <w:rPr>
+          <w:rFonts w:hint="default"/>
+          <w:b w:val="0"/>
+          <w:bCs w:val="0"/>
+          <w:sz w:val="22"/>
+          <w:szCs w:val="22"/>
+          <w:lang w:val="en-US"/>
+        </w:rPr>
+        <w:t>OR, we don’t know if the read-only class object has other similar objects in its own “object graph”.</w:t>
+      </w:r>
+    </w:p>
+    <w:p>
+      <w:pPr>
+        <w:numPr>
+          <w:ilvl w:val="0"/>
+          <w:numId w:val="0"/>
+        </w:numPr>
+        <w:rPr>
+          <w:rFonts w:hint="default"/>
+          <w:b w:val="0"/>
+          <w:bCs w:val="0"/>
+          <w:sz w:val="22"/>
+          <w:szCs w:val="22"/>
+          <w:lang w:val="en-US"/>
+        </w:rPr>
+      </w:pPr>
+    </w:p>
+    <w:p>
+      <w:pPr>
+        <w:numPr>
+          <w:ilvl w:val="0"/>
+          <w:numId w:val="0"/>
+        </w:numPr>
+        <w:rPr>
+          <w:rFonts w:hint="default"/>
+          <w:b w:val="0"/>
+          <w:bCs w:val="0"/>
+          <w:sz w:val="22"/>
+          <w:szCs w:val="22"/>
+          <w:lang w:val="en-US"/>
+        </w:rPr>
+      </w:pPr>
+      <w:r>
+        <w:rPr>
+          <w:rFonts w:hint="default"/>
+          <w:b w:val="0"/>
+          <w:bCs w:val="0"/>
+          <w:sz w:val="22"/>
+          <w:szCs w:val="22"/>
+          <w:lang w:val="en-US"/>
+        </w:rPr>
+        <w:t xml:space="preserve">There are other private members fields (primitive and reference) of a class which contains sensitive data like passwords, or it doesn’t make sense to serialize it - like the state of an in-memory Thread. </w:t>
+      </w:r>
+    </w:p>
+    <w:p>
+      <w:pPr>
+        <w:numPr>
+          <w:ilvl w:val="0"/>
+          <w:numId w:val="0"/>
+        </w:numPr>
+        <w:rPr>
+          <w:rFonts w:hint="default"/>
+          <w:b w:val="0"/>
+          <w:bCs w:val="0"/>
+          <w:sz w:val="22"/>
+          <w:szCs w:val="22"/>
+          <w:lang w:val="en-US"/>
+        </w:rPr>
+      </w:pPr>
+    </w:p>
+    <w:p>
+      <w:pPr>
+        <w:numPr>
+          <w:ilvl w:val="0"/>
+          <w:numId w:val="0"/>
+        </w:numPr>
+        <w:rPr>
+          <w:rFonts w:hint="default"/>
+          <w:b w:val="0"/>
+          <w:bCs w:val="0"/>
+          <w:sz w:val="22"/>
+          <w:szCs w:val="22"/>
+          <w:lang w:val="en-US"/>
+        </w:rPr>
+      </w:pPr>
+      <w:r>
+        <w:rPr>
+          <w:rFonts w:hint="default"/>
+          <w:b w:val="0"/>
+          <w:bCs w:val="0"/>
+          <w:sz w:val="22"/>
+          <w:szCs w:val="22"/>
+          <w:lang w:val="en-US"/>
+        </w:rPr>
+        <w:t xml:space="preserve">That’s where the </w:t>
+      </w:r>
+      <w:r>
+        <w:rPr>
+          <w:rFonts w:hint="default"/>
+          <w:b/>
+          <w:bCs/>
+          <w:sz w:val="22"/>
+          <w:szCs w:val="22"/>
+          <w:lang w:val="en-US"/>
+        </w:rPr>
+        <w:t xml:space="preserve">transient </w:t>
+      </w:r>
+      <w:r>
+        <w:rPr>
+          <w:rFonts w:hint="default"/>
+          <w:b w:val="0"/>
+          <w:bCs w:val="0"/>
+          <w:sz w:val="22"/>
+          <w:szCs w:val="22"/>
+          <w:lang w:val="en-US"/>
+        </w:rPr>
+        <w:t xml:space="preserve">modifier comes in. By marking the members fields (primitive and reference) as transient, these fields are NOT serialized just like </w:t>
+      </w:r>
+      <w:r>
+        <w:rPr>
+          <w:rFonts w:hint="default"/>
+          <w:b/>
+          <w:bCs/>
+          <w:sz w:val="22"/>
+          <w:szCs w:val="22"/>
+          <w:lang w:val="en-US"/>
+        </w:rPr>
+        <w:t xml:space="preserve">static </w:t>
+      </w:r>
+      <w:r>
+        <w:rPr>
+          <w:rFonts w:hint="default"/>
+          <w:b w:val="0"/>
+          <w:bCs w:val="0"/>
+          <w:sz w:val="22"/>
+          <w:szCs w:val="22"/>
+          <w:lang w:val="en-US"/>
+        </w:rPr>
+        <w:t xml:space="preserve">fields. </w:t>
+      </w:r>
+    </w:p>
+    <w:p>
+      <w:pPr>
+        <w:numPr>
+          <w:ilvl w:val="0"/>
+          <w:numId w:val="0"/>
+        </w:numPr>
+        <w:rPr>
+          <w:rFonts w:hint="default"/>
+          <w:b w:val="0"/>
+          <w:bCs w:val="0"/>
+          <w:sz w:val="22"/>
+          <w:szCs w:val="22"/>
+          <w:lang w:val="en-US"/>
+        </w:rPr>
+      </w:pPr>
+    </w:p>
+    <w:p>
+      <w:pPr>
+        <w:numPr>
+          <w:ilvl w:val="0"/>
+          <w:numId w:val="0"/>
+        </w:numPr>
+        <w:rPr>
+          <w:rFonts w:hint="default"/>
+          <w:b w:val="0"/>
+          <w:bCs w:val="0"/>
+          <w:sz w:val="22"/>
+          <w:szCs w:val="22"/>
+          <w:lang w:val="en-US"/>
+        </w:rPr>
+      </w:pPr>
+      <w:r>
+        <w:rPr>
+          <w:rFonts w:hint="default"/>
+          <w:b w:val="0"/>
+          <w:bCs w:val="0"/>
+          <w:sz w:val="22"/>
+          <w:szCs w:val="22"/>
+          <w:lang w:val="en-US"/>
+        </w:rPr>
+        <w:t xml:space="preserve">What happens to data marked </w:t>
+      </w:r>
+      <w:r>
+        <w:rPr>
+          <w:rFonts w:hint="default"/>
+          <w:b/>
+          <w:bCs/>
+          <w:sz w:val="22"/>
+          <w:szCs w:val="22"/>
+          <w:lang w:val="en-US"/>
+        </w:rPr>
+        <w:t xml:space="preserve">transient </w:t>
+      </w:r>
+      <w:r>
+        <w:rPr>
+          <w:rFonts w:hint="default"/>
+          <w:b w:val="0"/>
+          <w:bCs w:val="0"/>
+          <w:sz w:val="22"/>
+          <w:szCs w:val="22"/>
+          <w:lang w:val="en-US"/>
+        </w:rPr>
+        <w:t xml:space="preserve">on </w:t>
+      </w:r>
+      <w:r>
+        <w:rPr>
+          <w:rFonts w:hint="default"/>
+          <w:b/>
+          <w:bCs/>
+          <w:sz w:val="22"/>
+          <w:szCs w:val="22"/>
+          <w:lang w:val="en-US"/>
+        </w:rPr>
+        <w:t>deserialization</w:t>
+      </w:r>
+      <w:r>
+        <w:rPr>
+          <w:rFonts w:hint="default"/>
+          <w:b w:val="0"/>
+          <w:bCs w:val="0"/>
+          <w:sz w:val="22"/>
+          <w:szCs w:val="22"/>
+          <w:lang w:val="en-US"/>
+        </w:rPr>
+        <w:t>? It reverts to</w:t>
+      </w:r>
+      <w:r>
+        <w:rPr>
+          <w:rFonts w:hint="default"/>
+          <w:b w:val="0"/>
+          <w:bCs w:val="0"/>
+          <w:sz w:val="22"/>
+          <w:szCs w:val="22"/>
+          <w:lang w:val="en-US"/>
+        </w:rPr>
+        <w:br w:type="textWrapping"/>
+      </w:r>
+      <w:r>
+        <w:rPr>
+          <w:rFonts w:hint="default"/>
+          <w:b w:val="0"/>
+          <w:bCs w:val="0"/>
+          <w:sz w:val="22"/>
+          <w:szCs w:val="22"/>
+          <w:lang w:val="en-US"/>
+        </w:rPr>
+        <w:t xml:space="preserve">its default Java values, such as </w:t>
+      </w:r>
+      <w:r>
+        <w:rPr>
+          <w:rFonts w:hint="default"/>
+          <w:b/>
+          <w:bCs/>
+          <w:sz w:val="22"/>
+          <w:szCs w:val="22"/>
+          <w:lang w:val="en-US"/>
+        </w:rPr>
+        <w:t>0.0D</w:t>
+      </w:r>
+      <w:r>
+        <w:rPr>
+          <w:rFonts w:hint="default"/>
+          <w:b w:val="0"/>
+          <w:bCs w:val="0"/>
+          <w:sz w:val="22"/>
+          <w:szCs w:val="22"/>
+          <w:lang w:val="en-US"/>
+        </w:rPr>
+        <w:t xml:space="preserve"> for </w:t>
+      </w:r>
+      <w:r>
+        <w:rPr>
+          <w:rFonts w:hint="default"/>
+          <w:b/>
+          <w:bCs/>
+          <w:sz w:val="22"/>
+          <w:szCs w:val="22"/>
+          <w:lang w:val="en-US"/>
+        </w:rPr>
+        <w:t>double</w:t>
+      </w:r>
+      <w:r>
+        <w:rPr>
+          <w:rFonts w:hint="default"/>
+          <w:b w:val="0"/>
+          <w:bCs w:val="0"/>
+          <w:sz w:val="22"/>
+          <w:szCs w:val="22"/>
+          <w:lang w:val="en-US"/>
+        </w:rPr>
+        <w:t xml:space="preserve">, </w:t>
+      </w:r>
+      <w:r>
+        <w:rPr>
+          <w:rFonts w:hint="default"/>
+          <w:b/>
+          <w:bCs/>
+          <w:sz w:val="22"/>
+          <w:szCs w:val="22"/>
+          <w:lang w:val="en-US"/>
+        </w:rPr>
+        <w:t>false</w:t>
+      </w:r>
+      <w:r>
+        <w:rPr>
+          <w:rFonts w:hint="default"/>
+          <w:b w:val="0"/>
+          <w:bCs w:val="0"/>
+          <w:sz w:val="22"/>
+          <w:szCs w:val="22"/>
+          <w:lang w:val="en-US"/>
+        </w:rPr>
+        <w:t xml:space="preserve"> for </w:t>
+      </w:r>
+      <w:r>
+        <w:rPr>
+          <w:rFonts w:hint="default"/>
+          <w:b/>
+          <w:bCs/>
+          <w:sz w:val="22"/>
+          <w:szCs w:val="22"/>
+          <w:lang w:val="en-US"/>
+        </w:rPr>
+        <w:t>boolean</w:t>
+      </w:r>
+      <w:r>
+        <w:rPr>
+          <w:rFonts w:hint="default"/>
+          <w:b w:val="0"/>
+          <w:bCs w:val="0"/>
+          <w:sz w:val="22"/>
+          <w:szCs w:val="22"/>
+          <w:lang w:val="en-US"/>
+        </w:rPr>
+        <w:t xml:space="preserve"> or </w:t>
+      </w:r>
+      <w:r>
+        <w:rPr>
+          <w:rFonts w:hint="default"/>
+          <w:b/>
+          <w:bCs/>
+          <w:sz w:val="22"/>
+          <w:szCs w:val="22"/>
+          <w:lang w:val="en-US"/>
+        </w:rPr>
+        <w:t>null</w:t>
+      </w:r>
+      <w:r>
+        <w:rPr>
+          <w:rFonts w:hint="default"/>
+          <w:b w:val="0"/>
+          <w:bCs w:val="0"/>
+          <w:sz w:val="22"/>
+          <w:szCs w:val="22"/>
+          <w:lang w:val="en-US"/>
+        </w:rPr>
+        <w:t xml:space="preserve"> for an </w:t>
+      </w:r>
+      <w:r>
+        <w:rPr>
+          <w:rFonts w:hint="default"/>
+          <w:b/>
+          <w:bCs/>
+          <w:sz w:val="22"/>
+          <w:szCs w:val="22"/>
+          <w:lang w:val="en-US"/>
+        </w:rPr>
+        <w:t>object</w:t>
+      </w:r>
+      <w:r>
+        <w:rPr>
+          <w:rFonts w:hint="default"/>
+          <w:b w:val="0"/>
+          <w:bCs w:val="0"/>
+          <w:sz w:val="22"/>
+          <w:szCs w:val="22"/>
+          <w:lang w:val="en-US"/>
+        </w:rPr>
+        <w:t>.</w:t>
+      </w:r>
+    </w:p>
+    <w:p>
+      <w:pPr>
+        <w:rPr>
+          <w:rFonts w:hint="default"/>
+          <w:b w:val="0"/>
+          <w:bCs w:val="0"/>
+          <w:sz w:val="22"/>
+          <w:szCs w:val="22"/>
+          <w:lang w:val="en-US"/>
+        </w:rPr>
+      </w:pPr>
+    </w:p>
+    <w:p>
+      <w:pPr>
+        <w:pStyle w:val="5"/>
+        <w:bidi w:val="0"/>
+        <w:rPr>
+          <w:rFonts w:hint="default"/>
+          <w:szCs w:val="22"/>
+          <w:lang w:val="en-US"/>
+        </w:rPr>
+      </w:pPr>
+      <w:bookmarkStart w:id="38" w:name="_Toc25947"/>
+      <w:r>
+        <w:rPr>
+          <w:rFonts w:hint="default"/>
+          <w:lang w:val="en-US"/>
+        </w:rPr>
+        <w:t>Youtube</w:t>
+      </w:r>
+      <w:bookmarkEnd w:id="38"/>
+    </w:p>
+    <w:p>
+      <w:pPr>
+        <w:rPr>
+          <w:rFonts w:hint="default"/>
+          <w:sz w:val="22"/>
+          <w:szCs w:val="22"/>
+          <w:lang w:val="en-US"/>
+        </w:rPr>
+      </w:pPr>
+      <w:r>
+        <w:rPr>
+          <w:rFonts w:hint="default"/>
+          <w:sz w:val="22"/>
+          <w:szCs w:val="22"/>
+          <w:lang w:val="en-US"/>
+        </w:rPr>
+        <w:t>26 - Java Serialization using transient keyword - Theory</w:t>
+      </w:r>
+    </w:p>
+    <w:p>
+      <w:pPr>
+        <w:rPr>
+          <w:rFonts w:hint="default"/>
+          <w:sz w:val="22"/>
+          <w:szCs w:val="22"/>
+          <w:lang w:val="en-US"/>
+        </w:rPr>
+      </w:pPr>
+      <w:r>
+        <w:rPr>
+          <w:rFonts w:hint="default"/>
+          <w:sz w:val="22"/>
+          <w:szCs w:val="22"/>
+          <w:lang w:val="en-US"/>
+        </w:rPr>
+        <w:fldChar w:fldCharType="begin"/>
+      </w:r>
+      <w:r>
+        <w:rPr>
+          <w:rFonts w:hint="default"/>
+          <w:sz w:val="22"/>
+          <w:szCs w:val="22"/>
+          <w:lang w:val="en-US"/>
+        </w:rPr>
+        <w:instrText xml:space="preserve"> HYPERLINK "https://youtu.be/6BAgEmzTIgU" </w:instrText>
+      </w:r>
+      <w:r>
+        <w:rPr>
+          <w:rFonts w:hint="default"/>
+          <w:sz w:val="22"/>
+          <w:szCs w:val="22"/>
+          <w:lang w:val="en-US"/>
+        </w:rPr>
+        <w:fldChar w:fldCharType="separate"/>
+      </w:r>
+      <w:r>
+        <w:rPr>
+          <w:rStyle w:val="15"/>
+          <w:rFonts w:hint="default"/>
+          <w:sz w:val="22"/>
+          <w:szCs w:val="22"/>
+          <w:lang w:val="en-US"/>
+        </w:rPr>
+        <w:t>https://youtu.be/6BAgEmzTIgU</w:t>
+      </w:r>
+      <w:r>
+        <w:rPr>
+          <w:rFonts w:hint="default"/>
+          <w:sz w:val="22"/>
+          <w:szCs w:val="22"/>
+          <w:lang w:val="en-US"/>
+        </w:rPr>
+        <w:fldChar w:fldCharType="end"/>
+      </w:r>
+    </w:p>
+    <w:p>
+      <w:pPr>
+        <w:rPr>
+          <w:rFonts w:hint="default"/>
+          <w:sz w:val="22"/>
+          <w:szCs w:val="22"/>
+          <w:lang w:val="en-US"/>
+        </w:rPr>
+      </w:pPr>
       <w:bookmarkStart w:id="111" w:name="_GoBack"/>
       <w:bookmarkEnd w:id="111"/>
-    </w:p>
-    <w:p>
-      <w:pPr>
-        <w:pStyle w:val="5"/>
-        <w:bidi w:val="0"/>
-        <w:rPr>
-          <w:rFonts w:hint="default"/>
-          <w:szCs w:val="22"/>
-          <w:lang w:val="en-US"/>
-        </w:rPr>
-      </w:pPr>
-      <w:bookmarkStart w:id="36" w:name="_Toc3349"/>
-      <w:r>
-        <w:rPr>
-          <w:rFonts w:hint="default"/>
-          <w:lang w:val="en-US"/>
-        </w:rPr>
-        <w:t>Github</w:t>
-      </w:r>
-      <w:bookmarkEnd w:id="36"/>
-    </w:p>
-    <w:p>
-      <w:pPr>
-        <w:rPr>
-          <w:rFonts w:hint="default"/>
-          <w:sz w:val="22"/>
-          <w:szCs w:val="22"/>
-          <w:lang w:val="en-US"/>
-        </w:rPr>
-      </w:pPr>
-    </w:p>
-    <w:p>
-      <w:pPr>
-        <w:rPr>
-          <w:rFonts w:hint="default"/>
-          <w:sz w:val="22"/>
-          <w:szCs w:val="22"/>
-          <w:lang w:val="en-US"/>
-        </w:rPr>
-      </w:pPr>
-      <w:r>
-        <w:rPr>
-          <w:rFonts w:hint="default"/>
-          <w:sz w:val="22"/>
-          <w:szCs w:val="22"/>
-          <w:lang w:val="en-US"/>
-        </w:rPr>
-        <w:fldChar w:fldCharType="begin"/>
-      </w:r>
-      <w:r>
-        <w:rPr>
-          <w:rFonts w:hint="default"/>
-          <w:sz w:val="22"/>
-          <w:szCs w:val="22"/>
-          <w:lang w:val="en-US"/>
-        </w:rPr>
-        <w:instrText xml:space="preserve"> HYPERLINK "https://github.com/backstreetbrogrammer/05_Persistence/tree/main/src/main/java/com/backstreetbrogrammer/chapter11_objectgraphs" </w:instrText>
-      </w:r>
-      <w:r>
-        <w:rPr>
-          <w:rFonts w:hint="default"/>
-          <w:sz w:val="22"/>
-          <w:szCs w:val="22"/>
-          <w:lang w:val="en-US"/>
-        </w:rPr>
-        <w:fldChar w:fldCharType="separate"/>
-      </w:r>
-      <w:r>
-        <w:rPr>
-          <w:rStyle w:val="15"/>
-          <w:rFonts w:hint="default"/>
-          <w:sz w:val="22"/>
-          <w:szCs w:val="22"/>
-          <w:lang w:val="en-US"/>
-        </w:rPr>
-        <w:t>https://github.com/backstreetbrogrammer/05_Persistence/tree/main/src/main/java/com/backstreetbrogrammer/chapter11_objectgraphs</w:t>
-      </w:r>
-      <w:r>
-        <w:rPr>
-          <w:rFonts w:hint="default"/>
-          <w:sz w:val="22"/>
-          <w:szCs w:val="22"/>
-          <w:lang w:val="en-US"/>
-        </w:rPr>
-        <w:fldChar w:fldCharType="end"/>
-      </w:r>
-    </w:p>
-    <w:p>
-      <w:pPr>
-        <w:rPr>
-          <w:rFonts w:hint="default"/>
-          <w:sz w:val="22"/>
-          <w:szCs w:val="22"/>
-          <w:lang w:val="en-US"/>
-        </w:rPr>
-      </w:pPr>
-    </w:p>
-    <w:p>
-      <w:pPr>
-        <w:rPr>
-          <w:rFonts w:hint="default"/>
-          <w:sz w:val="22"/>
-          <w:szCs w:val="22"/>
-          <w:lang w:val="en-US"/>
-        </w:rPr>
-      </w:pPr>
-      <w:r>
-        <w:rPr>
-          <w:rFonts w:hint="default"/>
-          <w:sz w:val="22"/>
-          <w:szCs w:val="22"/>
-          <w:lang w:val="en-US"/>
-        </w:rPr>
-        <w:fldChar w:fldCharType="begin"/>
-      </w:r>
-      <w:r>
-        <w:rPr>
-          <w:rFonts w:hint="default"/>
-          <w:sz w:val="22"/>
-          <w:szCs w:val="22"/>
-          <w:lang w:val="en-US"/>
-        </w:rPr>
-        <w:instrText xml:space="preserve"> HYPERLINK "https://github.com/backstreetbrogrammer/05_Persistence/tree/main/src/test/java/com/backstreetbrogrammer/chapter11_objectgraphs" </w:instrText>
-      </w:r>
-      <w:r>
-        <w:rPr>
-          <w:rFonts w:hint="default"/>
-          <w:sz w:val="22"/>
-          <w:szCs w:val="22"/>
-          <w:lang w:val="en-US"/>
-        </w:rPr>
-        <w:fldChar w:fldCharType="separate"/>
-      </w:r>
-      <w:r>
-        <w:rPr>
-          <w:rStyle w:val="15"/>
-          <w:rFonts w:hint="default"/>
-          <w:sz w:val="22"/>
-          <w:szCs w:val="22"/>
-          <w:lang w:val="en-US"/>
-        </w:rPr>
-        <w:t>https://github.com/backstreetbrogrammer/05_Persistence/tree/main/src/test/java/com/backstreetbrogrammer/chapter11_objectgraphs</w:t>
-      </w:r>
-      <w:r>
-        <w:rPr>
-          <w:rFonts w:hint="default"/>
-          <w:sz w:val="22"/>
-          <w:szCs w:val="22"/>
-          <w:lang w:val="en-US"/>
-        </w:rPr>
-        <w:fldChar w:fldCharType="end"/>
-      </w:r>
-    </w:p>
-    <w:p>
-      <w:pPr>
-        <w:numPr>
-          <w:ilvl w:val="0"/>
-          <w:numId w:val="0"/>
-        </w:numPr>
-        <w:rPr>
-          <w:rFonts w:hint="default"/>
-          <w:b w:val="0"/>
-          <w:bCs w:val="0"/>
-          <w:sz w:val="22"/>
-          <w:szCs w:val="22"/>
-          <w:lang w:val="en-US"/>
-        </w:rPr>
-      </w:pPr>
-    </w:p>
-    <w:p>
-      <w:pPr>
-        <w:rPr>
-          <w:rFonts w:hint="default"/>
-          <w:b w:val="0"/>
-          <w:bCs w:val="0"/>
-          <w:sz w:val="22"/>
-          <w:szCs w:val="22"/>
-          <w:lang w:val="en-US"/>
-        </w:rPr>
-      </w:pPr>
-    </w:p>
-    <w:p>
-      <w:pPr>
-        <w:rPr>
-          <w:rFonts w:hint="default"/>
-          <w:b w:val="0"/>
-          <w:bCs w:val="0"/>
-          <w:sz w:val="22"/>
-          <w:szCs w:val="22"/>
-          <w:lang w:val="en-US"/>
-        </w:rPr>
-      </w:pPr>
-    </w:p>
-    <w:p>
-      <w:pPr>
-        <w:rPr>
-          <w:rFonts w:hint="default"/>
-          <w:b w:val="0"/>
-          <w:bCs w:val="0"/>
-          <w:sz w:val="22"/>
-          <w:szCs w:val="22"/>
-          <w:lang w:val="en-US"/>
-        </w:rPr>
-      </w:pPr>
-    </w:p>
-    <w:p>
-      <w:pPr>
-        <w:rPr>
-          <w:rFonts w:hint="default"/>
-          <w:b w:val="0"/>
-          <w:bCs w:val="0"/>
-          <w:sz w:val="22"/>
-          <w:szCs w:val="22"/>
-          <w:lang w:val="en-US"/>
-        </w:rPr>
-      </w:pPr>
-    </w:p>
-    <w:p>
-      <w:pPr>
-        <w:rPr>
-          <w:rFonts w:hint="default"/>
-          <w:b w:val="0"/>
-          <w:bCs w:val="0"/>
-          <w:sz w:val="22"/>
-          <w:szCs w:val="22"/>
-          <w:lang w:val="en-US"/>
-        </w:rPr>
-      </w:pPr>
-    </w:p>
-    <w:p>
-      <w:pPr>
-        <w:rPr>
-          <w:rFonts w:hint="default"/>
-          <w:b w:val="0"/>
-          <w:bCs w:val="0"/>
-          <w:sz w:val="22"/>
-          <w:szCs w:val="22"/>
-          <w:lang w:val="en-US"/>
-        </w:rPr>
-      </w:pPr>
-    </w:p>
-    <w:p>
-      <w:pPr>
-        <w:rPr>
-          <w:rFonts w:hint="default"/>
-          <w:b w:val="0"/>
-          <w:bCs w:val="0"/>
-          <w:sz w:val="22"/>
-          <w:szCs w:val="22"/>
-          <w:lang w:val="en-US"/>
-        </w:rPr>
-      </w:pPr>
-    </w:p>
-    <w:p>
-      <w:pPr>
-        <w:rPr>
-          <w:rFonts w:hint="default"/>
-          <w:b w:val="0"/>
-          <w:bCs w:val="0"/>
-          <w:sz w:val="22"/>
-          <w:szCs w:val="22"/>
-          <w:lang w:val="en-US"/>
-        </w:rPr>
-      </w:pPr>
-    </w:p>
-    <w:p>
-      <w:pPr>
-        <w:rPr>
-          <w:rFonts w:hint="default"/>
-          <w:b w:val="0"/>
-          <w:bCs w:val="0"/>
-          <w:sz w:val="22"/>
-          <w:szCs w:val="22"/>
-          <w:lang w:val="en-US"/>
-        </w:rPr>
-      </w:pPr>
-    </w:p>
-    <w:p>
-      <w:pPr>
-        <w:rPr>
-          <w:rFonts w:hint="default"/>
-          <w:b w:val="0"/>
-          <w:bCs w:val="0"/>
-          <w:sz w:val="22"/>
-          <w:szCs w:val="22"/>
-          <w:lang w:val="en-US"/>
-        </w:rPr>
-      </w:pPr>
-    </w:p>
-    <w:p>
-      <w:pPr>
-        <w:rPr>
-          <w:rFonts w:hint="default"/>
-          <w:b w:val="0"/>
-          <w:bCs w:val="0"/>
-          <w:sz w:val="22"/>
-          <w:szCs w:val="22"/>
-          <w:lang w:val="en-US"/>
-        </w:rPr>
-      </w:pPr>
-    </w:p>
-    <w:p>
-      <w:pPr>
-        <w:rPr>
-          <w:rFonts w:hint="default"/>
-          <w:b w:val="0"/>
-          <w:bCs w:val="0"/>
-          <w:sz w:val="22"/>
-          <w:szCs w:val="22"/>
-          <w:lang w:val="en-US"/>
-        </w:rPr>
-      </w:pPr>
-    </w:p>
-    <w:p>
-      <w:pPr>
-        <w:rPr>
-          <w:rFonts w:hint="default"/>
-          <w:b w:val="0"/>
-          <w:bCs w:val="0"/>
-          <w:sz w:val="22"/>
-          <w:szCs w:val="22"/>
-          <w:lang w:val="en-US"/>
-        </w:rPr>
-      </w:pPr>
-    </w:p>
-    <w:p>
-      <w:pPr>
-        <w:rPr>
-          <w:rFonts w:hint="default"/>
-          <w:b w:val="0"/>
-          <w:bCs w:val="0"/>
-          <w:sz w:val="22"/>
-          <w:szCs w:val="22"/>
-          <w:lang w:val="en-US"/>
-        </w:rPr>
-      </w:pPr>
-    </w:p>
-    <w:p>
-      <w:pPr>
-        <w:rPr>
-          <w:rFonts w:hint="default"/>
-          <w:b w:val="0"/>
-          <w:bCs w:val="0"/>
-          <w:sz w:val="22"/>
-          <w:szCs w:val="22"/>
-          <w:lang w:val="en-US"/>
-        </w:rPr>
-      </w:pPr>
-    </w:p>
-    <w:p>
-      <w:pPr>
-        <w:rPr>
-          <w:rFonts w:hint="default"/>
-          <w:b w:val="0"/>
-          <w:bCs w:val="0"/>
-          <w:sz w:val="22"/>
-          <w:szCs w:val="22"/>
-          <w:lang w:val="en-US"/>
-        </w:rPr>
-      </w:pPr>
-    </w:p>
-    <w:p>
-      <w:pPr>
-        <w:rPr>
-          <w:rFonts w:hint="default"/>
-          <w:b w:val="0"/>
-          <w:bCs w:val="0"/>
-          <w:sz w:val="22"/>
-          <w:szCs w:val="22"/>
-          <w:lang w:val="en-US"/>
-        </w:rPr>
-      </w:pPr>
-    </w:p>
-    <w:p>
-      <w:pPr>
-        <w:rPr>
-          <w:rFonts w:hint="default"/>
-          <w:b w:val="0"/>
-          <w:bCs w:val="0"/>
-          <w:sz w:val="22"/>
-          <w:szCs w:val="22"/>
-          <w:lang w:val="en-US"/>
-        </w:rPr>
-      </w:pPr>
-    </w:p>
-    <w:p>
-      <w:pPr>
-        <w:rPr>
-          <w:rFonts w:hint="default"/>
-          <w:b w:val="0"/>
-          <w:bCs w:val="0"/>
-          <w:sz w:val="22"/>
-          <w:szCs w:val="22"/>
-          <w:lang w:val="en-US"/>
-        </w:rPr>
-      </w:pPr>
-    </w:p>
-    <w:p>
-      <w:pPr>
-        <w:pStyle w:val="3"/>
-        <w:bidi w:val="0"/>
-        <w:rPr>
-          <w:rFonts w:hint="default"/>
-          <w:color w:val="843C0B" w:themeColor="accent2" w:themeShade="80"/>
-          <w:lang w:val="en-US"/>
-        </w:rPr>
-      </w:pPr>
-      <w:bookmarkStart w:id="37" w:name="_Toc11453"/>
-      <w:r>
-        <w:rPr>
-          <w:rFonts w:hint="default"/>
-          <w:color w:val="843C0B" w:themeColor="accent2" w:themeShade="80"/>
-          <w:lang w:val="en-US"/>
-        </w:rPr>
-        <w:t xml:space="preserve">Chapter 12 - Using </w:t>
-      </w:r>
-      <w:r>
-        <w:rPr>
-          <w:rFonts w:hint="default" w:ascii="Baskerville Old Face" w:hAnsi="Baskerville Old Face" w:cs="Baskerville Old Face"/>
-          <w:color w:val="843C0B" w:themeColor="accent2" w:themeShade="80"/>
-          <w:lang w:val="en-US"/>
-        </w:rPr>
-        <w:t xml:space="preserve">transient </w:t>
-      </w:r>
-      <w:r>
-        <w:rPr>
-          <w:rFonts w:hint="default"/>
-          <w:color w:val="843C0B" w:themeColor="accent2" w:themeShade="80"/>
-          <w:lang w:val="en-US"/>
-        </w:rPr>
-        <w:t>keyword</w:t>
-      </w:r>
-      <w:bookmarkEnd w:id="37"/>
-    </w:p>
-    <w:p>
-      <w:pPr>
-        <w:numPr>
-          <w:ilvl w:val="0"/>
-          <w:numId w:val="0"/>
-        </w:numPr>
-        <w:rPr>
-          <w:rFonts w:hint="default"/>
-          <w:b w:val="0"/>
-          <w:bCs w:val="0"/>
-          <w:sz w:val="22"/>
-          <w:szCs w:val="22"/>
-          <w:lang w:val="en-US"/>
-        </w:rPr>
-      </w:pPr>
-      <w:r>
-        <w:rPr>
-          <w:rFonts w:hint="default"/>
-          <w:b w:val="0"/>
-          <w:bCs w:val="0"/>
-          <w:sz w:val="22"/>
-          <w:szCs w:val="22"/>
-          <w:lang w:val="en-US"/>
-        </w:rPr>
-        <w:t>Suppose one of the objects in the “object graph” is not accessible (meaning we can’t modify it due to permission issues) and not marked as Serializable. In that case, are we blocked to Serialize our main class which has reference to that read-only object?</w:t>
-      </w:r>
-    </w:p>
-    <w:p>
-      <w:pPr>
-        <w:numPr>
-          <w:ilvl w:val="0"/>
-          <w:numId w:val="0"/>
-        </w:numPr>
-        <w:rPr>
-          <w:rFonts w:hint="default"/>
-          <w:b w:val="0"/>
-          <w:bCs w:val="0"/>
-          <w:sz w:val="22"/>
-          <w:szCs w:val="22"/>
-          <w:lang w:val="en-US"/>
-        </w:rPr>
-      </w:pPr>
-    </w:p>
-    <w:p>
-      <w:pPr>
-        <w:numPr>
-          <w:ilvl w:val="0"/>
-          <w:numId w:val="0"/>
-        </w:numPr>
-        <w:rPr>
-          <w:rFonts w:hint="default"/>
-          <w:b w:val="0"/>
-          <w:bCs w:val="0"/>
-          <w:sz w:val="22"/>
-          <w:szCs w:val="22"/>
-          <w:lang w:val="en-US"/>
-        </w:rPr>
-      </w:pPr>
-      <w:r>
-        <w:rPr>
-          <w:rFonts w:hint="default"/>
-          <w:b w:val="0"/>
-          <w:bCs w:val="0"/>
-          <w:sz w:val="22"/>
-          <w:szCs w:val="22"/>
-          <w:lang w:val="en-US"/>
-        </w:rPr>
-        <w:t xml:space="preserve">One option is to subclass that read-only class, but it may be marked as </w:t>
-      </w:r>
-      <w:r>
-        <w:rPr>
-          <w:rFonts w:hint="default"/>
-          <w:b/>
-          <w:bCs/>
-          <w:sz w:val="22"/>
-          <w:szCs w:val="22"/>
-          <w:lang w:val="en-US"/>
-        </w:rPr>
-        <w:t>final</w:t>
-      </w:r>
-      <w:r>
-        <w:rPr>
-          <w:rFonts w:hint="default"/>
-          <w:b w:val="0"/>
-          <w:bCs w:val="0"/>
-          <w:sz w:val="22"/>
-          <w:szCs w:val="22"/>
-          <w:lang w:val="en-US"/>
-        </w:rPr>
-        <w:t>.</w:t>
-      </w:r>
-    </w:p>
-    <w:p>
-      <w:pPr>
-        <w:numPr>
-          <w:ilvl w:val="0"/>
-          <w:numId w:val="0"/>
-        </w:numPr>
-        <w:rPr>
-          <w:rFonts w:hint="default"/>
-          <w:b w:val="0"/>
-          <w:bCs w:val="0"/>
-          <w:sz w:val="22"/>
-          <w:szCs w:val="22"/>
-          <w:lang w:val="en-US"/>
-        </w:rPr>
-      </w:pPr>
-      <w:r>
-        <w:rPr>
-          <w:rFonts w:hint="default"/>
-          <w:b w:val="0"/>
-          <w:bCs w:val="0"/>
-          <w:sz w:val="22"/>
-          <w:szCs w:val="22"/>
-          <w:lang w:val="en-US"/>
-        </w:rPr>
-        <w:t>OR, we don’t know if the read-only class object has other similar objects in its own “object graph”.</w:t>
-      </w:r>
-    </w:p>
-    <w:p>
-      <w:pPr>
-        <w:numPr>
-          <w:ilvl w:val="0"/>
-          <w:numId w:val="0"/>
-        </w:numPr>
-        <w:rPr>
-          <w:rFonts w:hint="default"/>
-          <w:b w:val="0"/>
-          <w:bCs w:val="0"/>
-          <w:sz w:val="22"/>
-          <w:szCs w:val="22"/>
-          <w:lang w:val="en-US"/>
-        </w:rPr>
-      </w:pPr>
-    </w:p>
-    <w:p>
-      <w:pPr>
-        <w:numPr>
-          <w:ilvl w:val="0"/>
-          <w:numId w:val="0"/>
-        </w:numPr>
-        <w:rPr>
-          <w:rFonts w:hint="default"/>
-          <w:b w:val="0"/>
-          <w:bCs w:val="0"/>
-          <w:sz w:val="22"/>
-          <w:szCs w:val="22"/>
-          <w:lang w:val="en-US"/>
-        </w:rPr>
-      </w:pPr>
-      <w:r>
-        <w:rPr>
-          <w:rFonts w:hint="default"/>
-          <w:b w:val="0"/>
-          <w:bCs w:val="0"/>
-          <w:sz w:val="22"/>
-          <w:szCs w:val="22"/>
-          <w:lang w:val="en-US"/>
-        </w:rPr>
-        <w:t xml:space="preserve">There are other private members fields (primitive and reference) of a class which contains sensitive data like passwords, or it doesn’t make sense to serialize it - like the state of an in-memory Thread. </w:t>
-      </w:r>
-    </w:p>
-    <w:p>
-      <w:pPr>
-        <w:numPr>
-          <w:ilvl w:val="0"/>
-          <w:numId w:val="0"/>
-        </w:numPr>
-        <w:rPr>
-          <w:rFonts w:hint="default"/>
-          <w:b w:val="0"/>
-          <w:bCs w:val="0"/>
-          <w:sz w:val="22"/>
-          <w:szCs w:val="22"/>
-          <w:lang w:val="en-US"/>
-        </w:rPr>
-      </w:pPr>
-    </w:p>
-    <w:p>
-      <w:pPr>
-        <w:numPr>
-          <w:ilvl w:val="0"/>
-          <w:numId w:val="0"/>
-        </w:numPr>
-        <w:rPr>
-          <w:rFonts w:hint="default"/>
-          <w:b w:val="0"/>
-          <w:bCs w:val="0"/>
-          <w:sz w:val="22"/>
-          <w:szCs w:val="22"/>
-          <w:lang w:val="en-US"/>
-        </w:rPr>
-      </w:pPr>
-      <w:r>
-        <w:rPr>
-          <w:rFonts w:hint="default"/>
-          <w:b w:val="0"/>
-          <w:bCs w:val="0"/>
-          <w:sz w:val="22"/>
-          <w:szCs w:val="22"/>
-          <w:lang w:val="en-US"/>
-        </w:rPr>
-        <w:t xml:space="preserve">That’s where the </w:t>
-      </w:r>
-      <w:r>
-        <w:rPr>
-          <w:rFonts w:hint="default"/>
-          <w:b/>
-          <w:bCs/>
-          <w:sz w:val="22"/>
-          <w:szCs w:val="22"/>
-          <w:lang w:val="en-US"/>
-        </w:rPr>
-        <w:t xml:space="preserve">transient </w:t>
-      </w:r>
-      <w:r>
-        <w:rPr>
-          <w:rFonts w:hint="default"/>
-          <w:b w:val="0"/>
-          <w:bCs w:val="0"/>
-          <w:sz w:val="22"/>
-          <w:szCs w:val="22"/>
-          <w:lang w:val="en-US"/>
-        </w:rPr>
-        <w:t xml:space="preserve">modifier comes in. By marking the members fields (primitive and reference) as transient, these fields are NOT serialized just like </w:t>
-      </w:r>
-      <w:r>
-        <w:rPr>
-          <w:rFonts w:hint="default"/>
-          <w:b/>
-          <w:bCs/>
-          <w:sz w:val="22"/>
-          <w:szCs w:val="22"/>
-          <w:lang w:val="en-US"/>
-        </w:rPr>
-        <w:t xml:space="preserve">static </w:t>
-      </w:r>
-      <w:r>
-        <w:rPr>
-          <w:rFonts w:hint="default"/>
-          <w:b w:val="0"/>
-          <w:bCs w:val="0"/>
-          <w:sz w:val="22"/>
-          <w:szCs w:val="22"/>
-          <w:lang w:val="en-US"/>
-        </w:rPr>
-        <w:t xml:space="preserve">fields. </w:t>
-      </w:r>
-    </w:p>
-    <w:p>
-      <w:pPr>
-        <w:numPr>
-          <w:ilvl w:val="0"/>
-          <w:numId w:val="0"/>
-        </w:numPr>
-        <w:rPr>
-          <w:rFonts w:hint="default"/>
-          <w:b w:val="0"/>
-          <w:bCs w:val="0"/>
-          <w:sz w:val="22"/>
-          <w:szCs w:val="22"/>
-          <w:lang w:val="en-US"/>
-        </w:rPr>
-      </w:pPr>
-    </w:p>
-    <w:p>
-      <w:pPr>
-        <w:numPr>
-          <w:ilvl w:val="0"/>
-          <w:numId w:val="0"/>
-        </w:numPr>
-        <w:rPr>
-          <w:rFonts w:hint="default"/>
-          <w:b w:val="0"/>
-          <w:bCs w:val="0"/>
-          <w:sz w:val="22"/>
-          <w:szCs w:val="22"/>
-          <w:lang w:val="en-US"/>
-        </w:rPr>
-      </w:pPr>
-      <w:r>
-        <w:rPr>
-          <w:rFonts w:hint="default"/>
-          <w:b w:val="0"/>
-          <w:bCs w:val="0"/>
-          <w:sz w:val="22"/>
-          <w:szCs w:val="22"/>
-          <w:lang w:val="en-US"/>
-        </w:rPr>
-        <w:t xml:space="preserve">What happens to data marked </w:t>
-      </w:r>
-      <w:r>
-        <w:rPr>
-          <w:rFonts w:hint="default"/>
-          <w:b/>
-          <w:bCs/>
-          <w:sz w:val="22"/>
-          <w:szCs w:val="22"/>
-          <w:lang w:val="en-US"/>
-        </w:rPr>
-        <w:t xml:space="preserve">transient </w:t>
-      </w:r>
-      <w:r>
-        <w:rPr>
-          <w:rFonts w:hint="default"/>
-          <w:b w:val="0"/>
-          <w:bCs w:val="0"/>
-          <w:sz w:val="22"/>
-          <w:szCs w:val="22"/>
-          <w:lang w:val="en-US"/>
-        </w:rPr>
-        <w:t xml:space="preserve">on </w:t>
-      </w:r>
-      <w:r>
-        <w:rPr>
-          <w:rFonts w:hint="default"/>
-          <w:b/>
-          <w:bCs/>
-          <w:sz w:val="22"/>
-          <w:szCs w:val="22"/>
-          <w:lang w:val="en-US"/>
-        </w:rPr>
-        <w:t>deserialization</w:t>
-      </w:r>
-      <w:r>
-        <w:rPr>
-          <w:rFonts w:hint="default"/>
-          <w:b w:val="0"/>
-          <w:bCs w:val="0"/>
-          <w:sz w:val="22"/>
-          <w:szCs w:val="22"/>
-          <w:lang w:val="en-US"/>
-        </w:rPr>
-        <w:t>? It reverts to</w:t>
-      </w:r>
-      <w:r>
-        <w:rPr>
-          <w:rFonts w:hint="default"/>
-          <w:b w:val="0"/>
-          <w:bCs w:val="0"/>
-          <w:sz w:val="22"/>
-          <w:szCs w:val="22"/>
-          <w:lang w:val="en-US"/>
-        </w:rPr>
-        <w:br w:type="textWrapping"/>
-      </w:r>
-      <w:r>
-        <w:rPr>
-          <w:rFonts w:hint="default"/>
-          <w:b w:val="0"/>
-          <w:bCs w:val="0"/>
-          <w:sz w:val="22"/>
-          <w:szCs w:val="22"/>
-          <w:lang w:val="en-US"/>
-        </w:rPr>
-        <w:t xml:space="preserve">its default Java values, such as </w:t>
-      </w:r>
-      <w:r>
-        <w:rPr>
-          <w:rFonts w:hint="default"/>
-          <w:b/>
-          <w:bCs/>
-          <w:sz w:val="22"/>
-          <w:szCs w:val="22"/>
-          <w:lang w:val="en-US"/>
-        </w:rPr>
-        <w:t>0.0D</w:t>
-      </w:r>
-      <w:r>
-        <w:rPr>
-          <w:rFonts w:hint="default"/>
-          <w:b w:val="0"/>
-          <w:bCs w:val="0"/>
-          <w:sz w:val="22"/>
-          <w:szCs w:val="22"/>
-          <w:lang w:val="en-US"/>
-        </w:rPr>
-        <w:t xml:space="preserve"> for </w:t>
-      </w:r>
-      <w:r>
-        <w:rPr>
-          <w:rFonts w:hint="default"/>
-          <w:b/>
-          <w:bCs/>
-          <w:sz w:val="22"/>
-          <w:szCs w:val="22"/>
-          <w:lang w:val="en-US"/>
-        </w:rPr>
-        <w:t>double</w:t>
-      </w:r>
-      <w:r>
-        <w:rPr>
-          <w:rFonts w:hint="default"/>
-          <w:b w:val="0"/>
-          <w:bCs w:val="0"/>
-          <w:sz w:val="22"/>
-          <w:szCs w:val="22"/>
-          <w:lang w:val="en-US"/>
-        </w:rPr>
-        <w:t xml:space="preserve">, </w:t>
-      </w:r>
-      <w:r>
-        <w:rPr>
-          <w:rFonts w:hint="default"/>
-          <w:b/>
-          <w:bCs/>
-          <w:sz w:val="22"/>
-          <w:szCs w:val="22"/>
-          <w:lang w:val="en-US"/>
-        </w:rPr>
-        <w:t>false</w:t>
-      </w:r>
-      <w:r>
-        <w:rPr>
-          <w:rFonts w:hint="default"/>
-          <w:b w:val="0"/>
-          <w:bCs w:val="0"/>
-          <w:sz w:val="22"/>
-          <w:szCs w:val="22"/>
-          <w:lang w:val="en-US"/>
-        </w:rPr>
-        <w:t xml:space="preserve"> for </w:t>
-      </w:r>
-      <w:r>
-        <w:rPr>
-          <w:rFonts w:hint="default"/>
-          <w:b/>
-          <w:bCs/>
-          <w:sz w:val="22"/>
-          <w:szCs w:val="22"/>
-          <w:lang w:val="en-US"/>
-        </w:rPr>
-        <w:t>boolean</w:t>
-      </w:r>
-      <w:r>
-        <w:rPr>
-          <w:rFonts w:hint="default"/>
-          <w:b w:val="0"/>
-          <w:bCs w:val="0"/>
-          <w:sz w:val="22"/>
-          <w:szCs w:val="22"/>
-          <w:lang w:val="en-US"/>
-        </w:rPr>
-        <w:t xml:space="preserve"> or </w:t>
-      </w:r>
-      <w:r>
-        <w:rPr>
-          <w:rFonts w:hint="default"/>
-          <w:b/>
-          <w:bCs/>
-          <w:sz w:val="22"/>
-          <w:szCs w:val="22"/>
-          <w:lang w:val="en-US"/>
-        </w:rPr>
-        <w:t>null</w:t>
-      </w:r>
-      <w:r>
-        <w:rPr>
-          <w:rFonts w:hint="default"/>
-          <w:b w:val="0"/>
-          <w:bCs w:val="0"/>
-          <w:sz w:val="22"/>
-          <w:szCs w:val="22"/>
-          <w:lang w:val="en-US"/>
-        </w:rPr>
-        <w:t xml:space="preserve"> for an </w:t>
-      </w:r>
-      <w:r>
-        <w:rPr>
-          <w:rFonts w:hint="default"/>
-          <w:b/>
-          <w:bCs/>
-          <w:sz w:val="22"/>
-          <w:szCs w:val="22"/>
-          <w:lang w:val="en-US"/>
-        </w:rPr>
-        <w:t>object</w:t>
-      </w:r>
-      <w:r>
-        <w:rPr>
-          <w:rFonts w:hint="default"/>
-          <w:b w:val="0"/>
-          <w:bCs w:val="0"/>
-          <w:sz w:val="22"/>
-          <w:szCs w:val="22"/>
-          <w:lang w:val="en-US"/>
-        </w:rPr>
-        <w:t>.</w:t>
-      </w:r>
-    </w:p>
-    <w:p>
-      <w:pPr>
-        <w:rPr>
-          <w:rFonts w:hint="default"/>
-          <w:b w:val="0"/>
-          <w:bCs w:val="0"/>
-          <w:sz w:val="22"/>
-          <w:szCs w:val="22"/>
-          <w:lang w:val="en-US"/>
-        </w:rPr>
-      </w:pPr>
-    </w:p>
-    <w:p>
-      <w:pPr>
-        <w:pStyle w:val="5"/>
-        <w:bidi w:val="0"/>
-        <w:rPr>
-          <w:rFonts w:hint="default"/>
-          <w:szCs w:val="22"/>
-          <w:lang w:val="en-US"/>
-        </w:rPr>
-      </w:pPr>
-      <w:bookmarkStart w:id="38" w:name="_Toc25947"/>
-      <w:r>
-        <w:rPr>
-          <w:rFonts w:hint="default"/>
-          <w:lang w:val="en-US"/>
-        </w:rPr>
-        <w:t>Youtube</w:t>
-      </w:r>
-      <w:bookmarkEnd w:id="38"/>
-    </w:p>
-    <w:p>
-      <w:pPr>
-        <w:rPr>
-          <w:rFonts w:hint="default"/>
-          <w:sz w:val="22"/>
-          <w:szCs w:val="22"/>
-          <w:lang w:val="en-US"/>
-        </w:rPr>
-      </w:pPr>
-      <w:r>
-        <w:rPr>
-          <w:rFonts w:hint="default"/>
-          <w:sz w:val="22"/>
-          <w:szCs w:val="22"/>
-          <w:lang w:val="en-US"/>
-        </w:rPr>
-        <w:fldChar w:fldCharType="begin"/>
-      </w:r>
-      <w:r>
-        <w:rPr>
-          <w:rFonts w:hint="default"/>
-          <w:sz w:val="22"/>
-          <w:szCs w:val="22"/>
-          <w:lang w:val="en-US"/>
-        </w:rPr>
-        <w:instrText xml:space="preserve"> HYPERLINK "https://www.youtube.com/playlist?list=PLQDzPczdXrTjGLkI8kd2d0bfNHx0v7dTy" </w:instrText>
-      </w:r>
-      <w:r>
-        <w:rPr>
-          <w:rFonts w:hint="default"/>
-          <w:sz w:val="22"/>
-          <w:szCs w:val="22"/>
-          <w:lang w:val="en-US"/>
-        </w:rPr>
-        <w:fldChar w:fldCharType="separate"/>
-      </w:r>
-      <w:r>
-        <w:rPr>
-          <w:rStyle w:val="15"/>
-          <w:rFonts w:hint="default"/>
-          <w:sz w:val="22"/>
-          <w:szCs w:val="22"/>
-          <w:lang w:val="en-US"/>
-        </w:rPr>
-        <w:t>https://www.youtube.com/playlist?list=PLQDzPczdXrTjGLkI8kd2d0bfNHx0v7dTy</w:t>
-      </w:r>
-      <w:r>
-        <w:rPr>
-          <w:rFonts w:hint="default"/>
-          <w:sz w:val="22"/>
-          <w:szCs w:val="22"/>
-          <w:lang w:val="en-US"/>
-        </w:rPr>
-        <w:fldChar w:fldCharType="end"/>
-      </w:r>
-    </w:p>
-    <w:p>
-      <w:pPr>
-        <w:rPr>
-          <w:rFonts w:hint="default"/>
-          <w:sz w:val="22"/>
-          <w:szCs w:val="22"/>
-          <w:lang w:val="en-US"/>
-        </w:rPr>
-      </w:pPr>
     </w:p>
     <w:p>
       <w:pPr>

</xml_diff>

<commit_message>
added youtube link for transient chapter
</commit_message>
<xml_diff>
--- a/JavaSerialization.docx
+++ b/JavaSerialization.docx
@@ -23020,6 +23020,91 @@
           <w:lang w:val="en-US"/>
         </w:rPr>
         <w:t>https://youtu.be/6BAgEmzTIgU</w:t>
+      </w:r>
+      <w:r>
+        <w:rPr>
+          <w:rFonts w:hint="default"/>
+          <w:sz w:val="22"/>
+          <w:szCs w:val="22"/>
+          <w:lang w:val="en-US"/>
+        </w:rPr>
+        <w:fldChar w:fldCharType="end"/>
+      </w:r>
+    </w:p>
+    <w:p>
+      <w:pPr>
+        <w:rPr>
+          <w:rFonts w:hint="default"/>
+          <w:sz w:val="22"/>
+          <w:szCs w:val="22"/>
+          <w:lang w:val="en-US"/>
+        </w:rPr>
+      </w:pPr>
+    </w:p>
+    <w:p>
+      <w:pPr>
+        <w:rPr>
+          <w:rFonts w:hint="default"/>
+          <w:sz w:val="22"/>
+          <w:szCs w:val="22"/>
+          <w:lang w:val="en-US"/>
+        </w:rPr>
+      </w:pPr>
+      <w:r>
+        <w:rPr>
+          <w:rFonts w:hint="default"/>
+          <w:sz w:val="22"/>
+          <w:szCs w:val="22"/>
+          <w:lang w:val="en-US"/>
+        </w:rPr>
+        <w:t>27 - Java Serialization using transient keyword - Code Demo</w:t>
+      </w:r>
+    </w:p>
+    <w:p>
+      <w:pPr>
+        <w:rPr>
+          <w:rFonts w:hint="default"/>
+          <w:sz w:val="22"/>
+          <w:szCs w:val="22"/>
+          <w:lang w:val="en-US"/>
+        </w:rPr>
+      </w:pPr>
+      <w:r>
+        <w:rPr>
+          <w:rFonts w:hint="default"/>
+          <w:sz w:val="22"/>
+          <w:szCs w:val="22"/>
+          <w:lang w:val="en-US"/>
+        </w:rPr>
+        <w:fldChar w:fldCharType="begin"/>
+      </w:r>
+      <w:r>
+        <w:rPr>
+          <w:rFonts w:hint="default"/>
+          <w:sz w:val="22"/>
+          <w:szCs w:val="22"/>
+          <w:lang w:val="en-US"/>
+        </w:rPr>
+        <w:instrText xml:space="preserve"> HYPERLINK "https://youtu.be/syWzyLCWPzk" </w:instrText>
+      </w:r>
+      <w:r>
+        <w:rPr>
+          <w:rFonts w:hint="default"/>
+          <w:sz w:val="22"/>
+          <w:szCs w:val="22"/>
+          <w:lang w:val="en-US"/>
+        </w:rPr>
+        <w:fldChar w:fldCharType="separate"/>
+      </w:r>
+      <w:r>
+        <w:rPr>
+          <w:rStyle w:val="15"/>
+          <w:rFonts w:hint="default"/>
+          <w:sz w:val="22"/>
+          <w:szCs w:val="22"/>
+          <w:lang w:val="en-US"/>
+        </w:rPr>
+        <w:t>https://youtu.be/syWzyLCWPzk</w:t>
       </w:r>
       <w:r>
         <w:rPr>

</xml_diff>

<commit_message>
added youtube link for chapter 13
</commit_message>
<xml_diff>
--- a/JavaSerialization.docx
+++ b/JavaSerialization.docx
@@ -23125,1303 +23125,1310 @@
           <w:lang w:val="en-US"/>
         </w:rPr>
       </w:pPr>
+    </w:p>
+    <w:p>
+      <w:pPr>
+        <w:pStyle w:val="5"/>
+        <w:bidi w:val="0"/>
+        <w:rPr>
+          <w:rFonts w:hint="default"/>
+          <w:szCs w:val="22"/>
+          <w:lang w:val="en-US"/>
+        </w:rPr>
+      </w:pPr>
+      <w:bookmarkStart w:id="39" w:name="_Toc15603"/>
+      <w:r>
+        <w:rPr>
+          <w:rFonts w:hint="default"/>
+          <w:lang w:val="en-US"/>
+        </w:rPr>
+        <w:t>Github</w:t>
+      </w:r>
+      <w:bookmarkEnd w:id="39"/>
+    </w:p>
+    <w:p>
+      <w:pPr>
+        <w:rPr>
+          <w:rFonts w:hint="default"/>
+          <w:sz w:val="22"/>
+          <w:szCs w:val="22"/>
+          <w:lang w:val="en-US"/>
+        </w:rPr>
+      </w:pPr>
+    </w:p>
+    <w:p>
+      <w:pPr>
+        <w:rPr>
+          <w:rFonts w:hint="default"/>
+          <w:sz w:val="22"/>
+          <w:szCs w:val="22"/>
+          <w:lang w:val="en-US"/>
+        </w:rPr>
+      </w:pPr>
+      <w:r>
+        <w:rPr>
+          <w:rFonts w:hint="default"/>
+          <w:sz w:val="22"/>
+          <w:szCs w:val="22"/>
+          <w:lang w:val="en-US"/>
+        </w:rPr>
+        <w:fldChar w:fldCharType="begin"/>
+      </w:r>
+      <w:r>
+        <w:rPr>
+          <w:rFonts w:hint="default"/>
+          <w:sz w:val="22"/>
+          <w:szCs w:val="22"/>
+          <w:lang w:val="en-US"/>
+        </w:rPr>
+        <w:instrText xml:space="preserve"> HYPERLINK "https://github.com/backstreetbrogrammer/05_Persistence/tree/main/src/main/java/com/backstreetbrogrammer/chapter12_transient" </w:instrText>
+      </w:r>
+      <w:r>
+        <w:rPr>
+          <w:rFonts w:hint="default"/>
+          <w:sz w:val="22"/>
+          <w:szCs w:val="22"/>
+          <w:lang w:val="en-US"/>
+        </w:rPr>
+        <w:fldChar w:fldCharType="separate"/>
+      </w:r>
+      <w:r>
+        <w:rPr>
+          <w:rStyle w:val="15"/>
+          <w:rFonts w:hint="default"/>
+          <w:sz w:val="22"/>
+          <w:szCs w:val="22"/>
+          <w:lang w:val="en-US"/>
+        </w:rPr>
+        <w:t>https://github.com/backstreetbrogrammer/05_Persistence/tree/main/src/main/java/com/backstreetbrogrammer/chapter12_transient</w:t>
+      </w:r>
+      <w:r>
+        <w:rPr>
+          <w:rFonts w:hint="default"/>
+          <w:sz w:val="22"/>
+          <w:szCs w:val="22"/>
+          <w:lang w:val="en-US"/>
+        </w:rPr>
+        <w:fldChar w:fldCharType="end"/>
+      </w:r>
+    </w:p>
+    <w:p>
+      <w:pPr>
+        <w:rPr>
+          <w:rFonts w:hint="default"/>
+          <w:sz w:val="22"/>
+          <w:szCs w:val="22"/>
+          <w:lang w:val="en-US"/>
+        </w:rPr>
+      </w:pPr>
+    </w:p>
+    <w:p>
+      <w:pPr>
+        <w:rPr>
+          <w:rFonts w:hint="default"/>
+          <w:sz w:val="22"/>
+          <w:szCs w:val="22"/>
+          <w:lang w:val="en-US"/>
+        </w:rPr>
+      </w:pPr>
+      <w:r>
+        <w:rPr>
+          <w:rFonts w:hint="default"/>
+          <w:sz w:val="22"/>
+          <w:szCs w:val="22"/>
+          <w:lang w:val="en-US"/>
+        </w:rPr>
+        <w:fldChar w:fldCharType="begin"/>
+      </w:r>
+      <w:r>
+        <w:rPr>
+          <w:rFonts w:hint="default"/>
+          <w:sz w:val="22"/>
+          <w:szCs w:val="22"/>
+          <w:lang w:val="en-US"/>
+        </w:rPr>
+        <w:instrText xml:space="preserve"> HYPERLINK "https://github.com/backstreetbrogrammer/05_Persistence/tree/main/src/test/java/com/backstreetbrogrammer/chapter12_transient" </w:instrText>
+      </w:r>
+      <w:r>
+        <w:rPr>
+          <w:rFonts w:hint="default"/>
+          <w:sz w:val="22"/>
+          <w:szCs w:val="22"/>
+          <w:lang w:val="en-US"/>
+        </w:rPr>
+        <w:fldChar w:fldCharType="separate"/>
+      </w:r>
+      <w:r>
+        <w:rPr>
+          <w:rStyle w:val="15"/>
+          <w:rFonts w:hint="default"/>
+          <w:sz w:val="22"/>
+          <w:szCs w:val="22"/>
+          <w:lang w:val="en-US"/>
+        </w:rPr>
+        <w:t>https://github.com/backstreetbrogrammer/05_Persistence/tree/main/src/test/java/com/backstreetbrogrammer/chapter12_transient</w:t>
+      </w:r>
+      <w:r>
+        <w:rPr>
+          <w:rFonts w:hint="default"/>
+          <w:sz w:val="22"/>
+          <w:szCs w:val="22"/>
+          <w:lang w:val="en-US"/>
+        </w:rPr>
+        <w:fldChar w:fldCharType="end"/>
+      </w:r>
+    </w:p>
+    <w:p>
+      <w:pPr>
+        <w:numPr>
+          <w:ilvl w:val="0"/>
+          <w:numId w:val="0"/>
+        </w:numPr>
+        <w:rPr>
+          <w:rFonts w:hint="default"/>
+          <w:b w:val="0"/>
+          <w:bCs w:val="0"/>
+          <w:sz w:val="22"/>
+          <w:szCs w:val="22"/>
+          <w:lang w:val="en-US"/>
+        </w:rPr>
+      </w:pPr>
+    </w:p>
+    <w:p>
+      <w:pPr>
+        <w:rPr>
+          <w:rFonts w:hint="default"/>
+          <w:b w:val="0"/>
+          <w:bCs w:val="0"/>
+          <w:sz w:val="22"/>
+          <w:szCs w:val="22"/>
+          <w:lang w:val="en-US"/>
+        </w:rPr>
+      </w:pPr>
+    </w:p>
+    <w:p>
+      <w:pPr>
+        <w:rPr>
+          <w:rFonts w:hint="default"/>
+          <w:b w:val="0"/>
+          <w:bCs w:val="0"/>
+          <w:sz w:val="22"/>
+          <w:szCs w:val="22"/>
+          <w:lang w:val="en-US"/>
+        </w:rPr>
+      </w:pPr>
+    </w:p>
+    <w:p>
+      <w:pPr>
+        <w:rPr>
+          <w:rFonts w:hint="default"/>
+          <w:b w:val="0"/>
+          <w:bCs w:val="0"/>
+          <w:sz w:val="22"/>
+          <w:szCs w:val="22"/>
+          <w:lang w:val="en-US"/>
+        </w:rPr>
+      </w:pPr>
+    </w:p>
+    <w:p>
+      <w:pPr>
+        <w:rPr>
+          <w:rFonts w:hint="default"/>
+          <w:b w:val="0"/>
+          <w:bCs w:val="0"/>
+          <w:sz w:val="22"/>
+          <w:szCs w:val="22"/>
+          <w:lang w:val="en-US"/>
+        </w:rPr>
+      </w:pPr>
+    </w:p>
+    <w:p>
+      <w:pPr>
+        <w:rPr>
+          <w:rFonts w:hint="default"/>
+          <w:b w:val="0"/>
+          <w:bCs w:val="0"/>
+          <w:sz w:val="22"/>
+          <w:szCs w:val="22"/>
+          <w:lang w:val="en-US"/>
+        </w:rPr>
+      </w:pPr>
+    </w:p>
+    <w:p>
+      <w:pPr>
+        <w:rPr>
+          <w:rFonts w:hint="default"/>
+          <w:b w:val="0"/>
+          <w:bCs w:val="0"/>
+          <w:sz w:val="22"/>
+          <w:szCs w:val="22"/>
+          <w:lang w:val="en-US"/>
+        </w:rPr>
+      </w:pPr>
+    </w:p>
+    <w:p>
+      <w:pPr>
+        <w:rPr>
+          <w:rFonts w:hint="default"/>
+          <w:b w:val="0"/>
+          <w:bCs w:val="0"/>
+          <w:sz w:val="22"/>
+          <w:szCs w:val="22"/>
+          <w:lang w:val="en-US"/>
+        </w:rPr>
+      </w:pPr>
+    </w:p>
+    <w:p>
+      <w:pPr>
+        <w:rPr>
+          <w:rFonts w:hint="default"/>
+          <w:b w:val="0"/>
+          <w:bCs w:val="0"/>
+          <w:sz w:val="22"/>
+          <w:szCs w:val="22"/>
+          <w:lang w:val="en-US"/>
+        </w:rPr>
+      </w:pPr>
+    </w:p>
+    <w:p>
+      <w:pPr>
+        <w:rPr>
+          <w:rFonts w:hint="default"/>
+          <w:b w:val="0"/>
+          <w:bCs w:val="0"/>
+          <w:sz w:val="22"/>
+          <w:szCs w:val="22"/>
+          <w:lang w:val="en-US"/>
+        </w:rPr>
+      </w:pPr>
+    </w:p>
+    <w:p>
+      <w:pPr>
+        <w:rPr>
+          <w:rFonts w:hint="default"/>
+          <w:b w:val="0"/>
+          <w:bCs w:val="0"/>
+          <w:sz w:val="22"/>
+          <w:szCs w:val="22"/>
+          <w:lang w:val="en-US"/>
+        </w:rPr>
+      </w:pPr>
+    </w:p>
+    <w:p>
+      <w:pPr>
+        <w:rPr>
+          <w:rFonts w:hint="default"/>
+          <w:b w:val="0"/>
+          <w:bCs w:val="0"/>
+          <w:sz w:val="22"/>
+          <w:szCs w:val="22"/>
+          <w:lang w:val="en-US"/>
+        </w:rPr>
+      </w:pPr>
+    </w:p>
+    <w:p>
+      <w:pPr>
+        <w:rPr>
+          <w:rFonts w:hint="default"/>
+          <w:b w:val="0"/>
+          <w:bCs w:val="0"/>
+          <w:sz w:val="22"/>
+          <w:szCs w:val="22"/>
+          <w:lang w:val="en-US"/>
+        </w:rPr>
+      </w:pPr>
+    </w:p>
+    <w:p>
+      <w:pPr>
+        <w:pStyle w:val="3"/>
+        <w:bidi w:val="0"/>
+        <w:rPr>
+          <w:rFonts w:hint="default"/>
+          <w:color w:val="843C0B" w:themeColor="accent2" w:themeShade="80"/>
+          <w:lang w:val="en-US"/>
+        </w:rPr>
+      </w:pPr>
+      <w:bookmarkStart w:id="40" w:name="_Toc6464"/>
+      <w:r>
+        <w:rPr>
+          <w:rFonts w:hint="default"/>
+          <w:color w:val="843C0B" w:themeColor="accent2" w:themeShade="80"/>
+          <w:lang w:val="en-US"/>
+        </w:rPr>
+        <w:t xml:space="preserve">Chapter 13 - Using </w:t>
+      </w:r>
+      <w:r>
+        <w:rPr>
+          <w:rFonts w:hint="default" w:ascii="Baskerville Old Face" w:hAnsi="Baskerville Old Face" w:cs="Baskerville Old Face"/>
+          <w:color w:val="843C0B" w:themeColor="accent2" w:themeShade="80"/>
+          <w:lang w:val="en-US"/>
+        </w:rPr>
+        <w:t xml:space="preserve">writeObject() </w:t>
+      </w:r>
+      <w:r>
+        <w:rPr>
+          <w:rFonts w:hint="default"/>
+          <w:color w:val="843C0B" w:themeColor="accent2" w:themeShade="80"/>
+          <w:lang w:val="en-US"/>
+        </w:rPr>
+        <w:t xml:space="preserve">and </w:t>
+      </w:r>
+      <w:r>
+        <w:rPr>
+          <w:rFonts w:hint="default" w:ascii="Baskerville Old Face" w:hAnsi="Baskerville Old Face" w:cs="Baskerville Old Face"/>
+          <w:color w:val="843C0B" w:themeColor="accent2" w:themeShade="80"/>
+          <w:lang w:val="en-US"/>
+        </w:rPr>
+        <w:t>readObject()</w:t>
+      </w:r>
+      <w:bookmarkEnd w:id="40"/>
+      <w:r>
+        <w:rPr>
+          <w:rFonts w:hint="default"/>
+          <w:color w:val="843C0B" w:themeColor="accent2" w:themeShade="80"/>
+          <w:lang w:val="en-US"/>
+        </w:rPr>
+        <w:t xml:space="preserve"> </w:t>
+      </w:r>
+    </w:p>
+    <w:p>
+      <w:pPr>
+        <w:numPr>
+          <w:ilvl w:val="0"/>
+          <w:numId w:val="0"/>
+        </w:numPr>
+        <w:rPr>
+          <w:rFonts w:hint="default"/>
+          <w:b w:val="0"/>
+          <w:bCs w:val="0"/>
+          <w:sz w:val="22"/>
+          <w:szCs w:val="22"/>
+          <w:lang w:val="en-US"/>
+        </w:rPr>
+      </w:pPr>
+      <w:r>
+        <w:rPr>
+          <w:rFonts w:hint="default"/>
+          <w:b w:val="0"/>
+          <w:bCs w:val="0"/>
+          <w:sz w:val="22"/>
+          <w:szCs w:val="22"/>
+          <w:lang w:val="en-US"/>
+        </w:rPr>
+        <w:t xml:space="preserve">Just based on the above example, if one of the reference object is not accessible and we had to mark it as </w:t>
+      </w:r>
+      <w:r>
+        <w:rPr>
+          <w:rFonts w:hint="default"/>
+          <w:b/>
+          <w:bCs/>
+          <w:sz w:val="22"/>
+          <w:szCs w:val="22"/>
+          <w:lang w:val="en-US"/>
+        </w:rPr>
+        <w:t>transient</w:t>
+      </w:r>
+      <w:r>
+        <w:rPr>
+          <w:rFonts w:hint="default"/>
+          <w:b w:val="0"/>
+          <w:bCs w:val="0"/>
+          <w:sz w:val="22"/>
+          <w:szCs w:val="22"/>
+          <w:lang w:val="en-US"/>
+        </w:rPr>
+        <w:t xml:space="preserve">. While deserialization, the </w:t>
+      </w:r>
+      <w:r>
+        <w:rPr>
+          <w:rFonts w:hint="default"/>
+          <w:b/>
+          <w:bCs/>
+          <w:sz w:val="22"/>
+          <w:szCs w:val="22"/>
+          <w:lang w:val="en-US"/>
+        </w:rPr>
+        <w:t xml:space="preserve">transient </w:t>
+      </w:r>
+      <w:r>
+        <w:rPr>
+          <w:rFonts w:hint="default"/>
+          <w:b w:val="0"/>
+          <w:bCs w:val="0"/>
+          <w:sz w:val="22"/>
+          <w:szCs w:val="22"/>
+          <w:lang w:val="en-US"/>
+        </w:rPr>
+        <w:t>reference object will come as default value of null. What can we do to somehow make sure that it matches the same object state when it was saved ?</w:t>
+      </w:r>
+    </w:p>
+    <w:p>
+      <w:pPr>
+        <w:numPr>
+          <w:ilvl w:val="0"/>
+          <w:numId w:val="0"/>
+        </w:numPr>
+        <w:rPr>
+          <w:rFonts w:hint="default"/>
+          <w:b w:val="0"/>
+          <w:bCs w:val="0"/>
+          <w:sz w:val="22"/>
+          <w:szCs w:val="22"/>
+          <w:lang w:val="en-US"/>
+        </w:rPr>
+      </w:pPr>
+    </w:p>
+    <w:p>
+      <w:pPr>
+        <w:numPr>
+          <w:ilvl w:val="0"/>
+          <w:numId w:val="0"/>
+        </w:numPr>
+        <w:rPr>
+          <w:rFonts w:hint="default"/>
+          <w:b w:val="0"/>
+          <w:bCs w:val="0"/>
+          <w:sz w:val="22"/>
+          <w:szCs w:val="22"/>
+          <w:lang w:val="en-US"/>
+        </w:rPr>
+      </w:pPr>
+      <w:r>
+        <w:rPr>
+          <w:rFonts w:hint="default"/>
+          <w:b w:val="0"/>
+          <w:bCs w:val="0"/>
+          <w:sz w:val="22"/>
+          <w:szCs w:val="22"/>
+          <w:lang w:val="en-US"/>
+        </w:rPr>
+        <w:t>Java serialization has a special mechanism just for this - a set of private methods we can implement such that it will be invoked automatically during serialization and deserialization.</w:t>
+      </w:r>
+    </w:p>
+    <w:p>
+      <w:pPr>
+        <w:numPr>
+          <w:ilvl w:val="0"/>
+          <w:numId w:val="0"/>
+        </w:numPr>
+        <w:rPr>
+          <w:rFonts w:hint="default"/>
+          <w:b w:val="0"/>
+          <w:bCs w:val="0"/>
+          <w:sz w:val="22"/>
+          <w:szCs w:val="22"/>
+          <w:lang w:val="en-US"/>
+        </w:rPr>
+      </w:pPr>
+    </w:p>
+    <w:p>
+      <w:pPr>
+        <w:numPr>
+          <w:ilvl w:val="0"/>
+          <w:numId w:val="0"/>
+        </w:numPr>
+        <w:rPr>
+          <w:rFonts w:hint="default"/>
+          <w:b w:val="0"/>
+          <w:bCs w:val="0"/>
+          <w:sz w:val="22"/>
+          <w:szCs w:val="22"/>
+          <w:lang w:val="en-US"/>
+        </w:rPr>
+      </w:pPr>
+      <w:r>
+        <w:rPr>
+          <w:rFonts w:hint="default"/>
+          <w:b w:val="0"/>
+          <w:bCs w:val="0"/>
+          <w:sz w:val="22"/>
+          <w:szCs w:val="22"/>
+          <w:lang w:val="en-US"/>
+        </w:rPr>
+        <w:t>These 2 special methods we define must have signatures that look EXACTLY like this:</w:t>
+      </w:r>
+    </w:p>
+    <w:p>
+      <w:pPr>
+        <w:numPr>
+          <w:ilvl w:val="0"/>
+          <w:numId w:val="0"/>
+        </w:numPr>
+        <w:rPr>
+          <w:rFonts w:hint="default"/>
+          <w:b w:val="0"/>
+          <w:bCs w:val="0"/>
+          <w:sz w:val="22"/>
+          <w:szCs w:val="22"/>
+          <w:lang w:val="en-US"/>
+        </w:rPr>
+      </w:pPr>
+    </w:p>
+    <w:p>
+      <w:pPr>
+        <w:numPr>
+          <w:ilvl w:val="0"/>
+          <w:numId w:val="3"/>
+        </w:numPr>
+        <w:rPr>
+          <w:rFonts w:hint="default"/>
+          <w:b w:val="0"/>
+          <w:bCs w:val="0"/>
+          <w:sz w:val="22"/>
+          <w:szCs w:val="22"/>
+          <w:lang w:val="en-US"/>
+        </w:rPr>
+      </w:pPr>
+      <w:r>
+        <w:rPr>
+          <w:rFonts w:hint="default"/>
+          <w:b w:val="0"/>
+          <w:bCs w:val="0"/>
+          <w:sz w:val="22"/>
+          <w:szCs w:val="22"/>
+          <w:lang w:val="en-US"/>
+        </w:rPr>
+        <w:t>For serialization</w:t>
+      </w:r>
+    </w:p>
+    <w:p>
+      <w:pPr>
+        <w:numPr>
+          <w:ilvl w:val="0"/>
+          <w:numId w:val="0"/>
+        </w:numPr>
+        <w:rPr>
+          <w:rFonts w:hint="default"/>
+          <w:b w:val="0"/>
+          <w:bCs w:val="0"/>
+          <w:sz w:val="22"/>
+          <w:szCs w:val="22"/>
+          <w:lang w:val="en-US"/>
+        </w:rPr>
+      </w:pPr>
+    </w:p>
+    <w:p>
+      <w:pPr>
+        <w:numPr>
+          <w:ilvl w:val="0"/>
+          <w:numId w:val="0"/>
+        </w:numPr>
+        <w:rPr>
+          <w:rFonts w:hint="default" w:ascii="Bahnschrift Light" w:hAnsi="Bahnschrift Light" w:cs="Bahnschrift Light"/>
+          <w:b w:val="0"/>
+          <w:bCs w:val="0"/>
+          <w:sz w:val="22"/>
+          <w:szCs w:val="22"/>
+          <w:lang w:val="en-US"/>
+        </w:rPr>
+      </w:pPr>
+      <w:r>
+        <w:rPr>
+          <w:rFonts w:hint="default" w:ascii="Bahnschrift Light" w:hAnsi="Bahnschrift Light" w:cs="Bahnschrift Light"/>
+          <w:b w:val="0"/>
+          <w:bCs w:val="0"/>
+          <w:sz w:val="22"/>
+          <w:szCs w:val="22"/>
+          <w:lang w:val="en-US"/>
+        </w:rPr>
+        <w:t>private void writeObject(ObjectOutputStream stream) {</w:t>
+      </w:r>
+    </w:p>
+    <w:p>
+      <w:pPr>
+        <w:numPr>
+          <w:ilvl w:val="0"/>
+          <w:numId w:val="0"/>
+        </w:numPr>
+        <w:rPr>
+          <w:rFonts w:hint="default" w:ascii="Bahnschrift Light" w:hAnsi="Bahnschrift Light" w:cs="Bahnschrift Light"/>
+          <w:b w:val="0"/>
+          <w:bCs w:val="0"/>
+          <w:sz w:val="22"/>
+          <w:szCs w:val="22"/>
+          <w:lang w:val="en-US"/>
+        </w:rPr>
+      </w:pPr>
+      <w:r>
+        <w:rPr>
+          <w:rFonts w:hint="default" w:ascii="Bahnschrift Light" w:hAnsi="Bahnschrift Light" w:cs="Bahnschrift Light"/>
+          <w:b w:val="0"/>
+          <w:bCs w:val="0"/>
+          <w:sz w:val="22"/>
+          <w:szCs w:val="22"/>
+          <w:lang w:val="en-US"/>
+        </w:rPr>
+        <w:t xml:space="preserve">    // code for saving the object</w:t>
+      </w:r>
+    </w:p>
+    <w:p>
+      <w:pPr>
+        <w:numPr>
+          <w:ilvl w:val="0"/>
+          <w:numId w:val="0"/>
+        </w:numPr>
+        <w:rPr>
+          <w:rFonts w:hint="default"/>
+          <w:b w:val="0"/>
+          <w:bCs w:val="0"/>
+          <w:sz w:val="22"/>
+          <w:szCs w:val="22"/>
+          <w:lang w:val="en-US"/>
+        </w:rPr>
+      </w:pPr>
+      <w:r>
+        <w:rPr>
+          <w:rFonts w:hint="default" w:ascii="Bahnschrift Light" w:hAnsi="Bahnschrift Light" w:cs="Bahnschrift Light"/>
+          <w:b w:val="0"/>
+          <w:bCs w:val="0"/>
+          <w:sz w:val="22"/>
+          <w:szCs w:val="22"/>
+          <w:lang w:val="en-US"/>
+        </w:rPr>
+        <w:t>}</w:t>
+      </w:r>
+      <w:r>
+        <w:rPr>
+          <w:rFonts w:hint="default"/>
+          <w:b w:val="0"/>
+          <w:bCs w:val="0"/>
+          <w:sz w:val="22"/>
+          <w:szCs w:val="22"/>
+          <w:lang w:val="en-US"/>
+        </w:rPr>
+        <w:br w:type="textWrapping"/>
+      </w:r>
+    </w:p>
+    <w:p>
+      <w:pPr>
+        <w:numPr>
+          <w:ilvl w:val="0"/>
+          <w:numId w:val="3"/>
+        </w:numPr>
+        <w:ind w:left="0" w:leftChars="0" w:firstLine="0" w:firstLineChars="0"/>
+        <w:rPr>
+          <w:rFonts w:hint="default"/>
+          <w:b w:val="0"/>
+          <w:bCs w:val="0"/>
+          <w:sz w:val="22"/>
+          <w:szCs w:val="22"/>
+          <w:lang w:val="en-US"/>
+        </w:rPr>
+      </w:pPr>
+      <w:r>
+        <w:rPr>
+          <w:rFonts w:hint="default"/>
+          <w:b w:val="0"/>
+          <w:bCs w:val="0"/>
+          <w:sz w:val="22"/>
+          <w:szCs w:val="22"/>
+          <w:lang w:val="en-US"/>
+        </w:rPr>
+        <w:t>For deserialization:</w:t>
+      </w:r>
+    </w:p>
+    <w:p>
+      <w:pPr>
+        <w:numPr>
+          <w:ilvl w:val="0"/>
+          <w:numId w:val="0"/>
+        </w:numPr>
+        <w:ind w:leftChars="0"/>
+        <w:rPr>
+          <w:rFonts w:hint="default" w:ascii="Bahnschrift Light" w:hAnsi="Bahnschrift Light" w:cs="Bahnschrift Light"/>
+          <w:b w:val="0"/>
+          <w:bCs w:val="0"/>
+          <w:sz w:val="22"/>
+          <w:szCs w:val="22"/>
+          <w:lang w:val="en-US"/>
+        </w:rPr>
+      </w:pPr>
+      <w:r>
+        <w:rPr>
+          <w:rFonts w:hint="default"/>
+          <w:b w:val="0"/>
+          <w:bCs w:val="0"/>
+          <w:sz w:val="22"/>
+          <w:szCs w:val="22"/>
+          <w:lang w:val="en-US"/>
+        </w:rPr>
+        <w:br w:type="textWrapping"/>
+      </w:r>
+      <w:r>
+        <w:rPr>
+          <w:rFonts w:hint="default" w:ascii="Bahnschrift Light" w:hAnsi="Bahnschrift Light" w:cs="Bahnschrift Light"/>
+          <w:b w:val="0"/>
+          <w:bCs w:val="0"/>
+          <w:sz w:val="22"/>
+          <w:szCs w:val="22"/>
+          <w:lang w:val="en-US"/>
+        </w:rPr>
+        <w:t>private void readObject(ObjectInputStream stream) {</w:t>
+      </w:r>
+    </w:p>
+    <w:p>
+      <w:pPr>
+        <w:numPr>
+          <w:ilvl w:val="0"/>
+          <w:numId w:val="0"/>
+        </w:numPr>
+        <w:ind w:leftChars="0"/>
+        <w:rPr>
+          <w:rFonts w:hint="default" w:ascii="Bahnschrift Light" w:hAnsi="Bahnschrift Light" w:cs="Bahnschrift Light"/>
+          <w:b w:val="0"/>
+          <w:bCs w:val="0"/>
+          <w:sz w:val="22"/>
+          <w:szCs w:val="22"/>
+          <w:lang w:val="en-US"/>
+        </w:rPr>
+      </w:pPr>
+      <w:r>
+        <w:rPr>
+          <w:rFonts w:hint="default" w:ascii="Bahnschrift Light" w:hAnsi="Bahnschrift Light" w:cs="Bahnschrift Light"/>
+          <w:b w:val="0"/>
+          <w:bCs w:val="0"/>
+          <w:sz w:val="22"/>
+          <w:szCs w:val="22"/>
+          <w:lang w:val="en-US"/>
+        </w:rPr>
+        <w:t xml:space="preserve">  // code for restoring the same object as it was saved although if its transient</w:t>
+      </w:r>
+    </w:p>
+    <w:p>
+      <w:pPr>
+        <w:numPr>
+          <w:ilvl w:val="0"/>
+          <w:numId w:val="0"/>
+        </w:numPr>
+        <w:ind w:leftChars="0"/>
+        <w:rPr>
+          <w:rFonts w:hint="default"/>
+          <w:b w:val="0"/>
+          <w:bCs w:val="0"/>
+          <w:sz w:val="22"/>
+          <w:szCs w:val="22"/>
+          <w:lang w:val="en-US"/>
+        </w:rPr>
+      </w:pPr>
+      <w:r>
+        <w:rPr>
+          <w:rFonts w:hint="default" w:ascii="Bahnschrift Light" w:hAnsi="Bahnschrift Light" w:cs="Bahnschrift Light"/>
+          <w:b w:val="0"/>
+          <w:bCs w:val="0"/>
+          <w:sz w:val="22"/>
+          <w:szCs w:val="22"/>
+          <w:lang w:val="en-US"/>
+        </w:rPr>
+        <w:t>}</w:t>
+      </w:r>
+    </w:p>
+    <w:p>
+      <w:pPr>
+        <w:numPr>
+          <w:ilvl w:val="0"/>
+          <w:numId w:val="0"/>
+        </w:numPr>
+        <w:ind w:leftChars="0"/>
+        <w:rPr>
+          <w:rFonts w:hint="default"/>
+          <w:b w:val="0"/>
+          <w:bCs w:val="0"/>
+          <w:sz w:val="22"/>
+          <w:szCs w:val="22"/>
+          <w:lang w:val="en-US"/>
+        </w:rPr>
+      </w:pPr>
+    </w:p>
+    <w:p>
+      <w:pPr>
+        <w:numPr>
+          <w:ilvl w:val="0"/>
+          <w:numId w:val="0"/>
+        </w:numPr>
+        <w:ind w:leftChars="0"/>
+        <w:rPr>
+          <w:rFonts w:hint="default"/>
+          <w:b w:val="0"/>
+          <w:bCs w:val="0"/>
+          <w:sz w:val="22"/>
+          <w:szCs w:val="22"/>
+          <w:lang w:val="en-US"/>
+        </w:rPr>
+      </w:pPr>
+    </w:p>
+    <w:p>
+      <w:pPr>
+        <w:numPr>
+          <w:ilvl w:val="0"/>
+          <w:numId w:val="0"/>
+        </w:numPr>
+        <w:ind w:leftChars="0"/>
+        <w:rPr>
+          <w:rFonts w:hint="default"/>
+          <w:b w:val="0"/>
+          <w:bCs w:val="0"/>
+          <w:sz w:val="22"/>
+          <w:szCs w:val="22"/>
+          <w:lang w:val="en-US"/>
+        </w:rPr>
+      </w:pPr>
+      <w:r>
+        <w:rPr>
+          <w:rFonts w:hint="default"/>
+          <w:b w:val="0"/>
+          <w:bCs w:val="0"/>
+          <w:sz w:val="22"/>
+          <w:szCs w:val="22"/>
+          <w:lang w:val="en-US"/>
+        </w:rPr>
+        <w:t>By implementing these 2 methods, we can customize or control the default Java serialization process.</w:t>
+      </w:r>
+    </w:p>
+    <w:p>
+      <w:pPr>
+        <w:numPr>
+          <w:ilvl w:val="0"/>
+          <w:numId w:val="0"/>
+        </w:numPr>
+        <w:ind w:leftChars="0"/>
+        <w:rPr>
+          <w:rFonts w:hint="default"/>
+          <w:b w:val="0"/>
+          <w:bCs w:val="0"/>
+          <w:sz w:val="22"/>
+          <w:szCs w:val="22"/>
+          <w:lang w:val="en-US"/>
+        </w:rPr>
+      </w:pPr>
+    </w:p>
+    <w:p>
+      <w:pPr>
+        <w:numPr>
+          <w:ilvl w:val="0"/>
+          <w:numId w:val="0"/>
+        </w:numPr>
+        <w:ind w:leftChars="0"/>
+        <w:rPr>
+          <w:rFonts w:hint="default"/>
+          <w:b w:val="0"/>
+          <w:bCs w:val="0"/>
+          <w:sz w:val="22"/>
+          <w:szCs w:val="22"/>
+          <w:lang w:val="en-US"/>
+        </w:rPr>
+      </w:pPr>
+      <w:r>
+        <w:rPr>
+          <w:rFonts w:hint="default"/>
+          <w:b w:val="0"/>
+          <w:bCs w:val="0"/>
+          <w:sz w:val="22"/>
+          <w:szCs w:val="22"/>
+          <w:lang w:val="en-US"/>
+        </w:rPr>
+        <w:t xml:space="preserve">Also, we can call the methods like </w:t>
+      </w:r>
+      <w:r>
+        <w:rPr>
+          <w:rFonts w:hint="default"/>
+          <w:b/>
+          <w:bCs/>
+          <w:sz w:val="22"/>
+          <w:szCs w:val="22"/>
+          <w:lang w:val="en-US"/>
+        </w:rPr>
+        <w:t>ObjectOutputStream.defaultWriteObject()</w:t>
+      </w:r>
+      <w:r>
+        <w:rPr>
+          <w:rFonts w:hint="default"/>
+          <w:b w:val="0"/>
+          <w:bCs w:val="0"/>
+          <w:sz w:val="22"/>
+          <w:szCs w:val="22"/>
+          <w:lang w:val="en-US"/>
+        </w:rPr>
+        <w:t xml:space="preserve"> and ObjectInputStream.defaultReadObject() to invoke the default Java serialization and deserialization process inside </w:t>
+      </w:r>
+      <w:r>
+        <w:rPr>
+          <w:rFonts w:hint="default"/>
+          <w:b/>
+          <w:bCs/>
+          <w:sz w:val="22"/>
+          <w:szCs w:val="22"/>
+          <w:lang w:val="en-US"/>
+        </w:rPr>
+        <w:t>writeObject()</w:t>
+      </w:r>
+      <w:r>
+        <w:rPr>
+          <w:rFonts w:hint="default"/>
+          <w:b w:val="0"/>
+          <w:bCs w:val="0"/>
+          <w:sz w:val="22"/>
+          <w:szCs w:val="22"/>
+          <w:lang w:val="en-US"/>
+        </w:rPr>
+        <w:t xml:space="preserve"> and </w:t>
+      </w:r>
+      <w:r>
+        <w:rPr>
+          <w:rFonts w:hint="default"/>
+          <w:b/>
+          <w:bCs/>
+          <w:sz w:val="22"/>
+          <w:szCs w:val="22"/>
+          <w:lang w:val="en-US"/>
+        </w:rPr>
+        <w:t>readObject()</w:t>
+      </w:r>
+      <w:r>
+        <w:rPr>
+          <w:rFonts w:hint="default"/>
+          <w:b w:val="0"/>
+          <w:bCs w:val="0"/>
+          <w:sz w:val="22"/>
+          <w:szCs w:val="22"/>
+          <w:lang w:val="en-US"/>
+        </w:rPr>
+        <w:t xml:space="preserve"> methods respectively.</w:t>
+      </w:r>
+    </w:p>
+    <w:p>
+      <w:pPr>
+        <w:rPr>
+          <w:rFonts w:hint="default"/>
+          <w:b w:val="0"/>
+          <w:bCs w:val="0"/>
+          <w:sz w:val="22"/>
+          <w:szCs w:val="22"/>
+          <w:lang w:val="en-US"/>
+        </w:rPr>
+      </w:pPr>
+    </w:p>
+    <w:p>
+      <w:pPr>
+        <w:pStyle w:val="5"/>
+        <w:bidi w:val="0"/>
+        <w:rPr>
+          <w:rFonts w:hint="default"/>
+          <w:szCs w:val="22"/>
+          <w:lang w:val="en-US"/>
+        </w:rPr>
+      </w:pPr>
+      <w:bookmarkStart w:id="41" w:name="_Toc25798"/>
+      <w:r>
+        <w:rPr>
+          <w:rFonts w:hint="default"/>
+          <w:lang w:val="en-US"/>
+        </w:rPr>
+        <w:t>Youtube</w:t>
+      </w:r>
+      <w:bookmarkEnd w:id="41"/>
+    </w:p>
+    <w:p>
+      <w:pPr>
+        <w:rPr>
+          <w:rFonts w:hint="default"/>
+          <w:sz w:val="22"/>
+          <w:szCs w:val="22"/>
+          <w:lang w:val="en-US"/>
+        </w:rPr>
+      </w:pPr>
+      <w:r>
+        <w:rPr>
+          <w:rFonts w:hint="default"/>
+          <w:sz w:val="22"/>
+          <w:szCs w:val="22"/>
+          <w:lang w:val="en-US"/>
+        </w:rPr>
+        <w:t>28 - Java Serialization using writeObject() and readObject() - Theory</w:t>
+      </w:r>
+    </w:p>
+    <w:p>
+      <w:pPr>
+        <w:rPr>
+          <w:rFonts w:hint="default"/>
+          <w:sz w:val="22"/>
+          <w:szCs w:val="22"/>
+          <w:lang w:val="en-US"/>
+        </w:rPr>
+      </w:pPr>
+      <w:r>
+        <w:rPr>
+          <w:rFonts w:hint="default"/>
+          <w:sz w:val="22"/>
+          <w:szCs w:val="22"/>
+          <w:lang w:val="en-US"/>
+        </w:rPr>
+        <w:fldChar w:fldCharType="begin"/>
+      </w:r>
+      <w:r>
+        <w:rPr>
+          <w:rFonts w:hint="default"/>
+          <w:sz w:val="22"/>
+          <w:szCs w:val="22"/>
+          <w:lang w:val="en-US"/>
+        </w:rPr>
+        <w:instrText xml:space="preserve"> HYPERLINK "https://youtu.be/WWoL6EDotyw" </w:instrText>
+      </w:r>
+      <w:r>
+        <w:rPr>
+          <w:rFonts w:hint="default"/>
+          <w:sz w:val="22"/>
+          <w:szCs w:val="22"/>
+          <w:lang w:val="en-US"/>
+        </w:rPr>
+        <w:fldChar w:fldCharType="separate"/>
+      </w:r>
+      <w:r>
+        <w:rPr>
+          <w:rStyle w:val="15"/>
+          <w:rFonts w:hint="default"/>
+          <w:sz w:val="22"/>
+          <w:szCs w:val="22"/>
+          <w:lang w:val="en-US"/>
+        </w:rPr>
+        <w:t>https://youtu.be/WWoL6EDotyw</w:t>
+      </w:r>
+      <w:r>
+        <w:rPr>
+          <w:rFonts w:hint="default"/>
+          <w:sz w:val="22"/>
+          <w:szCs w:val="22"/>
+          <w:lang w:val="en-US"/>
+        </w:rPr>
+        <w:fldChar w:fldCharType="end"/>
+      </w:r>
+    </w:p>
+    <w:p>
+      <w:pPr>
+        <w:rPr>
+          <w:rFonts w:hint="default"/>
+          <w:sz w:val="22"/>
+          <w:szCs w:val="22"/>
+          <w:lang w:val="en-US"/>
+        </w:rPr>
+      </w:pPr>
+    </w:p>
+    <w:p>
+      <w:pPr>
+        <w:pStyle w:val="5"/>
+        <w:bidi w:val="0"/>
+        <w:rPr>
+          <w:rFonts w:hint="default"/>
+          <w:szCs w:val="22"/>
+          <w:lang w:val="en-US"/>
+        </w:rPr>
+      </w:pPr>
+      <w:bookmarkStart w:id="42" w:name="_Toc993"/>
+      <w:r>
+        <w:rPr>
+          <w:rFonts w:hint="default"/>
+          <w:lang w:val="en-US"/>
+        </w:rPr>
+        <w:t>Github</w:t>
+      </w:r>
+      <w:bookmarkEnd w:id="42"/>
+    </w:p>
+    <w:p>
+      <w:pPr>
+        <w:rPr>
+          <w:rFonts w:hint="default"/>
+          <w:sz w:val="22"/>
+          <w:szCs w:val="22"/>
+          <w:lang w:val="en-US"/>
+        </w:rPr>
+      </w:pPr>
+    </w:p>
+    <w:p>
+      <w:pPr>
+        <w:rPr>
+          <w:rFonts w:hint="default"/>
+          <w:sz w:val="22"/>
+          <w:szCs w:val="22"/>
+          <w:lang w:val="en-US"/>
+        </w:rPr>
+      </w:pPr>
+      <w:r>
+        <w:rPr>
+          <w:rFonts w:hint="default"/>
+          <w:sz w:val="22"/>
+          <w:szCs w:val="22"/>
+          <w:lang w:val="en-US"/>
+        </w:rPr>
+        <w:fldChar w:fldCharType="begin"/>
+      </w:r>
+      <w:r>
+        <w:rPr>
+          <w:rFonts w:hint="default"/>
+          <w:sz w:val="22"/>
+          <w:szCs w:val="22"/>
+          <w:lang w:val="en-US"/>
+        </w:rPr>
+        <w:instrText xml:space="preserve"> HYPERLINK "https://github.com/backstreetbrogrammer/05_Persistence/tree/main/src/main/java/com/backstreetbrogrammer/chapter13_writeObjectReadObject" </w:instrText>
+      </w:r>
+      <w:r>
+        <w:rPr>
+          <w:rFonts w:hint="default"/>
+          <w:sz w:val="22"/>
+          <w:szCs w:val="22"/>
+          <w:lang w:val="en-US"/>
+        </w:rPr>
+        <w:fldChar w:fldCharType="separate"/>
+      </w:r>
+      <w:r>
+        <w:rPr>
+          <w:rStyle w:val="15"/>
+          <w:rFonts w:hint="default"/>
+          <w:sz w:val="22"/>
+          <w:szCs w:val="22"/>
+          <w:lang w:val="en-US"/>
+        </w:rPr>
+        <w:t>https://github.com/backstreetbrogrammer/05_Persistence/tree/main/src/main/java/com/backstreetbrogrammer/chapter13_writeObjectReadObject</w:t>
+      </w:r>
+      <w:r>
+        <w:rPr>
+          <w:rFonts w:hint="default"/>
+          <w:sz w:val="22"/>
+          <w:szCs w:val="22"/>
+          <w:lang w:val="en-US"/>
+        </w:rPr>
+        <w:fldChar w:fldCharType="end"/>
+      </w:r>
+    </w:p>
+    <w:p>
+      <w:pPr>
+        <w:rPr>
+          <w:rFonts w:hint="default"/>
+          <w:sz w:val="22"/>
+          <w:szCs w:val="22"/>
+          <w:lang w:val="en-US"/>
+        </w:rPr>
+      </w:pPr>
+    </w:p>
+    <w:p>
+      <w:pPr>
+        <w:rPr>
+          <w:rFonts w:hint="default"/>
+          <w:sz w:val="22"/>
+          <w:szCs w:val="22"/>
+          <w:lang w:val="en-US"/>
+        </w:rPr>
+      </w:pPr>
+      <w:r>
+        <w:rPr>
+          <w:rFonts w:hint="default"/>
+          <w:sz w:val="22"/>
+          <w:szCs w:val="22"/>
+          <w:lang w:val="en-US"/>
+        </w:rPr>
+        <w:fldChar w:fldCharType="begin"/>
+      </w:r>
+      <w:r>
+        <w:rPr>
+          <w:rFonts w:hint="default"/>
+          <w:sz w:val="22"/>
+          <w:szCs w:val="22"/>
+          <w:lang w:val="en-US"/>
+        </w:rPr>
+        <w:instrText xml:space="preserve"> HYPERLINK "https://github.com/backstreetbrogrammer/05_Persistence/tree/main/src/test/java/com/backstreetbrogrammer/chapter13_writeObjectReadObject" </w:instrText>
+      </w:r>
+      <w:r>
+        <w:rPr>
+          <w:rFonts w:hint="default"/>
+          <w:sz w:val="22"/>
+          <w:szCs w:val="22"/>
+          <w:lang w:val="en-US"/>
+        </w:rPr>
+        <w:fldChar w:fldCharType="separate"/>
+      </w:r>
+      <w:r>
+        <w:rPr>
+          <w:rStyle w:val="15"/>
+          <w:rFonts w:hint="default"/>
+          <w:sz w:val="22"/>
+          <w:szCs w:val="22"/>
+          <w:lang w:val="en-US"/>
+        </w:rPr>
+        <w:t>https://github.com/backstreetbrogrammer/05_Persistence/tree/main/src/test/java/com/backstreetbrogrammer/chapter13_writeObjectReadObject</w:t>
+      </w:r>
+      <w:r>
+        <w:rPr>
+          <w:rFonts w:hint="default"/>
+          <w:sz w:val="22"/>
+          <w:szCs w:val="22"/>
+          <w:lang w:val="en-US"/>
+        </w:rPr>
+        <w:fldChar w:fldCharType="end"/>
+      </w:r>
+    </w:p>
+    <w:p>
+      <w:pPr>
+        <w:numPr>
+          <w:ilvl w:val="0"/>
+          <w:numId w:val="0"/>
+        </w:numPr>
+        <w:rPr>
+          <w:rFonts w:hint="default"/>
+          <w:b w:val="0"/>
+          <w:bCs w:val="0"/>
+          <w:sz w:val="22"/>
+          <w:szCs w:val="22"/>
+          <w:lang w:val="en-US"/>
+        </w:rPr>
+      </w:pPr>
+    </w:p>
+    <w:p>
+      <w:pPr>
+        <w:rPr>
+          <w:rFonts w:hint="default"/>
+          <w:b w:val="0"/>
+          <w:bCs w:val="0"/>
+          <w:sz w:val="22"/>
+          <w:szCs w:val="22"/>
+          <w:lang w:val="en-US"/>
+        </w:rPr>
+      </w:pPr>
+    </w:p>
+    <w:p>
+      <w:pPr>
+        <w:rPr>
+          <w:rFonts w:hint="default"/>
+          <w:b w:val="0"/>
+          <w:bCs w:val="0"/>
+          <w:sz w:val="22"/>
+          <w:szCs w:val="22"/>
+          <w:lang w:val="en-US"/>
+        </w:rPr>
+      </w:pPr>
+    </w:p>
+    <w:p>
+      <w:pPr>
+        <w:rPr>
+          <w:rFonts w:hint="default"/>
+          <w:b w:val="0"/>
+          <w:bCs w:val="0"/>
+          <w:sz w:val="22"/>
+          <w:szCs w:val="22"/>
+          <w:lang w:val="en-US"/>
+        </w:rPr>
+      </w:pPr>
+    </w:p>
+    <w:p>
+      <w:pPr>
+        <w:pStyle w:val="3"/>
+        <w:bidi w:val="0"/>
+        <w:rPr>
+          <w:rFonts w:hint="default"/>
+          <w:color w:val="843C0B" w:themeColor="accent2" w:themeShade="80"/>
+          <w:lang w:val="en-US"/>
+        </w:rPr>
+      </w:pPr>
+      <w:bookmarkStart w:id="43" w:name="_Toc30907"/>
       <w:bookmarkStart w:id="111" w:name="_GoBack"/>
       <w:bookmarkEnd w:id="111"/>
-    </w:p>
-    <w:p>
-      <w:pPr>
-        <w:pStyle w:val="5"/>
-        <w:bidi w:val="0"/>
-        <w:rPr>
-          <w:rFonts w:hint="default"/>
-          <w:szCs w:val="22"/>
-          <w:lang w:val="en-US"/>
-        </w:rPr>
-      </w:pPr>
-      <w:bookmarkStart w:id="39" w:name="_Toc15603"/>
-      <w:r>
-        <w:rPr>
-          <w:rFonts w:hint="default"/>
-          <w:lang w:val="en-US"/>
-        </w:rPr>
-        <w:t>Github</w:t>
-      </w:r>
-      <w:bookmarkEnd w:id="39"/>
-    </w:p>
-    <w:p>
-      <w:pPr>
-        <w:rPr>
-          <w:rFonts w:hint="default"/>
-          <w:sz w:val="22"/>
-          <w:szCs w:val="22"/>
-          <w:lang w:val="en-US"/>
-        </w:rPr>
-      </w:pPr>
-    </w:p>
-    <w:p>
-      <w:pPr>
-        <w:rPr>
-          <w:rFonts w:hint="default"/>
-          <w:sz w:val="22"/>
-          <w:szCs w:val="22"/>
-          <w:lang w:val="en-US"/>
-        </w:rPr>
-      </w:pPr>
-      <w:r>
-        <w:rPr>
-          <w:rFonts w:hint="default"/>
-          <w:sz w:val="22"/>
-          <w:szCs w:val="22"/>
-          <w:lang w:val="en-US"/>
-        </w:rPr>
-        <w:fldChar w:fldCharType="begin"/>
-      </w:r>
-      <w:r>
-        <w:rPr>
-          <w:rFonts w:hint="default"/>
-          <w:sz w:val="22"/>
-          <w:szCs w:val="22"/>
-          <w:lang w:val="en-US"/>
-        </w:rPr>
-        <w:instrText xml:space="preserve"> HYPERLINK "https://github.com/backstreetbrogrammer/05_Persistence/tree/main/src/main/java/com/backstreetbrogrammer/chapter12_transient" </w:instrText>
-      </w:r>
-      <w:r>
-        <w:rPr>
-          <w:rFonts w:hint="default"/>
-          <w:sz w:val="22"/>
-          <w:szCs w:val="22"/>
-          <w:lang w:val="en-US"/>
-        </w:rPr>
-        <w:fldChar w:fldCharType="separate"/>
-      </w:r>
-      <w:r>
-        <w:rPr>
-          <w:rStyle w:val="15"/>
-          <w:rFonts w:hint="default"/>
-          <w:sz w:val="22"/>
-          <w:szCs w:val="22"/>
-          <w:lang w:val="en-US"/>
-        </w:rPr>
-        <w:t>https://github.com/backstreetbrogrammer/05_Persistence/tree/main/src/main/java/com/backstreetbrogrammer/chapter12_transient</w:t>
-      </w:r>
-      <w:r>
-        <w:rPr>
-          <w:rFonts w:hint="default"/>
-          <w:sz w:val="22"/>
-          <w:szCs w:val="22"/>
-          <w:lang w:val="en-US"/>
-        </w:rPr>
-        <w:fldChar w:fldCharType="end"/>
-      </w:r>
-    </w:p>
-    <w:p>
-      <w:pPr>
-        <w:rPr>
-          <w:rFonts w:hint="default"/>
-          <w:sz w:val="22"/>
-          <w:szCs w:val="22"/>
-          <w:lang w:val="en-US"/>
-        </w:rPr>
-      </w:pPr>
-    </w:p>
-    <w:p>
-      <w:pPr>
-        <w:rPr>
-          <w:rFonts w:hint="default"/>
-          <w:sz w:val="22"/>
-          <w:szCs w:val="22"/>
-          <w:lang w:val="en-US"/>
-        </w:rPr>
-      </w:pPr>
-      <w:r>
-        <w:rPr>
-          <w:rFonts w:hint="default"/>
-          <w:sz w:val="22"/>
-          <w:szCs w:val="22"/>
-          <w:lang w:val="en-US"/>
-        </w:rPr>
-        <w:fldChar w:fldCharType="begin"/>
-      </w:r>
-      <w:r>
-        <w:rPr>
-          <w:rFonts w:hint="default"/>
-          <w:sz w:val="22"/>
-          <w:szCs w:val="22"/>
-          <w:lang w:val="en-US"/>
-        </w:rPr>
-        <w:instrText xml:space="preserve"> HYPERLINK "https://github.com/backstreetbrogrammer/05_Persistence/tree/main/src/test/java/com/backstreetbrogrammer/chapter12_transient" </w:instrText>
-      </w:r>
-      <w:r>
-        <w:rPr>
-          <w:rFonts w:hint="default"/>
-          <w:sz w:val="22"/>
-          <w:szCs w:val="22"/>
-          <w:lang w:val="en-US"/>
-        </w:rPr>
-        <w:fldChar w:fldCharType="separate"/>
-      </w:r>
-      <w:r>
-        <w:rPr>
-          <w:rStyle w:val="15"/>
-          <w:rFonts w:hint="default"/>
-          <w:sz w:val="22"/>
-          <w:szCs w:val="22"/>
-          <w:lang w:val="en-US"/>
-        </w:rPr>
-        <w:t>https://github.com/backstreetbrogrammer/05_Persistence/tree/main/src/test/java/com/backstreetbrogrammer/chapter12_transient</w:t>
-      </w:r>
-      <w:r>
-        <w:rPr>
-          <w:rFonts w:hint="default"/>
-          <w:sz w:val="22"/>
-          <w:szCs w:val="22"/>
-          <w:lang w:val="en-US"/>
-        </w:rPr>
-        <w:fldChar w:fldCharType="end"/>
-      </w:r>
-    </w:p>
-    <w:p>
-      <w:pPr>
-        <w:numPr>
-          <w:ilvl w:val="0"/>
-          <w:numId w:val="0"/>
-        </w:numPr>
-        <w:rPr>
-          <w:rFonts w:hint="default"/>
-          <w:b w:val="0"/>
-          <w:bCs w:val="0"/>
-          <w:sz w:val="22"/>
-          <w:szCs w:val="22"/>
-          <w:lang w:val="en-US"/>
-        </w:rPr>
-      </w:pPr>
-    </w:p>
-    <w:p>
-      <w:pPr>
-        <w:rPr>
-          <w:rFonts w:hint="default"/>
-          <w:b w:val="0"/>
-          <w:bCs w:val="0"/>
-          <w:sz w:val="22"/>
-          <w:szCs w:val="22"/>
-          <w:lang w:val="en-US"/>
-        </w:rPr>
-      </w:pPr>
-    </w:p>
-    <w:p>
-      <w:pPr>
-        <w:rPr>
-          <w:rFonts w:hint="default"/>
-          <w:b w:val="0"/>
-          <w:bCs w:val="0"/>
-          <w:sz w:val="22"/>
-          <w:szCs w:val="22"/>
-          <w:lang w:val="en-US"/>
-        </w:rPr>
-      </w:pPr>
-    </w:p>
-    <w:p>
-      <w:pPr>
-        <w:rPr>
-          <w:rFonts w:hint="default"/>
-          <w:b w:val="0"/>
-          <w:bCs w:val="0"/>
-          <w:sz w:val="22"/>
-          <w:szCs w:val="22"/>
-          <w:lang w:val="en-US"/>
-        </w:rPr>
-      </w:pPr>
-    </w:p>
-    <w:p>
-      <w:pPr>
-        <w:rPr>
-          <w:rFonts w:hint="default"/>
-          <w:b w:val="0"/>
-          <w:bCs w:val="0"/>
-          <w:sz w:val="22"/>
-          <w:szCs w:val="22"/>
-          <w:lang w:val="en-US"/>
-        </w:rPr>
-      </w:pPr>
-    </w:p>
-    <w:p>
-      <w:pPr>
-        <w:rPr>
-          <w:rFonts w:hint="default"/>
-          <w:b w:val="0"/>
-          <w:bCs w:val="0"/>
-          <w:sz w:val="22"/>
-          <w:szCs w:val="22"/>
-          <w:lang w:val="en-US"/>
-        </w:rPr>
-      </w:pPr>
-    </w:p>
-    <w:p>
-      <w:pPr>
-        <w:rPr>
-          <w:rFonts w:hint="default"/>
-          <w:b w:val="0"/>
-          <w:bCs w:val="0"/>
-          <w:sz w:val="22"/>
-          <w:szCs w:val="22"/>
-          <w:lang w:val="en-US"/>
-        </w:rPr>
-      </w:pPr>
-    </w:p>
-    <w:p>
-      <w:pPr>
-        <w:rPr>
-          <w:rFonts w:hint="default"/>
-          <w:b w:val="0"/>
-          <w:bCs w:val="0"/>
-          <w:sz w:val="22"/>
-          <w:szCs w:val="22"/>
-          <w:lang w:val="en-US"/>
-        </w:rPr>
-      </w:pPr>
-    </w:p>
-    <w:p>
-      <w:pPr>
-        <w:rPr>
-          <w:rFonts w:hint="default"/>
-          <w:b w:val="0"/>
-          <w:bCs w:val="0"/>
-          <w:sz w:val="22"/>
-          <w:szCs w:val="22"/>
-          <w:lang w:val="en-US"/>
-        </w:rPr>
-      </w:pPr>
-    </w:p>
-    <w:p>
-      <w:pPr>
-        <w:rPr>
-          <w:rFonts w:hint="default"/>
-          <w:b w:val="0"/>
-          <w:bCs w:val="0"/>
-          <w:sz w:val="22"/>
-          <w:szCs w:val="22"/>
-          <w:lang w:val="en-US"/>
-        </w:rPr>
-      </w:pPr>
-    </w:p>
-    <w:p>
-      <w:pPr>
-        <w:rPr>
-          <w:rFonts w:hint="default"/>
-          <w:b w:val="0"/>
-          <w:bCs w:val="0"/>
-          <w:sz w:val="22"/>
-          <w:szCs w:val="22"/>
-          <w:lang w:val="en-US"/>
-        </w:rPr>
-      </w:pPr>
-    </w:p>
-    <w:p>
-      <w:pPr>
-        <w:rPr>
-          <w:rFonts w:hint="default"/>
-          <w:b w:val="0"/>
-          <w:bCs w:val="0"/>
-          <w:sz w:val="22"/>
-          <w:szCs w:val="22"/>
-          <w:lang w:val="en-US"/>
-        </w:rPr>
-      </w:pPr>
-    </w:p>
-    <w:p>
-      <w:pPr>
-        <w:rPr>
-          <w:rFonts w:hint="default"/>
-          <w:b w:val="0"/>
-          <w:bCs w:val="0"/>
-          <w:sz w:val="22"/>
-          <w:szCs w:val="22"/>
-          <w:lang w:val="en-US"/>
-        </w:rPr>
-      </w:pPr>
-    </w:p>
-    <w:p>
-      <w:pPr>
-        <w:pStyle w:val="3"/>
-        <w:bidi w:val="0"/>
-        <w:rPr>
-          <w:rFonts w:hint="default"/>
-          <w:color w:val="843C0B" w:themeColor="accent2" w:themeShade="80"/>
-          <w:lang w:val="en-US"/>
-        </w:rPr>
-      </w:pPr>
-      <w:bookmarkStart w:id="40" w:name="_Toc6464"/>
-      <w:r>
-        <w:rPr>
-          <w:rFonts w:hint="default"/>
-          <w:color w:val="843C0B" w:themeColor="accent2" w:themeShade="80"/>
-          <w:lang w:val="en-US"/>
-        </w:rPr>
-        <w:t xml:space="preserve">Chapter 13 - Using </w:t>
-      </w:r>
-      <w:r>
-        <w:rPr>
-          <w:rFonts w:hint="default" w:ascii="Baskerville Old Face" w:hAnsi="Baskerville Old Face" w:cs="Baskerville Old Face"/>
-          <w:color w:val="843C0B" w:themeColor="accent2" w:themeShade="80"/>
-          <w:lang w:val="en-US"/>
-        </w:rPr>
-        <w:t xml:space="preserve">writeObject() </w:t>
-      </w:r>
-      <w:r>
-        <w:rPr>
-          <w:rFonts w:hint="default"/>
-          <w:color w:val="843C0B" w:themeColor="accent2" w:themeShade="80"/>
-          <w:lang w:val="en-US"/>
-        </w:rPr>
-        <w:t xml:space="preserve">and </w:t>
-      </w:r>
-      <w:r>
-        <w:rPr>
-          <w:rFonts w:hint="default" w:ascii="Baskerville Old Face" w:hAnsi="Baskerville Old Face" w:cs="Baskerville Old Face"/>
-          <w:color w:val="843C0B" w:themeColor="accent2" w:themeShade="80"/>
-          <w:lang w:val="en-US"/>
-        </w:rPr>
-        <w:t>readObject()</w:t>
-      </w:r>
-      <w:bookmarkEnd w:id="40"/>
-      <w:r>
-        <w:rPr>
-          <w:rFonts w:hint="default"/>
-          <w:color w:val="843C0B" w:themeColor="accent2" w:themeShade="80"/>
-          <w:lang w:val="en-US"/>
-        </w:rPr>
-        <w:t xml:space="preserve"> </w:t>
-      </w:r>
-    </w:p>
-    <w:p>
-      <w:pPr>
-        <w:numPr>
-          <w:ilvl w:val="0"/>
-          <w:numId w:val="0"/>
-        </w:numPr>
-        <w:rPr>
-          <w:rFonts w:hint="default"/>
-          <w:b w:val="0"/>
-          <w:bCs w:val="0"/>
-          <w:sz w:val="22"/>
-          <w:szCs w:val="22"/>
-          <w:lang w:val="en-US"/>
-        </w:rPr>
-      </w:pPr>
-      <w:r>
-        <w:rPr>
-          <w:rFonts w:hint="default"/>
-          <w:b w:val="0"/>
-          <w:bCs w:val="0"/>
-          <w:sz w:val="22"/>
-          <w:szCs w:val="22"/>
-          <w:lang w:val="en-US"/>
-        </w:rPr>
-        <w:t xml:space="preserve">Just based on the above example, if one of the reference object is not accessible and we had to mark it as </w:t>
-      </w:r>
-      <w:r>
-        <w:rPr>
-          <w:rFonts w:hint="default"/>
-          <w:b/>
-          <w:bCs/>
-          <w:sz w:val="22"/>
-          <w:szCs w:val="22"/>
-          <w:lang w:val="en-US"/>
-        </w:rPr>
-        <w:t>transient</w:t>
-      </w:r>
-      <w:r>
-        <w:rPr>
-          <w:rFonts w:hint="default"/>
-          <w:b w:val="0"/>
-          <w:bCs w:val="0"/>
-          <w:sz w:val="22"/>
-          <w:szCs w:val="22"/>
-          <w:lang w:val="en-US"/>
-        </w:rPr>
-        <w:t xml:space="preserve">. While deserialization, the </w:t>
-      </w:r>
-      <w:r>
-        <w:rPr>
-          <w:rFonts w:hint="default"/>
-          <w:b/>
-          <w:bCs/>
-          <w:sz w:val="22"/>
-          <w:szCs w:val="22"/>
-          <w:lang w:val="en-US"/>
-        </w:rPr>
-        <w:t xml:space="preserve">transient </w:t>
-      </w:r>
-      <w:r>
-        <w:rPr>
-          <w:rFonts w:hint="default"/>
-          <w:b w:val="0"/>
-          <w:bCs w:val="0"/>
-          <w:sz w:val="22"/>
-          <w:szCs w:val="22"/>
-          <w:lang w:val="en-US"/>
-        </w:rPr>
-        <w:t>reference object will come as default value of null. What can we do to somehow make sure that it matches the same object state when it was saved ?</w:t>
-      </w:r>
-    </w:p>
-    <w:p>
-      <w:pPr>
-        <w:numPr>
-          <w:ilvl w:val="0"/>
-          <w:numId w:val="0"/>
-        </w:numPr>
-        <w:rPr>
-          <w:rFonts w:hint="default"/>
-          <w:b w:val="0"/>
-          <w:bCs w:val="0"/>
-          <w:sz w:val="22"/>
-          <w:szCs w:val="22"/>
-          <w:lang w:val="en-US"/>
-        </w:rPr>
-      </w:pPr>
-    </w:p>
-    <w:p>
-      <w:pPr>
-        <w:numPr>
-          <w:ilvl w:val="0"/>
-          <w:numId w:val="0"/>
-        </w:numPr>
-        <w:rPr>
-          <w:rFonts w:hint="default"/>
-          <w:b w:val="0"/>
-          <w:bCs w:val="0"/>
-          <w:sz w:val="22"/>
-          <w:szCs w:val="22"/>
-          <w:lang w:val="en-US"/>
-        </w:rPr>
-      </w:pPr>
-      <w:r>
-        <w:rPr>
-          <w:rFonts w:hint="default"/>
-          <w:b w:val="0"/>
-          <w:bCs w:val="0"/>
-          <w:sz w:val="22"/>
-          <w:szCs w:val="22"/>
-          <w:lang w:val="en-US"/>
-        </w:rPr>
-        <w:t>Java serialization has a special mechanism just for this - a set of private methods we can implement such that it will be invoked automatically during serialization and deserialization.</w:t>
-      </w:r>
-    </w:p>
-    <w:p>
-      <w:pPr>
-        <w:numPr>
-          <w:ilvl w:val="0"/>
-          <w:numId w:val="0"/>
-        </w:numPr>
-        <w:rPr>
-          <w:rFonts w:hint="default"/>
-          <w:b w:val="0"/>
-          <w:bCs w:val="0"/>
-          <w:sz w:val="22"/>
-          <w:szCs w:val="22"/>
-          <w:lang w:val="en-US"/>
-        </w:rPr>
-      </w:pPr>
-    </w:p>
-    <w:p>
-      <w:pPr>
-        <w:numPr>
-          <w:ilvl w:val="0"/>
-          <w:numId w:val="0"/>
-        </w:numPr>
-        <w:rPr>
-          <w:rFonts w:hint="default"/>
-          <w:b w:val="0"/>
-          <w:bCs w:val="0"/>
-          <w:sz w:val="22"/>
-          <w:szCs w:val="22"/>
-          <w:lang w:val="en-US"/>
-        </w:rPr>
-      </w:pPr>
-      <w:r>
-        <w:rPr>
-          <w:rFonts w:hint="default"/>
-          <w:b w:val="0"/>
-          <w:bCs w:val="0"/>
-          <w:sz w:val="22"/>
-          <w:szCs w:val="22"/>
-          <w:lang w:val="en-US"/>
-        </w:rPr>
-        <w:t>These 2 special methods we define must have signatures that look EXACTLY like this:</w:t>
-      </w:r>
-    </w:p>
-    <w:p>
-      <w:pPr>
-        <w:numPr>
-          <w:ilvl w:val="0"/>
-          <w:numId w:val="0"/>
-        </w:numPr>
-        <w:rPr>
-          <w:rFonts w:hint="default"/>
-          <w:b w:val="0"/>
-          <w:bCs w:val="0"/>
-          <w:sz w:val="22"/>
-          <w:szCs w:val="22"/>
-          <w:lang w:val="en-US"/>
-        </w:rPr>
-      </w:pPr>
-    </w:p>
-    <w:p>
-      <w:pPr>
-        <w:numPr>
-          <w:ilvl w:val="0"/>
-          <w:numId w:val="3"/>
-        </w:numPr>
-        <w:rPr>
-          <w:rFonts w:hint="default"/>
-          <w:b w:val="0"/>
-          <w:bCs w:val="0"/>
-          <w:sz w:val="22"/>
-          <w:szCs w:val="22"/>
-          <w:lang w:val="en-US"/>
-        </w:rPr>
-      </w:pPr>
-      <w:r>
-        <w:rPr>
-          <w:rFonts w:hint="default"/>
-          <w:b w:val="0"/>
-          <w:bCs w:val="0"/>
-          <w:sz w:val="22"/>
-          <w:szCs w:val="22"/>
-          <w:lang w:val="en-US"/>
-        </w:rPr>
-        <w:t>For serialization</w:t>
-      </w:r>
-    </w:p>
-    <w:p>
-      <w:pPr>
-        <w:numPr>
-          <w:ilvl w:val="0"/>
-          <w:numId w:val="0"/>
-        </w:numPr>
-        <w:rPr>
-          <w:rFonts w:hint="default"/>
-          <w:b w:val="0"/>
-          <w:bCs w:val="0"/>
-          <w:sz w:val="22"/>
-          <w:szCs w:val="22"/>
-          <w:lang w:val="en-US"/>
-        </w:rPr>
-      </w:pPr>
-    </w:p>
-    <w:p>
-      <w:pPr>
-        <w:numPr>
-          <w:ilvl w:val="0"/>
-          <w:numId w:val="0"/>
-        </w:numPr>
-        <w:rPr>
-          <w:rFonts w:hint="default" w:ascii="Bahnschrift Light" w:hAnsi="Bahnschrift Light" w:cs="Bahnschrift Light"/>
-          <w:b w:val="0"/>
-          <w:bCs w:val="0"/>
-          <w:sz w:val="22"/>
-          <w:szCs w:val="22"/>
-          <w:lang w:val="en-US"/>
-        </w:rPr>
-      </w:pPr>
-      <w:r>
-        <w:rPr>
-          <w:rFonts w:hint="default" w:ascii="Bahnschrift Light" w:hAnsi="Bahnschrift Light" w:cs="Bahnschrift Light"/>
-          <w:b w:val="0"/>
-          <w:bCs w:val="0"/>
-          <w:sz w:val="22"/>
-          <w:szCs w:val="22"/>
-          <w:lang w:val="en-US"/>
-        </w:rPr>
-        <w:t>private void writeObject(ObjectOutputStream stream) {</w:t>
-      </w:r>
-    </w:p>
-    <w:p>
-      <w:pPr>
-        <w:numPr>
-          <w:ilvl w:val="0"/>
-          <w:numId w:val="0"/>
-        </w:numPr>
-        <w:rPr>
-          <w:rFonts w:hint="default" w:ascii="Bahnschrift Light" w:hAnsi="Bahnschrift Light" w:cs="Bahnschrift Light"/>
-          <w:b w:val="0"/>
-          <w:bCs w:val="0"/>
-          <w:sz w:val="22"/>
-          <w:szCs w:val="22"/>
-          <w:lang w:val="en-US"/>
-        </w:rPr>
-      </w:pPr>
-      <w:r>
-        <w:rPr>
-          <w:rFonts w:hint="default" w:ascii="Bahnschrift Light" w:hAnsi="Bahnschrift Light" w:cs="Bahnschrift Light"/>
-          <w:b w:val="0"/>
-          <w:bCs w:val="0"/>
-          <w:sz w:val="22"/>
-          <w:szCs w:val="22"/>
-          <w:lang w:val="en-US"/>
-        </w:rPr>
-        <w:t xml:space="preserve">    // code for saving the object</w:t>
-      </w:r>
-    </w:p>
-    <w:p>
-      <w:pPr>
-        <w:numPr>
-          <w:ilvl w:val="0"/>
-          <w:numId w:val="0"/>
-        </w:numPr>
-        <w:rPr>
-          <w:rFonts w:hint="default"/>
-          <w:b w:val="0"/>
-          <w:bCs w:val="0"/>
-          <w:sz w:val="22"/>
-          <w:szCs w:val="22"/>
-          <w:lang w:val="en-US"/>
-        </w:rPr>
-      </w:pPr>
-      <w:r>
-        <w:rPr>
-          <w:rFonts w:hint="default" w:ascii="Bahnschrift Light" w:hAnsi="Bahnschrift Light" w:cs="Bahnschrift Light"/>
-          <w:b w:val="0"/>
-          <w:bCs w:val="0"/>
-          <w:sz w:val="22"/>
-          <w:szCs w:val="22"/>
-          <w:lang w:val="en-US"/>
-        </w:rPr>
-        <w:t>}</w:t>
-      </w:r>
-      <w:r>
-        <w:rPr>
-          <w:rFonts w:hint="default"/>
-          <w:b w:val="0"/>
-          <w:bCs w:val="0"/>
-          <w:sz w:val="22"/>
-          <w:szCs w:val="22"/>
-          <w:lang w:val="en-US"/>
-        </w:rPr>
-        <w:br w:type="textWrapping"/>
-      </w:r>
-    </w:p>
-    <w:p>
-      <w:pPr>
-        <w:numPr>
-          <w:ilvl w:val="0"/>
-          <w:numId w:val="3"/>
-        </w:numPr>
-        <w:ind w:left="0" w:leftChars="0" w:firstLine="0" w:firstLineChars="0"/>
-        <w:rPr>
-          <w:rFonts w:hint="default"/>
-          <w:b w:val="0"/>
-          <w:bCs w:val="0"/>
-          <w:sz w:val="22"/>
-          <w:szCs w:val="22"/>
-          <w:lang w:val="en-US"/>
-        </w:rPr>
-      </w:pPr>
-      <w:r>
-        <w:rPr>
-          <w:rFonts w:hint="default"/>
-          <w:b w:val="0"/>
-          <w:bCs w:val="0"/>
-          <w:sz w:val="22"/>
-          <w:szCs w:val="22"/>
-          <w:lang w:val="en-US"/>
-        </w:rPr>
-        <w:t>For deserialization:</w:t>
-      </w:r>
-    </w:p>
-    <w:p>
-      <w:pPr>
-        <w:numPr>
-          <w:ilvl w:val="0"/>
-          <w:numId w:val="0"/>
-        </w:numPr>
-        <w:ind w:leftChars="0"/>
-        <w:rPr>
-          <w:rFonts w:hint="default" w:ascii="Bahnschrift Light" w:hAnsi="Bahnschrift Light" w:cs="Bahnschrift Light"/>
-          <w:b w:val="0"/>
-          <w:bCs w:val="0"/>
-          <w:sz w:val="22"/>
-          <w:szCs w:val="22"/>
-          <w:lang w:val="en-US"/>
-        </w:rPr>
-      </w:pPr>
-      <w:r>
-        <w:rPr>
-          <w:rFonts w:hint="default"/>
-          <w:b w:val="0"/>
-          <w:bCs w:val="0"/>
-          <w:sz w:val="22"/>
-          <w:szCs w:val="22"/>
-          <w:lang w:val="en-US"/>
-        </w:rPr>
-        <w:br w:type="textWrapping"/>
-      </w:r>
-      <w:r>
-        <w:rPr>
-          <w:rFonts w:hint="default" w:ascii="Bahnschrift Light" w:hAnsi="Bahnschrift Light" w:cs="Bahnschrift Light"/>
-          <w:b w:val="0"/>
-          <w:bCs w:val="0"/>
-          <w:sz w:val="22"/>
-          <w:szCs w:val="22"/>
-          <w:lang w:val="en-US"/>
-        </w:rPr>
-        <w:t>private void readObject(ObjectlnputStream stream) {</w:t>
-      </w:r>
-    </w:p>
-    <w:p>
-      <w:pPr>
-        <w:numPr>
-          <w:ilvl w:val="0"/>
-          <w:numId w:val="0"/>
-        </w:numPr>
-        <w:ind w:leftChars="0"/>
-        <w:rPr>
-          <w:rFonts w:hint="default" w:ascii="Bahnschrift Light" w:hAnsi="Bahnschrift Light" w:cs="Bahnschrift Light"/>
-          <w:b w:val="0"/>
-          <w:bCs w:val="0"/>
-          <w:sz w:val="22"/>
-          <w:szCs w:val="22"/>
-          <w:lang w:val="en-US"/>
-        </w:rPr>
-      </w:pPr>
-      <w:r>
-        <w:rPr>
-          <w:rFonts w:hint="default" w:ascii="Bahnschrift Light" w:hAnsi="Bahnschrift Light" w:cs="Bahnschrift Light"/>
-          <w:b w:val="0"/>
-          <w:bCs w:val="0"/>
-          <w:sz w:val="22"/>
-          <w:szCs w:val="22"/>
-          <w:lang w:val="en-US"/>
-        </w:rPr>
-        <w:t xml:space="preserve">  // code for restoring the same object as it was saved although if its transient</w:t>
-      </w:r>
-    </w:p>
-    <w:p>
-      <w:pPr>
-        <w:numPr>
-          <w:ilvl w:val="0"/>
-          <w:numId w:val="0"/>
-        </w:numPr>
-        <w:ind w:leftChars="0"/>
-        <w:rPr>
-          <w:rFonts w:hint="default"/>
-          <w:b w:val="0"/>
-          <w:bCs w:val="0"/>
-          <w:sz w:val="22"/>
-          <w:szCs w:val="22"/>
-          <w:lang w:val="en-US"/>
-        </w:rPr>
-      </w:pPr>
-      <w:r>
-        <w:rPr>
-          <w:rFonts w:hint="default" w:ascii="Bahnschrift Light" w:hAnsi="Bahnschrift Light" w:cs="Bahnschrift Light"/>
-          <w:b w:val="0"/>
-          <w:bCs w:val="0"/>
-          <w:sz w:val="22"/>
-          <w:szCs w:val="22"/>
-          <w:lang w:val="en-US"/>
-        </w:rPr>
-        <w:t>}</w:t>
-      </w:r>
-    </w:p>
-    <w:p>
-      <w:pPr>
-        <w:numPr>
-          <w:ilvl w:val="0"/>
-          <w:numId w:val="0"/>
-        </w:numPr>
-        <w:ind w:leftChars="0"/>
-        <w:rPr>
-          <w:rFonts w:hint="default"/>
-          <w:b w:val="0"/>
-          <w:bCs w:val="0"/>
-          <w:sz w:val="22"/>
-          <w:szCs w:val="22"/>
-          <w:lang w:val="en-US"/>
-        </w:rPr>
-      </w:pPr>
-    </w:p>
-    <w:p>
-      <w:pPr>
-        <w:numPr>
-          <w:ilvl w:val="0"/>
-          <w:numId w:val="0"/>
-        </w:numPr>
-        <w:ind w:leftChars="0"/>
-        <w:rPr>
-          <w:rFonts w:hint="default"/>
-          <w:b w:val="0"/>
-          <w:bCs w:val="0"/>
-          <w:sz w:val="22"/>
-          <w:szCs w:val="22"/>
-          <w:lang w:val="en-US"/>
-        </w:rPr>
-      </w:pPr>
-    </w:p>
-    <w:p>
-      <w:pPr>
-        <w:numPr>
-          <w:ilvl w:val="0"/>
-          <w:numId w:val="0"/>
-        </w:numPr>
-        <w:ind w:leftChars="0"/>
-        <w:rPr>
-          <w:rFonts w:hint="default"/>
-          <w:b w:val="0"/>
-          <w:bCs w:val="0"/>
-          <w:sz w:val="22"/>
-          <w:szCs w:val="22"/>
-          <w:lang w:val="en-US"/>
-        </w:rPr>
-      </w:pPr>
-      <w:r>
-        <w:rPr>
-          <w:rFonts w:hint="default"/>
-          <w:b w:val="0"/>
-          <w:bCs w:val="0"/>
-          <w:sz w:val="22"/>
-          <w:szCs w:val="22"/>
-          <w:lang w:val="en-US"/>
-        </w:rPr>
-        <w:t>By implementing these 2 methods, we can customize or control the default Java serialization process.</w:t>
-      </w:r>
-    </w:p>
-    <w:p>
-      <w:pPr>
-        <w:numPr>
-          <w:ilvl w:val="0"/>
-          <w:numId w:val="0"/>
-        </w:numPr>
-        <w:ind w:leftChars="0"/>
-        <w:rPr>
-          <w:rFonts w:hint="default"/>
-          <w:b w:val="0"/>
-          <w:bCs w:val="0"/>
-          <w:sz w:val="22"/>
-          <w:szCs w:val="22"/>
-          <w:lang w:val="en-US"/>
-        </w:rPr>
-      </w:pPr>
-    </w:p>
-    <w:p>
-      <w:pPr>
-        <w:numPr>
-          <w:ilvl w:val="0"/>
-          <w:numId w:val="0"/>
-        </w:numPr>
-        <w:ind w:leftChars="0"/>
-        <w:rPr>
-          <w:rFonts w:hint="default"/>
-          <w:b w:val="0"/>
-          <w:bCs w:val="0"/>
-          <w:sz w:val="22"/>
-          <w:szCs w:val="22"/>
-          <w:lang w:val="en-US"/>
-        </w:rPr>
-      </w:pPr>
-      <w:r>
-        <w:rPr>
-          <w:rFonts w:hint="default"/>
-          <w:b w:val="0"/>
-          <w:bCs w:val="0"/>
-          <w:sz w:val="22"/>
-          <w:szCs w:val="22"/>
-          <w:lang w:val="en-US"/>
-        </w:rPr>
-        <w:t xml:space="preserve">Also, we can call the methods like </w:t>
-      </w:r>
-      <w:r>
-        <w:rPr>
-          <w:rFonts w:hint="default"/>
-          <w:b/>
-          <w:bCs/>
-          <w:sz w:val="22"/>
-          <w:szCs w:val="22"/>
-          <w:lang w:val="en-US"/>
-        </w:rPr>
-        <w:t>ObjectOutputStream.defaultWriteObject()</w:t>
-      </w:r>
-      <w:r>
-        <w:rPr>
-          <w:rFonts w:hint="default"/>
-          <w:b w:val="0"/>
-          <w:bCs w:val="0"/>
-          <w:sz w:val="22"/>
-          <w:szCs w:val="22"/>
-          <w:lang w:val="en-US"/>
-        </w:rPr>
-        <w:t xml:space="preserve"> and ObjectInputStream.defaultReadObject() to invoke the default Java serialization process inside </w:t>
-      </w:r>
-      <w:r>
-        <w:rPr>
-          <w:rFonts w:hint="default"/>
-          <w:b/>
-          <w:bCs/>
-          <w:sz w:val="22"/>
-          <w:szCs w:val="22"/>
-          <w:lang w:val="en-US"/>
-        </w:rPr>
-        <w:t>writeObject()</w:t>
-      </w:r>
-      <w:r>
-        <w:rPr>
-          <w:rFonts w:hint="default"/>
-          <w:b w:val="0"/>
-          <w:bCs w:val="0"/>
-          <w:sz w:val="22"/>
-          <w:szCs w:val="22"/>
-          <w:lang w:val="en-US"/>
-        </w:rPr>
-        <w:t xml:space="preserve"> and </w:t>
-      </w:r>
-      <w:r>
-        <w:rPr>
-          <w:rFonts w:hint="default"/>
-          <w:b/>
-          <w:bCs/>
-          <w:sz w:val="22"/>
-          <w:szCs w:val="22"/>
-          <w:lang w:val="en-US"/>
-        </w:rPr>
-        <w:t>readObject()</w:t>
-      </w:r>
-      <w:r>
-        <w:rPr>
-          <w:rFonts w:hint="default"/>
-          <w:b w:val="0"/>
-          <w:bCs w:val="0"/>
-          <w:sz w:val="22"/>
-          <w:szCs w:val="22"/>
-          <w:lang w:val="en-US"/>
-        </w:rPr>
-        <w:t xml:space="preserve"> methods respectively.</w:t>
-      </w:r>
-    </w:p>
-    <w:p>
-      <w:pPr>
-        <w:rPr>
-          <w:rFonts w:hint="default"/>
-          <w:b w:val="0"/>
-          <w:bCs w:val="0"/>
-          <w:sz w:val="22"/>
-          <w:szCs w:val="22"/>
-          <w:lang w:val="en-US"/>
-        </w:rPr>
-      </w:pPr>
-    </w:p>
-    <w:p>
-      <w:pPr>
-        <w:pStyle w:val="5"/>
-        <w:bidi w:val="0"/>
-        <w:rPr>
-          <w:rFonts w:hint="default"/>
-          <w:szCs w:val="22"/>
-          <w:lang w:val="en-US"/>
-        </w:rPr>
-      </w:pPr>
-      <w:bookmarkStart w:id="41" w:name="_Toc25798"/>
-      <w:r>
-        <w:rPr>
-          <w:rFonts w:hint="default"/>
-          <w:lang w:val="en-US"/>
-        </w:rPr>
-        <w:t>Youtube</w:t>
-      </w:r>
-      <w:bookmarkEnd w:id="41"/>
-    </w:p>
-    <w:p>
-      <w:pPr>
-        <w:rPr>
-          <w:rFonts w:hint="default"/>
-          <w:sz w:val="22"/>
-          <w:szCs w:val="22"/>
-          <w:lang w:val="en-US"/>
-        </w:rPr>
-      </w:pPr>
-      <w:r>
-        <w:rPr>
-          <w:rFonts w:hint="default"/>
-          <w:sz w:val="22"/>
-          <w:szCs w:val="22"/>
-          <w:lang w:val="en-US"/>
-        </w:rPr>
-        <w:fldChar w:fldCharType="begin"/>
-      </w:r>
-      <w:r>
-        <w:rPr>
-          <w:rFonts w:hint="default"/>
-          <w:sz w:val="22"/>
-          <w:szCs w:val="22"/>
-          <w:lang w:val="en-US"/>
-        </w:rPr>
-        <w:instrText xml:space="preserve"> HYPERLINK "https://www.youtube.com/playlist?list=PLQDzPczdXrTjGLkI8kd2d0bfNHx0v7dTy" </w:instrText>
-      </w:r>
-      <w:r>
-        <w:rPr>
-          <w:rFonts w:hint="default"/>
-          <w:sz w:val="22"/>
-          <w:szCs w:val="22"/>
-          <w:lang w:val="en-US"/>
-        </w:rPr>
-        <w:fldChar w:fldCharType="separate"/>
-      </w:r>
-      <w:r>
-        <w:rPr>
-          <w:rStyle w:val="15"/>
-          <w:rFonts w:hint="default"/>
-          <w:sz w:val="22"/>
-          <w:szCs w:val="22"/>
-          <w:lang w:val="en-US"/>
-        </w:rPr>
-        <w:t>https://www.youtube.com/playlist?list=PLQDzPczdXrTjGLkI8kd2d0bfNHx0v7dTy</w:t>
-      </w:r>
-      <w:r>
-        <w:rPr>
-          <w:rFonts w:hint="default"/>
-          <w:sz w:val="22"/>
-          <w:szCs w:val="22"/>
-          <w:lang w:val="en-US"/>
-        </w:rPr>
-        <w:fldChar w:fldCharType="end"/>
-      </w:r>
-    </w:p>
-    <w:p>
-      <w:pPr>
-        <w:rPr>
-          <w:rFonts w:hint="default"/>
-          <w:sz w:val="22"/>
-          <w:szCs w:val="22"/>
-          <w:lang w:val="en-US"/>
-        </w:rPr>
-      </w:pPr>
-    </w:p>
-    <w:p>
-      <w:pPr>
-        <w:pStyle w:val="5"/>
-        <w:bidi w:val="0"/>
-        <w:rPr>
-          <w:rFonts w:hint="default"/>
-          <w:szCs w:val="22"/>
-          <w:lang w:val="en-US"/>
-        </w:rPr>
-      </w:pPr>
-      <w:bookmarkStart w:id="42" w:name="_Toc993"/>
-      <w:r>
-        <w:rPr>
-          <w:rFonts w:hint="default"/>
-          <w:lang w:val="en-US"/>
-        </w:rPr>
-        <w:t>Github</w:t>
-      </w:r>
-      <w:bookmarkEnd w:id="42"/>
-    </w:p>
-    <w:p>
-      <w:pPr>
-        <w:rPr>
-          <w:rFonts w:hint="default"/>
-          <w:sz w:val="22"/>
-          <w:szCs w:val="22"/>
-          <w:lang w:val="en-US"/>
-        </w:rPr>
-      </w:pPr>
-    </w:p>
-    <w:p>
-      <w:pPr>
-        <w:rPr>
-          <w:rFonts w:hint="default"/>
-          <w:sz w:val="22"/>
-          <w:szCs w:val="22"/>
-          <w:lang w:val="en-US"/>
-        </w:rPr>
-      </w:pPr>
-      <w:r>
-        <w:rPr>
-          <w:rFonts w:hint="default"/>
-          <w:sz w:val="22"/>
-          <w:szCs w:val="22"/>
-          <w:lang w:val="en-US"/>
-        </w:rPr>
-        <w:fldChar w:fldCharType="begin"/>
-      </w:r>
-      <w:r>
-        <w:rPr>
-          <w:rFonts w:hint="default"/>
-          <w:sz w:val="22"/>
-          <w:szCs w:val="22"/>
-          <w:lang w:val="en-US"/>
-        </w:rPr>
-        <w:instrText xml:space="preserve"> HYPERLINK "https://github.com/backstreetbrogrammer/05_Persistence/tree/main/src/main/java/com/backstreetbrogrammer/chapter13_writeObjectReadObject" </w:instrText>
-      </w:r>
-      <w:r>
-        <w:rPr>
-          <w:rFonts w:hint="default"/>
-          <w:sz w:val="22"/>
-          <w:szCs w:val="22"/>
-          <w:lang w:val="en-US"/>
-        </w:rPr>
-        <w:fldChar w:fldCharType="separate"/>
-      </w:r>
-      <w:r>
-        <w:rPr>
-          <w:rStyle w:val="15"/>
-          <w:rFonts w:hint="default"/>
-          <w:sz w:val="22"/>
-          <w:szCs w:val="22"/>
-          <w:lang w:val="en-US"/>
-        </w:rPr>
-        <w:t>https://github.com/backstreetbrogrammer/05_Persistence/tree/main/src/main/java/com/backstreetbrogrammer/chapter13_writeObjectReadObject</w:t>
-      </w:r>
-      <w:r>
-        <w:rPr>
-          <w:rFonts w:hint="default"/>
-          <w:sz w:val="22"/>
-          <w:szCs w:val="22"/>
-          <w:lang w:val="en-US"/>
-        </w:rPr>
-        <w:fldChar w:fldCharType="end"/>
-      </w:r>
-    </w:p>
-    <w:p>
-      <w:pPr>
-        <w:rPr>
-          <w:rFonts w:hint="default"/>
-          <w:sz w:val="22"/>
-          <w:szCs w:val="22"/>
-          <w:lang w:val="en-US"/>
-        </w:rPr>
-      </w:pPr>
-    </w:p>
-    <w:p>
-      <w:pPr>
-        <w:rPr>
-          <w:rFonts w:hint="default"/>
-          <w:sz w:val="22"/>
-          <w:szCs w:val="22"/>
-          <w:lang w:val="en-US"/>
-        </w:rPr>
-      </w:pPr>
-      <w:r>
-        <w:rPr>
-          <w:rFonts w:hint="default"/>
-          <w:sz w:val="22"/>
-          <w:szCs w:val="22"/>
-          <w:lang w:val="en-US"/>
-        </w:rPr>
-        <w:fldChar w:fldCharType="begin"/>
-      </w:r>
-      <w:r>
-        <w:rPr>
-          <w:rFonts w:hint="default"/>
-          <w:sz w:val="22"/>
-          <w:szCs w:val="22"/>
-          <w:lang w:val="en-US"/>
-        </w:rPr>
-        <w:instrText xml:space="preserve"> HYPERLINK "https://github.com/backstreetbrogrammer/05_Persistence/tree/main/src/test/java/com/backstreetbrogrammer/chapter13_writeObjectReadObject" </w:instrText>
-      </w:r>
-      <w:r>
-        <w:rPr>
-          <w:rFonts w:hint="default"/>
-          <w:sz w:val="22"/>
-          <w:szCs w:val="22"/>
-          <w:lang w:val="en-US"/>
-        </w:rPr>
-        <w:fldChar w:fldCharType="separate"/>
-      </w:r>
-      <w:r>
-        <w:rPr>
-          <w:rStyle w:val="15"/>
-          <w:rFonts w:hint="default"/>
-          <w:sz w:val="22"/>
-          <w:szCs w:val="22"/>
-          <w:lang w:val="en-US"/>
-        </w:rPr>
-        <w:t>https://github.com/backstreetbrogrammer/05_Persistence/tree/main/src/test/java/com/backstreetbrogrammer/chapter13_writeObjectReadObject</w:t>
-      </w:r>
-      <w:r>
-        <w:rPr>
-          <w:rFonts w:hint="default"/>
-          <w:sz w:val="22"/>
-          <w:szCs w:val="22"/>
-          <w:lang w:val="en-US"/>
-        </w:rPr>
-        <w:fldChar w:fldCharType="end"/>
-      </w:r>
-    </w:p>
-    <w:p>
-      <w:pPr>
-        <w:numPr>
-          <w:ilvl w:val="0"/>
-          <w:numId w:val="0"/>
-        </w:numPr>
-        <w:rPr>
-          <w:rFonts w:hint="default"/>
-          <w:b w:val="0"/>
-          <w:bCs w:val="0"/>
-          <w:sz w:val="22"/>
-          <w:szCs w:val="22"/>
-          <w:lang w:val="en-US"/>
-        </w:rPr>
-      </w:pPr>
-    </w:p>
-    <w:p>
-      <w:pPr>
-        <w:rPr>
-          <w:rFonts w:hint="default"/>
-          <w:b w:val="0"/>
-          <w:bCs w:val="0"/>
-          <w:sz w:val="22"/>
-          <w:szCs w:val="22"/>
-          <w:lang w:val="en-US"/>
-        </w:rPr>
-      </w:pPr>
-    </w:p>
-    <w:p>
-      <w:pPr>
-        <w:rPr>
-          <w:rFonts w:hint="default"/>
-          <w:b w:val="0"/>
-          <w:bCs w:val="0"/>
-          <w:sz w:val="22"/>
-          <w:szCs w:val="22"/>
-          <w:lang w:val="en-US"/>
-        </w:rPr>
-      </w:pPr>
-    </w:p>
-    <w:p>
-      <w:pPr>
-        <w:rPr>
-          <w:rFonts w:hint="default"/>
-          <w:b w:val="0"/>
-          <w:bCs w:val="0"/>
-          <w:sz w:val="22"/>
-          <w:szCs w:val="22"/>
-          <w:lang w:val="en-US"/>
-        </w:rPr>
-      </w:pPr>
-    </w:p>
-    <w:p>
-      <w:pPr>
-        <w:rPr>
-          <w:rFonts w:hint="default"/>
-          <w:b w:val="0"/>
-          <w:bCs w:val="0"/>
-          <w:sz w:val="22"/>
-          <w:szCs w:val="22"/>
-          <w:lang w:val="en-US"/>
-        </w:rPr>
-      </w:pPr>
-    </w:p>
-    <w:p>
-      <w:pPr>
-        <w:pStyle w:val="3"/>
-        <w:bidi w:val="0"/>
-        <w:rPr>
-          <w:rFonts w:hint="default"/>
-          <w:color w:val="843C0B" w:themeColor="accent2" w:themeShade="80"/>
-          <w:lang w:val="en-US"/>
-        </w:rPr>
-      </w:pPr>
-      <w:bookmarkStart w:id="43" w:name="_Toc30907"/>
       <w:r>
         <w:rPr>
           <w:rFonts w:hint="default"/>

</xml_diff>

<commit_message>
added youtube link for chapter 14
</commit_message>
<xml_diff>
--- a/JavaSerialization.docx
+++ b/JavaSerialization.docx
@@ -11149,8 +11149,6 @@
         </w:rPr>
         <w:fldChar w:fldCharType="end"/>
       </w:r>
-      <w:bookmarkStart w:id="111" w:name="_GoBack"/>
-      <w:bookmarkEnd w:id="111"/>
     </w:p>
     <w:p>
       <w:pPr>
@@ -24896,6 +24894,25 @@
           <w:szCs w:val="22"/>
           <w:lang w:val="en-US"/>
         </w:rPr>
+        <w:t>31 - Java Serialization using ObjectStreamField - Theory</w:t>
+      </w:r>
+    </w:p>
+    <w:p>
+      <w:pPr>
+        <w:rPr>
+          <w:rFonts w:hint="default"/>
+          <w:sz w:val="22"/>
+          <w:szCs w:val="22"/>
+          <w:lang w:val="en-US"/>
+        </w:rPr>
+      </w:pPr>
+      <w:r>
+        <w:rPr>
+          <w:rFonts w:hint="default"/>
+          <w:sz w:val="22"/>
+          <w:szCs w:val="22"/>
+          <w:lang w:val="en-US"/>
+        </w:rPr>
         <w:fldChar w:fldCharType="begin"/>
       </w:r>
       <w:r>
@@ -24905,7 +24922,7 @@
           <w:szCs w:val="22"/>
           <w:lang w:val="en-US"/>
         </w:rPr>
-        <w:instrText xml:space="preserve"> HYPERLINK "https://www.youtube.com/playlist?list=PLQDzPczdXrTjGLkI8kd2d0bfNHx0v7dTy" </w:instrText>
+        <w:instrText xml:space="preserve"> HYPERLINK "https://youtu.be/yc4uTPSReFc" </w:instrText>
       </w:r>
       <w:r>
         <w:rPr>
@@ -24924,7 +24941,7 @@
           <w:szCs w:val="22"/>
           <w:lang w:val="en-US"/>
         </w:rPr>
-        <w:t>https://www.youtube.com/playlist?list=PLQDzPczdXrTjGLkI8kd2d0bfNHx0v7dTy</w:t>
+        <w:t>https://youtu.be/yc4uTPSReFc</w:t>
       </w:r>
       <w:r>
         <w:rPr>
@@ -24945,6 +24962,8 @@
           <w:lang w:val="en-US"/>
         </w:rPr>
       </w:pPr>
+      <w:bookmarkStart w:id="111" w:name="_GoBack"/>
+      <w:bookmarkEnd w:id="111"/>
     </w:p>
     <w:p>
       <w:pPr>

</xml_diff>

<commit_message>
added youtube link for chapter 15
</commit_message>
<xml_diff>
--- a/JavaSerialization.docx
+++ b/JavaSerialization.docx
@@ -25490,279 +25490,364 @@
         </w:rPr>
       </w:pPr>
       <w:bookmarkStart w:id="46" w:name="_Toc22817"/>
+      <w:r>
+        <w:rPr>
+          <w:rFonts w:hint="default"/>
+          <w:color w:val="843C0B" w:themeColor="accent2" w:themeShade="80"/>
+          <w:lang w:val="en-US"/>
+        </w:rPr>
+        <w:t>Chapter 15 - Protecting sensitive information</w:t>
+      </w:r>
+      <w:bookmarkEnd w:id="46"/>
+      <w:r>
+        <w:rPr>
+          <w:rFonts w:hint="default" w:ascii="Baskerville Old Face" w:hAnsi="Baskerville Old Face" w:cs="Baskerville Old Face"/>
+          <w:color w:val="843C0B" w:themeColor="accent2" w:themeShade="80"/>
+          <w:lang w:val="en-US"/>
+        </w:rPr>
+        <w:t xml:space="preserve">  </w:t>
+      </w:r>
+    </w:p>
+    <w:p>
+      <w:pPr>
+        <w:numPr>
+          <w:ilvl w:val="0"/>
+          <w:numId w:val="0"/>
+        </w:numPr>
+        <w:ind w:leftChars="0"/>
+        <w:rPr>
+          <w:rFonts w:hint="default"/>
+          <w:b w:val="0"/>
+          <w:bCs w:val="0"/>
+          <w:sz w:val="22"/>
+          <w:szCs w:val="22"/>
+          <w:lang w:val="en-US"/>
+        </w:rPr>
+      </w:pPr>
+      <w:r>
+        <w:rPr>
+          <w:rFonts w:hint="default"/>
+          <w:b w:val="0"/>
+          <w:bCs w:val="0"/>
+          <w:sz w:val="22"/>
+          <w:szCs w:val="22"/>
+          <w:lang w:val="en-US"/>
+        </w:rPr>
+        <w:t>When developing a class that provides controlled access to resources, care must be taken to protect sensitive information and functions. During deserialization, the private state of the object is restored. To avoid compromising a class, the sensitive state of an object must not be restored from the stream, or it must be re-verified by the class.</w:t>
+      </w:r>
+      <w:r>
+        <w:rPr>
+          <w:rFonts w:hint="default"/>
+          <w:b w:val="0"/>
+          <w:bCs w:val="0"/>
+          <w:sz w:val="22"/>
+          <w:szCs w:val="22"/>
+          <w:lang w:val="en-US"/>
+        </w:rPr>
+        <w:br w:type="textWrapping"/>
+      </w:r>
+    </w:p>
+    <w:p>
+      <w:pPr>
+        <w:numPr>
+          <w:ilvl w:val="0"/>
+          <w:numId w:val="0"/>
+        </w:numPr>
+        <w:ind w:leftChars="0"/>
+        <w:rPr>
+          <w:rFonts w:hint="default"/>
+          <w:b w:val="0"/>
+          <w:bCs w:val="0"/>
+          <w:sz w:val="22"/>
+          <w:szCs w:val="22"/>
+          <w:lang w:val="en-US"/>
+        </w:rPr>
+      </w:pPr>
+      <w:r>
+        <w:rPr>
+          <w:rFonts w:hint="default"/>
+          <w:b w:val="0"/>
+          <w:bCs w:val="0"/>
+          <w:sz w:val="22"/>
+          <w:szCs w:val="22"/>
+          <w:lang w:val="en-US"/>
+        </w:rPr>
+        <w:t xml:space="preserve">The easiest technique is to mark fields that contain sensitive data as private </w:t>
+      </w:r>
+      <w:r>
+        <w:rPr>
+          <w:rFonts w:hint="default"/>
+          <w:b/>
+          <w:bCs/>
+          <w:sz w:val="22"/>
+          <w:szCs w:val="22"/>
+          <w:lang w:val="en-US"/>
+        </w:rPr>
+        <w:t>transient</w:t>
+      </w:r>
+      <w:r>
+        <w:rPr>
+          <w:rFonts w:hint="default"/>
+          <w:b w:val="0"/>
+          <w:bCs w:val="0"/>
+          <w:sz w:val="22"/>
+          <w:szCs w:val="22"/>
+          <w:lang w:val="en-US"/>
+        </w:rPr>
+        <w:t xml:space="preserve">. Transient fields are not persistent and will not be saved by any persistence mechanism. Marking the field will prevent the state from appearing in the stream and from being restored during deserialization. Since writing and reading (of private fields) cannot be superseded outside of the class, the </w:t>
+      </w:r>
+      <w:r>
+        <w:rPr>
+          <w:rFonts w:hint="default"/>
+          <w:b/>
+          <w:bCs/>
+          <w:sz w:val="22"/>
+          <w:szCs w:val="22"/>
+          <w:lang w:val="en-US"/>
+        </w:rPr>
+        <w:t xml:space="preserve">transient </w:t>
+      </w:r>
+      <w:r>
+        <w:rPr>
+          <w:rFonts w:hint="default"/>
+          <w:b w:val="0"/>
+          <w:bCs w:val="0"/>
+          <w:sz w:val="22"/>
+          <w:szCs w:val="22"/>
+          <w:lang w:val="en-US"/>
+        </w:rPr>
+        <w:t>fields of the class are safe.</w:t>
+      </w:r>
+    </w:p>
+    <w:p>
+      <w:pPr>
+        <w:numPr>
+          <w:ilvl w:val="0"/>
+          <w:numId w:val="0"/>
+        </w:numPr>
+        <w:ind w:leftChars="0"/>
+        <w:rPr>
+          <w:rFonts w:hint="default"/>
+          <w:b w:val="0"/>
+          <w:bCs w:val="0"/>
+          <w:sz w:val="22"/>
+          <w:szCs w:val="22"/>
+          <w:lang w:val="en-US"/>
+        </w:rPr>
+      </w:pPr>
+    </w:p>
+    <w:p>
+      <w:pPr>
+        <w:numPr>
+          <w:ilvl w:val="0"/>
+          <w:numId w:val="0"/>
+        </w:numPr>
+        <w:ind w:leftChars="0"/>
+        <w:rPr>
+          <w:rFonts w:hint="default"/>
+          <w:b w:val="0"/>
+          <w:bCs w:val="0"/>
+          <w:sz w:val="22"/>
+          <w:szCs w:val="22"/>
+          <w:lang w:val="en-US"/>
+        </w:rPr>
+      </w:pPr>
+      <w:r>
+        <w:rPr>
+          <w:rFonts w:hint="default"/>
+          <w:b w:val="0"/>
+          <w:bCs w:val="0"/>
+          <w:sz w:val="22"/>
+          <w:szCs w:val="22"/>
+          <w:lang w:val="en-US"/>
+        </w:rPr>
+        <w:t xml:space="preserve">However, if we really want to serialize secured or confidential fields, we should use </w:t>
+      </w:r>
+      <w:r>
+        <w:rPr>
+          <w:rFonts w:hint="default"/>
+          <w:b/>
+          <w:bCs/>
+          <w:sz w:val="22"/>
+          <w:szCs w:val="22"/>
+          <w:lang w:val="en-US"/>
+        </w:rPr>
+        <w:t xml:space="preserve">encryption </w:t>
+      </w:r>
+      <w:r>
+        <w:rPr>
+          <w:rFonts w:hint="default"/>
+          <w:b w:val="0"/>
+          <w:bCs w:val="0"/>
+          <w:sz w:val="22"/>
+          <w:szCs w:val="22"/>
+          <w:lang w:val="en-US"/>
+        </w:rPr>
+        <w:t xml:space="preserve">and </w:t>
+      </w:r>
+      <w:r>
+        <w:rPr>
+          <w:rFonts w:hint="default"/>
+          <w:b/>
+          <w:bCs/>
+          <w:sz w:val="22"/>
+          <w:szCs w:val="22"/>
+          <w:lang w:val="en-US"/>
+        </w:rPr>
+        <w:t xml:space="preserve">decryption </w:t>
+      </w:r>
+      <w:r>
+        <w:rPr>
+          <w:rFonts w:hint="default"/>
+          <w:b w:val="0"/>
+          <w:bCs w:val="0"/>
+          <w:sz w:val="22"/>
+          <w:szCs w:val="22"/>
+          <w:lang w:val="en-US"/>
+        </w:rPr>
+        <w:t xml:space="preserve">of the field. We will use Message Digest </w:t>
+      </w:r>
+      <w:r>
+        <w:rPr>
+          <w:rFonts w:hint="default"/>
+          <w:b/>
+          <w:bCs/>
+          <w:sz w:val="22"/>
+          <w:szCs w:val="22"/>
+          <w:lang w:val="en-US"/>
+        </w:rPr>
+        <w:t xml:space="preserve">SHA-1 AES </w:t>
+      </w:r>
+      <w:r>
+        <w:rPr>
+          <w:rFonts w:hint="default"/>
+          <w:b w:val="0"/>
+          <w:bCs w:val="0"/>
+          <w:sz w:val="22"/>
+          <w:szCs w:val="22"/>
+          <w:lang w:val="en-US"/>
+        </w:rPr>
+        <w:t>algorithm for "encryption" and "decryption" of the secured fields.</w:t>
+      </w:r>
+    </w:p>
+    <w:p>
+      <w:pPr>
+        <w:rPr>
+          <w:rFonts w:hint="default"/>
+          <w:b w:val="0"/>
+          <w:bCs w:val="0"/>
+          <w:sz w:val="22"/>
+          <w:szCs w:val="22"/>
+          <w:lang w:val="en-US"/>
+        </w:rPr>
+      </w:pPr>
+    </w:p>
+    <w:p>
+      <w:pPr>
+        <w:pStyle w:val="5"/>
+        <w:bidi w:val="0"/>
+        <w:rPr>
+          <w:rFonts w:hint="default"/>
+          <w:szCs w:val="22"/>
+          <w:lang w:val="en-US"/>
+        </w:rPr>
+      </w:pPr>
+      <w:bookmarkStart w:id="47" w:name="_Toc4893"/>
+      <w:r>
+        <w:rPr>
+          <w:rFonts w:hint="default"/>
+          <w:lang w:val="en-US"/>
+        </w:rPr>
+        <w:t>Youtube</w:t>
+      </w:r>
+      <w:bookmarkEnd w:id="47"/>
+    </w:p>
+    <w:p>
+      <w:pPr>
+        <w:rPr>
+          <w:rFonts w:hint="default"/>
+          <w:sz w:val="22"/>
+          <w:szCs w:val="22"/>
+          <w:lang w:val="en-US"/>
+        </w:rPr>
+      </w:pPr>
+      <w:r>
+        <w:rPr>
+          <w:rFonts w:hint="default"/>
+          <w:sz w:val="22"/>
+          <w:szCs w:val="22"/>
+          <w:lang w:val="en-US"/>
+        </w:rPr>
+        <w:t>34 - Java Serialization - Protecting sensitive information - Code Demo 1</w:t>
+      </w:r>
+    </w:p>
+    <w:p>
+      <w:pPr>
+        <w:rPr>
+          <w:rFonts w:hint="default"/>
+          <w:sz w:val="22"/>
+          <w:szCs w:val="22"/>
+          <w:lang w:val="en-US"/>
+        </w:rPr>
+      </w:pPr>
+      <w:r>
+        <w:rPr>
+          <w:rFonts w:hint="default"/>
+          <w:sz w:val="22"/>
+          <w:szCs w:val="22"/>
+          <w:lang w:val="en-US"/>
+        </w:rPr>
+        <w:fldChar w:fldCharType="begin"/>
+      </w:r>
+      <w:r>
+        <w:rPr>
+          <w:rFonts w:hint="default"/>
+          <w:sz w:val="22"/>
+          <w:szCs w:val="22"/>
+          <w:lang w:val="en-US"/>
+        </w:rPr>
+        <w:instrText xml:space="preserve"> HYPERLINK "https://youtu.be/tPWyMgbjuTw" </w:instrText>
+      </w:r>
+      <w:r>
+        <w:rPr>
+          <w:rFonts w:hint="default"/>
+          <w:sz w:val="22"/>
+          <w:szCs w:val="22"/>
+          <w:lang w:val="en-US"/>
+        </w:rPr>
+        <w:fldChar w:fldCharType="separate"/>
+      </w:r>
+      <w:r>
+        <w:rPr>
+          <w:rStyle w:val="15"/>
+          <w:rFonts w:hint="default"/>
+          <w:sz w:val="22"/>
+          <w:szCs w:val="22"/>
+          <w:lang w:val="en-US"/>
+        </w:rPr>
+        <w:t>https://youtu.be/tPWyMgbjuTw</w:t>
+      </w:r>
+      <w:r>
+        <w:rPr>
+          <w:rFonts w:hint="default"/>
+          <w:sz w:val="22"/>
+          <w:szCs w:val="22"/>
+          <w:lang w:val="en-US"/>
+        </w:rPr>
+        <w:fldChar w:fldCharType="end"/>
+      </w:r>
+    </w:p>
+    <w:p>
+      <w:pPr>
+        <w:rPr>
+          <w:rFonts w:hint="default"/>
+          <w:sz w:val="22"/>
+          <w:szCs w:val="22"/>
+          <w:lang w:val="en-US"/>
+        </w:rPr>
+      </w:pPr>
       <w:bookmarkStart w:id="111" w:name="_GoBack"/>
       <w:bookmarkEnd w:id="111"/>
-      <w:r>
-        <w:rPr>
-          <w:rFonts w:hint="default"/>
-          <w:color w:val="843C0B" w:themeColor="accent2" w:themeShade="80"/>
-          <w:lang w:val="en-US"/>
-        </w:rPr>
-        <w:t>Chapter 15 - Protecting sensitive information</w:t>
-      </w:r>
-      <w:bookmarkEnd w:id="46"/>
-      <w:r>
-        <w:rPr>
-          <w:rFonts w:hint="default" w:ascii="Baskerville Old Face" w:hAnsi="Baskerville Old Face" w:cs="Baskerville Old Face"/>
-          <w:color w:val="843C0B" w:themeColor="accent2" w:themeShade="80"/>
-          <w:lang w:val="en-US"/>
-        </w:rPr>
-        <w:t xml:space="preserve">  </w:t>
-      </w:r>
-    </w:p>
-    <w:p>
-      <w:pPr>
-        <w:numPr>
-          <w:ilvl w:val="0"/>
-          <w:numId w:val="0"/>
-        </w:numPr>
-        <w:ind w:leftChars="0"/>
-        <w:rPr>
-          <w:rFonts w:hint="default"/>
-          <w:b w:val="0"/>
-          <w:bCs w:val="0"/>
-          <w:sz w:val="22"/>
-          <w:szCs w:val="22"/>
-          <w:lang w:val="en-US"/>
-        </w:rPr>
-      </w:pPr>
-      <w:r>
-        <w:rPr>
-          <w:rFonts w:hint="default"/>
-          <w:b w:val="0"/>
-          <w:bCs w:val="0"/>
-          <w:sz w:val="22"/>
-          <w:szCs w:val="22"/>
-          <w:lang w:val="en-US"/>
-        </w:rPr>
-        <w:t>When developing a class that provides controlled access to resources, care must be taken to protect sensitive information and functions. During deserialization, the private state of the object is restored. To avoid compromising a class, the sensitive state of an object must not be restored from the stream, or it must be re-verified by the class.</w:t>
-      </w:r>
-      <w:r>
-        <w:rPr>
-          <w:rFonts w:hint="default"/>
-          <w:b w:val="0"/>
-          <w:bCs w:val="0"/>
-          <w:sz w:val="22"/>
-          <w:szCs w:val="22"/>
-          <w:lang w:val="en-US"/>
-        </w:rPr>
-        <w:br w:type="textWrapping"/>
-      </w:r>
-    </w:p>
-    <w:p>
-      <w:pPr>
-        <w:numPr>
-          <w:ilvl w:val="0"/>
-          <w:numId w:val="0"/>
-        </w:numPr>
-        <w:ind w:leftChars="0"/>
-        <w:rPr>
-          <w:rFonts w:hint="default"/>
-          <w:b w:val="0"/>
-          <w:bCs w:val="0"/>
-          <w:sz w:val="22"/>
-          <w:szCs w:val="22"/>
-          <w:lang w:val="en-US"/>
-        </w:rPr>
-      </w:pPr>
-      <w:r>
-        <w:rPr>
-          <w:rFonts w:hint="default"/>
-          <w:b w:val="0"/>
-          <w:bCs w:val="0"/>
-          <w:sz w:val="22"/>
-          <w:szCs w:val="22"/>
-          <w:lang w:val="en-US"/>
-        </w:rPr>
-        <w:t xml:space="preserve">The easiest technique is to mark fields that contain sensitive data as private </w:t>
-      </w:r>
-      <w:r>
-        <w:rPr>
-          <w:rFonts w:hint="default"/>
-          <w:b/>
-          <w:bCs/>
-          <w:sz w:val="22"/>
-          <w:szCs w:val="22"/>
-          <w:lang w:val="en-US"/>
-        </w:rPr>
-        <w:t>transient</w:t>
-      </w:r>
-      <w:r>
-        <w:rPr>
-          <w:rFonts w:hint="default"/>
-          <w:b w:val="0"/>
-          <w:bCs w:val="0"/>
-          <w:sz w:val="22"/>
-          <w:szCs w:val="22"/>
-          <w:lang w:val="en-US"/>
-        </w:rPr>
-        <w:t xml:space="preserve">. Transient fields are not persistent and will not be saved by any persistence mechanism. Marking the field will prevent the state from appearing in the stream and from being restored during deserialization. Since writing and reading (of private fields) cannot be superseded outside of the class, the </w:t>
-      </w:r>
-      <w:r>
-        <w:rPr>
-          <w:rFonts w:hint="default"/>
-          <w:b/>
-          <w:bCs/>
-          <w:sz w:val="22"/>
-          <w:szCs w:val="22"/>
-          <w:lang w:val="en-US"/>
-        </w:rPr>
-        <w:t xml:space="preserve">transient </w:t>
-      </w:r>
-      <w:r>
-        <w:rPr>
-          <w:rFonts w:hint="default"/>
-          <w:b w:val="0"/>
-          <w:bCs w:val="0"/>
-          <w:sz w:val="22"/>
-          <w:szCs w:val="22"/>
-          <w:lang w:val="en-US"/>
-        </w:rPr>
-        <w:t>fields of the class are safe.</w:t>
-      </w:r>
-    </w:p>
-    <w:p>
-      <w:pPr>
-        <w:numPr>
-          <w:ilvl w:val="0"/>
-          <w:numId w:val="0"/>
-        </w:numPr>
-        <w:ind w:leftChars="0"/>
-        <w:rPr>
-          <w:rFonts w:hint="default"/>
-          <w:b w:val="0"/>
-          <w:bCs w:val="0"/>
-          <w:sz w:val="22"/>
-          <w:szCs w:val="22"/>
-          <w:lang w:val="en-US"/>
-        </w:rPr>
-      </w:pPr>
-    </w:p>
-    <w:p>
-      <w:pPr>
-        <w:numPr>
-          <w:ilvl w:val="0"/>
-          <w:numId w:val="0"/>
-        </w:numPr>
-        <w:ind w:leftChars="0"/>
-        <w:rPr>
-          <w:rFonts w:hint="default"/>
-          <w:b w:val="0"/>
-          <w:bCs w:val="0"/>
-          <w:sz w:val="22"/>
-          <w:szCs w:val="22"/>
-          <w:lang w:val="en-US"/>
-        </w:rPr>
-      </w:pPr>
-      <w:r>
-        <w:rPr>
-          <w:rFonts w:hint="default"/>
-          <w:b w:val="0"/>
-          <w:bCs w:val="0"/>
-          <w:sz w:val="22"/>
-          <w:szCs w:val="22"/>
-          <w:lang w:val="en-US"/>
-        </w:rPr>
-        <w:t>However, if we really want to serialize secured or confidential fields, we should use encryption and decryption of the field.</w:t>
-      </w:r>
-    </w:p>
-    <w:p>
-      <w:pPr>
-        <w:rPr>
-          <w:rFonts w:hint="default"/>
-          <w:b w:val="0"/>
-          <w:bCs w:val="0"/>
-          <w:sz w:val="22"/>
-          <w:szCs w:val="22"/>
-          <w:lang w:val="en-US"/>
-        </w:rPr>
-      </w:pPr>
-    </w:p>
-    <w:p>
-      <w:pPr>
-        <w:pStyle w:val="5"/>
-        <w:bidi w:val="0"/>
-        <w:rPr>
-          <w:rFonts w:hint="default"/>
-          <w:szCs w:val="22"/>
-          <w:lang w:val="en-US"/>
-        </w:rPr>
-      </w:pPr>
-      <w:bookmarkStart w:id="47" w:name="_Toc4893"/>
-      <w:r>
-        <w:rPr>
-          <w:rFonts w:hint="default"/>
-          <w:lang w:val="en-US"/>
-        </w:rPr>
-        <w:t>Youtube</w:t>
-      </w:r>
-      <w:bookmarkEnd w:id="47"/>
-    </w:p>
-    <w:p>
-      <w:pPr>
-        <w:rPr>
-          <w:rFonts w:hint="default"/>
-          <w:sz w:val="22"/>
-          <w:szCs w:val="22"/>
-          <w:lang w:val="en-US"/>
-        </w:rPr>
-      </w:pPr>
-      <w:r>
-        <w:rPr>
-          <w:rFonts w:hint="default"/>
-          <w:sz w:val="22"/>
-          <w:szCs w:val="22"/>
-          <w:lang w:val="en-US"/>
-        </w:rPr>
-        <w:fldChar w:fldCharType="begin"/>
-      </w:r>
-      <w:r>
-        <w:rPr>
-          <w:rFonts w:hint="default"/>
-          <w:sz w:val="22"/>
-          <w:szCs w:val="22"/>
-          <w:lang w:val="en-US"/>
-        </w:rPr>
-        <w:instrText xml:space="preserve"> HYPERLINK "https://www.youtube.com/playlist?list=PLQDzPczdXrTjGLkI8kd2d0bfNHx0v7dTy" </w:instrText>
-      </w:r>
-      <w:r>
-        <w:rPr>
-          <w:rFonts w:hint="default"/>
-          <w:sz w:val="22"/>
-          <w:szCs w:val="22"/>
-          <w:lang w:val="en-US"/>
-        </w:rPr>
-        <w:fldChar w:fldCharType="separate"/>
-      </w:r>
-      <w:r>
-        <w:rPr>
-          <w:rStyle w:val="15"/>
-          <w:rFonts w:hint="default"/>
-          <w:sz w:val="22"/>
-          <w:szCs w:val="22"/>
-          <w:lang w:val="en-US"/>
-        </w:rPr>
-        <w:t>https://www.youtube.com/playlist?list=PLQDzPczdXrTjGLkI8kd2d0bfNHx0v7dTy</w:t>
-      </w:r>
-      <w:r>
-        <w:rPr>
-          <w:rFonts w:hint="default"/>
-          <w:sz w:val="22"/>
-          <w:szCs w:val="22"/>
-          <w:lang w:val="en-US"/>
-        </w:rPr>
-        <w:fldChar w:fldCharType="end"/>
-      </w:r>
-    </w:p>
-    <w:p>
-      <w:pPr>
-        <w:rPr>
-          <w:rFonts w:hint="default"/>
-          <w:sz w:val="22"/>
-          <w:szCs w:val="22"/>
-          <w:lang w:val="en-US"/>
-        </w:rPr>
-      </w:pPr>
     </w:p>
     <w:p>
       <w:pPr>

</xml_diff>

<commit_message>
change SHA-1 to SHA-512
</commit_message>
<xml_diff>
--- a/JavaSerialization.docx
+++ b/JavaSerialization.docx
@@ -25931,367 +25931,418 @@
           <w:lang w:val="en-US"/>
         </w:rPr>
       </w:pPr>
+    </w:p>
+    <w:p>
+      <w:pPr>
+        <w:rPr>
+          <w:rFonts w:hint="default"/>
+          <w:sz w:val="22"/>
+          <w:szCs w:val="22"/>
+          <w:lang w:val="en-US"/>
+        </w:rPr>
+      </w:pPr>
+      <w:r>
+        <w:rPr>
+          <w:rFonts w:hint="default"/>
+          <w:sz w:val="22"/>
+          <w:szCs w:val="22"/>
+          <w:lang w:val="en-US"/>
+        </w:rPr>
+        <w:t>36 - Java Serialization - Protecting sensitive information using SHA1 - Code Demo 3</w:t>
+      </w:r>
+    </w:p>
+    <w:p>
+      <w:pPr>
+        <w:rPr>
+          <w:rFonts w:hint="default"/>
+          <w:sz w:val="22"/>
+          <w:szCs w:val="22"/>
+          <w:lang w:val="en-US"/>
+        </w:rPr>
+      </w:pPr>
+      <w:r>
+        <w:rPr>
+          <w:rFonts w:hint="default"/>
+          <w:sz w:val="22"/>
+          <w:szCs w:val="22"/>
+          <w:lang w:val="en-US"/>
+        </w:rPr>
+        <w:fldChar w:fldCharType="begin"/>
+      </w:r>
+      <w:r>
+        <w:rPr>
+          <w:rFonts w:hint="default"/>
+          <w:sz w:val="22"/>
+          <w:szCs w:val="22"/>
+          <w:lang w:val="en-US"/>
+        </w:rPr>
+        <w:instrText xml:space="preserve"> HYPERLINK "https://youtu.be/05Lx0In1YvQ" </w:instrText>
+      </w:r>
+      <w:r>
+        <w:rPr>
+          <w:rFonts w:hint="default"/>
+          <w:sz w:val="22"/>
+          <w:szCs w:val="22"/>
+          <w:lang w:val="en-US"/>
+        </w:rPr>
+        <w:fldChar w:fldCharType="separate"/>
+      </w:r>
+      <w:r>
+        <w:rPr>
+          <w:rStyle w:val="15"/>
+          <w:rFonts w:hint="default"/>
+          <w:sz w:val="22"/>
+          <w:szCs w:val="22"/>
+          <w:lang w:val="en-US"/>
+        </w:rPr>
+        <w:t>https://youtu.be/05Lx0In1YvQ</w:t>
+      </w:r>
+      <w:r>
+        <w:rPr>
+          <w:rFonts w:hint="default"/>
+          <w:sz w:val="22"/>
+          <w:szCs w:val="22"/>
+          <w:lang w:val="en-US"/>
+        </w:rPr>
+        <w:fldChar w:fldCharType="end"/>
+      </w:r>
+    </w:p>
+    <w:p>
+      <w:pPr>
+        <w:pStyle w:val="5"/>
+        <w:bidi w:val="0"/>
+        <w:rPr>
+          <w:rFonts w:hint="default"/>
+          <w:szCs w:val="22"/>
+          <w:lang w:val="en-US"/>
+        </w:rPr>
+      </w:pPr>
+      <w:bookmarkStart w:id="48" w:name="_Toc21218"/>
+      <w:r>
+        <w:rPr>
+          <w:rFonts w:hint="default"/>
+          <w:lang w:val="en-US"/>
+        </w:rPr>
+        <w:t>Github</w:t>
+      </w:r>
+      <w:bookmarkEnd w:id="48"/>
+    </w:p>
+    <w:p>
+      <w:pPr>
+        <w:rPr>
+          <w:rFonts w:hint="default"/>
+          <w:sz w:val="22"/>
+          <w:szCs w:val="22"/>
+          <w:lang w:val="en-US"/>
+        </w:rPr>
+      </w:pPr>
+    </w:p>
+    <w:p>
+      <w:pPr>
+        <w:rPr>
+          <w:rFonts w:hint="default"/>
+          <w:sz w:val="22"/>
+          <w:szCs w:val="22"/>
+          <w:lang w:val="en-US"/>
+        </w:rPr>
+      </w:pPr>
+      <w:r>
+        <w:rPr>
+          <w:rFonts w:hint="default"/>
+          <w:sz w:val="22"/>
+          <w:szCs w:val="22"/>
+          <w:lang w:val="en-US"/>
+        </w:rPr>
+        <w:fldChar w:fldCharType="begin"/>
+      </w:r>
+      <w:r>
+        <w:rPr>
+          <w:rFonts w:hint="default"/>
+          <w:sz w:val="22"/>
+          <w:szCs w:val="22"/>
+          <w:lang w:val="en-US"/>
+        </w:rPr>
+        <w:instrText xml:space="preserve"> HYPERLINK "https://github.com/backstreetbrogrammer/05_Persistence/tree/main/src/main/java/com/backstreetbrogrammer/chapter15_securedFields" </w:instrText>
+      </w:r>
+      <w:r>
+        <w:rPr>
+          <w:rFonts w:hint="default"/>
+          <w:sz w:val="22"/>
+          <w:szCs w:val="22"/>
+          <w:lang w:val="en-US"/>
+        </w:rPr>
+        <w:fldChar w:fldCharType="separate"/>
+      </w:r>
+      <w:r>
+        <w:rPr>
+          <w:rStyle w:val="15"/>
+          <w:rFonts w:hint="default"/>
+          <w:sz w:val="22"/>
+          <w:szCs w:val="22"/>
+          <w:lang w:val="en-US"/>
+        </w:rPr>
+        <w:t>https://github.com/backstreetbrogrammer/05_Persistence/tree/main/src/main/java/com/backstreetbrogrammer/chapter15_securedFields</w:t>
+      </w:r>
+      <w:r>
+        <w:rPr>
+          <w:rFonts w:hint="default"/>
+          <w:sz w:val="22"/>
+          <w:szCs w:val="22"/>
+          <w:lang w:val="en-US"/>
+        </w:rPr>
+        <w:fldChar w:fldCharType="end"/>
+      </w:r>
+    </w:p>
+    <w:p>
+      <w:pPr>
+        <w:rPr>
+          <w:rFonts w:hint="default"/>
+          <w:sz w:val="22"/>
+          <w:szCs w:val="22"/>
+          <w:lang w:val="en-US"/>
+        </w:rPr>
+      </w:pPr>
+    </w:p>
+    <w:p>
+      <w:pPr>
+        <w:rPr>
+          <w:rFonts w:hint="default"/>
+          <w:sz w:val="22"/>
+          <w:szCs w:val="22"/>
+          <w:lang w:val="en-US"/>
+        </w:rPr>
+      </w:pPr>
+      <w:r>
+        <w:rPr>
+          <w:rFonts w:hint="default"/>
+          <w:sz w:val="22"/>
+          <w:szCs w:val="22"/>
+          <w:lang w:val="en-US"/>
+        </w:rPr>
+        <w:fldChar w:fldCharType="begin"/>
+      </w:r>
+      <w:r>
+        <w:rPr>
+          <w:rFonts w:hint="default"/>
+          <w:sz w:val="22"/>
+          <w:szCs w:val="22"/>
+          <w:lang w:val="en-US"/>
+        </w:rPr>
+        <w:instrText xml:space="preserve"> HYPERLINK "https://github.com/backstreetbrogrammer/05_Persistence/tree/main/src/test/java/com/backstreetbrogrammer/chapter15_securedFields" </w:instrText>
+      </w:r>
+      <w:r>
+        <w:rPr>
+          <w:rFonts w:hint="default"/>
+          <w:sz w:val="22"/>
+          <w:szCs w:val="22"/>
+          <w:lang w:val="en-US"/>
+        </w:rPr>
+        <w:fldChar w:fldCharType="separate"/>
+      </w:r>
+      <w:r>
+        <w:rPr>
+          <w:rStyle w:val="15"/>
+          <w:rFonts w:hint="default"/>
+          <w:sz w:val="22"/>
+          <w:szCs w:val="22"/>
+          <w:lang w:val="en-US"/>
+        </w:rPr>
+        <w:t>https://github.com/backstreetbrogrammer/05_Persistence/tree/main/src/test/java/com/backstreetbrogrammer/chapter15_securedFields</w:t>
+      </w:r>
+      <w:r>
+        <w:rPr>
+          <w:rFonts w:hint="default"/>
+          <w:sz w:val="22"/>
+          <w:szCs w:val="22"/>
+          <w:lang w:val="en-US"/>
+        </w:rPr>
+        <w:fldChar w:fldCharType="end"/>
+      </w:r>
+    </w:p>
+    <w:p>
+      <w:pPr>
+        <w:numPr>
+          <w:ilvl w:val="0"/>
+          <w:numId w:val="0"/>
+        </w:numPr>
+        <w:rPr>
+          <w:rFonts w:hint="default"/>
+          <w:b w:val="0"/>
+          <w:bCs w:val="0"/>
+          <w:sz w:val="22"/>
+          <w:szCs w:val="22"/>
+          <w:lang w:val="en-US"/>
+        </w:rPr>
+      </w:pPr>
+    </w:p>
+    <w:p>
+      <w:pPr>
+        <w:rPr>
+          <w:rFonts w:hint="default"/>
+          <w:b w:val="0"/>
+          <w:bCs w:val="0"/>
+          <w:sz w:val="22"/>
+          <w:szCs w:val="22"/>
+          <w:lang w:val="en-US"/>
+        </w:rPr>
+      </w:pPr>
+    </w:p>
+    <w:p>
+      <w:pPr>
+        <w:rPr>
+          <w:rFonts w:hint="default"/>
+          <w:b w:val="0"/>
+          <w:bCs w:val="0"/>
+          <w:sz w:val="22"/>
+          <w:szCs w:val="22"/>
+          <w:lang w:val="en-US"/>
+        </w:rPr>
+      </w:pPr>
+    </w:p>
+    <w:p>
+      <w:pPr>
+        <w:rPr>
+          <w:rFonts w:hint="default"/>
+          <w:b w:val="0"/>
+          <w:bCs w:val="0"/>
+          <w:sz w:val="22"/>
+          <w:szCs w:val="22"/>
+          <w:lang w:val="en-US"/>
+        </w:rPr>
+      </w:pPr>
+    </w:p>
+    <w:p>
+      <w:pPr>
+        <w:rPr>
+          <w:rFonts w:hint="default"/>
+          <w:b w:val="0"/>
+          <w:bCs w:val="0"/>
+          <w:sz w:val="22"/>
+          <w:szCs w:val="22"/>
+          <w:lang w:val="en-US"/>
+        </w:rPr>
+      </w:pPr>
+    </w:p>
+    <w:p>
+      <w:pPr>
+        <w:rPr>
+          <w:rFonts w:hint="default"/>
+          <w:b w:val="0"/>
+          <w:bCs w:val="0"/>
+          <w:sz w:val="22"/>
+          <w:szCs w:val="22"/>
+          <w:lang w:val="en-US"/>
+        </w:rPr>
+      </w:pPr>
+    </w:p>
+    <w:p>
+      <w:pPr>
+        <w:rPr>
+          <w:rFonts w:hint="default"/>
+          <w:b w:val="0"/>
+          <w:bCs w:val="0"/>
+          <w:sz w:val="22"/>
+          <w:szCs w:val="22"/>
+          <w:lang w:val="en-US"/>
+        </w:rPr>
+      </w:pPr>
+    </w:p>
+    <w:p>
+      <w:pPr>
+        <w:rPr>
+          <w:rFonts w:hint="default"/>
+          <w:b w:val="0"/>
+          <w:bCs w:val="0"/>
+          <w:sz w:val="22"/>
+          <w:szCs w:val="22"/>
+          <w:lang w:val="en-US"/>
+        </w:rPr>
+      </w:pPr>
+    </w:p>
+    <w:p>
+      <w:pPr>
+        <w:rPr>
+          <w:rFonts w:hint="default"/>
+          <w:b w:val="0"/>
+          <w:bCs w:val="0"/>
+          <w:sz w:val="22"/>
+          <w:szCs w:val="22"/>
+          <w:lang w:val="en-US"/>
+        </w:rPr>
+      </w:pPr>
+    </w:p>
+    <w:p>
+      <w:pPr>
+        <w:rPr>
+          <w:rFonts w:hint="default"/>
+          <w:b w:val="0"/>
+          <w:bCs w:val="0"/>
+          <w:sz w:val="22"/>
+          <w:szCs w:val="22"/>
+          <w:lang w:val="en-US"/>
+        </w:rPr>
+      </w:pPr>
+    </w:p>
+    <w:p>
+      <w:pPr>
+        <w:rPr>
+          <w:rFonts w:hint="default"/>
+          <w:b w:val="0"/>
+          <w:bCs w:val="0"/>
+          <w:sz w:val="22"/>
+          <w:szCs w:val="22"/>
+          <w:lang w:val="en-US"/>
+        </w:rPr>
+      </w:pPr>
+    </w:p>
+    <w:p>
+      <w:pPr>
+        <w:rPr>
+          <w:rFonts w:hint="default"/>
+          <w:b w:val="0"/>
+          <w:bCs w:val="0"/>
+          <w:sz w:val="22"/>
+          <w:szCs w:val="22"/>
+          <w:lang w:val="en-US"/>
+        </w:rPr>
+      </w:pPr>
+    </w:p>
+    <w:p>
+      <w:pPr>
+        <w:rPr>
+          <w:rFonts w:hint="default"/>
+          <w:b w:val="0"/>
+          <w:bCs w:val="0"/>
+          <w:sz w:val="22"/>
+          <w:szCs w:val="22"/>
+          <w:lang w:val="en-US"/>
+        </w:rPr>
+      </w:pPr>
+    </w:p>
+    <w:p>
+      <w:pPr>
+        <w:rPr>
+          <w:rFonts w:hint="default"/>
+          <w:b w:val="0"/>
+          <w:bCs w:val="0"/>
+          <w:sz w:val="22"/>
+          <w:szCs w:val="22"/>
+          <w:lang w:val="en-US"/>
+        </w:rPr>
+      </w:pPr>
+    </w:p>
+    <w:p>
+      <w:pPr>
+        <w:pStyle w:val="3"/>
+        <w:bidi w:val="0"/>
+        <w:rPr>
+          <w:rFonts w:hint="default"/>
+          <w:color w:val="843C0B" w:themeColor="accent2" w:themeShade="80"/>
+          <w:lang w:val="en-US"/>
+        </w:rPr>
+      </w:pPr>
       <w:bookmarkStart w:id="111" w:name="_GoBack"/>
       <w:bookmarkEnd w:id="111"/>
-    </w:p>
-    <w:p>
-      <w:pPr>
-        <w:pStyle w:val="5"/>
-        <w:bidi w:val="0"/>
-        <w:rPr>
-          <w:rFonts w:hint="default"/>
-          <w:szCs w:val="22"/>
-          <w:lang w:val="en-US"/>
-        </w:rPr>
-      </w:pPr>
-      <w:bookmarkStart w:id="48" w:name="_Toc21218"/>
-      <w:r>
-        <w:rPr>
-          <w:rFonts w:hint="default"/>
-          <w:lang w:val="en-US"/>
-        </w:rPr>
-        <w:t>Github</w:t>
-      </w:r>
-      <w:bookmarkEnd w:id="48"/>
-    </w:p>
-    <w:p>
-      <w:pPr>
-        <w:rPr>
-          <w:rFonts w:hint="default"/>
-          <w:sz w:val="22"/>
-          <w:szCs w:val="22"/>
-          <w:lang w:val="en-US"/>
-        </w:rPr>
-      </w:pPr>
-    </w:p>
-    <w:p>
-      <w:pPr>
-        <w:rPr>
-          <w:rFonts w:hint="default"/>
-          <w:sz w:val="22"/>
-          <w:szCs w:val="22"/>
-          <w:lang w:val="en-US"/>
-        </w:rPr>
-      </w:pPr>
-      <w:r>
-        <w:rPr>
-          <w:rFonts w:hint="default"/>
-          <w:sz w:val="22"/>
-          <w:szCs w:val="22"/>
-          <w:lang w:val="en-US"/>
-        </w:rPr>
-        <w:fldChar w:fldCharType="begin"/>
-      </w:r>
-      <w:r>
-        <w:rPr>
-          <w:rFonts w:hint="default"/>
-          <w:sz w:val="22"/>
-          <w:szCs w:val="22"/>
-          <w:lang w:val="en-US"/>
-        </w:rPr>
-        <w:instrText xml:space="preserve"> HYPERLINK "https://github.com/backstreetbrogrammer/05_Persistence/tree/main/src/main/java/com/backstreetbrogrammer/chapter15_securedFields" </w:instrText>
-      </w:r>
-      <w:r>
-        <w:rPr>
-          <w:rFonts w:hint="default"/>
-          <w:sz w:val="22"/>
-          <w:szCs w:val="22"/>
-          <w:lang w:val="en-US"/>
-        </w:rPr>
-        <w:fldChar w:fldCharType="separate"/>
-      </w:r>
-      <w:r>
-        <w:rPr>
-          <w:rStyle w:val="15"/>
-          <w:rFonts w:hint="default"/>
-          <w:sz w:val="22"/>
-          <w:szCs w:val="22"/>
-          <w:lang w:val="en-US"/>
-        </w:rPr>
-        <w:t>https://github.com/backstreetbrogrammer/05_Persistence/tree/main/src/main/java/com/backstreetbrogrammer/chapter15_securedFields</w:t>
-      </w:r>
-      <w:r>
-        <w:rPr>
-          <w:rFonts w:hint="default"/>
-          <w:sz w:val="22"/>
-          <w:szCs w:val="22"/>
-          <w:lang w:val="en-US"/>
-        </w:rPr>
-        <w:fldChar w:fldCharType="end"/>
-      </w:r>
-    </w:p>
-    <w:p>
-      <w:pPr>
-        <w:rPr>
-          <w:rFonts w:hint="default"/>
-          <w:sz w:val="22"/>
-          <w:szCs w:val="22"/>
-          <w:lang w:val="en-US"/>
-        </w:rPr>
-      </w:pPr>
-    </w:p>
-    <w:p>
-      <w:pPr>
-        <w:rPr>
-          <w:rFonts w:hint="default"/>
-          <w:sz w:val="22"/>
-          <w:szCs w:val="22"/>
-          <w:lang w:val="en-US"/>
-        </w:rPr>
-      </w:pPr>
-      <w:r>
-        <w:rPr>
-          <w:rFonts w:hint="default"/>
-          <w:sz w:val="22"/>
-          <w:szCs w:val="22"/>
-          <w:lang w:val="en-US"/>
-        </w:rPr>
-        <w:fldChar w:fldCharType="begin"/>
-      </w:r>
-      <w:r>
-        <w:rPr>
-          <w:rFonts w:hint="default"/>
-          <w:sz w:val="22"/>
-          <w:szCs w:val="22"/>
-          <w:lang w:val="en-US"/>
-        </w:rPr>
-        <w:instrText xml:space="preserve"> HYPERLINK "https://github.com/backstreetbrogrammer/05_Persistence/tree/main/src/test/java/com/backstreetbrogrammer/chapter15_securedFields" </w:instrText>
-      </w:r>
-      <w:r>
-        <w:rPr>
-          <w:rFonts w:hint="default"/>
-          <w:sz w:val="22"/>
-          <w:szCs w:val="22"/>
-          <w:lang w:val="en-US"/>
-        </w:rPr>
-        <w:fldChar w:fldCharType="separate"/>
-      </w:r>
-      <w:r>
-        <w:rPr>
-          <w:rStyle w:val="15"/>
-          <w:rFonts w:hint="default"/>
-          <w:sz w:val="22"/>
-          <w:szCs w:val="22"/>
-          <w:lang w:val="en-US"/>
-        </w:rPr>
-        <w:t>https://github.com/backstreetbrogrammer/05_Persistence/tree/main/src/test/java/com/backstreetbrogrammer/chapter15_securedFields</w:t>
-      </w:r>
-      <w:r>
-        <w:rPr>
-          <w:rFonts w:hint="default"/>
-          <w:sz w:val="22"/>
-          <w:szCs w:val="22"/>
-          <w:lang w:val="en-US"/>
-        </w:rPr>
-        <w:fldChar w:fldCharType="end"/>
-      </w:r>
-    </w:p>
-    <w:p>
-      <w:pPr>
-        <w:numPr>
-          <w:ilvl w:val="0"/>
-          <w:numId w:val="0"/>
-        </w:numPr>
-        <w:rPr>
-          <w:rFonts w:hint="default"/>
-          <w:b w:val="0"/>
-          <w:bCs w:val="0"/>
-          <w:sz w:val="22"/>
-          <w:szCs w:val="22"/>
-          <w:lang w:val="en-US"/>
-        </w:rPr>
-      </w:pPr>
-    </w:p>
-    <w:p>
-      <w:pPr>
-        <w:rPr>
-          <w:rFonts w:hint="default"/>
-          <w:b w:val="0"/>
-          <w:bCs w:val="0"/>
-          <w:sz w:val="22"/>
-          <w:szCs w:val="22"/>
-          <w:lang w:val="en-US"/>
-        </w:rPr>
-      </w:pPr>
-    </w:p>
-    <w:p>
-      <w:pPr>
-        <w:rPr>
-          <w:rFonts w:hint="default"/>
-          <w:b w:val="0"/>
-          <w:bCs w:val="0"/>
-          <w:sz w:val="22"/>
-          <w:szCs w:val="22"/>
-          <w:lang w:val="en-US"/>
-        </w:rPr>
-      </w:pPr>
-    </w:p>
-    <w:p>
-      <w:pPr>
-        <w:rPr>
-          <w:rFonts w:hint="default"/>
-          <w:b w:val="0"/>
-          <w:bCs w:val="0"/>
-          <w:sz w:val="22"/>
-          <w:szCs w:val="22"/>
-          <w:lang w:val="en-US"/>
-        </w:rPr>
-      </w:pPr>
-    </w:p>
-    <w:p>
-      <w:pPr>
-        <w:rPr>
-          <w:rFonts w:hint="default"/>
-          <w:b w:val="0"/>
-          <w:bCs w:val="0"/>
-          <w:sz w:val="22"/>
-          <w:szCs w:val="22"/>
-          <w:lang w:val="en-US"/>
-        </w:rPr>
-      </w:pPr>
-    </w:p>
-    <w:p>
-      <w:pPr>
-        <w:rPr>
-          <w:rFonts w:hint="default"/>
-          <w:b w:val="0"/>
-          <w:bCs w:val="0"/>
-          <w:sz w:val="22"/>
-          <w:szCs w:val="22"/>
-          <w:lang w:val="en-US"/>
-        </w:rPr>
-      </w:pPr>
-    </w:p>
-    <w:p>
-      <w:pPr>
-        <w:rPr>
-          <w:rFonts w:hint="default"/>
-          <w:b w:val="0"/>
-          <w:bCs w:val="0"/>
-          <w:sz w:val="22"/>
-          <w:szCs w:val="22"/>
-          <w:lang w:val="en-US"/>
-        </w:rPr>
-      </w:pPr>
-    </w:p>
-    <w:p>
-      <w:pPr>
-        <w:rPr>
-          <w:rFonts w:hint="default"/>
-          <w:b w:val="0"/>
-          <w:bCs w:val="0"/>
-          <w:sz w:val="22"/>
-          <w:szCs w:val="22"/>
-          <w:lang w:val="en-US"/>
-        </w:rPr>
-      </w:pPr>
-    </w:p>
-    <w:p>
-      <w:pPr>
-        <w:rPr>
-          <w:rFonts w:hint="default"/>
-          <w:b w:val="0"/>
-          <w:bCs w:val="0"/>
-          <w:sz w:val="22"/>
-          <w:szCs w:val="22"/>
-          <w:lang w:val="en-US"/>
-        </w:rPr>
-      </w:pPr>
-    </w:p>
-    <w:p>
-      <w:pPr>
-        <w:rPr>
-          <w:rFonts w:hint="default"/>
-          <w:b w:val="0"/>
-          <w:bCs w:val="0"/>
-          <w:sz w:val="22"/>
-          <w:szCs w:val="22"/>
-          <w:lang w:val="en-US"/>
-        </w:rPr>
-      </w:pPr>
-    </w:p>
-    <w:p>
-      <w:pPr>
-        <w:rPr>
-          <w:rFonts w:hint="default"/>
-          <w:b w:val="0"/>
-          <w:bCs w:val="0"/>
-          <w:sz w:val="22"/>
-          <w:szCs w:val="22"/>
-          <w:lang w:val="en-US"/>
-        </w:rPr>
-      </w:pPr>
-    </w:p>
-    <w:p>
-      <w:pPr>
-        <w:rPr>
-          <w:rFonts w:hint="default"/>
-          <w:b w:val="0"/>
-          <w:bCs w:val="0"/>
-          <w:sz w:val="22"/>
-          <w:szCs w:val="22"/>
-          <w:lang w:val="en-US"/>
-        </w:rPr>
-      </w:pPr>
-    </w:p>
-    <w:p>
-      <w:pPr>
-        <w:rPr>
-          <w:rFonts w:hint="default"/>
-          <w:b w:val="0"/>
-          <w:bCs w:val="0"/>
-          <w:sz w:val="22"/>
-          <w:szCs w:val="22"/>
-          <w:lang w:val="en-US"/>
-        </w:rPr>
-      </w:pPr>
-    </w:p>
-    <w:p>
-      <w:pPr>
-        <w:rPr>
-          <w:rFonts w:hint="default"/>
-          <w:b w:val="0"/>
-          <w:bCs w:val="0"/>
-          <w:sz w:val="22"/>
-          <w:szCs w:val="22"/>
-          <w:lang w:val="en-US"/>
-        </w:rPr>
-      </w:pPr>
-    </w:p>
-    <w:p>
-      <w:pPr>
-        <w:rPr>
-          <w:rFonts w:hint="default"/>
-          <w:b w:val="0"/>
-          <w:bCs w:val="0"/>
-          <w:sz w:val="22"/>
-          <w:szCs w:val="22"/>
-          <w:lang w:val="en-US"/>
-        </w:rPr>
-      </w:pPr>
-    </w:p>
-    <w:p>
-      <w:pPr>
-        <w:rPr>
-          <w:rFonts w:hint="default"/>
-          <w:b w:val="0"/>
-          <w:bCs w:val="0"/>
-          <w:sz w:val="22"/>
-          <w:szCs w:val="22"/>
-          <w:lang w:val="en-US"/>
-        </w:rPr>
-      </w:pPr>
-    </w:p>
-    <w:p>
-      <w:pPr>
-        <w:pStyle w:val="3"/>
-        <w:bidi w:val="0"/>
-        <w:rPr>
-          <w:rFonts w:hint="default"/>
-          <w:color w:val="843C0B" w:themeColor="accent2" w:themeShade="80"/>
-          <w:lang w:val="en-US"/>
-        </w:rPr>
-      </w:pPr>
       <w:bookmarkStart w:id="49" w:name="_Toc20945"/>
       <w:r>
         <w:rPr>

</xml_diff>

<commit_message>
made small changes in inheritance chapter
</commit_message>
<xml_diff>
--- a/JavaSerialization.docx
+++ b/JavaSerialization.docx
@@ -26009,6 +26009,101 @@
     </w:p>
     <w:p>
       <w:pPr>
+        <w:rPr>
+          <w:rFonts w:hint="default"/>
+          <w:sz w:val="22"/>
+          <w:szCs w:val="22"/>
+          <w:lang w:val="en-US"/>
+        </w:rPr>
+      </w:pPr>
+    </w:p>
+    <w:p>
+      <w:pPr>
+        <w:rPr>
+          <w:rFonts w:hint="default"/>
+          <w:sz w:val="22"/>
+          <w:szCs w:val="22"/>
+          <w:lang w:val="en-US"/>
+        </w:rPr>
+      </w:pPr>
+      <w:r>
+        <w:rPr>
+          <w:rFonts w:hint="default"/>
+          <w:sz w:val="22"/>
+          <w:szCs w:val="22"/>
+          <w:lang w:val="en-US"/>
+        </w:rPr>
+        <w:t>37 - Java Serialization - Protecting sensitive information using SHA1 - Unit Tests Code Demo</w:t>
+      </w:r>
+    </w:p>
+    <w:p>
+      <w:pPr>
+        <w:rPr>
+          <w:rFonts w:hint="default"/>
+          <w:sz w:val="22"/>
+          <w:szCs w:val="22"/>
+          <w:lang w:val="en-US"/>
+        </w:rPr>
+      </w:pPr>
+      <w:r>
+        <w:rPr>
+          <w:rFonts w:hint="default"/>
+          <w:sz w:val="22"/>
+          <w:szCs w:val="22"/>
+          <w:lang w:val="en-US"/>
+        </w:rPr>
+        <w:fldChar w:fldCharType="begin"/>
+      </w:r>
+      <w:r>
+        <w:rPr>
+          <w:rFonts w:hint="default"/>
+          <w:sz w:val="22"/>
+          <w:szCs w:val="22"/>
+          <w:lang w:val="en-US"/>
+        </w:rPr>
+        <w:instrText xml:space="preserve"> HYPERLINK "https://youtu.be/YT9L_M3xvCY" </w:instrText>
+      </w:r>
+      <w:r>
+        <w:rPr>
+          <w:rFonts w:hint="default"/>
+          <w:sz w:val="22"/>
+          <w:szCs w:val="22"/>
+          <w:lang w:val="en-US"/>
+        </w:rPr>
+        <w:fldChar w:fldCharType="separate"/>
+      </w:r>
+      <w:r>
+        <w:rPr>
+          <w:rStyle w:val="15"/>
+          <w:rFonts w:hint="default"/>
+          <w:sz w:val="22"/>
+          <w:szCs w:val="22"/>
+          <w:lang w:val="en-US"/>
+        </w:rPr>
+        <w:t>https://youtu.be/YT9L_M3xvCY</w:t>
+      </w:r>
+      <w:r>
+        <w:rPr>
+          <w:rFonts w:hint="default"/>
+          <w:sz w:val="22"/>
+          <w:szCs w:val="22"/>
+          <w:lang w:val="en-US"/>
+        </w:rPr>
+        <w:fldChar w:fldCharType="end"/>
+      </w:r>
+    </w:p>
+    <w:p>
+      <w:pPr>
+        <w:rPr>
+          <w:rFonts w:hint="default"/>
+          <w:sz w:val="22"/>
+          <w:szCs w:val="22"/>
+          <w:lang w:val="en-US"/>
+        </w:rPr>
+      </w:pPr>
+    </w:p>
+    <w:p>
+      <w:pPr>
         <w:pStyle w:val="5"/>
         <w:bidi w:val="0"/>
         <w:rPr>
@@ -26285,54 +26380,6 @@
     </w:p>
     <w:p>
       <w:pPr>
-        <w:rPr>
-          <w:rFonts w:hint="default"/>
-          <w:b w:val="0"/>
-          <w:bCs w:val="0"/>
-          <w:sz w:val="22"/>
-          <w:szCs w:val="22"/>
-          <w:lang w:val="en-US"/>
-        </w:rPr>
-      </w:pPr>
-    </w:p>
-    <w:p>
-      <w:pPr>
-        <w:rPr>
-          <w:rFonts w:hint="default"/>
-          <w:b w:val="0"/>
-          <w:bCs w:val="0"/>
-          <w:sz w:val="22"/>
-          <w:szCs w:val="22"/>
-          <w:lang w:val="en-US"/>
-        </w:rPr>
-      </w:pPr>
-    </w:p>
-    <w:p>
-      <w:pPr>
-        <w:rPr>
-          <w:rFonts w:hint="default"/>
-          <w:b w:val="0"/>
-          <w:bCs w:val="0"/>
-          <w:sz w:val="22"/>
-          <w:szCs w:val="22"/>
-          <w:lang w:val="en-US"/>
-        </w:rPr>
-      </w:pPr>
-    </w:p>
-    <w:p>
-      <w:pPr>
-        <w:rPr>
-          <w:rFonts w:hint="default"/>
-          <w:b w:val="0"/>
-          <w:bCs w:val="0"/>
-          <w:sz w:val="22"/>
-          <w:szCs w:val="22"/>
-          <w:lang w:val="en-US"/>
-        </w:rPr>
-      </w:pPr>
-    </w:p>
-    <w:p>
-      <w:pPr>
         <w:pStyle w:val="3"/>
         <w:bidi w:val="0"/>
         <w:rPr>
@@ -26341,9 +26388,9 @@
           <w:lang w:val="en-US"/>
         </w:rPr>
       </w:pPr>
+      <w:bookmarkStart w:id="49" w:name="_Toc20945"/>
       <w:bookmarkStart w:id="111" w:name="_GoBack"/>
       <w:bookmarkEnd w:id="111"/>
-      <w:bookmarkStart w:id="49" w:name="_Toc20945"/>
       <w:r>
         <w:rPr>
           <w:rFonts w:hint="default"/>

</xml_diff>

<commit_message>
added youtube link for inheritance
</commit_message>
<xml_diff>
--- a/JavaSerialization.docx
+++ b/JavaSerialization.docx
@@ -26389,1054 +26389,1083 @@
         </w:rPr>
       </w:pPr>
       <w:bookmarkStart w:id="49" w:name="_Toc20945"/>
+      <w:r>
+        <w:rPr>
+          <w:rFonts w:hint="default"/>
+          <w:color w:val="843C0B" w:themeColor="accent2" w:themeShade="80"/>
+          <w:lang w:val="en-US"/>
+        </w:rPr>
+        <w:t>Chapter 16 - How Inheritance Affects Serialization</w:t>
+      </w:r>
+      <w:bookmarkEnd w:id="49"/>
+      <w:r>
+        <w:rPr>
+          <w:rFonts w:hint="default" w:ascii="Baskerville Old Face" w:hAnsi="Baskerville Old Face" w:cs="Baskerville Old Face"/>
+          <w:color w:val="843C0B" w:themeColor="accent2" w:themeShade="80"/>
+          <w:lang w:val="en-US"/>
+        </w:rPr>
+        <w:t xml:space="preserve"> </w:t>
+      </w:r>
+    </w:p>
+    <w:p>
+      <w:pPr>
+        <w:numPr>
+          <w:ilvl w:val="0"/>
+          <w:numId w:val="0"/>
+        </w:numPr>
+        <w:ind w:leftChars="0"/>
+        <w:rPr>
+          <w:rFonts w:hint="default"/>
+          <w:b w:val="0"/>
+          <w:bCs w:val="0"/>
+          <w:sz w:val="22"/>
+          <w:szCs w:val="22"/>
+          <w:lang w:val="en-US"/>
+        </w:rPr>
+      </w:pPr>
+      <w:r>
+        <w:rPr>
+          <w:rFonts w:hint="default"/>
+          <w:b w:val="0"/>
+          <w:bCs w:val="0"/>
+          <w:sz w:val="22"/>
+          <w:szCs w:val="22"/>
+          <w:lang w:val="en-US"/>
+        </w:rPr>
+        <w:t xml:space="preserve">If a superclass is </w:t>
+      </w:r>
+      <w:r>
+        <w:rPr>
+          <w:rFonts w:hint="default"/>
+          <w:b/>
+          <w:bCs/>
+          <w:sz w:val="22"/>
+          <w:szCs w:val="22"/>
+          <w:lang w:val="en-US"/>
+        </w:rPr>
+        <w:t>Serializable</w:t>
+      </w:r>
+      <w:r>
+        <w:rPr>
+          <w:rFonts w:hint="default"/>
+          <w:b w:val="0"/>
+          <w:bCs w:val="0"/>
+          <w:sz w:val="22"/>
+          <w:szCs w:val="22"/>
+          <w:lang w:val="en-US"/>
+        </w:rPr>
+        <w:t xml:space="preserve">, then all subclasses are automatically Serializable without having to explicitly mark the subclass as </w:t>
+      </w:r>
+      <w:r>
+        <w:rPr>
+          <w:rFonts w:hint="default"/>
+          <w:b/>
+          <w:bCs/>
+          <w:sz w:val="22"/>
+          <w:szCs w:val="22"/>
+          <w:lang w:val="en-US"/>
+        </w:rPr>
+        <w:t>Serializable</w:t>
+      </w:r>
+      <w:r>
+        <w:rPr>
+          <w:rFonts w:hint="default"/>
+          <w:b w:val="0"/>
+          <w:bCs w:val="0"/>
+          <w:sz w:val="22"/>
+          <w:szCs w:val="22"/>
+          <w:lang w:val="en-US"/>
+        </w:rPr>
+        <w:t>.</w:t>
+      </w:r>
+    </w:p>
+    <w:p>
+      <w:pPr>
+        <w:numPr>
+          <w:ilvl w:val="0"/>
+          <w:numId w:val="0"/>
+        </w:numPr>
+        <w:ind w:leftChars="0"/>
+        <w:rPr>
+          <w:rFonts w:hint="default"/>
+          <w:b w:val="0"/>
+          <w:bCs w:val="0"/>
+          <w:sz w:val="22"/>
+          <w:szCs w:val="22"/>
+          <w:lang w:val="en-US"/>
+        </w:rPr>
+      </w:pPr>
+    </w:p>
+    <w:p>
+      <w:pPr>
+        <w:numPr>
+          <w:ilvl w:val="0"/>
+          <w:numId w:val="0"/>
+        </w:numPr>
+        <w:ind w:leftChars="0"/>
+        <w:rPr>
+          <w:rFonts w:hint="default"/>
+          <w:b w:val="0"/>
+          <w:bCs w:val="0"/>
+          <w:sz w:val="22"/>
+          <w:szCs w:val="22"/>
+          <w:lang w:val="en-US"/>
+        </w:rPr>
+      </w:pPr>
+      <w:r>
+        <w:rPr>
+          <w:rFonts w:hint="default"/>
+          <w:b w:val="0"/>
+          <w:bCs w:val="0"/>
+          <w:sz w:val="22"/>
+          <w:szCs w:val="22"/>
+          <w:lang w:val="en-US"/>
+        </w:rPr>
+        <w:t xml:space="preserve">If a class does NOT explicitly extend any other class and does NOT implement Serializable, then we can confirm that the class is NOT serializable as class </w:t>
+      </w:r>
+      <w:r>
+        <w:rPr>
+          <w:rFonts w:hint="default"/>
+          <w:b/>
+          <w:bCs/>
+          <w:sz w:val="22"/>
+          <w:szCs w:val="22"/>
+          <w:lang w:val="en-US"/>
+        </w:rPr>
+        <w:t xml:space="preserve">Object </w:t>
+      </w:r>
+      <w:r>
+        <w:rPr>
+          <w:rFonts w:hint="default"/>
+          <w:b w:val="0"/>
+          <w:bCs w:val="0"/>
+          <w:sz w:val="22"/>
+          <w:szCs w:val="22"/>
+          <w:lang w:val="en-US"/>
+        </w:rPr>
+        <w:t xml:space="preserve">does NOT implement </w:t>
+      </w:r>
+      <w:r>
+        <w:rPr>
+          <w:rFonts w:hint="default"/>
+          <w:b/>
+          <w:bCs/>
+          <w:sz w:val="22"/>
+          <w:szCs w:val="22"/>
+          <w:lang w:val="en-US"/>
+        </w:rPr>
+        <w:t>Serializable</w:t>
+      </w:r>
+      <w:r>
+        <w:rPr>
+          <w:rFonts w:hint="default"/>
+          <w:b w:val="0"/>
+          <w:bCs w:val="0"/>
+          <w:sz w:val="22"/>
+          <w:szCs w:val="22"/>
+          <w:lang w:val="en-US"/>
+        </w:rPr>
+        <w:t>.</w:t>
+      </w:r>
+    </w:p>
+    <w:p>
+      <w:pPr>
+        <w:numPr>
+          <w:ilvl w:val="0"/>
+          <w:numId w:val="0"/>
+        </w:numPr>
+        <w:ind w:leftChars="0"/>
+        <w:rPr>
+          <w:rFonts w:hint="default"/>
+          <w:b w:val="0"/>
+          <w:bCs w:val="0"/>
+          <w:sz w:val="22"/>
+          <w:szCs w:val="22"/>
+          <w:lang w:val="en-US"/>
+        </w:rPr>
+      </w:pPr>
+    </w:p>
+    <w:p>
+      <w:pPr>
+        <w:numPr>
+          <w:ilvl w:val="0"/>
+          <w:numId w:val="0"/>
+        </w:numPr>
+        <w:ind w:leftChars="0"/>
+        <w:rPr>
+          <w:rFonts w:hint="default"/>
+          <w:b w:val="0"/>
+          <w:bCs w:val="0"/>
+          <w:sz w:val="22"/>
+          <w:szCs w:val="22"/>
+          <w:lang w:val="en-US"/>
+        </w:rPr>
+      </w:pPr>
+      <w:r>
+        <w:rPr>
+          <w:rFonts w:hint="default"/>
+          <w:b w:val="0"/>
+          <w:bCs w:val="0"/>
+          <w:sz w:val="22"/>
+          <w:szCs w:val="22"/>
+          <w:lang w:val="en-US"/>
+        </w:rPr>
+        <w:t xml:space="preserve">Now suppose a subclass implements </w:t>
+      </w:r>
+      <w:r>
+        <w:rPr>
+          <w:rFonts w:hint="default"/>
+          <w:b/>
+          <w:bCs/>
+          <w:sz w:val="22"/>
+          <w:szCs w:val="22"/>
+          <w:lang w:val="en-US"/>
+        </w:rPr>
+        <w:t xml:space="preserve">Serializable </w:t>
+      </w:r>
+      <w:r>
+        <w:rPr>
+          <w:rFonts w:hint="default"/>
+          <w:b w:val="0"/>
+          <w:bCs w:val="0"/>
+          <w:sz w:val="22"/>
+          <w:szCs w:val="22"/>
+          <w:lang w:val="en-US"/>
+        </w:rPr>
+        <w:t>but the super class does NOT. How is this going to affect serialization?</w:t>
+      </w:r>
+    </w:p>
+    <w:p>
+      <w:pPr>
+        <w:numPr>
+          <w:ilvl w:val="0"/>
+          <w:numId w:val="0"/>
+        </w:numPr>
+        <w:ind w:leftChars="0"/>
+        <w:rPr>
+          <w:rFonts w:hint="default"/>
+          <w:b w:val="0"/>
+          <w:bCs w:val="0"/>
+          <w:sz w:val="22"/>
+          <w:szCs w:val="22"/>
+          <w:lang w:val="en-US"/>
+        </w:rPr>
+      </w:pPr>
+    </w:p>
+    <w:p>
+      <w:pPr>
+        <w:numPr>
+          <w:ilvl w:val="0"/>
+          <w:numId w:val="0"/>
+        </w:numPr>
+        <w:ind w:leftChars="0"/>
+        <w:rPr>
+          <w:rFonts w:hint="default"/>
+          <w:b w:val="0"/>
+          <w:bCs w:val="0"/>
+          <w:sz w:val="22"/>
+          <w:szCs w:val="22"/>
+          <w:lang w:val="en-US"/>
+        </w:rPr>
+      </w:pPr>
+      <w:r>
+        <w:rPr>
+          <w:rFonts w:hint="default"/>
+          <w:b w:val="0"/>
+          <w:bCs w:val="0"/>
+          <w:sz w:val="22"/>
+          <w:szCs w:val="22"/>
+          <w:lang w:val="en-US"/>
+        </w:rPr>
+        <w:t xml:space="preserve">When an object is constructed using </w:t>
+      </w:r>
+      <w:r>
+        <w:rPr>
+          <w:rFonts w:hint="default"/>
+          <w:b/>
+          <w:bCs/>
+          <w:sz w:val="22"/>
+          <w:szCs w:val="22"/>
+          <w:lang w:val="en-US"/>
+        </w:rPr>
+        <w:t>new</w:t>
+      </w:r>
+      <w:r>
+        <w:rPr>
+          <w:rFonts w:hint="default"/>
+          <w:b w:val="0"/>
+          <w:bCs w:val="0"/>
+          <w:sz w:val="22"/>
+          <w:szCs w:val="22"/>
+          <w:lang w:val="en-US"/>
+        </w:rPr>
+        <w:t xml:space="preserve"> (as opposed to being </w:t>
+      </w:r>
+      <w:r>
+        <w:rPr>
+          <w:rFonts w:hint="default"/>
+          <w:b/>
+          <w:bCs/>
+          <w:sz w:val="22"/>
+          <w:szCs w:val="22"/>
+          <w:lang w:val="en-US"/>
+        </w:rPr>
+        <w:t>deserialized</w:t>
+      </w:r>
+      <w:r>
+        <w:rPr>
+          <w:rFonts w:hint="default"/>
+          <w:b w:val="0"/>
+          <w:bCs w:val="0"/>
+          <w:sz w:val="22"/>
+          <w:szCs w:val="22"/>
+          <w:lang w:val="en-US"/>
+        </w:rPr>
+        <w:t>), following things happen in this sequence:</w:t>
+      </w:r>
+    </w:p>
+    <w:p>
+      <w:pPr>
+        <w:numPr>
+          <w:ilvl w:val="0"/>
+          <w:numId w:val="0"/>
+        </w:numPr>
+        <w:rPr>
+          <w:rFonts w:hint="default"/>
+          <w:b w:val="0"/>
+          <w:bCs w:val="0"/>
+          <w:sz w:val="22"/>
+          <w:szCs w:val="22"/>
+          <w:lang w:val="en-US"/>
+        </w:rPr>
+      </w:pPr>
+    </w:p>
+    <w:p>
+      <w:pPr>
+        <w:numPr>
+          <w:ilvl w:val="0"/>
+          <w:numId w:val="4"/>
+        </w:numPr>
+        <w:rPr>
+          <w:rFonts w:hint="default"/>
+          <w:b w:val="0"/>
+          <w:bCs w:val="0"/>
+          <w:sz w:val="22"/>
+          <w:szCs w:val="22"/>
+          <w:lang w:val="en-US"/>
+        </w:rPr>
+      </w:pPr>
+      <w:r>
+        <w:rPr>
+          <w:rFonts w:hint="default"/>
+          <w:b w:val="0"/>
+          <w:bCs w:val="0"/>
+          <w:sz w:val="22"/>
+          <w:szCs w:val="22"/>
+          <w:lang w:val="en-US"/>
+        </w:rPr>
+        <w:t xml:space="preserve">All </w:t>
+      </w:r>
+      <w:r>
+        <w:rPr>
+          <w:rFonts w:hint="default"/>
+          <w:b/>
+          <w:bCs/>
+          <w:sz w:val="22"/>
+          <w:szCs w:val="22"/>
+          <w:lang w:val="en-US"/>
+        </w:rPr>
+        <w:t>instance variables</w:t>
+      </w:r>
+      <w:r>
+        <w:rPr>
+          <w:rFonts w:hint="default"/>
+          <w:b w:val="0"/>
+          <w:bCs w:val="0"/>
+          <w:sz w:val="22"/>
+          <w:szCs w:val="22"/>
+          <w:lang w:val="en-US"/>
+        </w:rPr>
+        <w:t xml:space="preserve"> are assigned </w:t>
+      </w:r>
+      <w:r>
+        <w:rPr>
+          <w:rFonts w:hint="default"/>
+          <w:b/>
+          <w:bCs/>
+          <w:sz w:val="22"/>
+          <w:szCs w:val="22"/>
+          <w:lang w:val="en-US"/>
+        </w:rPr>
+        <w:t xml:space="preserve">default </w:t>
+      </w:r>
+      <w:r>
+        <w:rPr>
+          <w:rFonts w:hint="default"/>
+          <w:b w:val="0"/>
+          <w:bCs w:val="0"/>
+          <w:sz w:val="22"/>
+          <w:szCs w:val="22"/>
+          <w:lang w:val="en-US"/>
+        </w:rPr>
+        <w:t>values - like int as 0, double as 0D, boolean as false, String as null, etc.</w:t>
+      </w:r>
+    </w:p>
+    <w:p>
+      <w:pPr>
+        <w:numPr>
+          <w:ilvl w:val="0"/>
+          <w:numId w:val="0"/>
+        </w:numPr>
+        <w:rPr>
+          <w:rFonts w:hint="default"/>
+          <w:b w:val="0"/>
+          <w:bCs w:val="0"/>
+          <w:sz w:val="22"/>
+          <w:szCs w:val="22"/>
+          <w:lang w:val="en-US"/>
+        </w:rPr>
+      </w:pPr>
+    </w:p>
+    <w:p>
+      <w:pPr>
+        <w:numPr>
+          <w:ilvl w:val="0"/>
+          <w:numId w:val="4"/>
+        </w:numPr>
+        <w:rPr>
+          <w:rFonts w:hint="default"/>
+          <w:b w:val="0"/>
+          <w:bCs w:val="0"/>
+          <w:sz w:val="22"/>
+          <w:szCs w:val="22"/>
+          <w:lang w:val="en-US"/>
+        </w:rPr>
+      </w:pPr>
+      <w:r>
+        <w:rPr>
+          <w:rFonts w:hint="default"/>
+          <w:b w:val="0"/>
+          <w:bCs w:val="0"/>
+          <w:sz w:val="22"/>
+          <w:szCs w:val="22"/>
+          <w:lang w:val="en-US"/>
+        </w:rPr>
+        <w:t xml:space="preserve">The </w:t>
+      </w:r>
+      <w:r>
+        <w:rPr>
+          <w:rFonts w:hint="default"/>
+          <w:b/>
+          <w:bCs/>
+          <w:sz w:val="22"/>
+          <w:szCs w:val="22"/>
+          <w:lang w:val="en-US"/>
+        </w:rPr>
+        <w:t xml:space="preserve">constructor </w:t>
+      </w:r>
+      <w:r>
+        <w:rPr>
+          <w:rFonts w:hint="default"/>
+          <w:b w:val="0"/>
+          <w:bCs w:val="0"/>
+          <w:sz w:val="22"/>
+          <w:szCs w:val="22"/>
+          <w:lang w:val="en-US"/>
+        </w:rPr>
+        <w:t>is invoked, which immediately invokes the superclass constructor OR another overloaded constructor, until one of the overloaded constructors invokes the superclass constructor.</w:t>
+      </w:r>
+    </w:p>
+    <w:p>
+      <w:pPr>
+        <w:numPr>
+          <w:ilvl w:val="0"/>
+          <w:numId w:val="0"/>
+        </w:numPr>
+        <w:rPr>
+          <w:rFonts w:hint="default"/>
+          <w:b w:val="0"/>
+          <w:bCs w:val="0"/>
+          <w:sz w:val="22"/>
+          <w:szCs w:val="22"/>
+          <w:lang w:val="en-US"/>
+        </w:rPr>
+      </w:pPr>
+    </w:p>
+    <w:p>
+      <w:pPr>
+        <w:numPr>
+          <w:ilvl w:val="0"/>
+          <w:numId w:val="4"/>
+        </w:numPr>
+        <w:ind w:left="0" w:leftChars="0" w:firstLine="0" w:firstLineChars="0"/>
+        <w:rPr>
+          <w:rFonts w:hint="default"/>
+          <w:b w:val="0"/>
+          <w:bCs w:val="0"/>
+          <w:sz w:val="22"/>
+          <w:szCs w:val="22"/>
+          <w:lang w:val="en-US"/>
+        </w:rPr>
+      </w:pPr>
+      <w:r>
+        <w:rPr>
+          <w:rFonts w:hint="default"/>
+          <w:b w:val="0"/>
+          <w:bCs w:val="0"/>
+          <w:sz w:val="22"/>
+          <w:szCs w:val="22"/>
+          <w:lang w:val="en-US"/>
+        </w:rPr>
+        <w:t xml:space="preserve">All </w:t>
+      </w:r>
+      <w:r>
+        <w:rPr>
+          <w:rFonts w:hint="default"/>
+          <w:b/>
+          <w:bCs/>
+          <w:sz w:val="22"/>
+          <w:szCs w:val="22"/>
+          <w:lang w:val="en-US"/>
+        </w:rPr>
+        <w:t xml:space="preserve">superclass </w:t>
+      </w:r>
+      <w:r>
+        <w:rPr>
+          <w:rFonts w:hint="default"/>
+          <w:b w:val="0"/>
+          <w:bCs w:val="0"/>
+          <w:sz w:val="22"/>
+          <w:szCs w:val="22"/>
+          <w:lang w:val="en-US"/>
+        </w:rPr>
+        <w:t>constructors complete.</w:t>
+      </w:r>
+    </w:p>
+    <w:p>
+      <w:pPr>
+        <w:numPr>
+          <w:ilvl w:val="0"/>
+          <w:numId w:val="0"/>
+        </w:numPr>
+        <w:rPr>
+          <w:rFonts w:hint="default"/>
+          <w:b w:val="0"/>
+          <w:bCs w:val="0"/>
+          <w:sz w:val="22"/>
+          <w:szCs w:val="22"/>
+          <w:lang w:val="en-US"/>
+        </w:rPr>
+      </w:pPr>
+    </w:p>
+    <w:p>
+      <w:pPr>
+        <w:numPr>
+          <w:ilvl w:val="0"/>
+          <w:numId w:val="4"/>
+        </w:numPr>
+        <w:ind w:left="0" w:leftChars="0" w:firstLine="0" w:firstLineChars="0"/>
+        <w:rPr>
+          <w:rFonts w:hint="default"/>
+          <w:b w:val="0"/>
+          <w:bCs w:val="0"/>
+          <w:sz w:val="22"/>
+          <w:szCs w:val="22"/>
+          <w:lang w:val="en-US"/>
+        </w:rPr>
+      </w:pPr>
+      <w:r>
+        <w:rPr>
+          <w:rFonts w:hint="default"/>
+          <w:b w:val="0"/>
+          <w:bCs w:val="0"/>
+          <w:sz w:val="22"/>
+          <w:szCs w:val="22"/>
+          <w:lang w:val="en-US"/>
+        </w:rPr>
+        <w:t>Instance variables that are initialized as part of their declaration are assigned their initial value overriding the default values they’re given prior to the superclass constructors completing.</w:t>
+      </w:r>
+    </w:p>
+    <w:p>
+      <w:pPr>
+        <w:numPr>
+          <w:ilvl w:val="0"/>
+          <w:numId w:val="0"/>
+        </w:numPr>
+        <w:rPr>
+          <w:rFonts w:hint="default"/>
+          <w:b w:val="0"/>
+          <w:bCs w:val="0"/>
+          <w:sz w:val="22"/>
+          <w:szCs w:val="22"/>
+          <w:lang w:val="en-US"/>
+        </w:rPr>
+      </w:pPr>
+    </w:p>
+    <w:p>
+      <w:pPr>
+        <w:numPr>
+          <w:ilvl w:val="0"/>
+          <w:numId w:val="4"/>
+        </w:numPr>
+        <w:ind w:left="0" w:leftChars="0" w:firstLine="0" w:firstLineChars="0"/>
+        <w:rPr>
+          <w:rFonts w:hint="default"/>
+          <w:b w:val="0"/>
+          <w:bCs w:val="0"/>
+          <w:sz w:val="22"/>
+          <w:szCs w:val="22"/>
+          <w:lang w:val="en-US"/>
+        </w:rPr>
+      </w:pPr>
+      <w:r>
+        <w:rPr>
+          <w:rFonts w:hint="default"/>
+          <w:b w:val="0"/>
+          <w:bCs w:val="0"/>
+          <w:sz w:val="22"/>
+          <w:szCs w:val="22"/>
+          <w:lang w:val="en-US"/>
+        </w:rPr>
+        <w:t>The constructor completes.</w:t>
+      </w:r>
+    </w:p>
+    <w:p>
+      <w:pPr>
+        <w:numPr>
+          <w:ilvl w:val="0"/>
+          <w:numId w:val="0"/>
+        </w:numPr>
+        <w:rPr>
+          <w:rFonts w:hint="default"/>
+          <w:b w:val="0"/>
+          <w:bCs w:val="0"/>
+          <w:sz w:val="22"/>
+          <w:szCs w:val="22"/>
+          <w:lang w:val="en-US"/>
+        </w:rPr>
+      </w:pPr>
+    </w:p>
+    <w:p>
+      <w:pPr>
+        <w:numPr>
+          <w:ilvl w:val="0"/>
+          <w:numId w:val="0"/>
+        </w:numPr>
+        <w:rPr>
+          <w:rFonts w:hint="default"/>
+          <w:b w:val="0"/>
+          <w:bCs w:val="0"/>
+          <w:sz w:val="22"/>
+          <w:szCs w:val="22"/>
+          <w:lang w:val="en-US"/>
+        </w:rPr>
+      </w:pPr>
+    </w:p>
+    <w:p>
+      <w:pPr>
+        <w:numPr>
+          <w:ilvl w:val="0"/>
+          <w:numId w:val="0"/>
+        </w:numPr>
+        <w:rPr>
+          <w:rFonts w:hint="default"/>
+          <w:b w:val="0"/>
+          <w:bCs w:val="0"/>
+          <w:sz w:val="22"/>
+          <w:szCs w:val="22"/>
+          <w:lang w:val="en-US"/>
+        </w:rPr>
+      </w:pPr>
+      <w:r>
+        <w:rPr>
+          <w:rFonts w:hint="default"/>
+          <w:b w:val="0"/>
+          <w:bCs w:val="0"/>
+          <w:sz w:val="22"/>
+          <w:szCs w:val="22"/>
+          <w:lang w:val="en-US"/>
+        </w:rPr>
+        <w:t xml:space="preserve">BUT, these things do NOT happen when an object is deserialized. </w:t>
+      </w:r>
+    </w:p>
+    <w:p>
+      <w:pPr>
+        <w:numPr>
+          <w:ilvl w:val="0"/>
+          <w:numId w:val="0"/>
+        </w:numPr>
+        <w:rPr>
+          <w:rFonts w:hint="default"/>
+          <w:b w:val="0"/>
+          <w:bCs w:val="0"/>
+          <w:sz w:val="22"/>
+          <w:szCs w:val="22"/>
+          <w:lang w:val="en-US"/>
+        </w:rPr>
+      </w:pPr>
+    </w:p>
+    <w:p>
+      <w:pPr>
+        <w:numPr>
+          <w:ilvl w:val="0"/>
+          <w:numId w:val="0"/>
+        </w:numPr>
+        <w:rPr>
+          <w:rFonts w:hint="default"/>
+          <w:b w:val="0"/>
+          <w:bCs w:val="0"/>
+          <w:sz w:val="22"/>
+          <w:szCs w:val="22"/>
+          <w:lang w:val="en-US"/>
+        </w:rPr>
+      </w:pPr>
+      <w:r>
+        <w:rPr>
+          <w:rFonts w:hint="default"/>
+          <w:b w:val="0"/>
+          <w:bCs w:val="0"/>
+          <w:sz w:val="22"/>
+          <w:szCs w:val="22"/>
+          <w:lang w:val="en-US"/>
+        </w:rPr>
+        <w:t xml:space="preserve">If the constructor were invoked, and/or variables were assigned the values given in their declarations, the object we are trying to restore would revert to its original state, rather than coming back reflecting the changes in its state that happened sometime after it was created. </w:t>
+      </w:r>
+    </w:p>
+    <w:p>
+      <w:pPr>
+        <w:numPr>
+          <w:ilvl w:val="0"/>
+          <w:numId w:val="0"/>
+        </w:numPr>
+        <w:rPr>
+          <w:rFonts w:hint="default"/>
+          <w:b w:val="0"/>
+          <w:bCs w:val="0"/>
+          <w:sz w:val="22"/>
+          <w:szCs w:val="22"/>
+          <w:lang w:val="en-US"/>
+        </w:rPr>
+      </w:pPr>
+    </w:p>
+    <w:p>
+      <w:pPr>
+        <w:numPr>
+          <w:ilvl w:val="0"/>
+          <w:numId w:val="0"/>
+        </w:numPr>
+        <w:rPr>
+          <w:rFonts w:hint="default"/>
+          <w:b w:val="0"/>
+          <w:bCs w:val="0"/>
+          <w:sz w:val="22"/>
+          <w:szCs w:val="22"/>
+          <w:lang w:val="en-US"/>
+        </w:rPr>
+      </w:pPr>
+      <w:r>
+        <w:rPr>
+          <w:rFonts w:hint="default"/>
+          <w:b w:val="0"/>
+          <w:bCs w:val="0"/>
+          <w:sz w:val="22"/>
+          <w:szCs w:val="22"/>
+          <w:lang w:val="en-US"/>
+        </w:rPr>
+        <w:t>In other words, we want only the values saved as part of the serialized state of the object to be reassigned.</w:t>
+      </w:r>
+    </w:p>
+    <w:p>
+      <w:pPr>
+        <w:numPr>
+          <w:ilvl w:val="0"/>
+          <w:numId w:val="0"/>
+        </w:numPr>
+        <w:rPr>
+          <w:rFonts w:hint="default"/>
+          <w:b w:val="0"/>
+          <w:bCs w:val="0"/>
+          <w:sz w:val="22"/>
+          <w:szCs w:val="22"/>
+          <w:lang w:val="en-US"/>
+        </w:rPr>
+      </w:pPr>
+    </w:p>
+    <w:p>
+      <w:pPr>
+        <w:numPr>
+          <w:ilvl w:val="0"/>
+          <w:numId w:val="0"/>
+        </w:numPr>
+        <w:rPr>
+          <w:rFonts w:hint="default"/>
+          <w:b w:val="0"/>
+          <w:bCs w:val="0"/>
+          <w:sz w:val="22"/>
+          <w:szCs w:val="22"/>
+          <w:lang w:val="en-US"/>
+        </w:rPr>
+      </w:pPr>
+      <w:r>
+        <w:rPr>
+          <w:rFonts w:hint="default"/>
+          <w:b w:val="0"/>
+          <w:bCs w:val="0"/>
+          <w:sz w:val="22"/>
+          <w:szCs w:val="22"/>
+          <w:lang w:val="en-US"/>
+        </w:rPr>
+        <w:t xml:space="preserve">If the superclass is not Serializable, the instance variables in the subclass (which implements Serializable) will be serialized and deserialized correctly, but the </w:t>
+      </w:r>
+      <w:r>
+        <w:rPr>
+          <w:rFonts w:hint="default"/>
+          <w:b/>
+          <w:bCs/>
+          <w:sz w:val="22"/>
+          <w:szCs w:val="22"/>
+          <w:lang w:val="en-US"/>
+        </w:rPr>
+        <w:t>inherited variables</w:t>
+      </w:r>
+      <w:r>
+        <w:rPr>
+          <w:rFonts w:hint="default"/>
+          <w:b w:val="0"/>
+          <w:bCs w:val="0"/>
+          <w:sz w:val="22"/>
+          <w:szCs w:val="22"/>
+          <w:lang w:val="en-US"/>
+        </w:rPr>
+        <w:t xml:space="preserve"> from the non-serializable superclass will come back with their default/initially assigned values rather than the values they had at the time of serialization.</w:t>
+      </w:r>
+    </w:p>
+    <w:p>
+      <w:pPr>
+        <w:numPr>
+          <w:ilvl w:val="0"/>
+          <w:numId w:val="0"/>
+        </w:numPr>
+        <w:rPr>
+          <w:rFonts w:hint="default"/>
+          <w:b w:val="0"/>
+          <w:bCs w:val="0"/>
+          <w:sz w:val="22"/>
+          <w:szCs w:val="22"/>
+          <w:lang w:val="en-US"/>
+        </w:rPr>
+      </w:pPr>
+    </w:p>
+    <w:p>
+      <w:pPr>
+        <w:numPr>
+          <w:ilvl w:val="0"/>
+          <w:numId w:val="0"/>
+        </w:numPr>
+        <w:rPr>
+          <w:rFonts w:hint="default"/>
+          <w:b w:val="0"/>
+          <w:bCs w:val="0"/>
+          <w:sz w:val="22"/>
+          <w:szCs w:val="22"/>
+          <w:lang w:val="en-US"/>
+        </w:rPr>
+      </w:pPr>
+      <w:r>
+        <w:rPr>
+          <w:rFonts w:hint="default"/>
+          <w:b w:val="0"/>
+          <w:bCs w:val="0"/>
+          <w:sz w:val="22"/>
+          <w:szCs w:val="22"/>
+          <w:lang w:val="en-US"/>
+        </w:rPr>
+        <w:t xml:space="preserve">Thus, if a subclass implements </w:t>
+      </w:r>
+      <w:r>
+        <w:rPr>
+          <w:rFonts w:hint="default"/>
+          <w:b/>
+          <w:bCs/>
+          <w:sz w:val="22"/>
+          <w:szCs w:val="22"/>
+          <w:lang w:val="en-US"/>
+        </w:rPr>
+        <w:t xml:space="preserve">Serializable </w:t>
+      </w:r>
+      <w:r>
+        <w:rPr>
+          <w:rFonts w:hint="default"/>
+          <w:b w:val="0"/>
+          <w:bCs w:val="0"/>
+          <w:sz w:val="22"/>
+          <w:szCs w:val="22"/>
+          <w:lang w:val="en-US"/>
+        </w:rPr>
+        <w:t>but the super class does NOT, then any instance variables INHERITED from that superclass will be reset to the values they were given during the original construction of the object. This is because the non-serializable class constructor WILL run.</w:t>
+      </w:r>
+    </w:p>
+    <w:p>
+      <w:pPr>
+        <w:numPr>
+          <w:ilvl w:val="0"/>
+          <w:numId w:val="0"/>
+        </w:numPr>
+        <w:rPr>
+          <w:rFonts w:hint="default"/>
+          <w:b w:val="0"/>
+          <w:bCs w:val="0"/>
+          <w:sz w:val="22"/>
+          <w:szCs w:val="22"/>
+          <w:lang w:val="en-US"/>
+        </w:rPr>
+      </w:pPr>
+    </w:p>
+    <w:p>
+      <w:pPr>
+        <w:numPr>
+          <w:ilvl w:val="0"/>
+          <w:numId w:val="0"/>
+        </w:numPr>
+        <w:rPr>
+          <w:rFonts w:hint="default"/>
+          <w:b w:val="0"/>
+          <w:bCs w:val="0"/>
+          <w:sz w:val="22"/>
+          <w:szCs w:val="22"/>
+          <w:lang w:val="en-US"/>
+        </w:rPr>
+      </w:pPr>
+      <w:r>
+        <w:rPr>
+          <w:rFonts w:hint="default"/>
+          <w:b w:val="0"/>
+          <w:bCs w:val="0"/>
+          <w:sz w:val="22"/>
+          <w:szCs w:val="22"/>
+          <w:lang w:val="en-US"/>
+        </w:rPr>
+        <w:t>In fact, every constructor ABOVE the first non-serializable class constructor will also run in the inheritance tree.</w:t>
+      </w:r>
+    </w:p>
+    <w:p>
+      <w:pPr>
+        <w:rPr>
+          <w:rFonts w:hint="default"/>
+          <w:b w:val="0"/>
+          <w:bCs w:val="0"/>
+          <w:sz w:val="22"/>
+          <w:szCs w:val="22"/>
+          <w:lang w:val="en-US"/>
+        </w:rPr>
+      </w:pPr>
+    </w:p>
+    <w:p>
+      <w:pPr>
+        <w:pStyle w:val="5"/>
+        <w:bidi w:val="0"/>
+        <w:rPr>
+          <w:rFonts w:hint="default"/>
+          <w:szCs w:val="22"/>
+          <w:lang w:val="en-US"/>
+        </w:rPr>
+      </w:pPr>
+      <w:bookmarkStart w:id="50" w:name="_Toc17401"/>
+      <w:r>
+        <w:rPr>
+          <w:rFonts w:hint="default"/>
+          <w:lang w:val="en-US"/>
+        </w:rPr>
+        <w:t>Youtube</w:t>
+      </w:r>
+      <w:bookmarkEnd w:id="50"/>
+    </w:p>
+    <w:p>
+      <w:pPr>
+        <w:rPr>
+          <w:rFonts w:hint="default"/>
+          <w:sz w:val="22"/>
+          <w:szCs w:val="22"/>
+          <w:lang w:val="en-US"/>
+        </w:rPr>
+      </w:pPr>
+      <w:r>
+        <w:rPr>
+          <w:rFonts w:hint="default"/>
+          <w:sz w:val="22"/>
+          <w:szCs w:val="22"/>
+          <w:lang w:val="en-US"/>
+        </w:rPr>
+        <w:t>38 - How Inheritance Affects Java Serialization - Theory</w:t>
+      </w:r>
+    </w:p>
+    <w:p>
+      <w:pPr>
+        <w:rPr>
+          <w:rFonts w:hint="default"/>
+          <w:sz w:val="22"/>
+          <w:szCs w:val="22"/>
+          <w:lang w:val="en-US"/>
+        </w:rPr>
+      </w:pPr>
+      <w:r>
+        <w:rPr>
+          <w:rFonts w:hint="default"/>
+          <w:sz w:val="22"/>
+          <w:szCs w:val="22"/>
+          <w:lang w:val="en-US"/>
+        </w:rPr>
+        <w:fldChar w:fldCharType="begin"/>
+      </w:r>
+      <w:r>
+        <w:rPr>
+          <w:rFonts w:hint="default"/>
+          <w:sz w:val="22"/>
+          <w:szCs w:val="22"/>
+          <w:lang w:val="en-US"/>
+        </w:rPr>
+        <w:instrText xml:space="preserve"> HYPERLINK "https://youtu.be/jf6CuLqmSvQ" </w:instrText>
+      </w:r>
+      <w:r>
+        <w:rPr>
+          <w:rFonts w:hint="default"/>
+          <w:sz w:val="22"/>
+          <w:szCs w:val="22"/>
+          <w:lang w:val="en-US"/>
+        </w:rPr>
+        <w:fldChar w:fldCharType="separate"/>
+      </w:r>
+      <w:r>
+        <w:rPr>
+          <w:rStyle w:val="15"/>
+          <w:rFonts w:hint="default"/>
+          <w:sz w:val="22"/>
+          <w:szCs w:val="22"/>
+          <w:lang w:val="en-US"/>
+        </w:rPr>
+        <w:t>https://youtu.be/jf6CuLqmSvQ</w:t>
+      </w:r>
+      <w:r>
+        <w:rPr>
+          <w:rFonts w:hint="default"/>
+          <w:sz w:val="22"/>
+          <w:szCs w:val="22"/>
+          <w:lang w:val="en-US"/>
+        </w:rPr>
+        <w:fldChar w:fldCharType="end"/>
+      </w:r>
+    </w:p>
+    <w:p>
+      <w:pPr>
+        <w:rPr>
+          <w:rFonts w:hint="default"/>
+          <w:sz w:val="22"/>
+          <w:szCs w:val="22"/>
+          <w:lang w:val="en-US"/>
+        </w:rPr>
+      </w:pPr>
       <w:bookmarkStart w:id="111" w:name="_GoBack"/>
       <w:bookmarkEnd w:id="111"/>
-      <w:r>
-        <w:rPr>
-          <w:rFonts w:hint="default"/>
-          <w:color w:val="843C0B" w:themeColor="accent2" w:themeShade="80"/>
-          <w:lang w:val="en-US"/>
-        </w:rPr>
-        <w:t>Chapter 16 - How Inheritance Affects Serialization</w:t>
-      </w:r>
-      <w:bookmarkEnd w:id="49"/>
-      <w:r>
-        <w:rPr>
-          <w:rFonts w:hint="default" w:ascii="Baskerville Old Face" w:hAnsi="Baskerville Old Face" w:cs="Baskerville Old Face"/>
-          <w:color w:val="843C0B" w:themeColor="accent2" w:themeShade="80"/>
-          <w:lang w:val="en-US"/>
-        </w:rPr>
-        <w:t xml:space="preserve"> </w:t>
-      </w:r>
-    </w:p>
-    <w:p>
-      <w:pPr>
-        <w:numPr>
-          <w:ilvl w:val="0"/>
-          <w:numId w:val="0"/>
-        </w:numPr>
-        <w:ind w:leftChars="0"/>
-        <w:rPr>
-          <w:rFonts w:hint="default"/>
-          <w:b w:val="0"/>
-          <w:bCs w:val="0"/>
-          <w:sz w:val="22"/>
-          <w:szCs w:val="22"/>
-          <w:lang w:val="en-US"/>
-        </w:rPr>
-      </w:pPr>
-      <w:r>
-        <w:rPr>
-          <w:rFonts w:hint="default"/>
-          <w:b w:val="0"/>
-          <w:bCs w:val="0"/>
-          <w:sz w:val="22"/>
-          <w:szCs w:val="22"/>
-          <w:lang w:val="en-US"/>
-        </w:rPr>
-        <w:t xml:space="preserve">If a superclass is </w:t>
-      </w:r>
-      <w:r>
-        <w:rPr>
-          <w:rFonts w:hint="default"/>
-          <w:b/>
-          <w:bCs/>
-          <w:sz w:val="22"/>
-          <w:szCs w:val="22"/>
-          <w:lang w:val="en-US"/>
-        </w:rPr>
-        <w:t>Serializable</w:t>
-      </w:r>
-      <w:r>
-        <w:rPr>
-          <w:rFonts w:hint="default"/>
-          <w:b w:val="0"/>
-          <w:bCs w:val="0"/>
-          <w:sz w:val="22"/>
-          <w:szCs w:val="22"/>
-          <w:lang w:val="en-US"/>
-        </w:rPr>
-        <w:t xml:space="preserve">, then all subclasses are automatically Serializable without having to explicitly mark the subclass as </w:t>
-      </w:r>
-      <w:r>
-        <w:rPr>
-          <w:rFonts w:hint="default"/>
-          <w:b/>
-          <w:bCs/>
-          <w:sz w:val="22"/>
-          <w:szCs w:val="22"/>
-          <w:lang w:val="en-US"/>
-        </w:rPr>
-        <w:t>Serializable</w:t>
-      </w:r>
-      <w:r>
-        <w:rPr>
-          <w:rFonts w:hint="default"/>
-          <w:b w:val="0"/>
-          <w:bCs w:val="0"/>
-          <w:sz w:val="22"/>
-          <w:szCs w:val="22"/>
-          <w:lang w:val="en-US"/>
-        </w:rPr>
-        <w:t>.</w:t>
-      </w:r>
-    </w:p>
-    <w:p>
-      <w:pPr>
-        <w:numPr>
-          <w:ilvl w:val="0"/>
-          <w:numId w:val="0"/>
-        </w:numPr>
-        <w:ind w:leftChars="0"/>
-        <w:rPr>
-          <w:rFonts w:hint="default"/>
-          <w:b w:val="0"/>
-          <w:bCs w:val="0"/>
-          <w:sz w:val="22"/>
-          <w:szCs w:val="22"/>
-          <w:lang w:val="en-US"/>
-        </w:rPr>
-      </w:pPr>
-    </w:p>
-    <w:p>
-      <w:pPr>
-        <w:numPr>
-          <w:ilvl w:val="0"/>
-          <w:numId w:val="0"/>
-        </w:numPr>
-        <w:ind w:leftChars="0"/>
-        <w:rPr>
-          <w:rFonts w:hint="default"/>
-          <w:b w:val="0"/>
-          <w:bCs w:val="0"/>
-          <w:sz w:val="22"/>
-          <w:szCs w:val="22"/>
-          <w:lang w:val="en-US"/>
-        </w:rPr>
-      </w:pPr>
-      <w:r>
-        <w:rPr>
-          <w:rFonts w:hint="default"/>
-          <w:b w:val="0"/>
-          <w:bCs w:val="0"/>
-          <w:sz w:val="22"/>
-          <w:szCs w:val="22"/>
-          <w:lang w:val="en-US"/>
-        </w:rPr>
-        <w:t xml:space="preserve">If a class does NOT explicitly extend any other class and does NOT implement Serializable, then we can confirm that the class is NOT serializable as class </w:t>
-      </w:r>
-      <w:r>
-        <w:rPr>
-          <w:rFonts w:hint="default"/>
-          <w:b/>
-          <w:bCs/>
-          <w:sz w:val="22"/>
-          <w:szCs w:val="22"/>
-          <w:lang w:val="en-US"/>
-        </w:rPr>
-        <w:t xml:space="preserve">Object </w:t>
-      </w:r>
-      <w:r>
-        <w:rPr>
-          <w:rFonts w:hint="default"/>
-          <w:b w:val="0"/>
-          <w:bCs w:val="0"/>
-          <w:sz w:val="22"/>
-          <w:szCs w:val="22"/>
-          <w:lang w:val="en-US"/>
-        </w:rPr>
-        <w:t xml:space="preserve">does NOT implement </w:t>
-      </w:r>
-      <w:r>
-        <w:rPr>
-          <w:rFonts w:hint="default"/>
-          <w:b/>
-          <w:bCs/>
-          <w:sz w:val="22"/>
-          <w:szCs w:val="22"/>
-          <w:lang w:val="en-US"/>
-        </w:rPr>
-        <w:t>Serializable</w:t>
-      </w:r>
-      <w:r>
-        <w:rPr>
-          <w:rFonts w:hint="default"/>
-          <w:b w:val="0"/>
-          <w:bCs w:val="0"/>
-          <w:sz w:val="22"/>
-          <w:szCs w:val="22"/>
-          <w:lang w:val="en-US"/>
-        </w:rPr>
-        <w:t>.</w:t>
-      </w:r>
-    </w:p>
-    <w:p>
-      <w:pPr>
-        <w:numPr>
-          <w:ilvl w:val="0"/>
-          <w:numId w:val="0"/>
-        </w:numPr>
-        <w:ind w:leftChars="0"/>
-        <w:rPr>
-          <w:rFonts w:hint="default"/>
-          <w:b w:val="0"/>
-          <w:bCs w:val="0"/>
-          <w:sz w:val="22"/>
-          <w:szCs w:val="22"/>
-          <w:lang w:val="en-US"/>
-        </w:rPr>
-      </w:pPr>
-    </w:p>
-    <w:p>
-      <w:pPr>
-        <w:numPr>
-          <w:ilvl w:val="0"/>
-          <w:numId w:val="0"/>
-        </w:numPr>
-        <w:ind w:leftChars="0"/>
-        <w:rPr>
-          <w:rFonts w:hint="default"/>
-          <w:b w:val="0"/>
-          <w:bCs w:val="0"/>
-          <w:sz w:val="22"/>
-          <w:szCs w:val="22"/>
-          <w:lang w:val="en-US"/>
-        </w:rPr>
-      </w:pPr>
-      <w:r>
-        <w:rPr>
-          <w:rFonts w:hint="default"/>
-          <w:b w:val="0"/>
-          <w:bCs w:val="0"/>
-          <w:sz w:val="22"/>
-          <w:szCs w:val="22"/>
-          <w:lang w:val="en-US"/>
-        </w:rPr>
-        <w:t xml:space="preserve">Now suppose a subclass implements </w:t>
-      </w:r>
-      <w:r>
-        <w:rPr>
-          <w:rFonts w:hint="default"/>
-          <w:b/>
-          <w:bCs/>
-          <w:sz w:val="22"/>
-          <w:szCs w:val="22"/>
-          <w:lang w:val="en-US"/>
-        </w:rPr>
-        <w:t xml:space="preserve">Serializable </w:t>
-      </w:r>
-      <w:r>
-        <w:rPr>
-          <w:rFonts w:hint="default"/>
-          <w:b w:val="0"/>
-          <w:bCs w:val="0"/>
-          <w:sz w:val="22"/>
-          <w:szCs w:val="22"/>
-          <w:lang w:val="en-US"/>
-        </w:rPr>
-        <w:t>but the super class does NOT. How is this going to affect serialization?</w:t>
-      </w:r>
-    </w:p>
-    <w:p>
-      <w:pPr>
-        <w:numPr>
-          <w:ilvl w:val="0"/>
-          <w:numId w:val="0"/>
-        </w:numPr>
-        <w:ind w:leftChars="0"/>
-        <w:rPr>
-          <w:rFonts w:hint="default"/>
-          <w:b w:val="0"/>
-          <w:bCs w:val="0"/>
-          <w:sz w:val="22"/>
-          <w:szCs w:val="22"/>
-          <w:lang w:val="en-US"/>
-        </w:rPr>
-      </w:pPr>
-    </w:p>
-    <w:p>
-      <w:pPr>
-        <w:numPr>
-          <w:ilvl w:val="0"/>
-          <w:numId w:val="0"/>
-        </w:numPr>
-        <w:ind w:leftChars="0"/>
-        <w:rPr>
-          <w:rFonts w:hint="default"/>
-          <w:b w:val="0"/>
-          <w:bCs w:val="0"/>
-          <w:sz w:val="22"/>
-          <w:szCs w:val="22"/>
-          <w:lang w:val="en-US"/>
-        </w:rPr>
-      </w:pPr>
-      <w:r>
-        <w:rPr>
-          <w:rFonts w:hint="default"/>
-          <w:b w:val="0"/>
-          <w:bCs w:val="0"/>
-          <w:sz w:val="22"/>
-          <w:szCs w:val="22"/>
-          <w:lang w:val="en-US"/>
-        </w:rPr>
-        <w:t xml:space="preserve">When an object is constructed using </w:t>
-      </w:r>
-      <w:r>
-        <w:rPr>
-          <w:rFonts w:hint="default"/>
-          <w:b/>
-          <w:bCs/>
-          <w:sz w:val="22"/>
-          <w:szCs w:val="22"/>
-          <w:lang w:val="en-US"/>
-        </w:rPr>
-        <w:t>new</w:t>
-      </w:r>
-      <w:r>
-        <w:rPr>
-          <w:rFonts w:hint="default"/>
-          <w:b w:val="0"/>
-          <w:bCs w:val="0"/>
-          <w:sz w:val="22"/>
-          <w:szCs w:val="22"/>
-          <w:lang w:val="en-US"/>
-        </w:rPr>
-        <w:t xml:space="preserve"> (as opposed to being </w:t>
-      </w:r>
-      <w:r>
-        <w:rPr>
-          <w:rFonts w:hint="default"/>
-          <w:b/>
-          <w:bCs/>
-          <w:sz w:val="22"/>
-          <w:szCs w:val="22"/>
-          <w:lang w:val="en-US"/>
-        </w:rPr>
-        <w:t>deserialized</w:t>
-      </w:r>
-      <w:r>
-        <w:rPr>
-          <w:rFonts w:hint="default"/>
-          <w:b w:val="0"/>
-          <w:bCs w:val="0"/>
-          <w:sz w:val="22"/>
-          <w:szCs w:val="22"/>
-          <w:lang w:val="en-US"/>
-        </w:rPr>
-        <w:t>), following things happen in this sequence:</w:t>
-      </w:r>
-    </w:p>
-    <w:p>
-      <w:pPr>
-        <w:numPr>
-          <w:ilvl w:val="0"/>
-          <w:numId w:val="0"/>
-        </w:numPr>
-        <w:rPr>
-          <w:rFonts w:hint="default"/>
-          <w:b w:val="0"/>
-          <w:bCs w:val="0"/>
-          <w:sz w:val="22"/>
-          <w:szCs w:val="22"/>
-          <w:lang w:val="en-US"/>
-        </w:rPr>
-      </w:pPr>
-    </w:p>
-    <w:p>
-      <w:pPr>
-        <w:numPr>
-          <w:ilvl w:val="0"/>
-          <w:numId w:val="4"/>
-        </w:numPr>
-        <w:rPr>
-          <w:rFonts w:hint="default"/>
-          <w:b w:val="0"/>
-          <w:bCs w:val="0"/>
-          <w:sz w:val="22"/>
-          <w:szCs w:val="22"/>
-          <w:lang w:val="en-US"/>
-        </w:rPr>
-      </w:pPr>
-      <w:r>
-        <w:rPr>
-          <w:rFonts w:hint="default"/>
-          <w:b w:val="0"/>
-          <w:bCs w:val="0"/>
-          <w:sz w:val="22"/>
-          <w:szCs w:val="22"/>
-          <w:lang w:val="en-US"/>
-        </w:rPr>
-        <w:t xml:space="preserve">All </w:t>
-      </w:r>
-      <w:r>
-        <w:rPr>
-          <w:rFonts w:hint="default"/>
-          <w:b/>
-          <w:bCs/>
-          <w:sz w:val="22"/>
-          <w:szCs w:val="22"/>
-          <w:lang w:val="en-US"/>
-        </w:rPr>
-        <w:t>instance variables</w:t>
-      </w:r>
-      <w:r>
-        <w:rPr>
-          <w:rFonts w:hint="default"/>
-          <w:b w:val="0"/>
-          <w:bCs w:val="0"/>
-          <w:sz w:val="22"/>
-          <w:szCs w:val="22"/>
-          <w:lang w:val="en-US"/>
-        </w:rPr>
-        <w:t xml:space="preserve"> are assigned </w:t>
-      </w:r>
-      <w:r>
-        <w:rPr>
-          <w:rFonts w:hint="default"/>
-          <w:b/>
-          <w:bCs/>
-          <w:sz w:val="22"/>
-          <w:szCs w:val="22"/>
-          <w:lang w:val="en-US"/>
-        </w:rPr>
-        <w:t xml:space="preserve">default </w:t>
-      </w:r>
-      <w:r>
-        <w:rPr>
-          <w:rFonts w:hint="default"/>
-          <w:b w:val="0"/>
-          <w:bCs w:val="0"/>
-          <w:sz w:val="22"/>
-          <w:szCs w:val="22"/>
-          <w:lang w:val="en-US"/>
-        </w:rPr>
-        <w:t>values - like int as 0, double as 0D, boolean as false, String as null, etc.</w:t>
-      </w:r>
-    </w:p>
-    <w:p>
-      <w:pPr>
-        <w:numPr>
-          <w:ilvl w:val="0"/>
-          <w:numId w:val="0"/>
-        </w:numPr>
-        <w:rPr>
-          <w:rFonts w:hint="default"/>
-          <w:b w:val="0"/>
-          <w:bCs w:val="0"/>
-          <w:sz w:val="22"/>
-          <w:szCs w:val="22"/>
-          <w:lang w:val="en-US"/>
-        </w:rPr>
-      </w:pPr>
-    </w:p>
-    <w:p>
-      <w:pPr>
-        <w:numPr>
-          <w:ilvl w:val="0"/>
-          <w:numId w:val="4"/>
-        </w:numPr>
-        <w:rPr>
-          <w:rFonts w:hint="default"/>
-          <w:b w:val="0"/>
-          <w:bCs w:val="0"/>
-          <w:sz w:val="22"/>
-          <w:szCs w:val="22"/>
-          <w:lang w:val="en-US"/>
-        </w:rPr>
-      </w:pPr>
-      <w:r>
-        <w:rPr>
-          <w:rFonts w:hint="default"/>
-          <w:b w:val="0"/>
-          <w:bCs w:val="0"/>
-          <w:sz w:val="22"/>
-          <w:szCs w:val="22"/>
-          <w:lang w:val="en-US"/>
-        </w:rPr>
-        <w:t xml:space="preserve">The </w:t>
-      </w:r>
-      <w:r>
-        <w:rPr>
-          <w:rFonts w:hint="default"/>
-          <w:b/>
-          <w:bCs/>
-          <w:sz w:val="22"/>
-          <w:szCs w:val="22"/>
-          <w:lang w:val="en-US"/>
-        </w:rPr>
-        <w:t xml:space="preserve">constructor </w:t>
-      </w:r>
-      <w:r>
-        <w:rPr>
-          <w:rFonts w:hint="default"/>
-          <w:b w:val="0"/>
-          <w:bCs w:val="0"/>
-          <w:sz w:val="22"/>
-          <w:szCs w:val="22"/>
-          <w:lang w:val="en-US"/>
-        </w:rPr>
-        <w:t>is invoked, which immediately invokes the superclass constructor OR another overloaded constructor, until one of the overloaded constructors invokes the superclass constructor.</w:t>
-      </w:r>
-    </w:p>
-    <w:p>
-      <w:pPr>
-        <w:numPr>
-          <w:ilvl w:val="0"/>
-          <w:numId w:val="0"/>
-        </w:numPr>
-        <w:rPr>
-          <w:rFonts w:hint="default"/>
-          <w:b w:val="0"/>
-          <w:bCs w:val="0"/>
-          <w:sz w:val="22"/>
-          <w:szCs w:val="22"/>
-          <w:lang w:val="en-US"/>
-        </w:rPr>
-      </w:pPr>
-    </w:p>
-    <w:p>
-      <w:pPr>
-        <w:numPr>
-          <w:ilvl w:val="0"/>
-          <w:numId w:val="4"/>
-        </w:numPr>
-        <w:ind w:left="0" w:leftChars="0" w:firstLine="0" w:firstLineChars="0"/>
-        <w:rPr>
-          <w:rFonts w:hint="default"/>
-          <w:b w:val="0"/>
-          <w:bCs w:val="0"/>
-          <w:sz w:val="22"/>
-          <w:szCs w:val="22"/>
-          <w:lang w:val="en-US"/>
-        </w:rPr>
-      </w:pPr>
-      <w:r>
-        <w:rPr>
-          <w:rFonts w:hint="default"/>
-          <w:b w:val="0"/>
-          <w:bCs w:val="0"/>
-          <w:sz w:val="22"/>
-          <w:szCs w:val="22"/>
-          <w:lang w:val="en-US"/>
-        </w:rPr>
-        <w:t xml:space="preserve">All </w:t>
-      </w:r>
-      <w:r>
-        <w:rPr>
-          <w:rFonts w:hint="default"/>
-          <w:b/>
-          <w:bCs/>
-          <w:sz w:val="22"/>
-          <w:szCs w:val="22"/>
-          <w:lang w:val="en-US"/>
-        </w:rPr>
-        <w:t xml:space="preserve">superclass </w:t>
-      </w:r>
-      <w:r>
-        <w:rPr>
-          <w:rFonts w:hint="default"/>
-          <w:b w:val="0"/>
-          <w:bCs w:val="0"/>
-          <w:sz w:val="22"/>
-          <w:szCs w:val="22"/>
-          <w:lang w:val="en-US"/>
-        </w:rPr>
-        <w:t>constructors complete.</w:t>
-      </w:r>
-    </w:p>
-    <w:p>
-      <w:pPr>
-        <w:numPr>
-          <w:ilvl w:val="0"/>
-          <w:numId w:val="0"/>
-        </w:numPr>
-        <w:rPr>
-          <w:rFonts w:hint="default"/>
-          <w:b w:val="0"/>
-          <w:bCs w:val="0"/>
-          <w:sz w:val="22"/>
-          <w:szCs w:val="22"/>
-          <w:lang w:val="en-US"/>
-        </w:rPr>
-      </w:pPr>
-    </w:p>
-    <w:p>
-      <w:pPr>
-        <w:numPr>
-          <w:ilvl w:val="0"/>
-          <w:numId w:val="4"/>
-        </w:numPr>
-        <w:ind w:left="0" w:leftChars="0" w:firstLine="0" w:firstLineChars="0"/>
-        <w:rPr>
-          <w:rFonts w:hint="default"/>
-          <w:b w:val="0"/>
-          <w:bCs w:val="0"/>
-          <w:sz w:val="22"/>
-          <w:szCs w:val="22"/>
-          <w:lang w:val="en-US"/>
-        </w:rPr>
-      </w:pPr>
-      <w:r>
-        <w:rPr>
-          <w:rFonts w:hint="default"/>
-          <w:b w:val="0"/>
-          <w:bCs w:val="0"/>
-          <w:sz w:val="22"/>
-          <w:szCs w:val="22"/>
-          <w:lang w:val="en-US"/>
-        </w:rPr>
-        <w:t>Instance variables that are initialized as part of their declaration are assigned their initial value overriding the default values they’re given prior to the superclass constructors completing.</w:t>
-      </w:r>
-    </w:p>
-    <w:p>
-      <w:pPr>
-        <w:numPr>
-          <w:ilvl w:val="0"/>
-          <w:numId w:val="0"/>
-        </w:numPr>
-        <w:rPr>
-          <w:rFonts w:hint="default"/>
-          <w:b w:val="0"/>
-          <w:bCs w:val="0"/>
-          <w:sz w:val="22"/>
-          <w:szCs w:val="22"/>
-          <w:lang w:val="en-US"/>
-        </w:rPr>
-      </w:pPr>
-    </w:p>
-    <w:p>
-      <w:pPr>
-        <w:numPr>
-          <w:ilvl w:val="0"/>
-          <w:numId w:val="4"/>
-        </w:numPr>
-        <w:ind w:left="0" w:leftChars="0" w:firstLine="0" w:firstLineChars="0"/>
-        <w:rPr>
-          <w:rFonts w:hint="default"/>
-          <w:b w:val="0"/>
-          <w:bCs w:val="0"/>
-          <w:sz w:val="22"/>
-          <w:szCs w:val="22"/>
-          <w:lang w:val="en-US"/>
-        </w:rPr>
-      </w:pPr>
-      <w:r>
-        <w:rPr>
-          <w:rFonts w:hint="default"/>
-          <w:b w:val="0"/>
-          <w:bCs w:val="0"/>
-          <w:sz w:val="22"/>
-          <w:szCs w:val="22"/>
-          <w:lang w:val="en-US"/>
-        </w:rPr>
-        <w:t>The constructor completes.</w:t>
-      </w:r>
-    </w:p>
-    <w:p>
-      <w:pPr>
-        <w:numPr>
-          <w:ilvl w:val="0"/>
-          <w:numId w:val="0"/>
-        </w:numPr>
-        <w:rPr>
-          <w:rFonts w:hint="default"/>
-          <w:b w:val="0"/>
-          <w:bCs w:val="0"/>
-          <w:sz w:val="22"/>
-          <w:szCs w:val="22"/>
-          <w:lang w:val="en-US"/>
-        </w:rPr>
-      </w:pPr>
-    </w:p>
-    <w:p>
-      <w:pPr>
-        <w:numPr>
-          <w:ilvl w:val="0"/>
-          <w:numId w:val="0"/>
-        </w:numPr>
-        <w:rPr>
-          <w:rFonts w:hint="default"/>
-          <w:b w:val="0"/>
-          <w:bCs w:val="0"/>
-          <w:sz w:val="22"/>
-          <w:szCs w:val="22"/>
-          <w:lang w:val="en-US"/>
-        </w:rPr>
-      </w:pPr>
-    </w:p>
-    <w:p>
-      <w:pPr>
-        <w:numPr>
-          <w:ilvl w:val="0"/>
-          <w:numId w:val="0"/>
-        </w:numPr>
-        <w:rPr>
-          <w:rFonts w:hint="default"/>
-          <w:b w:val="0"/>
-          <w:bCs w:val="0"/>
-          <w:sz w:val="22"/>
-          <w:szCs w:val="22"/>
-          <w:lang w:val="en-US"/>
-        </w:rPr>
-      </w:pPr>
-      <w:r>
-        <w:rPr>
-          <w:rFonts w:hint="default"/>
-          <w:b w:val="0"/>
-          <w:bCs w:val="0"/>
-          <w:sz w:val="22"/>
-          <w:szCs w:val="22"/>
-          <w:lang w:val="en-US"/>
-        </w:rPr>
-        <w:t xml:space="preserve">BUT, these things do NOT happen when an object is deserialized. </w:t>
-      </w:r>
-    </w:p>
-    <w:p>
-      <w:pPr>
-        <w:numPr>
-          <w:ilvl w:val="0"/>
-          <w:numId w:val="0"/>
-        </w:numPr>
-        <w:rPr>
-          <w:rFonts w:hint="default"/>
-          <w:b w:val="0"/>
-          <w:bCs w:val="0"/>
-          <w:sz w:val="22"/>
-          <w:szCs w:val="22"/>
-          <w:lang w:val="en-US"/>
-        </w:rPr>
-      </w:pPr>
-    </w:p>
-    <w:p>
-      <w:pPr>
-        <w:numPr>
-          <w:ilvl w:val="0"/>
-          <w:numId w:val="0"/>
-        </w:numPr>
-        <w:rPr>
-          <w:rFonts w:hint="default"/>
-          <w:b w:val="0"/>
-          <w:bCs w:val="0"/>
-          <w:sz w:val="22"/>
-          <w:szCs w:val="22"/>
-          <w:lang w:val="en-US"/>
-        </w:rPr>
-      </w:pPr>
-      <w:r>
-        <w:rPr>
-          <w:rFonts w:hint="default"/>
-          <w:b w:val="0"/>
-          <w:bCs w:val="0"/>
-          <w:sz w:val="22"/>
-          <w:szCs w:val="22"/>
-          <w:lang w:val="en-US"/>
-        </w:rPr>
-        <w:t xml:space="preserve">If the constructor were invoked, and/or variables were assigned the values given in their declarations, the object we are trying to restore would revert to its original state, rather than coming back reflecting the changes in its state that happened sometime after it was created. </w:t>
-      </w:r>
-    </w:p>
-    <w:p>
-      <w:pPr>
-        <w:numPr>
-          <w:ilvl w:val="0"/>
-          <w:numId w:val="0"/>
-        </w:numPr>
-        <w:rPr>
-          <w:rFonts w:hint="default"/>
-          <w:b w:val="0"/>
-          <w:bCs w:val="0"/>
-          <w:sz w:val="22"/>
-          <w:szCs w:val="22"/>
-          <w:lang w:val="en-US"/>
-        </w:rPr>
-      </w:pPr>
-    </w:p>
-    <w:p>
-      <w:pPr>
-        <w:numPr>
-          <w:ilvl w:val="0"/>
-          <w:numId w:val="0"/>
-        </w:numPr>
-        <w:rPr>
-          <w:rFonts w:hint="default"/>
-          <w:b w:val="0"/>
-          <w:bCs w:val="0"/>
-          <w:sz w:val="22"/>
-          <w:szCs w:val="22"/>
-          <w:lang w:val="en-US"/>
-        </w:rPr>
-      </w:pPr>
-      <w:r>
-        <w:rPr>
-          <w:rFonts w:hint="default"/>
-          <w:b w:val="0"/>
-          <w:bCs w:val="0"/>
-          <w:sz w:val="22"/>
-          <w:szCs w:val="22"/>
-          <w:lang w:val="en-US"/>
-        </w:rPr>
-        <w:t>In other words, we want only the values saved as part of the serialized state of the object to be reassigned.</w:t>
-      </w:r>
-    </w:p>
-    <w:p>
-      <w:pPr>
-        <w:numPr>
-          <w:ilvl w:val="0"/>
-          <w:numId w:val="0"/>
-        </w:numPr>
-        <w:rPr>
-          <w:rFonts w:hint="default"/>
-          <w:b w:val="0"/>
-          <w:bCs w:val="0"/>
-          <w:sz w:val="22"/>
-          <w:szCs w:val="22"/>
-          <w:lang w:val="en-US"/>
-        </w:rPr>
-      </w:pPr>
-    </w:p>
-    <w:p>
-      <w:pPr>
-        <w:numPr>
-          <w:ilvl w:val="0"/>
-          <w:numId w:val="0"/>
-        </w:numPr>
-        <w:rPr>
-          <w:rFonts w:hint="default"/>
-          <w:b w:val="0"/>
-          <w:bCs w:val="0"/>
-          <w:sz w:val="22"/>
-          <w:szCs w:val="22"/>
-          <w:lang w:val="en-US"/>
-        </w:rPr>
-      </w:pPr>
-      <w:r>
-        <w:rPr>
-          <w:rFonts w:hint="default"/>
-          <w:b w:val="0"/>
-          <w:bCs w:val="0"/>
-          <w:sz w:val="22"/>
-          <w:szCs w:val="22"/>
-          <w:lang w:val="en-US"/>
-        </w:rPr>
-        <w:t xml:space="preserve">If the superclass is not Serializable, the instance variables in the subclass (which implements Serializable) will be serialized and deserialized correctly, but the </w:t>
-      </w:r>
-      <w:r>
-        <w:rPr>
-          <w:rFonts w:hint="default"/>
-          <w:b/>
-          <w:bCs/>
-          <w:sz w:val="22"/>
-          <w:szCs w:val="22"/>
-          <w:lang w:val="en-US"/>
-        </w:rPr>
-        <w:t>inherited variables</w:t>
-      </w:r>
-      <w:r>
-        <w:rPr>
-          <w:rFonts w:hint="default"/>
-          <w:b w:val="0"/>
-          <w:bCs w:val="0"/>
-          <w:sz w:val="22"/>
-          <w:szCs w:val="22"/>
-          <w:lang w:val="en-US"/>
-        </w:rPr>
-        <w:t xml:space="preserve"> from the non-serializable superclass will come back with their default/initially assigned values rather than the values they had at the time of serialization.</w:t>
-      </w:r>
-    </w:p>
-    <w:p>
-      <w:pPr>
-        <w:numPr>
-          <w:ilvl w:val="0"/>
-          <w:numId w:val="0"/>
-        </w:numPr>
-        <w:rPr>
-          <w:rFonts w:hint="default"/>
-          <w:b w:val="0"/>
-          <w:bCs w:val="0"/>
-          <w:sz w:val="22"/>
-          <w:szCs w:val="22"/>
-          <w:lang w:val="en-US"/>
-        </w:rPr>
-      </w:pPr>
-    </w:p>
-    <w:p>
-      <w:pPr>
-        <w:numPr>
-          <w:ilvl w:val="0"/>
-          <w:numId w:val="0"/>
-        </w:numPr>
-        <w:rPr>
-          <w:rFonts w:hint="default"/>
-          <w:b w:val="0"/>
-          <w:bCs w:val="0"/>
-          <w:sz w:val="22"/>
-          <w:szCs w:val="22"/>
-          <w:lang w:val="en-US"/>
-        </w:rPr>
-      </w:pPr>
-      <w:r>
-        <w:rPr>
-          <w:rFonts w:hint="default"/>
-          <w:b w:val="0"/>
-          <w:bCs w:val="0"/>
-          <w:sz w:val="22"/>
-          <w:szCs w:val="22"/>
-          <w:lang w:val="en-US"/>
-        </w:rPr>
-        <w:t xml:space="preserve">Thus, if a subclass implements </w:t>
-      </w:r>
-      <w:r>
-        <w:rPr>
-          <w:rFonts w:hint="default"/>
-          <w:b/>
-          <w:bCs/>
-          <w:sz w:val="22"/>
-          <w:szCs w:val="22"/>
-          <w:lang w:val="en-US"/>
-        </w:rPr>
-        <w:t xml:space="preserve">Serializable </w:t>
-      </w:r>
-      <w:r>
-        <w:rPr>
-          <w:rFonts w:hint="default"/>
-          <w:b w:val="0"/>
-          <w:bCs w:val="0"/>
-          <w:sz w:val="22"/>
-          <w:szCs w:val="22"/>
-          <w:lang w:val="en-US"/>
-        </w:rPr>
-        <w:t>but the super class does NOT, then any instance variables INHERITED from that superclass will be reset to the values they were given during the original construction of the object. This is because the non-serializable class constructor WILL run.</w:t>
-      </w:r>
-    </w:p>
-    <w:p>
-      <w:pPr>
-        <w:numPr>
-          <w:ilvl w:val="0"/>
-          <w:numId w:val="0"/>
-        </w:numPr>
-        <w:rPr>
-          <w:rFonts w:hint="default"/>
-          <w:b w:val="0"/>
-          <w:bCs w:val="0"/>
-          <w:sz w:val="22"/>
-          <w:szCs w:val="22"/>
-          <w:lang w:val="en-US"/>
-        </w:rPr>
-      </w:pPr>
-    </w:p>
-    <w:p>
-      <w:pPr>
-        <w:numPr>
-          <w:ilvl w:val="0"/>
-          <w:numId w:val="0"/>
-        </w:numPr>
-        <w:rPr>
-          <w:rFonts w:hint="default"/>
-          <w:b w:val="0"/>
-          <w:bCs w:val="0"/>
-          <w:sz w:val="22"/>
-          <w:szCs w:val="22"/>
-          <w:lang w:val="en-US"/>
-        </w:rPr>
-      </w:pPr>
-      <w:r>
-        <w:rPr>
-          <w:rFonts w:hint="default"/>
-          <w:b w:val="0"/>
-          <w:bCs w:val="0"/>
-          <w:sz w:val="22"/>
-          <w:szCs w:val="22"/>
-          <w:lang w:val="en-US"/>
-        </w:rPr>
-        <w:t>In fact, every constructor ABOVE the first non-serializable class constructor will also run in the inheritance tree.</w:t>
-      </w:r>
-    </w:p>
-    <w:p>
-      <w:pPr>
-        <w:rPr>
-          <w:rFonts w:hint="default"/>
-          <w:b w:val="0"/>
-          <w:bCs w:val="0"/>
-          <w:sz w:val="22"/>
-          <w:szCs w:val="22"/>
-          <w:lang w:val="en-US"/>
-        </w:rPr>
-      </w:pPr>
-    </w:p>
-    <w:p>
-      <w:pPr>
-        <w:pStyle w:val="5"/>
-        <w:bidi w:val="0"/>
-        <w:rPr>
-          <w:rFonts w:hint="default"/>
-          <w:szCs w:val="22"/>
-          <w:lang w:val="en-US"/>
-        </w:rPr>
-      </w:pPr>
-      <w:bookmarkStart w:id="50" w:name="_Toc17401"/>
-      <w:r>
-        <w:rPr>
-          <w:rFonts w:hint="default"/>
-          <w:lang w:val="en-US"/>
-        </w:rPr>
-        <w:t>Youtube</w:t>
-      </w:r>
-      <w:bookmarkEnd w:id="50"/>
-    </w:p>
-    <w:p>
-      <w:pPr>
-        <w:rPr>
-          <w:rFonts w:hint="default"/>
-          <w:sz w:val="22"/>
-          <w:szCs w:val="22"/>
-          <w:lang w:val="en-US"/>
-        </w:rPr>
-      </w:pPr>
-      <w:r>
-        <w:rPr>
-          <w:rFonts w:hint="default"/>
-          <w:sz w:val="22"/>
-          <w:szCs w:val="22"/>
-          <w:lang w:val="en-US"/>
-        </w:rPr>
-        <w:fldChar w:fldCharType="begin"/>
-      </w:r>
-      <w:r>
-        <w:rPr>
-          <w:rFonts w:hint="default"/>
-          <w:sz w:val="22"/>
-          <w:szCs w:val="22"/>
-          <w:lang w:val="en-US"/>
-        </w:rPr>
-        <w:instrText xml:space="preserve"> HYPERLINK "https://www.youtube.com/playlist?list=PLQDzPczdXrTjGLkI8kd2d0bfNHx0v7dTy" </w:instrText>
-      </w:r>
-      <w:r>
-        <w:rPr>
-          <w:rFonts w:hint="default"/>
-          <w:sz w:val="22"/>
-          <w:szCs w:val="22"/>
-          <w:lang w:val="en-US"/>
-        </w:rPr>
-        <w:fldChar w:fldCharType="separate"/>
-      </w:r>
-      <w:r>
-        <w:rPr>
-          <w:rStyle w:val="15"/>
-          <w:rFonts w:hint="default"/>
-          <w:sz w:val="22"/>
-          <w:szCs w:val="22"/>
-          <w:lang w:val="en-US"/>
-        </w:rPr>
-        <w:t>https://www.youtube.com/playlist?list=PLQDzPczdXrTjGLkI8kd2d0bfNHx0v7dTy</w:t>
-      </w:r>
-      <w:r>
-        <w:rPr>
-          <w:rFonts w:hint="default"/>
-          <w:sz w:val="22"/>
-          <w:szCs w:val="22"/>
-          <w:lang w:val="en-US"/>
-        </w:rPr>
-        <w:fldChar w:fldCharType="end"/>
-      </w:r>
     </w:p>
     <w:p>
       <w:pPr>

</xml_diff>

<commit_message>
added unit test code yt link for inheritance
</commit_message>
<xml_diff>
--- a/JavaSerialization.docx
+++ b/JavaSerialization.docx
@@ -27549,534 +27549,583 @@
           <w:lang w:val="en-US"/>
         </w:rPr>
       </w:pPr>
+    </w:p>
+    <w:p>
+      <w:pPr>
+        <w:rPr>
+          <w:rFonts w:hint="default"/>
+          <w:sz w:val="22"/>
+          <w:szCs w:val="22"/>
+          <w:lang w:val="en-US"/>
+        </w:rPr>
+      </w:pPr>
+      <w:r>
+        <w:rPr>
+          <w:rFonts w:hint="default"/>
+          <w:sz w:val="22"/>
+          <w:szCs w:val="22"/>
+          <w:lang w:val="en-US"/>
+        </w:rPr>
+        <w:t>40 - How Inheritance Affects Java Serialization - Unit Tests Code Demo</w:t>
+      </w:r>
+    </w:p>
+    <w:p>
+      <w:pPr>
+        <w:rPr>
+          <w:rFonts w:hint="default"/>
+          <w:sz w:val="22"/>
+          <w:szCs w:val="22"/>
+          <w:lang w:val="en-US"/>
+        </w:rPr>
+      </w:pPr>
+      <w:r>
+        <w:rPr>
+          <w:rFonts w:hint="default"/>
+          <w:sz w:val="22"/>
+          <w:szCs w:val="22"/>
+          <w:lang w:val="en-US"/>
+        </w:rPr>
+        <w:fldChar w:fldCharType="begin"/>
+      </w:r>
+      <w:r>
+        <w:rPr>
+          <w:rFonts w:hint="default"/>
+          <w:sz w:val="22"/>
+          <w:szCs w:val="22"/>
+          <w:lang w:val="en-US"/>
+        </w:rPr>
+        <w:instrText xml:space="preserve"> HYPERLINK "https://youtu.be/cEuYppBx2Rk" </w:instrText>
+      </w:r>
+      <w:r>
+        <w:rPr>
+          <w:rFonts w:hint="default"/>
+          <w:sz w:val="22"/>
+          <w:szCs w:val="22"/>
+          <w:lang w:val="en-US"/>
+        </w:rPr>
+        <w:fldChar w:fldCharType="separate"/>
+      </w:r>
+      <w:r>
+        <w:rPr>
+          <w:rStyle w:val="15"/>
+          <w:rFonts w:hint="default"/>
+          <w:sz w:val="22"/>
+          <w:szCs w:val="22"/>
+          <w:lang w:val="en-US"/>
+        </w:rPr>
+        <w:t>https://youtu.be/cEuYppBx2Rk</w:t>
+      </w:r>
+      <w:r>
+        <w:rPr>
+          <w:rFonts w:hint="default"/>
+          <w:sz w:val="22"/>
+          <w:szCs w:val="22"/>
+          <w:lang w:val="en-US"/>
+        </w:rPr>
+        <w:fldChar w:fldCharType="end"/>
+      </w:r>
+    </w:p>
+    <w:p>
+      <w:pPr>
+        <w:rPr>
+          <w:rFonts w:hint="default"/>
+          <w:sz w:val="22"/>
+          <w:szCs w:val="22"/>
+          <w:lang w:val="en-US"/>
+        </w:rPr>
+      </w:pPr>
+    </w:p>
+    <w:p>
+      <w:pPr>
+        <w:pStyle w:val="5"/>
+        <w:bidi w:val="0"/>
+        <w:rPr>
+          <w:rFonts w:hint="default"/>
+          <w:szCs w:val="22"/>
+          <w:lang w:val="en-US"/>
+        </w:rPr>
+      </w:pPr>
+      <w:bookmarkStart w:id="51" w:name="_Toc25494"/>
+      <w:r>
+        <w:rPr>
+          <w:rFonts w:hint="default"/>
+          <w:lang w:val="en-US"/>
+        </w:rPr>
+        <w:t>Github</w:t>
+      </w:r>
+      <w:bookmarkEnd w:id="51"/>
+    </w:p>
+    <w:p>
+      <w:pPr>
+        <w:rPr>
+          <w:rFonts w:hint="default"/>
+          <w:sz w:val="22"/>
+          <w:szCs w:val="22"/>
+          <w:lang w:val="en-US"/>
+        </w:rPr>
+      </w:pPr>
+    </w:p>
+    <w:p>
+      <w:pPr>
+        <w:rPr>
+          <w:rFonts w:hint="default"/>
+          <w:sz w:val="22"/>
+          <w:szCs w:val="22"/>
+          <w:lang w:val="en-US"/>
+        </w:rPr>
+      </w:pPr>
+      <w:r>
+        <w:rPr>
+          <w:rFonts w:hint="default"/>
+          <w:sz w:val="22"/>
+          <w:szCs w:val="22"/>
+          <w:lang w:val="en-US"/>
+        </w:rPr>
+        <w:fldChar w:fldCharType="begin"/>
+      </w:r>
+      <w:r>
+        <w:rPr>
+          <w:rFonts w:hint="default"/>
+          <w:sz w:val="22"/>
+          <w:szCs w:val="22"/>
+          <w:lang w:val="en-US"/>
+        </w:rPr>
+        <w:instrText xml:space="preserve"> HYPERLINK "https://github.com/backstreetbrogrammer/05_Persistence/tree/main/src/main/java/com/backstreetbrogrammer/chapter16_inheritance" </w:instrText>
+      </w:r>
+      <w:r>
+        <w:rPr>
+          <w:rFonts w:hint="default"/>
+          <w:sz w:val="22"/>
+          <w:szCs w:val="22"/>
+          <w:lang w:val="en-US"/>
+        </w:rPr>
+        <w:fldChar w:fldCharType="separate"/>
+      </w:r>
+      <w:r>
+        <w:rPr>
+          <w:rStyle w:val="15"/>
+          <w:rFonts w:hint="default"/>
+          <w:sz w:val="22"/>
+          <w:szCs w:val="22"/>
+          <w:lang w:val="en-US"/>
+        </w:rPr>
+        <w:t>https://github.com/backstreetbrogrammer/05_Persistence/tree/main/src/main/java/com/backstreetbrogrammer/chapter16_inheritance</w:t>
+      </w:r>
+      <w:r>
+        <w:rPr>
+          <w:rFonts w:hint="default"/>
+          <w:sz w:val="22"/>
+          <w:szCs w:val="22"/>
+          <w:lang w:val="en-US"/>
+        </w:rPr>
+        <w:fldChar w:fldCharType="end"/>
+      </w:r>
+    </w:p>
+    <w:p>
+      <w:pPr>
+        <w:rPr>
+          <w:rFonts w:hint="default"/>
+          <w:sz w:val="22"/>
+          <w:szCs w:val="22"/>
+          <w:lang w:val="en-US"/>
+        </w:rPr>
+      </w:pPr>
+    </w:p>
+    <w:p>
+      <w:pPr>
+        <w:rPr>
+          <w:rFonts w:hint="default"/>
+          <w:sz w:val="22"/>
+          <w:szCs w:val="22"/>
+          <w:lang w:val="en-US"/>
+        </w:rPr>
+      </w:pPr>
+      <w:r>
+        <w:rPr>
+          <w:rFonts w:hint="default"/>
+          <w:sz w:val="22"/>
+          <w:szCs w:val="22"/>
+          <w:lang w:val="en-US"/>
+        </w:rPr>
+        <w:fldChar w:fldCharType="begin"/>
+      </w:r>
+      <w:r>
+        <w:rPr>
+          <w:rFonts w:hint="default"/>
+          <w:sz w:val="22"/>
+          <w:szCs w:val="22"/>
+          <w:lang w:val="en-US"/>
+        </w:rPr>
+        <w:instrText xml:space="preserve"> HYPERLINK "https://github.com/backstreetbrogrammer/05_Persistence/tree/main/src/test/java/com/backstreetbrogrammer/chapter16_inheritance" </w:instrText>
+      </w:r>
+      <w:r>
+        <w:rPr>
+          <w:rFonts w:hint="default"/>
+          <w:sz w:val="22"/>
+          <w:szCs w:val="22"/>
+          <w:lang w:val="en-US"/>
+        </w:rPr>
+        <w:fldChar w:fldCharType="separate"/>
+      </w:r>
+      <w:r>
+        <w:rPr>
+          <w:rStyle w:val="15"/>
+          <w:rFonts w:hint="default"/>
+          <w:sz w:val="22"/>
+          <w:szCs w:val="22"/>
+          <w:lang w:val="en-US"/>
+        </w:rPr>
+        <w:t>https://github.com/backstreetbrogrammer/05_Persistence/tree/main/src/test/java/com/backstreetbrogrammer/chapter16_inheritance</w:t>
+      </w:r>
+      <w:r>
+        <w:rPr>
+          <w:rFonts w:hint="default"/>
+          <w:sz w:val="22"/>
+          <w:szCs w:val="22"/>
+          <w:lang w:val="en-US"/>
+        </w:rPr>
+        <w:fldChar w:fldCharType="end"/>
+      </w:r>
+    </w:p>
+    <w:p>
+      <w:pPr>
+        <w:rPr>
+          <w:rFonts w:hint="default"/>
+          <w:sz w:val="22"/>
+          <w:szCs w:val="22"/>
+          <w:lang w:val="en-US"/>
+        </w:rPr>
+      </w:pPr>
+    </w:p>
+    <w:p>
+      <w:pPr>
+        <w:numPr>
+          <w:ilvl w:val="0"/>
+          <w:numId w:val="0"/>
+        </w:numPr>
+        <w:rPr>
+          <w:rFonts w:hint="default"/>
+          <w:b w:val="0"/>
+          <w:bCs w:val="0"/>
+          <w:sz w:val="22"/>
+          <w:szCs w:val="22"/>
+          <w:lang w:val="en-US"/>
+        </w:rPr>
+      </w:pPr>
+    </w:p>
+    <w:p>
+      <w:pPr>
+        <w:rPr>
+          <w:rFonts w:hint="default"/>
+          <w:b w:val="0"/>
+          <w:bCs w:val="0"/>
+          <w:sz w:val="22"/>
+          <w:szCs w:val="22"/>
+          <w:lang w:val="en-US"/>
+        </w:rPr>
+      </w:pPr>
+    </w:p>
+    <w:p>
+      <w:pPr>
+        <w:rPr>
+          <w:rFonts w:hint="default"/>
+          <w:b w:val="0"/>
+          <w:bCs w:val="0"/>
+          <w:sz w:val="22"/>
+          <w:szCs w:val="22"/>
+          <w:lang w:val="en-US"/>
+        </w:rPr>
+      </w:pPr>
+    </w:p>
+    <w:p>
+      <w:pPr>
+        <w:rPr>
+          <w:rFonts w:hint="default"/>
+          <w:b w:val="0"/>
+          <w:bCs w:val="0"/>
+          <w:sz w:val="22"/>
+          <w:szCs w:val="22"/>
+          <w:lang w:val="en-US"/>
+        </w:rPr>
+      </w:pPr>
+    </w:p>
+    <w:p>
+      <w:pPr>
+        <w:rPr>
+          <w:rFonts w:hint="default"/>
+          <w:b w:val="0"/>
+          <w:bCs w:val="0"/>
+          <w:sz w:val="22"/>
+          <w:szCs w:val="22"/>
+          <w:lang w:val="en-US"/>
+        </w:rPr>
+      </w:pPr>
+    </w:p>
+    <w:p>
+      <w:pPr>
+        <w:rPr>
+          <w:rFonts w:hint="default"/>
+          <w:b w:val="0"/>
+          <w:bCs w:val="0"/>
+          <w:sz w:val="22"/>
+          <w:szCs w:val="22"/>
+          <w:lang w:val="en-US"/>
+        </w:rPr>
+      </w:pPr>
+    </w:p>
+    <w:p>
+      <w:pPr>
+        <w:rPr>
+          <w:rFonts w:hint="default"/>
+          <w:b w:val="0"/>
+          <w:bCs w:val="0"/>
+          <w:sz w:val="22"/>
+          <w:szCs w:val="22"/>
+          <w:lang w:val="en-US"/>
+        </w:rPr>
+      </w:pPr>
+    </w:p>
+    <w:p>
+      <w:pPr>
+        <w:rPr>
+          <w:rFonts w:hint="default"/>
+          <w:b w:val="0"/>
+          <w:bCs w:val="0"/>
+          <w:sz w:val="22"/>
+          <w:szCs w:val="22"/>
+          <w:lang w:val="en-US"/>
+        </w:rPr>
+      </w:pPr>
+    </w:p>
+    <w:p>
+      <w:pPr>
+        <w:rPr>
+          <w:rFonts w:hint="default"/>
+          <w:b w:val="0"/>
+          <w:bCs w:val="0"/>
+          <w:sz w:val="22"/>
+          <w:szCs w:val="22"/>
+          <w:lang w:val="en-US"/>
+        </w:rPr>
+      </w:pPr>
+    </w:p>
+    <w:p>
+      <w:pPr>
+        <w:rPr>
+          <w:rFonts w:hint="default"/>
+          <w:b w:val="0"/>
+          <w:bCs w:val="0"/>
+          <w:sz w:val="22"/>
+          <w:szCs w:val="22"/>
+          <w:lang w:val="en-US"/>
+        </w:rPr>
+      </w:pPr>
+    </w:p>
+    <w:p>
+      <w:pPr>
+        <w:rPr>
+          <w:rFonts w:hint="default"/>
+          <w:b w:val="0"/>
+          <w:bCs w:val="0"/>
+          <w:sz w:val="22"/>
+          <w:szCs w:val="22"/>
+          <w:lang w:val="en-US"/>
+        </w:rPr>
+      </w:pPr>
+    </w:p>
+    <w:p>
+      <w:pPr>
+        <w:rPr>
+          <w:rFonts w:hint="default"/>
+          <w:b w:val="0"/>
+          <w:bCs w:val="0"/>
+          <w:sz w:val="22"/>
+          <w:szCs w:val="22"/>
+          <w:lang w:val="en-US"/>
+        </w:rPr>
+      </w:pPr>
+    </w:p>
+    <w:p>
+      <w:pPr>
+        <w:rPr>
+          <w:rFonts w:hint="default"/>
+          <w:b w:val="0"/>
+          <w:bCs w:val="0"/>
+          <w:sz w:val="22"/>
+          <w:szCs w:val="22"/>
+          <w:lang w:val="en-US"/>
+        </w:rPr>
+      </w:pPr>
+    </w:p>
+    <w:p>
+      <w:pPr>
+        <w:rPr>
+          <w:rFonts w:hint="default"/>
+          <w:b w:val="0"/>
+          <w:bCs w:val="0"/>
+          <w:sz w:val="22"/>
+          <w:szCs w:val="22"/>
+          <w:lang w:val="en-US"/>
+        </w:rPr>
+      </w:pPr>
+    </w:p>
+    <w:p>
+      <w:pPr>
+        <w:rPr>
+          <w:rFonts w:hint="default"/>
+          <w:b w:val="0"/>
+          <w:bCs w:val="0"/>
+          <w:sz w:val="22"/>
+          <w:szCs w:val="22"/>
+          <w:lang w:val="en-US"/>
+        </w:rPr>
+      </w:pPr>
+    </w:p>
+    <w:p>
+      <w:pPr>
+        <w:rPr>
+          <w:rFonts w:hint="default"/>
+          <w:b w:val="0"/>
+          <w:bCs w:val="0"/>
+          <w:sz w:val="22"/>
+          <w:szCs w:val="22"/>
+          <w:lang w:val="en-US"/>
+        </w:rPr>
+      </w:pPr>
+    </w:p>
+    <w:p>
+      <w:pPr>
+        <w:rPr>
+          <w:rFonts w:hint="default"/>
+          <w:b w:val="0"/>
+          <w:bCs w:val="0"/>
+          <w:sz w:val="22"/>
+          <w:szCs w:val="22"/>
+          <w:lang w:val="en-US"/>
+        </w:rPr>
+      </w:pPr>
+    </w:p>
+    <w:p>
+      <w:pPr>
+        <w:rPr>
+          <w:rFonts w:hint="default"/>
+          <w:b w:val="0"/>
+          <w:bCs w:val="0"/>
+          <w:sz w:val="22"/>
+          <w:szCs w:val="22"/>
+          <w:lang w:val="en-US"/>
+        </w:rPr>
+      </w:pPr>
+    </w:p>
+    <w:p>
+      <w:pPr>
+        <w:rPr>
+          <w:rFonts w:hint="default"/>
+          <w:b w:val="0"/>
+          <w:bCs w:val="0"/>
+          <w:sz w:val="22"/>
+          <w:szCs w:val="22"/>
+          <w:lang w:val="en-US"/>
+        </w:rPr>
+      </w:pPr>
+    </w:p>
+    <w:p>
+      <w:pPr>
+        <w:rPr>
+          <w:rFonts w:hint="default"/>
+          <w:b w:val="0"/>
+          <w:bCs w:val="0"/>
+          <w:sz w:val="22"/>
+          <w:szCs w:val="22"/>
+          <w:lang w:val="en-US"/>
+        </w:rPr>
+      </w:pPr>
+    </w:p>
+    <w:p>
+      <w:pPr>
+        <w:rPr>
+          <w:rFonts w:hint="default"/>
+          <w:b w:val="0"/>
+          <w:bCs w:val="0"/>
+          <w:sz w:val="22"/>
+          <w:szCs w:val="22"/>
+          <w:lang w:val="en-US"/>
+        </w:rPr>
+      </w:pPr>
+    </w:p>
+    <w:p>
+      <w:pPr>
+        <w:rPr>
+          <w:rFonts w:hint="default"/>
+          <w:b w:val="0"/>
+          <w:bCs w:val="0"/>
+          <w:sz w:val="22"/>
+          <w:szCs w:val="22"/>
+          <w:lang w:val="en-US"/>
+        </w:rPr>
+      </w:pPr>
+    </w:p>
+    <w:p>
+      <w:pPr>
+        <w:rPr>
+          <w:rFonts w:hint="default"/>
+          <w:b w:val="0"/>
+          <w:bCs w:val="0"/>
+          <w:sz w:val="22"/>
+          <w:szCs w:val="22"/>
+          <w:lang w:val="en-US"/>
+        </w:rPr>
+      </w:pPr>
+    </w:p>
+    <w:p>
+      <w:pPr>
+        <w:rPr>
+          <w:rFonts w:hint="default"/>
+          <w:b w:val="0"/>
+          <w:bCs w:val="0"/>
+          <w:sz w:val="22"/>
+          <w:szCs w:val="22"/>
+          <w:lang w:val="en-US"/>
+        </w:rPr>
+      </w:pPr>
+    </w:p>
+    <w:p>
+      <w:pPr>
+        <w:rPr>
+          <w:rFonts w:hint="default"/>
+          <w:b w:val="0"/>
+          <w:bCs w:val="0"/>
+          <w:sz w:val="22"/>
+          <w:szCs w:val="22"/>
+          <w:lang w:val="en-US"/>
+        </w:rPr>
+      </w:pPr>
+    </w:p>
+    <w:p>
+      <w:pPr>
+        <w:rPr>
+          <w:rFonts w:hint="default"/>
+          <w:b w:val="0"/>
+          <w:bCs w:val="0"/>
+          <w:sz w:val="22"/>
+          <w:szCs w:val="22"/>
+          <w:lang w:val="en-US"/>
+        </w:rPr>
+      </w:pPr>
+    </w:p>
+    <w:p>
+      <w:pPr>
+        <w:pStyle w:val="3"/>
+        <w:bidi w:val="0"/>
+        <w:rPr>
+          <w:rFonts w:hint="default"/>
+          <w:color w:val="843C0B" w:themeColor="accent2" w:themeShade="80"/>
+          <w:lang w:val="en-US"/>
+        </w:rPr>
+      </w:pPr>
+      <w:bookmarkStart w:id="52" w:name="_Toc6578"/>
       <w:bookmarkStart w:id="111" w:name="_GoBack"/>
       <w:bookmarkEnd w:id="111"/>
-    </w:p>
-    <w:p>
-      <w:pPr>
-        <w:pStyle w:val="5"/>
-        <w:bidi w:val="0"/>
-        <w:rPr>
-          <w:rFonts w:hint="default"/>
-          <w:szCs w:val="22"/>
-          <w:lang w:val="en-US"/>
-        </w:rPr>
-      </w:pPr>
-      <w:bookmarkStart w:id="51" w:name="_Toc25494"/>
-      <w:r>
-        <w:rPr>
-          <w:rFonts w:hint="default"/>
-          <w:lang w:val="en-US"/>
-        </w:rPr>
-        <w:t>Github</w:t>
-      </w:r>
-      <w:bookmarkEnd w:id="51"/>
-    </w:p>
-    <w:p>
-      <w:pPr>
-        <w:rPr>
-          <w:rFonts w:hint="default"/>
-          <w:sz w:val="22"/>
-          <w:szCs w:val="22"/>
-          <w:lang w:val="en-US"/>
-        </w:rPr>
-      </w:pPr>
-    </w:p>
-    <w:p>
-      <w:pPr>
-        <w:rPr>
-          <w:rFonts w:hint="default"/>
-          <w:sz w:val="22"/>
-          <w:szCs w:val="22"/>
-          <w:lang w:val="en-US"/>
-        </w:rPr>
-      </w:pPr>
-      <w:r>
-        <w:rPr>
-          <w:rFonts w:hint="default"/>
-          <w:sz w:val="22"/>
-          <w:szCs w:val="22"/>
-          <w:lang w:val="en-US"/>
-        </w:rPr>
-        <w:fldChar w:fldCharType="begin"/>
-      </w:r>
-      <w:r>
-        <w:rPr>
-          <w:rFonts w:hint="default"/>
-          <w:sz w:val="22"/>
-          <w:szCs w:val="22"/>
-          <w:lang w:val="en-US"/>
-        </w:rPr>
-        <w:instrText xml:space="preserve"> HYPERLINK "https://github.com/backstreetbrogrammer/05_Persistence/tree/main/src/main/java/com/backstreetbrogrammer/chapter16_inheritance" </w:instrText>
-      </w:r>
-      <w:r>
-        <w:rPr>
-          <w:rFonts w:hint="default"/>
-          <w:sz w:val="22"/>
-          <w:szCs w:val="22"/>
-          <w:lang w:val="en-US"/>
-        </w:rPr>
-        <w:fldChar w:fldCharType="separate"/>
-      </w:r>
-      <w:r>
-        <w:rPr>
-          <w:rStyle w:val="15"/>
-          <w:rFonts w:hint="default"/>
-          <w:sz w:val="22"/>
-          <w:szCs w:val="22"/>
-          <w:lang w:val="en-US"/>
-        </w:rPr>
-        <w:t>https://github.com/backstreetbrogrammer/05_Persistence/tree/main/src/main/java/com/backstreetbrogrammer/chapter16_inheritance</w:t>
-      </w:r>
-      <w:r>
-        <w:rPr>
-          <w:rFonts w:hint="default"/>
-          <w:sz w:val="22"/>
-          <w:szCs w:val="22"/>
-          <w:lang w:val="en-US"/>
-        </w:rPr>
-        <w:fldChar w:fldCharType="end"/>
-      </w:r>
-    </w:p>
-    <w:p>
-      <w:pPr>
-        <w:rPr>
-          <w:rFonts w:hint="default"/>
-          <w:sz w:val="22"/>
-          <w:szCs w:val="22"/>
-          <w:lang w:val="en-US"/>
-        </w:rPr>
-      </w:pPr>
-    </w:p>
-    <w:p>
-      <w:pPr>
-        <w:rPr>
-          <w:rFonts w:hint="default"/>
-          <w:sz w:val="22"/>
-          <w:szCs w:val="22"/>
-          <w:lang w:val="en-US"/>
-        </w:rPr>
-      </w:pPr>
-      <w:r>
-        <w:rPr>
-          <w:rFonts w:hint="default"/>
-          <w:sz w:val="22"/>
-          <w:szCs w:val="22"/>
-          <w:lang w:val="en-US"/>
-        </w:rPr>
-        <w:fldChar w:fldCharType="begin"/>
-      </w:r>
-      <w:r>
-        <w:rPr>
-          <w:rFonts w:hint="default"/>
-          <w:sz w:val="22"/>
-          <w:szCs w:val="22"/>
-          <w:lang w:val="en-US"/>
-        </w:rPr>
-        <w:instrText xml:space="preserve"> HYPERLINK "https://github.com/backstreetbrogrammer/05_Persistence/tree/main/src/test/java/com/backstreetbrogrammer/chapter16_inheritance" </w:instrText>
-      </w:r>
-      <w:r>
-        <w:rPr>
-          <w:rFonts w:hint="default"/>
-          <w:sz w:val="22"/>
-          <w:szCs w:val="22"/>
-          <w:lang w:val="en-US"/>
-        </w:rPr>
-        <w:fldChar w:fldCharType="separate"/>
-      </w:r>
-      <w:r>
-        <w:rPr>
-          <w:rStyle w:val="15"/>
-          <w:rFonts w:hint="default"/>
-          <w:sz w:val="22"/>
-          <w:szCs w:val="22"/>
-          <w:lang w:val="en-US"/>
-        </w:rPr>
-        <w:t>https://github.com/backstreetbrogrammer/05_Persistence/tree/main/src/test/java/com/backstreetbrogrammer/chapter16_inheritance</w:t>
-      </w:r>
-      <w:r>
-        <w:rPr>
-          <w:rFonts w:hint="default"/>
-          <w:sz w:val="22"/>
-          <w:szCs w:val="22"/>
-          <w:lang w:val="en-US"/>
-        </w:rPr>
-        <w:fldChar w:fldCharType="end"/>
-      </w:r>
-    </w:p>
-    <w:p>
-      <w:pPr>
-        <w:rPr>
-          <w:rFonts w:hint="default"/>
-          <w:sz w:val="22"/>
-          <w:szCs w:val="22"/>
-          <w:lang w:val="en-US"/>
-        </w:rPr>
-      </w:pPr>
-    </w:p>
-    <w:p>
-      <w:pPr>
-        <w:numPr>
-          <w:ilvl w:val="0"/>
-          <w:numId w:val="0"/>
-        </w:numPr>
-        <w:rPr>
-          <w:rFonts w:hint="default"/>
-          <w:b w:val="0"/>
-          <w:bCs w:val="0"/>
-          <w:sz w:val="22"/>
-          <w:szCs w:val="22"/>
-          <w:lang w:val="en-US"/>
-        </w:rPr>
-      </w:pPr>
-    </w:p>
-    <w:p>
-      <w:pPr>
-        <w:rPr>
-          <w:rFonts w:hint="default"/>
-          <w:b w:val="0"/>
-          <w:bCs w:val="0"/>
-          <w:sz w:val="22"/>
-          <w:szCs w:val="22"/>
-          <w:lang w:val="en-US"/>
-        </w:rPr>
-      </w:pPr>
-    </w:p>
-    <w:p>
-      <w:pPr>
-        <w:rPr>
-          <w:rFonts w:hint="default"/>
-          <w:b w:val="0"/>
-          <w:bCs w:val="0"/>
-          <w:sz w:val="22"/>
-          <w:szCs w:val="22"/>
-          <w:lang w:val="en-US"/>
-        </w:rPr>
-      </w:pPr>
-    </w:p>
-    <w:p>
-      <w:pPr>
-        <w:rPr>
-          <w:rFonts w:hint="default"/>
-          <w:b w:val="0"/>
-          <w:bCs w:val="0"/>
-          <w:sz w:val="22"/>
-          <w:szCs w:val="22"/>
-          <w:lang w:val="en-US"/>
-        </w:rPr>
-      </w:pPr>
-    </w:p>
-    <w:p>
-      <w:pPr>
-        <w:rPr>
-          <w:rFonts w:hint="default"/>
-          <w:b w:val="0"/>
-          <w:bCs w:val="0"/>
-          <w:sz w:val="22"/>
-          <w:szCs w:val="22"/>
-          <w:lang w:val="en-US"/>
-        </w:rPr>
-      </w:pPr>
-    </w:p>
-    <w:p>
-      <w:pPr>
-        <w:rPr>
-          <w:rFonts w:hint="default"/>
-          <w:b w:val="0"/>
-          <w:bCs w:val="0"/>
-          <w:sz w:val="22"/>
-          <w:szCs w:val="22"/>
-          <w:lang w:val="en-US"/>
-        </w:rPr>
-      </w:pPr>
-    </w:p>
-    <w:p>
-      <w:pPr>
-        <w:rPr>
-          <w:rFonts w:hint="default"/>
-          <w:b w:val="0"/>
-          <w:bCs w:val="0"/>
-          <w:sz w:val="22"/>
-          <w:szCs w:val="22"/>
-          <w:lang w:val="en-US"/>
-        </w:rPr>
-      </w:pPr>
-    </w:p>
-    <w:p>
-      <w:pPr>
-        <w:rPr>
-          <w:rFonts w:hint="default"/>
-          <w:b w:val="0"/>
-          <w:bCs w:val="0"/>
-          <w:sz w:val="22"/>
-          <w:szCs w:val="22"/>
-          <w:lang w:val="en-US"/>
-        </w:rPr>
-      </w:pPr>
-    </w:p>
-    <w:p>
-      <w:pPr>
-        <w:rPr>
-          <w:rFonts w:hint="default"/>
-          <w:b w:val="0"/>
-          <w:bCs w:val="0"/>
-          <w:sz w:val="22"/>
-          <w:szCs w:val="22"/>
-          <w:lang w:val="en-US"/>
-        </w:rPr>
-      </w:pPr>
-    </w:p>
-    <w:p>
-      <w:pPr>
-        <w:rPr>
-          <w:rFonts w:hint="default"/>
-          <w:b w:val="0"/>
-          <w:bCs w:val="0"/>
-          <w:sz w:val="22"/>
-          <w:szCs w:val="22"/>
-          <w:lang w:val="en-US"/>
-        </w:rPr>
-      </w:pPr>
-    </w:p>
-    <w:p>
-      <w:pPr>
-        <w:rPr>
-          <w:rFonts w:hint="default"/>
-          <w:b w:val="0"/>
-          <w:bCs w:val="0"/>
-          <w:sz w:val="22"/>
-          <w:szCs w:val="22"/>
-          <w:lang w:val="en-US"/>
-        </w:rPr>
-      </w:pPr>
-    </w:p>
-    <w:p>
-      <w:pPr>
-        <w:rPr>
-          <w:rFonts w:hint="default"/>
-          <w:b w:val="0"/>
-          <w:bCs w:val="0"/>
-          <w:sz w:val="22"/>
-          <w:szCs w:val="22"/>
-          <w:lang w:val="en-US"/>
-        </w:rPr>
-      </w:pPr>
-    </w:p>
-    <w:p>
-      <w:pPr>
-        <w:rPr>
-          <w:rFonts w:hint="default"/>
-          <w:b w:val="0"/>
-          <w:bCs w:val="0"/>
-          <w:sz w:val="22"/>
-          <w:szCs w:val="22"/>
-          <w:lang w:val="en-US"/>
-        </w:rPr>
-      </w:pPr>
-    </w:p>
-    <w:p>
-      <w:pPr>
-        <w:rPr>
-          <w:rFonts w:hint="default"/>
-          <w:b w:val="0"/>
-          <w:bCs w:val="0"/>
-          <w:sz w:val="22"/>
-          <w:szCs w:val="22"/>
-          <w:lang w:val="en-US"/>
-        </w:rPr>
-      </w:pPr>
-    </w:p>
-    <w:p>
-      <w:pPr>
-        <w:rPr>
-          <w:rFonts w:hint="default"/>
-          <w:b w:val="0"/>
-          <w:bCs w:val="0"/>
-          <w:sz w:val="22"/>
-          <w:szCs w:val="22"/>
-          <w:lang w:val="en-US"/>
-        </w:rPr>
-      </w:pPr>
-    </w:p>
-    <w:p>
-      <w:pPr>
-        <w:rPr>
-          <w:rFonts w:hint="default"/>
-          <w:b w:val="0"/>
-          <w:bCs w:val="0"/>
-          <w:sz w:val="22"/>
-          <w:szCs w:val="22"/>
-          <w:lang w:val="en-US"/>
-        </w:rPr>
-      </w:pPr>
-    </w:p>
-    <w:p>
-      <w:pPr>
-        <w:rPr>
-          <w:rFonts w:hint="default"/>
-          <w:b w:val="0"/>
-          <w:bCs w:val="0"/>
-          <w:sz w:val="22"/>
-          <w:szCs w:val="22"/>
-          <w:lang w:val="en-US"/>
-        </w:rPr>
-      </w:pPr>
-    </w:p>
-    <w:p>
-      <w:pPr>
-        <w:rPr>
-          <w:rFonts w:hint="default"/>
-          <w:b w:val="0"/>
-          <w:bCs w:val="0"/>
-          <w:sz w:val="22"/>
-          <w:szCs w:val="22"/>
-          <w:lang w:val="en-US"/>
-        </w:rPr>
-      </w:pPr>
-    </w:p>
-    <w:p>
-      <w:pPr>
-        <w:rPr>
-          <w:rFonts w:hint="default"/>
-          <w:b w:val="0"/>
-          <w:bCs w:val="0"/>
-          <w:sz w:val="22"/>
-          <w:szCs w:val="22"/>
-          <w:lang w:val="en-US"/>
-        </w:rPr>
-      </w:pPr>
-    </w:p>
-    <w:p>
-      <w:pPr>
-        <w:rPr>
-          <w:rFonts w:hint="default"/>
-          <w:b w:val="0"/>
-          <w:bCs w:val="0"/>
-          <w:sz w:val="22"/>
-          <w:szCs w:val="22"/>
-          <w:lang w:val="en-US"/>
-        </w:rPr>
-      </w:pPr>
-    </w:p>
-    <w:p>
-      <w:pPr>
-        <w:rPr>
-          <w:rFonts w:hint="default"/>
-          <w:b w:val="0"/>
-          <w:bCs w:val="0"/>
-          <w:sz w:val="22"/>
-          <w:szCs w:val="22"/>
-          <w:lang w:val="en-US"/>
-        </w:rPr>
-      </w:pPr>
-    </w:p>
-    <w:p>
-      <w:pPr>
-        <w:rPr>
-          <w:rFonts w:hint="default"/>
-          <w:b w:val="0"/>
-          <w:bCs w:val="0"/>
-          <w:sz w:val="22"/>
-          <w:szCs w:val="22"/>
-          <w:lang w:val="en-US"/>
-        </w:rPr>
-      </w:pPr>
-    </w:p>
-    <w:p>
-      <w:pPr>
-        <w:rPr>
-          <w:rFonts w:hint="default"/>
-          <w:b w:val="0"/>
-          <w:bCs w:val="0"/>
-          <w:sz w:val="22"/>
-          <w:szCs w:val="22"/>
-          <w:lang w:val="en-US"/>
-        </w:rPr>
-      </w:pPr>
-    </w:p>
-    <w:p>
-      <w:pPr>
-        <w:rPr>
-          <w:rFonts w:hint="default"/>
-          <w:b w:val="0"/>
-          <w:bCs w:val="0"/>
-          <w:sz w:val="22"/>
-          <w:szCs w:val="22"/>
-          <w:lang w:val="en-US"/>
-        </w:rPr>
-      </w:pPr>
-    </w:p>
-    <w:p>
-      <w:pPr>
-        <w:rPr>
-          <w:rFonts w:hint="default"/>
-          <w:b w:val="0"/>
-          <w:bCs w:val="0"/>
-          <w:sz w:val="22"/>
-          <w:szCs w:val="22"/>
-          <w:lang w:val="en-US"/>
-        </w:rPr>
-      </w:pPr>
-    </w:p>
-    <w:p>
-      <w:pPr>
-        <w:rPr>
-          <w:rFonts w:hint="default"/>
-          <w:b w:val="0"/>
-          <w:bCs w:val="0"/>
-          <w:sz w:val="22"/>
-          <w:szCs w:val="22"/>
-          <w:lang w:val="en-US"/>
-        </w:rPr>
-      </w:pPr>
-    </w:p>
-    <w:p>
-      <w:pPr>
-        <w:rPr>
-          <w:rFonts w:hint="default"/>
-          <w:b w:val="0"/>
-          <w:bCs w:val="0"/>
-          <w:sz w:val="22"/>
-          <w:szCs w:val="22"/>
-          <w:lang w:val="en-US"/>
-        </w:rPr>
-      </w:pPr>
-    </w:p>
-    <w:p>
-      <w:pPr>
-        <w:rPr>
-          <w:rFonts w:hint="default"/>
-          <w:b w:val="0"/>
-          <w:bCs w:val="0"/>
-          <w:sz w:val="22"/>
-          <w:szCs w:val="22"/>
-          <w:lang w:val="en-US"/>
-        </w:rPr>
-      </w:pPr>
-    </w:p>
-    <w:p>
-      <w:pPr>
-        <w:rPr>
-          <w:rFonts w:hint="default"/>
-          <w:b w:val="0"/>
-          <w:bCs w:val="0"/>
-          <w:sz w:val="22"/>
-          <w:szCs w:val="22"/>
-          <w:lang w:val="en-US"/>
-        </w:rPr>
-      </w:pPr>
-    </w:p>
-    <w:p>
-      <w:pPr>
-        <w:pStyle w:val="3"/>
-        <w:bidi w:val="0"/>
-        <w:rPr>
-          <w:rFonts w:hint="default"/>
-          <w:color w:val="843C0B" w:themeColor="accent2" w:themeShade="80"/>
-          <w:lang w:val="en-US"/>
-        </w:rPr>
-      </w:pPr>
-      <w:bookmarkStart w:id="52" w:name="_Toc6578"/>
       <w:r>
         <w:rPr>
           <w:rFonts w:hint="default"/>

</xml_diff>